<commit_message>
Ajouter la partie Problematique dans le rapport
</commit_message>
<xml_diff>
--- a/rapport.docx
+++ b/rapport.docx
@@ -71,7 +71,16 @@
           <w:szCs w:val="48"/>
           <w:lang w:eastAsia="fr-FR"/>
         </w:rPr>
-        <w:t xml:space="preserve"> </w:t>
+        <w:t xml:space="preserve"> Nous dédions ce travail à :</w:t>
+      </w:r>
+      <w:r>
+        <w:rPr>
+          <w:rFonts w:ascii="Monotype Corsiva" w:eastAsia="Times New Roman" w:hAnsi="Monotype Corsiva" w:cs="Times New Roman"/>
+          <w:sz w:val="48"/>
+          <w:szCs w:val="48"/>
+          <w:lang w:eastAsia="fr-FR"/>
+        </w:rPr>
+        <w:br/>
       </w:r>
       <w:r>
         <w:rPr>
@@ -80,7 +89,7 @@
           <w:szCs w:val="48"/>
           <w:lang w:eastAsia="fr-FR"/>
         </w:rPr>
-        <w:t>Nous dédions ce travail à :</w:t>
+        <w:t>Nos mères, sources de tendresse et d’amours pour leurs soutiens tout le long de notre vie scolaire.</w:t>
       </w:r>
       <w:r>
         <w:rPr>
@@ -98,7 +107,7 @@
           <w:szCs w:val="48"/>
           <w:lang w:eastAsia="fr-FR"/>
         </w:rPr>
-        <w:t>Nos mères, sources de tendresse et d’amours pour leurs soutiens tout le long de notre vie scolaire.</w:t>
+        <w:t>Nos pères, qui nous ont toujours soutenus et qui ont fait tout possible pour nous aider.</w:t>
       </w:r>
       <w:r>
         <w:rPr>
@@ -116,7 +125,7 @@
           <w:szCs w:val="48"/>
           <w:lang w:eastAsia="fr-FR"/>
         </w:rPr>
-        <w:t>Nos pères, qui nous ont toujours soutenus et qui ont fait tout possible pour nous aider.</w:t>
+        <w:t>Nos frères et nos sœurs, que nous aimons beaucoup.</w:t>
       </w:r>
       <w:r>
         <w:rPr>
@@ -134,7 +143,7 @@
           <w:szCs w:val="48"/>
           <w:lang w:eastAsia="fr-FR"/>
         </w:rPr>
-        <w:t>Nos frères et nos sœurs, que nous aimons beaucoup.</w:t>
+        <w:t>Notre grande famille.</w:t>
       </w:r>
       <w:r>
         <w:rPr>
@@ -152,7 +161,7 @@
           <w:szCs w:val="48"/>
           <w:lang w:eastAsia="fr-FR"/>
         </w:rPr>
-        <w:t>Notre grande famille.</w:t>
+        <w:t>Nos cher ami (e) s, et enseignants.</w:t>
       </w:r>
       <w:r>
         <w:rPr>
@@ -170,16 +179,7 @@
           <w:szCs w:val="48"/>
           <w:lang w:eastAsia="fr-FR"/>
         </w:rPr>
-        <w:t>Nos cher ami (e) s, et enseignants.</w:t>
-      </w:r>
-      <w:r>
-        <w:rPr>
-          <w:rFonts w:ascii="Monotype Corsiva" w:eastAsia="Times New Roman" w:hAnsi="Monotype Corsiva" w:cs="Times New Roman"/>
-          <w:sz w:val="48"/>
-          <w:szCs w:val="48"/>
-          <w:lang w:eastAsia="fr-FR"/>
-        </w:rPr>
-        <w:br/>
+        <w:t>Tou</w:t>
       </w:r>
       <w:r>
         <w:rPr>
@@ -188,7 +188,7 @@
           <w:szCs w:val="48"/>
           <w:lang w:eastAsia="fr-FR"/>
         </w:rPr>
-        <w:t>Tou</w:t>
+        <w:t xml:space="preserve">s </w:t>
       </w:r>
       <w:r>
         <w:rPr>
@@ -197,52 +197,7 @@
           <w:szCs w:val="48"/>
           <w:lang w:eastAsia="fr-FR"/>
         </w:rPr>
-        <w:t xml:space="preserve">s </w:t>
-      </w:r>
-      <w:r>
-        <w:rPr>
-          <w:rFonts w:ascii="Monotype Corsiva" w:eastAsia="Times New Roman" w:hAnsi="Monotype Corsiva" w:cs="Arial"/>
-          <w:sz w:val="48"/>
-          <w:szCs w:val="48"/>
-          <w:lang w:eastAsia="fr-FR"/>
-        </w:rPr>
-        <w:t>qu’</w:t>
-      </w:r>
-      <w:r>
-        <w:rPr>
-          <w:rFonts w:ascii="Monotype Corsiva" w:eastAsia="Times New Roman" w:hAnsi="Monotype Corsiva" w:cs="Arial"/>
-          <w:sz w:val="48"/>
-          <w:szCs w:val="48"/>
-          <w:lang w:eastAsia="fr-FR"/>
-        </w:rPr>
-        <w:t>ont</w:t>
-      </w:r>
-      <w:r>
-        <w:rPr>
-          <w:rFonts w:ascii="Monotype Corsiva" w:eastAsia="Times New Roman" w:hAnsi="Monotype Corsiva" w:cs="Arial"/>
-          <w:sz w:val="48"/>
-          <w:szCs w:val="48"/>
-          <w:lang w:eastAsia="fr-FR"/>
-        </w:rPr>
-        <w:t xml:space="preserve"> collaboré de </w:t>
-      </w:r>
-      <w:r>
-        <w:rPr>
-          <w:rFonts w:ascii="Monotype Corsiva" w:eastAsia="Times New Roman" w:hAnsi="Monotype Corsiva" w:cs="Arial"/>
-          <w:sz w:val="48"/>
-          <w:szCs w:val="48"/>
-          <w:lang w:eastAsia="fr-FR"/>
-        </w:rPr>
-        <w:t>près</w:t>
-      </w:r>
-      <w:r>
-        <w:rPr>
-          <w:rFonts w:ascii="Monotype Corsiva" w:eastAsia="Times New Roman" w:hAnsi="Monotype Corsiva" w:cs="Arial"/>
-          <w:sz w:val="48"/>
-          <w:szCs w:val="48"/>
-          <w:lang w:eastAsia="fr-FR"/>
-        </w:rPr>
-        <w:t xml:space="preserve"> ou de loin à l’élaboration de ce travail.</w:t>
+        <w:t>qu’ont collaboré de près ou de loin à l’élaboration de ce travail.</w:t>
       </w:r>
       <w:r>
         <w:rPr>
@@ -611,41 +566,55 @@
       <w:pPr>
         <w:rPr>
           <w:rFonts w:asciiTheme="majorBidi" w:hAnsiTheme="majorBidi" w:cstheme="majorBidi"/>
-        </w:rPr>
-      </w:pPr>
-      <w:r>
-        <w:rPr>
-          <w:rFonts w:asciiTheme="majorBidi" w:hAnsiTheme="majorBidi" w:cstheme="majorBidi"/>
+          <w:sz w:val="24"/>
+          <w:szCs w:val="24"/>
+        </w:rPr>
+      </w:pPr>
+      <w:r>
+        <w:rPr>
+          <w:rFonts w:asciiTheme="majorBidi" w:hAnsiTheme="majorBidi" w:cstheme="majorBidi"/>
+          <w:sz w:val="24"/>
+          <w:szCs w:val="24"/>
         </w:rPr>
         <w:t xml:space="preserve">Le site web doit offre un espace de l’interaction entre </w:t>
       </w:r>
       <w:r>
         <w:rPr>
           <w:rFonts w:asciiTheme="majorBidi" w:hAnsiTheme="majorBidi" w:cstheme="majorBidi"/>
+          <w:sz w:val="24"/>
+          <w:szCs w:val="24"/>
         </w:rPr>
         <w:t>ses utilisateurs</w:t>
       </w:r>
       <w:r>
         <w:rPr>
           <w:rFonts w:asciiTheme="majorBidi" w:hAnsiTheme="majorBidi" w:cstheme="majorBidi"/>
+          <w:sz w:val="24"/>
+          <w:szCs w:val="24"/>
         </w:rPr>
         <w:t xml:space="preserve"> par exemple entre </w:t>
       </w:r>
       <w:r>
         <w:rPr>
           <w:rFonts w:asciiTheme="majorBidi" w:hAnsiTheme="majorBidi" w:cstheme="majorBidi"/>
+          <w:sz w:val="24"/>
+          <w:szCs w:val="24"/>
         </w:rPr>
         <w:t>les professeurs</w:t>
       </w:r>
       <w:r>
         <w:rPr>
           <w:rFonts w:asciiTheme="majorBidi" w:hAnsiTheme="majorBidi" w:cstheme="majorBidi"/>
+          <w:sz w:val="24"/>
+          <w:szCs w:val="24"/>
         </w:rPr>
         <w:t xml:space="preserve"> et </w:t>
       </w:r>
       <w:r>
         <w:rPr>
           <w:rFonts w:asciiTheme="majorBidi" w:hAnsiTheme="majorBidi" w:cstheme="majorBidi"/>
+          <w:sz w:val="24"/>
+          <w:szCs w:val="24"/>
         </w:rPr>
         <w:t>ses étudiants, entre les étudiants eux même …etc.</w:t>
       </w:r>
@@ -861,8 +830,6 @@
           <w:szCs w:val="24"/>
         </w:rPr>
       </w:pPr>
-      <w:bookmarkStart w:id="0" w:name="_GoBack"/>
-      <w:bookmarkEnd w:id="0"/>
     </w:p>
     <w:p>
       <w:pPr>
@@ -896,7 +863,678 @@
     </w:p>
     <w:p>
       <w:pPr>
-        <w:ind w:left="360"/>
+        <w:ind w:firstLine="360"/>
+        <w:rPr>
+          <w:rFonts w:asciiTheme="majorBidi" w:hAnsiTheme="majorBidi" w:cstheme="majorBidi"/>
+          <w:sz w:val="24"/>
+          <w:szCs w:val="24"/>
+        </w:rPr>
+      </w:pPr>
+      <w:r>
+        <w:rPr>
+          <w:rFonts w:asciiTheme="majorBidi" w:hAnsiTheme="majorBidi" w:cstheme="majorBidi"/>
+          <w:sz w:val="32"/>
+          <w:szCs w:val="32"/>
+        </w:rPr>
+        <w:t>L</w:t>
+      </w:r>
+      <w:r>
+        <w:rPr>
+          <w:rFonts w:asciiTheme="majorBidi" w:hAnsiTheme="majorBidi" w:cstheme="majorBidi"/>
+          <w:sz w:val="24"/>
+          <w:szCs w:val="24"/>
+        </w:rPr>
+        <w:t>a solution qu’on a proposée</w:t>
+      </w:r>
+      <w:r>
+        <w:rPr>
+          <w:rFonts w:asciiTheme="majorBidi" w:hAnsiTheme="majorBidi" w:cstheme="majorBidi"/>
+          <w:sz w:val="24"/>
+          <w:szCs w:val="24"/>
+        </w:rPr>
+        <w:t xml:space="preserve"> basée sur le platform .NET,</w:t>
+      </w:r>
+      <w:r>
+        <w:rPr>
+          <w:rFonts w:asciiTheme="majorBidi" w:hAnsiTheme="majorBidi" w:cstheme="majorBidi"/>
+          <w:sz w:val="24"/>
+          <w:szCs w:val="24"/>
+        </w:rPr>
+        <w:t xml:space="preserve"> </w:t>
+      </w:r>
+      <w:r>
+        <w:rPr>
+          <w:rFonts w:asciiTheme="majorBidi" w:hAnsiTheme="majorBidi" w:cstheme="majorBidi"/>
+          <w:sz w:val="24"/>
+          <w:szCs w:val="24"/>
+        </w:rPr>
+        <w:t>répond</w:t>
+      </w:r>
+      <w:r>
+        <w:rPr>
+          <w:rFonts w:asciiTheme="majorBidi" w:hAnsiTheme="majorBidi" w:cstheme="majorBidi"/>
+          <w:sz w:val="24"/>
+          <w:szCs w:val="24"/>
+        </w:rPr>
+        <w:t xml:space="preserve"> aux besoins cités précédemment</w:t>
+      </w:r>
+      <w:r>
+        <w:rPr>
+          <w:rFonts w:asciiTheme="majorBidi" w:hAnsiTheme="majorBidi" w:cstheme="majorBidi"/>
+          <w:sz w:val="24"/>
+          <w:szCs w:val="24"/>
+        </w:rPr>
+        <w:t xml:space="preserve"> et offre des avantages supplémentaires :</w:t>
+      </w:r>
+    </w:p>
+    <w:p>
+      <w:pPr>
+        <w:pStyle w:val="Heading3"/>
+        <w:numPr>
+          <w:ilvl w:val="0"/>
+          <w:numId w:val="15"/>
+        </w:numPr>
+        <w:rPr>
+          <w:rFonts w:asciiTheme="minorBidi" w:hAnsiTheme="minorBidi" w:cstheme="minorBidi"/>
+          <w:color w:val="385623" w:themeColor="accent6" w:themeShade="80"/>
+          <w:sz w:val="26"/>
+          <w:szCs w:val="26"/>
+        </w:rPr>
+      </w:pPr>
+      <w:r>
+        <w:rPr>
+          <w:rFonts w:asciiTheme="minorBidi" w:hAnsiTheme="minorBidi" w:cstheme="minorBidi"/>
+          <w:color w:val="385623" w:themeColor="accent6" w:themeShade="80"/>
+          <w:sz w:val="26"/>
+          <w:szCs w:val="26"/>
+        </w:rPr>
+        <w:t>Interaction</w:t>
+      </w:r>
+      <w:r>
+        <w:rPr>
+          <w:rFonts w:asciiTheme="minorBidi" w:hAnsiTheme="minorBidi" w:cstheme="minorBidi"/>
+          <w:color w:val="385623" w:themeColor="accent6" w:themeShade="80"/>
+          <w:sz w:val="26"/>
+          <w:szCs w:val="26"/>
+        </w:rPr>
+        <w:t> :</w:t>
+      </w:r>
+    </w:p>
+    <w:p>
+      <w:pPr>
+        <w:rPr>
+          <w:rFonts w:asciiTheme="majorBidi" w:hAnsiTheme="majorBidi" w:cstheme="majorBidi"/>
+          <w:sz w:val="24"/>
+          <w:szCs w:val="24"/>
+        </w:rPr>
+      </w:pPr>
+      <w:r>
+        <w:rPr>
+          <w:rFonts w:asciiTheme="majorBidi" w:hAnsiTheme="majorBidi" w:cstheme="majorBidi"/>
+          <w:sz w:val="24"/>
+          <w:szCs w:val="24"/>
+        </w:rPr>
+        <w:t xml:space="preserve">La solution offre un environnement d’échange d’information et de collaboration entre les utilisateurs, les étudiants peuvent ajouter des documents, discuter entre eux. Les professeurs peuvent ajouter des documents, envoyer des messages aux étudiants. </w:t>
+      </w:r>
+      <w:r>
+        <w:rPr>
+          <w:rFonts w:asciiTheme="majorBidi" w:hAnsiTheme="majorBidi" w:cstheme="majorBidi"/>
+          <w:sz w:val="24"/>
+          <w:szCs w:val="24"/>
+        </w:rPr>
+        <w:t xml:space="preserve">L’administration capable d’ajouter des avis, des </w:t>
+      </w:r>
+      <w:r>
+        <w:rPr>
+          <w:rFonts w:asciiTheme="majorBidi" w:hAnsiTheme="majorBidi" w:cstheme="majorBidi"/>
+          <w:sz w:val="24"/>
+          <w:szCs w:val="24"/>
+        </w:rPr>
+        <w:t>résultats</w:t>
+      </w:r>
+      <w:r>
+        <w:rPr>
+          <w:rFonts w:asciiTheme="majorBidi" w:hAnsiTheme="majorBidi" w:cstheme="majorBidi"/>
+          <w:sz w:val="24"/>
+          <w:szCs w:val="24"/>
+        </w:rPr>
+        <w:t xml:space="preserve">, la liste des </w:t>
+      </w:r>
+      <w:r>
+        <w:rPr>
+          <w:rFonts w:asciiTheme="majorBidi" w:hAnsiTheme="majorBidi" w:cstheme="majorBidi"/>
+          <w:sz w:val="24"/>
+          <w:szCs w:val="24"/>
+        </w:rPr>
+        <w:t>étudiants, activer et désactiver des comptes.</w:t>
+      </w:r>
+    </w:p>
+    <w:p>
+      <w:pPr>
+        <w:pStyle w:val="Heading3"/>
+        <w:numPr>
+          <w:ilvl w:val="0"/>
+          <w:numId w:val="15"/>
+        </w:numPr>
+        <w:rPr>
+          <w:rFonts w:asciiTheme="minorBidi" w:hAnsiTheme="minorBidi" w:cstheme="minorBidi"/>
+          <w:color w:val="385623" w:themeColor="accent6" w:themeShade="80"/>
+          <w:sz w:val="26"/>
+          <w:szCs w:val="26"/>
+        </w:rPr>
+      </w:pPr>
+      <w:r>
+        <w:rPr>
+          <w:rFonts w:asciiTheme="minorBidi" w:hAnsiTheme="minorBidi" w:cstheme="minorBidi"/>
+          <w:color w:val="385623" w:themeColor="accent6" w:themeShade="80"/>
+          <w:sz w:val="26"/>
+          <w:szCs w:val="26"/>
+        </w:rPr>
+        <w:t>Sécurité</w:t>
+      </w:r>
+      <w:r>
+        <w:rPr>
+          <w:rFonts w:asciiTheme="minorBidi" w:hAnsiTheme="minorBidi" w:cstheme="minorBidi"/>
+          <w:color w:val="385623" w:themeColor="accent6" w:themeShade="80"/>
+          <w:sz w:val="26"/>
+          <w:szCs w:val="26"/>
+        </w:rPr>
+        <w:t> :</w:t>
+      </w:r>
+    </w:p>
+    <w:p>
+      <w:pPr>
+        <w:rPr>
+          <w:rFonts w:asciiTheme="majorBidi" w:hAnsiTheme="majorBidi" w:cstheme="majorBidi"/>
+          <w:sz w:val="24"/>
+          <w:szCs w:val="24"/>
+        </w:rPr>
+      </w:pPr>
+      <w:r>
+        <w:rPr>
+          <w:rFonts w:asciiTheme="majorBidi" w:hAnsiTheme="majorBidi" w:cstheme="majorBidi"/>
+          <w:sz w:val="24"/>
+          <w:szCs w:val="24"/>
+        </w:rPr>
+        <w:t xml:space="preserve">Tout au long du développement de la solution on a considéré les recommandations de la communauté de sécurité des applications web. Le site OWASP offre une liste des </w:t>
+      </w:r>
+      <w:r>
+        <w:rPr>
+          <w:rFonts w:asciiTheme="majorBidi" w:hAnsiTheme="majorBidi" w:cstheme="majorBidi"/>
+          <w:sz w:val="24"/>
+          <w:szCs w:val="24"/>
+        </w:rPr>
+        <w:t>vulnérabilités des applications web</w:t>
+      </w:r>
+      <w:r>
+        <w:rPr>
+          <w:rFonts w:asciiTheme="majorBidi" w:hAnsiTheme="majorBidi" w:cstheme="majorBidi"/>
+          <w:sz w:val="24"/>
+          <w:szCs w:val="24"/>
+        </w:rPr>
+        <w:t xml:space="preserve"> </w:t>
+      </w:r>
+      <w:r>
+        <w:rPr>
+          <w:rFonts w:asciiTheme="majorBidi" w:hAnsiTheme="majorBidi" w:cstheme="majorBidi"/>
+          <w:sz w:val="24"/>
+          <w:szCs w:val="24"/>
+        </w:rPr>
+        <w:t xml:space="preserve">chaque année. Cette </w:t>
+      </w:r>
+      <w:r>
+        <w:rPr>
+          <w:rFonts w:asciiTheme="majorBidi" w:hAnsiTheme="majorBidi" w:cstheme="majorBidi"/>
+          <w:sz w:val="24"/>
+          <w:szCs w:val="24"/>
+        </w:rPr>
+        <w:t>considération</w:t>
+      </w:r>
+      <w:r>
+        <w:rPr>
+          <w:rFonts w:asciiTheme="majorBidi" w:hAnsiTheme="majorBidi" w:cstheme="majorBidi"/>
+          <w:sz w:val="24"/>
+          <w:szCs w:val="24"/>
+        </w:rPr>
+        <w:t xml:space="preserve"> va </w:t>
+      </w:r>
+      <w:r>
+        <w:rPr>
+          <w:rFonts w:asciiTheme="majorBidi" w:hAnsiTheme="majorBidi" w:cstheme="majorBidi"/>
+          <w:sz w:val="24"/>
+          <w:szCs w:val="24"/>
+        </w:rPr>
+        <w:t>être</w:t>
+      </w:r>
+      <w:r>
+        <w:rPr>
+          <w:rFonts w:asciiTheme="majorBidi" w:hAnsiTheme="majorBidi" w:cstheme="majorBidi"/>
+          <w:sz w:val="24"/>
+          <w:szCs w:val="24"/>
+        </w:rPr>
+        <w:t xml:space="preserve"> le sujet de la partie </w:t>
+      </w:r>
+      <w:r>
+        <w:rPr>
+          <w:rFonts w:asciiTheme="majorBidi" w:hAnsiTheme="majorBidi" w:cstheme="majorBidi"/>
+          <w:sz w:val="24"/>
+          <w:szCs w:val="24"/>
+        </w:rPr>
+        <w:t>sécurité</w:t>
+      </w:r>
+      <w:r>
+        <w:rPr>
+          <w:rFonts w:asciiTheme="majorBidi" w:hAnsiTheme="majorBidi" w:cstheme="majorBidi"/>
+          <w:sz w:val="24"/>
+          <w:szCs w:val="24"/>
+        </w:rPr>
+        <w:t xml:space="preserve"> (page x</w:t>
+      </w:r>
+      <w:r>
+        <w:rPr>
+          <w:rFonts w:asciiTheme="majorBidi" w:hAnsiTheme="majorBidi" w:cstheme="majorBidi"/>
+          <w:sz w:val="24"/>
+          <w:szCs w:val="24"/>
+        </w:rPr>
+        <w:t>xx</w:t>
+      </w:r>
+      <w:r>
+        <w:rPr>
+          <w:rFonts w:asciiTheme="majorBidi" w:hAnsiTheme="majorBidi" w:cstheme="majorBidi"/>
+          <w:sz w:val="24"/>
+          <w:szCs w:val="24"/>
+        </w:rPr>
+        <w:t>)</w:t>
+      </w:r>
+      <w:r>
+        <w:rPr>
+          <w:rFonts w:asciiTheme="majorBidi" w:hAnsiTheme="majorBidi" w:cstheme="majorBidi"/>
+          <w:sz w:val="24"/>
+          <w:szCs w:val="24"/>
+        </w:rPr>
+        <w:t>.</w:t>
+      </w:r>
+    </w:p>
+    <w:p>
+      <w:pPr>
+        <w:pStyle w:val="Heading3"/>
+        <w:numPr>
+          <w:ilvl w:val="0"/>
+          <w:numId w:val="15"/>
+        </w:numPr>
+        <w:rPr>
+          <w:rFonts w:asciiTheme="minorBidi" w:hAnsiTheme="minorBidi" w:cstheme="minorBidi"/>
+          <w:color w:val="385623" w:themeColor="accent6" w:themeShade="80"/>
+          <w:sz w:val="26"/>
+          <w:szCs w:val="26"/>
+        </w:rPr>
+      </w:pPr>
+      <w:r>
+        <w:rPr>
+          <w:rFonts w:asciiTheme="minorBidi" w:hAnsiTheme="minorBidi" w:cstheme="minorBidi"/>
+          <w:color w:val="385623" w:themeColor="accent6" w:themeShade="80"/>
+          <w:sz w:val="26"/>
+          <w:szCs w:val="26"/>
+        </w:rPr>
+        <w:t>Etre responsive</w:t>
+      </w:r>
+      <w:r>
+        <w:rPr>
+          <w:rFonts w:asciiTheme="minorBidi" w:hAnsiTheme="minorBidi" w:cstheme="minorBidi"/>
+          <w:color w:val="385623" w:themeColor="accent6" w:themeShade="80"/>
+          <w:sz w:val="26"/>
+          <w:szCs w:val="26"/>
+        </w:rPr>
+        <w:t> :</w:t>
+      </w:r>
+    </w:p>
+    <w:p>
+      <w:pPr>
+        <w:rPr>
+          <w:rFonts w:asciiTheme="majorBidi" w:hAnsiTheme="majorBidi" w:cstheme="majorBidi"/>
+          <w:sz w:val="24"/>
+          <w:szCs w:val="24"/>
+        </w:rPr>
+      </w:pPr>
+      <w:r>
+        <w:rPr>
+          <w:rFonts w:asciiTheme="majorBidi" w:hAnsiTheme="majorBidi" w:cstheme="majorBidi"/>
+          <w:sz w:val="24"/>
+          <w:szCs w:val="24"/>
+        </w:rPr>
+        <w:t xml:space="preserve">L’utilisation du Framework Bootstrap, de la </w:t>
+      </w:r>
+      <w:r>
+        <w:rPr>
+          <w:rFonts w:asciiTheme="majorBidi" w:hAnsiTheme="majorBidi" w:cstheme="majorBidi"/>
+          <w:sz w:val="24"/>
+          <w:szCs w:val="24"/>
+        </w:rPr>
+        <w:t>bibliothèque</w:t>
+      </w:r>
+      <w:r>
+        <w:rPr>
+          <w:rFonts w:asciiTheme="majorBidi" w:hAnsiTheme="majorBidi" w:cstheme="majorBidi"/>
+          <w:sz w:val="24"/>
+          <w:szCs w:val="24"/>
+        </w:rPr>
+        <w:t xml:space="preserve"> </w:t>
+      </w:r>
+      <w:r>
+        <w:rPr>
+          <w:rFonts w:asciiTheme="majorBidi" w:hAnsiTheme="majorBidi" w:cstheme="majorBidi"/>
+          <w:sz w:val="24"/>
+          <w:szCs w:val="24"/>
+        </w:rPr>
+        <w:t>JQuery</w:t>
+      </w:r>
+      <w:r>
+        <w:rPr>
+          <w:rFonts w:asciiTheme="majorBidi" w:hAnsiTheme="majorBidi" w:cstheme="majorBidi"/>
+          <w:sz w:val="24"/>
+          <w:szCs w:val="24"/>
+        </w:rPr>
+        <w:t xml:space="preserve"> et d’autre</w:t>
+      </w:r>
+      <w:r>
+        <w:rPr>
+          <w:rFonts w:asciiTheme="majorBidi" w:hAnsiTheme="majorBidi" w:cstheme="majorBidi"/>
+          <w:sz w:val="24"/>
+          <w:szCs w:val="24"/>
+        </w:rPr>
+        <w:t>s</w:t>
+      </w:r>
+      <w:r>
+        <w:rPr>
+          <w:rFonts w:asciiTheme="majorBidi" w:hAnsiTheme="majorBidi" w:cstheme="majorBidi"/>
+          <w:sz w:val="24"/>
+          <w:szCs w:val="24"/>
+        </w:rPr>
+        <w:t xml:space="preserve"> </w:t>
+      </w:r>
+      <w:r>
+        <w:rPr>
+          <w:rFonts w:asciiTheme="majorBidi" w:hAnsiTheme="majorBidi" w:cstheme="majorBidi"/>
+          <w:sz w:val="24"/>
+          <w:szCs w:val="24"/>
+        </w:rPr>
+        <w:t>nous permet</w:t>
+      </w:r>
+      <w:r>
+        <w:rPr>
+          <w:rFonts w:asciiTheme="majorBidi" w:hAnsiTheme="majorBidi" w:cstheme="majorBidi"/>
+          <w:sz w:val="24"/>
+          <w:szCs w:val="24"/>
+        </w:rPr>
+        <w:t xml:space="preserve"> de </w:t>
+      </w:r>
+      <w:r>
+        <w:rPr>
+          <w:rFonts w:asciiTheme="majorBidi" w:hAnsiTheme="majorBidi" w:cstheme="majorBidi"/>
+          <w:sz w:val="24"/>
+          <w:szCs w:val="24"/>
+        </w:rPr>
+        <w:t>réaliser</w:t>
+      </w:r>
+      <w:r>
+        <w:rPr>
+          <w:rFonts w:asciiTheme="majorBidi" w:hAnsiTheme="majorBidi" w:cstheme="majorBidi"/>
+          <w:sz w:val="24"/>
+          <w:szCs w:val="24"/>
+        </w:rPr>
+        <w:t xml:space="preserve"> une interface d’utilisation </w:t>
+      </w:r>
+      <w:r>
+        <w:rPr>
+          <w:rFonts w:asciiTheme="majorBidi" w:hAnsiTheme="majorBidi" w:cstheme="majorBidi"/>
+          <w:sz w:val="24"/>
+          <w:szCs w:val="24"/>
+        </w:rPr>
+        <w:t>responsive.</w:t>
+      </w:r>
+    </w:p>
+    <w:p>
+      <w:pPr>
+        <w:pStyle w:val="Heading3"/>
+        <w:numPr>
+          <w:ilvl w:val="0"/>
+          <w:numId w:val="15"/>
+        </w:numPr>
+        <w:rPr>
+          <w:rFonts w:asciiTheme="minorBidi" w:hAnsiTheme="minorBidi" w:cstheme="minorBidi"/>
+          <w:color w:val="385623" w:themeColor="accent6" w:themeShade="80"/>
+          <w:sz w:val="26"/>
+          <w:szCs w:val="26"/>
+        </w:rPr>
+      </w:pPr>
+      <w:r>
+        <w:rPr>
+          <w:rFonts w:asciiTheme="minorBidi" w:hAnsiTheme="minorBidi" w:cstheme="minorBidi"/>
+          <w:color w:val="385623" w:themeColor="accent6" w:themeShade="80"/>
+          <w:sz w:val="26"/>
+          <w:szCs w:val="26"/>
+        </w:rPr>
+        <w:lastRenderedPageBreak/>
+        <w:t>Optimisation des ressources</w:t>
+      </w:r>
+      <w:r>
+        <w:rPr>
+          <w:rFonts w:asciiTheme="minorBidi" w:hAnsiTheme="minorBidi" w:cstheme="minorBidi"/>
+          <w:color w:val="385623" w:themeColor="accent6" w:themeShade="80"/>
+          <w:sz w:val="26"/>
+          <w:szCs w:val="26"/>
+        </w:rPr>
+        <w:t> :</w:t>
+      </w:r>
+    </w:p>
+    <w:p>
+      <w:r>
+        <w:t xml:space="preserve">La programmation générique, </w:t>
+      </w:r>
+      <w:r>
+        <w:t>et l’utilisation de quelque patron de conception (Design Pattern)</w:t>
+      </w:r>
+      <w:r>
+        <w:t xml:space="preserve"> nous servi à optimiser les ressources par la diminution de nombre des codes pour réaliser des taches similaires en plusieurs classes, et le nombre des instances dans la RAM</w:t>
+      </w:r>
+      <w:r>
+        <w:t>.</w:t>
+      </w:r>
+    </w:p>
+    <w:p>
+      <w:pPr>
+        <w:pStyle w:val="Heading3"/>
+        <w:numPr>
+          <w:ilvl w:val="0"/>
+          <w:numId w:val="15"/>
+        </w:numPr>
+        <w:rPr>
+          <w:rFonts w:asciiTheme="minorBidi" w:hAnsiTheme="minorBidi" w:cstheme="minorBidi"/>
+          <w:color w:val="385623" w:themeColor="accent6" w:themeShade="80"/>
+          <w:sz w:val="26"/>
+          <w:szCs w:val="26"/>
+        </w:rPr>
+      </w:pPr>
+      <w:r>
+        <w:rPr>
+          <w:rFonts w:asciiTheme="minorBidi" w:hAnsiTheme="minorBidi" w:cstheme="minorBidi"/>
+          <w:color w:val="385623" w:themeColor="accent6" w:themeShade="80"/>
+          <w:sz w:val="26"/>
+          <w:szCs w:val="26"/>
+        </w:rPr>
+        <w:t>Maintenabilité</w:t>
+      </w:r>
+      <w:r>
+        <w:rPr>
+          <w:rFonts w:asciiTheme="minorBidi" w:hAnsiTheme="minorBidi" w:cstheme="minorBidi"/>
+          <w:color w:val="385623" w:themeColor="accent6" w:themeShade="80"/>
+          <w:sz w:val="26"/>
+          <w:szCs w:val="26"/>
+        </w:rPr>
+        <w:t> :</w:t>
+      </w:r>
+    </w:p>
+    <w:p>
+      <w:r>
+        <w:t>La maintenance des logiciels est divisée en trois types :</w:t>
+      </w:r>
+    </w:p>
+    <w:p>
+      <w:pPr>
+        <w:pStyle w:val="Heading4"/>
+        <w:numPr>
+          <w:ilvl w:val="0"/>
+          <w:numId w:val="16"/>
+        </w:numPr>
+        <w:rPr>
+          <w:sz w:val="24"/>
+          <w:szCs w:val="24"/>
+        </w:rPr>
+      </w:pPr>
+      <w:r>
+        <w:rPr>
+          <w:sz w:val="24"/>
+          <w:szCs w:val="24"/>
+        </w:rPr>
+        <w:t>Maintenance corrective</w:t>
+      </w:r>
+      <w:r>
+        <w:rPr>
+          <w:sz w:val="24"/>
+          <w:szCs w:val="24"/>
+        </w:rPr>
+        <w:t> :</w:t>
+      </w:r>
+    </w:p>
+    <w:p>
+      <w:pPr>
+        <w:rPr>
+          <w:rFonts w:asciiTheme="majorBidi" w:hAnsiTheme="majorBidi" w:cstheme="majorBidi"/>
+          <w:sz w:val="24"/>
+          <w:szCs w:val="24"/>
+        </w:rPr>
+      </w:pPr>
+      <w:r>
+        <w:rPr>
+          <w:rFonts w:asciiTheme="majorBidi" w:hAnsiTheme="majorBidi" w:cstheme="majorBidi"/>
+          <w:sz w:val="24"/>
+          <w:szCs w:val="24"/>
+        </w:rPr>
+        <w:t>Elle consiste à corriger les défauts de fonctionnement ou les non-conformités d'un logiciel</w:t>
+      </w:r>
+      <w:r>
+        <w:rPr>
+          <w:rFonts w:asciiTheme="majorBidi" w:hAnsiTheme="majorBidi" w:cstheme="majorBidi"/>
+          <w:sz w:val="24"/>
+          <w:szCs w:val="24"/>
+        </w:rPr>
+        <w:t>.</w:t>
+      </w:r>
+    </w:p>
+    <w:p>
+      <w:pPr>
+        <w:pStyle w:val="Heading4"/>
+        <w:numPr>
+          <w:ilvl w:val="0"/>
+          <w:numId w:val="16"/>
+        </w:numPr>
+      </w:pPr>
+      <w:r>
+        <w:t>Maintenance adaptive :</w:t>
+      </w:r>
+    </w:p>
+    <w:p>
+      <w:pPr>
+        <w:rPr>
+          <w:rFonts w:asciiTheme="majorBidi" w:hAnsiTheme="majorBidi" w:cstheme="majorBidi"/>
+          <w:sz w:val="24"/>
+          <w:szCs w:val="24"/>
+        </w:rPr>
+      </w:pPr>
+      <w:r>
+        <w:rPr>
+          <w:rFonts w:asciiTheme="majorBidi" w:hAnsiTheme="majorBidi" w:cstheme="majorBidi"/>
+          <w:sz w:val="24"/>
+          <w:szCs w:val="24"/>
+        </w:rPr>
+        <w:t>S</w:t>
+      </w:r>
+      <w:r>
+        <w:rPr>
+          <w:rFonts w:asciiTheme="majorBidi" w:hAnsiTheme="majorBidi" w:cstheme="majorBidi"/>
+          <w:sz w:val="24"/>
+          <w:szCs w:val="24"/>
+        </w:rPr>
+        <w:t xml:space="preserve">ans changer la fonctionnalité du logiciel, elle consiste à adapter l'application afin que celle-ci continue de fonctionner sur des versions plus récentes des logiciels de base, voire à faire migrer l'application sur de nouveaux logiciels de base (un logiciel de base étant un logiciel requis pour l'exécution d'une </w:t>
+      </w:r>
+      <w:r>
+        <w:rPr>
+          <w:rFonts w:asciiTheme="majorBidi" w:hAnsiTheme="majorBidi" w:cstheme="majorBidi"/>
+          <w:sz w:val="24"/>
+          <w:szCs w:val="24"/>
+        </w:rPr>
+        <w:t>application ;</w:t>
+      </w:r>
+      <w:r>
+        <w:rPr>
+          <w:rFonts w:asciiTheme="majorBidi" w:hAnsiTheme="majorBidi" w:cstheme="majorBidi"/>
+          <w:sz w:val="24"/>
+          <w:szCs w:val="24"/>
+        </w:rPr>
+        <w:t xml:space="preserve"> exemples : système d'exploitation, système de gestion de base de données).</w:t>
+      </w:r>
+    </w:p>
+    <w:p>
+      <w:pPr>
+        <w:pStyle w:val="Heading4"/>
+        <w:numPr>
+          <w:ilvl w:val="0"/>
+          <w:numId w:val="16"/>
+        </w:numPr>
+        <w:tabs>
+          <w:tab w:val="left" w:pos="2985"/>
+        </w:tabs>
+      </w:pPr>
+      <w:r>
+        <w:t>Maintenance évolutive :</w:t>
+      </w:r>
+    </w:p>
+    <w:p>
+      <w:pPr>
+        <w:rPr>
+          <w:rFonts w:asciiTheme="majorBidi" w:hAnsiTheme="majorBidi" w:cstheme="majorBidi"/>
+          <w:sz w:val="24"/>
+          <w:szCs w:val="24"/>
+        </w:rPr>
+      </w:pPr>
+      <w:r>
+        <w:rPr>
+          <w:rFonts w:asciiTheme="majorBidi" w:hAnsiTheme="majorBidi" w:cstheme="majorBidi"/>
+          <w:sz w:val="24"/>
+          <w:szCs w:val="24"/>
+        </w:rPr>
+        <w:t>C</w:t>
+      </w:r>
+      <w:r>
+        <w:rPr>
+          <w:rFonts w:asciiTheme="majorBidi" w:hAnsiTheme="majorBidi" w:cstheme="majorBidi"/>
+          <w:sz w:val="24"/>
+          <w:szCs w:val="24"/>
+        </w:rPr>
+        <w:t>ela consiste à faire évoluer l'application en l'enrichissant de fonctions ou de modules supplémentaires, ou en remplaçant une fonction existante par une autre, voire en proposant une approche différente.</w:t>
+      </w:r>
+    </w:p>
+    <w:p>
+      <w:pPr>
+        <w:rPr>
+          <w:rFonts w:asciiTheme="majorBidi" w:hAnsiTheme="majorBidi" w:cstheme="majorBidi"/>
+          <w:sz w:val="24"/>
+          <w:szCs w:val="24"/>
+        </w:rPr>
+      </w:pPr>
+    </w:p>
+    <w:p>
+      <w:pPr>
         <w:rPr>
           <w:rFonts w:asciiTheme="majorBidi" w:hAnsiTheme="majorBidi" w:cstheme="majorBidi"/>
           <w:sz w:val="24"/>
@@ -904,7 +1542,7 @@
         </w:rPr>
         <w:sectPr>
           <w:pgSz w:w="11906" w:h="16838"/>
-          <w:pgMar w:top="1417" w:right="1417" w:bottom="1417" w:left="1417" w:header="708" w:footer="708" w:gutter="0"/>
+          <w:pgMar w:top="1418" w:right="1418" w:bottom="1418" w:left="1418" w:header="709" w:footer="709" w:gutter="0"/>
           <w:cols w:space="708"/>
           <w:docGrid w:linePitch="360"/>
         </w:sectPr>
@@ -912,18 +1550,60 @@
       <w:r>
         <w:rPr>
           <w:rFonts w:asciiTheme="majorBidi" w:hAnsiTheme="majorBidi" w:cstheme="majorBidi"/>
-          <w:sz w:val="32"/>
-          <w:szCs w:val="32"/>
-        </w:rPr>
-        <w:t>L</w:t>
-      </w:r>
-      <w:r>
-        <w:rPr>
-          <w:rFonts w:asciiTheme="majorBidi" w:hAnsiTheme="majorBidi" w:cstheme="majorBidi"/>
-          <w:sz w:val="24"/>
-          <w:szCs w:val="24"/>
-        </w:rPr>
-        <w:t xml:space="preserve">a solution qu’on va la proposer est une solution basée sur le platform .Net de Microsoft  </w:t>
+          <w:sz w:val="24"/>
+          <w:szCs w:val="24"/>
+        </w:rPr>
+        <w:t>Notre solution suivre les principes S.O.L.I.D q</w:t>
+      </w:r>
+      <w:r>
+        <w:rPr>
+          <w:rFonts w:asciiTheme="majorBidi" w:hAnsiTheme="majorBidi" w:cstheme="majorBidi"/>
+          <w:sz w:val="24"/>
+          <w:szCs w:val="24"/>
+        </w:rPr>
+        <w:t>ui vont être</w:t>
+      </w:r>
+      <w:r>
+        <w:rPr>
+          <w:rFonts w:asciiTheme="majorBidi" w:hAnsiTheme="majorBidi" w:cstheme="majorBidi"/>
+          <w:sz w:val="24"/>
+          <w:szCs w:val="24"/>
+        </w:rPr>
+        <w:t xml:space="preserve"> discuter plus tard.</w:t>
+      </w:r>
+      <w:bookmarkStart w:id="0" w:name="_GoBack"/>
+      <w:bookmarkEnd w:id="0"/>
+      <w:r>
+        <w:rPr>
+          <w:rFonts w:asciiTheme="majorBidi" w:hAnsiTheme="majorBidi" w:cstheme="majorBidi"/>
+          <w:sz w:val="24"/>
+          <w:szCs w:val="24"/>
+        </w:rPr>
+        <w:t xml:space="preserve"> Elle est divisée en plusieurs couches chaque couche est dédié pour des taches spécifiques ce qui facilite l’accès en cas d’erreurs aux codes responsables et les corriger. Elle permet aussi l’adaptation et l’</w:t>
+      </w:r>
+      <w:r>
+        <w:rPr>
+          <w:rFonts w:asciiTheme="majorBidi" w:hAnsiTheme="majorBidi" w:cstheme="majorBidi"/>
+          <w:sz w:val="24"/>
+          <w:szCs w:val="24"/>
+        </w:rPr>
+        <w:t>évolution</w:t>
+      </w:r>
+      <w:r>
+        <w:rPr>
+          <w:rFonts w:asciiTheme="majorBidi" w:hAnsiTheme="majorBidi" w:cstheme="majorBidi"/>
+          <w:sz w:val="24"/>
+          <w:szCs w:val="24"/>
+        </w:rPr>
+        <w:t xml:space="preserve"> des </w:t>
+      </w:r>
+      <w:r>
+        <w:rPr>
+          <w:rFonts w:asciiTheme="majorBidi" w:hAnsiTheme="majorBidi" w:cstheme="majorBidi"/>
+          <w:sz w:val="24"/>
+          <w:szCs w:val="24"/>
+        </w:rPr>
+        <w:t>fonctionnalités.</w:t>
       </w:r>
     </w:p>
     <w:p>
@@ -1509,6 +2189,119 @@
     </w:lvl>
   </w:abstractNum>
   <w:abstractNum w:abstractNumId="1" w15:restartNumberingAfterBreak="0">
+    <w:nsid w:val="1FE967ED"/>
+    <w:multiLevelType w:val="hybridMultilevel"/>
+    <w:tmpl w:val="985A6270"/>
+    <w:lvl w:ilvl="0" w:tplc="040C0001">
+      <w:start w:val="1"/>
+      <w:numFmt w:val="bullet"/>
+      <w:lvlText w:val=""/>
+      <w:lvlJc w:val="left"/>
+      <w:pPr>
+        <w:ind w:left="720" w:hanging="360"/>
+      </w:pPr>
+      <w:rPr>
+        <w:rFonts w:ascii="Symbol" w:hAnsi="Symbol" w:hint="default"/>
+      </w:rPr>
+    </w:lvl>
+    <w:lvl w:ilvl="1" w:tplc="040C0003" w:tentative="1">
+      <w:start w:val="1"/>
+      <w:numFmt w:val="bullet"/>
+      <w:lvlText w:val="o"/>
+      <w:lvlJc w:val="left"/>
+      <w:pPr>
+        <w:ind w:left="1440" w:hanging="360"/>
+      </w:pPr>
+      <w:rPr>
+        <w:rFonts w:ascii="Courier New" w:hAnsi="Courier New" w:cs="Courier New" w:hint="default"/>
+      </w:rPr>
+    </w:lvl>
+    <w:lvl w:ilvl="2" w:tplc="040C0005" w:tentative="1">
+      <w:start w:val="1"/>
+      <w:numFmt w:val="bullet"/>
+      <w:lvlText w:val=""/>
+      <w:lvlJc w:val="left"/>
+      <w:pPr>
+        <w:ind w:left="2160" w:hanging="360"/>
+      </w:pPr>
+      <w:rPr>
+        <w:rFonts w:ascii="Wingdings" w:hAnsi="Wingdings" w:hint="default"/>
+      </w:rPr>
+    </w:lvl>
+    <w:lvl w:ilvl="3" w:tplc="040C0001" w:tentative="1">
+      <w:start w:val="1"/>
+      <w:numFmt w:val="bullet"/>
+      <w:lvlText w:val=""/>
+      <w:lvlJc w:val="left"/>
+      <w:pPr>
+        <w:ind w:left="2880" w:hanging="360"/>
+      </w:pPr>
+      <w:rPr>
+        <w:rFonts w:ascii="Symbol" w:hAnsi="Symbol" w:hint="default"/>
+      </w:rPr>
+    </w:lvl>
+    <w:lvl w:ilvl="4" w:tplc="040C0003" w:tentative="1">
+      <w:start w:val="1"/>
+      <w:numFmt w:val="bullet"/>
+      <w:lvlText w:val="o"/>
+      <w:lvlJc w:val="left"/>
+      <w:pPr>
+        <w:ind w:left="3600" w:hanging="360"/>
+      </w:pPr>
+      <w:rPr>
+        <w:rFonts w:ascii="Courier New" w:hAnsi="Courier New" w:cs="Courier New" w:hint="default"/>
+      </w:rPr>
+    </w:lvl>
+    <w:lvl w:ilvl="5" w:tplc="040C0005" w:tentative="1">
+      <w:start w:val="1"/>
+      <w:numFmt w:val="bullet"/>
+      <w:lvlText w:val=""/>
+      <w:lvlJc w:val="left"/>
+      <w:pPr>
+        <w:ind w:left="4320" w:hanging="360"/>
+      </w:pPr>
+      <w:rPr>
+        <w:rFonts w:ascii="Wingdings" w:hAnsi="Wingdings" w:hint="default"/>
+      </w:rPr>
+    </w:lvl>
+    <w:lvl w:ilvl="6" w:tplc="040C0001" w:tentative="1">
+      <w:start w:val="1"/>
+      <w:numFmt w:val="bullet"/>
+      <w:lvlText w:val=""/>
+      <w:lvlJc w:val="left"/>
+      <w:pPr>
+        <w:ind w:left="5040" w:hanging="360"/>
+      </w:pPr>
+      <w:rPr>
+        <w:rFonts w:ascii="Symbol" w:hAnsi="Symbol" w:hint="default"/>
+      </w:rPr>
+    </w:lvl>
+    <w:lvl w:ilvl="7" w:tplc="040C0003" w:tentative="1">
+      <w:start w:val="1"/>
+      <w:numFmt w:val="bullet"/>
+      <w:lvlText w:val="o"/>
+      <w:lvlJc w:val="left"/>
+      <w:pPr>
+        <w:ind w:left="5760" w:hanging="360"/>
+      </w:pPr>
+      <w:rPr>
+        <w:rFonts w:ascii="Courier New" w:hAnsi="Courier New" w:cs="Courier New" w:hint="default"/>
+      </w:rPr>
+    </w:lvl>
+    <w:lvl w:ilvl="8" w:tplc="040C0005" w:tentative="1">
+      <w:start w:val="1"/>
+      <w:numFmt w:val="bullet"/>
+      <w:lvlText w:val=""/>
+      <w:lvlJc w:val="left"/>
+      <w:pPr>
+        <w:ind w:left="6480" w:hanging="360"/>
+      </w:pPr>
+      <w:rPr>
+        <w:rFonts w:ascii="Wingdings" w:hAnsi="Wingdings" w:hint="default"/>
+      </w:rPr>
+    </w:lvl>
+  </w:abstractNum>
+  <w:abstractNum w:abstractNumId="2" w15:restartNumberingAfterBreak="0">
     <w:nsid w:val="1FEF5137"/>
     <w:multiLevelType w:val="hybridMultilevel"/>
     <w:tmpl w:val="96D87CEC"/>
@@ -1621,7 +2414,120 @@
       </w:rPr>
     </w:lvl>
   </w:abstractNum>
-  <w:abstractNum w:abstractNumId="2" w15:restartNumberingAfterBreak="0">
+  <w:abstractNum w:abstractNumId="3" w15:restartNumberingAfterBreak="0">
+    <w:nsid w:val="32A10B11"/>
+    <w:multiLevelType w:val="hybridMultilevel"/>
+    <w:tmpl w:val="97AE6A02"/>
+    <w:lvl w:ilvl="0" w:tplc="040C0001">
+      <w:start w:val="1"/>
+      <w:numFmt w:val="bullet"/>
+      <w:lvlText w:val=""/>
+      <w:lvlJc w:val="left"/>
+      <w:pPr>
+        <w:ind w:left="720" w:hanging="360"/>
+      </w:pPr>
+      <w:rPr>
+        <w:rFonts w:ascii="Symbol" w:hAnsi="Symbol" w:hint="default"/>
+      </w:rPr>
+    </w:lvl>
+    <w:lvl w:ilvl="1" w:tplc="040C0003" w:tentative="1">
+      <w:start w:val="1"/>
+      <w:numFmt w:val="bullet"/>
+      <w:lvlText w:val="o"/>
+      <w:lvlJc w:val="left"/>
+      <w:pPr>
+        <w:ind w:left="1440" w:hanging="360"/>
+      </w:pPr>
+      <w:rPr>
+        <w:rFonts w:ascii="Courier New" w:hAnsi="Courier New" w:cs="Courier New" w:hint="default"/>
+      </w:rPr>
+    </w:lvl>
+    <w:lvl w:ilvl="2" w:tplc="040C0005" w:tentative="1">
+      <w:start w:val="1"/>
+      <w:numFmt w:val="bullet"/>
+      <w:lvlText w:val=""/>
+      <w:lvlJc w:val="left"/>
+      <w:pPr>
+        <w:ind w:left="2160" w:hanging="360"/>
+      </w:pPr>
+      <w:rPr>
+        <w:rFonts w:ascii="Wingdings" w:hAnsi="Wingdings" w:hint="default"/>
+      </w:rPr>
+    </w:lvl>
+    <w:lvl w:ilvl="3" w:tplc="040C0001" w:tentative="1">
+      <w:start w:val="1"/>
+      <w:numFmt w:val="bullet"/>
+      <w:lvlText w:val=""/>
+      <w:lvlJc w:val="left"/>
+      <w:pPr>
+        <w:ind w:left="2880" w:hanging="360"/>
+      </w:pPr>
+      <w:rPr>
+        <w:rFonts w:ascii="Symbol" w:hAnsi="Symbol" w:hint="default"/>
+      </w:rPr>
+    </w:lvl>
+    <w:lvl w:ilvl="4" w:tplc="040C0003" w:tentative="1">
+      <w:start w:val="1"/>
+      <w:numFmt w:val="bullet"/>
+      <w:lvlText w:val="o"/>
+      <w:lvlJc w:val="left"/>
+      <w:pPr>
+        <w:ind w:left="3600" w:hanging="360"/>
+      </w:pPr>
+      <w:rPr>
+        <w:rFonts w:ascii="Courier New" w:hAnsi="Courier New" w:cs="Courier New" w:hint="default"/>
+      </w:rPr>
+    </w:lvl>
+    <w:lvl w:ilvl="5" w:tplc="040C0005" w:tentative="1">
+      <w:start w:val="1"/>
+      <w:numFmt w:val="bullet"/>
+      <w:lvlText w:val=""/>
+      <w:lvlJc w:val="left"/>
+      <w:pPr>
+        <w:ind w:left="4320" w:hanging="360"/>
+      </w:pPr>
+      <w:rPr>
+        <w:rFonts w:ascii="Wingdings" w:hAnsi="Wingdings" w:hint="default"/>
+      </w:rPr>
+    </w:lvl>
+    <w:lvl w:ilvl="6" w:tplc="040C0001" w:tentative="1">
+      <w:start w:val="1"/>
+      <w:numFmt w:val="bullet"/>
+      <w:lvlText w:val=""/>
+      <w:lvlJc w:val="left"/>
+      <w:pPr>
+        <w:ind w:left="5040" w:hanging="360"/>
+      </w:pPr>
+      <w:rPr>
+        <w:rFonts w:ascii="Symbol" w:hAnsi="Symbol" w:hint="default"/>
+      </w:rPr>
+    </w:lvl>
+    <w:lvl w:ilvl="7" w:tplc="040C0003" w:tentative="1">
+      <w:start w:val="1"/>
+      <w:numFmt w:val="bullet"/>
+      <w:lvlText w:val="o"/>
+      <w:lvlJc w:val="left"/>
+      <w:pPr>
+        <w:ind w:left="5760" w:hanging="360"/>
+      </w:pPr>
+      <w:rPr>
+        <w:rFonts w:ascii="Courier New" w:hAnsi="Courier New" w:cs="Courier New" w:hint="default"/>
+      </w:rPr>
+    </w:lvl>
+    <w:lvl w:ilvl="8" w:tplc="040C0005" w:tentative="1">
+      <w:start w:val="1"/>
+      <w:numFmt w:val="bullet"/>
+      <w:lvlText w:val=""/>
+      <w:lvlJc w:val="left"/>
+      <w:pPr>
+        <w:ind w:left="6480" w:hanging="360"/>
+      </w:pPr>
+      <w:rPr>
+        <w:rFonts w:ascii="Wingdings" w:hAnsi="Wingdings" w:hint="default"/>
+      </w:rPr>
+    </w:lvl>
+  </w:abstractNum>
+  <w:abstractNum w:abstractNumId="4" w15:restartNumberingAfterBreak="0">
     <w:nsid w:val="35B22B19"/>
     <w:multiLevelType w:val="hybridMultilevel"/>
     <w:tmpl w:val="3BDCDFE0"/>
@@ -1734,7 +2640,7 @@
       </w:rPr>
     </w:lvl>
   </w:abstractNum>
-  <w:abstractNum w:abstractNumId="3" w15:restartNumberingAfterBreak="0">
+  <w:abstractNum w:abstractNumId="5" w15:restartNumberingAfterBreak="0">
     <w:nsid w:val="3EAC05E4"/>
     <w:multiLevelType w:val="hybridMultilevel"/>
     <w:tmpl w:val="3446C7FC"/>
@@ -1820,7 +2726,7 @@
       </w:pPr>
     </w:lvl>
   </w:abstractNum>
-  <w:abstractNum w:abstractNumId="4" w15:restartNumberingAfterBreak="0">
+  <w:abstractNum w:abstractNumId="6" w15:restartNumberingAfterBreak="0">
     <w:nsid w:val="433F033F"/>
     <w:multiLevelType w:val="hybridMultilevel"/>
     <w:tmpl w:val="720C9F3C"/>
@@ -1906,7 +2812,7 @@
       </w:pPr>
     </w:lvl>
   </w:abstractNum>
-  <w:abstractNum w:abstractNumId="5" w15:restartNumberingAfterBreak="0">
+  <w:abstractNum w:abstractNumId="7" w15:restartNumberingAfterBreak="0">
     <w:nsid w:val="4B52431D"/>
     <w:multiLevelType w:val="hybridMultilevel"/>
     <w:tmpl w:val="E404FB70"/>
@@ -1992,7 +2898,7 @@
       </w:pPr>
     </w:lvl>
   </w:abstractNum>
-  <w:abstractNum w:abstractNumId="6" w15:restartNumberingAfterBreak="0">
+  <w:abstractNum w:abstractNumId="8" w15:restartNumberingAfterBreak="0">
     <w:nsid w:val="4B747142"/>
     <w:multiLevelType w:val="hybridMultilevel"/>
     <w:tmpl w:val="94142D44"/>
@@ -2078,7 +2984,7 @@
       </w:pPr>
     </w:lvl>
   </w:abstractNum>
-  <w:abstractNum w:abstractNumId="7" w15:restartNumberingAfterBreak="0">
+  <w:abstractNum w:abstractNumId="9" w15:restartNumberingAfterBreak="0">
     <w:nsid w:val="51CD5A8D"/>
     <w:multiLevelType w:val="hybridMultilevel"/>
     <w:tmpl w:val="5D3C1C70"/>
@@ -2164,7 +3070,7 @@
       </w:pPr>
     </w:lvl>
   </w:abstractNum>
-  <w:abstractNum w:abstractNumId="8" w15:restartNumberingAfterBreak="0">
+  <w:abstractNum w:abstractNumId="10" w15:restartNumberingAfterBreak="0">
     <w:nsid w:val="520F4081"/>
     <w:multiLevelType w:val="hybridMultilevel"/>
     <w:tmpl w:val="D0D65734"/>
@@ -2250,7 +3156,7 @@
       </w:pPr>
     </w:lvl>
   </w:abstractNum>
-  <w:abstractNum w:abstractNumId="9" w15:restartNumberingAfterBreak="0">
+  <w:abstractNum w:abstractNumId="11" w15:restartNumberingAfterBreak="0">
     <w:nsid w:val="55D76B2E"/>
     <w:multiLevelType w:val="hybridMultilevel"/>
     <w:tmpl w:val="06542908"/>
@@ -2336,7 +3242,7 @@
       </w:pPr>
     </w:lvl>
   </w:abstractNum>
-  <w:abstractNum w:abstractNumId="10" w15:restartNumberingAfterBreak="0">
+  <w:abstractNum w:abstractNumId="12" w15:restartNumberingAfterBreak="0">
     <w:nsid w:val="5B144E05"/>
     <w:multiLevelType w:val="hybridMultilevel"/>
     <w:tmpl w:val="FA729246"/>
@@ -2422,7 +3328,7 @@
       </w:pPr>
     </w:lvl>
   </w:abstractNum>
-  <w:abstractNum w:abstractNumId="11" w15:restartNumberingAfterBreak="0">
+  <w:abstractNum w:abstractNumId="13" w15:restartNumberingAfterBreak="0">
     <w:nsid w:val="5C660DC9"/>
     <w:multiLevelType w:val="hybridMultilevel"/>
     <w:tmpl w:val="31AAD602"/>
@@ -2508,7 +3414,120 @@
       </w:pPr>
     </w:lvl>
   </w:abstractNum>
-  <w:abstractNum w:abstractNumId="12" w15:restartNumberingAfterBreak="0">
+  <w:abstractNum w:abstractNumId="14" w15:restartNumberingAfterBreak="0">
+    <w:nsid w:val="766E36B9"/>
+    <w:multiLevelType w:val="hybridMultilevel"/>
+    <w:tmpl w:val="3AF65D1C"/>
+    <w:lvl w:ilvl="0" w:tplc="040C0003">
+      <w:start w:val="1"/>
+      <w:numFmt w:val="bullet"/>
+      <w:lvlText w:val="o"/>
+      <w:lvlJc w:val="left"/>
+      <w:pPr>
+        <w:ind w:left="720" w:hanging="360"/>
+      </w:pPr>
+      <w:rPr>
+        <w:rFonts w:ascii="Courier New" w:hAnsi="Courier New" w:cs="Courier New" w:hint="default"/>
+      </w:rPr>
+    </w:lvl>
+    <w:lvl w:ilvl="1" w:tplc="040C0003" w:tentative="1">
+      <w:start w:val="1"/>
+      <w:numFmt w:val="bullet"/>
+      <w:lvlText w:val="o"/>
+      <w:lvlJc w:val="left"/>
+      <w:pPr>
+        <w:ind w:left="1440" w:hanging="360"/>
+      </w:pPr>
+      <w:rPr>
+        <w:rFonts w:ascii="Courier New" w:hAnsi="Courier New" w:cs="Courier New" w:hint="default"/>
+      </w:rPr>
+    </w:lvl>
+    <w:lvl w:ilvl="2" w:tplc="040C0005" w:tentative="1">
+      <w:start w:val="1"/>
+      <w:numFmt w:val="bullet"/>
+      <w:lvlText w:val=""/>
+      <w:lvlJc w:val="left"/>
+      <w:pPr>
+        <w:ind w:left="2160" w:hanging="360"/>
+      </w:pPr>
+      <w:rPr>
+        <w:rFonts w:ascii="Wingdings" w:hAnsi="Wingdings" w:hint="default"/>
+      </w:rPr>
+    </w:lvl>
+    <w:lvl w:ilvl="3" w:tplc="040C0001" w:tentative="1">
+      <w:start w:val="1"/>
+      <w:numFmt w:val="bullet"/>
+      <w:lvlText w:val=""/>
+      <w:lvlJc w:val="left"/>
+      <w:pPr>
+        <w:ind w:left="2880" w:hanging="360"/>
+      </w:pPr>
+      <w:rPr>
+        <w:rFonts w:ascii="Symbol" w:hAnsi="Symbol" w:hint="default"/>
+      </w:rPr>
+    </w:lvl>
+    <w:lvl w:ilvl="4" w:tplc="040C0003" w:tentative="1">
+      <w:start w:val="1"/>
+      <w:numFmt w:val="bullet"/>
+      <w:lvlText w:val="o"/>
+      <w:lvlJc w:val="left"/>
+      <w:pPr>
+        <w:ind w:left="3600" w:hanging="360"/>
+      </w:pPr>
+      <w:rPr>
+        <w:rFonts w:ascii="Courier New" w:hAnsi="Courier New" w:cs="Courier New" w:hint="default"/>
+      </w:rPr>
+    </w:lvl>
+    <w:lvl w:ilvl="5" w:tplc="040C0005" w:tentative="1">
+      <w:start w:val="1"/>
+      <w:numFmt w:val="bullet"/>
+      <w:lvlText w:val=""/>
+      <w:lvlJc w:val="left"/>
+      <w:pPr>
+        <w:ind w:left="4320" w:hanging="360"/>
+      </w:pPr>
+      <w:rPr>
+        <w:rFonts w:ascii="Wingdings" w:hAnsi="Wingdings" w:hint="default"/>
+      </w:rPr>
+    </w:lvl>
+    <w:lvl w:ilvl="6" w:tplc="040C0001" w:tentative="1">
+      <w:start w:val="1"/>
+      <w:numFmt w:val="bullet"/>
+      <w:lvlText w:val=""/>
+      <w:lvlJc w:val="left"/>
+      <w:pPr>
+        <w:ind w:left="5040" w:hanging="360"/>
+      </w:pPr>
+      <w:rPr>
+        <w:rFonts w:ascii="Symbol" w:hAnsi="Symbol" w:hint="default"/>
+      </w:rPr>
+    </w:lvl>
+    <w:lvl w:ilvl="7" w:tplc="040C0003" w:tentative="1">
+      <w:start w:val="1"/>
+      <w:numFmt w:val="bullet"/>
+      <w:lvlText w:val="o"/>
+      <w:lvlJc w:val="left"/>
+      <w:pPr>
+        <w:ind w:left="5760" w:hanging="360"/>
+      </w:pPr>
+      <w:rPr>
+        <w:rFonts w:ascii="Courier New" w:hAnsi="Courier New" w:cs="Courier New" w:hint="default"/>
+      </w:rPr>
+    </w:lvl>
+    <w:lvl w:ilvl="8" w:tplc="040C0005" w:tentative="1">
+      <w:start w:val="1"/>
+      <w:numFmt w:val="bullet"/>
+      <w:lvlText w:val=""/>
+      <w:lvlJc w:val="left"/>
+      <w:pPr>
+        <w:ind w:left="6480" w:hanging="360"/>
+      </w:pPr>
+      <w:rPr>
+        <w:rFonts w:ascii="Wingdings" w:hAnsi="Wingdings" w:hint="default"/>
+      </w:rPr>
+    </w:lvl>
+  </w:abstractNum>
+  <w:abstractNum w:abstractNumId="15" w15:restartNumberingAfterBreak="0">
     <w:nsid w:val="79CE1E93"/>
     <w:multiLevelType w:val="hybridMultilevel"/>
     <w:tmpl w:val="3C52A6D8"/>
@@ -2622,43 +3641,52 @@
     </w:lvl>
   </w:abstractNum>
   <w:num w:numId="1">
-    <w:abstractNumId w:val="10"/>
+    <w:abstractNumId w:val="12"/>
   </w:num>
   <w:num w:numId="2">
-    <w:abstractNumId w:val="1"/>
+    <w:abstractNumId w:val="2"/>
   </w:num>
   <w:num w:numId="3">
-    <w:abstractNumId w:val="5"/>
+    <w:abstractNumId w:val="7"/>
   </w:num>
   <w:num w:numId="4">
-    <w:abstractNumId w:val="9"/>
+    <w:abstractNumId w:val="11"/>
   </w:num>
   <w:num w:numId="5">
-    <w:abstractNumId w:val="11"/>
+    <w:abstractNumId w:val="13"/>
   </w:num>
   <w:num w:numId="6">
-    <w:abstractNumId w:val="4"/>
+    <w:abstractNumId w:val="6"/>
   </w:num>
   <w:num w:numId="7">
-    <w:abstractNumId w:val="6"/>
+    <w:abstractNumId w:val="8"/>
   </w:num>
   <w:num w:numId="8">
     <w:abstractNumId w:val="0"/>
   </w:num>
   <w:num w:numId="9">
-    <w:abstractNumId w:val="8"/>
+    <w:abstractNumId w:val="10"/>
   </w:num>
   <w:num w:numId="10">
-    <w:abstractNumId w:val="3"/>
+    <w:abstractNumId w:val="5"/>
   </w:num>
   <w:num w:numId="11">
-    <w:abstractNumId w:val="7"/>
+    <w:abstractNumId w:val="9"/>
   </w:num>
   <w:num w:numId="12">
-    <w:abstractNumId w:val="12"/>
+    <w:abstractNumId w:val="15"/>
   </w:num>
   <w:num w:numId="13">
-    <w:abstractNumId w:val="2"/>
+    <w:abstractNumId w:val="4"/>
+  </w:num>
+  <w:num w:numId="14">
+    <w:abstractNumId w:val="1"/>
+  </w:num>
+  <w:num w:numId="15">
+    <w:abstractNumId w:val="14"/>
+  </w:num>
+  <w:num w:numId="16">
+    <w:abstractNumId w:val="3"/>
   </w:num>
 </w:numbering>
 </file>
@@ -3125,9 +4153,32 @@
       <w:szCs w:val="24"/>
     </w:rPr>
   </w:style>
+  <w:style w:type="paragraph" w:styleId="Heading4">
+    <w:name w:val="heading 4"/>
+    <w:basedOn w:val="Normal"/>
+    <w:next w:val="Normal"/>
+    <w:link w:val="Heading4Char"/>
+    <w:uiPriority w:val="9"/>
+    <w:unhideWhenUsed/>
+    <w:qFormat/>
+    <w:rsid w:val="00071DB8"/>
+    <w:pPr>
+      <w:keepNext/>
+      <w:keepLines/>
+      <w:spacing w:before="40" w:after="0"/>
+      <w:outlineLvl w:val="3"/>
+    </w:pPr>
+    <w:rPr>
+      <w:rFonts w:asciiTheme="majorHAnsi" w:eastAsiaTheme="majorEastAsia" w:hAnsiTheme="majorHAnsi" w:cstheme="majorBidi"/>
+      <w:i/>
+      <w:iCs/>
+      <w:color w:val="2F5496" w:themeColor="accent1" w:themeShade="BF"/>
+    </w:rPr>
+  </w:style>
   <w:style w:type="character" w:default="1" w:styleId="DefaultParagraphFont">
     <w:name w:val="Default Paragraph Font"/>
     <w:uiPriority w:val="1"/>
+    <w:semiHidden/>
     <w:unhideWhenUsed/>
   </w:style>
   <w:style w:type="table" w:default="1" w:styleId="TableNormal">
@@ -3189,6 +4240,30 @@
       <w:sz w:val="24"/>
       <w:szCs w:val="24"/>
     </w:rPr>
+  </w:style>
+  <w:style w:type="character" w:customStyle="1" w:styleId="Heading4Char">
+    <w:name w:val="Heading 4 Char"/>
+    <w:basedOn w:val="DefaultParagraphFont"/>
+    <w:link w:val="Heading4"/>
+    <w:uiPriority w:val="9"/>
+    <w:rsid w:val="00071DB8"/>
+    <w:rPr>
+      <w:rFonts w:asciiTheme="majorHAnsi" w:eastAsiaTheme="majorEastAsia" w:hAnsiTheme="majorHAnsi" w:cstheme="majorBidi"/>
+      <w:i/>
+      <w:iCs/>
+      <w:color w:val="2F5496" w:themeColor="accent1" w:themeShade="BF"/>
+    </w:rPr>
+  </w:style>
+  <w:style w:type="paragraph" w:styleId="ListParagraph">
+    <w:name w:val="List Paragraph"/>
+    <w:basedOn w:val="Normal"/>
+    <w:uiPriority w:val="34"/>
+    <w:qFormat/>
+    <w:rsid w:val="00F101D8"/>
+    <w:pPr>
+      <w:ind w:left="720"/>
+      <w:contextualSpacing/>
+    </w:pPr>
   </w:style>
 </w:styles>
 </file>
@@ -3459,7 +4534,7 @@
 </file>
 
 <file path=customXml/itemProps1.xml><?xml version="1.0" encoding="utf-8"?>
-<ds:datastoreItem xmlns:ds="http://schemas.openxmlformats.org/officeDocument/2006/customXml" ds:itemID="{AC2B5AA0-B7E2-4F71-85F4-B4BC85BF5200}">
+<ds:datastoreItem xmlns:ds="http://schemas.openxmlformats.org/officeDocument/2006/customXml" ds:itemID="{09978E26-B8B2-40A9-BA70-D98DFA6CA143}">
   <ds:schemaRefs>
     <ds:schemaRef ds:uri="http://schemas.openxmlformats.org/officeDocument/2006/bibliography"/>
   </ds:schemaRefs>

</xml_diff>

<commit_message>
Ajouter analyse et conception
</commit_message>
<xml_diff>
--- a/rapport.docx
+++ b/rapport.docx
@@ -58,7 +58,6 @@
       <w:r>
         <w:rPr>
           <w:rFonts w:ascii="Times New Roman" w:eastAsia="Times New Roman" w:hAnsi="Times New Roman" w:cs="Times New Roman"/>
-          <w:sz w:val="24"/>
           <w:szCs w:val="24"/>
           <w:lang w:eastAsia="fr-FR"/>
         </w:rPr>
@@ -161,7 +160,25 @@
           <w:szCs w:val="48"/>
           <w:lang w:eastAsia="fr-FR"/>
         </w:rPr>
-        <w:t>Nos cher ami (e) s, et enseignants.</w:t>
+        <w:t>Nos cher</w:t>
+      </w:r>
+      <w:r>
+        <w:rPr>
+          <w:rFonts w:ascii="Monotype Corsiva" w:eastAsia="Times New Roman" w:hAnsi="Monotype Corsiva" w:cs="Arial"/>
+          <w:sz w:val="48"/>
+          <w:szCs w:val="48"/>
+          <w:lang w:eastAsia="fr-FR"/>
+        </w:rPr>
+        <w:t>s</w:t>
+      </w:r>
+      <w:r>
+        <w:rPr>
+          <w:rFonts w:ascii="Monotype Corsiva" w:eastAsia="Times New Roman" w:hAnsi="Monotype Corsiva" w:cs="Arial"/>
+          <w:sz w:val="48"/>
+          <w:szCs w:val="48"/>
+          <w:lang w:eastAsia="fr-FR"/>
+        </w:rPr>
+        <w:t xml:space="preserve"> ami (e) s, et enseignants.</w:t>
       </w:r>
       <w:r>
         <w:rPr>
@@ -197,7 +214,16 @@
           <w:szCs w:val="48"/>
           <w:lang w:eastAsia="fr-FR"/>
         </w:rPr>
-        <w:t>qu’ont collaboré de près ou de loin à l’élaboration de ce travail.</w:t>
+        <w:t xml:space="preserve">qui </w:t>
+      </w:r>
+      <w:r>
+        <w:rPr>
+          <w:rFonts w:ascii="Monotype Corsiva" w:eastAsia="Times New Roman" w:hAnsi="Monotype Corsiva" w:cs="Arial"/>
+          <w:sz w:val="48"/>
+          <w:szCs w:val="48"/>
+          <w:lang w:eastAsia="fr-FR"/>
+        </w:rPr>
+        <w:t>ont collaboré de près ou de loin à l’élaboration de ce travail.</w:t>
       </w:r>
       <w:r>
         <w:rPr>
@@ -241,7 +267,6 @@
         <w:spacing w:after="100" w:line="240" w:lineRule="auto"/>
         <w:rPr>
           <w:rFonts w:ascii="Times New Roman" w:eastAsia="Times New Roman" w:hAnsi="Times New Roman" w:cs="Times New Roman"/>
-          <w:sz w:val="24"/>
           <w:szCs w:val="24"/>
           <w:lang w:eastAsia="fr-FR"/>
         </w:rPr>
@@ -249,7 +274,6 @@
       <w:r>
         <w:rPr>
           <w:rFonts w:ascii="Times New Roman" w:eastAsia="Times New Roman" w:hAnsi="Times New Roman" w:cs="Times New Roman"/>
-          <w:sz w:val="24"/>
           <w:szCs w:val="24"/>
           <w:lang w:eastAsia="fr-FR"/>
         </w:rPr>
@@ -443,14 +467,13 @@
       <w:pPr>
         <w:ind w:firstLine="360"/>
         <w:rPr>
-          <w:rFonts w:asciiTheme="majorBidi" w:hAnsiTheme="majorBidi" w:cstheme="majorBidi"/>
-          <w:sz w:val="24"/>
-          <w:szCs w:val="24"/>
-        </w:rPr>
-      </w:pPr>
-      <w:r>
-        <w:rPr>
-          <w:rFonts w:asciiTheme="majorBidi" w:hAnsiTheme="majorBidi" w:cstheme="majorBidi"/>
+          <w:rFonts w:cstheme="majorBidi"/>
+          <w:szCs w:val="24"/>
+        </w:rPr>
+      </w:pPr>
+      <w:r>
+        <w:rPr>
+          <w:rFonts w:cstheme="majorBidi"/>
           <w:sz w:val="44"/>
           <w:szCs w:val="44"/>
         </w:rPr>
@@ -458,72 +481,63 @@
       </w:r>
       <w:r>
         <w:rPr>
-          <w:rFonts w:asciiTheme="majorBidi" w:hAnsiTheme="majorBidi" w:cstheme="majorBidi"/>
-          <w:sz w:val="24"/>
+          <w:rFonts w:cstheme="majorBidi"/>
           <w:szCs w:val="24"/>
         </w:rPr>
         <w:t>n tant qu</w:t>
       </w:r>
       <w:r>
         <w:rPr>
-          <w:rFonts w:asciiTheme="majorBidi" w:hAnsiTheme="majorBidi" w:cstheme="majorBidi"/>
-          <w:sz w:val="24"/>
+          <w:rFonts w:cstheme="majorBidi"/>
           <w:szCs w:val="24"/>
         </w:rPr>
         <w:t>’</w:t>
       </w:r>
       <w:r>
         <w:rPr>
-          <w:rFonts w:asciiTheme="majorBidi" w:hAnsiTheme="majorBidi" w:cstheme="majorBidi"/>
-          <w:sz w:val="24"/>
+          <w:rFonts w:cstheme="majorBidi"/>
           <w:szCs w:val="24"/>
         </w:rPr>
         <w:t xml:space="preserve">étudiants </w:t>
       </w:r>
       <w:r>
         <w:rPr>
-          <w:rFonts w:asciiTheme="majorBidi" w:hAnsiTheme="majorBidi" w:cstheme="majorBidi"/>
-          <w:sz w:val="24"/>
+          <w:rFonts w:cstheme="majorBidi"/>
           <w:szCs w:val="24"/>
         </w:rPr>
         <w:t>à</w:t>
       </w:r>
       <w:r>
         <w:rPr>
-          <w:rFonts w:asciiTheme="majorBidi" w:hAnsiTheme="majorBidi" w:cstheme="majorBidi"/>
-          <w:sz w:val="24"/>
+          <w:rFonts w:cstheme="majorBidi"/>
           <w:szCs w:val="24"/>
         </w:rPr>
         <w:t xml:space="preserve"> l’ISCAE durant 3 ans on a vu que le site web de l’institut ne répond pas </w:t>
       </w:r>
       <w:r>
         <w:rPr>
-          <w:rFonts w:asciiTheme="majorBidi" w:hAnsiTheme="majorBidi" w:cstheme="majorBidi"/>
-          <w:sz w:val="24"/>
+          <w:rFonts w:cstheme="majorBidi"/>
           <w:szCs w:val="24"/>
         </w:rPr>
         <w:t>à</w:t>
       </w:r>
       <w:r>
         <w:rPr>
-          <w:rFonts w:asciiTheme="majorBidi" w:hAnsiTheme="majorBidi" w:cstheme="majorBidi"/>
-          <w:sz w:val="24"/>
+          <w:rFonts w:cstheme="majorBidi"/>
           <w:szCs w:val="24"/>
         </w:rPr>
         <w:t xml:space="preserve"> </w:t>
       </w:r>
       <w:r>
         <w:rPr>
-          <w:rFonts w:asciiTheme="majorBidi" w:hAnsiTheme="majorBidi" w:cstheme="majorBidi"/>
-          <w:sz w:val="24"/>
+          <w:rFonts w:cstheme="majorBidi"/>
           <w:szCs w:val="24"/>
         </w:rPr>
         <w:t>certains besoins</w:t>
       </w:r>
       <w:r>
         <w:rPr>
-          <w:rFonts w:asciiTheme="majorBidi" w:hAnsiTheme="majorBidi" w:cstheme="majorBidi"/>
-          <w:sz w:val="24"/>
+          <w:rFonts w:cstheme="majorBidi"/>
           <w:szCs w:val="24"/>
         </w:rPr>
         <w:t> :</w:t>
@@ -565,55 +579,55 @@
     <w:p>
       <w:pPr>
         <w:rPr>
-          <w:rFonts w:asciiTheme="majorBidi" w:hAnsiTheme="majorBidi" w:cstheme="majorBidi"/>
-          <w:sz w:val="24"/>
-          <w:szCs w:val="24"/>
-        </w:rPr>
-      </w:pPr>
-      <w:r>
-        <w:rPr>
-          <w:rFonts w:asciiTheme="majorBidi" w:hAnsiTheme="majorBidi" w:cstheme="majorBidi"/>
-          <w:sz w:val="24"/>
-          <w:szCs w:val="24"/>
-        </w:rPr>
-        <w:t xml:space="preserve">Le site web doit offre un espace de l’interaction entre </w:t>
-      </w:r>
-      <w:r>
-        <w:rPr>
-          <w:rFonts w:asciiTheme="majorBidi" w:hAnsiTheme="majorBidi" w:cstheme="majorBidi"/>
-          <w:sz w:val="24"/>
+          <w:rFonts w:cstheme="majorBidi"/>
+          <w:szCs w:val="24"/>
+        </w:rPr>
+      </w:pPr>
+      <w:r>
+        <w:rPr>
+          <w:rFonts w:cstheme="majorBidi"/>
+          <w:szCs w:val="24"/>
+        </w:rPr>
+        <w:t>Le site web doit offrir</w:t>
+      </w:r>
+      <w:r>
+        <w:rPr>
+          <w:rFonts w:cstheme="majorBidi"/>
+          <w:szCs w:val="24"/>
+        </w:rPr>
+        <w:t xml:space="preserve"> un espace de l’interaction entre </w:t>
+      </w:r>
+      <w:r>
+        <w:rPr>
+          <w:rFonts w:cstheme="majorBidi"/>
           <w:szCs w:val="24"/>
         </w:rPr>
         <w:t>ses utilisateurs</w:t>
       </w:r>
       <w:r>
         <w:rPr>
-          <w:rFonts w:asciiTheme="majorBidi" w:hAnsiTheme="majorBidi" w:cstheme="majorBidi"/>
-          <w:sz w:val="24"/>
+          <w:rFonts w:cstheme="majorBidi"/>
           <w:szCs w:val="24"/>
         </w:rPr>
         <w:t xml:space="preserve"> par exemple entre </w:t>
       </w:r>
       <w:r>
         <w:rPr>
-          <w:rFonts w:asciiTheme="majorBidi" w:hAnsiTheme="majorBidi" w:cstheme="majorBidi"/>
-          <w:sz w:val="24"/>
+          <w:rFonts w:cstheme="majorBidi"/>
           <w:szCs w:val="24"/>
         </w:rPr>
         <w:t>les professeurs</w:t>
       </w:r>
       <w:r>
         <w:rPr>
-          <w:rFonts w:asciiTheme="majorBidi" w:hAnsiTheme="majorBidi" w:cstheme="majorBidi"/>
-          <w:sz w:val="24"/>
+          <w:rFonts w:cstheme="majorBidi"/>
           <w:szCs w:val="24"/>
         </w:rPr>
         <w:t xml:space="preserve"> et </w:t>
       </w:r>
       <w:r>
         <w:rPr>
-          <w:rFonts w:asciiTheme="majorBidi" w:hAnsiTheme="majorBidi" w:cstheme="majorBidi"/>
-          <w:sz w:val="24"/>
+          <w:rFonts w:cstheme="majorBidi"/>
           <w:szCs w:val="24"/>
         </w:rPr>
         <w:t>ses étudiants, entre les étudiants eux même …etc.</w:t>
@@ -646,63 +660,55 @@
     <w:p>
       <w:pPr>
         <w:rPr>
-          <w:rFonts w:asciiTheme="majorBidi" w:hAnsiTheme="majorBidi" w:cstheme="majorBidi"/>
-          <w:sz w:val="24"/>
-          <w:szCs w:val="24"/>
-        </w:rPr>
-      </w:pPr>
-      <w:r>
-        <w:rPr>
-          <w:rFonts w:asciiTheme="majorBidi" w:hAnsiTheme="majorBidi" w:cstheme="majorBidi"/>
-          <w:sz w:val="24"/>
+          <w:rFonts w:cstheme="majorBidi"/>
+          <w:szCs w:val="24"/>
+        </w:rPr>
+      </w:pPr>
+      <w:r>
+        <w:rPr>
+          <w:rFonts w:cstheme="majorBidi"/>
           <w:szCs w:val="24"/>
         </w:rPr>
         <w:t>D’un point de vue technique</w:t>
       </w:r>
       <w:r>
         <w:rPr>
-          <w:rFonts w:asciiTheme="majorBidi" w:hAnsiTheme="majorBidi" w:cstheme="majorBidi"/>
-          <w:sz w:val="24"/>
+          <w:rFonts w:cstheme="majorBidi"/>
           <w:szCs w:val="24"/>
         </w:rPr>
         <w:t xml:space="preserve">, la sécurité </w:t>
       </w:r>
       <w:r>
         <w:rPr>
-          <w:rFonts w:asciiTheme="majorBidi" w:hAnsiTheme="majorBidi" w:cstheme="majorBidi"/>
-          <w:sz w:val="24"/>
+          <w:rFonts w:cstheme="majorBidi"/>
           <w:szCs w:val="24"/>
         </w:rPr>
         <w:t>de l’information</w:t>
       </w:r>
       <w:r>
         <w:rPr>
-          <w:rFonts w:asciiTheme="majorBidi" w:hAnsiTheme="majorBidi" w:cstheme="majorBidi"/>
-          <w:sz w:val="24"/>
+          <w:rFonts w:cstheme="majorBidi"/>
           <w:szCs w:val="24"/>
         </w:rPr>
         <w:t xml:space="preserve"> est quasi-indispensable </w:t>
       </w:r>
       <w:r>
         <w:rPr>
-          <w:rFonts w:asciiTheme="majorBidi" w:hAnsiTheme="majorBidi" w:cstheme="majorBidi"/>
-          <w:sz w:val="24"/>
+          <w:rFonts w:cstheme="majorBidi"/>
           <w:szCs w:val="24"/>
         </w:rPr>
         <w:t xml:space="preserve">pour le bon fonctionnement d'un système d’information, le site web de l’institut </w:t>
       </w:r>
       <w:r>
         <w:rPr>
-          <w:rFonts w:asciiTheme="majorBidi" w:hAnsiTheme="majorBidi" w:cstheme="majorBidi"/>
-          <w:sz w:val="24"/>
+          <w:rFonts w:cstheme="majorBidi"/>
           <w:szCs w:val="24"/>
         </w:rPr>
         <w:t>doit effectivement être en mesure de prévenir</w:t>
       </w:r>
       <w:r>
         <w:rPr>
-          <w:rFonts w:asciiTheme="majorBidi" w:hAnsiTheme="majorBidi" w:cstheme="majorBidi"/>
-          <w:sz w:val="24"/>
+          <w:rFonts w:cstheme="majorBidi"/>
           <w:szCs w:val="24"/>
         </w:rPr>
         <w:t xml:space="preserve"> les vulnérabilités communes des applications web.</w:t>
@@ -744,79 +750,69 @@
     <w:p>
       <w:pPr>
         <w:rPr>
-          <w:rFonts w:asciiTheme="majorBidi" w:hAnsiTheme="majorBidi" w:cstheme="majorBidi"/>
-          <w:sz w:val="24"/>
-          <w:szCs w:val="24"/>
-        </w:rPr>
-      </w:pPr>
-      <w:r>
-        <w:rPr>
-          <w:rFonts w:asciiTheme="majorBidi" w:hAnsiTheme="majorBidi" w:cstheme="majorBidi"/>
-          <w:sz w:val="24"/>
+          <w:rFonts w:cstheme="majorBidi"/>
+          <w:szCs w:val="24"/>
+        </w:rPr>
+      </w:pPr>
+      <w:r>
+        <w:rPr>
+          <w:rFonts w:cstheme="majorBidi"/>
           <w:szCs w:val="24"/>
         </w:rPr>
         <w:t>Le Responsive Web design est une approche de c</w:t>
       </w:r>
       <w:r>
         <w:rPr>
-          <w:rFonts w:asciiTheme="majorBidi" w:hAnsiTheme="majorBidi" w:cstheme="majorBidi"/>
-          <w:sz w:val="24"/>
+          <w:rFonts w:cstheme="majorBidi"/>
           <w:szCs w:val="24"/>
         </w:rPr>
         <w:t>onception w</w:t>
       </w:r>
       <w:r>
         <w:rPr>
-          <w:rFonts w:asciiTheme="majorBidi" w:hAnsiTheme="majorBidi" w:cstheme="majorBidi"/>
-          <w:sz w:val="24"/>
+          <w:rFonts w:cstheme="majorBidi"/>
           <w:szCs w:val="24"/>
         </w:rPr>
         <w:t>eb qui vise à l'élaboration de sites offrant une expérience de lecture et de navigation optimales pour l'utilisateur quelle que soit sa gamme d'appareil</w:t>
       </w:r>
       <w:r>
         <w:rPr>
-          <w:rFonts w:asciiTheme="majorBidi" w:hAnsiTheme="majorBidi" w:cstheme="majorBidi"/>
-          <w:sz w:val="24"/>
+          <w:rFonts w:cstheme="majorBidi"/>
           <w:szCs w:val="24"/>
         </w:rPr>
         <w:t xml:space="preserve"> </w:t>
       </w:r>
       <w:r>
         <w:rPr>
-          <w:rFonts w:asciiTheme="majorBidi" w:hAnsiTheme="majorBidi" w:cstheme="majorBidi"/>
-          <w:sz w:val="24"/>
+          <w:rFonts w:cstheme="majorBidi"/>
           <w:szCs w:val="24"/>
         </w:rPr>
         <w:t>(téléphones mobiles, tablettes, lise</w:t>
       </w:r>
       <w:r>
         <w:rPr>
-          <w:rFonts w:asciiTheme="majorBidi" w:hAnsiTheme="majorBidi" w:cstheme="majorBidi"/>
-          <w:sz w:val="24"/>
+          <w:rFonts w:cstheme="majorBidi"/>
           <w:szCs w:val="24"/>
         </w:rPr>
         <w:t xml:space="preserve">uses, moniteurs d'ordinateur de </w:t>
       </w:r>
       <w:r>
         <w:rPr>
-          <w:rFonts w:asciiTheme="majorBidi" w:hAnsiTheme="majorBidi" w:cstheme="majorBidi"/>
-          <w:sz w:val="24"/>
+          <w:rFonts w:cstheme="majorBidi"/>
           <w:szCs w:val="24"/>
         </w:rPr>
         <w:t>bureau</w:t>
       </w:r>
       <w:r>
         <w:rPr>
-          <w:rFonts w:asciiTheme="majorBidi" w:hAnsiTheme="majorBidi" w:cstheme="majorBidi"/>
-          <w:sz w:val="24"/>
+          <w:rFonts w:cstheme="majorBidi"/>
           <w:szCs w:val="24"/>
         </w:rPr>
         <w:t>)</w:t>
       </w:r>
       <w:r>
         <w:rPr>
-          <w:rFonts w:asciiTheme="majorBidi" w:hAnsiTheme="majorBidi" w:cstheme="majorBidi"/>
-          <w:sz w:val="24"/>
+          <w:rFonts w:cstheme="majorBidi"/>
           <w:szCs w:val="24"/>
         </w:rPr>
         <w:t>.</w:t>
@@ -824,20 +820,59 @@
     </w:p>
     <w:p>
       <w:pPr>
-        <w:rPr>
-          <w:rFonts w:asciiTheme="majorBidi" w:hAnsiTheme="majorBidi" w:cstheme="majorBidi"/>
-          <w:sz w:val="24"/>
-          <w:szCs w:val="24"/>
-        </w:rPr>
-      </w:pPr>
-    </w:p>
-    <w:p>
-      <w:pPr>
-        <w:pStyle w:val="Heading2"/>
+        <w:pStyle w:val="Heading1"/>
         <w:numPr>
           <w:ilvl w:val="0"/>
-          <w:numId w:val="5"/>
+          <w:numId w:val="1"/>
         </w:numPr>
+        <w:rPr>
+          <w:color w:val="385623" w:themeColor="accent6" w:themeShade="80"/>
+          <w:sz w:val="48"/>
+          <w:szCs w:val="48"/>
+        </w:rPr>
+        <w:sectPr>
+          <w:pgSz w:w="11906" w:h="16838"/>
+          <w:pgMar w:top="1418" w:right="1418" w:bottom="1418" w:left="1418" w:header="709" w:footer="709" w:gutter="0"/>
+          <w:cols w:space="708"/>
+          <w:docGrid w:linePitch="360"/>
+        </w:sectPr>
+      </w:pPr>
+    </w:p>
+    <w:p>
+      <w:pPr>
+        <w:pStyle w:val="Heading1"/>
+        <w:numPr>
+          <w:ilvl w:val="0"/>
+          <w:numId w:val="1"/>
+        </w:numPr>
+        <w:rPr>
+          <w:color w:val="385623" w:themeColor="accent6" w:themeShade="80"/>
+          <w:sz w:val="48"/>
+          <w:szCs w:val="48"/>
+        </w:rPr>
+      </w:pPr>
+      <w:r>
+        <w:rPr>
+          <w:color w:val="385623" w:themeColor="accent6" w:themeShade="80"/>
+          <w:sz w:val="48"/>
+          <w:szCs w:val="48"/>
+        </w:rPr>
+        <w:lastRenderedPageBreak/>
+        <w:t>Analyse</w:t>
+      </w:r>
+      <w:r>
+        <w:rPr>
+          <w:color w:val="385623" w:themeColor="accent6" w:themeShade="80"/>
+          <w:sz w:val="48"/>
+          <w:szCs w:val="48"/>
+        </w:rPr>
+        <w:t xml:space="preserve"> et conception</w:t>
+      </w:r>
+    </w:p>
+    <w:p>
+      <w:pPr>
+        <w:pStyle w:val="Heading2"/>
+        <w:ind w:left="360"/>
         <w:rPr>
           <w:color w:val="385623" w:themeColor="accent6" w:themeShade="80"/>
           <w:sz w:val="32"/>
@@ -865,14 +900,13 @@
       <w:pPr>
         <w:ind w:firstLine="360"/>
         <w:rPr>
-          <w:rFonts w:asciiTheme="majorBidi" w:hAnsiTheme="majorBidi" w:cstheme="majorBidi"/>
-          <w:sz w:val="24"/>
-          <w:szCs w:val="24"/>
-        </w:rPr>
-      </w:pPr>
-      <w:r>
-        <w:rPr>
-          <w:rFonts w:asciiTheme="majorBidi" w:hAnsiTheme="majorBidi" w:cstheme="majorBidi"/>
+          <w:rFonts w:cstheme="majorBidi"/>
+          <w:szCs w:val="24"/>
+        </w:rPr>
+      </w:pPr>
+      <w:r>
+        <w:rPr>
+          <w:rFonts w:cstheme="majorBidi"/>
           <w:sz w:val="32"/>
           <w:szCs w:val="32"/>
         </w:rPr>
@@ -880,48 +914,42 @@
       </w:r>
       <w:r>
         <w:rPr>
-          <w:rFonts w:asciiTheme="majorBidi" w:hAnsiTheme="majorBidi" w:cstheme="majorBidi"/>
-          <w:sz w:val="24"/>
+          <w:rFonts w:cstheme="majorBidi"/>
           <w:szCs w:val="24"/>
         </w:rPr>
         <w:t>a solution qu’on a proposée</w:t>
       </w:r>
       <w:r>
         <w:rPr>
-          <w:rFonts w:asciiTheme="majorBidi" w:hAnsiTheme="majorBidi" w:cstheme="majorBidi"/>
-          <w:sz w:val="24"/>
+          <w:rFonts w:cstheme="majorBidi"/>
           <w:szCs w:val="24"/>
         </w:rPr>
         <w:t xml:space="preserve"> basée sur le platform .NET,</w:t>
       </w:r>
       <w:r>
         <w:rPr>
-          <w:rFonts w:asciiTheme="majorBidi" w:hAnsiTheme="majorBidi" w:cstheme="majorBidi"/>
-          <w:sz w:val="24"/>
+          <w:rFonts w:cstheme="majorBidi"/>
           <w:szCs w:val="24"/>
         </w:rPr>
         <w:t xml:space="preserve"> </w:t>
       </w:r>
       <w:r>
         <w:rPr>
-          <w:rFonts w:asciiTheme="majorBidi" w:hAnsiTheme="majorBidi" w:cstheme="majorBidi"/>
-          <w:sz w:val="24"/>
+          <w:rFonts w:cstheme="majorBidi"/>
           <w:szCs w:val="24"/>
         </w:rPr>
         <w:t>répond</w:t>
       </w:r>
       <w:r>
         <w:rPr>
-          <w:rFonts w:asciiTheme="majorBidi" w:hAnsiTheme="majorBidi" w:cstheme="majorBidi"/>
-          <w:sz w:val="24"/>
+          <w:rFonts w:cstheme="majorBidi"/>
           <w:szCs w:val="24"/>
         </w:rPr>
         <w:t xml:space="preserve"> aux besoins cités précédemment</w:t>
       </w:r>
       <w:r>
         <w:rPr>
-          <w:rFonts w:asciiTheme="majorBidi" w:hAnsiTheme="majorBidi" w:cstheme="majorBidi"/>
-          <w:sz w:val="24"/>
+          <w:rFonts w:cstheme="majorBidi"/>
           <w:szCs w:val="24"/>
         </w:rPr>
         <w:t xml:space="preserve"> et offre des avantages supplémentaires :</w:t>
@@ -963,47 +991,41 @@
     <w:p>
       <w:pPr>
         <w:rPr>
-          <w:rFonts w:asciiTheme="majorBidi" w:hAnsiTheme="majorBidi" w:cstheme="majorBidi"/>
-          <w:sz w:val="24"/>
-          <w:szCs w:val="24"/>
-        </w:rPr>
-      </w:pPr>
-      <w:r>
-        <w:rPr>
-          <w:rFonts w:asciiTheme="majorBidi" w:hAnsiTheme="majorBidi" w:cstheme="majorBidi"/>
-          <w:sz w:val="24"/>
+          <w:rFonts w:cstheme="majorBidi"/>
+          <w:szCs w:val="24"/>
+        </w:rPr>
+      </w:pPr>
+      <w:r>
+        <w:rPr>
+          <w:rFonts w:cstheme="majorBidi"/>
           <w:szCs w:val="24"/>
         </w:rPr>
         <w:t xml:space="preserve">La solution offre un environnement d’échange d’information et de collaboration entre les utilisateurs, les étudiants peuvent ajouter des documents, discuter entre eux. Les professeurs peuvent ajouter des documents, envoyer des messages aux étudiants. </w:t>
       </w:r>
       <w:r>
         <w:rPr>
-          <w:rFonts w:asciiTheme="majorBidi" w:hAnsiTheme="majorBidi" w:cstheme="majorBidi"/>
-          <w:sz w:val="24"/>
+          <w:rFonts w:cstheme="majorBidi"/>
           <w:szCs w:val="24"/>
         </w:rPr>
         <w:t xml:space="preserve">L’administration capable d’ajouter des avis, des </w:t>
       </w:r>
       <w:r>
         <w:rPr>
-          <w:rFonts w:asciiTheme="majorBidi" w:hAnsiTheme="majorBidi" w:cstheme="majorBidi"/>
-          <w:sz w:val="24"/>
+          <w:rFonts w:cstheme="majorBidi"/>
           <w:szCs w:val="24"/>
         </w:rPr>
         <w:t>résultats</w:t>
       </w:r>
       <w:r>
         <w:rPr>
-          <w:rFonts w:asciiTheme="majorBidi" w:hAnsiTheme="majorBidi" w:cstheme="majorBidi"/>
-          <w:sz w:val="24"/>
+          <w:rFonts w:cstheme="majorBidi"/>
           <w:szCs w:val="24"/>
         </w:rPr>
         <w:t xml:space="preserve">, la liste des </w:t>
       </w:r>
       <w:r>
         <w:rPr>
-          <w:rFonts w:asciiTheme="majorBidi" w:hAnsiTheme="majorBidi" w:cstheme="majorBidi"/>
-          <w:sz w:val="24"/>
+          <w:rFonts w:cstheme="majorBidi"/>
           <w:szCs w:val="24"/>
         </w:rPr>
         <w:t>étudiants, activer et désactiver des comptes.</w:t>
@@ -1045,111 +1067,97 @@
     <w:p>
       <w:pPr>
         <w:rPr>
-          <w:rFonts w:asciiTheme="majorBidi" w:hAnsiTheme="majorBidi" w:cstheme="majorBidi"/>
-          <w:sz w:val="24"/>
-          <w:szCs w:val="24"/>
-        </w:rPr>
-      </w:pPr>
-      <w:r>
-        <w:rPr>
-          <w:rFonts w:asciiTheme="majorBidi" w:hAnsiTheme="majorBidi" w:cstheme="majorBidi"/>
-          <w:sz w:val="24"/>
+          <w:rFonts w:cstheme="majorBidi"/>
+          <w:szCs w:val="24"/>
+        </w:rPr>
+      </w:pPr>
+      <w:r>
+        <w:rPr>
+          <w:rFonts w:cstheme="majorBidi"/>
           <w:szCs w:val="24"/>
         </w:rPr>
         <w:t xml:space="preserve">Tout au long du développement de la solution on a considéré les recommandations de la communauté de sécurité des applications web. Le site OWASP offre une liste des </w:t>
       </w:r>
       <w:r>
         <w:rPr>
-          <w:rFonts w:asciiTheme="majorBidi" w:hAnsiTheme="majorBidi" w:cstheme="majorBidi"/>
-          <w:sz w:val="24"/>
+          <w:rFonts w:cstheme="majorBidi"/>
           <w:szCs w:val="24"/>
         </w:rPr>
         <w:t>vulnérabilités des applications web</w:t>
       </w:r>
       <w:r>
         <w:rPr>
-          <w:rFonts w:asciiTheme="majorBidi" w:hAnsiTheme="majorBidi" w:cstheme="majorBidi"/>
-          <w:sz w:val="24"/>
+          <w:rFonts w:cstheme="majorBidi"/>
           <w:szCs w:val="24"/>
         </w:rPr>
         <w:t xml:space="preserve"> </w:t>
       </w:r>
       <w:r>
         <w:rPr>
-          <w:rFonts w:asciiTheme="majorBidi" w:hAnsiTheme="majorBidi" w:cstheme="majorBidi"/>
-          <w:sz w:val="24"/>
+          <w:rFonts w:cstheme="majorBidi"/>
           <w:szCs w:val="24"/>
         </w:rPr>
         <w:t xml:space="preserve">chaque année. Cette </w:t>
       </w:r>
       <w:r>
         <w:rPr>
-          <w:rFonts w:asciiTheme="majorBidi" w:hAnsiTheme="majorBidi" w:cstheme="majorBidi"/>
-          <w:sz w:val="24"/>
+          <w:rFonts w:cstheme="majorBidi"/>
           <w:szCs w:val="24"/>
         </w:rPr>
         <w:t>considération</w:t>
       </w:r>
       <w:r>
         <w:rPr>
-          <w:rFonts w:asciiTheme="majorBidi" w:hAnsiTheme="majorBidi" w:cstheme="majorBidi"/>
-          <w:sz w:val="24"/>
+          <w:rFonts w:cstheme="majorBidi"/>
           <w:szCs w:val="24"/>
         </w:rPr>
         <w:t xml:space="preserve"> va </w:t>
       </w:r>
       <w:r>
         <w:rPr>
-          <w:rFonts w:asciiTheme="majorBidi" w:hAnsiTheme="majorBidi" w:cstheme="majorBidi"/>
-          <w:sz w:val="24"/>
+          <w:rFonts w:cstheme="majorBidi"/>
           <w:szCs w:val="24"/>
         </w:rPr>
         <w:t>être</w:t>
       </w:r>
       <w:r>
         <w:rPr>
-          <w:rFonts w:asciiTheme="majorBidi" w:hAnsiTheme="majorBidi" w:cstheme="majorBidi"/>
-          <w:sz w:val="24"/>
+          <w:rFonts w:cstheme="majorBidi"/>
           <w:szCs w:val="24"/>
         </w:rPr>
         <w:t xml:space="preserve"> le sujet de la partie </w:t>
       </w:r>
       <w:r>
         <w:rPr>
-          <w:rFonts w:asciiTheme="majorBidi" w:hAnsiTheme="majorBidi" w:cstheme="majorBidi"/>
-          <w:sz w:val="24"/>
+          <w:rFonts w:cstheme="majorBidi"/>
           <w:szCs w:val="24"/>
         </w:rPr>
         <w:t>sécurité</w:t>
       </w:r>
       <w:r>
         <w:rPr>
-          <w:rFonts w:asciiTheme="majorBidi" w:hAnsiTheme="majorBidi" w:cstheme="majorBidi"/>
-          <w:sz w:val="24"/>
+          <w:rFonts w:cstheme="majorBidi"/>
           <w:szCs w:val="24"/>
         </w:rPr>
         <w:t xml:space="preserve"> (page x</w:t>
       </w:r>
       <w:r>
         <w:rPr>
-          <w:rFonts w:asciiTheme="majorBidi" w:hAnsiTheme="majorBidi" w:cstheme="majorBidi"/>
-          <w:sz w:val="24"/>
+          <w:rFonts w:cstheme="majorBidi"/>
           <w:szCs w:val="24"/>
         </w:rPr>
         <w:t>xx</w:t>
       </w:r>
       <w:r>
         <w:rPr>
-          <w:rFonts w:asciiTheme="majorBidi" w:hAnsiTheme="majorBidi" w:cstheme="majorBidi"/>
-          <w:sz w:val="24"/>
+          <w:rFonts w:cstheme="majorBidi"/>
           <w:szCs w:val="24"/>
         </w:rPr>
         <w:t>)</w:t>
       </w:r>
       <w:r>
         <w:rPr>
-          <w:rFonts w:asciiTheme="majorBidi" w:hAnsiTheme="majorBidi" w:cstheme="majorBidi"/>
-          <w:sz w:val="24"/>
+          <w:rFonts w:cstheme="majorBidi"/>
           <w:szCs w:val="24"/>
         </w:rPr>
         <w:t>.</w:t>
@@ -1191,103 +1199,90 @@
     <w:p>
       <w:pPr>
         <w:rPr>
-          <w:rFonts w:asciiTheme="majorBidi" w:hAnsiTheme="majorBidi" w:cstheme="majorBidi"/>
-          <w:sz w:val="24"/>
-          <w:szCs w:val="24"/>
-        </w:rPr>
-      </w:pPr>
-      <w:r>
-        <w:rPr>
-          <w:rFonts w:asciiTheme="majorBidi" w:hAnsiTheme="majorBidi" w:cstheme="majorBidi"/>
-          <w:sz w:val="24"/>
+          <w:rFonts w:cstheme="majorBidi"/>
+          <w:szCs w:val="24"/>
+        </w:rPr>
+      </w:pPr>
+      <w:r>
+        <w:rPr>
+          <w:rFonts w:cstheme="majorBidi"/>
           <w:szCs w:val="24"/>
         </w:rPr>
         <w:t xml:space="preserve">L’utilisation du Framework Bootstrap, de la </w:t>
       </w:r>
       <w:r>
         <w:rPr>
-          <w:rFonts w:asciiTheme="majorBidi" w:hAnsiTheme="majorBidi" w:cstheme="majorBidi"/>
-          <w:sz w:val="24"/>
+          <w:rFonts w:cstheme="majorBidi"/>
           <w:szCs w:val="24"/>
         </w:rPr>
         <w:t>bibliothèque</w:t>
       </w:r>
       <w:r>
         <w:rPr>
-          <w:rFonts w:asciiTheme="majorBidi" w:hAnsiTheme="majorBidi" w:cstheme="majorBidi"/>
-          <w:sz w:val="24"/>
+          <w:rFonts w:cstheme="majorBidi"/>
           <w:szCs w:val="24"/>
         </w:rPr>
         <w:t xml:space="preserve"> </w:t>
       </w:r>
       <w:r>
         <w:rPr>
-          <w:rFonts w:asciiTheme="majorBidi" w:hAnsiTheme="majorBidi" w:cstheme="majorBidi"/>
-          <w:sz w:val="24"/>
+          <w:rFonts w:cstheme="majorBidi"/>
           <w:szCs w:val="24"/>
         </w:rPr>
         <w:t>JQuery</w:t>
       </w:r>
       <w:r>
         <w:rPr>
-          <w:rFonts w:asciiTheme="majorBidi" w:hAnsiTheme="majorBidi" w:cstheme="majorBidi"/>
-          <w:sz w:val="24"/>
+          <w:rFonts w:cstheme="majorBidi"/>
           <w:szCs w:val="24"/>
         </w:rPr>
         <w:t xml:space="preserve"> et d’autre</w:t>
       </w:r>
       <w:r>
         <w:rPr>
-          <w:rFonts w:asciiTheme="majorBidi" w:hAnsiTheme="majorBidi" w:cstheme="majorBidi"/>
-          <w:sz w:val="24"/>
+          <w:rFonts w:cstheme="majorBidi"/>
           <w:szCs w:val="24"/>
         </w:rPr>
         <w:t>s</w:t>
       </w:r>
       <w:r>
         <w:rPr>
-          <w:rFonts w:asciiTheme="majorBidi" w:hAnsiTheme="majorBidi" w:cstheme="majorBidi"/>
-          <w:sz w:val="24"/>
+          <w:rFonts w:cstheme="majorBidi"/>
           <w:szCs w:val="24"/>
         </w:rPr>
         <w:t xml:space="preserve"> </w:t>
       </w:r>
       <w:r>
         <w:rPr>
-          <w:rFonts w:asciiTheme="majorBidi" w:hAnsiTheme="majorBidi" w:cstheme="majorBidi"/>
-          <w:sz w:val="24"/>
+          <w:rFonts w:cstheme="majorBidi"/>
           <w:szCs w:val="24"/>
         </w:rPr>
         <w:t>nous permet</w:t>
       </w:r>
       <w:r>
         <w:rPr>
-          <w:rFonts w:asciiTheme="majorBidi" w:hAnsiTheme="majorBidi" w:cstheme="majorBidi"/>
-          <w:sz w:val="24"/>
+          <w:rFonts w:cstheme="majorBidi"/>
           <w:szCs w:val="24"/>
         </w:rPr>
         <w:t xml:space="preserve"> de </w:t>
       </w:r>
       <w:r>
         <w:rPr>
-          <w:rFonts w:asciiTheme="majorBidi" w:hAnsiTheme="majorBidi" w:cstheme="majorBidi"/>
-          <w:sz w:val="24"/>
+          <w:rFonts w:cstheme="majorBidi"/>
           <w:szCs w:val="24"/>
         </w:rPr>
         <w:t>réaliser</w:t>
       </w:r>
       <w:r>
         <w:rPr>
-          <w:rFonts w:asciiTheme="majorBidi" w:hAnsiTheme="majorBidi" w:cstheme="majorBidi"/>
-          <w:sz w:val="24"/>
+          <w:rFonts w:cstheme="majorBidi"/>
           <w:szCs w:val="24"/>
         </w:rPr>
         <w:t xml:space="preserve"> une interface d’utilisation </w:t>
       </w:r>
       <w:r>
         <w:rPr>
-          <w:rFonts w:asciiTheme="majorBidi" w:hAnsiTheme="majorBidi" w:cstheme="majorBidi"/>
-          <w:sz w:val="24"/>
+          <w:rFonts w:cstheme="majorBidi"/>
           <w:szCs w:val="24"/>
         </w:rPr>
         <w:t>responsive.</w:t>
@@ -1314,7 +1309,6 @@
           <w:sz w:val="26"/>
           <w:szCs w:val="26"/>
         </w:rPr>
-        <w:lastRenderedPageBreak/>
         <w:t>Optimisation des ressources</w:t>
       </w:r>
       <w:r>
@@ -1329,13 +1323,7 @@
     </w:p>
     <w:p>
       <w:r>
-        <w:t xml:space="preserve">La programmation générique, </w:t>
-      </w:r>
-      <w:r>
-        <w:t>et l’utilisation de quelque patron de conception (Design Pattern)</w:t>
-      </w:r>
-      <w:r>
-        <w:t xml:space="preserve"> nous servi à optimiser les ressources par la diminution de nombre des codes pour réaliser des taches similaires en plusieurs classes, et le nombre des instances dans la RAM</w:t>
+        <w:t>La programmation générique, et l’utilisation de quelque patron de conception (Design Pattern) nous servi à optimiser les ressources par la diminution de nombre des codes pour réaliser des taches similaires en plusieurs classes, et le nombre des instances dans la RAM</w:t>
       </w:r>
       <w:r>
         <w:t>.</w:t>
@@ -1387,20 +1375,17 @@
           <w:numId w:val="16"/>
         </w:numPr>
         <w:rPr>
-          <w:sz w:val="24"/>
-          <w:szCs w:val="24"/>
-        </w:rPr>
-      </w:pPr>
-      <w:r>
-        <w:rPr>
-          <w:sz w:val="24"/>
+          <w:szCs w:val="24"/>
+        </w:rPr>
+      </w:pPr>
+      <w:r>
+        <w:rPr>
           <w:szCs w:val="24"/>
         </w:rPr>
         <w:t>Maintenance corrective</w:t>
       </w:r>
       <w:r>
         <w:rPr>
-          <w:sz w:val="24"/>
           <w:szCs w:val="24"/>
         </w:rPr>
         <w:t> :</w:t>
@@ -1409,23 +1394,20 @@
     <w:p>
       <w:pPr>
         <w:rPr>
-          <w:rFonts w:asciiTheme="majorBidi" w:hAnsiTheme="majorBidi" w:cstheme="majorBidi"/>
-          <w:sz w:val="24"/>
-          <w:szCs w:val="24"/>
-        </w:rPr>
-      </w:pPr>
-      <w:r>
-        <w:rPr>
-          <w:rFonts w:asciiTheme="majorBidi" w:hAnsiTheme="majorBidi" w:cstheme="majorBidi"/>
-          <w:sz w:val="24"/>
+          <w:rFonts w:cstheme="majorBidi"/>
+          <w:szCs w:val="24"/>
+        </w:rPr>
+      </w:pPr>
+      <w:r>
+        <w:rPr>
+          <w:rFonts w:cstheme="majorBidi"/>
           <w:szCs w:val="24"/>
         </w:rPr>
         <w:t>Elle consiste à corriger les défauts de fonctionnement ou les non-conformités d'un logiciel</w:t>
       </w:r>
       <w:r>
         <w:rPr>
-          <w:rFonts w:asciiTheme="majorBidi" w:hAnsiTheme="majorBidi" w:cstheme="majorBidi"/>
-          <w:sz w:val="24"/>
+          <w:rFonts w:cstheme="majorBidi"/>
           <w:szCs w:val="24"/>
         </w:rPr>
         <w:t>.</w:t>
@@ -1446,39 +1428,34 @@
     <w:p>
       <w:pPr>
         <w:rPr>
-          <w:rFonts w:asciiTheme="majorBidi" w:hAnsiTheme="majorBidi" w:cstheme="majorBidi"/>
-          <w:sz w:val="24"/>
-          <w:szCs w:val="24"/>
-        </w:rPr>
-      </w:pPr>
-      <w:r>
-        <w:rPr>
-          <w:rFonts w:asciiTheme="majorBidi" w:hAnsiTheme="majorBidi" w:cstheme="majorBidi"/>
-          <w:sz w:val="24"/>
+          <w:rFonts w:cstheme="majorBidi"/>
+          <w:szCs w:val="24"/>
+        </w:rPr>
+      </w:pPr>
+      <w:r>
+        <w:rPr>
+          <w:rFonts w:cstheme="majorBidi"/>
           <w:szCs w:val="24"/>
         </w:rPr>
         <w:t>S</w:t>
       </w:r>
       <w:r>
         <w:rPr>
-          <w:rFonts w:asciiTheme="majorBidi" w:hAnsiTheme="majorBidi" w:cstheme="majorBidi"/>
-          <w:sz w:val="24"/>
+          <w:rFonts w:cstheme="majorBidi"/>
           <w:szCs w:val="24"/>
         </w:rPr>
         <w:t xml:space="preserve">ans changer la fonctionnalité du logiciel, elle consiste à adapter l'application afin que celle-ci continue de fonctionner sur des versions plus récentes des logiciels de base, voire à faire migrer l'application sur de nouveaux logiciels de base (un logiciel de base étant un logiciel requis pour l'exécution d'une </w:t>
       </w:r>
       <w:r>
         <w:rPr>
-          <w:rFonts w:asciiTheme="majorBidi" w:hAnsiTheme="majorBidi" w:cstheme="majorBidi"/>
-          <w:sz w:val="24"/>
+          <w:rFonts w:cstheme="majorBidi"/>
           <w:szCs w:val="24"/>
         </w:rPr>
         <w:t>application ;</w:t>
       </w:r>
       <w:r>
         <w:rPr>
-          <w:rFonts w:asciiTheme="majorBidi" w:hAnsiTheme="majorBidi" w:cstheme="majorBidi"/>
-          <w:sz w:val="24"/>
+          <w:rFonts w:cstheme="majorBidi"/>
           <w:szCs w:val="24"/>
         </w:rPr>
         <w:t xml:space="preserve"> exemples : système d'exploitation, système de gestion de base de données).</w:t>
@@ -1502,23 +1479,20 @@
     <w:p>
       <w:pPr>
         <w:rPr>
-          <w:rFonts w:asciiTheme="majorBidi" w:hAnsiTheme="majorBidi" w:cstheme="majorBidi"/>
-          <w:sz w:val="24"/>
-          <w:szCs w:val="24"/>
-        </w:rPr>
-      </w:pPr>
-      <w:r>
-        <w:rPr>
-          <w:rFonts w:asciiTheme="majorBidi" w:hAnsiTheme="majorBidi" w:cstheme="majorBidi"/>
-          <w:sz w:val="24"/>
+          <w:rFonts w:cstheme="majorBidi"/>
+          <w:szCs w:val="24"/>
+        </w:rPr>
+      </w:pPr>
+      <w:r>
+        <w:rPr>
+          <w:rFonts w:cstheme="majorBidi"/>
           <w:szCs w:val="24"/>
         </w:rPr>
         <w:t>C</w:t>
       </w:r>
       <w:r>
         <w:rPr>
-          <w:rFonts w:asciiTheme="majorBidi" w:hAnsiTheme="majorBidi" w:cstheme="majorBidi"/>
-          <w:sz w:val="24"/>
+          <w:rFonts w:cstheme="majorBidi"/>
           <w:szCs w:val="24"/>
         </w:rPr>
         <w:t>ela consiste à faire évoluer l'application en l'enrichissant de fonctions ou de modules supplémentaires, ou en remplaçant une fonction existante par une autre, voire en proposant une approche différente.</w:t>
@@ -1527,18 +1501,119 @@
     <w:p>
       <w:pPr>
         <w:rPr>
-          <w:rFonts w:asciiTheme="majorBidi" w:hAnsiTheme="majorBidi" w:cstheme="majorBidi"/>
-          <w:sz w:val="24"/>
-          <w:szCs w:val="24"/>
-        </w:rPr>
-      </w:pPr>
-    </w:p>
-    <w:p>
-      <w:pPr>
-        <w:rPr>
-          <w:rFonts w:asciiTheme="majorBidi" w:hAnsiTheme="majorBidi" w:cstheme="majorBidi"/>
-          <w:sz w:val="24"/>
-          <w:szCs w:val="24"/>
+          <w:rFonts w:cstheme="majorBidi"/>
+          <w:szCs w:val="24"/>
+        </w:rPr>
+      </w:pPr>
+    </w:p>
+    <w:p>
+      <w:pPr>
+        <w:rPr>
+          <w:rFonts w:cstheme="majorBidi"/>
+          <w:szCs w:val="24"/>
+        </w:rPr>
+      </w:pPr>
+    </w:p>
+    <w:p>
+      <w:pPr>
+        <w:rPr>
+          <w:rFonts w:cstheme="majorBidi"/>
+          <w:szCs w:val="24"/>
+        </w:rPr>
+      </w:pPr>
+      <w:r>
+        <w:rPr>
+          <w:rFonts w:cstheme="majorBidi"/>
+          <w:szCs w:val="24"/>
+        </w:rPr>
+        <w:lastRenderedPageBreak/>
+        <w:t>Notre solution suivre les principes S.O.L.I.D q</w:t>
+      </w:r>
+      <w:r>
+        <w:rPr>
+          <w:rFonts w:cstheme="majorBidi"/>
+          <w:szCs w:val="24"/>
+        </w:rPr>
+        <w:t>ui vont être</w:t>
+      </w:r>
+      <w:r>
+        <w:rPr>
+          <w:rFonts w:cstheme="majorBidi"/>
+          <w:szCs w:val="24"/>
+        </w:rPr>
+        <w:t xml:space="preserve"> </w:t>
+      </w:r>
+      <w:r>
+        <w:rPr>
+          <w:rFonts w:cstheme="majorBidi"/>
+          <w:szCs w:val="24"/>
+        </w:rPr>
+        <w:t>décrites</w:t>
+      </w:r>
+      <w:r>
+        <w:rPr>
+          <w:rFonts w:cstheme="majorBidi"/>
+          <w:szCs w:val="24"/>
+        </w:rPr>
+        <w:t xml:space="preserve"> </w:t>
+      </w:r>
+      <w:r>
+        <w:rPr>
+          <w:rFonts w:cstheme="majorBidi"/>
+          <w:szCs w:val="24"/>
+        </w:rPr>
+        <w:t xml:space="preserve">au </w:t>
+      </w:r>
+      <w:r>
+        <w:rPr>
+          <w:rFonts w:cstheme="majorBidi"/>
+          <w:szCs w:val="24"/>
+        </w:rPr>
+        <w:t>chapitre suivant</w:t>
+      </w:r>
+      <w:r>
+        <w:rPr>
+          <w:rFonts w:cstheme="majorBidi"/>
+          <w:szCs w:val="24"/>
+        </w:rPr>
+        <w:t>.</w:t>
+      </w:r>
+      <w:r>
+        <w:rPr>
+          <w:rFonts w:cstheme="majorBidi"/>
+          <w:szCs w:val="24"/>
+        </w:rPr>
+        <w:t xml:space="preserve"> Elle est divisée en plusieurs couches chaque couche est dédié pour des taches spécifiques ce qui facilite l’accès en cas d’erreurs aux codes responsables et les corriger. Elle permet aussi l’adaptation et l’</w:t>
+      </w:r>
+      <w:r>
+        <w:rPr>
+          <w:rFonts w:cstheme="majorBidi"/>
+          <w:szCs w:val="24"/>
+        </w:rPr>
+        <w:t>évolution</w:t>
+      </w:r>
+      <w:r>
+        <w:rPr>
+          <w:rFonts w:cstheme="majorBidi"/>
+          <w:szCs w:val="24"/>
+        </w:rPr>
+        <w:t xml:space="preserve"> des </w:t>
+      </w:r>
+      <w:r>
+        <w:rPr>
+          <w:rFonts w:cstheme="majorBidi"/>
+          <w:szCs w:val="24"/>
+        </w:rPr>
+        <w:t>fonctionnalités.</w:t>
+      </w:r>
+    </w:p>
+    <w:p>
+      <w:pPr>
+        <w:pStyle w:val="Heading2"/>
+        <w:rPr>
+          <w:color w:val="385623" w:themeColor="accent6" w:themeShade="80"/>
+          <w:sz w:val="32"/>
+          <w:szCs w:val="32"/>
         </w:rPr>
         <w:sectPr>
           <w:pgSz w:w="11906" w:h="16838"/>
@@ -1549,62 +1624,14 @@
       </w:pPr>
       <w:r>
         <w:rPr>
-          <w:rFonts w:asciiTheme="majorBidi" w:hAnsiTheme="majorBidi" w:cstheme="majorBidi"/>
-          <w:sz w:val="24"/>
-          <w:szCs w:val="24"/>
-        </w:rPr>
-        <w:t>Notre solution suivre les principes S.O.L.I.D q</w:t>
-      </w:r>
-      <w:r>
-        <w:rPr>
-          <w:rFonts w:asciiTheme="majorBidi" w:hAnsiTheme="majorBidi" w:cstheme="majorBidi"/>
-          <w:sz w:val="24"/>
-          <w:szCs w:val="24"/>
-        </w:rPr>
-        <w:t>ui vont être</w:t>
-      </w:r>
-      <w:r>
-        <w:rPr>
-          <w:rFonts w:asciiTheme="majorBidi" w:hAnsiTheme="majorBidi" w:cstheme="majorBidi"/>
-          <w:sz w:val="24"/>
-          <w:szCs w:val="24"/>
-        </w:rPr>
-        <w:t xml:space="preserve"> discuter plus tard.</w:t>
+          <w:color w:val="385623" w:themeColor="accent6" w:themeShade="80"/>
+          <w:sz w:val="32"/>
+          <w:szCs w:val="32"/>
+        </w:rPr>
+        <w:t>Modélisation</w:t>
       </w:r>
       <w:bookmarkStart w:id="0" w:name="_GoBack"/>
       <w:bookmarkEnd w:id="0"/>
-      <w:r>
-        <w:rPr>
-          <w:rFonts w:asciiTheme="majorBidi" w:hAnsiTheme="majorBidi" w:cstheme="majorBidi"/>
-          <w:sz w:val="24"/>
-          <w:szCs w:val="24"/>
-        </w:rPr>
-        <w:t xml:space="preserve"> Elle est divisée en plusieurs couches chaque couche est dédié pour des taches spécifiques ce qui facilite l’accès en cas d’erreurs aux codes responsables et les corriger. Elle permet aussi l’adaptation et l’</w:t>
-      </w:r>
-      <w:r>
-        <w:rPr>
-          <w:rFonts w:asciiTheme="majorBidi" w:hAnsiTheme="majorBidi" w:cstheme="majorBidi"/>
-          <w:sz w:val="24"/>
-          <w:szCs w:val="24"/>
-        </w:rPr>
-        <w:t>évolution</w:t>
-      </w:r>
-      <w:r>
-        <w:rPr>
-          <w:rFonts w:asciiTheme="majorBidi" w:hAnsiTheme="majorBidi" w:cstheme="majorBidi"/>
-          <w:sz w:val="24"/>
-          <w:szCs w:val="24"/>
-        </w:rPr>
-        <w:t xml:space="preserve"> des </w:t>
-      </w:r>
-      <w:r>
-        <w:rPr>
-          <w:rFonts w:asciiTheme="majorBidi" w:hAnsiTheme="majorBidi" w:cstheme="majorBidi"/>
-          <w:sz w:val="24"/>
-          <w:szCs w:val="24"/>
-        </w:rPr>
-        <w:t>fonctionnalités.</w:t>
-      </w:r>
     </w:p>
     <w:p>
       <w:pPr>
@@ -1651,6 +1678,289 @@
         </w:rPr>
         <w:t>Les principes S.O.L.I.D</w:t>
       </w:r>
+      <w:r>
+        <w:rPr>
+          <w:color w:val="385623" w:themeColor="accent6" w:themeShade="80"/>
+          <w:sz w:val="32"/>
+          <w:szCs w:val="32"/>
+        </w:rPr>
+        <w:t> :</w:t>
+      </w:r>
+    </w:p>
+    <w:p>
+      <w:r>
+        <w:t>SOLID est un acronyme introduit au début des années 2000 par Robert Cecil Martin connu par Uncle (l’oncle) Bob, résume 5 principes clés à appliquer en POO pour produire du code facile à maintenir.</w:t>
+      </w:r>
+    </w:p>
+    <w:p>
+      <w:pPr>
+        <w:pStyle w:val="Heading3"/>
+        <w:numPr>
+          <w:ilvl w:val="0"/>
+          <w:numId w:val="18"/>
+        </w:numPr>
+        <w:rPr>
+          <w:lang w:val="en-US"/>
+        </w:rPr>
+      </w:pPr>
+      <w:r>
+        <w:rPr>
+          <w:lang w:val="en-US"/>
+        </w:rPr>
+        <w:t>S – Single Responsability Principle (SRP):</w:t>
+      </w:r>
+    </w:p>
+    <w:p>
+      <w:r>
+        <w:t xml:space="preserve">Chaque objet est en charge d'une seule </w:t>
+      </w:r>
+      <w:r>
+        <w:rPr>
+          <w:i/>
+          <w:iCs/>
+        </w:rPr>
+        <w:t>responsabilité</w:t>
+      </w:r>
+      <w:r>
+        <w:t>, laquelle doit être complètement encapsulée dans la classe.</w:t>
+      </w:r>
+    </w:p>
+    <w:p>
+      <w:r>
+        <w:t>Responsabilité = raison de changer (R. C. Martin).</w:t>
+      </w:r>
+    </w:p>
+    <w:p>
+      <w:r>
+        <w:t>Une classe ne doit être susceptible de changer que pour une seule raison.</w:t>
+      </w:r>
+    </w:p>
+    <w:p>
+      <w:pPr>
+        <w:pStyle w:val="Heading3"/>
+        <w:numPr>
+          <w:ilvl w:val="0"/>
+          <w:numId w:val="19"/>
+        </w:numPr>
+        <w:rPr>
+          <w:lang w:val="en-US"/>
+        </w:rPr>
+      </w:pPr>
+      <w:r>
+        <w:rPr>
+          <w:lang w:val="en-US"/>
+        </w:rPr>
+        <w:t>O – Open/Closed Principle (OCP):</w:t>
+      </w:r>
+    </w:p>
+    <w:p>
+      <w:r>
+        <w:t>Les entités logicielles (classes, modules, fonctions, etc.) doivent être ouvertes aux extensions, mais fermées aux modifications.</w:t>
+      </w:r>
+    </w:p>
+    <w:p>
+      <w:r>
+        <w:t>On utilise au maximum les interfaces, figées. Mais elles peuvent être implémentées librement et augmentées par héritages.</w:t>
+      </w:r>
+    </w:p>
+    <w:p>
+      <w:pPr>
+        <w:pStyle w:val="Heading3"/>
+        <w:numPr>
+          <w:ilvl w:val="0"/>
+          <w:numId w:val="20"/>
+        </w:numPr>
+      </w:pPr>
+      <w:r>
+        <w:t>L – Liskov Substitution Principle (LSP) :</w:t>
+      </w:r>
+    </w:p>
+    <w:p>
+      <w:r>
+        <w:t xml:space="preserve">Concrètement, là ou un objet de type </w:t>
+      </w:r>
+      <w:r>
+        <w:rPr>
+          <w:b/>
+          <w:bCs/>
+        </w:rPr>
+        <w:t>T</w:t>
+      </w:r>
+      <w:r>
+        <w:t xml:space="preserve"> est attendu, on doit pouvoir passer un objet de type </w:t>
+      </w:r>
+      <w:r>
+        <w:rPr>
+          <w:b/>
+          <w:bCs/>
+        </w:rPr>
+        <w:t>Y</w:t>
+      </w:r>
+      <w:r>
+        <w:t xml:space="preserve"> sans que le comportement dudit objet soit changé. C’est-à-dire que tout invariant inhérent à la classe </w:t>
+      </w:r>
+      <w:r>
+        <w:rPr>
+          <w:b/>
+          <w:bCs/>
+        </w:rPr>
+        <w:t>T</w:t>
+      </w:r>
+      <w:r>
+        <w:t xml:space="preserve"> être respecte dans ses classes filles.</w:t>
+      </w:r>
+    </w:p>
+    <w:p>
+      <w:r>
+        <w:t>LSP p</w:t>
+      </w:r>
+      <w:r>
+        <w:t>ermet d’assurer que notre hiérarchie suit un fonctionnement logique et cohérent.</w:t>
+      </w:r>
+    </w:p>
+    <w:p>
+      <w:pPr>
+        <w:pStyle w:val="Heading3"/>
+        <w:numPr>
+          <w:ilvl w:val="0"/>
+          <w:numId w:val="17"/>
+        </w:numPr>
+        <w:rPr>
+          <w:lang w:val="en-US"/>
+        </w:rPr>
+      </w:pPr>
+      <w:r>
+        <w:rPr>
+          <w:lang w:val="en-US"/>
+        </w:rPr>
+        <w:t xml:space="preserve">I – Interface </w:t>
+      </w:r>
+      <w:r>
+        <w:rPr>
+          <w:lang w:val="en-US"/>
+        </w:rPr>
+        <w:t>Segregation</w:t>
+      </w:r>
+      <w:r>
+        <w:rPr>
+          <w:lang w:val="en-US"/>
+        </w:rPr>
+        <w:t xml:space="preserve"> Principle (ISP):</w:t>
+      </w:r>
+    </w:p>
+    <w:p>
+      <w:r>
+        <w:t>Une interface doit ne comporter que des méthodes en rapport avec l’interface elle-même, de façon à ce que les clients d’une interface ne connaissent que les méthodes e</w:t>
+      </w:r>
+      <w:r>
+        <w:t>n rapport avec cette interface.</w:t>
+      </w:r>
+    </w:p>
+    <w:p>
+      <w:pPr>
+        <w:pStyle w:val="Heading3"/>
+        <w:numPr>
+          <w:ilvl w:val="0"/>
+          <w:numId w:val="21"/>
+        </w:numPr>
+        <w:rPr>
+          <w:lang w:val="en-US"/>
+        </w:rPr>
+      </w:pPr>
+      <w:r>
+        <w:rPr>
+          <w:lang w:val="en-US"/>
+        </w:rPr>
+        <w:t>D – Dependency Inversion Principle (DIP):</w:t>
+      </w:r>
+    </w:p>
+    <w:p>
+      <w:r>
+        <w:t xml:space="preserve">Dans les architectures classiques, les composants de </w:t>
+      </w:r>
+      <w:r>
+        <w:t>haut niveau</w:t>
+      </w:r>
+      <w:r>
+        <w:t xml:space="preserve"> </w:t>
+      </w:r>
+      <w:r>
+        <w:t>dépendent des composants de bas niveau</w:t>
+      </w:r>
+      <w:r>
+        <w:t xml:space="preserve"> sur lesquels ils reposent</w:t>
+      </w:r>
+      <w:r>
+        <w:t xml:space="preserve">. Le </w:t>
+      </w:r>
+      <w:r>
+        <w:rPr>
+          <w:b/>
+          <w:bCs/>
+        </w:rPr>
+        <w:t>DIP</w:t>
+      </w:r>
+      <w:r>
+        <w:rPr>
+          <w:b/>
+          <w:bCs/>
+        </w:rPr>
+        <w:t xml:space="preserve"> </w:t>
+      </w:r>
+      <w:r>
+        <w:t>établit au contraire que :</w:t>
+      </w:r>
+    </w:p>
+    <w:p>
+      <w:pPr>
+        <w:pStyle w:val="ListParagraph"/>
+        <w:numPr>
+          <w:ilvl w:val="0"/>
+          <w:numId w:val="22"/>
+        </w:numPr>
+      </w:pPr>
+      <w:r>
+        <w:t>Les modules de haut niveau ne doivent pas dépendre des modules de bas niveau. Les deux doivent dépendre de l’abstractions.</w:t>
+      </w:r>
+    </w:p>
+    <w:p>
+      <w:pPr>
+        <w:pStyle w:val="ListParagraph"/>
+        <w:numPr>
+          <w:ilvl w:val="0"/>
+          <w:numId w:val="22"/>
+        </w:numPr>
+      </w:pPr>
+      <w:r>
+        <w:t xml:space="preserve">Les abstractions ne doivent pas </w:t>
+      </w:r>
+      <w:r>
+        <w:t>dépendre</w:t>
+      </w:r>
+      <w:r>
+        <w:t xml:space="preserve"> de </w:t>
+      </w:r>
+      <w:r>
+        <w:t>détails</w:t>
+      </w:r>
+      <w:r>
+        <w:t xml:space="preserve">, mais les </w:t>
+      </w:r>
+      <w:r>
+        <w:t>détails</w:t>
+      </w:r>
+      <w:r>
+        <w:t xml:space="preserve"> doivent </w:t>
+      </w:r>
+      <w:r>
+        <w:t>dépendre</w:t>
+      </w:r>
+      <w:r>
+        <w:t xml:space="preserve"> des abstractions</w:t>
+      </w:r>
+      <w:r>
+        <w:t>.</w:t>
+      </w:r>
     </w:p>
     <w:p>
       <w:pPr>
@@ -1671,6 +1981,7 @@
           <w:sz w:val="32"/>
           <w:szCs w:val="32"/>
         </w:rPr>
+        <w:lastRenderedPageBreak/>
         <w:t>Couche D.A.L</w:t>
       </w:r>
     </w:p>
@@ -2103,6 +2414,95 @@
 <file path=word/numbering.xml><?xml version="1.0" encoding="utf-8"?>
 <w:numbering xmlns:wpc="http://schemas.microsoft.com/office/word/2010/wordprocessingCanvas" xmlns:cx="http://schemas.microsoft.com/office/drawing/2014/chartex" xmlns:cx1="http://schemas.microsoft.com/office/drawing/2015/9/8/chartex" xmlns:cx2="http://schemas.microsoft.com/office/drawing/2015/10/21/chartex" xmlns:cx3="http://schemas.microsoft.com/office/drawing/2016/5/9/chartex" xmlns:cx4="http://schemas.microsoft.com/office/drawing/2016/5/10/chartex" xmlns:cx5="http://schemas.microsoft.com/office/drawing/2016/5/11/chartex" xmlns:cx6="http://schemas.microsoft.com/office/drawing/2016/5/12/chartex" xmlns:cx7="http://schemas.microsoft.com/office/drawing/2016/5/13/chartex" xmlns:cx8="http://schemas.microsoft.com/office/drawing/2016/5/14/chartex" xmlns:mc="http://schemas.openxmlformats.org/markup-compatibility/2006" xmlns:o="urn:schemas-microsoft-com:office:office" xmlns:r="http://schemas.openxmlformats.org/officeDocument/2006/relationships" xmlns:m="http://schemas.openxmlformats.org/officeDocument/2006/math" xmlns:v="urn:schemas-microsoft-com:vml" xmlns:wp14="http://schemas.microsoft.com/office/word/2010/wordprocessingDrawing" xmlns:wp="http://schemas.openxmlformats.org/drawingml/2006/wordprocessingDrawing" xmlns:w10="urn:schemas-microsoft-com:office:word" xmlns:w="http://schemas.openxmlformats.org/wordprocessingml/2006/main" xmlns:w14="http://schemas.microsoft.com/office/word/2010/wordml" xmlns:w15="http://schemas.microsoft.com/office/word/2012/wordml" xmlns:w16se="http://schemas.microsoft.com/office/word/2015/wordml/symex" xmlns:wpg="http://schemas.microsoft.com/office/word/2010/wordprocessingGroup" xmlns:wpi="http://schemas.microsoft.com/office/word/2010/wordprocessingInk" xmlns:wne="http://schemas.microsoft.com/office/word/2006/wordml" xmlns:wps="http://schemas.microsoft.com/office/word/2010/wordprocessingShape" mc:Ignorable="w14 w15 w16se wp14">
   <w:abstractNum w:abstractNumId="0" w15:restartNumberingAfterBreak="0">
+    <w:nsid w:val="0C0A0278"/>
+    <w:multiLevelType w:val="hybridMultilevel"/>
+    <w:tmpl w:val="A66E6CF0"/>
+    <w:lvl w:ilvl="0" w:tplc="040C000D">
+      <w:start w:val="1"/>
+      <w:numFmt w:val="bullet"/>
+      <w:lvlText w:val=""/>
+      <w:lvlJc w:val="left"/>
+      <w:pPr>
+        <w:ind w:left="720" w:hanging="360"/>
+      </w:pPr>
+      <w:rPr>
+        <w:rFonts w:ascii="Wingdings" w:hAnsi="Wingdings" w:hint="default"/>
+      </w:rPr>
+    </w:lvl>
+    <w:lvl w:ilvl="1" w:tplc="040C0019" w:tentative="1">
+      <w:start w:val="1"/>
+      <w:numFmt w:val="lowerLetter"/>
+      <w:lvlText w:val="%2."/>
+      <w:lvlJc w:val="left"/>
+      <w:pPr>
+        <w:ind w:left="1440" w:hanging="360"/>
+      </w:pPr>
+    </w:lvl>
+    <w:lvl w:ilvl="2" w:tplc="040C001B" w:tentative="1">
+      <w:start w:val="1"/>
+      <w:numFmt w:val="lowerRoman"/>
+      <w:lvlText w:val="%3."/>
+      <w:lvlJc w:val="right"/>
+      <w:pPr>
+        <w:ind w:left="2160" w:hanging="180"/>
+      </w:pPr>
+    </w:lvl>
+    <w:lvl w:ilvl="3" w:tplc="040C000F" w:tentative="1">
+      <w:start w:val="1"/>
+      <w:numFmt w:val="decimal"/>
+      <w:lvlText w:val="%4."/>
+      <w:lvlJc w:val="left"/>
+      <w:pPr>
+        <w:ind w:left="2880" w:hanging="360"/>
+      </w:pPr>
+    </w:lvl>
+    <w:lvl w:ilvl="4" w:tplc="040C0019" w:tentative="1">
+      <w:start w:val="1"/>
+      <w:numFmt w:val="lowerLetter"/>
+      <w:lvlText w:val="%5."/>
+      <w:lvlJc w:val="left"/>
+      <w:pPr>
+        <w:ind w:left="3600" w:hanging="360"/>
+      </w:pPr>
+    </w:lvl>
+    <w:lvl w:ilvl="5" w:tplc="040C001B" w:tentative="1">
+      <w:start w:val="1"/>
+      <w:numFmt w:val="lowerRoman"/>
+      <w:lvlText w:val="%6."/>
+      <w:lvlJc w:val="right"/>
+      <w:pPr>
+        <w:ind w:left="4320" w:hanging="180"/>
+      </w:pPr>
+    </w:lvl>
+    <w:lvl w:ilvl="6" w:tplc="040C000F" w:tentative="1">
+      <w:start w:val="1"/>
+      <w:numFmt w:val="decimal"/>
+      <w:lvlText w:val="%7."/>
+      <w:lvlJc w:val="left"/>
+      <w:pPr>
+        <w:ind w:left="5040" w:hanging="360"/>
+      </w:pPr>
+    </w:lvl>
+    <w:lvl w:ilvl="7" w:tplc="040C0019" w:tentative="1">
+      <w:start w:val="1"/>
+      <w:numFmt w:val="lowerLetter"/>
+      <w:lvlText w:val="%8."/>
+      <w:lvlJc w:val="left"/>
+      <w:pPr>
+        <w:ind w:left="5760" w:hanging="360"/>
+      </w:pPr>
+    </w:lvl>
+    <w:lvl w:ilvl="8" w:tplc="040C001B" w:tentative="1">
+      <w:start w:val="1"/>
+      <w:numFmt w:val="lowerRoman"/>
+      <w:lvlText w:val="%9."/>
+      <w:lvlJc w:val="right"/>
+      <w:pPr>
+        <w:ind w:left="6480" w:hanging="180"/>
+      </w:pPr>
+    </w:lvl>
+  </w:abstractNum>
+  <w:abstractNum w:abstractNumId="1" w15:restartNumberingAfterBreak="0">
     <w:nsid w:val="10291C94"/>
     <w:multiLevelType w:val="hybridMultilevel"/>
     <w:tmpl w:val="3840702E"/>
@@ -2188,7 +2588,120 @@
       </w:pPr>
     </w:lvl>
   </w:abstractNum>
-  <w:abstractNum w:abstractNumId="1" w15:restartNumberingAfterBreak="0">
+  <w:abstractNum w:abstractNumId="2" w15:restartNumberingAfterBreak="0">
+    <w:nsid w:val="1D516118"/>
+    <w:multiLevelType w:val="hybridMultilevel"/>
+    <w:tmpl w:val="1C5C7558"/>
+    <w:lvl w:ilvl="0" w:tplc="040C0001">
+      <w:start w:val="1"/>
+      <w:numFmt w:val="bullet"/>
+      <w:lvlText w:val=""/>
+      <w:lvlJc w:val="left"/>
+      <w:pPr>
+        <w:ind w:left="1080" w:hanging="360"/>
+      </w:pPr>
+      <w:rPr>
+        <w:rFonts w:ascii="Symbol" w:hAnsi="Symbol" w:hint="default"/>
+      </w:rPr>
+    </w:lvl>
+    <w:lvl w:ilvl="1" w:tplc="040C0003" w:tentative="1">
+      <w:start w:val="1"/>
+      <w:numFmt w:val="bullet"/>
+      <w:lvlText w:val="o"/>
+      <w:lvlJc w:val="left"/>
+      <w:pPr>
+        <w:ind w:left="1800" w:hanging="360"/>
+      </w:pPr>
+      <w:rPr>
+        <w:rFonts w:ascii="Courier New" w:hAnsi="Courier New" w:cs="Courier New" w:hint="default"/>
+      </w:rPr>
+    </w:lvl>
+    <w:lvl w:ilvl="2" w:tplc="040C0005" w:tentative="1">
+      <w:start w:val="1"/>
+      <w:numFmt w:val="bullet"/>
+      <w:lvlText w:val=""/>
+      <w:lvlJc w:val="left"/>
+      <w:pPr>
+        <w:ind w:left="2520" w:hanging="360"/>
+      </w:pPr>
+      <w:rPr>
+        <w:rFonts w:ascii="Wingdings" w:hAnsi="Wingdings" w:hint="default"/>
+      </w:rPr>
+    </w:lvl>
+    <w:lvl w:ilvl="3" w:tplc="040C0001" w:tentative="1">
+      <w:start w:val="1"/>
+      <w:numFmt w:val="bullet"/>
+      <w:lvlText w:val=""/>
+      <w:lvlJc w:val="left"/>
+      <w:pPr>
+        <w:ind w:left="3240" w:hanging="360"/>
+      </w:pPr>
+      <w:rPr>
+        <w:rFonts w:ascii="Symbol" w:hAnsi="Symbol" w:hint="default"/>
+      </w:rPr>
+    </w:lvl>
+    <w:lvl w:ilvl="4" w:tplc="040C0003" w:tentative="1">
+      <w:start w:val="1"/>
+      <w:numFmt w:val="bullet"/>
+      <w:lvlText w:val="o"/>
+      <w:lvlJc w:val="left"/>
+      <w:pPr>
+        <w:ind w:left="3960" w:hanging="360"/>
+      </w:pPr>
+      <w:rPr>
+        <w:rFonts w:ascii="Courier New" w:hAnsi="Courier New" w:cs="Courier New" w:hint="default"/>
+      </w:rPr>
+    </w:lvl>
+    <w:lvl w:ilvl="5" w:tplc="040C0005" w:tentative="1">
+      <w:start w:val="1"/>
+      <w:numFmt w:val="bullet"/>
+      <w:lvlText w:val=""/>
+      <w:lvlJc w:val="left"/>
+      <w:pPr>
+        <w:ind w:left="4680" w:hanging="360"/>
+      </w:pPr>
+      <w:rPr>
+        <w:rFonts w:ascii="Wingdings" w:hAnsi="Wingdings" w:hint="default"/>
+      </w:rPr>
+    </w:lvl>
+    <w:lvl w:ilvl="6" w:tplc="040C0001" w:tentative="1">
+      <w:start w:val="1"/>
+      <w:numFmt w:val="bullet"/>
+      <w:lvlText w:val=""/>
+      <w:lvlJc w:val="left"/>
+      <w:pPr>
+        <w:ind w:left="5400" w:hanging="360"/>
+      </w:pPr>
+      <w:rPr>
+        <w:rFonts w:ascii="Symbol" w:hAnsi="Symbol" w:hint="default"/>
+      </w:rPr>
+    </w:lvl>
+    <w:lvl w:ilvl="7" w:tplc="040C0003" w:tentative="1">
+      <w:start w:val="1"/>
+      <w:numFmt w:val="bullet"/>
+      <w:lvlText w:val="o"/>
+      <w:lvlJc w:val="left"/>
+      <w:pPr>
+        <w:ind w:left="6120" w:hanging="360"/>
+      </w:pPr>
+      <w:rPr>
+        <w:rFonts w:ascii="Courier New" w:hAnsi="Courier New" w:cs="Courier New" w:hint="default"/>
+      </w:rPr>
+    </w:lvl>
+    <w:lvl w:ilvl="8" w:tplc="040C0005" w:tentative="1">
+      <w:start w:val="1"/>
+      <w:numFmt w:val="bullet"/>
+      <w:lvlText w:val=""/>
+      <w:lvlJc w:val="left"/>
+      <w:pPr>
+        <w:ind w:left="6840" w:hanging="360"/>
+      </w:pPr>
+      <w:rPr>
+        <w:rFonts w:ascii="Wingdings" w:hAnsi="Wingdings" w:hint="default"/>
+      </w:rPr>
+    </w:lvl>
+  </w:abstractNum>
+  <w:abstractNum w:abstractNumId="3" w15:restartNumberingAfterBreak="0">
     <w:nsid w:val="1FE967ED"/>
     <w:multiLevelType w:val="hybridMultilevel"/>
     <w:tmpl w:val="985A6270"/>
@@ -2301,7 +2814,7 @@
       </w:rPr>
     </w:lvl>
   </w:abstractNum>
-  <w:abstractNum w:abstractNumId="2" w15:restartNumberingAfterBreak="0">
+  <w:abstractNum w:abstractNumId="4" w15:restartNumberingAfterBreak="0">
     <w:nsid w:val="1FEF5137"/>
     <w:multiLevelType w:val="hybridMultilevel"/>
     <w:tmpl w:val="96D87CEC"/>
@@ -2414,7 +2927,179 @@
       </w:rPr>
     </w:lvl>
   </w:abstractNum>
-  <w:abstractNum w:abstractNumId="3" w15:restartNumberingAfterBreak="0">
+  <w:abstractNum w:abstractNumId="5" w15:restartNumberingAfterBreak="0">
+    <w:nsid w:val="281A3696"/>
+    <w:multiLevelType w:val="hybridMultilevel"/>
+    <w:tmpl w:val="BB74CFD4"/>
+    <w:lvl w:ilvl="0" w:tplc="040C0013">
+      <w:start w:val="1"/>
+      <w:numFmt w:val="upperRoman"/>
+      <w:lvlText w:val="%1."/>
+      <w:lvlJc w:val="right"/>
+      <w:pPr>
+        <w:ind w:left="720" w:hanging="360"/>
+      </w:pPr>
+    </w:lvl>
+    <w:lvl w:ilvl="1" w:tplc="040C0019" w:tentative="1">
+      <w:start w:val="1"/>
+      <w:numFmt w:val="lowerLetter"/>
+      <w:lvlText w:val="%2."/>
+      <w:lvlJc w:val="left"/>
+      <w:pPr>
+        <w:ind w:left="1440" w:hanging="360"/>
+      </w:pPr>
+    </w:lvl>
+    <w:lvl w:ilvl="2" w:tplc="040C001B" w:tentative="1">
+      <w:start w:val="1"/>
+      <w:numFmt w:val="lowerRoman"/>
+      <w:lvlText w:val="%3."/>
+      <w:lvlJc w:val="right"/>
+      <w:pPr>
+        <w:ind w:left="2160" w:hanging="180"/>
+      </w:pPr>
+    </w:lvl>
+    <w:lvl w:ilvl="3" w:tplc="040C000F" w:tentative="1">
+      <w:start w:val="1"/>
+      <w:numFmt w:val="decimal"/>
+      <w:lvlText w:val="%4."/>
+      <w:lvlJc w:val="left"/>
+      <w:pPr>
+        <w:ind w:left="2880" w:hanging="360"/>
+      </w:pPr>
+    </w:lvl>
+    <w:lvl w:ilvl="4" w:tplc="040C0019" w:tentative="1">
+      <w:start w:val="1"/>
+      <w:numFmt w:val="lowerLetter"/>
+      <w:lvlText w:val="%5."/>
+      <w:lvlJc w:val="left"/>
+      <w:pPr>
+        <w:ind w:left="3600" w:hanging="360"/>
+      </w:pPr>
+    </w:lvl>
+    <w:lvl w:ilvl="5" w:tplc="040C001B" w:tentative="1">
+      <w:start w:val="1"/>
+      <w:numFmt w:val="lowerRoman"/>
+      <w:lvlText w:val="%6."/>
+      <w:lvlJc w:val="right"/>
+      <w:pPr>
+        <w:ind w:left="4320" w:hanging="180"/>
+      </w:pPr>
+    </w:lvl>
+    <w:lvl w:ilvl="6" w:tplc="040C000F" w:tentative="1">
+      <w:start w:val="1"/>
+      <w:numFmt w:val="decimal"/>
+      <w:lvlText w:val="%7."/>
+      <w:lvlJc w:val="left"/>
+      <w:pPr>
+        <w:ind w:left="5040" w:hanging="360"/>
+      </w:pPr>
+    </w:lvl>
+    <w:lvl w:ilvl="7" w:tplc="040C0019" w:tentative="1">
+      <w:start w:val="1"/>
+      <w:numFmt w:val="lowerLetter"/>
+      <w:lvlText w:val="%8."/>
+      <w:lvlJc w:val="left"/>
+      <w:pPr>
+        <w:ind w:left="5760" w:hanging="360"/>
+      </w:pPr>
+    </w:lvl>
+    <w:lvl w:ilvl="8" w:tplc="040C001B" w:tentative="1">
+      <w:start w:val="1"/>
+      <w:numFmt w:val="lowerRoman"/>
+      <w:lvlText w:val="%9."/>
+      <w:lvlJc w:val="right"/>
+      <w:pPr>
+        <w:ind w:left="6480" w:hanging="180"/>
+      </w:pPr>
+    </w:lvl>
+  </w:abstractNum>
+  <w:abstractNum w:abstractNumId="6" w15:restartNumberingAfterBreak="0">
+    <w:nsid w:val="29DC0ED2"/>
+    <w:multiLevelType w:val="hybridMultilevel"/>
+    <w:tmpl w:val="691234F6"/>
+    <w:lvl w:ilvl="0" w:tplc="040C0013">
+      <w:start w:val="1"/>
+      <w:numFmt w:val="upperRoman"/>
+      <w:lvlText w:val="%1."/>
+      <w:lvlJc w:val="right"/>
+      <w:pPr>
+        <w:ind w:left="720" w:hanging="360"/>
+      </w:pPr>
+    </w:lvl>
+    <w:lvl w:ilvl="1" w:tplc="040C0019" w:tentative="1">
+      <w:start w:val="1"/>
+      <w:numFmt w:val="lowerLetter"/>
+      <w:lvlText w:val="%2."/>
+      <w:lvlJc w:val="left"/>
+      <w:pPr>
+        <w:ind w:left="1440" w:hanging="360"/>
+      </w:pPr>
+    </w:lvl>
+    <w:lvl w:ilvl="2" w:tplc="040C001B" w:tentative="1">
+      <w:start w:val="1"/>
+      <w:numFmt w:val="lowerRoman"/>
+      <w:lvlText w:val="%3."/>
+      <w:lvlJc w:val="right"/>
+      <w:pPr>
+        <w:ind w:left="2160" w:hanging="180"/>
+      </w:pPr>
+    </w:lvl>
+    <w:lvl w:ilvl="3" w:tplc="040C000F" w:tentative="1">
+      <w:start w:val="1"/>
+      <w:numFmt w:val="decimal"/>
+      <w:lvlText w:val="%4."/>
+      <w:lvlJc w:val="left"/>
+      <w:pPr>
+        <w:ind w:left="2880" w:hanging="360"/>
+      </w:pPr>
+    </w:lvl>
+    <w:lvl w:ilvl="4" w:tplc="040C0019" w:tentative="1">
+      <w:start w:val="1"/>
+      <w:numFmt w:val="lowerLetter"/>
+      <w:lvlText w:val="%5."/>
+      <w:lvlJc w:val="left"/>
+      <w:pPr>
+        <w:ind w:left="3600" w:hanging="360"/>
+      </w:pPr>
+    </w:lvl>
+    <w:lvl w:ilvl="5" w:tplc="040C001B" w:tentative="1">
+      <w:start w:val="1"/>
+      <w:numFmt w:val="lowerRoman"/>
+      <w:lvlText w:val="%6."/>
+      <w:lvlJc w:val="right"/>
+      <w:pPr>
+        <w:ind w:left="4320" w:hanging="180"/>
+      </w:pPr>
+    </w:lvl>
+    <w:lvl w:ilvl="6" w:tplc="040C000F" w:tentative="1">
+      <w:start w:val="1"/>
+      <w:numFmt w:val="decimal"/>
+      <w:lvlText w:val="%7."/>
+      <w:lvlJc w:val="left"/>
+      <w:pPr>
+        <w:ind w:left="5040" w:hanging="360"/>
+      </w:pPr>
+    </w:lvl>
+    <w:lvl w:ilvl="7" w:tplc="040C0019" w:tentative="1">
+      <w:start w:val="1"/>
+      <w:numFmt w:val="lowerLetter"/>
+      <w:lvlText w:val="%8."/>
+      <w:lvlJc w:val="left"/>
+      <w:pPr>
+        <w:ind w:left="5760" w:hanging="360"/>
+      </w:pPr>
+    </w:lvl>
+    <w:lvl w:ilvl="8" w:tplc="040C001B" w:tentative="1">
+      <w:start w:val="1"/>
+      <w:numFmt w:val="lowerRoman"/>
+      <w:lvlText w:val="%9."/>
+      <w:lvlJc w:val="right"/>
+      <w:pPr>
+        <w:ind w:left="6480" w:hanging="180"/>
+      </w:pPr>
+    </w:lvl>
+  </w:abstractNum>
+  <w:abstractNum w:abstractNumId="7" w15:restartNumberingAfterBreak="0">
     <w:nsid w:val="32A10B11"/>
     <w:multiLevelType w:val="hybridMultilevel"/>
     <w:tmpl w:val="97AE6A02"/>
@@ -2527,7 +3212,7 @@
       </w:rPr>
     </w:lvl>
   </w:abstractNum>
-  <w:abstractNum w:abstractNumId="4" w15:restartNumberingAfterBreak="0">
+  <w:abstractNum w:abstractNumId="8" w15:restartNumberingAfterBreak="0">
     <w:nsid w:val="35B22B19"/>
     <w:multiLevelType w:val="hybridMultilevel"/>
     <w:tmpl w:val="3BDCDFE0"/>
@@ -2640,7 +3325,7 @@
       </w:rPr>
     </w:lvl>
   </w:abstractNum>
-  <w:abstractNum w:abstractNumId="5" w15:restartNumberingAfterBreak="0">
+  <w:abstractNum w:abstractNumId="9" w15:restartNumberingAfterBreak="0">
     <w:nsid w:val="3EAC05E4"/>
     <w:multiLevelType w:val="hybridMultilevel"/>
     <w:tmpl w:val="3446C7FC"/>
@@ -2726,7 +3411,7 @@
       </w:pPr>
     </w:lvl>
   </w:abstractNum>
-  <w:abstractNum w:abstractNumId="6" w15:restartNumberingAfterBreak="0">
+  <w:abstractNum w:abstractNumId="10" w15:restartNumberingAfterBreak="0">
     <w:nsid w:val="433F033F"/>
     <w:multiLevelType w:val="hybridMultilevel"/>
     <w:tmpl w:val="720C9F3C"/>
@@ -2812,7 +3497,7 @@
       </w:pPr>
     </w:lvl>
   </w:abstractNum>
-  <w:abstractNum w:abstractNumId="7" w15:restartNumberingAfterBreak="0">
+  <w:abstractNum w:abstractNumId="11" w15:restartNumberingAfterBreak="0">
     <w:nsid w:val="4B52431D"/>
     <w:multiLevelType w:val="hybridMultilevel"/>
     <w:tmpl w:val="E404FB70"/>
@@ -2898,7 +3583,7 @@
       </w:pPr>
     </w:lvl>
   </w:abstractNum>
-  <w:abstractNum w:abstractNumId="8" w15:restartNumberingAfterBreak="0">
+  <w:abstractNum w:abstractNumId="12" w15:restartNumberingAfterBreak="0">
     <w:nsid w:val="4B747142"/>
     <w:multiLevelType w:val="hybridMultilevel"/>
     <w:tmpl w:val="94142D44"/>
@@ -2984,7 +3669,96 @@
       </w:pPr>
     </w:lvl>
   </w:abstractNum>
-  <w:abstractNum w:abstractNumId="9" w15:restartNumberingAfterBreak="0">
+  <w:abstractNum w:abstractNumId="13" w15:restartNumberingAfterBreak="0">
+    <w:nsid w:val="4FE70E24"/>
+    <w:multiLevelType w:val="hybridMultilevel"/>
+    <w:tmpl w:val="54F0030C"/>
+    <w:lvl w:ilvl="0" w:tplc="040C000D">
+      <w:start w:val="1"/>
+      <w:numFmt w:val="bullet"/>
+      <w:lvlText w:val=""/>
+      <w:lvlJc w:val="left"/>
+      <w:pPr>
+        <w:ind w:left="720" w:hanging="360"/>
+      </w:pPr>
+      <w:rPr>
+        <w:rFonts w:ascii="Wingdings" w:hAnsi="Wingdings" w:hint="default"/>
+      </w:rPr>
+    </w:lvl>
+    <w:lvl w:ilvl="1" w:tplc="040C0019" w:tentative="1">
+      <w:start w:val="1"/>
+      <w:numFmt w:val="lowerLetter"/>
+      <w:lvlText w:val="%2."/>
+      <w:lvlJc w:val="left"/>
+      <w:pPr>
+        <w:ind w:left="1440" w:hanging="360"/>
+      </w:pPr>
+    </w:lvl>
+    <w:lvl w:ilvl="2" w:tplc="040C001B" w:tentative="1">
+      <w:start w:val="1"/>
+      <w:numFmt w:val="lowerRoman"/>
+      <w:lvlText w:val="%3."/>
+      <w:lvlJc w:val="right"/>
+      <w:pPr>
+        <w:ind w:left="2160" w:hanging="180"/>
+      </w:pPr>
+    </w:lvl>
+    <w:lvl w:ilvl="3" w:tplc="040C000F" w:tentative="1">
+      <w:start w:val="1"/>
+      <w:numFmt w:val="decimal"/>
+      <w:lvlText w:val="%4."/>
+      <w:lvlJc w:val="left"/>
+      <w:pPr>
+        <w:ind w:left="2880" w:hanging="360"/>
+      </w:pPr>
+    </w:lvl>
+    <w:lvl w:ilvl="4" w:tplc="040C0019" w:tentative="1">
+      <w:start w:val="1"/>
+      <w:numFmt w:val="lowerLetter"/>
+      <w:lvlText w:val="%5."/>
+      <w:lvlJc w:val="left"/>
+      <w:pPr>
+        <w:ind w:left="3600" w:hanging="360"/>
+      </w:pPr>
+    </w:lvl>
+    <w:lvl w:ilvl="5" w:tplc="040C001B" w:tentative="1">
+      <w:start w:val="1"/>
+      <w:numFmt w:val="lowerRoman"/>
+      <w:lvlText w:val="%6."/>
+      <w:lvlJc w:val="right"/>
+      <w:pPr>
+        <w:ind w:left="4320" w:hanging="180"/>
+      </w:pPr>
+    </w:lvl>
+    <w:lvl w:ilvl="6" w:tplc="040C000F" w:tentative="1">
+      <w:start w:val="1"/>
+      <w:numFmt w:val="decimal"/>
+      <w:lvlText w:val="%7."/>
+      <w:lvlJc w:val="left"/>
+      <w:pPr>
+        <w:ind w:left="5040" w:hanging="360"/>
+      </w:pPr>
+    </w:lvl>
+    <w:lvl w:ilvl="7" w:tplc="040C0019" w:tentative="1">
+      <w:start w:val="1"/>
+      <w:numFmt w:val="lowerLetter"/>
+      <w:lvlText w:val="%8."/>
+      <w:lvlJc w:val="left"/>
+      <w:pPr>
+        <w:ind w:left="5760" w:hanging="360"/>
+      </w:pPr>
+    </w:lvl>
+    <w:lvl w:ilvl="8" w:tplc="040C001B" w:tentative="1">
+      <w:start w:val="1"/>
+      <w:numFmt w:val="lowerRoman"/>
+      <w:lvlText w:val="%9."/>
+      <w:lvlJc w:val="right"/>
+      <w:pPr>
+        <w:ind w:left="6480" w:hanging="180"/>
+      </w:pPr>
+    </w:lvl>
+  </w:abstractNum>
+  <w:abstractNum w:abstractNumId="14" w15:restartNumberingAfterBreak="0">
     <w:nsid w:val="51CD5A8D"/>
     <w:multiLevelType w:val="hybridMultilevel"/>
     <w:tmpl w:val="5D3C1C70"/>
@@ -3070,7 +3844,7 @@
       </w:pPr>
     </w:lvl>
   </w:abstractNum>
-  <w:abstractNum w:abstractNumId="10" w15:restartNumberingAfterBreak="0">
+  <w:abstractNum w:abstractNumId="15" w15:restartNumberingAfterBreak="0">
     <w:nsid w:val="520F4081"/>
     <w:multiLevelType w:val="hybridMultilevel"/>
     <w:tmpl w:val="D0D65734"/>
@@ -3156,7 +3930,7 @@
       </w:pPr>
     </w:lvl>
   </w:abstractNum>
-  <w:abstractNum w:abstractNumId="11" w15:restartNumberingAfterBreak="0">
+  <w:abstractNum w:abstractNumId="16" w15:restartNumberingAfterBreak="0">
     <w:nsid w:val="55D76B2E"/>
     <w:multiLevelType w:val="hybridMultilevel"/>
     <w:tmpl w:val="06542908"/>
@@ -3242,10 +4016,10 @@
       </w:pPr>
     </w:lvl>
   </w:abstractNum>
-  <w:abstractNum w:abstractNumId="12" w15:restartNumberingAfterBreak="0">
+  <w:abstractNum w:abstractNumId="17" w15:restartNumberingAfterBreak="0">
     <w:nsid w:val="5B144E05"/>
     <w:multiLevelType w:val="hybridMultilevel"/>
-    <w:tmpl w:val="FA729246"/>
+    <w:tmpl w:val="6DE8DCAA"/>
     <w:lvl w:ilvl="0" w:tplc="040C0013">
       <w:start w:val="1"/>
       <w:numFmt w:val="upperRoman"/>
@@ -3328,10 +4102,10 @@
       </w:pPr>
     </w:lvl>
   </w:abstractNum>
-  <w:abstractNum w:abstractNumId="13" w15:restartNumberingAfterBreak="0">
+  <w:abstractNum w:abstractNumId="18" w15:restartNumberingAfterBreak="0">
     <w:nsid w:val="5C660DC9"/>
     <w:multiLevelType w:val="hybridMultilevel"/>
-    <w:tmpl w:val="31AAD602"/>
+    <w:tmpl w:val="63925238"/>
     <w:lvl w:ilvl="0" w:tplc="040C000F">
       <w:start w:val="1"/>
       <w:numFmt w:val="decimal"/>
@@ -3414,7 +4188,384 @@
       </w:pPr>
     </w:lvl>
   </w:abstractNum>
-  <w:abstractNum w:abstractNumId="14" w15:restartNumberingAfterBreak="0">
+  <w:abstractNum w:abstractNumId="19" w15:restartNumberingAfterBreak="0">
+    <w:nsid w:val="5E9D07A3"/>
+    <w:multiLevelType w:val="hybridMultilevel"/>
+    <w:tmpl w:val="4030C982"/>
+    <w:lvl w:ilvl="0" w:tplc="040C0001">
+      <w:start w:val="1"/>
+      <w:numFmt w:val="bullet"/>
+      <w:lvlText w:val=""/>
+      <w:lvlJc w:val="left"/>
+      <w:pPr>
+        <w:ind w:left="720" w:hanging="360"/>
+      </w:pPr>
+      <w:rPr>
+        <w:rFonts w:ascii="Symbol" w:hAnsi="Symbol" w:hint="default"/>
+      </w:rPr>
+    </w:lvl>
+    <w:lvl w:ilvl="1" w:tplc="040C0003" w:tentative="1">
+      <w:start w:val="1"/>
+      <w:numFmt w:val="bullet"/>
+      <w:lvlText w:val="o"/>
+      <w:lvlJc w:val="left"/>
+      <w:pPr>
+        <w:ind w:left="1440" w:hanging="360"/>
+      </w:pPr>
+      <w:rPr>
+        <w:rFonts w:ascii="Courier New" w:hAnsi="Courier New" w:cs="Courier New" w:hint="default"/>
+      </w:rPr>
+    </w:lvl>
+    <w:lvl w:ilvl="2" w:tplc="040C0005" w:tentative="1">
+      <w:start w:val="1"/>
+      <w:numFmt w:val="bullet"/>
+      <w:lvlText w:val=""/>
+      <w:lvlJc w:val="left"/>
+      <w:pPr>
+        <w:ind w:left="2160" w:hanging="360"/>
+      </w:pPr>
+      <w:rPr>
+        <w:rFonts w:ascii="Wingdings" w:hAnsi="Wingdings" w:hint="default"/>
+      </w:rPr>
+    </w:lvl>
+    <w:lvl w:ilvl="3" w:tplc="040C0001" w:tentative="1">
+      <w:start w:val="1"/>
+      <w:numFmt w:val="bullet"/>
+      <w:lvlText w:val=""/>
+      <w:lvlJc w:val="left"/>
+      <w:pPr>
+        <w:ind w:left="2880" w:hanging="360"/>
+      </w:pPr>
+      <w:rPr>
+        <w:rFonts w:ascii="Symbol" w:hAnsi="Symbol" w:hint="default"/>
+      </w:rPr>
+    </w:lvl>
+    <w:lvl w:ilvl="4" w:tplc="040C0003" w:tentative="1">
+      <w:start w:val="1"/>
+      <w:numFmt w:val="bullet"/>
+      <w:lvlText w:val="o"/>
+      <w:lvlJc w:val="left"/>
+      <w:pPr>
+        <w:ind w:left="3600" w:hanging="360"/>
+      </w:pPr>
+      <w:rPr>
+        <w:rFonts w:ascii="Courier New" w:hAnsi="Courier New" w:cs="Courier New" w:hint="default"/>
+      </w:rPr>
+    </w:lvl>
+    <w:lvl w:ilvl="5" w:tplc="040C0005" w:tentative="1">
+      <w:start w:val="1"/>
+      <w:numFmt w:val="bullet"/>
+      <w:lvlText w:val=""/>
+      <w:lvlJc w:val="left"/>
+      <w:pPr>
+        <w:ind w:left="4320" w:hanging="360"/>
+      </w:pPr>
+      <w:rPr>
+        <w:rFonts w:ascii="Wingdings" w:hAnsi="Wingdings" w:hint="default"/>
+      </w:rPr>
+    </w:lvl>
+    <w:lvl w:ilvl="6" w:tplc="040C0001" w:tentative="1">
+      <w:start w:val="1"/>
+      <w:numFmt w:val="bullet"/>
+      <w:lvlText w:val=""/>
+      <w:lvlJc w:val="left"/>
+      <w:pPr>
+        <w:ind w:left="5040" w:hanging="360"/>
+      </w:pPr>
+      <w:rPr>
+        <w:rFonts w:ascii="Symbol" w:hAnsi="Symbol" w:hint="default"/>
+      </w:rPr>
+    </w:lvl>
+    <w:lvl w:ilvl="7" w:tplc="040C0003" w:tentative="1">
+      <w:start w:val="1"/>
+      <w:numFmt w:val="bullet"/>
+      <w:lvlText w:val="o"/>
+      <w:lvlJc w:val="left"/>
+      <w:pPr>
+        <w:ind w:left="5760" w:hanging="360"/>
+      </w:pPr>
+      <w:rPr>
+        <w:rFonts w:ascii="Courier New" w:hAnsi="Courier New" w:cs="Courier New" w:hint="default"/>
+      </w:rPr>
+    </w:lvl>
+    <w:lvl w:ilvl="8" w:tplc="040C0005" w:tentative="1">
+      <w:start w:val="1"/>
+      <w:numFmt w:val="bullet"/>
+      <w:lvlText w:val=""/>
+      <w:lvlJc w:val="left"/>
+      <w:pPr>
+        <w:ind w:left="6480" w:hanging="360"/>
+      </w:pPr>
+      <w:rPr>
+        <w:rFonts w:ascii="Wingdings" w:hAnsi="Wingdings" w:hint="default"/>
+      </w:rPr>
+    </w:lvl>
+  </w:abstractNum>
+  <w:abstractNum w:abstractNumId="20" w15:restartNumberingAfterBreak="0">
+    <w:nsid w:val="63FC1335"/>
+    <w:multiLevelType w:val="hybridMultilevel"/>
+    <w:tmpl w:val="2EFCD30E"/>
+    <w:lvl w:ilvl="0" w:tplc="040C000D">
+      <w:start w:val="1"/>
+      <w:numFmt w:val="bullet"/>
+      <w:lvlText w:val=""/>
+      <w:lvlJc w:val="left"/>
+      <w:pPr>
+        <w:ind w:left="720" w:hanging="360"/>
+      </w:pPr>
+      <w:rPr>
+        <w:rFonts w:ascii="Wingdings" w:hAnsi="Wingdings" w:hint="default"/>
+      </w:rPr>
+    </w:lvl>
+    <w:lvl w:ilvl="1" w:tplc="040C0019" w:tentative="1">
+      <w:start w:val="1"/>
+      <w:numFmt w:val="lowerLetter"/>
+      <w:lvlText w:val="%2."/>
+      <w:lvlJc w:val="left"/>
+      <w:pPr>
+        <w:ind w:left="1440" w:hanging="360"/>
+      </w:pPr>
+    </w:lvl>
+    <w:lvl w:ilvl="2" w:tplc="040C001B" w:tentative="1">
+      <w:start w:val="1"/>
+      <w:numFmt w:val="lowerRoman"/>
+      <w:lvlText w:val="%3."/>
+      <w:lvlJc w:val="right"/>
+      <w:pPr>
+        <w:ind w:left="2160" w:hanging="180"/>
+      </w:pPr>
+    </w:lvl>
+    <w:lvl w:ilvl="3" w:tplc="040C000F" w:tentative="1">
+      <w:start w:val="1"/>
+      <w:numFmt w:val="decimal"/>
+      <w:lvlText w:val="%4."/>
+      <w:lvlJc w:val="left"/>
+      <w:pPr>
+        <w:ind w:left="2880" w:hanging="360"/>
+      </w:pPr>
+    </w:lvl>
+    <w:lvl w:ilvl="4" w:tplc="040C0019" w:tentative="1">
+      <w:start w:val="1"/>
+      <w:numFmt w:val="lowerLetter"/>
+      <w:lvlText w:val="%5."/>
+      <w:lvlJc w:val="left"/>
+      <w:pPr>
+        <w:ind w:left="3600" w:hanging="360"/>
+      </w:pPr>
+    </w:lvl>
+    <w:lvl w:ilvl="5" w:tplc="040C001B" w:tentative="1">
+      <w:start w:val="1"/>
+      <w:numFmt w:val="lowerRoman"/>
+      <w:lvlText w:val="%6."/>
+      <w:lvlJc w:val="right"/>
+      <w:pPr>
+        <w:ind w:left="4320" w:hanging="180"/>
+      </w:pPr>
+    </w:lvl>
+    <w:lvl w:ilvl="6" w:tplc="040C000F" w:tentative="1">
+      <w:start w:val="1"/>
+      <w:numFmt w:val="decimal"/>
+      <w:lvlText w:val="%7."/>
+      <w:lvlJc w:val="left"/>
+      <w:pPr>
+        <w:ind w:left="5040" w:hanging="360"/>
+      </w:pPr>
+    </w:lvl>
+    <w:lvl w:ilvl="7" w:tplc="040C0019" w:tentative="1">
+      <w:start w:val="1"/>
+      <w:numFmt w:val="lowerLetter"/>
+      <w:lvlText w:val="%8."/>
+      <w:lvlJc w:val="left"/>
+      <w:pPr>
+        <w:ind w:left="5760" w:hanging="360"/>
+      </w:pPr>
+    </w:lvl>
+    <w:lvl w:ilvl="8" w:tplc="040C001B" w:tentative="1">
+      <w:start w:val="1"/>
+      <w:numFmt w:val="lowerRoman"/>
+      <w:lvlText w:val="%9."/>
+      <w:lvlJc w:val="right"/>
+      <w:pPr>
+        <w:ind w:left="6480" w:hanging="180"/>
+      </w:pPr>
+    </w:lvl>
+  </w:abstractNum>
+  <w:abstractNum w:abstractNumId="21" w15:restartNumberingAfterBreak="0">
+    <w:nsid w:val="64277503"/>
+    <w:multiLevelType w:val="hybridMultilevel"/>
+    <w:tmpl w:val="9B9AE1F8"/>
+    <w:lvl w:ilvl="0" w:tplc="040C0013">
+      <w:start w:val="1"/>
+      <w:numFmt w:val="upperRoman"/>
+      <w:lvlText w:val="%1."/>
+      <w:lvlJc w:val="right"/>
+      <w:pPr>
+        <w:ind w:left="720" w:hanging="360"/>
+      </w:pPr>
+    </w:lvl>
+    <w:lvl w:ilvl="1" w:tplc="040C0019" w:tentative="1">
+      <w:start w:val="1"/>
+      <w:numFmt w:val="lowerLetter"/>
+      <w:lvlText w:val="%2."/>
+      <w:lvlJc w:val="left"/>
+      <w:pPr>
+        <w:ind w:left="1440" w:hanging="360"/>
+      </w:pPr>
+    </w:lvl>
+    <w:lvl w:ilvl="2" w:tplc="040C001B" w:tentative="1">
+      <w:start w:val="1"/>
+      <w:numFmt w:val="lowerRoman"/>
+      <w:lvlText w:val="%3."/>
+      <w:lvlJc w:val="right"/>
+      <w:pPr>
+        <w:ind w:left="2160" w:hanging="180"/>
+      </w:pPr>
+    </w:lvl>
+    <w:lvl w:ilvl="3" w:tplc="040C000F" w:tentative="1">
+      <w:start w:val="1"/>
+      <w:numFmt w:val="decimal"/>
+      <w:lvlText w:val="%4."/>
+      <w:lvlJc w:val="left"/>
+      <w:pPr>
+        <w:ind w:left="2880" w:hanging="360"/>
+      </w:pPr>
+    </w:lvl>
+    <w:lvl w:ilvl="4" w:tplc="040C0019" w:tentative="1">
+      <w:start w:val="1"/>
+      <w:numFmt w:val="lowerLetter"/>
+      <w:lvlText w:val="%5."/>
+      <w:lvlJc w:val="left"/>
+      <w:pPr>
+        <w:ind w:left="3600" w:hanging="360"/>
+      </w:pPr>
+    </w:lvl>
+    <w:lvl w:ilvl="5" w:tplc="040C001B" w:tentative="1">
+      <w:start w:val="1"/>
+      <w:numFmt w:val="lowerRoman"/>
+      <w:lvlText w:val="%6."/>
+      <w:lvlJc w:val="right"/>
+      <w:pPr>
+        <w:ind w:left="4320" w:hanging="180"/>
+      </w:pPr>
+    </w:lvl>
+    <w:lvl w:ilvl="6" w:tplc="040C000F" w:tentative="1">
+      <w:start w:val="1"/>
+      <w:numFmt w:val="decimal"/>
+      <w:lvlText w:val="%7."/>
+      <w:lvlJc w:val="left"/>
+      <w:pPr>
+        <w:ind w:left="5040" w:hanging="360"/>
+      </w:pPr>
+    </w:lvl>
+    <w:lvl w:ilvl="7" w:tplc="040C0019" w:tentative="1">
+      <w:start w:val="1"/>
+      <w:numFmt w:val="lowerLetter"/>
+      <w:lvlText w:val="%8."/>
+      <w:lvlJc w:val="left"/>
+      <w:pPr>
+        <w:ind w:left="5760" w:hanging="360"/>
+      </w:pPr>
+    </w:lvl>
+    <w:lvl w:ilvl="8" w:tplc="040C001B" w:tentative="1">
+      <w:start w:val="1"/>
+      <w:numFmt w:val="lowerRoman"/>
+      <w:lvlText w:val="%9."/>
+      <w:lvlJc w:val="right"/>
+      <w:pPr>
+        <w:ind w:left="6480" w:hanging="180"/>
+      </w:pPr>
+    </w:lvl>
+  </w:abstractNum>
+  <w:abstractNum w:abstractNumId="22" w15:restartNumberingAfterBreak="0">
+    <w:nsid w:val="68DC05DF"/>
+    <w:multiLevelType w:val="hybridMultilevel"/>
+    <w:tmpl w:val="F0EAF236"/>
+    <w:lvl w:ilvl="0" w:tplc="040C000D">
+      <w:start w:val="1"/>
+      <w:numFmt w:val="bullet"/>
+      <w:lvlText w:val=""/>
+      <w:lvlJc w:val="left"/>
+      <w:pPr>
+        <w:ind w:left="720" w:hanging="360"/>
+      </w:pPr>
+      <w:rPr>
+        <w:rFonts w:ascii="Wingdings" w:hAnsi="Wingdings" w:hint="default"/>
+      </w:rPr>
+    </w:lvl>
+    <w:lvl w:ilvl="1" w:tplc="040C0019" w:tentative="1">
+      <w:start w:val="1"/>
+      <w:numFmt w:val="lowerLetter"/>
+      <w:lvlText w:val="%2."/>
+      <w:lvlJc w:val="left"/>
+      <w:pPr>
+        <w:ind w:left="1440" w:hanging="360"/>
+      </w:pPr>
+    </w:lvl>
+    <w:lvl w:ilvl="2" w:tplc="040C001B" w:tentative="1">
+      <w:start w:val="1"/>
+      <w:numFmt w:val="lowerRoman"/>
+      <w:lvlText w:val="%3."/>
+      <w:lvlJc w:val="right"/>
+      <w:pPr>
+        <w:ind w:left="2160" w:hanging="180"/>
+      </w:pPr>
+    </w:lvl>
+    <w:lvl w:ilvl="3" w:tplc="040C000F" w:tentative="1">
+      <w:start w:val="1"/>
+      <w:numFmt w:val="decimal"/>
+      <w:lvlText w:val="%4."/>
+      <w:lvlJc w:val="left"/>
+      <w:pPr>
+        <w:ind w:left="2880" w:hanging="360"/>
+      </w:pPr>
+    </w:lvl>
+    <w:lvl w:ilvl="4" w:tplc="040C0019" w:tentative="1">
+      <w:start w:val="1"/>
+      <w:numFmt w:val="lowerLetter"/>
+      <w:lvlText w:val="%5."/>
+      <w:lvlJc w:val="left"/>
+      <w:pPr>
+        <w:ind w:left="3600" w:hanging="360"/>
+      </w:pPr>
+    </w:lvl>
+    <w:lvl w:ilvl="5" w:tplc="040C001B" w:tentative="1">
+      <w:start w:val="1"/>
+      <w:numFmt w:val="lowerRoman"/>
+      <w:lvlText w:val="%6."/>
+      <w:lvlJc w:val="right"/>
+      <w:pPr>
+        <w:ind w:left="4320" w:hanging="180"/>
+      </w:pPr>
+    </w:lvl>
+    <w:lvl w:ilvl="6" w:tplc="040C000F" w:tentative="1">
+      <w:start w:val="1"/>
+      <w:numFmt w:val="decimal"/>
+      <w:lvlText w:val="%7."/>
+      <w:lvlJc w:val="left"/>
+      <w:pPr>
+        <w:ind w:left="5040" w:hanging="360"/>
+      </w:pPr>
+    </w:lvl>
+    <w:lvl w:ilvl="7" w:tplc="040C0019" w:tentative="1">
+      <w:start w:val="1"/>
+      <w:numFmt w:val="lowerLetter"/>
+      <w:lvlText w:val="%8."/>
+      <w:lvlJc w:val="left"/>
+      <w:pPr>
+        <w:ind w:left="5760" w:hanging="360"/>
+      </w:pPr>
+    </w:lvl>
+    <w:lvl w:ilvl="8" w:tplc="040C001B" w:tentative="1">
+      <w:start w:val="1"/>
+      <w:numFmt w:val="lowerRoman"/>
+      <w:lvlText w:val="%9."/>
+      <w:lvlJc w:val="right"/>
+      <w:pPr>
+        <w:ind w:left="6480" w:hanging="180"/>
+      </w:pPr>
+    </w:lvl>
+  </w:abstractNum>
+  <w:abstractNum w:abstractNumId="23" w15:restartNumberingAfterBreak="0">
     <w:nsid w:val="766E36B9"/>
     <w:multiLevelType w:val="hybridMultilevel"/>
     <w:tmpl w:val="3AF65D1C"/>
@@ -3527,7 +4678,96 @@
       </w:rPr>
     </w:lvl>
   </w:abstractNum>
-  <w:abstractNum w:abstractNumId="15" w15:restartNumberingAfterBreak="0">
+  <w:abstractNum w:abstractNumId="24" w15:restartNumberingAfterBreak="0">
+    <w:nsid w:val="779321E6"/>
+    <w:multiLevelType w:val="hybridMultilevel"/>
+    <w:tmpl w:val="36EEA9DA"/>
+    <w:lvl w:ilvl="0" w:tplc="040C000D">
+      <w:start w:val="1"/>
+      <w:numFmt w:val="bullet"/>
+      <w:lvlText w:val=""/>
+      <w:lvlJc w:val="left"/>
+      <w:pPr>
+        <w:ind w:left="720" w:hanging="360"/>
+      </w:pPr>
+      <w:rPr>
+        <w:rFonts w:ascii="Wingdings" w:hAnsi="Wingdings" w:hint="default"/>
+      </w:rPr>
+    </w:lvl>
+    <w:lvl w:ilvl="1" w:tplc="040C0019" w:tentative="1">
+      <w:start w:val="1"/>
+      <w:numFmt w:val="lowerLetter"/>
+      <w:lvlText w:val="%2."/>
+      <w:lvlJc w:val="left"/>
+      <w:pPr>
+        <w:ind w:left="1440" w:hanging="360"/>
+      </w:pPr>
+    </w:lvl>
+    <w:lvl w:ilvl="2" w:tplc="040C001B" w:tentative="1">
+      <w:start w:val="1"/>
+      <w:numFmt w:val="lowerRoman"/>
+      <w:lvlText w:val="%3."/>
+      <w:lvlJc w:val="right"/>
+      <w:pPr>
+        <w:ind w:left="2160" w:hanging="180"/>
+      </w:pPr>
+    </w:lvl>
+    <w:lvl w:ilvl="3" w:tplc="040C000F" w:tentative="1">
+      <w:start w:val="1"/>
+      <w:numFmt w:val="decimal"/>
+      <w:lvlText w:val="%4."/>
+      <w:lvlJc w:val="left"/>
+      <w:pPr>
+        <w:ind w:left="2880" w:hanging="360"/>
+      </w:pPr>
+    </w:lvl>
+    <w:lvl w:ilvl="4" w:tplc="040C0019" w:tentative="1">
+      <w:start w:val="1"/>
+      <w:numFmt w:val="lowerLetter"/>
+      <w:lvlText w:val="%5."/>
+      <w:lvlJc w:val="left"/>
+      <w:pPr>
+        <w:ind w:left="3600" w:hanging="360"/>
+      </w:pPr>
+    </w:lvl>
+    <w:lvl w:ilvl="5" w:tplc="040C001B" w:tentative="1">
+      <w:start w:val="1"/>
+      <w:numFmt w:val="lowerRoman"/>
+      <w:lvlText w:val="%6."/>
+      <w:lvlJc w:val="right"/>
+      <w:pPr>
+        <w:ind w:left="4320" w:hanging="180"/>
+      </w:pPr>
+    </w:lvl>
+    <w:lvl w:ilvl="6" w:tplc="040C000F" w:tentative="1">
+      <w:start w:val="1"/>
+      <w:numFmt w:val="decimal"/>
+      <w:lvlText w:val="%7."/>
+      <w:lvlJc w:val="left"/>
+      <w:pPr>
+        <w:ind w:left="5040" w:hanging="360"/>
+      </w:pPr>
+    </w:lvl>
+    <w:lvl w:ilvl="7" w:tplc="040C0019" w:tentative="1">
+      <w:start w:val="1"/>
+      <w:numFmt w:val="lowerLetter"/>
+      <w:lvlText w:val="%8."/>
+      <w:lvlJc w:val="left"/>
+      <w:pPr>
+        <w:ind w:left="5760" w:hanging="360"/>
+      </w:pPr>
+    </w:lvl>
+    <w:lvl w:ilvl="8" w:tplc="040C001B" w:tentative="1">
+      <w:start w:val="1"/>
+      <w:numFmt w:val="lowerRoman"/>
+      <w:lvlText w:val="%9."/>
+      <w:lvlJc w:val="right"/>
+      <w:pPr>
+        <w:ind w:left="6480" w:hanging="180"/>
+      </w:pPr>
+    </w:lvl>
+  </w:abstractNum>
+  <w:abstractNum w:abstractNumId="25" w15:restartNumberingAfterBreak="0">
     <w:nsid w:val="79CE1E93"/>
     <w:multiLevelType w:val="hybridMultilevel"/>
     <w:tmpl w:val="3C52A6D8"/>
@@ -3641,52 +4881,82 @@
     </w:lvl>
   </w:abstractNum>
   <w:num w:numId="1">
+    <w:abstractNumId w:val="17"/>
+  </w:num>
+  <w:num w:numId="2">
+    <w:abstractNumId w:val="4"/>
+  </w:num>
+  <w:num w:numId="3">
+    <w:abstractNumId w:val="11"/>
+  </w:num>
+  <w:num w:numId="4">
+    <w:abstractNumId w:val="16"/>
+  </w:num>
+  <w:num w:numId="5">
+    <w:abstractNumId w:val="18"/>
+  </w:num>
+  <w:num w:numId="6">
+    <w:abstractNumId w:val="10"/>
+  </w:num>
+  <w:num w:numId="7">
     <w:abstractNumId w:val="12"/>
   </w:num>
-  <w:num w:numId="2">
-    <w:abstractNumId w:val="2"/>
+  <w:num w:numId="8">
+    <w:abstractNumId w:val="1"/>
   </w:num>
-  <w:num w:numId="3">
+  <w:num w:numId="9">
+    <w:abstractNumId w:val="15"/>
+  </w:num>
+  <w:num w:numId="10">
+    <w:abstractNumId w:val="9"/>
+  </w:num>
+  <w:num w:numId="11">
+    <w:abstractNumId w:val="14"/>
+  </w:num>
+  <w:num w:numId="12">
+    <w:abstractNumId w:val="25"/>
+  </w:num>
+  <w:num w:numId="13">
+    <w:abstractNumId w:val="8"/>
+  </w:num>
+  <w:num w:numId="14">
+    <w:abstractNumId w:val="3"/>
+  </w:num>
+  <w:num w:numId="15">
+    <w:abstractNumId w:val="23"/>
+  </w:num>
+  <w:num w:numId="16">
     <w:abstractNumId w:val="7"/>
   </w:num>
-  <w:num w:numId="4">
-    <w:abstractNumId w:val="11"/>
+  <w:num w:numId="17">
+    <w:abstractNumId w:val="22"/>
   </w:num>
-  <w:num w:numId="5">
+  <w:num w:numId="18">
+    <w:abstractNumId w:val="24"/>
+  </w:num>
+  <w:num w:numId="19">
+    <w:abstractNumId w:val="0"/>
+  </w:num>
+  <w:num w:numId="20">
     <w:abstractNumId w:val="13"/>
   </w:num>
-  <w:num w:numId="6">
+  <w:num w:numId="21">
+    <w:abstractNumId w:val="20"/>
+  </w:num>
+  <w:num w:numId="22">
+    <w:abstractNumId w:val="19"/>
+  </w:num>
+  <w:num w:numId="23">
     <w:abstractNumId w:val="6"/>
   </w:num>
-  <w:num w:numId="7">
-    <w:abstractNumId w:val="8"/>
+  <w:num w:numId="24">
+    <w:abstractNumId w:val="21"/>
   </w:num>
-  <w:num w:numId="8">
-    <w:abstractNumId w:val="0"/>
-  </w:num>
-  <w:num w:numId="9">
-    <w:abstractNumId w:val="10"/>
-  </w:num>
-  <w:num w:numId="10">
+  <w:num w:numId="25">
     <w:abstractNumId w:val="5"/>
   </w:num>
-  <w:num w:numId="11">
-    <w:abstractNumId w:val="9"/>
-  </w:num>
-  <w:num w:numId="12">
-    <w:abstractNumId w:val="15"/>
-  </w:num>
-  <w:num w:numId="13">
-    <w:abstractNumId w:val="4"/>
-  </w:num>
-  <w:num w:numId="14">
-    <w:abstractNumId w:val="1"/>
-  </w:num>
-  <w:num w:numId="15">
-    <w:abstractNumId w:val="14"/>
-  </w:num>
-  <w:num w:numId="16">
-    <w:abstractNumId w:val="3"/>
+  <w:num w:numId="26">
+    <w:abstractNumId w:val="2"/>
   </w:num>
 </w:numbering>
 </file>
@@ -4087,6 +5357,11 @@
   <w:style w:type="paragraph" w:default="1" w:styleId="Normal">
     <w:name w:val="Normal"/>
     <w:qFormat/>
+    <w:rsid w:val="00A22A88"/>
+    <w:rPr>
+      <w:rFonts w:asciiTheme="majorBidi" w:hAnsiTheme="majorBidi"/>
+      <w:sz w:val="24"/>
+    </w:rPr>
   </w:style>
   <w:style w:type="paragraph" w:styleId="Heading1">
     <w:name w:val="heading 1"/>
@@ -4149,7 +5424,6 @@
     <w:rPr>
       <w:rFonts w:asciiTheme="majorHAnsi" w:eastAsiaTheme="majorEastAsia" w:hAnsiTheme="majorHAnsi" w:cstheme="majorBidi"/>
       <w:color w:val="1F3763" w:themeColor="accent1" w:themeShade="7F"/>
-      <w:sz w:val="24"/>
       <w:szCs w:val="24"/>
     </w:rPr>
   </w:style>
@@ -4534,7 +5808,7 @@
 </file>
 
 <file path=customXml/itemProps1.xml><?xml version="1.0" encoding="utf-8"?>
-<ds:datastoreItem xmlns:ds="http://schemas.openxmlformats.org/officeDocument/2006/customXml" ds:itemID="{09978E26-B8B2-40A9-BA70-D98DFA6CA143}">
+<ds:datastoreItem xmlns:ds="http://schemas.openxmlformats.org/officeDocument/2006/customXml" ds:itemID="{63F8A734-9AD9-4B74-92A4-B9A2483DD2C8}">
   <ds:schemaRefs>
     <ds:schemaRef ds:uri="http://schemas.openxmlformats.org/officeDocument/2006/bibliography"/>
   </ds:schemaRefs>

</xml_diff>

<commit_message>
L'ajout de la page de garde
</commit_message>
<xml_diff>
--- a/rapport.docx
+++ b/rapport.docx
@@ -1,16 +1,1356 @@
 
 <file path=word/document.xml><?xml version="1.0" encoding="utf-8"?>
-<w:document xmlns:wpc="http://schemas.microsoft.com/office/word/2010/wordprocessingCanvas" xmlns:cx="http://schemas.microsoft.com/office/drawing/2014/chartex" xmlns:cx1="http://schemas.microsoft.com/office/drawing/2015/9/8/chartex" xmlns:cx2="http://schemas.microsoft.com/office/drawing/2015/10/21/chartex" xmlns:cx3="http://schemas.microsoft.com/office/drawing/2016/5/9/chartex" xmlns:cx4="http://schemas.microsoft.com/office/drawing/2016/5/10/chartex" xmlns:cx5="http://schemas.microsoft.com/office/drawing/2016/5/11/chartex" xmlns:cx6="http://schemas.microsoft.com/office/drawing/2016/5/12/chartex" xmlns:cx7="http://schemas.microsoft.com/office/drawing/2016/5/13/chartex" xmlns:cx8="http://schemas.microsoft.com/office/drawing/2016/5/14/chartex" xmlns:mc="http://schemas.openxmlformats.org/markup-compatibility/2006" xmlns:o="urn:schemas-microsoft-com:office:office" xmlns:r="http://schemas.openxmlformats.org/officeDocument/2006/relationships" xmlns:m="http://schemas.openxmlformats.org/officeDocument/2006/math" xmlns:v="urn:schemas-microsoft-com:vml" xmlns:wp14="http://schemas.microsoft.com/office/word/2010/wordprocessingDrawing" xmlns:wp="http://schemas.openxmlformats.org/drawingml/2006/wordprocessingDrawing" xmlns:w10="urn:schemas-microsoft-com:office:word" xmlns:w="http://schemas.openxmlformats.org/wordprocessingml/2006/main" xmlns:w14="http://schemas.microsoft.com/office/word/2010/wordml" xmlns:w15="http://schemas.microsoft.com/office/word/2012/wordml" xmlns:w16se="http://schemas.microsoft.com/office/word/2015/wordml/symex" xmlns:wpg="http://schemas.microsoft.com/office/word/2010/wordprocessingGroup" xmlns:wpi="http://schemas.microsoft.com/office/word/2010/wordprocessingInk" xmlns:wne="http://schemas.microsoft.com/office/word/2006/wordml" xmlns:wps="http://schemas.microsoft.com/office/word/2010/wordprocessingShape" mc:Ignorable="w14 w15 w16se wp14">
+<w:document xmlns:wpc="http://schemas.microsoft.com/office/word/2010/wordprocessingCanvas" xmlns:cx="http://schemas.microsoft.com/office/drawing/2014/chartex" xmlns:mc="http://schemas.openxmlformats.org/markup-compatibility/2006" xmlns:o="urn:schemas-microsoft-com:office:office" xmlns:r="http://schemas.openxmlformats.org/officeDocument/2006/relationships" xmlns:m="http://schemas.openxmlformats.org/officeDocument/2006/math" xmlns:v="urn:schemas-microsoft-com:vml" xmlns:wp14="http://schemas.microsoft.com/office/word/2010/wordprocessingDrawing" xmlns:wp="http://schemas.openxmlformats.org/drawingml/2006/wordprocessingDrawing" xmlns:w10="urn:schemas-microsoft-com:office:word" xmlns:w="http://schemas.openxmlformats.org/wordprocessingml/2006/main" xmlns:w14="http://schemas.microsoft.com/office/word/2010/wordml" xmlns:w15="http://schemas.microsoft.com/office/word/2012/wordml" xmlns:w16se="http://schemas.microsoft.com/office/word/2015/wordml/symex" xmlns:wpg="http://schemas.microsoft.com/office/word/2010/wordprocessingGroup" xmlns:wpi="http://schemas.microsoft.com/office/word/2010/wordprocessingInk" xmlns:wne="http://schemas.microsoft.com/office/word/2006/wordml" xmlns:wps="http://schemas.microsoft.com/office/word/2010/wordprocessingShape" mc:Ignorable="w14 w15 w16se wp14">
   <w:body>
     <w:p>
       <w:pPr>
-        <w:pStyle w:val="Heading1"/>
-        <w:ind w:left="2832" w:firstLine="708"/>
-        <w:rPr>
-          <w:rFonts w:ascii="Agency FB" w:hAnsi="Agency FB"/>
-          <w:color w:val="385623" w:themeColor="accent6" w:themeShade="80"/>
-          <w:sz w:val="48"/>
-          <w:szCs w:val="48"/>
+        <w:tabs>
+          <w:tab w:val="left" w:pos="3374"/>
+        </w:tabs>
+        <w:rPr>
+          <w:rFonts w:eastAsiaTheme="majorEastAsia" w:cstheme="majorBidi"/>
+        </w:rPr>
+      </w:pPr>
+      <w:r>
+        <w:rPr>
+          <w:rFonts w:ascii="Times New Roman" w:hAnsi="Times New Roman" w:cs="Times New Roman"/>
+          <w:b/>
+          <w:bCs/>
+          <w:noProof/>
+          <w:sz w:val="28"/>
+          <w:szCs w:val="28"/>
+        </w:rPr>
+        <mc:AlternateContent>
+          <mc:Choice Requires="wps">
+            <w:drawing>
+              <wp:anchor distT="45720" distB="45720" distL="114300" distR="114300" simplePos="0" relativeHeight="251667456" behindDoc="0" locked="0" layoutInCell="1" allowOverlap="1" wp14:anchorId="4708CE05" wp14:editId="37D461B8">
+                <wp:simplePos x="0" y="0"/>
+                <wp:positionH relativeFrom="column">
+                  <wp:posOffset>2279650</wp:posOffset>
+                </wp:positionH>
+                <wp:positionV relativeFrom="page">
+                  <wp:posOffset>10017125</wp:posOffset>
+                </wp:positionV>
+                <wp:extent cx="2633980" cy="654685"/>
+                <wp:effectExtent l="0" t="0" r="0" b="0"/>
+                <wp:wrapTopAndBottom/>
+                <wp:docPr id="4" name="Text Box 2"/>
+                <wp:cNvGraphicFramePr>
+                  <a:graphicFrameLocks xmlns:a="http://schemas.openxmlformats.org/drawingml/2006/main"/>
+                </wp:cNvGraphicFramePr>
+                <a:graphic xmlns:a="http://schemas.openxmlformats.org/drawingml/2006/main">
+                  <a:graphicData uri="http://schemas.microsoft.com/office/word/2010/wordprocessingShape">
+                    <wps:wsp>
+                      <wps:cNvSpPr txBox="1">
+                        <a:spLocks noChangeArrowheads="1"/>
+                      </wps:cNvSpPr>
+                      <wps:spPr bwMode="auto">
+                        <a:xfrm>
+                          <a:off x="0" y="0"/>
+                          <a:ext cx="2633980" cy="654685"/>
+                        </a:xfrm>
+                        <a:prstGeom prst="rect">
+                          <a:avLst/>
+                        </a:prstGeom>
+                        <a:noFill/>
+                        <a:ln w="9525">
+                          <a:noFill/>
+                          <a:miter lim="800000"/>
+                          <a:headEnd/>
+                          <a:tailEnd/>
+                        </a:ln>
+                      </wps:spPr>
+                      <wps:txbx>
+                        <w:txbxContent>
+                          <w:p>
+                            <w:pPr>
+                              <w:rPr>
+                                <w:rFonts w:asciiTheme="minorBidi" w:hAnsiTheme="minorBidi"/>
+                                <w:i/>
+                                <w:color w:val="000000" w:themeColor="text1"/>
+                              </w:rPr>
+                            </w:pPr>
+                            <w:r>
+                              <w:rPr>
+                                <w:rFonts w:ascii="Palatino Linotype" w:hAnsi="Palatino Linotype" w:cs="Century Schoolbook"/>
+                                <w:bCs/>
+                                <w:i/>
+                                <w:color w:val="000000" w:themeColor="text1"/>
+                              </w:rPr>
+                              <w:t xml:space="preserve">                                                                       </w:t>
+                            </w:r>
+                            <w:r>
+                              <w:rPr>
+                                <w:rFonts w:asciiTheme="minorBidi" w:hAnsiTheme="minorBidi"/>
+                              </w:rPr>
+                              <w:t>Année Universitaire : 2016 – 2017</w:t>
+                            </w:r>
+                          </w:p>
+                          <w:p/>
+                        </w:txbxContent>
+                      </wps:txbx>
+                      <wps:bodyPr rot="0" vert="horz" wrap="square" lIns="91440" tIns="45720" rIns="91440" bIns="45720" anchor="t" anchorCtr="0">
+                        <a:noAutofit/>
+                      </wps:bodyPr>
+                    </wps:wsp>
+                  </a:graphicData>
+                </a:graphic>
+                <wp14:sizeRelH relativeFrom="margin">
+                  <wp14:pctWidth>0</wp14:pctWidth>
+                </wp14:sizeRelH>
+                <wp14:sizeRelV relativeFrom="margin">
+                  <wp14:pctHeight>0</wp14:pctHeight>
+                </wp14:sizeRelV>
+              </wp:anchor>
+            </w:drawing>
+          </mc:Choice>
+          <mc:Fallback>
+            <w:pict>
+              <v:shapetype w14:anchorId="4708CE05" id="_x0000_t202" coordsize="21600,21600" o:spt="202" path="m,l,21600r21600,l21600,xe">
+                <v:stroke joinstyle="miter"/>
+                <v:path gradientshapeok="t" o:connecttype="rect"/>
+              </v:shapetype>
+              <v:shape id="Text Box 2" o:spid="_x0000_s1026" type="#_x0000_t202" style="position:absolute;margin-left:179.5pt;margin-top:788.75pt;width:207.4pt;height:51.55pt;z-index:251667456;visibility:visible;mso-wrap-style:square;mso-width-percent:0;mso-height-percent:0;mso-wrap-distance-left:9pt;mso-wrap-distance-top:3.6pt;mso-wrap-distance-right:9pt;mso-wrap-distance-bottom:3.6pt;mso-position-horizontal:absolute;mso-position-horizontal-relative:text;mso-position-vertical:absolute;mso-position-vertical-relative:page;mso-width-percent:0;mso-height-percent:0;mso-width-relative:margin;mso-height-relative:margin;v-text-anchor:top" o:gfxdata="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" filled="f" stroked="f">
+                <v:textbox>
+                  <w:txbxContent>
+                    <w:p>
+                      <w:pPr>
+                        <w:rPr>
+                          <w:rFonts w:asciiTheme="minorBidi" w:hAnsiTheme="minorBidi"/>
+                          <w:i/>
+                          <w:color w:val="000000" w:themeColor="text1"/>
+                        </w:rPr>
+                      </w:pPr>
+                      <w:r>
+                        <w:rPr>
+                          <w:rFonts w:ascii="Palatino Linotype" w:hAnsi="Palatino Linotype" w:cs="Century Schoolbook"/>
+                          <w:bCs/>
+                          <w:i/>
+                          <w:color w:val="000000" w:themeColor="text1"/>
+                        </w:rPr>
+                        <w:t xml:space="preserve">                                                                       </w:t>
+                      </w:r>
+                      <w:r>
+                        <w:rPr>
+                          <w:rFonts w:asciiTheme="minorBidi" w:hAnsiTheme="minorBidi"/>
+                        </w:rPr>
+                        <w:t>Année Universitaire : 2016 – 2017</w:t>
+                      </w:r>
+                    </w:p>
+                    <w:p/>
+                  </w:txbxContent>
+                </v:textbox>
+                <w10:wrap type="topAndBottom" anchory="page"/>
+              </v:shape>
+            </w:pict>
+          </mc:Fallback>
+        </mc:AlternateContent>
+      </w:r>
+      <w:r>
+        <w:rPr>
+          <w:rFonts w:ascii="Times New Roman" w:hAnsi="Times New Roman" w:cs="Times New Roman"/>
+          <w:b/>
+          <w:bCs/>
+          <w:noProof/>
+          <w:sz w:val="28"/>
+          <w:szCs w:val="28"/>
+        </w:rPr>
+        <mc:AlternateContent>
+          <mc:Choice Requires="wps">
+            <w:drawing>
+              <wp:anchor distT="45720" distB="45720" distL="114300" distR="114300" simplePos="0" relativeHeight="251665408" behindDoc="0" locked="0" layoutInCell="1" allowOverlap="1" wp14:anchorId="2D99A2B8" wp14:editId="7A043599">
+                <wp:simplePos x="0" y="0"/>
+                <wp:positionH relativeFrom="column">
+                  <wp:posOffset>-518189</wp:posOffset>
+                </wp:positionH>
+                <wp:positionV relativeFrom="page">
+                  <wp:posOffset>6195705</wp:posOffset>
+                </wp:positionV>
+                <wp:extent cx="2169795" cy="2811145"/>
+                <wp:effectExtent l="0" t="0" r="0" b="0"/>
+                <wp:wrapTopAndBottom/>
+                <wp:docPr id="3" name="Text Box 2"/>
+                <wp:cNvGraphicFramePr>
+                  <a:graphicFrameLocks xmlns:a="http://schemas.openxmlformats.org/drawingml/2006/main"/>
+                </wp:cNvGraphicFramePr>
+                <a:graphic xmlns:a="http://schemas.openxmlformats.org/drawingml/2006/main">
+                  <a:graphicData uri="http://schemas.microsoft.com/office/word/2010/wordprocessingShape">
+                    <wps:wsp>
+                      <wps:cNvSpPr txBox="1">
+                        <a:spLocks noChangeArrowheads="1"/>
+                      </wps:cNvSpPr>
+                      <wps:spPr bwMode="auto">
+                        <a:xfrm>
+                          <a:off x="0" y="0"/>
+                          <a:ext cx="2169795" cy="2811145"/>
+                        </a:xfrm>
+                        <a:prstGeom prst="rect">
+                          <a:avLst/>
+                        </a:prstGeom>
+                        <a:noFill/>
+                        <a:ln w="9525">
+                          <a:noFill/>
+                          <a:miter lim="800000"/>
+                          <a:headEnd/>
+                          <a:tailEnd/>
+                        </a:ln>
+                      </wps:spPr>
+                      <wps:txbx>
+                        <w:txbxContent>
+                          <w:p>
+                            <w:pPr>
+                              <w:rPr>
+                                <w:rFonts w:asciiTheme="minorBidi" w:hAnsiTheme="minorBidi"/>
+                                <w:i/>
+                                <w:color w:val="87A846"/>
+                                <w:sz w:val="28"/>
+                                <w:szCs w:val="28"/>
+                              </w:rPr>
+                            </w:pPr>
+                            <w:r>
+                              <w:rPr>
+                                <w:rFonts w:asciiTheme="minorBidi" w:hAnsiTheme="minorBidi"/>
+                                <w:i/>
+                                <w:iCs/>
+                                <w:color w:val="87A846"/>
+                                <w:sz w:val="28"/>
+                                <w:szCs w:val="28"/>
+                              </w:rPr>
+                              <w:t>Réalisé par </w:t>
+                            </w:r>
+                            <w:r>
+                              <w:rPr>
+                                <w:rFonts w:asciiTheme="minorBidi" w:hAnsiTheme="minorBidi"/>
+                                <w:i/>
+                                <w:color w:val="87A846"/>
+                                <w:sz w:val="28"/>
+                                <w:szCs w:val="28"/>
+                              </w:rPr>
+                              <w:t>:</w:t>
+                            </w:r>
+                          </w:p>
+                          <w:p>
+                            <w:pPr>
+                              <w:rPr>
+                                <w:rFonts w:asciiTheme="minorBidi" w:hAnsiTheme="minorBidi"/>
+                                <w:bCs/>
+                                <w:i/>
+                                <w:color w:val="000000" w:themeColor="text1"/>
+                                <w:sz w:val="28"/>
+                                <w:szCs w:val="28"/>
+                              </w:rPr>
+                            </w:pPr>
+                            <w:r>
+                              <w:rPr>
+                                <w:rFonts w:asciiTheme="minorBidi" w:hAnsiTheme="minorBidi"/>
+                                <w:bCs/>
+                                <w:i/>
+                                <w:color w:val="000000" w:themeColor="text1"/>
+                                <w:sz w:val="28"/>
+                                <w:szCs w:val="28"/>
+                              </w:rPr>
+                              <w:t>Mohamed Sidatt Alem</w:t>
+                            </w:r>
+                          </w:p>
+                          <w:p>
+                            <w:pPr>
+                              <w:rPr>
+                                <w:rFonts w:asciiTheme="minorBidi" w:hAnsiTheme="minorBidi"/>
+                                <w:bCs/>
+                                <w:i/>
+                                <w:color w:val="000000" w:themeColor="text1"/>
+                                <w:sz w:val="28"/>
+                                <w:szCs w:val="28"/>
+                              </w:rPr>
+                            </w:pPr>
+                            <w:r>
+                              <w:rPr>
+                                <w:rFonts w:asciiTheme="minorBidi" w:hAnsiTheme="minorBidi"/>
+                                <w:bCs/>
+                                <w:i/>
+                                <w:color w:val="000000" w:themeColor="text1"/>
+                                <w:sz w:val="28"/>
+                                <w:szCs w:val="28"/>
+                              </w:rPr>
+                              <w:t xml:space="preserve">Brahim Mohamed Baheida </w:t>
+                            </w:r>
+                          </w:p>
+                          <w:p>
+                            <w:pPr>
+                              <w:rPr>
+                                <w:rFonts w:ascii="Palatino Linotype" w:hAnsi="Palatino Linotype" w:cs="Century Schoolbook"/>
+                                <w:bCs/>
+                                <w:i/>
+                                <w:color w:val="000000" w:themeColor="text1"/>
+                                <w:sz w:val="28"/>
+                                <w:szCs w:val="28"/>
+                              </w:rPr>
+                            </w:pPr>
+                          </w:p>
+                          <w:p>
+                            <w:pPr>
+                              <w:rPr>
+                                <w:rFonts w:asciiTheme="minorBidi" w:hAnsiTheme="minorBidi"/>
+                                <w:bCs/>
+                                <w:i/>
+                                <w:color w:val="7B7B7B" w:themeColor="accent3" w:themeShade="BF"/>
+                                <w:sz w:val="28"/>
+                                <w:szCs w:val="28"/>
+                              </w:rPr>
+                            </w:pPr>
+                            <w:r>
+                              <w:rPr>
+                                <w:rFonts w:asciiTheme="minorBidi" w:hAnsiTheme="minorBidi"/>
+                                <w:bCs/>
+                                <w:i/>
+                                <w:color w:val="87A846"/>
+                                <w:sz w:val="28"/>
+                                <w:szCs w:val="28"/>
+                              </w:rPr>
+                              <w:t>Encadré par </w:t>
+                            </w:r>
+                            <w:r>
+                              <w:rPr>
+                                <w:rFonts w:asciiTheme="minorBidi" w:hAnsiTheme="minorBidi"/>
+                                <w:bCs/>
+                                <w:i/>
+                                <w:color w:val="7B7B7B" w:themeColor="accent3" w:themeShade="BF"/>
+                                <w:sz w:val="28"/>
+                                <w:szCs w:val="28"/>
+                              </w:rPr>
+                              <w:t>:</w:t>
+                            </w:r>
+                          </w:p>
+                          <w:p>
+                            <w:pPr>
+                              <w:rPr>
+                                <w:rFonts w:asciiTheme="minorBidi" w:hAnsiTheme="minorBidi"/>
+                                <w:sz w:val="28"/>
+                                <w:szCs w:val="28"/>
+                              </w:rPr>
+                            </w:pPr>
+                            <w:r>
+                              <w:rPr>
+                                <w:rFonts w:asciiTheme="minorBidi" w:hAnsiTheme="minorBidi"/>
+                                <w:sz w:val="28"/>
+                                <w:szCs w:val="28"/>
+                              </w:rPr>
+                              <w:t>Dr. Ethmane ould Ebbe</w:t>
+                            </w:r>
+                          </w:p>
+                          <w:p/>
+                        </w:txbxContent>
+                      </wps:txbx>
+                      <wps:bodyPr rot="0" vert="horz" wrap="square" lIns="91440" tIns="45720" rIns="91440" bIns="45720" anchor="t" anchorCtr="0">
+                        <a:noAutofit/>
+                      </wps:bodyPr>
+                    </wps:wsp>
+                  </a:graphicData>
+                </a:graphic>
+                <wp14:sizeRelH relativeFrom="margin">
+                  <wp14:pctWidth>0</wp14:pctWidth>
+                </wp14:sizeRelH>
+                <wp14:sizeRelV relativeFrom="margin">
+                  <wp14:pctHeight>0</wp14:pctHeight>
+                </wp14:sizeRelV>
+              </wp:anchor>
+            </w:drawing>
+          </mc:Choice>
+          <mc:Fallback>
+            <w:pict>
+              <v:shape w14:anchorId="2D99A2B8" id="_x0000_s1027" type="#_x0000_t202" style="position:absolute;margin-left:-40.8pt;margin-top:487.85pt;width:170.85pt;height:221.35pt;z-index:251665408;visibility:visible;mso-wrap-style:square;mso-width-percent:0;mso-height-percent:0;mso-wrap-distance-left:9pt;mso-wrap-distance-top:3.6pt;mso-wrap-distance-right:9pt;mso-wrap-distance-bottom:3.6pt;mso-position-horizontal:absolute;mso-position-horizontal-relative:text;mso-position-vertical:absolute;mso-position-vertical-relative:page;mso-width-percent:0;mso-height-percent:0;mso-width-relative:margin;mso-height-relative:margin;v-text-anchor:top" o:gfxdata="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" filled="f" stroked="f">
+                <v:textbox>
+                  <w:txbxContent>
+                    <w:p>
+                      <w:pPr>
+                        <w:rPr>
+                          <w:rFonts w:asciiTheme="minorBidi" w:hAnsiTheme="minorBidi"/>
+                          <w:i/>
+                          <w:color w:val="87A846"/>
+                          <w:sz w:val="28"/>
+                          <w:szCs w:val="28"/>
+                        </w:rPr>
+                      </w:pPr>
+                      <w:r>
+                        <w:rPr>
+                          <w:rFonts w:asciiTheme="minorBidi" w:hAnsiTheme="minorBidi"/>
+                          <w:i/>
+                          <w:iCs/>
+                          <w:color w:val="87A846"/>
+                          <w:sz w:val="28"/>
+                          <w:szCs w:val="28"/>
+                        </w:rPr>
+                        <w:t>Réalisé par </w:t>
+                      </w:r>
+                      <w:r>
+                        <w:rPr>
+                          <w:rFonts w:asciiTheme="minorBidi" w:hAnsiTheme="minorBidi"/>
+                          <w:i/>
+                          <w:color w:val="87A846"/>
+                          <w:sz w:val="28"/>
+                          <w:szCs w:val="28"/>
+                        </w:rPr>
+                        <w:t>:</w:t>
+                      </w:r>
+                    </w:p>
+                    <w:p>
+                      <w:pPr>
+                        <w:rPr>
+                          <w:rFonts w:asciiTheme="minorBidi" w:hAnsiTheme="minorBidi"/>
+                          <w:bCs/>
+                          <w:i/>
+                          <w:color w:val="000000" w:themeColor="text1"/>
+                          <w:sz w:val="28"/>
+                          <w:szCs w:val="28"/>
+                        </w:rPr>
+                      </w:pPr>
+                      <w:r>
+                        <w:rPr>
+                          <w:rFonts w:asciiTheme="minorBidi" w:hAnsiTheme="minorBidi"/>
+                          <w:bCs/>
+                          <w:i/>
+                          <w:color w:val="000000" w:themeColor="text1"/>
+                          <w:sz w:val="28"/>
+                          <w:szCs w:val="28"/>
+                        </w:rPr>
+                        <w:t>Mohamed Sidatt Alem</w:t>
+                      </w:r>
+                    </w:p>
+                    <w:p>
+                      <w:pPr>
+                        <w:rPr>
+                          <w:rFonts w:asciiTheme="minorBidi" w:hAnsiTheme="minorBidi"/>
+                          <w:bCs/>
+                          <w:i/>
+                          <w:color w:val="000000" w:themeColor="text1"/>
+                          <w:sz w:val="28"/>
+                          <w:szCs w:val="28"/>
+                        </w:rPr>
+                      </w:pPr>
+                      <w:r>
+                        <w:rPr>
+                          <w:rFonts w:asciiTheme="minorBidi" w:hAnsiTheme="minorBidi"/>
+                          <w:bCs/>
+                          <w:i/>
+                          <w:color w:val="000000" w:themeColor="text1"/>
+                          <w:sz w:val="28"/>
+                          <w:szCs w:val="28"/>
+                        </w:rPr>
+                        <w:t xml:space="preserve">Brahim Mohamed Baheida </w:t>
+                      </w:r>
+                    </w:p>
+                    <w:p>
+                      <w:pPr>
+                        <w:rPr>
+                          <w:rFonts w:ascii="Palatino Linotype" w:hAnsi="Palatino Linotype" w:cs="Century Schoolbook"/>
+                          <w:bCs/>
+                          <w:i/>
+                          <w:color w:val="000000" w:themeColor="text1"/>
+                          <w:sz w:val="28"/>
+                          <w:szCs w:val="28"/>
+                        </w:rPr>
+                      </w:pPr>
+                    </w:p>
+                    <w:p>
+                      <w:pPr>
+                        <w:rPr>
+                          <w:rFonts w:asciiTheme="minorBidi" w:hAnsiTheme="minorBidi"/>
+                          <w:bCs/>
+                          <w:i/>
+                          <w:color w:val="7B7B7B" w:themeColor="accent3" w:themeShade="BF"/>
+                          <w:sz w:val="28"/>
+                          <w:szCs w:val="28"/>
+                        </w:rPr>
+                      </w:pPr>
+                      <w:r>
+                        <w:rPr>
+                          <w:rFonts w:asciiTheme="minorBidi" w:hAnsiTheme="minorBidi"/>
+                          <w:bCs/>
+                          <w:i/>
+                          <w:color w:val="87A846"/>
+                          <w:sz w:val="28"/>
+                          <w:szCs w:val="28"/>
+                        </w:rPr>
+                        <w:t>Encadré par </w:t>
+                      </w:r>
+                      <w:r>
+                        <w:rPr>
+                          <w:rFonts w:asciiTheme="minorBidi" w:hAnsiTheme="minorBidi"/>
+                          <w:bCs/>
+                          <w:i/>
+                          <w:color w:val="7B7B7B" w:themeColor="accent3" w:themeShade="BF"/>
+                          <w:sz w:val="28"/>
+                          <w:szCs w:val="28"/>
+                        </w:rPr>
+                        <w:t>:</w:t>
+                      </w:r>
+                    </w:p>
+                    <w:p>
+                      <w:pPr>
+                        <w:rPr>
+                          <w:rFonts w:asciiTheme="minorBidi" w:hAnsiTheme="minorBidi"/>
+                          <w:sz w:val="28"/>
+                          <w:szCs w:val="28"/>
+                        </w:rPr>
+                      </w:pPr>
+                      <w:r>
+                        <w:rPr>
+                          <w:rFonts w:asciiTheme="minorBidi" w:hAnsiTheme="minorBidi"/>
+                          <w:sz w:val="28"/>
+                          <w:szCs w:val="28"/>
+                        </w:rPr>
+                        <w:t>Dr. Ethmane ould Ebbe</w:t>
+                      </w:r>
+                    </w:p>
+                    <w:p/>
+                  </w:txbxContent>
+                </v:textbox>
+                <w10:wrap type="topAndBottom" anchory="page"/>
+              </v:shape>
+            </w:pict>
+          </mc:Fallback>
+        </mc:AlternateContent>
+      </w:r>
+      <w:r>
+        <w:rPr>
+          <w:rFonts w:ascii="Times New Roman" w:hAnsi="Times New Roman" w:cs="Times New Roman"/>
+          <w:b/>
+          <w:bCs/>
+          <w:noProof/>
+          <w:sz w:val="28"/>
+          <w:szCs w:val="28"/>
+        </w:rPr>
+        <mc:AlternateContent>
+          <mc:Choice Requires="wps">
+            <w:drawing>
+              <wp:anchor distT="45720" distB="45720" distL="114300" distR="114300" simplePos="0" relativeHeight="251663360" behindDoc="0" locked="0" layoutInCell="1" allowOverlap="1" wp14:anchorId="6BDC1503" wp14:editId="751EF9EA">
+                <wp:simplePos x="0" y="0"/>
+                <wp:positionH relativeFrom="column">
+                  <wp:posOffset>-518160</wp:posOffset>
+                </wp:positionH>
+                <wp:positionV relativeFrom="page">
+                  <wp:posOffset>2333625</wp:posOffset>
+                </wp:positionV>
+                <wp:extent cx="6645910" cy="1286510"/>
+                <wp:effectExtent l="0" t="0" r="0" b="0"/>
+                <wp:wrapTopAndBottom/>
+                <wp:docPr id="2" name="Text Box 2"/>
+                <wp:cNvGraphicFramePr>
+                  <a:graphicFrameLocks xmlns:a="http://schemas.openxmlformats.org/drawingml/2006/main"/>
+                </wp:cNvGraphicFramePr>
+                <a:graphic xmlns:a="http://schemas.openxmlformats.org/drawingml/2006/main">
+                  <a:graphicData uri="http://schemas.microsoft.com/office/word/2010/wordprocessingShape">
+                    <wps:wsp>
+                      <wps:cNvSpPr txBox="1">
+                        <a:spLocks noChangeArrowheads="1"/>
+                      </wps:cNvSpPr>
+                      <wps:spPr bwMode="auto">
+                        <a:xfrm>
+                          <a:off x="0" y="0"/>
+                          <a:ext cx="6645910" cy="1286510"/>
+                        </a:xfrm>
+                        <a:prstGeom prst="rect">
+                          <a:avLst/>
+                        </a:prstGeom>
+                        <a:noFill/>
+                        <a:ln w="9525">
+                          <a:noFill/>
+                          <a:miter lim="800000"/>
+                          <a:headEnd/>
+                          <a:tailEnd/>
+                        </a:ln>
+                      </wps:spPr>
+                      <wps:txbx>
+                        <w:txbxContent>
+                          <w:p>
+                            <w:pPr>
+                              <w:autoSpaceDE w:val="0"/>
+                              <w:autoSpaceDN w:val="0"/>
+                              <w:adjustRightInd w:val="0"/>
+                              <w:rPr>
+                                <w:rFonts w:asciiTheme="minorBidi" w:hAnsiTheme="minorBidi"/>
+                                <w:color w:val="207A22"/>
+                                <w:sz w:val="72"/>
+                                <w:szCs w:val="72"/>
+                              </w:rPr>
+                            </w:pPr>
+                            <w:r>
+                              <w:rPr>
+                                <w:rFonts w:asciiTheme="minorBidi" w:hAnsiTheme="minorBidi" w:hint="cs"/>
+                                <w:color w:val="207A22"/>
+                                <w:sz w:val="72"/>
+                                <w:szCs w:val="72"/>
+                                <w:rtl/>
+                              </w:rPr>
+                              <w:t xml:space="preserve">                 </w:t>
+                            </w:r>
+                            <w:r>
+                              <w:rPr>
+                                <w:rFonts w:asciiTheme="minorBidi" w:hAnsiTheme="minorBidi"/>
+                                <w:color w:val="207A22"/>
+                                <w:sz w:val="72"/>
+                                <w:szCs w:val="72"/>
+                              </w:rPr>
+                              <w:t>MEMOIRE</w:t>
+                            </w:r>
+                          </w:p>
+                          <w:p>
+                            <w:pPr>
+                              <w:autoSpaceDE w:val="0"/>
+                              <w:autoSpaceDN w:val="0"/>
+                              <w:adjustRightInd w:val="0"/>
+                              <w:rPr>
+                                <w:rFonts w:cstheme="majorBidi"/>
+                                <w:color w:val="525252" w:themeColor="accent3" w:themeShade="80"/>
+                                <w:sz w:val="28"/>
+                                <w:szCs w:val="28"/>
+                                <w:rtl/>
+                              </w:rPr>
+                            </w:pPr>
+                            <w:r>
+                              <w:rPr>
+                                <w:rFonts w:cstheme="majorBidi"/>
+                                <w:b/>
+                                <w:bCs/>
+                                <w:i/>
+                                <w:iCs/>
+                                <w:color w:val="525252" w:themeColor="accent3" w:themeShade="80"/>
+                                <w:sz w:val="28"/>
+                                <w:szCs w:val="28"/>
+                              </w:rPr>
+                              <w:t xml:space="preserve">    </w:t>
+                            </w:r>
+                            <w:r>
+                              <w:rPr>
+                                <w:rFonts w:cstheme="majorBidi" w:hint="cs"/>
+                                <w:b/>
+                                <w:bCs/>
+                                <w:i/>
+                                <w:iCs/>
+                                <w:color w:val="525252" w:themeColor="accent3" w:themeShade="80"/>
+                                <w:sz w:val="28"/>
+                                <w:szCs w:val="28"/>
+                                <w:rtl/>
+                              </w:rPr>
+                              <w:t xml:space="preserve">                                                  </w:t>
+                            </w:r>
+                            <w:r>
+                              <w:rPr>
+                                <w:rFonts w:cstheme="majorBidi"/>
+                                <w:b/>
+                                <w:bCs/>
+                                <w:i/>
+                                <w:iCs/>
+                                <w:color w:val="525252" w:themeColor="accent3" w:themeShade="80"/>
+                                <w:sz w:val="28"/>
+                                <w:szCs w:val="28"/>
+                              </w:rPr>
+                              <w:t xml:space="preserve"> </w:t>
+                            </w:r>
+                            <w:r>
+                              <w:rPr>
+                                <w:rFonts w:cstheme="majorBidi"/>
+                                <w:color w:val="525252" w:themeColor="accent3" w:themeShade="80"/>
+                                <w:sz w:val="28"/>
+                                <w:szCs w:val="28"/>
+                              </w:rPr>
+                              <w:t>En vue de l’obtention</w:t>
+                            </w:r>
+                          </w:p>
+                          <w:p>
+                            <w:pPr>
+                              <w:autoSpaceDE w:val="0"/>
+                              <w:autoSpaceDN w:val="0"/>
+                              <w:adjustRightInd w:val="0"/>
+                              <w:rPr>
+                                <w:rFonts w:cstheme="majorBidi"/>
+                                <w:b/>
+                                <w:bCs/>
+                                <w:i/>
+                                <w:iCs/>
+                                <w:color w:val="525252" w:themeColor="accent3" w:themeShade="80"/>
+                                <w:sz w:val="28"/>
+                                <w:szCs w:val="28"/>
+                              </w:rPr>
+                            </w:pPr>
+                            <w:r>
+                              <w:rPr>
+                                <w:rFonts w:cstheme="majorBidi" w:hint="cs"/>
+                                <w:color w:val="525252" w:themeColor="accent3" w:themeShade="80"/>
+                                <w:sz w:val="28"/>
+                                <w:szCs w:val="28"/>
+                                <w:rtl/>
+                              </w:rPr>
+                              <w:t xml:space="preserve">                             </w:t>
+                            </w:r>
+                            <w:r>
+                              <w:rPr>
+                                <w:rFonts w:cstheme="majorBidi"/>
+                                <w:color w:val="525252" w:themeColor="accent3" w:themeShade="80"/>
+                                <w:sz w:val="28"/>
+                                <w:szCs w:val="28"/>
+                              </w:rPr>
+                              <w:t xml:space="preserve">De Licence </w:t>
+                            </w:r>
+                            <w:r>
+                              <w:rPr>
+                                <w:rFonts w:cstheme="majorBidi"/>
+                                <w:color w:val="525252" w:themeColor="accent3" w:themeShade="80"/>
+                                <w:sz w:val="28"/>
+                                <w:szCs w:val="28"/>
+                              </w:rPr>
+                              <w:t>Professionnel en Informatique et</w:t>
+                            </w:r>
+                            <w:r>
+                              <w:rPr>
+                                <w:rFonts w:cstheme="majorBidi"/>
+                                <w:color w:val="525252" w:themeColor="accent3" w:themeShade="80"/>
+                                <w:sz w:val="28"/>
+                                <w:szCs w:val="28"/>
+                              </w:rPr>
+                              <w:t xml:space="preserve"> développement </w:t>
+                            </w:r>
+                          </w:p>
+                          <w:p>
+                            <w:pPr>
+                              <w:jc w:val="center"/>
+                              <w:rPr>
+                                <w:rFonts w:cs="Calibri"/>
+                                <w:i/>
+                                <w:iCs/>
+                              </w:rPr>
+                            </w:pPr>
+                            <w:r>
+                              <w:rPr>
+                                <w:rFonts w:cs="Calibri"/>
+                                <w:i/>
+                                <w:iCs/>
+                              </w:rPr>
+                              <w:t>d’Entreprises</w:t>
+                            </w:r>
+                          </w:p>
+                          <w:p/>
+                        </w:txbxContent>
+                      </wps:txbx>
+                      <wps:bodyPr rot="0" vert="horz" wrap="square" lIns="91440" tIns="45720" rIns="91440" bIns="45720" anchor="t" anchorCtr="0">
+                        <a:noAutofit/>
+                      </wps:bodyPr>
+                    </wps:wsp>
+                  </a:graphicData>
+                </a:graphic>
+                <wp14:sizeRelH relativeFrom="margin">
+                  <wp14:pctWidth>0</wp14:pctWidth>
+                </wp14:sizeRelH>
+                <wp14:sizeRelV relativeFrom="margin">
+                  <wp14:pctHeight>0</wp14:pctHeight>
+                </wp14:sizeRelV>
+              </wp:anchor>
+            </w:drawing>
+          </mc:Choice>
+          <mc:Fallback>
+            <w:pict>
+              <v:shape w14:anchorId="6BDC1503" id="_x0000_s1028" type="#_x0000_t202" style="position:absolute;margin-left:-40.8pt;margin-top:183.75pt;width:523.3pt;height:101.3pt;z-index:251663360;visibility:visible;mso-wrap-style:square;mso-width-percent:0;mso-height-percent:0;mso-wrap-distance-left:9pt;mso-wrap-distance-top:3.6pt;mso-wrap-distance-right:9pt;mso-wrap-distance-bottom:3.6pt;mso-position-horizontal:absolute;mso-position-horizontal-relative:text;mso-position-vertical:absolute;mso-position-vertical-relative:page;mso-width-percent:0;mso-height-percent:0;mso-width-relative:margin;mso-height-relative:margin;v-text-anchor:top" o:gfxdata="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" filled="f" stroked="f">
+                <v:textbox>
+                  <w:txbxContent>
+                    <w:p>
+                      <w:pPr>
+                        <w:autoSpaceDE w:val="0"/>
+                        <w:autoSpaceDN w:val="0"/>
+                        <w:adjustRightInd w:val="0"/>
+                        <w:rPr>
+                          <w:rFonts w:asciiTheme="minorBidi" w:hAnsiTheme="minorBidi"/>
+                          <w:color w:val="207A22"/>
+                          <w:sz w:val="72"/>
+                          <w:szCs w:val="72"/>
+                        </w:rPr>
+                      </w:pPr>
+                      <w:r>
+                        <w:rPr>
+                          <w:rFonts w:asciiTheme="minorBidi" w:hAnsiTheme="minorBidi" w:hint="cs"/>
+                          <w:color w:val="207A22"/>
+                          <w:sz w:val="72"/>
+                          <w:szCs w:val="72"/>
+                          <w:rtl/>
+                        </w:rPr>
+                        <w:t xml:space="preserve">                 </w:t>
+                      </w:r>
+                      <w:r>
+                        <w:rPr>
+                          <w:rFonts w:asciiTheme="minorBidi" w:hAnsiTheme="minorBidi"/>
+                          <w:color w:val="207A22"/>
+                          <w:sz w:val="72"/>
+                          <w:szCs w:val="72"/>
+                        </w:rPr>
+                        <w:t>MEMOIRE</w:t>
+                      </w:r>
+                    </w:p>
+                    <w:p>
+                      <w:pPr>
+                        <w:autoSpaceDE w:val="0"/>
+                        <w:autoSpaceDN w:val="0"/>
+                        <w:adjustRightInd w:val="0"/>
+                        <w:rPr>
+                          <w:rFonts w:cstheme="majorBidi"/>
+                          <w:color w:val="525252" w:themeColor="accent3" w:themeShade="80"/>
+                          <w:sz w:val="28"/>
+                          <w:szCs w:val="28"/>
+                          <w:rtl/>
+                        </w:rPr>
+                      </w:pPr>
+                      <w:r>
+                        <w:rPr>
+                          <w:rFonts w:cstheme="majorBidi"/>
+                          <w:b/>
+                          <w:bCs/>
+                          <w:i/>
+                          <w:iCs/>
+                          <w:color w:val="525252" w:themeColor="accent3" w:themeShade="80"/>
+                          <w:sz w:val="28"/>
+                          <w:szCs w:val="28"/>
+                        </w:rPr>
+                        <w:t xml:space="preserve">    </w:t>
+                      </w:r>
+                      <w:r>
+                        <w:rPr>
+                          <w:rFonts w:cstheme="majorBidi" w:hint="cs"/>
+                          <w:b/>
+                          <w:bCs/>
+                          <w:i/>
+                          <w:iCs/>
+                          <w:color w:val="525252" w:themeColor="accent3" w:themeShade="80"/>
+                          <w:sz w:val="28"/>
+                          <w:szCs w:val="28"/>
+                          <w:rtl/>
+                        </w:rPr>
+                        <w:t xml:space="preserve">                                                  </w:t>
+                      </w:r>
+                      <w:r>
+                        <w:rPr>
+                          <w:rFonts w:cstheme="majorBidi"/>
+                          <w:b/>
+                          <w:bCs/>
+                          <w:i/>
+                          <w:iCs/>
+                          <w:color w:val="525252" w:themeColor="accent3" w:themeShade="80"/>
+                          <w:sz w:val="28"/>
+                          <w:szCs w:val="28"/>
+                        </w:rPr>
+                        <w:t xml:space="preserve"> </w:t>
+                      </w:r>
+                      <w:r>
+                        <w:rPr>
+                          <w:rFonts w:cstheme="majorBidi"/>
+                          <w:color w:val="525252" w:themeColor="accent3" w:themeShade="80"/>
+                          <w:sz w:val="28"/>
+                          <w:szCs w:val="28"/>
+                        </w:rPr>
+                        <w:t>En vue de l’obtention</w:t>
+                      </w:r>
+                    </w:p>
+                    <w:p>
+                      <w:pPr>
+                        <w:autoSpaceDE w:val="0"/>
+                        <w:autoSpaceDN w:val="0"/>
+                        <w:adjustRightInd w:val="0"/>
+                        <w:rPr>
+                          <w:rFonts w:cstheme="majorBidi"/>
+                          <w:b/>
+                          <w:bCs/>
+                          <w:i/>
+                          <w:iCs/>
+                          <w:color w:val="525252" w:themeColor="accent3" w:themeShade="80"/>
+                          <w:sz w:val="28"/>
+                          <w:szCs w:val="28"/>
+                        </w:rPr>
+                      </w:pPr>
+                      <w:r>
+                        <w:rPr>
+                          <w:rFonts w:cstheme="majorBidi" w:hint="cs"/>
+                          <w:color w:val="525252" w:themeColor="accent3" w:themeShade="80"/>
+                          <w:sz w:val="28"/>
+                          <w:szCs w:val="28"/>
+                          <w:rtl/>
+                        </w:rPr>
+                        <w:t xml:space="preserve">                             </w:t>
+                      </w:r>
+                      <w:r>
+                        <w:rPr>
+                          <w:rFonts w:cstheme="majorBidi"/>
+                          <w:color w:val="525252" w:themeColor="accent3" w:themeShade="80"/>
+                          <w:sz w:val="28"/>
+                          <w:szCs w:val="28"/>
+                        </w:rPr>
+                        <w:t xml:space="preserve">De Licence </w:t>
+                      </w:r>
+                      <w:r>
+                        <w:rPr>
+                          <w:rFonts w:cstheme="majorBidi"/>
+                          <w:color w:val="525252" w:themeColor="accent3" w:themeShade="80"/>
+                          <w:sz w:val="28"/>
+                          <w:szCs w:val="28"/>
+                        </w:rPr>
+                        <w:t>Professionnel en Informatique et</w:t>
+                      </w:r>
+                      <w:r>
+                        <w:rPr>
+                          <w:rFonts w:cstheme="majorBidi"/>
+                          <w:color w:val="525252" w:themeColor="accent3" w:themeShade="80"/>
+                          <w:sz w:val="28"/>
+                          <w:szCs w:val="28"/>
+                        </w:rPr>
+                        <w:t xml:space="preserve"> développement </w:t>
+                      </w:r>
+                    </w:p>
+                    <w:p>
+                      <w:pPr>
+                        <w:jc w:val="center"/>
+                        <w:rPr>
+                          <w:rFonts w:cs="Calibri"/>
+                          <w:i/>
+                          <w:iCs/>
+                        </w:rPr>
+                      </w:pPr>
+                      <w:r>
+                        <w:rPr>
+                          <w:rFonts w:cs="Calibri"/>
+                          <w:i/>
+                          <w:iCs/>
+                        </w:rPr>
+                        <w:t>d’Entreprises</w:t>
+                      </w:r>
+                    </w:p>
+                    <w:p/>
+                  </w:txbxContent>
+                </v:textbox>
+                <w10:wrap type="topAndBottom" anchory="page"/>
+              </v:shape>
+            </w:pict>
+          </mc:Fallback>
+        </mc:AlternateContent>
+      </w:r>
+      <w:r>
+        <w:rPr>
+          <w:rFonts w:eastAsiaTheme="majorEastAsia" w:cstheme="majorBidi"/>
+          <w:noProof/>
+          <w:lang w:eastAsia="fr-FR"/>
+        </w:rPr>
+        <w:drawing>
+          <wp:anchor distT="0" distB="0" distL="114300" distR="114300" simplePos="0" relativeHeight="251658240" behindDoc="0" locked="0" layoutInCell="1" allowOverlap="1" wp14:anchorId="40668084" wp14:editId="375D2132">
+            <wp:simplePos x="0" y="0"/>
+            <wp:positionH relativeFrom="column">
+              <wp:posOffset>1965960</wp:posOffset>
+            </wp:positionH>
+            <wp:positionV relativeFrom="page">
+              <wp:posOffset>-163195</wp:posOffset>
+            </wp:positionV>
+            <wp:extent cx="6210935" cy="10836275"/>
+            <wp:effectExtent l="0" t="0" r="0" b="3175"/>
+            <wp:wrapTopAndBottom/>
+            <wp:docPr id="1" name="Picture 1" descr="C:\Users\admin\Desktop\cover.png"/>
+            <wp:cNvGraphicFramePr>
+              <a:graphicFrameLocks xmlns:a="http://schemas.openxmlformats.org/drawingml/2006/main" noChangeAspect="1"/>
+            </wp:cNvGraphicFramePr>
+            <a:graphic xmlns:a="http://schemas.openxmlformats.org/drawingml/2006/main">
+              <a:graphicData uri="http://schemas.openxmlformats.org/drawingml/2006/picture">
+                <pic:pic xmlns:pic="http://schemas.openxmlformats.org/drawingml/2006/picture">
+                  <pic:nvPicPr>
+                    <pic:cNvPr id="0" name="Picture 1" descr="C:\Users\admin\Desktop\cover.png"/>
+                    <pic:cNvPicPr>
+                      <a:picLocks noChangeAspect="1" noChangeArrowheads="1"/>
+                    </pic:cNvPicPr>
+                  </pic:nvPicPr>
+                  <pic:blipFill>
+                    <a:blip r:embed="rId6">
+                      <a:duotone>
+                        <a:schemeClr val="accent6">
+                          <a:shade val="45000"/>
+                          <a:satMod val="135000"/>
+                        </a:schemeClr>
+                        <a:prstClr val="white"/>
+                      </a:duotone>
+                      <a:extLst>
+                        <a:ext uri="{28A0092B-C50C-407E-A947-70E740481C1C}">
+                          <a14:useLocalDpi xmlns:a14="http://schemas.microsoft.com/office/drawing/2010/main" val="0"/>
+                        </a:ext>
+                      </a:extLst>
+                    </a:blip>
+                    <a:srcRect/>
+                    <a:stretch>
+                      <a:fillRect/>
+                    </a:stretch>
+                  </pic:blipFill>
+                  <pic:spPr bwMode="auto">
+                    <a:xfrm>
+                      <a:off x="0" y="0"/>
+                      <a:ext cx="6210935" cy="10836275"/>
+                    </a:xfrm>
+                    <a:prstGeom prst="rect">
+                      <a:avLst/>
+                    </a:prstGeom>
+                    <a:noFill/>
+                    <a:ln>
+                      <a:noFill/>
+                    </a:ln>
+                  </pic:spPr>
+                </pic:pic>
+              </a:graphicData>
+            </a:graphic>
+            <wp14:sizeRelH relativeFrom="page">
+              <wp14:pctWidth>0</wp14:pctWidth>
+            </wp14:sizeRelH>
+            <wp14:sizeRelV relativeFrom="page">
+              <wp14:pctHeight>0</wp14:pctHeight>
+            </wp14:sizeRelV>
+          </wp:anchor>
+        </w:drawing>
+      </w:r>
+      <w:r>
+        <w:rPr>
+          <w:rFonts w:ascii="Times New Roman" w:hAnsi="Times New Roman" w:cs="Times New Roman"/>
+          <w:b/>
+          <w:bCs/>
+          <w:noProof/>
+          <w:sz w:val="28"/>
+          <w:szCs w:val="28"/>
+        </w:rPr>
+        <mc:AlternateContent>
+          <mc:Choice Requires="wps">
+            <w:drawing>
+              <wp:anchor distT="45720" distB="45720" distL="114300" distR="114300" simplePos="0" relativeHeight="251661312" behindDoc="0" locked="0" layoutInCell="1" allowOverlap="1" wp14:anchorId="0CA44C4F" wp14:editId="16103B3C">
+                <wp:simplePos x="0" y="0"/>
+                <wp:positionH relativeFrom="column">
+                  <wp:posOffset>2389164</wp:posOffset>
+                </wp:positionH>
+                <wp:positionV relativeFrom="page">
+                  <wp:posOffset>368490</wp:posOffset>
+                </wp:positionV>
+                <wp:extent cx="3848735" cy="1286510"/>
+                <wp:effectExtent l="0" t="0" r="0" b="0"/>
+                <wp:wrapTopAndBottom/>
+                <wp:docPr id="217" name="Text Box 2"/>
+                <wp:cNvGraphicFramePr>
+                  <a:graphicFrameLocks xmlns:a="http://schemas.openxmlformats.org/drawingml/2006/main"/>
+                </wp:cNvGraphicFramePr>
+                <a:graphic xmlns:a="http://schemas.openxmlformats.org/drawingml/2006/main">
+                  <a:graphicData uri="http://schemas.microsoft.com/office/word/2010/wordprocessingShape">
+                    <wps:wsp>
+                      <wps:cNvSpPr txBox="1">
+                        <a:spLocks noChangeArrowheads="1"/>
+                      </wps:cNvSpPr>
+                      <wps:spPr bwMode="auto">
+                        <a:xfrm>
+                          <a:off x="0" y="0"/>
+                          <a:ext cx="3848735" cy="1286510"/>
+                        </a:xfrm>
+                        <a:prstGeom prst="rect">
+                          <a:avLst/>
+                        </a:prstGeom>
+                        <a:noFill/>
+                        <a:ln w="9525">
+                          <a:noFill/>
+                          <a:miter lim="800000"/>
+                          <a:headEnd/>
+                          <a:tailEnd/>
+                        </a:ln>
+                      </wps:spPr>
+                      <wps:txbx>
+                        <w:txbxContent>
+                          <w:p>
+                            <w:pPr>
+                              <w:jc w:val="center"/>
+                              <w:rPr>
+                                <w:rFonts w:ascii="Times New Roman" w:hAnsi="Times New Roman" w:cs="Times New Roman"/>
+                                <w:i/>
+                                <w:iCs/>
+                                <w:sz w:val="28"/>
+                                <w:szCs w:val="28"/>
+                              </w:rPr>
+                            </w:pPr>
+                            <w:r>
+                              <w:rPr>
+                                <w:rFonts w:ascii="Times New Roman" w:hAnsi="Times New Roman" w:cs="Times New Roman"/>
+                                <w:i/>
+                                <w:iCs/>
+                                <w:sz w:val="28"/>
+                                <w:szCs w:val="28"/>
+                              </w:rPr>
+                              <w:t>République Islamique de Mauritanie</w:t>
+                            </w:r>
+                          </w:p>
+                          <w:p>
+                            <w:pPr>
+                              <w:jc w:val="center"/>
+                              <w:rPr>
+                                <w:rFonts w:ascii="Times New Roman" w:hAnsi="Times New Roman" w:cs="Times New Roman"/>
+                                <w:i/>
+                                <w:iCs/>
+                                <w:sz w:val="28"/>
+                                <w:szCs w:val="28"/>
+                              </w:rPr>
+                            </w:pPr>
+                            <w:r>
+                              <w:rPr>
+                                <w:rFonts w:ascii="Times New Roman" w:hAnsi="Times New Roman" w:cs="Times New Roman"/>
+                                <w:i/>
+                                <w:iCs/>
+                                <w:sz w:val="28"/>
+                                <w:szCs w:val="28"/>
+                              </w:rPr>
+                              <w:t>Honneur, Fraternité, Justice</w:t>
+                            </w:r>
+                          </w:p>
+                          <w:p>
+                            <w:pPr>
+                              <w:jc w:val="center"/>
+                              <w:rPr>
+                                <w:rFonts w:ascii="Times New Roman" w:hAnsi="Times New Roman" w:cs="Times New Roman"/>
+                                <w:i/>
+                                <w:iCs/>
+                                <w:sz w:val="28"/>
+                                <w:szCs w:val="28"/>
+                              </w:rPr>
+                            </w:pPr>
+                            <w:r>
+                              <w:rPr>
+                                <w:rFonts w:ascii="Times New Roman" w:hAnsi="Times New Roman" w:cs="Times New Roman"/>
+                                <w:i/>
+                                <w:iCs/>
+                                <w:sz w:val="28"/>
+                                <w:szCs w:val="28"/>
+                              </w:rPr>
+                              <w:t>Ministère chargée de l’Enseignement Supérieur</w:t>
+                            </w:r>
+                          </w:p>
+                          <w:p>
+                            <w:pPr>
+                              <w:jc w:val="center"/>
+                              <w:rPr>
+                                <w:rFonts w:cs="Calibri"/>
+                                <w:i/>
+                                <w:iCs/>
+                              </w:rPr>
+                            </w:pPr>
+                            <w:r>
+                              <w:rPr>
+                                <w:rFonts w:cs="Calibri"/>
+                                <w:i/>
+                                <w:iCs/>
+                              </w:rPr>
+                              <w:t>Institut Supérieur de Comptabilité d’Administration d’Entreprises</w:t>
+                            </w:r>
+                          </w:p>
+                          <w:p/>
+                        </w:txbxContent>
+                      </wps:txbx>
+                      <wps:bodyPr rot="0" vert="horz" wrap="square" lIns="91440" tIns="45720" rIns="91440" bIns="45720" anchor="t" anchorCtr="0">
+                        <a:noAutofit/>
+                      </wps:bodyPr>
+                    </wps:wsp>
+                  </a:graphicData>
+                </a:graphic>
+                <wp14:sizeRelH relativeFrom="margin">
+                  <wp14:pctWidth>0</wp14:pctWidth>
+                </wp14:sizeRelH>
+                <wp14:sizeRelV relativeFrom="margin">
+                  <wp14:pctHeight>0</wp14:pctHeight>
+                </wp14:sizeRelV>
+              </wp:anchor>
+            </w:drawing>
+          </mc:Choice>
+          <mc:Fallback>
+            <w:pict>
+              <v:shape w14:anchorId="0CA44C4F" id="_x0000_s1029" type="#_x0000_t202" style="position:absolute;margin-left:188.1pt;margin-top:29pt;width:303.05pt;height:101.3pt;z-index:251661312;visibility:visible;mso-wrap-style:square;mso-width-percent:0;mso-height-percent:0;mso-wrap-distance-left:9pt;mso-wrap-distance-top:3.6pt;mso-wrap-distance-right:9pt;mso-wrap-distance-bottom:3.6pt;mso-position-horizontal:absolute;mso-position-horizontal-relative:text;mso-position-vertical:absolute;mso-position-vertical-relative:page;mso-width-percent:0;mso-height-percent:0;mso-width-relative:margin;mso-height-relative:margin;v-text-anchor:top" o:gfxdata="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" filled="f" stroked="f">
+                <v:textbox>
+                  <w:txbxContent>
+                    <w:p>
+                      <w:pPr>
+                        <w:jc w:val="center"/>
+                        <w:rPr>
+                          <w:rFonts w:ascii="Times New Roman" w:hAnsi="Times New Roman" w:cs="Times New Roman"/>
+                          <w:i/>
+                          <w:iCs/>
+                          <w:sz w:val="28"/>
+                          <w:szCs w:val="28"/>
+                        </w:rPr>
+                      </w:pPr>
+                      <w:r>
+                        <w:rPr>
+                          <w:rFonts w:ascii="Times New Roman" w:hAnsi="Times New Roman" w:cs="Times New Roman"/>
+                          <w:i/>
+                          <w:iCs/>
+                          <w:sz w:val="28"/>
+                          <w:szCs w:val="28"/>
+                        </w:rPr>
+                        <w:t>République Islamique de Mauritanie</w:t>
+                      </w:r>
+                    </w:p>
+                    <w:p>
+                      <w:pPr>
+                        <w:jc w:val="center"/>
+                        <w:rPr>
+                          <w:rFonts w:ascii="Times New Roman" w:hAnsi="Times New Roman" w:cs="Times New Roman"/>
+                          <w:i/>
+                          <w:iCs/>
+                          <w:sz w:val="28"/>
+                          <w:szCs w:val="28"/>
+                        </w:rPr>
+                      </w:pPr>
+                      <w:r>
+                        <w:rPr>
+                          <w:rFonts w:ascii="Times New Roman" w:hAnsi="Times New Roman" w:cs="Times New Roman"/>
+                          <w:i/>
+                          <w:iCs/>
+                          <w:sz w:val="28"/>
+                          <w:szCs w:val="28"/>
+                        </w:rPr>
+                        <w:t>Honneur, Fraternité, Justice</w:t>
+                      </w:r>
+                    </w:p>
+                    <w:p>
+                      <w:pPr>
+                        <w:jc w:val="center"/>
+                        <w:rPr>
+                          <w:rFonts w:ascii="Times New Roman" w:hAnsi="Times New Roman" w:cs="Times New Roman"/>
+                          <w:i/>
+                          <w:iCs/>
+                          <w:sz w:val="28"/>
+                          <w:szCs w:val="28"/>
+                        </w:rPr>
+                      </w:pPr>
+                      <w:r>
+                        <w:rPr>
+                          <w:rFonts w:ascii="Times New Roman" w:hAnsi="Times New Roman" w:cs="Times New Roman"/>
+                          <w:i/>
+                          <w:iCs/>
+                          <w:sz w:val="28"/>
+                          <w:szCs w:val="28"/>
+                        </w:rPr>
+                        <w:t>Ministère chargée de l’Enseignement Supérieur</w:t>
+                      </w:r>
+                    </w:p>
+                    <w:p>
+                      <w:pPr>
+                        <w:jc w:val="center"/>
+                        <w:rPr>
+                          <w:rFonts w:cs="Calibri"/>
+                          <w:i/>
+                          <w:iCs/>
+                        </w:rPr>
+                      </w:pPr>
+                      <w:r>
+                        <w:rPr>
+                          <w:rFonts w:cs="Calibri"/>
+                          <w:i/>
+                          <w:iCs/>
+                        </w:rPr>
+                        <w:t>Institut Supérieur de Comptabilité d’Administration d’Entreprises</w:t>
+                      </w:r>
+                    </w:p>
+                    <w:p/>
+                  </w:txbxContent>
+                </v:textbox>
+                <w10:wrap type="topAndBottom" anchory="page"/>
+              </v:shape>
+            </w:pict>
+          </mc:Fallback>
+        </mc:AlternateContent>
+      </w:r>
+      <w:r>
+        <w:rPr>
+          <w:rFonts w:ascii="Arial Narrow" w:hAnsi="Arial Narrow" w:cs="Arial Narrow"/>
+          <w:b/>
+          <w:bCs/>
+          <w:noProof/>
+          <w:color w:val="000000"/>
+          <w:szCs w:val="24"/>
+          <w:lang w:eastAsia="fr-FR"/>
+        </w:rPr>
+        <w:drawing>
+          <wp:anchor distT="0" distB="0" distL="114300" distR="114300" simplePos="0" relativeHeight="251659264" behindDoc="0" locked="0" layoutInCell="1" allowOverlap="1" wp14:anchorId="59A00256" wp14:editId="6A868E9B">
+            <wp:simplePos x="0" y="0"/>
+            <wp:positionH relativeFrom="column">
+              <wp:posOffset>-436245</wp:posOffset>
+            </wp:positionH>
+            <wp:positionV relativeFrom="page">
+              <wp:posOffset>299720</wp:posOffset>
+            </wp:positionV>
+            <wp:extent cx="1937385" cy="1173480"/>
+            <wp:effectExtent l="0" t="0" r="5715" b="7620"/>
+            <wp:wrapTopAndBottom/>
+            <wp:docPr id="43" name="Image 1" descr="I:\Web\img\images (1).jpg"/>
+            <wp:cNvGraphicFramePr>
+              <a:graphicFrameLocks xmlns:a="http://schemas.openxmlformats.org/drawingml/2006/main" noChangeAspect="1"/>
+            </wp:cNvGraphicFramePr>
+            <a:graphic xmlns:a="http://schemas.openxmlformats.org/drawingml/2006/main">
+              <a:graphicData uri="http://schemas.openxmlformats.org/drawingml/2006/picture">
+                <pic:pic xmlns:pic="http://schemas.openxmlformats.org/drawingml/2006/picture">
+                  <pic:nvPicPr>
+                    <pic:cNvPr id="0" name="Picture 1" descr="I:\Web\img\images (1).jpg"/>
+                    <pic:cNvPicPr>
+                      <a:picLocks noChangeAspect="1" noChangeArrowheads="1"/>
+                    </pic:cNvPicPr>
+                  </pic:nvPicPr>
+                  <pic:blipFill>
+                    <a:blip r:embed="rId7" cstate="print">
+                      <a:extLst>
+                        <a:ext uri="{28A0092B-C50C-407E-A947-70E740481C1C}">
+                          <a14:useLocalDpi xmlns:a14="http://schemas.microsoft.com/office/drawing/2010/main" val="0"/>
+                        </a:ext>
+                      </a:extLst>
+                    </a:blip>
+                    <a:srcRect/>
+                    <a:stretch>
+                      <a:fillRect/>
+                    </a:stretch>
+                  </pic:blipFill>
+                  <pic:spPr bwMode="auto">
+                    <a:xfrm>
+                      <a:off x="0" y="0"/>
+                      <a:ext cx="1937385" cy="1173480"/>
+                    </a:xfrm>
+                    <a:prstGeom prst="rect">
+                      <a:avLst/>
+                    </a:prstGeom>
+                    <a:noFill/>
+                    <a:ln w="9525">
+                      <a:noFill/>
+                      <a:miter lim="800000"/>
+                      <a:headEnd/>
+                      <a:tailEnd/>
+                    </a:ln>
+                  </pic:spPr>
+                </pic:pic>
+              </a:graphicData>
+            </a:graphic>
+            <wp14:sizeRelH relativeFrom="page">
+              <wp14:pctWidth>0</wp14:pctWidth>
+            </wp14:sizeRelH>
+            <wp14:sizeRelV relativeFrom="page">
+              <wp14:pctHeight>0</wp14:pctHeight>
+            </wp14:sizeRelV>
+          </wp:anchor>
+        </w:drawing>
+      </w:r>
+      <w:r>
+        <w:rPr>
+          <w:rFonts w:eastAsiaTheme="majorEastAsia" w:cstheme="majorBidi"/>
+        </w:rPr>
+        <w:tab/>
+      </w:r>
+      <w:bookmarkStart w:id="0" w:name="_GoBack"/>
+      <w:bookmarkEnd w:id="0"/>
+    </w:p>
+    <w:p>
+      <w:pPr>
+        <w:rPr>
+          <w:rFonts w:eastAsiaTheme="majorEastAsia" w:cstheme="majorBidi"/>
+        </w:rPr>
+      </w:pPr>
+    </w:p>
+    <w:p>
+      <w:pPr>
+        <w:rPr>
+          <w:rFonts w:eastAsiaTheme="majorEastAsia" w:cstheme="majorBidi"/>
         </w:rPr>
         <w:sectPr>
           <w:pgSz w:w="11906" w:h="16838"/>
@@ -1630,8 +2970,6 @@
         </w:rPr>
         <w:t>Modélisation</w:t>
       </w:r>
-      <w:bookmarkStart w:id="0" w:name="_GoBack"/>
-      <w:bookmarkEnd w:id="0"/>
     </w:p>
     <w:p>
       <w:pPr>
@@ -2412,7 +3750,7 @@
 </file>
 
 <file path=word/numbering.xml><?xml version="1.0" encoding="utf-8"?>
-<w:numbering xmlns:wpc="http://schemas.microsoft.com/office/word/2010/wordprocessingCanvas" xmlns:cx="http://schemas.microsoft.com/office/drawing/2014/chartex" xmlns:cx1="http://schemas.microsoft.com/office/drawing/2015/9/8/chartex" xmlns:cx2="http://schemas.microsoft.com/office/drawing/2015/10/21/chartex" xmlns:cx3="http://schemas.microsoft.com/office/drawing/2016/5/9/chartex" xmlns:cx4="http://schemas.microsoft.com/office/drawing/2016/5/10/chartex" xmlns:cx5="http://schemas.microsoft.com/office/drawing/2016/5/11/chartex" xmlns:cx6="http://schemas.microsoft.com/office/drawing/2016/5/12/chartex" xmlns:cx7="http://schemas.microsoft.com/office/drawing/2016/5/13/chartex" xmlns:cx8="http://schemas.microsoft.com/office/drawing/2016/5/14/chartex" xmlns:mc="http://schemas.openxmlformats.org/markup-compatibility/2006" xmlns:o="urn:schemas-microsoft-com:office:office" xmlns:r="http://schemas.openxmlformats.org/officeDocument/2006/relationships" xmlns:m="http://schemas.openxmlformats.org/officeDocument/2006/math" xmlns:v="urn:schemas-microsoft-com:vml" xmlns:wp14="http://schemas.microsoft.com/office/word/2010/wordprocessingDrawing" xmlns:wp="http://schemas.openxmlformats.org/drawingml/2006/wordprocessingDrawing" xmlns:w10="urn:schemas-microsoft-com:office:word" xmlns:w="http://schemas.openxmlformats.org/wordprocessingml/2006/main" xmlns:w14="http://schemas.microsoft.com/office/word/2010/wordml" xmlns:w15="http://schemas.microsoft.com/office/word/2012/wordml" xmlns:w16se="http://schemas.microsoft.com/office/word/2015/wordml/symex" xmlns:wpg="http://schemas.microsoft.com/office/word/2010/wordprocessingGroup" xmlns:wpi="http://schemas.microsoft.com/office/word/2010/wordprocessingInk" xmlns:wne="http://schemas.microsoft.com/office/word/2006/wordml" xmlns:wps="http://schemas.microsoft.com/office/word/2010/wordprocessingShape" mc:Ignorable="w14 w15 w16se wp14">
+<w:numbering xmlns:wpc="http://schemas.microsoft.com/office/word/2010/wordprocessingCanvas" xmlns:cx="http://schemas.microsoft.com/office/drawing/2014/chartex" xmlns:mc="http://schemas.openxmlformats.org/markup-compatibility/2006" xmlns:o="urn:schemas-microsoft-com:office:office" xmlns:r="http://schemas.openxmlformats.org/officeDocument/2006/relationships" xmlns:m="http://schemas.openxmlformats.org/officeDocument/2006/math" xmlns:v="urn:schemas-microsoft-com:vml" xmlns:wp14="http://schemas.microsoft.com/office/word/2010/wordprocessingDrawing" xmlns:wp="http://schemas.openxmlformats.org/drawingml/2006/wordprocessingDrawing" xmlns:w10="urn:schemas-microsoft-com:office:word" xmlns:w="http://schemas.openxmlformats.org/wordprocessingml/2006/main" xmlns:w14="http://schemas.microsoft.com/office/word/2010/wordml" xmlns:w15="http://schemas.microsoft.com/office/word/2012/wordml" xmlns:w16se="http://schemas.microsoft.com/office/word/2015/wordml/symex" xmlns:wpg="http://schemas.microsoft.com/office/word/2010/wordprocessingGroup" xmlns:wpi="http://schemas.microsoft.com/office/word/2010/wordprocessingInk" xmlns:wne="http://schemas.microsoft.com/office/word/2006/wordml" xmlns:wps="http://schemas.microsoft.com/office/word/2010/wordprocessingShape" mc:Ignorable="w14 w15 w16se wp14">
   <w:abstractNum w:abstractNumId="0" w15:restartNumberingAfterBreak="0">
     <w:nsid w:val="0C0A0278"/>
     <w:multiLevelType w:val="hybridMultilevel"/>
@@ -4978,7 +6316,7 @@
       </w:pPr>
     </w:pPrDefault>
   </w:docDefaults>
-  <w:latentStyles w:defLockedState="0" w:defUIPriority="99" w:defSemiHidden="0" w:defUnhideWhenUsed="0" w:defQFormat="0" w:count="374">
+  <w:latentStyles w:defLockedState="0" w:defUIPriority="99" w:defSemiHidden="0" w:defUnhideWhenUsed="0" w:defQFormat="0" w:count="371">
     <w:lsdException w:name="Normal" w:uiPriority="0" w:qFormat="1"/>
     <w:lsdException w:name="heading 1" w:uiPriority="9" w:qFormat="1"/>
     <w:lsdException w:name="heading 2" w:semiHidden="1" w:uiPriority="9" w:unhideWhenUsed="1" w:qFormat="1"/>
@@ -5350,9 +6688,6 @@
     <w:lsdException w:name="List Table 5 Dark Accent 6" w:uiPriority="50"/>
     <w:lsdException w:name="List Table 6 Colorful Accent 6" w:uiPriority="51"/>
     <w:lsdException w:name="List Table 7 Colorful Accent 6" w:uiPriority="52"/>
-    <w:lsdException w:name="Mention" w:semiHidden="1" w:unhideWhenUsed="1"/>
-    <w:lsdException w:name="Smart Hyperlink" w:semiHidden="1" w:unhideWhenUsed="1"/>
-    <w:lsdException w:name="Hashtag" w:semiHidden="1" w:unhideWhenUsed="1"/>
   </w:latentStyles>
   <w:style w:type="paragraph" w:default="1" w:styleId="Normal">
     <w:name w:val="Normal"/>
@@ -5808,7 +7143,7 @@
 </file>
 
 <file path=customXml/itemProps1.xml><?xml version="1.0" encoding="utf-8"?>
-<ds:datastoreItem xmlns:ds="http://schemas.openxmlformats.org/officeDocument/2006/customXml" ds:itemID="{63F8A734-9AD9-4B74-92A4-B9A2483DD2C8}">
+<ds:datastoreItem xmlns:ds="http://schemas.openxmlformats.org/officeDocument/2006/customXml" ds:itemID="{325087A1-19A9-48A4-B2AD-A4527E79AFE2}">
   <ds:schemaRefs>
     <ds:schemaRef ds:uri="http://schemas.openxmlformats.org/officeDocument/2006/bibliography"/>
   </ds:schemaRefs>

</xml_diff>

<commit_message>
Ajoutons les grands titres
</commit_message>
<xml_diff>
--- a/rapport.docx
+++ b/rapport.docx
@@ -1,6 +1,6 @@
 
 <file path=word/document.xml><?xml version="1.0" encoding="utf-8"?>
-<w:document xmlns:wpc="http://schemas.microsoft.com/office/word/2010/wordprocessingCanvas" xmlns:cx="http://schemas.microsoft.com/office/drawing/2014/chartex" xmlns:mc="http://schemas.openxmlformats.org/markup-compatibility/2006" xmlns:o="urn:schemas-microsoft-com:office:office" xmlns:r="http://schemas.openxmlformats.org/officeDocument/2006/relationships" xmlns:m="http://schemas.openxmlformats.org/officeDocument/2006/math" xmlns:v="urn:schemas-microsoft-com:vml" xmlns:wp14="http://schemas.microsoft.com/office/word/2010/wordprocessingDrawing" xmlns:wp="http://schemas.openxmlformats.org/drawingml/2006/wordprocessingDrawing" xmlns:w10="urn:schemas-microsoft-com:office:word" xmlns:w="http://schemas.openxmlformats.org/wordprocessingml/2006/main" xmlns:w14="http://schemas.microsoft.com/office/word/2010/wordml" xmlns:w15="http://schemas.microsoft.com/office/word/2012/wordml" xmlns:w16se="http://schemas.microsoft.com/office/word/2015/wordml/symex" xmlns:wpg="http://schemas.microsoft.com/office/word/2010/wordprocessingGroup" xmlns:wpi="http://schemas.microsoft.com/office/word/2010/wordprocessingInk" xmlns:wne="http://schemas.microsoft.com/office/word/2006/wordml" xmlns:wps="http://schemas.microsoft.com/office/word/2010/wordprocessingShape" mc:Ignorable="w14 w15 w16se wp14">
+<w:document xmlns:wpc="http://schemas.microsoft.com/office/word/2010/wordprocessingCanvas" xmlns:cx="http://schemas.microsoft.com/office/drawing/2014/chartex" xmlns:cx1="http://schemas.microsoft.com/office/drawing/2015/9/8/chartex" xmlns:cx2="http://schemas.microsoft.com/office/drawing/2015/10/21/chartex" xmlns:cx3="http://schemas.microsoft.com/office/drawing/2016/5/9/chartex" xmlns:cx4="http://schemas.microsoft.com/office/drawing/2016/5/10/chartex" xmlns:cx5="http://schemas.microsoft.com/office/drawing/2016/5/11/chartex" xmlns:cx6="http://schemas.microsoft.com/office/drawing/2016/5/12/chartex" xmlns:cx7="http://schemas.microsoft.com/office/drawing/2016/5/13/chartex" xmlns:cx8="http://schemas.microsoft.com/office/drawing/2016/5/14/chartex" xmlns:mc="http://schemas.openxmlformats.org/markup-compatibility/2006" xmlns:o="urn:schemas-microsoft-com:office:office" xmlns:r="http://schemas.openxmlformats.org/officeDocument/2006/relationships" xmlns:m="http://schemas.openxmlformats.org/officeDocument/2006/math" xmlns:v="urn:schemas-microsoft-com:vml" xmlns:wp14="http://schemas.microsoft.com/office/word/2010/wordprocessingDrawing" xmlns:wp="http://schemas.openxmlformats.org/drawingml/2006/wordprocessingDrawing" xmlns:w10="urn:schemas-microsoft-com:office:word" xmlns:w="http://schemas.openxmlformats.org/wordprocessingml/2006/main" xmlns:w14="http://schemas.microsoft.com/office/word/2010/wordml" xmlns:w15="http://schemas.microsoft.com/office/word/2012/wordml" xmlns:w16se="http://schemas.microsoft.com/office/word/2015/wordml/symex" xmlns:wpg="http://schemas.microsoft.com/office/word/2010/wordprocessingGroup" xmlns:wpi="http://schemas.microsoft.com/office/word/2010/wordprocessingInk" xmlns:wne="http://schemas.microsoft.com/office/word/2006/wordml" xmlns:wps="http://schemas.microsoft.com/office/word/2010/wordprocessingShape" mc:Ignorable="w14 w15 w16se wp14">
   <w:body>
     <w:p>
       <w:pPr>
@@ -19,6 +19,7 @@
           <w:noProof/>
           <w:sz w:val="28"/>
           <w:szCs w:val="28"/>
+          <w:lang w:eastAsia="fr-FR"/>
         </w:rPr>
         <mc:AlternateContent>
           <mc:Choice Requires="wps">
@@ -154,6 +155,7 @@
           <w:noProof/>
           <w:sz w:val="28"/>
           <w:szCs w:val="28"/>
+          <w:lang w:eastAsia="fr-FR"/>
         </w:rPr>
         <mc:AlternateContent>
           <mc:Choice Requires="wps">
@@ -519,6 +521,7 @@
           <w:noProof/>
           <w:sz w:val="28"/>
           <w:szCs w:val="28"/>
+          <w:lang w:eastAsia="fr-FR"/>
         </w:rPr>
         <mc:AlternateContent>
           <mc:Choice Requires="wps">
@@ -1012,6 +1015,7 @@
           <w:noProof/>
           <w:sz w:val="28"/>
           <w:szCs w:val="28"/>
+          <w:lang w:eastAsia="fr-FR"/>
         </w:rPr>
         <mc:AlternateContent>
           <mc:Choice Requires="wps">
@@ -1337,8 +1341,6 @@
         </w:rPr>
         <w:tab/>
       </w:r>
-      <w:bookmarkStart w:id="0" w:name="_GoBack"/>
-      <w:bookmarkEnd w:id="0"/>
     </w:p>
     <w:p>
       <w:pPr>
@@ -1714,6 +1716,7 @@
           <w:numId w:val="1"/>
         </w:numPr>
         <w:rPr>
+          <w:rFonts w:ascii="Agency FB" w:hAnsi="Agency FB"/>
           <w:color w:val="385623" w:themeColor="accent6" w:themeShade="80"/>
           <w:sz w:val="48"/>
           <w:szCs w:val="48"/>
@@ -1721,6 +1724,7 @@
       </w:pPr>
       <w:r>
         <w:rPr>
+          <w:rFonts w:ascii="Agency FB" w:hAnsi="Agency FB"/>
           <w:color w:val="385623" w:themeColor="accent6" w:themeShade="80"/>
           <w:sz w:val="48"/>
           <w:szCs w:val="48"/>
@@ -1757,6 +1761,7 @@
           <w:numId w:val="1"/>
         </w:numPr>
         <w:rPr>
+          <w:rFonts w:ascii="Agency FB" w:hAnsi="Agency FB"/>
           <w:color w:val="385623" w:themeColor="accent6" w:themeShade="80"/>
           <w:sz w:val="48"/>
           <w:szCs w:val="48"/>
@@ -1764,12 +1769,13 @@
       </w:pPr>
       <w:r>
         <w:rPr>
+          <w:rFonts w:ascii="Agency FB" w:hAnsi="Agency FB"/>
           <w:color w:val="385623" w:themeColor="accent6" w:themeShade="80"/>
           <w:sz w:val="48"/>
           <w:szCs w:val="48"/>
         </w:rPr>
         <w:lastRenderedPageBreak/>
-        <w:t>Problématique</w:t>
+        <w:t>Contexte du mémoire</w:t>
       </w:r>
     </w:p>
     <w:p/>
@@ -1792,7 +1798,7 @@
           <w:sz w:val="32"/>
           <w:szCs w:val="32"/>
         </w:rPr>
-        <w:t>Besoins</w:t>
+        <w:t>Présentation</w:t>
       </w:r>
       <w:r>
         <w:rPr>
@@ -1800,85 +1806,13 @@
           <w:sz w:val="32"/>
           <w:szCs w:val="32"/>
         </w:rPr>
-        <w:t> :</w:t>
-      </w:r>
-    </w:p>
-    <w:p>
-      <w:pPr>
-        <w:ind w:firstLine="360"/>
-        <w:rPr>
-          <w:rFonts w:cstheme="majorBidi"/>
-          <w:szCs w:val="24"/>
-        </w:rPr>
-      </w:pPr>
-      <w:r>
-        <w:rPr>
-          <w:rFonts w:cstheme="majorBidi"/>
-          <w:sz w:val="44"/>
-          <w:szCs w:val="44"/>
-        </w:rPr>
-        <w:t>E</w:t>
-      </w:r>
-      <w:r>
-        <w:rPr>
-          <w:rFonts w:cstheme="majorBidi"/>
-          <w:szCs w:val="24"/>
-        </w:rPr>
-        <w:t>n tant qu</w:t>
-      </w:r>
-      <w:r>
-        <w:rPr>
-          <w:rFonts w:cstheme="majorBidi"/>
-          <w:szCs w:val="24"/>
-        </w:rPr>
-        <w:t>’</w:t>
-      </w:r>
-      <w:r>
-        <w:rPr>
-          <w:rFonts w:cstheme="majorBidi"/>
-          <w:szCs w:val="24"/>
-        </w:rPr>
-        <w:t xml:space="preserve">étudiants </w:t>
-      </w:r>
-      <w:r>
-        <w:rPr>
-          <w:rFonts w:cstheme="majorBidi"/>
-          <w:szCs w:val="24"/>
-        </w:rPr>
-        <w:t>à</w:t>
-      </w:r>
-      <w:r>
-        <w:rPr>
-          <w:rFonts w:cstheme="majorBidi"/>
-          <w:szCs w:val="24"/>
-        </w:rPr>
-        <w:t xml:space="preserve"> l’ISCAE durant 3 ans on a vu que le site web de l’institut ne répond pas </w:t>
-      </w:r>
-      <w:r>
-        <w:rPr>
-          <w:rFonts w:cstheme="majorBidi"/>
-          <w:szCs w:val="24"/>
-        </w:rPr>
-        <w:t>à</w:t>
-      </w:r>
-      <w:r>
-        <w:rPr>
-          <w:rFonts w:cstheme="majorBidi"/>
-          <w:szCs w:val="24"/>
-        </w:rPr>
-        <w:t xml:space="preserve"> </w:t>
-      </w:r>
-      <w:r>
-        <w:rPr>
-          <w:rFonts w:cstheme="majorBidi"/>
-          <w:szCs w:val="24"/>
-        </w:rPr>
-        <w:t>certains besoins</w:t>
-      </w:r>
-      <w:r>
-        <w:rPr>
-          <w:rFonts w:cstheme="majorBidi"/>
-          <w:szCs w:val="24"/>
+        <w:t xml:space="preserve"> du projet</w:t>
+      </w:r>
+      <w:r>
+        <w:rPr>
+          <w:color w:val="385623" w:themeColor="accent6" w:themeShade="80"/>
+          <w:sz w:val="32"/>
+          <w:szCs w:val="32"/>
         </w:rPr>
         <w:t> :</w:t>
       </w:r>
@@ -1904,7 +1838,7 @@
           <w:sz w:val="26"/>
           <w:szCs w:val="26"/>
         </w:rPr>
-        <w:t>Interaction :</w:t>
+        <w:t>Description</w:t>
       </w:r>
       <w:r>
         <w:rPr>
@@ -1913,66 +1847,28 @@
           <w:sz w:val="26"/>
           <w:szCs w:val="26"/>
         </w:rPr>
+        <w:t xml:space="preserve"> du projet</w:t>
+      </w:r>
+      <w:r>
+        <w:rPr>
+          <w:rFonts w:asciiTheme="minorBidi" w:hAnsiTheme="minorBidi" w:cstheme="minorBidi"/>
+          <w:color w:val="385623" w:themeColor="accent6" w:themeShade="80"/>
+          <w:sz w:val="26"/>
+          <w:szCs w:val="26"/>
+        </w:rPr>
+        <w:t> :</w:t>
+      </w:r>
+      <w:r>
+        <w:rPr>
+          <w:rFonts w:asciiTheme="minorBidi" w:hAnsiTheme="minorBidi" w:cstheme="minorBidi"/>
+          <w:color w:val="385623" w:themeColor="accent6" w:themeShade="80"/>
+          <w:sz w:val="26"/>
+          <w:szCs w:val="26"/>
+        </w:rPr>
         <w:t xml:space="preserve"> </w:t>
       </w:r>
     </w:p>
-    <w:p>
-      <w:pPr>
-        <w:rPr>
-          <w:rFonts w:cstheme="majorBidi"/>
-          <w:szCs w:val="24"/>
-        </w:rPr>
-      </w:pPr>
-      <w:r>
-        <w:rPr>
-          <w:rFonts w:cstheme="majorBidi"/>
-          <w:szCs w:val="24"/>
-        </w:rPr>
-        <w:t>Le site web doit offrir</w:t>
-      </w:r>
-      <w:r>
-        <w:rPr>
-          <w:rFonts w:cstheme="majorBidi"/>
-          <w:szCs w:val="24"/>
-        </w:rPr>
-        <w:t xml:space="preserve"> un espace de l’interaction entre </w:t>
-      </w:r>
-      <w:r>
-        <w:rPr>
-          <w:rFonts w:cstheme="majorBidi"/>
-          <w:szCs w:val="24"/>
-        </w:rPr>
-        <w:t>ses utilisateurs</w:t>
-      </w:r>
-      <w:r>
-        <w:rPr>
-          <w:rFonts w:cstheme="majorBidi"/>
-          <w:szCs w:val="24"/>
-        </w:rPr>
-        <w:t xml:space="preserve"> par exemple entre </w:t>
-      </w:r>
-      <w:r>
-        <w:rPr>
-          <w:rFonts w:cstheme="majorBidi"/>
-          <w:szCs w:val="24"/>
-        </w:rPr>
-        <w:t>les professeurs</w:t>
-      </w:r>
-      <w:r>
-        <w:rPr>
-          <w:rFonts w:cstheme="majorBidi"/>
-          <w:szCs w:val="24"/>
-        </w:rPr>
-        <w:t xml:space="preserve"> et </w:t>
-      </w:r>
-      <w:r>
-        <w:rPr>
-          <w:rFonts w:cstheme="majorBidi"/>
-          <w:szCs w:val="24"/>
-        </w:rPr>
-        <w:t>ses étudiants, entre les étudiants eux même …etc.</w:t>
-      </w:r>
-    </w:p>
+    <w:p/>
     <w:p>
       <w:pPr>
         <w:pStyle w:val="Heading3"/>
@@ -1994,181 +1890,59 @@
           <w:sz w:val="26"/>
           <w:szCs w:val="26"/>
         </w:rPr>
-        <w:t>Sécurité :</w:t>
-      </w:r>
-    </w:p>
-    <w:p>
-      <w:pPr>
-        <w:rPr>
-          <w:rFonts w:cstheme="majorBidi"/>
-          <w:szCs w:val="24"/>
-        </w:rPr>
-      </w:pPr>
-      <w:r>
-        <w:rPr>
-          <w:rFonts w:cstheme="majorBidi"/>
-          <w:szCs w:val="24"/>
-        </w:rPr>
-        <w:t>D’un point de vue technique</w:t>
-      </w:r>
-      <w:r>
-        <w:rPr>
-          <w:rFonts w:cstheme="majorBidi"/>
-          <w:szCs w:val="24"/>
-        </w:rPr>
-        <w:t xml:space="preserve">, la sécurité </w:t>
-      </w:r>
-      <w:r>
-        <w:rPr>
-          <w:rFonts w:cstheme="majorBidi"/>
-          <w:szCs w:val="24"/>
-        </w:rPr>
-        <w:t>de l’information</w:t>
-      </w:r>
-      <w:r>
-        <w:rPr>
-          <w:rFonts w:cstheme="majorBidi"/>
-          <w:szCs w:val="24"/>
-        </w:rPr>
-        <w:t xml:space="preserve"> est quasi-indispensable </w:t>
-      </w:r>
-      <w:r>
-        <w:rPr>
-          <w:rFonts w:cstheme="majorBidi"/>
-          <w:szCs w:val="24"/>
-        </w:rPr>
-        <w:t xml:space="preserve">pour le bon fonctionnement d'un système d’information, le site web de l’institut </w:t>
-      </w:r>
-      <w:r>
-        <w:rPr>
-          <w:rFonts w:cstheme="majorBidi"/>
-          <w:szCs w:val="24"/>
-        </w:rPr>
-        <w:t>doit effectivement être en mesure de prévenir</w:t>
-      </w:r>
-      <w:r>
-        <w:rPr>
-          <w:rFonts w:cstheme="majorBidi"/>
-          <w:szCs w:val="24"/>
-        </w:rPr>
-        <w:t xml:space="preserve"> les vulnérabilités communes des applications web.</w:t>
-      </w:r>
-    </w:p>
-    <w:p>
-      <w:pPr>
-        <w:pStyle w:val="Heading3"/>
+        <w:t>Objectif</w:t>
+      </w:r>
+      <w:r>
+        <w:rPr>
+          <w:rFonts w:asciiTheme="minorBidi" w:hAnsiTheme="minorBidi" w:cstheme="minorBidi"/>
+          <w:color w:val="385623" w:themeColor="accent6" w:themeShade="80"/>
+          <w:sz w:val="26"/>
+          <w:szCs w:val="26"/>
+        </w:rPr>
+        <w:t> :</w:t>
+      </w:r>
+    </w:p>
+    <w:p>
+      <w:pPr>
+        <w:pStyle w:val="Heading2"/>
         <w:numPr>
           <w:ilvl w:val="0"/>
-          <w:numId w:val="13"/>
+          <w:numId w:val="5"/>
         </w:numPr>
         <w:rPr>
-          <w:rFonts w:asciiTheme="minorBidi" w:hAnsiTheme="minorBidi" w:cstheme="minorBidi"/>
-          <w:color w:val="385623" w:themeColor="accent6" w:themeShade="80"/>
-          <w:sz w:val="26"/>
-          <w:szCs w:val="26"/>
-        </w:rPr>
-      </w:pPr>
-      <w:r>
-        <w:rPr>
-          <w:rFonts w:asciiTheme="minorBidi" w:hAnsiTheme="minorBidi" w:cstheme="minorBidi"/>
-          <w:color w:val="385623" w:themeColor="accent6" w:themeShade="80"/>
-          <w:sz w:val="26"/>
-          <w:szCs w:val="26"/>
-        </w:rPr>
-        <w:t>Etre r</w:t>
-      </w:r>
-      <w:r>
-        <w:rPr>
-          <w:rFonts w:asciiTheme="minorBidi" w:hAnsiTheme="minorBidi" w:cstheme="minorBidi"/>
-          <w:color w:val="385623" w:themeColor="accent6" w:themeShade="80"/>
-          <w:sz w:val="26"/>
-          <w:szCs w:val="26"/>
-        </w:rPr>
-        <w:t>esponsive :</w:t>
-      </w:r>
-    </w:p>
-    <w:p>
-      <w:pPr>
-        <w:rPr>
-          <w:rFonts w:cstheme="majorBidi"/>
-          <w:szCs w:val="24"/>
-        </w:rPr>
-      </w:pPr>
-      <w:r>
-        <w:rPr>
-          <w:rFonts w:cstheme="majorBidi"/>
-          <w:szCs w:val="24"/>
-        </w:rPr>
-        <w:t>Le Responsive Web design est une approche de c</w:t>
-      </w:r>
-      <w:r>
-        <w:rPr>
-          <w:rFonts w:cstheme="majorBidi"/>
-          <w:szCs w:val="24"/>
-        </w:rPr>
-        <w:t>onception w</w:t>
-      </w:r>
-      <w:r>
-        <w:rPr>
-          <w:rFonts w:cstheme="majorBidi"/>
-          <w:szCs w:val="24"/>
-        </w:rPr>
-        <w:t>eb qui vise à l'élaboration de sites offrant une expérience de lecture et de navigation optimales pour l'utilisateur quelle que soit sa gamme d'appareil</w:t>
-      </w:r>
-      <w:r>
-        <w:rPr>
-          <w:rFonts w:cstheme="majorBidi"/>
-          <w:szCs w:val="24"/>
-        </w:rPr>
-        <w:t xml:space="preserve"> </w:t>
-      </w:r>
-      <w:r>
-        <w:rPr>
-          <w:rFonts w:cstheme="majorBidi"/>
-          <w:szCs w:val="24"/>
-        </w:rPr>
-        <w:t>(téléphones mobiles, tablettes, lise</w:t>
-      </w:r>
-      <w:r>
-        <w:rPr>
-          <w:rFonts w:cstheme="majorBidi"/>
-          <w:szCs w:val="24"/>
-        </w:rPr>
-        <w:t xml:space="preserve">uses, moniteurs d'ordinateur de </w:t>
-      </w:r>
-      <w:r>
-        <w:rPr>
-          <w:rFonts w:cstheme="majorBidi"/>
-          <w:szCs w:val="24"/>
-        </w:rPr>
-        <w:t>bureau</w:t>
-      </w:r>
-      <w:r>
-        <w:rPr>
-          <w:rFonts w:cstheme="majorBidi"/>
-          <w:szCs w:val="24"/>
-        </w:rPr>
-        <w:t>)</w:t>
-      </w:r>
-      <w:r>
-        <w:rPr>
-          <w:rFonts w:cstheme="majorBidi"/>
-          <w:szCs w:val="24"/>
-        </w:rPr>
-        <w:t>.</w:t>
-      </w:r>
-    </w:p>
-    <w:p>
-      <w:pPr>
-        <w:pStyle w:val="Heading1"/>
+          <w:color w:val="385623" w:themeColor="accent6" w:themeShade="80"/>
+          <w:sz w:val="32"/>
+          <w:szCs w:val="32"/>
+        </w:rPr>
+      </w:pPr>
+      <w:r>
+        <w:rPr>
+          <w:color w:val="385623" w:themeColor="accent6" w:themeShade="80"/>
+          <w:sz w:val="32"/>
+          <w:szCs w:val="32"/>
+        </w:rPr>
+        <w:t>Travail Demandé</w:t>
+      </w:r>
+      <w:r>
+        <w:rPr>
+          <w:color w:val="385623" w:themeColor="accent6" w:themeShade="80"/>
+          <w:sz w:val="32"/>
+          <w:szCs w:val="32"/>
+        </w:rPr>
+        <w:t> :</w:t>
+      </w:r>
+    </w:p>
+    <w:p>
+      <w:pPr>
+        <w:pStyle w:val="Heading2"/>
         <w:numPr>
           <w:ilvl w:val="0"/>
-          <w:numId w:val="1"/>
+          <w:numId w:val="5"/>
         </w:numPr>
         <w:rPr>
           <w:color w:val="385623" w:themeColor="accent6" w:themeShade="80"/>
-          <w:sz w:val="48"/>
-          <w:szCs w:val="48"/>
+          <w:sz w:val="32"/>
+          <w:szCs w:val="32"/>
         </w:rPr>
         <w:sectPr>
           <w:pgSz w:w="11906" w:h="16838"/>
@@ -2177,6 +1951,22 @@
           <w:docGrid w:linePitch="360"/>
         </w:sectPr>
       </w:pPr>
+      <w:r>
+        <w:rPr>
+          <w:color w:val="385623" w:themeColor="accent6" w:themeShade="80"/>
+          <w:sz w:val="32"/>
+          <w:szCs w:val="32"/>
+        </w:rPr>
+        <w:t>Bilan</w:t>
+      </w:r>
+      <w:r>
+        <w:rPr>
+          <w:color w:val="385623" w:themeColor="accent6" w:themeShade="80"/>
+          <w:sz w:val="32"/>
+          <w:szCs w:val="32"/>
+        </w:rPr>
+        <w:t> :</w:t>
+      </w:r>
     </w:p>
     <w:p>
       <w:pPr>
@@ -2186,6 +1976,7 @@
           <w:numId w:val="1"/>
         </w:numPr>
         <w:rPr>
+          <w:rFonts w:ascii="Agency FB" w:hAnsi="Agency FB"/>
           <w:color w:val="385623" w:themeColor="accent6" w:themeShade="80"/>
           <w:sz w:val="48"/>
           <w:szCs w:val="48"/>
@@ -2193,22 +1984,351 @@
       </w:pPr>
       <w:r>
         <w:rPr>
+          <w:rFonts w:ascii="Agency FB" w:hAnsi="Agency FB"/>
           <w:color w:val="385623" w:themeColor="accent6" w:themeShade="80"/>
           <w:sz w:val="48"/>
           <w:szCs w:val="48"/>
         </w:rPr>
         <w:lastRenderedPageBreak/>
-        <w:t>Analyse</w:t>
-      </w:r>
-      <w:r>
-        <w:rPr>
+        <w:t>Analyse et conception</w:t>
+      </w:r>
+      <w:r>
+        <w:rPr>
+          <w:rFonts w:ascii="Agency FB" w:hAnsi="Agency FB"/>
           <w:color w:val="385623" w:themeColor="accent6" w:themeShade="80"/>
           <w:sz w:val="48"/>
           <w:szCs w:val="48"/>
         </w:rPr>
-        <w:t xml:space="preserve"> et conception</w:t>
-      </w:r>
-    </w:p>
+        <w:t> :</w:t>
+      </w:r>
+    </w:p>
+    <w:p>
+      <w:pPr>
+        <w:pStyle w:val="Heading2"/>
+        <w:numPr>
+          <w:ilvl w:val="0"/>
+          <w:numId w:val="30"/>
+        </w:numPr>
+        <w:rPr>
+          <w:color w:val="385623" w:themeColor="accent6" w:themeShade="80"/>
+          <w:sz w:val="32"/>
+          <w:szCs w:val="32"/>
+        </w:rPr>
+      </w:pPr>
+      <w:r>
+        <w:rPr>
+          <w:color w:val="385623" w:themeColor="accent6" w:themeShade="80"/>
+          <w:sz w:val="32"/>
+          <w:szCs w:val="32"/>
+        </w:rPr>
+        <w:t xml:space="preserve">Etude </w:t>
+      </w:r>
+      <w:proofErr w:type="spellStart"/>
+      <w:r>
+        <w:rPr>
+          <w:color w:val="385623" w:themeColor="accent6" w:themeShade="80"/>
+          <w:sz w:val="32"/>
+          <w:szCs w:val="32"/>
+        </w:rPr>
+        <w:t>prealable</w:t>
+      </w:r>
+      <w:proofErr w:type="spellEnd"/>
+      <w:r>
+        <w:rPr>
+          <w:color w:val="385623" w:themeColor="accent6" w:themeShade="80"/>
+          <w:sz w:val="32"/>
+          <w:szCs w:val="32"/>
+        </w:rPr>
+        <w:t> :</w:t>
+      </w:r>
+    </w:p>
+    <w:p>
+      <w:pPr>
+        <w:pStyle w:val="Heading2"/>
+        <w:numPr>
+          <w:ilvl w:val="0"/>
+          <w:numId w:val="30"/>
+        </w:numPr>
+        <w:rPr>
+          <w:color w:val="385623" w:themeColor="accent6" w:themeShade="80"/>
+          <w:sz w:val="32"/>
+          <w:szCs w:val="32"/>
+        </w:rPr>
+      </w:pPr>
+      <w:proofErr w:type="spellStart"/>
+      <w:r>
+        <w:rPr>
+          <w:color w:val="385623" w:themeColor="accent6" w:themeShade="80"/>
+          <w:sz w:val="32"/>
+          <w:szCs w:val="32"/>
+        </w:rPr>
+        <w:t>Modelisation</w:t>
+      </w:r>
+      <w:proofErr w:type="spellEnd"/>
+      <w:r>
+        <w:rPr>
+          <w:color w:val="385623" w:themeColor="accent6" w:themeShade="80"/>
+          <w:sz w:val="32"/>
+          <w:szCs w:val="32"/>
+        </w:rPr>
+        <w:t> :</w:t>
+      </w:r>
+    </w:p>
+    <w:p>
+      <w:pPr>
+        <w:pStyle w:val="Heading2"/>
+        <w:numPr>
+          <w:ilvl w:val="0"/>
+          <w:numId w:val="30"/>
+        </w:numPr>
+        <w:rPr>
+          <w:color w:val="385623" w:themeColor="accent6" w:themeShade="80"/>
+          <w:sz w:val="32"/>
+          <w:szCs w:val="32"/>
+        </w:rPr>
+      </w:pPr>
+      <w:r>
+        <w:rPr>
+          <w:color w:val="385623" w:themeColor="accent6" w:themeShade="80"/>
+          <w:sz w:val="32"/>
+          <w:szCs w:val="32"/>
+        </w:rPr>
+        <w:t>Les principes S.O.L.I.D</w:t>
+      </w:r>
+      <w:r>
+        <w:rPr>
+          <w:color w:val="385623" w:themeColor="accent6" w:themeShade="80"/>
+          <w:sz w:val="32"/>
+          <w:szCs w:val="32"/>
+        </w:rPr>
+        <w:t> :</w:t>
+      </w:r>
+    </w:p>
+    <w:p>
+      <w:r>
+        <w:t xml:space="preserve">SOLID est un acronyme introduit au début des années 2000 par Robert Cecil Martin connu par </w:t>
+      </w:r>
+      <w:proofErr w:type="spellStart"/>
+      <w:r>
+        <w:t>Uncle</w:t>
+      </w:r>
+      <w:proofErr w:type="spellEnd"/>
+      <w:r>
+        <w:t xml:space="preserve"> (l’oncle) Bob, résume 5 principes clés à appliquer en POO pour produire du code facile à maintenir.</w:t>
+      </w:r>
+    </w:p>
+    <w:p>
+      <w:pPr>
+        <w:pStyle w:val="Heading3"/>
+        <w:numPr>
+          <w:ilvl w:val="0"/>
+          <w:numId w:val="18"/>
+        </w:numPr>
+        <w:rPr>
+          <w:lang w:val="en-US"/>
+        </w:rPr>
+      </w:pPr>
+      <w:r>
+        <w:rPr>
+          <w:lang w:val="en-US"/>
+        </w:rPr>
+        <w:t>S – Single Responsability Principle (SRP):</w:t>
+      </w:r>
+    </w:p>
+    <w:p>
+      <w:r>
+        <w:t xml:space="preserve">Chaque objet est en charge d'une seule </w:t>
+      </w:r>
+      <w:r>
+        <w:rPr>
+          <w:i/>
+          <w:iCs/>
+        </w:rPr>
+        <w:t>responsabilité</w:t>
+      </w:r>
+      <w:r>
+        <w:t>, laquelle doit être complètement encapsulée dans la classe.</w:t>
+      </w:r>
+    </w:p>
+    <w:p>
+      <w:r>
+        <w:t>Responsabilité = raison de changer (R. C. Martin).</w:t>
+      </w:r>
+    </w:p>
+    <w:p>
+      <w:r>
+        <w:t>Une classe ne doit être susceptible de changer que pour une seule raison.</w:t>
+      </w:r>
+    </w:p>
+    <w:p>
+      <w:pPr>
+        <w:pStyle w:val="Heading3"/>
+        <w:numPr>
+          <w:ilvl w:val="0"/>
+          <w:numId w:val="19"/>
+        </w:numPr>
+        <w:rPr>
+          <w:lang w:val="en-US"/>
+        </w:rPr>
+      </w:pPr>
+      <w:r>
+        <w:rPr>
+          <w:lang w:val="en-US"/>
+        </w:rPr>
+        <w:t>O – Open/Closed Principle (OCP):</w:t>
+      </w:r>
+    </w:p>
+    <w:p>
+      <w:r>
+        <w:t>Les entités logicielles (classes, modules, fonctions, etc.) doivent être ouvertes aux extensions, mais fermées aux modifications.</w:t>
+      </w:r>
+    </w:p>
+    <w:p>
+      <w:r>
+        <w:t>On utilise au maximum les interfaces, figées. Mais elles peuvent être implémentées librement et augmentées par héritages.</w:t>
+      </w:r>
+    </w:p>
+    <w:p>
+      <w:pPr>
+        <w:pStyle w:val="Heading3"/>
+        <w:numPr>
+          <w:ilvl w:val="0"/>
+          <w:numId w:val="20"/>
+        </w:numPr>
+      </w:pPr>
+      <w:r>
+        <w:t>L – Liskov Substitution Principle (LSP) :</w:t>
+      </w:r>
+    </w:p>
+    <w:p>
+      <w:r>
+        <w:t xml:space="preserve">Concrètement, là ou un objet de type </w:t>
+      </w:r>
+      <w:r>
+        <w:rPr>
+          <w:b/>
+          <w:bCs/>
+        </w:rPr>
+        <w:t>T</w:t>
+      </w:r>
+      <w:r>
+        <w:t xml:space="preserve"> est attendu, on doit pouvoir passer un objet de type </w:t>
+      </w:r>
+      <w:r>
+        <w:rPr>
+          <w:b/>
+          <w:bCs/>
+        </w:rPr>
+        <w:t>Y</w:t>
+      </w:r>
+      <w:r>
+        <w:t xml:space="preserve"> sans que le comportement dudit objet soit changé. C’est-à-dire que tout invariant inhérent à la classe </w:t>
+      </w:r>
+      <w:r>
+        <w:rPr>
+          <w:b/>
+          <w:bCs/>
+        </w:rPr>
+        <w:t>T</w:t>
+      </w:r>
+      <w:r>
+        <w:t xml:space="preserve"> être respecte dans ses classes filles.</w:t>
+      </w:r>
+    </w:p>
+    <w:p>
+      <w:r>
+        <w:t>LSP permet d’assurer que notre hiérarchie suit un fonctionnement logique et cohérent.</w:t>
+      </w:r>
+    </w:p>
+    <w:p>
+      <w:pPr>
+        <w:pStyle w:val="Heading3"/>
+        <w:numPr>
+          <w:ilvl w:val="0"/>
+          <w:numId w:val="17"/>
+        </w:numPr>
+        <w:rPr>
+          <w:lang w:val="en-US"/>
+        </w:rPr>
+      </w:pPr>
+      <w:r>
+        <w:rPr>
+          <w:lang w:val="en-US"/>
+        </w:rPr>
+        <w:t>I – Interface Segregation Principle (ISP):</w:t>
+      </w:r>
+    </w:p>
+    <w:p>
+      <w:r>
+        <w:t>Une interface doit ne comporter que des méthodes en rapport avec l’interface elle-même, de façon à ce que les clients d’une interface ne connaissent que les méthodes en rapport avec cette interface.</w:t>
+      </w:r>
+    </w:p>
+    <w:p>
+      <w:pPr>
+        <w:pStyle w:val="Heading3"/>
+        <w:numPr>
+          <w:ilvl w:val="0"/>
+          <w:numId w:val="21"/>
+        </w:numPr>
+        <w:rPr>
+          <w:lang w:val="en-US"/>
+        </w:rPr>
+      </w:pPr>
+      <w:r>
+        <w:rPr>
+          <w:lang w:val="en-US"/>
+        </w:rPr>
+        <w:t>D – Dependency Inversion Principle (DIP):</w:t>
+      </w:r>
+    </w:p>
+    <w:p>
+      <w:r>
+        <w:t xml:space="preserve">Dans les architectures classiques, les composants de haut niveau dépendent des composants de bas niveau sur lesquels ils reposent. Le </w:t>
+      </w:r>
+      <w:r>
+        <w:rPr>
+          <w:b/>
+          <w:bCs/>
+        </w:rPr>
+        <w:t>DIP</w:t>
+      </w:r>
+      <w:r>
+        <w:rPr>
+          <w:b/>
+          <w:bCs/>
+        </w:rPr>
+        <w:t xml:space="preserve"> </w:t>
+      </w:r>
+      <w:r>
+        <w:t>établit au contraire que :</w:t>
+      </w:r>
+    </w:p>
+    <w:p>
+      <w:pPr>
+        <w:pStyle w:val="ListParagraph"/>
+        <w:numPr>
+          <w:ilvl w:val="0"/>
+          <w:numId w:val="22"/>
+        </w:numPr>
+      </w:pPr>
+      <w:r>
+        <w:t>Les modules de haut niveau ne doivent pas dépendre des modules de bas niveau. Les deux doivent dépendre de l’abstractions.</w:t>
+      </w:r>
+    </w:p>
+    <w:p>
+      <w:pPr>
+        <w:pStyle w:val="ListParagraph"/>
+        <w:numPr>
+          <w:ilvl w:val="0"/>
+          <w:numId w:val="22"/>
+        </w:numPr>
+      </w:pPr>
+      <w:r>
+        <w:t>Les abstractions ne doivent pas dépendre de détails, mais les détails doivent dépendre des abstractions.</w:t>
+      </w:r>
+    </w:p>
+    <w:p/>
+    <w:p/>
     <w:p>
       <w:pPr>
         <w:pStyle w:val="Heading2"/>
@@ -2813,6 +2933,7 @@
         </w:tabs>
       </w:pPr>
       <w:r>
+        <w:lastRenderedPageBreak/>
         <w:t>Maintenance évolutive :</w:t>
       </w:r>
     </w:p>
@@ -2866,7 +2987,6 @@
           <w:rFonts w:cstheme="majorBidi"/>
           <w:szCs w:val="24"/>
         </w:rPr>
-        <w:lastRenderedPageBreak/>
         <w:t>Notre solution suivre les principes S.O.L.I.D q</w:t>
       </w:r>
       <w:r>
@@ -2949,26 +3069,41 @@
     </w:p>
     <w:p>
       <w:pPr>
-        <w:pStyle w:val="Heading2"/>
-        <w:rPr>
-          <w:color w:val="385623" w:themeColor="accent6" w:themeShade="80"/>
-          <w:sz w:val="32"/>
-          <w:szCs w:val="32"/>
-        </w:rPr>
-        <w:sectPr>
-          <w:pgSz w:w="11906" w:h="16838"/>
-          <w:pgMar w:top="1418" w:right="1418" w:bottom="1418" w:left="1418" w:header="709" w:footer="709" w:gutter="0"/>
-          <w:cols w:space="708"/>
-          <w:docGrid w:linePitch="360"/>
-        </w:sectPr>
-      </w:pPr>
-      <w:r>
-        <w:rPr>
-          <w:color w:val="385623" w:themeColor="accent6" w:themeShade="80"/>
-          <w:sz w:val="32"/>
-          <w:szCs w:val="32"/>
-        </w:rPr>
-        <w:t>Modélisation</w:t>
+        <w:rPr>
+          <w:rFonts w:ascii="Agency FB" w:eastAsiaTheme="majorEastAsia" w:hAnsi="Agency FB" w:cstheme="majorBidi"/>
+          <w:color w:val="385623" w:themeColor="accent6" w:themeShade="80"/>
+          <w:sz w:val="48"/>
+          <w:szCs w:val="48"/>
+        </w:rPr>
+      </w:pPr>
+      <w:r>
+        <w:rPr>
+          <w:rFonts w:ascii="Agency FB" w:hAnsi="Agency FB"/>
+          <w:color w:val="385623" w:themeColor="accent6" w:themeShade="80"/>
+          <w:sz w:val="48"/>
+          <w:szCs w:val="48"/>
+        </w:rPr>
+        <w:br w:type="page"/>
+      </w:r>
+    </w:p>
+    <w:p>
+      <w:pPr>
+        <w:rPr>
+          <w:rFonts w:ascii="Agency FB" w:eastAsiaTheme="majorEastAsia" w:hAnsi="Agency FB" w:cstheme="majorBidi"/>
+          <w:color w:val="385623" w:themeColor="accent6" w:themeShade="80"/>
+          <w:sz w:val="48"/>
+          <w:szCs w:val="48"/>
+        </w:rPr>
+      </w:pPr>
+      <w:r>
+        <w:rPr>
+          <w:rFonts w:ascii="Agency FB" w:hAnsi="Agency FB"/>
+          <w:color w:val="385623" w:themeColor="accent6" w:themeShade="80"/>
+          <w:sz w:val="48"/>
+          <w:szCs w:val="48"/>
+        </w:rPr>
+        <w:lastRenderedPageBreak/>
+        <w:br w:type="page"/>
       </w:r>
     </w:p>
     <w:p>
@@ -2979,600 +3114,7 @@
           <w:numId w:val="1"/>
         </w:numPr>
         <w:rPr>
-          <w:color w:val="385623" w:themeColor="accent6" w:themeShade="80"/>
-          <w:sz w:val="48"/>
-          <w:szCs w:val="48"/>
-        </w:rPr>
-      </w:pPr>
-      <w:r>
-        <w:rPr>
-          <w:color w:val="385623" w:themeColor="accent6" w:themeShade="80"/>
-          <w:sz w:val="48"/>
-          <w:szCs w:val="48"/>
-        </w:rPr>
-        <w:lastRenderedPageBreak/>
-        <w:t>Développement</w:t>
-      </w:r>
-    </w:p>
-    <w:p/>
-    <w:p>
-      <w:pPr>
-        <w:pStyle w:val="Heading2"/>
-        <w:numPr>
-          <w:ilvl w:val="0"/>
-          <w:numId w:val="8"/>
-        </w:numPr>
-        <w:rPr>
-          <w:color w:val="385623" w:themeColor="accent6" w:themeShade="80"/>
-          <w:sz w:val="32"/>
-          <w:szCs w:val="32"/>
-        </w:rPr>
-      </w:pPr>
-      <w:r>
-        <w:rPr>
-          <w:color w:val="385623" w:themeColor="accent6" w:themeShade="80"/>
-          <w:sz w:val="32"/>
-          <w:szCs w:val="32"/>
-        </w:rPr>
-        <w:t>Les principes S.O.L.I.D</w:t>
-      </w:r>
-      <w:r>
-        <w:rPr>
-          <w:color w:val="385623" w:themeColor="accent6" w:themeShade="80"/>
-          <w:sz w:val="32"/>
-          <w:szCs w:val="32"/>
-        </w:rPr>
-        <w:t> :</w:t>
-      </w:r>
-    </w:p>
-    <w:p>
-      <w:r>
-        <w:t>SOLID est un acronyme introduit au début des années 2000 par Robert Cecil Martin connu par Uncle (l’oncle) Bob, résume 5 principes clés à appliquer en POO pour produire du code facile à maintenir.</w:t>
-      </w:r>
-    </w:p>
-    <w:p>
-      <w:pPr>
-        <w:pStyle w:val="Heading3"/>
-        <w:numPr>
-          <w:ilvl w:val="0"/>
-          <w:numId w:val="18"/>
-        </w:numPr>
-        <w:rPr>
-          <w:lang w:val="en-US"/>
-        </w:rPr>
-      </w:pPr>
-      <w:r>
-        <w:rPr>
-          <w:lang w:val="en-US"/>
-        </w:rPr>
-        <w:t>S – Single Responsability Principle (SRP):</w:t>
-      </w:r>
-    </w:p>
-    <w:p>
-      <w:r>
-        <w:t xml:space="preserve">Chaque objet est en charge d'une seule </w:t>
-      </w:r>
-      <w:r>
-        <w:rPr>
-          <w:i/>
-          <w:iCs/>
-        </w:rPr>
-        <w:t>responsabilité</w:t>
-      </w:r>
-      <w:r>
-        <w:t>, laquelle doit être complètement encapsulée dans la classe.</w:t>
-      </w:r>
-    </w:p>
-    <w:p>
-      <w:r>
-        <w:t>Responsabilité = raison de changer (R. C. Martin).</w:t>
-      </w:r>
-    </w:p>
-    <w:p>
-      <w:r>
-        <w:t>Une classe ne doit être susceptible de changer que pour une seule raison.</w:t>
-      </w:r>
-    </w:p>
-    <w:p>
-      <w:pPr>
-        <w:pStyle w:val="Heading3"/>
-        <w:numPr>
-          <w:ilvl w:val="0"/>
-          <w:numId w:val="19"/>
-        </w:numPr>
-        <w:rPr>
-          <w:lang w:val="en-US"/>
-        </w:rPr>
-      </w:pPr>
-      <w:r>
-        <w:rPr>
-          <w:lang w:val="en-US"/>
-        </w:rPr>
-        <w:t>O – Open/Closed Principle (OCP):</w:t>
-      </w:r>
-    </w:p>
-    <w:p>
-      <w:r>
-        <w:t>Les entités logicielles (classes, modules, fonctions, etc.) doivent être ouvertes aux extensions, mais fermées aux modifications.</w:t>
-      </w:r>
-    </w:p>
-    <w:p>
-      <w:r>
-        <w:t>On utilise au maximum les interfaces, figées. Mais elles peuvent être implémentées librement et augmentées par héritages.</w:t>
-      </w:r>
-    </w:p>
-    <w:p>
-      <w:pPr>
-        <w:pStyle w:val="Heading3"/>
-        <w:numPr>
-          <w:ilvl w:val="0"/>
-          <w:numId w:val="20"/>
-        </w:numPr>
-      </w:pPr>
-      <w:r>
-        <w:t>L – Liskov Substitution Principle (LSP) :</w:t>
-      </w:r>
-    </w:p>
-    <w:p>
-      <w:r>
-        <w:t xml:space="preserve">Concrètement, là ou un objet de type </w:t>
-      </w:r>
-      <w:r>
-        <w:rPr>
-          <w:b/>
-          <w:bCs/>
-        </w:rPr>
-        <w:t>T</w:t>
-      </w:r>
-      <w:r>
-        <w:t xml:space="preserve"> est attendu, on doit pouvoir passer un objet de type </w:t>
-      </w:r>
-      <w:r>
-        <w:rPr>
-          <w:b/>
-          <w:bCs/>
-        </w:rPr>
-        <w:t>Y</w:t>
-      </w:r>
-      <w:r>
-        <w:t xml:space="preserve"> sans que le comportement dudit objet soit changé. C’est-à-dire que tout invariant inhérent à la classe </w:t>
-      </w:r>
-      <w:r>
-        <w:rPr>
-          <w:b/>
-          <w:bCs/>
-        </w:rPr>
-        <w:t>T</w:t>
-      </w:r>
-      <w:r>
-        <w:t xml:space="preserve"> être respecte dans ses classes filles.</w:t>
-      </w:r>
-    </w:p>
-    <w:p>
-      <w:r>
-        <w:t>LSP p</w:t>
-      </w:r>
-      <w:r>
-        <w:t>ermet d’assurer que notre hiérarchie suit un fonctionnement logique et cohérent.</w:t>
-      </w:r>
-    </w:p>
-    <w:p>
-      <w:pPr>
-        <w:pStyle w:val="Heading3"/>
-        <w:numPr>
-          <w:ilvl w:val="0"/>
-          <w:numId w:val="17"/>
-        </w:numPr>
-        <w:rPr>
-          <w:lang w:val="en-US"/>
-        </w:rPr>
-      </w:pPr>
-      <w:r>
-        <w:rPr>
-          <w:lang w:val="en-US"/>
-        </w:rPr>
-        <w:t xml:space="preserve">I – Interface </w:t>
-      </w:r>
-      <w:r>
-        <w:rPr>
-          <w:lang w:val="en-US"/>
-        </w:rPr>
-        <w:t>Segregation</w:t>
-      </w:r>
-      <w:r>
-        <w:rPr>
-          <w:lang w:val="en-US"/>
-        </w:rPr>
-        <w:t xml:space="preserve"> Principle (ISP):</w:t>
-      </w:r>
-    </w:p>
-    <w:p>
-      <w:r>
-        <w:t>Une interface doit ne comporter que des méthodes en rapport avec l’interface elle-même, de façon à ce que les clients d’une interface ne connaissent que les méthodes e</w:t>
-      </w:r>
-      <w:r>
-        <w:t>n rapport avec cette interface.</w:t>
-      </w:r>
-    </w:p>
-    <w:p>
-      <w:pPr>
-        <w:pStyle w:val="Heading3"/>
-        <w:numPr>
-          <w:ilvl w:val="0"/>
-          <w:numId w:val="21"/>
-        </w:numPr>
-        <w:rPr>
-          <w:lang w:val="en-US"/>
-        </w:rPr>
-      </w:pPr>
-      <w:r>
-        <w:rPr>
-          <w:lang w:val="en-US"/>
-        </w:rPr>
-        <w:t>D – Dependency Inversion Principle (DIP):</w:t>
-      </w:r>
-    </w:p>
-    <w:p>
-      <w:r>
-        <w:t xml:space="preserve">Dans les architectures classiques, les composants de </w:t>
-      </w:r>
-      <w:r>
-        <w:t>haut niveau</w:t>
-      </w:r>
-      <w:r>
-        <w:t xml:space="preserve"> </w:t>
-      </w:r>
-      <w:r>
-        <w:t>dépendent des composants de bas niveau</w:t>
-      </w:r>
-      <w:r>
-        <w:t xml:space="preserve"> sur lesquels ils reposent</w:t>
-      </w:r>
-      <w:r>
-        <w:t xml:space="preserve">. Le </w:t>
-      </w:r>
-      <w:r>
-        <w:rPr>
-          <w:b/>
-          <w:bCs/>
-        </w:rPr>
-        <w:t>DIP</w:t>
-      </w:r>
-      <w:r>
-        <w:rPr>
-          <w:b/>
-          <w:bCs/>
-        </w:rPr>
-        <w:t xml:space="preserve"> </w:t>
-      </w:r>
-      <w:r>
-        <w:t>établit au contraire que :</w:t>
-      </w:r>
-    </w:p>
-    <w:p>
-      <w:pPr>
-        <w:pStyle w:val="ListParagraph"/>
-        <w:numPr>
-          <w:ilvl w:val="0"/>
-          <w:numId w:val="22"/>
-        </w:numPr>
-      </w:pPr>
-      <w:r>
-        <w:t>Les modules de haut niveau ne doivent pas dépendre des modules de bas niveau. Les deux doivent dépendre de l’abstractions.</w:t>
-      </w:r>
-    </w:p>
-    <w:p>
-      <w:pPr>
-        <w:pStyle w:val="ListParagraph"/>
-        <w:numPr>
-          <w:ilvl w:val="0"/>
-          <w:numId w:val="22"/>
-        </w:numPr>
-      </w:pPr>
-      <w:r>
-        <w:t xml:space="preserve">Les abstractions ne doivent pas </w:t>
-      </w:r>
-      <w:r>
-        <w:t>dépendre</w:t>
-      </w:r>
-      <w:r>
-        <w:t xml:space="preserve"> de </w:t>
-      </w:r>
-      <w:r>
-        <w:t>détails</w:t>
-      </w:r>
-      <w:r>
-        <w:t xml:space="preserve">, mais les </w:t>
-      </w:r>
-      <w:r>
-        <w:t>détails</w:t>
-      </w:r>
-      <w:r>
-        <w:t xml:space="preserve"> doivent </w:t>
-      </w:r>
-      <w:r>
-        <w:t>dépendre</w:t>
-      </w:r>
-      <w:r>
-        <w:t xml:space="preserve"> des abstractions</w:t>
-      </w:r>
-      <w:r>
-        <w:t>.</w:t>
-      </w:r>
-    </w:p>
-    <w:p>
-      <w:pPr>
-        <w:pStyle w:val="Heading2"/>
-        <w:numPr>
-          <w:ilvl w:val="0"/>
-          <w:numId w:val="8"/>
-        </w:numPr>
-        <w:rPr>
-          <w:color w:val="385623" w:themeColor="accent6" w:themeShade="80"/>
-          <w:sz w:val="32"/>
-          <w:szCs w:val="32"/>
-        </w:rPr>
-      </w:pPr>
-      <w:r>
-        <w:rPr>
-          <w:color w:val="385623" w:themeColor="accent6" w:themeShade="80"/>
-          <w:sz w:val="32"/>
-          <w:szCs w:val="32"/>
-        </w:rPr>
-        <w:lastRenderedPageBreak/>
-        <w:t>Couche D.A.L</w:t>
-      </w:r>
-    </w:p>
-    <w:p>
-      <w:pPr>
-        <w:pStyle w:val="Heading3"/>
-        <w:numPr>
-          <w:ilvl w:val="0"/>
-          <w:numId w:val="9"/>
-        </w:numPr>
-        <w:rPr>
-          <w:color w:val="385623" w:themeColor="accent6" w:themeShade="80"/>
-          <w:sz w:val="28"/>
-          <w:szCs w:val="28"/>
-        </w:rPr>
-      </w:pPr>
-      <w:r>
-        <w:rPr>
-          <w:color w:val="385623" w:themeColor="accent6" w:themeShade="80"/>
-          <w:sz w:val="28"/>
-          <w:szCs w:val="28"/>
-        </w:rPr>
-        <w:t>Entity Framework</w:t>
-      </w:r>
-    </w:p>
-    <w:p>
-      <w:pPr>
-        <w:pStyle w:val="Heading3"/>
-        <w:numPr>
-          <w:ilvl w:val="0"/>
-          <w:numId w:val="9"/>
-        </w:numPr>
-        <w:rPr>
-          <w:color w:val="385623" w:themeColor="accent6" w:themeShade="80"/>
-          <w:sz w:val="28"/>
-          <w:szCs w:val="28"/>
-        </w:rPr>
-      </w:pPr>
-      <w:r>
-        <w:rPr>
-          <w:color w:val="385623" w:themeColor="accent6" w:themeShade="80"/>
-          <w:sz w:val="28"/>
-          <w:szCs w:val="28"/>
-        </w:rPr>
-        <w:t>Log4Net</w:t>
-      </w:r>
-    </w:p>
-    <w:p>
-      <w:pPr>
-        <w:pStyle w:val="Heading3"/>
-        <w:numPr>
-          <w:ilvl w:val="0"/>
-          <w:numId w:val="9"/>
-        </w:numPr>
-        <w:rPr>
-          <w:color w:val="385623" w:themeColor="accent6" w:themeShade="80"/>
-          <w:sz w:val="28"/>
-          <w:szCs w:val="28"/>
-        </w:rPr>
-      </w:pPr>
-      <w:r>
-        <w:rPr>
-          <w:color w:val="385623" w:themeColor="accent6" w:themeShade="80"/>
-          <w:sz w:val="28"/>
-          <w:szCs w:val="28"/>
-        </w:rPr>
-        <w:t>Repository Pattern</w:t>
-      </w:r>
-    </w:p>
-    <w:p>
-      <w:pPr>
-        <w:pStyle w:val="Heading2"/>
-        <w:numPr>
-          <w:ilvl w:val="0"/>
-          <w:numId w:val="8"/>
-        </w:numPr>
-        <w:rPr>
-          <w:color w:val="385623" w:themeColor="accent6" w:themeShade="80"/>
-          <w:sz w:val="32"/>
-          <w:szCs w:val="32"/>
-        </w:rPr>
-      </w:pPr>
-      <w:r>
-        <w:rPr>
-          <w:color w:val="385623" w:themeColor="accent6" w:themeShade="80"/>
-          <w:sz w:val="32"/>
-          <w:szCs w:val="32"/>
-        </w:rPr>
-        <w:t>Couche B.L.L</w:t>
-      </w:r>
-    </w:p>
-    <w:p>
-      <w:pPr>
-        <w:pStyle w:val="Heading3"/>
-        <w:numPr>
-          <w:ilvl w:val="0"/>
-          <w:numId w:val="10"/>
-        </w:numPr>
-        <w:rPr>
-          <w:color w:val="385623" w:themeColor="accent6" w:themeShade="80"/>
-          <w:sz w:val="28"/>
-          <w:szCs w:val="28"/>
-        </w:rPr>
-      </w:pPr>
-      <w:r>
-        <w:rPr>
-          <w:color w:val="385623" w:themeColor="accent6" w:themeShade="80"/>
-          <w:sz w:val="28"/>
-          <w:szCs w:val="28"/>
-        </w:rPr>
-        <w:t>Contraintes</w:t>
-      </w:r>
-    </w:p>
-    <w:p>
-      <w:pPr>
-        <w:pStyle w:val="Heading3"/>
-        <w:numPr>
-          <w:ilvl w:val="0"/>
-          <w:numId w:val="10"/>
-        </w:numPr>
-        <w:rPr>
-          <w:color w:val="385623" w:themeColor="accent6" w:themeShade="80"/>
-          <w:sz w:val="28"/>
-          <w:szCs w:val="28"/>
-        </w:rPr>
-      </w:pPr>
-      <w:r>
-        <w:rPr>
-          <w:color w:val="385623" w:themeColor="accent6" w:themeShade="80"/>
-          <w:sz w:val="28"/>
-          <w:szCs w:val="28"/>
-        </w:rPr>
-        <w:t>Complexité</w:t>
-      </w:r>
-    </w:p>
-    <w:p>
-      <w:pPr>
-        <w:pStyle w:val="Heading2"/>
-        <w:numPr>
-          <w:ilvl w:val="0"/>
-          <w:numId w:val="8"/>
-        </w:numPr>
-        <w:rPr>
-          <w:color w:val="385623" w:themeColor="accent6" w:themeShade="80"/>
-          <w:sz w:val="32"/>
-          <w:szCs w:val="32"/>
-        </w:rPr>
-      </w:pPr>
-      <w:r>
-        <w:rPr>
-          <w:color w:val="385623" w:themeColor="accent6" w:themeShade="80"/>
-          <w:sz w:val="32"/>
-          <w:szCs w:val="32"/>
-        </w:rPr>
-        <w:t>Couche Web</w:t>
-      </w:r>
-    </w:p>
-    <w:p>
-      <w:pPr>
-        <w:pStyle w:val="Heading3"/>
-        <w:numPr>
-          <w:ilvl w:val="0"/>
-          <w:numId w:val="11"/>
-        </w:numPr>
-        <w:rPr>
-          <w:color w:val="385623" w:themeColor="accent6" w:themeShade="80"/>
-          <w:sz w:val="28"/>
-          <w:szCs w:val="28"/>
-        </w:rPr>
-      </w:pPr>
-      <w:r>
-        <w:rPr>
-          <w:color w:val="385623" w:themeColor="accent6" w:themeShade="80"/>
-          <w:sz w:val="28"/>
-          <w:szCs w:val="28"/>
-        </w:rPr>
-        <w:t>Web APIs</w:t>
-      </w:r>
-    </w:p>
-    <w:p>
-      <w:pPr>
-        <w:pStyle w:val="Heading3"/>
-        <w:numPr>
-          <w:ilvl w:val="0"/>
-          <w:numId w:val="11"/>
-        </w:numPr>
-        <w:rPr>
-          <w:color w:val="385623" w:themeColor="accent6" w:themeShade="80"/>
-          <w:sz w:val="28"/>
-          <w:szCs w:val="28"/>
-        </w:rPr>
-      </w:pPr>
-      <w:r>
-        <w:rPr>
-          <w:color w:val="385623" w:themeColor="accent6" w:themeShade="80"/>
-          <w:sz w:val="28"/>
-          <w:szCs w:val="28"/>
-        </w:rPr>
-        <w:t>NInject</w:t>
-      </w:r>
-    </w:p>
-    <w:p>
-      <w:pPr>
-        <w:pStyle w:val="Heading3"/>
-        <w:numPr>
-          <w:ilvl w:val="0"/>
-          <w:numId w:val="11"/>
-        </w:numPr>
-        <w:rPr>
-          <w:color w:val="385623" w:themeColor="accent6" w:themeShade="80"/>
-          <w:sz w:val="28"/>
-          <w:szCs w:val="28"/>
-        </w:rPr>
-      </w:pPr>
-      <w:r>
-        <w:rPr>
-          <w:color w:val="385623" w:themeColor="accent6" w:themeShade="80"/>
-          <w:sz w:val="28"/>
-          <w:szCs w:val="28"/>
-        </w:rPr>
-        <w:t>Design</w:t>
-      </w:r>
-    </w:p>
-    <w:p>
-      <w:pPr>
-        <w:pStyle w:val="Heading3"/>
-        <w:numPr>
-          <w:ilvl w:val="0"/>
-          <w:numId w:val="11"/>
-        </w:numPr>
-        <w:rPr>
-          <w:color w:val="385623" w:themeColor="accent6" w:themeShade="80"/>
-          <w:sz w:val="28"/>
-          <w:szCs w:val="28"/>
-        </w:rPr>
-      </w:pPr>
-      <w:r>
-        <w:rPr>
-          <w:color w:val="385623" w:themeColor="accent6" w:themeShade="80"/>
-          <w:sz w:val="28"/>
-          <w:szCs w:val="28"/>
-        </w:rPr>
-        <w:t>MVC</w:t>
-      </w:r>
-    </w:p>
-    <w:p>
-      <w:pPr>
-        <w:pStyle w:val="Heading1"/>
-        <w:numPr>
-          <w:ilvl w:val="0"/>
-          <w:numId w:val="1"/>
-        </w:numPr>
-        <w:rPr>
+          <w:rFonts w:ascii="Agency FB" w:hAnsi="Agency FB"/>
           <w:color w:val="385623" w:themeColor="accent6" w:themeShade="80"/>
           <w:sz w:val="48"/>
           <w:szCs w:val="48"/>
@@ -3593,6 +3135,7 @@
           <w:numId w:val="1"/>
         </w:numPr>
         <w:rPr>
+          <w:rFonts w:ascii="Agency FB" w:hAnsi="Agency FB"/>
           <w:color w:val="385623" w:themeColor="accent6" w:themeShade="80"/>
           <w:sz w:val="48"/>
           <w:szCs w:val="48"/>
@@ -3600,12 +3143,280 @@
       </w:pPr>
       <w:r>
         <w:rPr>
+          <w:rFonts w:ascii="Agency FB" w:hAnsi="Agency FB"/>
           <w:color w:val="385623" w:themeColor="accent6" w:themeShade="80"/>
           <w:sz w:val="48"/>
           <w:szCs w:val="48"/>
         </w:rPr>
         <w:lastRenderedPageBreak/>
-        <w:t>Sécurité</w:t>
+        <w:t>Développement</w:t>
+      </w:r>
+    </w:p>
+    <w:p/>
+    <w:p>
+      <w:pPr>
+        <w:pStyle w:val="Heading2"/>
+        <w:numPr>
+          <w:ilvl w:val="0"/>
+          <w:numId w:val="8"/>
+        </w:numPr>
+        <w:rPr>
+          <w:color w:val="385623" w:themeColor="accent6" w:themeShade="80"/>
+          <w:sz w:val="32"/>
+          <w:szCs w:val="32"/>
+        </w:rPr>
+      </w:pPr>
+      <w:r>
+        <w:rPr>
+          <w:color w:val="385623" w:themeColor="accent6" w:themeShade="80"/>
+          <w:sz w:val="32"/>
+          <w:szCs w:val="32"/>
+        </w:rPr>
+        <w:t>Couche D.A.L</w:t>
+      </w:r>
+    </w:p>
+    <w:p>
+      <w:pPr>
+        <w:pStyle w:val="Heading3"/>
+        <w:numPr>
+          <w:ilvl w:val="0"/>
+          <w:numId w:val="9"/>
+        </w:numPr>
+        <w:rPr>
+          <w:color w:val="385623" w:themeColor="accent6" w:themeShade="80"/>
+          <w:sz w:val="28"/>
+          <w:szCs w:val="28"/>
+        </w:rPr>
+      </w:pPr>
+      <w:r>
+        <w:rPr>
+          <w:color w:val="385623" w:themeColor="accent6" w:themeShade="80"/>
+          <w:sz w:val="28"/>
+          <w:szCs w:val="28"/>
+        </w:rPr>
+        <w:t>Entity Framework</w:t>
+      </w:r>
+      <w:bookmarkStart w:id="0" w:name="_GoBack"/>
+      <w:bookmarkEnd w:id="0"/>
+    </w:p>
+    <w:p>
+      <w:pPr>
+        <w:pStyle w:val="Heading3"/>
+        <w:numPr>
+          <w:ilvl w:val="0"/>
+          <w:numId w:val="9"/>
+        </w:numPr>
+        <w:rPr>
+          <w:color w:val="385623" w:themeColor="accent6" w:themeShade="80"/>
+          <w:sz w:val="28"/>
+          <w:szCs w:val="28"/>
+        </w:rPr>
+      </w:pPr>
+      <w:r>
+        <w:rPr>
+          <w:color w:val="385623" w:themeColor="accent6" w:themeShade="80"/>
+          <w:sz w:val="28"/>
+          <w:szCs w:val="28"/>
+        </w:rPr>
+        <w:t>Log4Net</w:t>
+      </w:r>
+    </w:p>
+    <w:p>
+      <w:pPr>
+        <w:pStyle w:val="Heading3"/>
+        <w:numPr>
+          <w:ilvl w:val="0"/>
+          <w:numId w:val="9"/>
+        </w:numPr>
+        <w:rPr>
+          <w:color w:val="385623" w:themeColor="accent6" w:themeShade="80"/>
+          <w:sz w:val="28"/>
+          <w:szCs w:val="28"/>
+        </w:rPr>
+      </w:pPr>
+      <w:r>
+        <w:rPr>
+          <w:color w:val="385623" w:themeColor="accent6" w:themeShade="80"/>
+          <w:sz w:val="28"/>
+          <w:szCs w:val="28"/>
+        </w:rPr>
+        <w:t>Repository Pattern</w:t>
+      </w:r>
+    </w:p>
+    <w:p>
+      <w:pPr>
+        <w:pStyle w:val="Heading2"/>
+        <w:numPr>
+          <w:ilvl w:val="0"/>
+          <w:numId w:val="8"/>
+        </w:numPr>
+        <w:rPr>
+          <w:color w:val="385623" w:themeColor="accent6" w:themeShade="80"/>
+          <w:sz w:val="32"/>
+          <w:szCs w:val="32"/>
+        </w:rPr>
+      </w:pPr>
+      <w:r>
+        <w:rPr>
+          <w:color w:val="385623" w:themeColor="accent6" w:themeShade="80"/>
+          <w:sz w:val="32"/>
+          <w:szCs w:val="32"/>
+        </w:rPr>
+        <w:t>Couche B.L.L</w:t>
+      </w:r>
+    </w:p>
+    <w:p>
+      <w:pPr>
+        <w:pStyle w:val="Heading3"/>
+        <w:numPr>
+          <w:ilvl w:val="0"/>
+          <w:numId w:val="10"/>
+        </w:numPr>
+        <w:rPr>
+          <w:color w:val="385623" w:themeColor="accent6" w:themeShade="80"/>
+          <w:sz w:val="28"/>
+          <w:szCs w:val="28"/>
+        </w:rPr>
+      </w:pPr>
+      <w:r>
+        <w:rPr>
+          <w:color w:val="385623" w:themeColor="accent6" w:themeShade="80"/>
+          <w:sz w:val="28"/>
+          <w:szCs w:val="28"/>
+        </w:rPr>
+        <w:t>Contraintes</w:t>
+      </w:r>
+    </w:p>
+    <w:p>
+      <w:pPr>
+        <w:pStyle w:val="Heading3"/>
+        <w:numPr>
+          <w:ilvl w:val="0"/>
+          <w:numId w:val="10"/>
+        </w:numPr>
+        <w:rPr>
+          <w:color w:val="385623" w:themeColor="accent6" w:themeShade="80"/>
+          <w:sz w:val="28"/>
+          <w:szCs w:val="28"/>
+        </w:rPr>
+      </w:pPr>
+      <w:r>
+        <w:rPr>
+          <w:color w:val="385623" w:themeColor="accent6" w:themeShade="80"/>
+          <w:sz w:val="28"/>
+          <w:szCs w:val="28"/>
+        </w:rPr>
+        <w:t>Complexité</w:t>
+      </w:r>
+    </w:p>
+    <w:p>
+      <w:pPr>
+        <w:pStyle w:val="Heading2"/>
+        <w:numPr>
+          <w:ilvl w:val="0"/>
+          <w:numId w:val="8"/>
+        </w:numPr>
+        <w:rPr>
+          <w:color w:val="385623" w:themeColor="accent6" w:themeShade="80"/>
+          <w:sz w:val="32"/>
+          <w:szCs w:val="32"/>
+        </w:rPr>
+      </w:pPr>
+      <w:r>
+        <w:rPr>
+          <w:color w:val="385623" w:themeColor="accent6" w:themeShade="80"/>
+          <w:sz w:val="32"/>
+          <w:szCs w:val="32"/>
+        </w:rPr>
+        <w:t>Couche Web</w:t>
+      </w:r>
+    </w:p>
+    <w:p>
+      <w:pPr>
+        <w:pStyle w:val="Heading3"/>
+        <w:numPr>
+          <w:ilvl w:val="0"/>
+          <w:numId w:val="11"/>
+        </w:numPr>
+        <w:rPr>
+          <w:color w:val="385623" w:themeColor="accent6" w:themeShade="80"/>
+          <w:sz w:val="28"/>
+          <w:szCs w:val="28"/>
+        </w:rPr>
+      </w:pPr>
+      <w:r>
+        <w:rPr>
+          <w:color w:val="385623" w:themeColor="accent6" w:themeShade="80"/>
+          <w:sz w:val="28"/>
+          <w:szCs w:val="28"/>
+        </w:rPr>
+        <w:t>Web APIs</w:t>
+      </w:r>
+    </w:p>
+    <w:p>
+      <w:pPr>
+        <w:pStyle w:val="Heading3"/>
+        <w:numPr>
+          <w:ilvl w:val="0"/>
+          <w:numId w:val="11"/>
+        </w:numPr>
+        <w:rPr>
+          <w:color w:val="385623" w:themeColor="accent6" w:themeShade="80"/>
+          <w:sz w:val="28"/>
+          <w:szCs w:val="28"/>
+        </w:rPr>
+      </w:pPr>
+      <w:r>
+        <w:rPr>
+          <w:color w:val="385623" w:themeColor="accent6" w:themeShade="80"/>
+          <w:sz w:val="28"/>
+          <w:szCs w:val="28"/>
+        </w:rPr>
+        <w:t>NInject</w:t>
+      </w:r>
+    </w:p>
+    <w:p>
+      <w:pPr>
+        <w:pStyle w:val="Heading3"/>
+        <w:numPr>
+          <w:ilvl w:val="0"/>
+          <w:numId w:val="11"/>
+        </w:numPr>
+        <w:rPr>
+          <w:color w:val="385623" w:themeColor="accent6" w:themeShade="80"/>
+          <w:sz w:val="28"/>
+          <w:szCs w:val="28"/>
+        </w:rPr>
+      </w:pPr>
+      <w:r>
+        <w:rPr>
+          <w:color w:val="385623" w:themeColor="accent6" w:themeShade="80"/>
+          <w:sz w:val="28"/>
+          <w:szCs w:val="28"/>
+        </w:rPr>
+        <w:t>Design</w:t>
+      </w:r>
+    </w:p>
+    <w:p>
+      <w:pPr>
+        <w:pStyle w:val="Heading3"/>
+        <w:numPr>
+          <w:ilvl w:val="0"/>
+          <w:numId w:val="11"/>
+        </w:numPr>
+        <w:rPr>
+          <w:color w:val="385623" w:themeColor="accent6" w:themeShade="80"/>
+          <w:sz w:val="28"/>
+          <w:szCs w:val="28"/>
+        </w:rPr>
+      </w:pPr>
+      <w:r>
+        <w:rPr>
+          <w:color w:val="385623" w:themeColor="accent6" w:themeShade="80"/>
+          <w:sz w:val="28"/>
+          <w:szCs w:val="28"/>
+        </w:rPr>
+        <w:t>MVC</w:t>
       </w:r>
     </w:p>
     <w:p>
@@ -3636,6 +3447,7 @@
           <w:numId w:val="1"/>
         </w:numPr>
         <w:rPr>
+          <w:rFonts w:ascii="Agency FB" w:hAnsi="Agency FB"/>
           <w:color w:val="385623" w:themeColor="accent6" w:themeShade="80"/>
           <w:sz w:val="48"/>
           <w:szCs w:val="48"/>
@@ -3643,12 +3455,13 @@
       </w:pPr>
       <w:r>
         <w:rPr>
+          <w:rFonts w:ascii="Agency FB" w:hAnsi="Agency FB"/>
           <w:color w:val="385623" w:themeColor="accent6" w:themeShade="80"/>
           <w:sz w:val="48"/>
           <w:szCs w:val="48"/>
         </w:rPr>
         <w:lastRenderedPageBreak/>
-        <w:t>Conclusion</w:t>
+        <w:t>Sécurité</w:t>
       </w:r>
     </w:p>
     <w:p>
@@ -3679,6 +3492,7 @@
           <w:numId w:val="1"/>
         </w:numPr>
         <w:rPr>
+          <w:rFonts w:ascii="Agency FB" w:hAnsi="Agency FB"/>
           <w:color w:val="385623" w:themeColor="accent6" w:themeShade="80"/>
           <w:sz w:val="48"/>
           <w:szCs w:val="48"/>
@@ -3686,15 +3500,15 @@
       </w:pPr>
       <w:r>
         <w:rPr>
+          <w:rFonts w:ascii="Agency FB" w:hAnsi="Agency FB"/>
           <w:color w:val="385623" w:themeColor="accent6" w:themeShade="80"/>
           <w:sz w:val="48"/>
           <w:szCs w:val="48"/>
         </w:rPr>
         <w:lastRenderedPageBreak/>
-        <w:t>Annexe</w:t>
-      </w:r>
-    </w:p>
-    <w:p/>
+        <w:t>Conclusion</w:t>
+      </w:r>
+    </w:p>
     <w:p>
       <w:pPr>
         <w:pStyle w:val="Heading1"/>
@@ -3723,6 +3537,7 @@
           <w:numId w:val="1"/>
         </w:numPr>
         <w:rPr>
+          <w:rFonts w:ascii="Agency FB" w:hAnsi="Agency FB"/>
           <w:color w:val="385623" w:themeColor="accent6" w:themeShade="80"/>
           <w:sz w:val="48"/>
           <w:szCs w:val="48"/>
@@ -3730,6 +3545,53 @@
       </w:pPr>
       <w:r>
         <w:rPr>
+          <w:rFonts w:ascii="Agency FB" w:hAnsi="Agency FB"/>
+          <w:color w:val="385623" w:themeColor="accent6" w:themeShade="80"/>
+          <w:sz w:val="48"/>
+          <w:szCs w:val="48"/>
+        </w:rPr>
+        <w:lastRenderedPageBreak/>
+        <w:t>Annexe</w:t>
+      </w:r>
+    </w:p>
+    <w:p/>
+    <w:p>
+      <w:pPr>
+        <w:pStyle w:val="Heading1"/>
+        <w:numPr>
+          <w:ilvl w:val="0"/>
+          <w:numId w:val="1"/>
+        </w:numPr>
+        <w:rPr>
+          <w:color w:val="385623" w:themeColor="accent6" w:themeShade="80"/>
+          <w:sz w:val="48"/>
+          <w:szCs w:val="48"/>
+        </w:rPr>
+        <w:sectPr>
+          <w:pgSz w:w="11906" w:h="16838"/>
+          <w:pgMar w:top="1417" w:right="1417" w:bottom="1417" w:left="1417" w:header="708" w:footer="708" w:gutter="0"/>
+          <w:cols w:space="708"/>
+          <w:docGrid w:linePitch="360"/>
+        </w:sectPr>
+      </w:pPr>
+    </w:p>
+    <w:p>
+      <w:pPr>
+        <w:pStyle w:val="Heading1"/>
+        <w:numPr>
+          <w:ilvl w:val="0"/>
+          <w:numId w:val="1"/>
+        </w:numPr>
+        <w:rPr>
+          <w:rFonts w:ascii="Agency FB" w:hAnsi="Agency FB"/>
+          <w:color w:val="385623" w:themeColor="accent6" w:themeShade="80"/>
+          <w:sz w:val="48"/>
+          <w:szCs w:val="48"/>
+        </w:rPr>
+      </w:pPr>
+      <w:r>
+        <w:rPr>
+          <w:rFonts w:ascii="Agency FB" w:hAnsi="Agency FB"/>
           <w:color w:val="385623" w:themeColor="accent6" w:themeShade="80"/>
           <w:sz w:val="48"/>
           <w:szCs w:val="48"/>
@@ -3750,8 +3612,180 @@
 </file>
 
 <file path=word/numbering.xml><?xml version="1.0" encoding="utf-8"?>
-<w:numbering xmlns:wpc="http://schemas.microsoft.com/office/word/2010/wordprocessingCanvas" xmlns:cx="http://schemas.microsoft.com/office/drawing/2014/chartex" xmlns:mc="http://schemas.openxmlformats.org/markup-compatibility/2006" xmlns:o="urn:schemas-microsoft-com:office:office" xmlns:r="http://schemas.openxmlformats.org/officeDocument/2006/relationships" xmlns:m="http://schemas.openxmlformats.org/officeDocument/2006/math" xmlns:v="urn:schemas-microsoft-com:vml" xmlns:wp14="http://schemas.microsoft.com/office/word/2010/wordprocessingDrawing" xmlns:wp="http://schemas.openxmlformats.org/drawingml/2006/wordprocessingDrawing" xmlns:w10="urn:schemas-microsoft-com:office:word" xmlns:w="http://schemas.openxmlformats.org/wordprocessingml/2006/main" xmlns:w14="http://schemas.microsoft.com/office/word/2010/wordml" xmlns:w15="http://schemas.microsoft.com/office/word/2012/wordml" xmlns:w16se="http://schemas.microsoft.com/office/word/2015/wordml/symex" xmlns:wpg="http://schemas.microsoft.com/office/word/2010/wordprocessingGroup" xmlns:wpi="http://schemas.microsoft.com/office/word/2010/wordprocessingInk" xmlns:wne="http://schemas.microsoft.com/office/word/2006/wordml" xmlns:wps="http://schemas.microsoft.com/office/word/2010/wordprocessingShape" mc:Ignorable="w14 w15 w16se wp14">
+<w:numbering xmlns:wpc="http://schemas.microsoft.com/office/word/2010/wordprocessingCanvas" xmlns:cx="http://schemas.microsoft.com/office/drawing/2014/chartex" xmlns:cx1="http://schemas.microsoft.com/office/drawing/2015/9/8/chartex" xmlns:cx2="http://schemas.microsoft.com/office/drawing/2015/10/21/chartex" xmlns:cx3="http://schemas.microsoft.com/office/drawing/2016/5/9/chartex" xmlns:cx4="http://schemas.microsoft.com/office/drawing/2016/5/10/chartex" xmlns:cx5="http://schemas.microsoft.com/office/drawing/2016/5/11/chartex" xmlns:cx6="http://schemas.microsoft.com/office/drawing/2016/5/12/chartex" xmlns:cx7="http://schemas.microsoft.com/office/drawing/2016/5/13/chartex" xmlns:cx8="http://schemas.microsoft.com/office/drawing/2016/5/14/chartex" xmlns:mc="http://schemas.openxmlformats.org/markup-compatibility/2006" xmlns:o="urn:schemas-microsoft-com:office:office" xmlns:r="http://schemas.openxmlformats.org/officeDocument/2006/relationships" xmlns:m="http://schemas.openxmlformats.org/officeDocument/2006/math" xmlns:v="urn:schemas-microsoft-com:vml" xmlns:wp14="http://schemas.microsoft.com/office/word/2010/wordprocessingDrawing" xmlns:wp="http://schemas.openxmlformats.org/drawingml/2006/wordprocessingDrawing" xmlns:w10="urn:schemas-microsoft-com:office:word" xmlns:w="http://schemas.openxmlformats.org/wordprocessingml/2006/main" xmlns:w14="http://schemas.microsoft.com/office/word/2010/wordml" xmlns:w15="http://schemas.microsoft.com/office/word/2012/wordml" xmlns:w16se="http://schemas.microsoft.com/office/word/2015/wordml/symex" xmlns:wpg="http://schemas.microsoft.com/office/word/2010/wordprocessingGroup" xmlns:wpi="http://schemas.microsoft.com/office/word/2010/wordprocessingInk" xmlns:wne="http://schemas.microsoft.com/office/word/2006/wordml" xmlns:wps="http://schemas.microsoft.com/office/word/2010/wordprocessingShape" mc:Ignorable="w14 w15 w16se wp14">
   <w:abstractNum w:abstractNumId="0" w15:restartNumberingAfterBreak="0">
+    <w:nsid w:val="09E00146"/>
+    <w:multiLevelType w:val="hybridMultilevel"/>
+    <w:tmpl w:val="1AA222EC"/>
+    <w:lvl w:ilvl="0" w:tplc="040C000F">
+      <w:start w:val="1"/>
+      <w:numFmt w:val="decimal"/>
+      <w:lvlText w:val="%1."/>
+      <w:lvlJc w:val="left"/>
+      <w:pPr>
+        <w:ind w:left="720" w:hanging="360"/>
+      </w:pPr>
+    </w:lvl>
+    <w:lvl w:ilvl="1" w:tplc="040C0019" w:tentative="1">
+      <w:start w:val="1"/>
+      <w:numFmt w:val="lowerLetter"/>
+      <w:lvlText w:val="%2."/>
+      <w:lvlJc w:val="left"/>
+      <w:pPr>
+        <w:ind w:left="1440" w:hanging="360"/>
+      </w:pPr>
+    </w:lvl>
+    <w:lvl w:ilvl="2" w:tplc="040C001B" w:tentative="1">
+      <w:start w:val="1"/>
+      <w:numFmt w:val="lowerRoman"/>
+      <w:lvlText w:val="%3."/>
+      <w:lvlJc w:val="right"/>
+      <w:pPr>
+        <w:ind w:left="2160" w:hanging="180"/>
+      </w:pPr>
+    </w:lvl>
+    <w:lvl w:ilvl="3" w:tplc="040C000F" w:tentative="1">
+      <w:start w:val="1"/>
+      <w:numFmt w:val="decimal"/>
+      <w:lvlText w:val="%4."/>
+      <w:lvlJc w:val="left"/>
+      <w:pPr>
+        <w:ind w:left="2880" w:hanging="360"/>
+      </w:pPr>
+    </w:lvl>
+    <w:lvl w:ilvl="4" w:tplc="040C0019" w:tentative="1">
+      <w:start w:val="1"/>
+      <w:numFmt w:val="lowerLetter"/>
+      <w:lvlText w:val="%5."/>
+      <w:lvlJc w:val="left"/>
+      <w:pPr>
+        <w:ind w:left="3600" w:hanging="360"/>
+      </w:pPr>
+    </w:lvl>
+    <w:lvl w:ilvl="5" w:tplc="040C001B" w:tentative="1">
+      <w:start w:val="1"/>
+      <w:numFmt w:val="lowerRoman"/>
+      <w:lvlText w:val="%6."/>
+      <w:lvlJc w:val="right"/>
+      <w:pPr>
+        <w:ind w:left="4320" w:hanging="180"/>
+      </w:pPr>
+    </w:lvl>
+    <w:lvl w:ilvl="6" w:tplc="040C000F" w:tentative="1">
+      <w:start w:val="1"/>
+      <w:numFmt w:val="decimal"/>
+      <w:lvlText w:val="%7."/>
+      <w:lvlJc w:val="left"/>
+      <w:pPr>
+        <w:ind w:left="5040" w:hanging="360"/>
+      </w:pPr>
+    </w:lvl>
+    <w:lvl w:ilvl="7" w:tplc="040C0019" w:tentative="1">
+      <w:start w:val="1"/>
+      <w:numFmt w:val="lowerLetter"/>
+      <w:lvlText w:val="%8."/>
+      <w:lvlJc w:val="left"/>
+      <w:pPr>
+        <w:ind w:left="5760" w:hanging="360"/>
+      </w:pPr>
+    </w:lvl>
+    <w:lvl w:ilvl="8" w:tplc="040C001B" w:tentative="1">
+      <w:start w:val="1"/>
+      <w:numFmt w:val="lowerRoman"/>
+      <w:lvlText w:val="%9."/>
+      <w:lvlJc w:val="right"/>
+      <w:pPr>
+        <w:ind w:left="6480" w:hanging="180"/>
+      </w:pPr>
+    </w:lvl>
+  </w:abstractNum>
+  <w:abstractNum w:abstractNumId="1" w15:restartNumberingAfterBreak="0">
+    <w:nsid w:val="0A37232B"/>
+    <w:multiLevelType w:val="hybridMultilevel"/>
+    <w:tmpl w:val="BB4E160A"/>
+    <w:lvl w:ilvl="0" w:tplc="040C000F">
+      <w:start w:val="1"/>
+      <w:numFmt w:val="decimal"/>
+      <w:lvlText w:val="%1."/>
+      <w:lvlJc w:val="left"/>
+      <w:pPr>
+        <w:ind w:left="720" w:hanging="360"/>
+      </w:pPr>
+    </w:lvl>
+    <w:lvl w:ilvl="1" w:tplc="040C0019" w:tentative="1">
+      <w:start w:val="1"/>
+      <w:numFmt w:val="lowerLetter"/>
+      <w:lvlText w:val="%2."/>
+      <w:lvlJc w:val="left"/>
+      <w:pPr>
+        <w:ind w:left="1440" w:hanging="360"/>
+      </w:pPr>
+    </w:lvl>
+    <w:lvl w:ilvl="2" w:tplc="040C001B" w:tentative="1">
+      <w:start w:val="1"/>
+      <w:numFmt w:val="lowerRoman"/>
+      <w:lvlText w:val="%3."/>
+      <w:lvlJc w:val="right"/>
+      <w:pPr>
+        <w:ind w:left="2160" w:hanging="180"/>
+      </w:pPr>
+    </w:lvl>
+    <w:lvl w:ilvl="3" w:tplc="040C000F" w:tentative="1">
+      <w:start w:val="1"/>
+      <w:numFmt w:val="decimal"/>
+      <w:lvlText w:val="%4."/>
+      <w:lvlJc w:val="left"/>
+      <w:pPr>
+        <w:ind w:left="2880" w:hanging="360"/>
+      </w:pPr>
+    </w:lvl>
+    <w:lvl w:ilvl="4" w:tplc="040C0019" w:tentative="1">
+      <w:start w:val="1"/>
+      <w:numFmt w:val="lowerLetter"/>
+      <w:lvlText w:val="%5."/>
+      <w:lvlJc w:val="left"/>
+      <w:pPr>
+        <w:ind w:left="3600" w:hanging="360"/>
+      </w:pPr>
+    </w:lvl>
+    <w:lvl w:ilvl="5" w:tplc="040C001B" w:tentative="1">
+      <w:start w:val="1"/>
+      <w:numFmt w:val="lowerRoman"/>
+      <w:lvlText w:val="%6."/>
+      <w:lvlJc w:val="right"/>
+      <w:pPr>
+        <w:ind w:left="4320" w:hanging="180"/>
+      </w:pPr>
+    </w:lvl>
+    <w:lvl w:ilvl="6" w:tplc="040C000F" w:tentative="1">
+      <w:start w:val="1"/>
+      <w:numFmt w:val="decimal"/>
+      <w:lvlText w:val="%7."/>
+      <w:lvlJc w:val="left"/>
+      <w:pPr>
+        <w:ind w:left="5040" w:hanging="360"/>
+      </w:pPr>
+    </w:lvl>
+    <w:lvl w:ilvl="7" w:tplc="040C0019" w:tentative="1">
+      <w:start w:val="1"/>
+      <w:numFmt w:val="lowerLetter"/>
+      <w:lvlText w:val="%8."/>
+      <w:lvlJc w:val="left"/>
+      <w:pPr>
+        <w:ind w:left="5760" w:hanging="360"/>
+      </w:pPr>
+    </w:lvl>
+    <w:lvl w:ilvl="8" w:tplc="040C001B" w:tentative="1">
+      <w:start w:val="1"/>
+      <w:numFmt w:val="lowerRoman"/>
+      <w:lvlText w:val="%9."/>
+      <w:lvlJc w:val="right"/>
+      <w:pPr>
+        <w:ind w:left="6480" w:hanging="180"/>
+      </w:pPr>
+    </w:lvl>
+  </w:abstractNum>
+  <w:abstractNum w:abstractNumId="2" w15:restartNumberingAfterBreak="0">
     <w:nsid w:val="0C0A0278"/>
     <w:multiLevelType w:val="hybridMultilevel"/>
     <w:tmpl w:val="A66E6CF0"/>
@@ -3840,7 +3874,7 @@
       </w:pPr>
     </w:lvl>
   </w:abstractNum>
-  <w:abstractNum w:abstractNumId="1" w15:restartNumberingAfterBreak="0">
+  <w:abstractNum w:abstractNumId="3" w15:restartNumberingAfterBreak="0">
     <w:nsid w:val="10291C94"/>
     <w:multiLevelType w:val="hybridMultilevel"/>
     <w:tmpl w:val="3840702E"/>
@@ -3926,7 +3960,206 @@
       </w:pPr>
     </w:lvl>
   </w:abstractNum>
-  <w:abstractNum w:abstractNumId="2" w15:restartNumberingAfterBreak="0">
+  <w:abstractNum w:abstractNumId="4" w15:restartNumberingAfterBreak="0">
+    <w:nsid w:val="10EC508E"/>
+    <w:multiLevelType w:val="hybridMultilevel"/>
+    <w:tmpl w:val="1026E78E"/>
+    <w:lvl w:ilvl="0" w:tplc="040C000F">
+      <w:start w:val="1"/>
+      <w:numFmt w:val="decimal"/>
+      <w:lvlText w:val="%1."/>
+      <w:lvlJc w:val="left"/>
+      <w:pPr>
+        <w:ind w:left="720" w:hanging="360"/>
+      </w:pPr>
+    </w:lvl>
+    <w:lvl w:ilvl="1" w:tplc="040C0019" w:tentative="1">
+      <w:start w:val="1"/>
+      <w:numFmt w:val="lowerLetter"/>
+      <w:lvlText w:val="%2."/>
+      <w:lvlJc w:val="left"/>
+      <w:pPr>
+        <w:ind w:left="1440" w:hanging="360"/>
+      </w:pPr>
+    </w:lvl>
+    <w:lvl w:ilvl="2" w:tplc="040C001B" w:tentative="1">
+      <w:start w:val="1"/>
+      <w:numFmt w:val="lowerRoman"/>
+      <w:lvlText w:val="%3."/>
+      <w:lvlJc w:val="right"/>
+      <w:pPr>
+        <w:ind w:left="2160" w:hanging="180"/>
+      </w:pPr>
+    </w:lvl>
+    <w:lvl w:ilvl="3" w:tplc="040C000F" w:tentative="1">
+      <w:start w:val="1"/>
+      <w:numFmt w:val="decimal"/>
+      <w:lvlText w:val="%4."/>
+      <w:lvlJc w:val="left"/>
+      <w:pPr>
+        <w:ind w:left="2880" w:hanging="360"/>
+      </w:pPr>
+    </w:lvl>
+    <w:lvl w:ilvl="4" w:tplc="040C0019" w:tentative="1">
+      <w:start w:val="1"/>
+      <w:numFmt w:val="lowerLetter"/>
+      <w:lvlText w:val="%5."/>
+      <w:lvlJc w:val="left"/>
+      <w:pPr>
+        <w:ind w:left="3600" w:hanging="360"/>
+      </w:pPr>
+    </w:lvl>
+    <w:lvl w:ilvl="5" w:tplc="040C001B" w:tentative="1">
+      <w:start w:val="1"/>
+      <w:numFmt w:val="lowerRoman"/>
+      <w:lvlText w:val="%6."/>
+      <w:lvlJc w:val="right"/>
+      <w:pPr>
+        <w:ind w:left="4320" w:hanging="180"/>
+      </w:pPr>
+    </w:lvl>
+    <w:lvl w:ilvl="6" w:tplc="040C000F" w:tentative="1">
+      <w:start w:val="1"/>
+      <w:numFmt w:val="decimal"/>
+      <w:lvlText w:val="%7."/>
+      <w:lvlJc w:val="left"/>
+      <w:pPr>
+        <w:ind w:left="5040" w:hanging="360"/>
+      </w:pPr>
+    </w:lvl>
+    <w:lvl w:ilvl="7" w:tplc="040C0019" w:tentative="1">
+      <w:start w:val="1"/>
+      <w:numFmt w:val="lowerLetter"/>
+      <w:lvlText w:val="%8."/>
+      <w:lvlJc w:val="left"/>
+      <w:pPr>
+        <w:ind w:left="5760" w:hanging="360"/>
+      </w:pPr>
+    </w:lvl>
+    <w:lvl w:ilvl="8" w:tplc="040C001B" w:tentative="1">
+      <w:start w:val="1"/>
+      <w:numFmt w:val="lowerRoman"/>
+      <w:lvlText w:val="%9."/>
+      <w:lvlJc w:val="right"/>
+      <w:pPr>
+        <w:ind w:left="6480" w:hanging="180"/>
+      </w:pPr>
+    </w:lvl>
+  </w:abstractNum>
+  <w:abstractNum w:abstractNumId="5" w15:restartNumberingAfterBreak="0">
+    <w:nsid w:val="1A351C09"/>
+    <w:multiLevelType w:val="hybridMultilevel"/>
+    <w:tmpl w:val="75641CFA"/>
+    <w:lvl w:ilvl="0" w:tplc="040C000F">
+      <w:start w:val="1"/>
+      <w:numFmt w:val="decimal"/>
+      <w:lvlText w:val="%1."/>
+      <w:lvlJc w:val="left"/>
+      <w:pPr>
+        <w:ind w:left="720" w:hanging="360"/>
+      </w:pPr>
+      <w:rPr>
+        <w:rFonts w:hint="default"/>
+      </w:rPr>
+    </w:lvl>
+    <w:lvl w:ilvl="1" w:tplc="040C0003" w:tentative="1">
+      <w:start w:val="1"/>
+      <w:numFmt w:val="bullet"/>
+      <w:lvlText w:val="o"/>
+      <w:lvlJc w:val="left"/>
+      <w:pPr>
+        <w:ind w:left="1440" w:hanging="360"/>
+      </w:pPr>
+      <w:rPr>
+        <w:rFonts w:ascii="Courier New" w:hAnsi="Courier New" w:cs="Courier New" w:hint="default"/>
+      </w:rPr>
+    </w:lvl>
+    <w:lvl w:ilvl="2" w:tplc="040C0005" w:tentative="1">
+      <w:start w:val="1"/>
+      <w:numFmt w:val="bullet"/>
+      <w:lvlText w:val=""/>
+      <w:lvlJc w:val="left"/>
+      <w:pPr>
+        <w:ind w:left="2160" w:hanging="360"/>
+      </w:pPr>
+      <w:rPr>
+        <w:rFonts w:ascii="Wingdings" w:hAnsi="Wingdings" w:hint="default"/>
+      </w:rPr>
+    </w:lvl>
+    <w:lvl w:ilvl="3" w:tplc="040C0001" w:tentative="1">
+      <w:start w:val="1"/>
+      <w:numFmt w:val="bullet"/>
+      <w:lvlText w:val=""/>
+      <w:lvlJc w:val="left"/>
+      <w:pPr>
+        <w:ind w:left="2880" w:hanging="360"/>
+      </w:pPr>
+      <w:rPr>
+        <w:rFonts w:ascii="Symbol" w:hAnsi="Symbol" w:hint="default"/>
+      </w:rPr>
+    </w:lvl>
+    <w:lvl w:ilvl="4" w:tplc="040C0003" w:tentative="1">
+      <w:start w:val="1"/>
+      <w:numFmt w:val="bullet"/>
+      <w:lvlText w:val="o"/>
+      <w:lvlJc w:val="left"/>
+      <w:pPr>
+        <w:ind w:left="3600" w:hanging="360"/>
+      </w:pPr>
+      <w:rPr>
+        <w:rFonts w:ascii="Courier New" w:hAnsi="Courier New" w:cs="Courier New" w:hint="default"/>
+      </w:rPr>
+    </w:lvl>
+    <w:lvl w:ilvl="5" w:tplc="040C0005" w:tentative="1">
+      <w:start w:val="1"/>
+      <w:numFmt w:val="bullet"/>
+      <w:lvlText w:val=""/>
+      <w:lvlJc w:val="left"/>
+      <w:pPr>
+        <w:ind w:left="4320" w:hanging="360"/>
+      </w:pPr>
+      <w:rPr>
+        <w:rFonts w:ascii="Wingdings" w:hAnsi="Wingdings" w:hint="default"/>
+      </w:rPr>
+    </w:lvl>
+    <w:lvl w:ilvl="6" w:tplc="040C0001" w:tentative="1">
+      <w:start w:val="1"/>
+      <w:numFmt w:val="bullet"/>
+      <w:lvlText w:val=""/>
+      <w:lvlJc w:val="left"/>
+      <w:pPr>
+        <w:ind w:left="5040" w:hanging="360"/>
+      </w:pPr>
+      <w:rPr>
+        <w:rFonts w:ascii="Symbol" w:hAnsi="Symbol" w:hint="default"/>
+      </w:rPr>
+    </w:lvl>
+    <w:lvl w:ilvl="7" w:tplc="040C0003" w:tentative="1">
+      <w:start w:val="1"/>
+      <w:numFmt w:val="bullet"/>
+      <w:lvlText w:val="o"/>
+      <w:lvlJc w:val="left"/>
+      <w:pPr>
+        <w:ind w:left="5760" w:hanging="360"/>
+      </w:pPr>
+      <w:rPr>
+        <w:rFonts w:ascii="Courier New" w:hAnsi="Courier New" w:cs="Courier New" w:hint="default"/>
+      </w:rPr>
+    </w:lvl>
+    <w:lvl w:ilvl="8" w:tplc="040C0005" w:tentative="1">
+      <w:start w:val="1"/>
+      <w:numFmt w:val="bullet"/>
+      <w:lvlText w:val=""/>
+      <w:lvlJc w:val="left"/>
+      <w:pPr>
+        <w:ind w:left="6480" w:hanging="360"/>
+      </w:pPr>
+      <w:rPr>
+        <w:rFonts w:ascii="Wingdings" w:hAnsi="Wingdings" w:hint="default"/>
+      </w:rPr>
+    </w:lvl>
+  </w:abstractNum>
+  <w:abstractNum w:abstractNumId="6" w15:restartNumberingAfterBreak="0">
     <w:nsid w:val="1D516118"/>
     <w:multiLevelType w:val="hybridMultilevel"/>
     <w:tmpl w:val="1C5C7558"/>
@@ -4039,7 +4272,7 @@
       </w:rPr>
     </w:lvl>
   </w:abstractNum>
-  <w:abstractNum w:abstractNumId="3" w15:restartNumberingAfterBreak="0">
+  <w:abstractNum w:abstractNumId="7" w15:restartNumberingAfterBreak="0">
     <w:nsid w:val="1FE967ED"/>
     <w:multiLevelType w:val="hybridMultilevel"/>
     <w:tmpl w:val="985A6270"/>
@@ -4152,7 +4385,7 @@
       </w:rPr>
     </w:lvl>
   </w:abstractNum>
-  <w:abstractNum w:abstractNumId="4" w15:restartNumberingAfterBreak="0">
+  <w:abstractNum w:abstractNumId="8" w15:restartNumberingAfterBreak="0">
     <w:nsid w:val="1FEF5137"/>
     <w:multiLevelType w:val="hybridMultilevel"/>
     <w:tmpl w:val="96D87CEC"/>
@@ -4265,7 +4498,7 @@
       </w:rPr>
     </w:lvl>
   </w:abstractNum>
-  <w:abstractNum w:abstractNumId="5" w15:restartNumberingAfterBreak="0">
+  <w:abstractNum w:abstractNumId="9" w15:restartNumberingAfterBreak="0">
     <w:nsid w:val="281A3696"/>
     <w:multiLevelType w:val="hybridMultilevel"/>
     <w:tmpl w:val="BB74CFD4"/>
@@ -4351,7 +4584,93 @@
       </w:pPr>
     </w:lvl>
   </w:abstractNum>
-  <w:abstractNum w:abstractNumId="6" w15:restartNumberingAfterBreak="0">
+  <w:abstractNum w:abstractNumId="10" w15:restartNumberingAfterBreak="0">
+    <w:nsid w:val="28CD6D42"/>
+    <w:multiLevelType w:val="hybridMultilevel"/>
+    <w:tmpl w:val="1110DF88"/>
+    <w:lvl w:ilvl="0" w:tplc="040C000F">
+      <w:start w:val="1"/>
+      <w:numFmt w:val="decimal"/>
+      <w:lvlText w:val="%1."/>
+      <w:lvlJc w:val="left"/>
+      <w:pPr>
+        <w:ind w:left="720" w:hanging="360"/>
+      </w:pPr>
+    </w:lvl>
+    <w:lvl w:ilvl="1" w:tplc="040C0019" w:tentative="1">
+      <w:start w:val="1"/>
+      <w:numFmt w:val="lowerLetter"/>
+      <w:lvlText w:val="%2."/>
+      <w:lvlJc w:val="left"/>
+      <w:pPr>
+        <w:ind w:left="1440" w:hanging="360"/>
+      </w:pPr>
+    </w:lvl>
+    <w:lvl w:ilvl="2" w:tplc="040C001B" w:tentative="1">
+      <w:start w:val="1"/>
+      <w:numFmt w:val="lowerRoman"/>
+      <w:lvlText w:val="%3."/>
+      <w:lvlJc w:val="right"/>
+      <w:pPr>
+        <w:ind w:left="2160" w:hanging="180"/>
+      </w:pPr>
+    </w:lvl>
+    <w:lvl w:ilvl="3" w:tplc="040C000F" w:tentative="1">
+      <w:start w:val="1"/>
+      <w:numFmt w:val="decimal"/>
+      <w:lvlText w:val="%4."/>
+      <w:lvlJc w:val="left"/>
+      <w:pPr>
+        <w:ind w:left="2880" w:hanging="360"/>
+      </w:pPr>
+    </w:lvl>
+    <w:lvl w:ilvl="4" w:tplc="040C0019" w:tentative="1">
+      <w:start w:val="1"/>
+      <w:numFmt w:val="lowerLetter"/>
+      <w:lvlText w:val="%5."/>
+      <w:lvlJc w:val="left"/>
+      <w:pPr>
+        <w:ind w:left="3600" w:hanging="360"/>
+      </w:pPr>
+    </w:lvl>
+    <w:lvl w:ilvl="5" w:tplc="040C001B" w:tentative="1">
+      <w:start w:val="1"/>
+      <w:numFmt w:val="lowerRoman"/>
+      <w:lvlText w:val="%6."/>
+      <w:lvlJc w:val="right"/>
+      <w:pPr>
+        <w:ind w:left="4320" w:hanging="180"/>
+      </w:pPr>
+    </w:lvl>
+    <w:lvl w:ilvl="6" w:tplc="040C000F" w:tentative="1">
+      <w:start w:val="1"/>
+      <w:numFmt w:val="decimal"/>
+      <w:lvlText w:val="%7."/>
+      <w:lvlJc w:val="left"/>
+      <w:pPr>
+        <w:ind w:left="5040" w:hanging="360"/>
+      </w:pPr>
+    </w:lvl>
+    <w:lvl w:ilvl="7" w:tplc="040C0019" w:tentative="1">
+      <w:start w:val="1"/>
+      <w:numFmt w:val="lowerLetter"/>
+      <w:lvlText w:val="%8."/>
+      <w:lvlJc w:val="left"/>
+      <w:pPr>
+        <w:ind w:left="5760" w:hanging="360"/>
+      </w:pPr>
+    </w:lvl>
+    <w:lvl w:ilvl="8" w:tplc="040C001B" w:tentative="1">
+      <w:start w:val="1"/>
+      <w:numFmt w:val="lowerRoman"/>
+      <w:lvlText w:val="%9."/>
+      <w:lvlJc w:val="right"/>
+      <w:pPr>
+        <w:ind w:left="6480" w:hanging="180"/>
+      </w:pPr>
+    </w:lvl>
+  </w:abstractNum>
+  <w:abstractNum w:abstractNumId="11" w15:restartNumberingAfterBreak="0">
     <w:nsid w:val="29DC0ED2"/>
     <w:multiLevelType w:val="hybridMultilevel"/>
     <w:tmpl w:val="691234F6"/>
@@ -4437,10 +4756,10 @@
       </w:pPr>
     </w:lvl>
   </w:abstractNum>
-  <w:abstractNum w:abstractNumId="7" w15:restartNumberingAfterBreak="0">
+  <w:abstractNum w:abstractNumId="12" w15:restartNumberingAfterBreak="0">
     <w:nsid w:val="32A10B11"/>
     <w:multiLevelType w:val="hybridMultilevel"/>
-    <w:tmpl w:val="97AE6A02"/>
+    <w:tmpl w:val="25AE0BCE"/>
     <w:lvl w:ilvl="0" w:tplc="040C0001">
       <w:start w:val="1"/>
       <w:numFmt w:val="bullet"/>
@@ -4550,7 +4869,7 @@
       </w:rPr>
     </w:lvl>
   </w:abstractNum>
-  <w:abstractNum w:abstractNumId="8" w15:restartNumberingAfterBreak="0">
+  <w:abstractNum w:abstractNumId="13" w15:restartNumberingAfterBreak="0">
     <w:nsid w:val="35B22B19"/>
     <w:multiLevelType w:val="hybridMultilevel"/>
     <w:tmpl w:val="3BDCDFE0"/>
@@ -4663,7 +4982,7 @@
       </w:rPr>
     </w:lvl>
   </w:abstractNum>
-  <w:abstractNum w:abstractNumId="9" w15:restartNumberingAfterBreak="0">
+  <w:abstractNum w:abstractNumId="14" w15:restartNumberingAfterBreak="0">
     <w:nsid w:val="3EAC05E4"/>
     <w:multiLevelType w:val="hybridMultilevel"/>
     <w:tmpl w:val="3446C7FC"/>
@@ -4749,7 +5068,7 @@
       </w:pPr>
     </w:lvl>
   </w:abstractNum>
-  <w:abstractNum w:abstractNumId="10" w15:restartNumberingAfterBreak="0">
+  <w:abstractNum w:abstractNumId="15" w15:restartNumberingAfterBreak="0">
     <w:nsid w:val="433F033F"/>
     <w:multiLevelType w:val="hybridMultilevel"/>
     <w:tmpl w:val="720C9F3C"/>
@@ -4835,7 +5154,7 @@
       </w:pPr>
     </w:lvl>
   </w:abstractNum>
-  <w:abstractNum w:abstractNumId="11" w15:restartNumberingAfterBreak="0">
+  <w:abstractNum w:abstractNumId="16" w15:restartNumberingAfterBreak="0">
     <w:nsid w:val="4B52431D"/>
     <w:multiLevelType w:val="hybridMultilevel"/>
     <w:tmpl w:val="E404FB70"/>
@@ -4921,7 +5240,7 @@
       </w:pPr>
     </w:lvl>
   </w:abstractNum>
-  <w:abstractNum w:abstractNumId="12" w15:restartNumberingAfterBreak="0">
+  <w:abstractNum w:abstractNumId="17" w15:restartNumberingAfterBreak="0">
     <w:nsid w:val="4B747142"/>
     <w:multiLevelType w:val="hybridMultilevel"/>
     <w:tmpl w:val="94142D44"/>
@@ -5007,7 +5326,7 @@
       </w:pPr>
     </w:lvl>
   </w:abstractNum>
-  <w:abstractNum w:abstractNumId="13" w15:restartNumberingAfterBreak="0">
+  <w:abstractNum w:abstractNumId="18" w15:restartNumberingAfterBreak="0">
     <w:nsid w:val="4FE70E24"/>
     <w:multiLevelType w:val="hybridMultilevel"/>
     <w:tmpl w:val="54F0030C"/>
@@ -5096,7 +5415,7 @@
       </w:pPr>
     </w:lvl>
   </w:abstractNum>
-  <w:abstractNum w:abstractNumId="14" w15:restartNumberingAfterBreak="0">
+  <w:abstractNum w:abstractNumId="19" w15:restartNumberingAfterBreak="0">
     <w:nsid w:val="51CD5A8D"/>
     <w:multiLevelType w:val="hybridMultilevel"/>
     <w:tmpl w:val="5D3C1C70"/>
@@ -5182,7 +5501,7 @@
       </w:pPr>
     </w:lvl>
   </w:abstractNum>
-  <w:abstractNum w:abstractNumId="15" w15:restartNumberingAfterBreak="0">
+  <w:abstractNum w:abstractNumId="20" w15:restartNumberingAfterBreak="0">
     <w:nsid w:val="520F4081"/>
     <w:multiLevelType w:val="hybridMultilevel"/>
     <w:tmpl w:val="D0D65734"/>
@@ -5268,7 +5587,7 @@
       </w:pPr>
     </w:lvl>
   </w:abstractNum>
-  <w:abstractNum w:abstractNumId="16" w15:restartNumberingAfterBreak="0">
+  <w:abstractNum w:abstractNumId="21" w15:restartNumberingAfterBreak="0">
     <w:nsid w:val="55D76B2E"/>
     <w:multiLevelType w:val="hybridMultilevel"/>
     <w:tmpl w:val="06542908"/>
@@ -5354,10 +5673,10 @@
       </w:pPr>
     </w:lvl>
   </w:abstractNum>
-  <w:abstractNum w:abstractNumId="17" w15:restartNumberingAfterBreak="0">
+  <w:abstractNum w:abstractNumId="22" w15:restartNumberingAfterBreak="0">
     <w:nsid w:val="5B144E05"/>
     <w:multiLevelType w:val="hybridMultilevel"/>
-    <w:tmpl w:val="6DE8DCAA"/>
+    <w:tmpl w:val="346A27AE"/>
     <w:lvl w:ilvl="0" w:tplc="040C0013">
       <w:start w:val="1"/>
       <w:numFmt w:val="upperRoman"/>
@@ -5440,10 +5759,10 @@
       </w:pPr>
     </w:lvl>
   </w:abstractNum>
-  <w:abstractNum w:abstractNumId="18" w15:restartNumberingAfterBreak="0">
+  <w:abstractNum w:abstractNumId="23" w15:restartNumberingAfterBreak="0">
     <w:nsid w:val="5C660DC9"/>
     <w:multiLevelType w:val="hybridMultilevel"/>
-    <w:tmpl w:val="63925238"/>
+    <w:tmpl w:val="00E82DD0"/>
     <w:lvl w:ilvl="0" w:tplc="040C000F">
       <w:start w:val="1"/>
       <w:numFmt w:val="decimal"/>
@@ -5526,7 +5845,7 @@
       </w:pPr>
     </w:lvl>
   </w:abstractNum>
-  <w:abstractNum w:abstractNumId="19" w15:restartNumberingAfterBreak="0">
+  <w:abstractNum w:abstractNumId="24" w15:restartNumberingAfterBreak="0">
     <w:nsid w:val="5E9D07A3"/>
     <w:multiLevelType w:val="hybridMultilevel"/>
     <w:tmpl w:val="4030C982"/>
@@ -5639,7 +5958,7 @@
       </w:rPr>
     </w:lvl>
   </w:abstractNum>
-  <w:abstractNum w:abstractNumId="20" w15:restartNumberingAfterBreak="0">
+  <w:abstractNum w:abstractNumId="25" w15:restartNumberingAfterBreak="0">
     <w:nsid w:val="63FC1335"/>
     <w:multiLevelType w:val="hybridMultilevel"/>
     <w:tmpl w:val="2EFCD30E"/>
@@ -5728,7 +6047,7 @@
       </w:pPr>
     </w:lvl>
   </w:abstractNum>
-  <w:abstractNum w:abstractNumId="21" w15:restartNumberingAfterBreak="0">
+  <w:abstractNum w:abstractNumId="26" w15:restartNumberingAfterBreak="0">
     <w:nsid w:val="64277503"/>
     <w:multiLevelType w:val="hybridMultilevel"/>
     <w:tmpl w:val="9B9AE1F8"/>
@@ -5814,7 +6133,7 @@
       </w:pPr>
     </w:lvl>
   </w:abstractNum>
-  <w:abstractNum w:abstractNumId="22" w15:restartNumberingAfterBreak="0">
+  <w:abstractNum w:abstractNumId="27" w15:restartNumberingAfterBreak="0">
     <w:nsid w:val="68DC05DF"/>
     <w:multiLevelType w:val="hybridMultilevel"/>
     <w:tmpl w:val="F0EAF236"/>
@@ -5903,7 +6222,7 @@
       </w:pPr>
     </w:lvl>
   </w:abstractNum>
-  <w:abstractNum w:abstractNumId="23" w15:restartNumberingAfterBreak="0">
+  <w:abstractNum w:abstractNumId="28" w15:restartNumberingAfterBreak="0">
     <w:nsid w:val="766E36B9"/>
     <w:multiLevelType w:val="hybridMultilevel"/>
     <w:tmpl w:val="3AF65D1C"/>
@@ -6016,7 +6335,7 @@
       </w:rPr>
     </w:lvl>
   </w:abstractNum>
-  <w:abstractNum w:abstractNumId="24" w15:restartNumberingAfterBreak="0">
+  <w:abstractNum w:abstractNumId="29" w15:restartNumberingAfterBreak="0">
     <w:nsid w:val="779321E6"/>
     <w:multiLevelType w:val="hybridMultilevel"/>
     <w:tmpl w:val="36EEA9DA"/>
@@ -6105,7 +6424,7 @@
       </w:pPr>
     </w:lvl>
   </w:abstractNum>
-  <w:abstractNum w:abstractNumId="25" w15:restartNumberingAfterBreak="0">
+  <w:abstractNum w:abstractNumId="30" w15:restartNumberingAfterBreak="0">
     <w:nsid w:val="79CE1E93"/>
     <w:multiLevelType w:val="hybridMultilevel"/>
     <w:tmpl w:val="3C52A6D8"/>
@@ -6219,82 +6538,97 @@
     </w:lvl>
   </w:abstractNum>
   <w:num w:numId="1">
+    <w:abstractNumId w:val="22"/>
+  </w:num>
+  <w:num w:numId="2">
+    <w:abstractNumId w:val="8"/>
+  </w:num>
+  <w:num w:numId="3">
+    <w:abstractNumId w:val="16"/>
+  </w:num>
+  <w:num w:numId="4">
+    <w:abstractNumId w:val="21"/>
+  </w:num>
+  <w:num w:numId="5">
+    <w:abstractNumId w:val="23"/>
+  </w:num>
+  <w:num w:numId="6">
+    <w:abstractNumId w:val="15"/>
+  </w:num>
+  <w:num w:numId="7">
     <w:abstractNumId w:val="17"/>
   </w:num>
-  <w:num w:numId="2">
+  <w:num w:numId="8">
+    <w:abstractNumId w:val="3"/>
+  </w:num>
+  <w:num w:numId="9">
+    <w:abstractNumId w:val="20"/>
+  </w:num>
+  <w:num w:numId="10">
+    <w:abstractNumId w:val="14"/>
+  </w:num>
+  <w:num w:numId="11">
+    <w:abstractNumId w:val="19"/>
+  </w:num>
+  <w:num w:numId="12">
+    <w:abstractNumId w:val="30"/>
+  </w:num>
+  <w:num w:numId="13">
+    <w:abstractNumId w:val="13"/>
+  </w:num>
+  <w:num w:numId="14">
+    <w:abstractNumId w:val="7"/>
+  </w:num>
+  <w:num w:numId="15">
+    <w:abstractNumId w:val="28"/>
+  </w:num>
+  <w:num w:numId="16">
+    <w:abstractNumId w:val="12"/>
+  </w:num>
+  <w:num w:numId="17">
+    <w:abstractNumId w:val="27"/>
+  </w:num>
+  <w:num w:numId="18">
+    <w:abstractNumId w:val="29"/>
+  </w:num>
+  <w:num w:numId="19">
+    <w:abstractNumId w:val="2"/>
+  </w:num>
+  <w:num w:numId="20">
+    <w:abstractNumId w:val="18"/>
+  </w:num>
+  <w:num w:numId="21">
+    <w:abstractNumId w:val="25"/>
+  </w:num>
+  <w:num w:numId="22">
+    <w:abstractNumId w:val="24"/>
+  </w:num>
+  <w:num w:numId="23">
+    <w:abstractNumId w:val="11"/>
+  </w:num>
+  <w:num w:numId="24">
+    <w:abstractNumId w:val="26"/>
+  </w:num>
+  <w:num w:numId="25">
+    <w:abstractNumId w:val="9"/>
+  </w:num>
+  <w:num w:numId="26">
+    <w:abstractNumId w:val="6"/>
+  </w:num>
+  <w:num w:numId="27">
     <w:abstractNumId w:val="4"/>
   </w:num>
-  <w:num w:numId="3">
-    <w:abstractNumId w:val="11"/>
+  <w:num w:numId="28">
+    <w:abstractNumId w:val="5"/>
   </w:num>
-  <w:num w:numId="4">
-    <w:abstractNumId w:val="16"/>
+  <w:num w:numId="29">
+    <w:abstractNumId w:val="0"/>
   </w:num>
-  <w:num w:numId="5">
-    <w:abstractNumId w:val="18"/>
-  </w:num>
-  <w:num w:numId="6">
+  <w:num w:numId="30">
     <w:abstractNumId w:val="10"/>
   </w:num>
-  <w:num w:numId="7">
-    <w:abstractNumId w:val="12"/>
-  </w:num>
-  <w:num w:numId="8">
+  <w:num w:numId="31">
     <w:abstractNumId w:val="1"/>
-  </w:num>
-  <w:num w:numId="9">
-    <w:abstractNumId w:val="15"/>
-  </w:num>
-  <w:num w:numId="10">
-    <w:abstractNumId w:val="9"/>
-  </w:num>
-  <w:num w:numId="11">
-    <w:abstractNumId w:val="14"/>
-  </w:num>
-  <w:num w:numId="12">
-    <w:abstractNumId w:val="25"/>
-  </w:num>
-  <w:num w:numId="13">
-    <w:abstractNumId w:val="8"/>
-  </w:num>
-  <w:num w:numId="14">
-    <w:abstractNumId w:val="3"/>
-  </w:num>
-  <w:num w:numId="15">
-    <w:abstractNumId w:val="23"/>
-  </w:num>
-  <w:num w:numId="16">
-    <w:abstractNumId w:val="7"/>
-  </w:num>
-  <w:num w:numId="17">
-    <w:abstractNumId w:val="22"/>
-  </w:num>
-  <w:num w:numId="18">
-    <w:abstractNumId w:val="24"/>
-  </w:num>
-  <w:num w:numId="19">
-    <w:abstractNumId w:val="0"/>
-  </w:num>
-  <w:num w:numId="20">
-    <w:abstractNumId w:val="13"/>
-  </w:num>
-  <w:num w:numId="21">
-    <w:abstractNumId w:val="20"/>
-  </w:num>
-  <w:num w:numId="22">
-    <w:abstractNumId w:val="19"/>
-  </w:num>
-  <w:num w:numId="23">
-    <w:abstractNumId w:val="6"/>
-  </w:num>
-  <w:num w:numId="24">
-    <w:abstractNumId w:val="21"/>
-  </w:num>
-  <w:num w:numId="25">
-    <w:abstractNumId w:val="5"/>
-  </w:num>
-  <w:num w:numId="26">
-    <w:abstractNumId w:val="2"/>
   </w:num>
 </w:numbering>
 </file>
@@ -6316,7 +6650,7 @@
       </w:pPr>
     </w:pPrDefault>
   </w:docDefaults>
-  <w:latentStyles w:defLockedState="0" w:defUIPriority="99" w:defSemiHidden="0" w:defUnhideWhenUsed="0" w:defQFormat="0" w:count="371">
+  <w:latentStyles w:defLockedState="0" w:defUIPriority="99" w:defSemiHidden="0" w:defUnhideWhenUsed="0" w:defQFormat="0" w:count="374">
     <w:lsdException w:name="Normal" w:uiPriority="0" w:qFormat="1"/>
     <w:lsdException w:name="heading 1" w:uiPriority="9" w:qFormat="1"/>
     <w:lsdException w:name="heading 2" w:semiHidden="1" w:uiPriority="9" w:unhideWhenUsed="1" w:qFormat="1"/>
@@ -6422,7 +6756,6 @@
     <w:lsdException w:name="HTML Sample" w:semiHidden="1" w:unhideWhenUsed="1"/>
     <w:lsdException w:name="HTML Typewriter" w:semiHidden="1" w:unhideWhenUsed="1"/>
     <w:lsdException w:name="HTML Variable" w:semiHidden="1" w:unhideWhenUsed="1"/>
-    <w:lsdException w:name="Normal Table" w:semiHidden="1" w:unhideWhenUsed="1"/>
     <w:lsdException w:name="annotation subject" w:semiHidden="1" w:unhideWhenUsed="1"/>
     <w:lsdException w:name="No List" w:semiHidden="1" w:unhideWhenUsed="1"/>
     <w:lsdException w:name="Outline List 1" w:semiHidden="1" w:unhideWhenUsed="1"/>
@@ -6467,7 +6800,6 @@
     <w:lsdException w:name="Table Professional" w:semiHidden="1" w:unhideWhenUsed="1"/>
     <w:lsdException w:name="Table Subtle 1" w:semiHidden="1" w:unhideWhenUsed="1"/>
     <w:lsdException w:name="Table Subtle 2" w:semiHidden="1" w:unhideWhenUsed="1"/>
-    <w:lsdException w:name="Table Web 1" w:semiHidden="1" w:unhideWhenUsed="1"/>
     <w:lsdException w:name="Table Web 2" w:semiHidden="1" w:unhideWhenUsed="1"/>
     <w:lsdException w:name="Table Web 3" w:semiHidden="1" w:unhideWhenUsed="1"/>
     <w:lsdException w:name="Balloon Text" w:semiHidden="1" w:unhideWhenUsed="1"/>
@@ -6688,6 +7020,9 @@
     <w:lsdException w:name="List Table 5 Dark Accent 6" w:uiPriority="50"/>
     <w:lsdException w:name="List Table 6 Colorful Accent 6" w:uiPriority="51"/>
     <w:lsdException w:name="List Table 7 Colorful Accent 6" w:uiPriority="52"/>
+    <w:lsdException w:name="Mention" w:semiHidden="1" w:unhideWhenUsed="1"/>
+    <w:lsdException w:name="Smart Hyperlink" w:semiHidden="1" w:unhideWhenUsed="1"/>
+    <w:lsdException w:name="Hashtag" w:semiHidden="1" w:unhideWhenUsed="1"/>
   </w:latentStyles>
   <w:style w:type="paragraph" w:default="1" w:styleId="Normal">
     <w:name w:val="Normal"/>
@@ -7143,7 +7478,7 @@
 </file>
 
 <file path=customXml/itemProps1.xml><?xml version="1.0" encoding="utf-8"?>
-<ds:datastoreItem xmlns:ds="http://schemas.openxmlformats.org/officeDocument/2006/customXml" ds:itemID="{325087A1-19A9-48A4-B2AD-A4527E79AFE2}">
+<ds:datastoreItem xmlns:ds="http://schemas.openxmlformats.org/officeDocument/2006/customXml" ds:itemID="{37A81C02-94AE-4035-89C9-F3D34A5EF160}">
   <ds:schemaRefs>
     <ds:schemaRef ds:uri="http://schemas.openxmlformats.org/officeDocument/2006/bibliography"/>
   </ds:schemaRefs>

</xml_diff>

<commit_message>
ajouter introduction et resumer
</commit_message>
<xml_diff>
--- a/rapport.docx
+++ b/rapport.docx
@@ -13,12 +13,329 @@
       </w:pPr>
       <w:r>
         <w:rPr>
+          <w:rFonts w:ascii="Times New Roman" w:hAnsi="Times New Roman" w:cs="Times New Roman"/>
+          <w:b/>
+          <w:bCs/>
+          <w:noProof/>
+          <w:szCs w:val="28"/>
+          <w:lang w:eastAsia="fr-FR"/>
+        </w:rPr>
+        <mc:AlternateContent>
+          <mc:Choice Requires="wps">
+            <w:drawing>
+              <wp:anchor distT="45720" distB="45720" distL="114300" distR="114300" simplePos="0" relativeHeight="251661312" behindDoc="0" locked="0" layoutInCell="1" allowOverlap="1" wp14:anchorId="501F4D4D" wp14:editId="5BE56654">
+                <wp:simplePos x="0" y="0"/>
+                <wp:positionH relativeFrom="column">
+                  <wp:posOffset>1768475</wp:posOffset>
+                </wp:positionH>
+                <wp:positionV relativeFrom="page">
+                  <wp:posOffset>343639</wp:posOffset>
+                </wp:positionV>
+                <wp:extent cx="4582160" cy="1286510"/>
+                <wp:effectExtent l="0" t="0" r="0" b="0"/>
+                <wp:wrapTopAndBottom/>
+                <wp:docPr id="217" name="Text Box 2"/>
+                <wp:cNvGraphicFramePr>
+                  <a:graphicFrameLocks xmlns:a="http://schemas.openxmlformats.org/drawingml/2006/main"/>
+                </wp:cNvGraphicFramePr>
+                <a:graphic xmlns:a="http://schemas.openxmlformats.org/drawingml/2006/main">
+                  <a:graphicData uri="http://schemas.microsoft.com/office/word/2010/wordprocessingShape">
+                    <wps:wsp>
+                      <wps:cNvSpPr txBox="1">
+                        <a:spLocks noChangeArrowheads="1"/>
+                      </wps:cNvSpPr>
+                      <wps:spPr bwMode="auto">
+                        <a:xfrm>
+                          <a:off x="0" y="0"/>
+                          <a:ext cx="4582160" cy="1286510"/>
+                        </a:xfrm>
+                        <a:prstGeom prst="rect">
+                          <a:avLst/>
+                        </a:prstGeom>
+                        <a:noFill/>
+                        <a:ln w="9525">
+                          <a:noFill/>
+                          <a:miter lim="800000"/>
+                          <a:headEnd/>
+                          <a:tailEnd/>
+                        </a:ln>
+                      </wps:spPr>
+                      <wps:txbx>
+                        <w:txbxContent>
+                          <w:p>
+                            <w:pPr>
+                              <w:jc w:val="center"/>
+                              <w:rPr>
+                                <w:rFonts w:ascii="Times New Roman" w:hAnsi="Times New Roman" w:cs="Times New Roman"/>
+                                <w:i/>
+                                <w:iCs/>
+                                <w:sz w:val="24"/>
+                                <w:szCs w:val="24"/>
+                              </w:rPr>
+                            </w:pPr>
+                            <w:r>
+                              <w:rPr>
+                                <w:rFonts w:ascii="Times New Roman" w:hAnsi="Times New Roman" w:cs="Times New Roman"/>
+                                <w:i/>
+                                <w:iCs/>
+                                <w:sz w:val="24"/>
+                                <w:szCs w:val="24"/>
+                              </w:rPr>
+                              <w:t>République Islamique de Mauritanie</w:t>
+                            </w:r>
+                          </w:p>
+                          <w:p>
+                            <w:pPr>
+                              <w:jc w:val="center"/>
+                              <w:rPr>
+                                <w:rFonts w:ascii="Times New Roman" w:hAnsi="Times New Roman" w:cs="Times New Roman"/>
+                                <w:i/>
+                                <w:iCs/>
+                                <w:sz w:val="24"/>
+                                <w:szCs w:val="24"/>
+                              </w:rPr>
+                            </w:pPr>
+                            <w:r>
+                              <w:rPr>
+                                <w:rFonts w:ascii="Times New Roman" w:hAnsi="Times New Roman" w:cs="Times New Roman"/>
+                                <w:i/>
+                                <w:iCs/>
+                                <w:sz w:val="24"/>
+                                <w:szCs w:val="24"/>
+                              </w:rPr>
+                              <w:t>Honneur, Fraternité, Justice</w:t>
+                            </w:r>
+                          </w:p>
+                          <w:p>
+                            <w:pPr>
+                              <w:jc w:val="center"/>
+                              <w:rPr>
+                                <w:rFonts w:ascii="Times New Roman" w:hAnsi="Times New Roman" w:cs="Times New Roman"/>
+                                <w:i/>
+                                <w:iCs/>
+                                <w:sz w:val="24"/>
+                                <w:szCs w:val="24"/>
+                              </w:rPr>
+                            </w:pPr>
+                            <w:r>
+                              <w:rPr>
+                                <w:rFonts w:ascii="Times New Roman" w:hAnsi="Times New Roman" w:cs="Times New Roman"/>
+                                <w:i/>
+                                <w:iCs/>
+                                <w:sz w:val="24"/>
+                                <w:szCs w:val="24"/>
+                              </w:rPr>
+                              <w:t>Ministère chargée de l’Enseignement Supérieur</w:t>
+                            </w:r>
+                          </w:p>
+                          <w:p>
+                            <w:pPr>
+                              <w:jc w:val="center"/>
+                              <w:rPr>
+                                <w:rFonts w:cs="Calibri"/>
+                                <w:i/>
+                                <w:iCs/>
+                                <w:sz w:val="24"/>
+                                <w:szCs w:val="20"/>
+                              </w:rPr>
+                            </w:pPr>
+                            <w:r>
+                              <w:rPr>
+                                <w:rFonts w:cs="Calibri"/>
+                                <w:i/>
+                                <w:iCs/>
+                                <w:sz w:val="24"/>
+                                <w:szCs w:val="20"/>
+                              </w:rPr>
+                              <w:t xml:space="preserve">Institut Supérieur de </w:t>
+                            </w:r>
+                            <w:r>
+                              <w:rPr>
+                                <w:rFonts w:cs="Calibri"/>
+                                <w:i/>
+                                <w:iCs/>
+                                <w:sz w:val="24"/>
+                                <w:szCs w:val="20"/>
+                              </w:rPr>
+                              <w:t xml:space="preserve">Comptabilité et d’Administration des </w:t>
+                            </w:r>
+                            <w:r>
+                              <w:rPr>
+                                <w:rFonts w:cs="Calibri"/>
+                                <w:i/>
+                                <w:iCs/>
+                                <w:sz w:val="24"/>
+                                <w:szCs w:val="20"/>
+                              </w:rPr>
+                              <w:t>Entreprises</w:t>
+                            </w:r>
+                          </w:p>
+                          <w:p>
+                            <w:pPr>
+                              <w:rPr>
+                                <w:sz w:val="24"/>
+                                <w:szCs w:val="20"/>
+                              </w:rPr>
+                            </w:pPr>
+                          </w:p>
+                        </w:txbxContent>
+                      </wps:txbx>
+                      <wps:bodyPr rot="0" vert="horz" wrap="square" lIns="91440" tIns="45720" rIns="91440" bIns="45720" anchor="t" anchorCtr="0">
+                        <a:noAutofit/>
+                      </wps:bodyPr>
+                    </wps:wsp>
+                  </a:graphicData>
+                </a:graphic>
+                <wp14:sizeRelH relativeFrom="margin">
+                  <wp14:pctWidth>0</wp14:pctWidth>
+                </wp14:sizeRelH>
+                <wp14:sizeRelV relativeFrom="margin">
+                  <wp14:pctHeight>0</wp14:pctHeight>
+                </wp14:sizeRelV>
+              </wp:anchor>
+            </w:drawing>
+          </mc:Choice>
+          <mc:Fallback>
+            <w:pict>
+              <v:shapetype w14:anchorId="501F4D4D" id="_x0000_t202" coordsize="21600,21600" o:spt="202" path="m,l,21600r21600,l21600,xe">
+                <v:stroke joinstyle="miter"/>
+                <v:path gradientshapeok="t" o:connecttype="rect"/>
+              </v:shapetype>
+              <v:shape id="Text Box 2" o:spid="_x0000_s1026" type="#_x0000_t202" style="position:absolute;margin-left:139.25pt;margin-top:27.05pt;width:360.8pt;height:101.3pt;z-index:251661312;visibility:visible;mso-wrap-style:square;mso-width-percent:0;mso-height-percent:0;mso-wrap-distance-left:9pt;mso-wrap-distance-top:3.6pt;mso-wrap-distance-right:9pt;mso-wrap-distance-bottom:3.6pt;mso-position-horizontal:absolute;mso-position-horizontal-relative:text;mso-position-vertical:absolute;mso-position-vertical-relative:page;mso-width-percent:0;mso-height-percent:0;mso-width-relative:margin;mso-height-relative:margin;v-text-anchor:top" o:gfxdata="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" filled="f" stroked="f">
+                <v:textbox>
+                  <w:txbxContent>
+                    <w:p>
+                      <w:pPr>
+                        <w:jc w:val="center"/>
+                        <w:rPr>
+                          <w:rFonts w:ascii="Times New Roman" w:hAnsi="Times New Roman" w:cs="Times New Roman"/>
+                          <w:i/>
+                          <w:iCs/>
+                          <w:sz w:val="24"/>
+                          <w:szCs w:val="24"/>
+                        </w:rPr>
+                      </w:pPr>
+                      <w:r>
+                        <w:rPr>
+                          <w:rFonts w:ascii="Times New Roman" w:hAnsi="Times New Roman" w:cs="Times New Roman"/>
+                          <w:i/>
+                          <w:iCs/>
+                          <w:sz w:val="24"/>
+                          <w:szCs w:val="24"/>
+                        </w:rPr>
+                        <w:t>République Islamique de Mauritanie</w:t>
+                      </w:r>
+                    </w:p>
+                    <w:p>
+                      <w:pPr>
+                        <w:jc w:val="center"/>
+                        <w:rPr>
+                          <w:rFonts w:ascii="Times New Roman" w:hAnsi="Times New Roman" w:cs="Times New Roman"/>
+                          <w:i/>
+                          <w:iCs/>
+                          <w:sz w:val="24"/>
+                          <w:szCs w:val="24"/>
+                        </w:rPr>
+                      </w:pPr>
+                      <w:r>
+                        <w:rPr>
+                          <w:rFonts w:ascii="Times New Roman" w:hAnsi="Times New Roman" w:cs="Times New Roman"/>
+                          <w:i/>
+                          <w:iCs/>
+                          <w:sz w:val="24"/>
+                          <w:szCs w:val="24"/>
+                        </w:rPr>
+                        <w:t>Honneur, Fraternité, Justice</w:t>
+                      </w:r>
+                    </w:p>
+                    <w:p>
+                      <w:pPr>
+                        <w:jc w:val="center"/>
+                        <w:rPr>
+                          <w:rFonts w:ascii="Times New Roman" w:hAnsi="Times New Roman" w:cs="Times New Roman"/>
+                          <w:i/>
+                          <w:iCs/>
+                          <w:sz w:val="24"/>
+                          <w:szCs w:val="24"/>
+                        </w:rPr>
+                      </w:pPr>
+                      <w:r>
+                        <w:rPr>
+                          <w:rFonts w:ascii="Times New Roman" w:hAnsi="Times New Roman" w:cs="Times New Roman"/>
+                          <w:i/>
+                          <w:iCs/>
+                          <w:sz w:val="24"/>
+                          <w:szCs w:val="24"/>
+                        </w:rPr>
+                        <w:t>Ministère chargée de l’Enseignement Supérieur</w:t>
+                      </w:r>
+                    </w:p>
+                    <w:p>
+                      <w:pPr>
+                        <w:jc w:val="center"/>
+                        <w:rPr>
+                          <w:rFonts w:cs="Calibri"/>
+                          <w:i/>
+                          <w:iCs/>
+                          <w:sz w:val="24"/>
+                          <w:szCs w:val="20"/>
+                        </w:rPr>
+                      </w:pPr>
+                      <w:r>
+                        <w:rPr>
+                          <w:rFonts w:cs="Calibri"/>
+                          <w:i/>
+                          <w:iCs/>
+                          <w:sz w:val="24"/>
+                          <w:szCs w:val="20"/>
+                        </w:rPr>
+                        <w:t xml:space="preserve">Institut Supérieur de </w:t>
+                      </w:r>
+                      <w:r>
+                        <w:rPr>
+                          <w:rFonts w:cs="Calibri"/>
+                          <w:i/>
+                          <w:iCs/>
+                          <w:sz w:val="24"/>
+                          <w:szCs w:val="20"/>
+                        </w:rPr>
+                        <w:t xml:space="preserve">Comptabilité et d’Administration des </w:t>
+                      </w:r>
+                      <w:r>
+                        <w:rPr>
+                          <w:rFonts w:cs="Calibri"/>
+                          <w:i/>
+                          <w:iCs/>
+                          <w:sz w:val="24"/>
+                          <w:szCs w:val="20"/>
+                        </w:rPr>
+                        <w:t>Entreprises</w:t>
+                      </w:r>
+                    </w:p>
+                    <w:p>
+                      <w:pPr>
+                        <w:rPr>
+                          <w:sz w:val="24"/>
+                          <w:szCs w:val="20"/>
+                        </w:rPr>
+                      </w:pPr>
+                    </w:p>
+                  </w:txbxContent>
+                </v:textbox>
+                <w10:wrap type="topAndBottom" anchory="page"/>
+              </v:shape>
+            </w:pict>
+          </mc:Fallback>
+        </mc:AlternateContent>
+      </w:r>
+      <w:r>
+        <w:rPr>
           <w:rFonts w:eastAsiaTheme="majorEastAsia" w:cstheme="majorBidi"/>
           <w:noProof/>
           <w:lang w:eastAsia="fr-FR"/>
         </w:rPr>
         <w:drawing>
-          <wp:anchor distT="0" distB="0" distL="114300" distR="114300" simplePos="0" relativeHeight="251658240" behindDoc="0" locked="0" layoutInCell="1" allowOverlap="1" wp14:anchorId="40668084" wp14:editId="375D2132">
+          <wp:anchor distT="0" distB="0" distL="114300" distR="114300" simplePos="0" relativeHeight="251658240" behindDoc="0" locked="0" layoutInCell="1" allowOverlap="1" wp14:anchorId="3613AC50" wp14:editId="2BC63B9A">
             <wp:simplePos x="0" y="0"/>
             <wp:positionH relativeFrom="column">
               <wp:posOffset>1965960</wp:posOffset>
@@ -93,14 +410,13 @@
           <w:b/>
           <w:bCs/>
           <w:noProof/>
-          <w:sz w:val="28"/>
           <w:szCs w:val="28"/>
           <w:lang w:eastAsia="fr-FR"/>
         </w:rPr>
         <mc:AlternateContent>
           <mc:Choice Requires="wps">
             <w:drawing>
-              <wp:anchor distT="45720" distB="45720" distL="114300" distR="114300" simplePos="0" relativeHeight="251665408" behindDoc="0" locked="0" layoutInCell="1" allowOverlap="1" wp14:anchorId="2D99A2B8" wp14:editId="7A043599">
+              <wp:anchor distT="45720" distB="45720" distL="114300" distR="114300" simplePos="0" relativeHeight="251665408" behindDoc="0" locked="0" layoutInCell="1" allowOverlap="1" wp14:anchorId="6EE941CF" wp14:editId="058E8B41">
                 <wp:simplePos x="0" y="0"/>
                 <wp:positionH relativeFrom="column">
                   <wp:posOffset>-518795</wp:posOffset>
@@ -145,7 +461,6 @@
                                 <w:rFonts w:asciiTheme="minorBidi" w:hAnsiTheme="minorBidi"/>
                                 <w:i/>
                                 <w:color w:val="87A846"/>
-                                <w:sz w:val="28"/>
                                 <w:szCs w:val="28"/>
                               </w:rPr>
                             </w:pPr>
@@ -155,7 +470,6 @@
                                 <w:i/>
                                 <w:iCs/>
                                 <w:color w:val="87A846"/>
-                                <w:sz w:val="28"/>
                                 <w:szCs w:val="28"/>
                               </w:rPr>
                               <w:t>Réalisé par </w:t>
@@ -165,7 +479,6 @@
                                 <w:rFonts w:asciiTheme="minorBidi" w:hAnsiTheme="minorBidi"/>
                                 <w:i/>
                                 <w:color w:val="87A846"/>
-                                <w:sz w:val="28"/>
                                 <w:szCs w:val="28"/>
                               </w:rPr>
                               <w:t>:</w:t>
@@ -178,7 +491,6 @@
                                 <w:bCs/>
                                 <w:i/>
                                 <w:color w:val="000000" w:themeColor="text1"/>
-                                <w:sz w:val="28"/>
                                 <w:szCs w:val="28"/>
                               </w:rPr>
                             </w:pPr>
@@ -188,7 +500,6 @@
                                 <w:bCs/>
                                 <w:i/>
                                 <w:color w:val="000000" w:themeColor="text1"/>
-                                <w:sz w:val="28"/>
                                 <w:szCs w:val="28"/>
                               </w:rPr>
                               <w:t xml:space="preserve">Brahim Mohamed Baheida </w:t>
@@ -201,7 +512,6 @@
                                 <w:bCs/>
                                 <w:i/>
                                 <w:color w:val="000000" w:themeColor="text1"/>
-                                <w:sz w:val="28"/>
                                 <w:szCs w:val="28"/>
                               </w:rPr>
                             </w:pPr>
@@ -211,7 +521,6 @@
                                 <w:bCs/>
                                 <w:i/>
                                 <w:color w:val="000000" w:themeColor="text1"/>
-                                <w:sz w:val="28"/>
                                 <w:szCs w:val="28"/>
                               </w:rPr>
                               <w:t>Mohamed Sidatt Alem</w:t>
@@ -224,7 +533,6 @@
                                 <w:bCs/>
                                 <w:i/>
                                 <w:color w:val="000000" w:themeColor="text1"/>
-                                <w:sz w:val="28"/>
                                 <w:szCs w:val="28"/>
                               </w:rPr>
                             </w:pPr>
@@ -236,7 +544,6 @@
                                 <w:bCs/>
                                 <w:i/>
                                 <w:color w:val="000000" w:themeColor="text1"/>
-                                <w:sz w:val="28"/>
                                 <w:szCs w:val="28"/>
                               </w:rPr>
                             </w:pPr>
@@ -248,7 +555,6 @@
                                 <w:bCs/>
                                 <w:i/>
                                 <w:color w:val="7B7B7B" w:themeColor="accent3" w:themeShade="BF"/>
-                                <w:sz w:val="28"/>
                                 <w:szCs w:val="28"/>
                               </w:rPr>
                             </w:pPr>
@@ -258,7 +564,6 @@
                                 <w:bCs/>
                                 <w:i/>
                                 <w:color w:val="87A846"/>
-                                <w:sz w:val="28"/>
                                 <w:szCs w:val="28"/>
                               </w:rPr>
                               <w:t>Encadré par </w:t>
@@ -269,7 +574,6 @@
                                 <w:bCs/>
                                 <w:i/>
                                 <w:color w:val="7B7B7B" w:themeColor="accent3" w:themeShade="BF"/>
-                                <w:sz w:val="28"/>
                                 <w:szCs w:val="28"/>
                               </w:rPr>
                               <w:t>:</w:t>
@@ -279,14 +583,12 @@
                             <w:pPr>
                               <w:rPr>
                                 <w:rFonts w:asciiTheme="minorBidi" w:hAnsiTheme="minorBidi"/>
-                                <w:sz w:val="28"/>
                                 <w:szCs w:val="28"/>
                               </w:rPr>
                             </w:pPr>
                             <w:r>
                               <w:rPr>
                                 <w:rFonts w:asciiTheme="minorBidi" w:hAnsiTheme="minorBidi"/>
-                                <w:sz w:val="28"/>
                                 <w:szCs w:val="28"/>
                               </w:rPr>
                               <w:t>Dr. Ethmane ould Ebbe</w:t>
@@ -310,13 +612,9 @@
               </wp:anchor>
             </w:drawing>
           </mc:Choice>
-          <mc:Fallback xmlns:cx8="http://schemas.microsoft.com/office/drawing/2016/5/14/chartex" xmlns:cx7="http://schemas.microsoft.com/office/drawing/2016/5/13/chartex" xmlns:cx6="http://schemas.microsoft.com/office/drawing/2016/5/12/chartex" xmlns:cx5="http://schemas.microsoft.com/office/drawing/2016/5/11/chartex" xmlns:cx4="http://schemas.microsoft.com/office/drawing/2016/5/10/chartex" xmlns:cx3="http://schemas.microsoft.com/office/drawing/2016/5/9/chartex" xmlns:cx2="http://schemas.microsoft.com/office/drawing/2015/10/21/chartex" xmlns:cx1="http://schemas.microsoft.com/office/drawing/2015/9/8/chartex">
+          <mc:Fallback>
             <w:pict>
-              <v:shapetype w14:anchorId="2D99A2B8" id="_x0000_t202" coordsize="21600,21600" o:spt="202" path="m,l,21600r21600,l21600,xe">
-                <v:stroke joinstyle="miter"/>
-                <v:path gradientshapeok="t" o:connecttype="rect"/>
-              </v:shapetype>
-              <v:shape id="Text Box 2" o:spid="_x0000_s1026" type="#_x0000_t202" style="position:absolute;margin-left:-40.85pt;margin-top:487.5pt;width:199.5pt;height:221.35pt;z-index:251665408;visibility:visible;mso-wrap-style:square;mso-width-percent:0;mso-height-percent:0;mso-wrap-distance-left:9pt;mso-wrap-distance-top:3.6pt;mso-wrap-distance-right:9pt;mso-wrap-distance-bottom:3.6pt;mso-position-horizontal:absolute;mso-position-horizontal-relative:text;mso-position-vertical:absolute;mso-position-vertical-relative:page;mso-width-percent:0;mso-height-percent:0;mso-width-relative:margin;mso-height-relative:margin;v-text-anchor:top" o:gfxdata="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" filled="f" stroked="f">
+              <v:shape w14:anchorId="6EE941CF" id="_x0000_s1027" type="#_x0000_t202" style="position:absolute;margin-left:-40.85pt;margin-top:487.5pt;width:199.5pt;height:221.35pt;z-index:251665408;visibility:visible;mso-wrap-style:square;mso-width-percent:0;mso-height-percent:0;mso-wrap-distance-left:9pt;mso-wrap-distance-top:3.6pt;mso-wrap-distance-right:9pt;mso-wrap-distance-bottom:3.6pt;mso-position-horizontal:absolute;mso-position-horizontal-relative:text;mso-position-vertical:absolute;mso-position-vertical-relative:page;mso-width-percent:0;mso-height-percent:0;mso-width-relative:margin;mso-height-relative:margin;v-text-anchor:top" o:gfxdata="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" filled="f" stroked="f">
                 <v:textbox>
                   <w:txbxContent>
                     <w:p>
@@ -325,7 +623,6 @@
                           <w:rFonts w:asciiTheme="minorBidi" w:hAnsiTheme="minorBidi"/>
                           <w:i/>
                           <w:color w:val="87A846"/>
-                          <w:sz w:val="28"/>
                           <w:szCs w:val="28"/>
                         </w:rPr>
                       </w:pPr>
@@ -335,7 +632,6 @@
                           <w:i/>
                           <w:iCs/>
                           <w:color w:val="87A846"/>
-                          <w:sz w:val="28"/>
                           <w:szCs w:val="28"/>
                         </w:rPr>
                         <w:t>Réalisé par </w:t>
@@ -345,7 +641,6 @@
                           <w:rFonts w:asciiTheme="minorBidi" w:hAnsiTheme="minorBidi"/>
                           <w:i/>
                           <w:color w:val="87A846"/>
-                          <w:sz w:val="28"/>
                           <w:szCs w:val="28"/>
                         </w:rPr>
                         <w:t>:</w:t>
@@ -358,7 +653,6 @@
                           <w:bCs/>
                           <w:i/>
                           <w:color w:val="000000" w:themeColor="text1"/>
-                          <w:sz w:val="28"/>
                           <w:szCs w:val="28"/>
                         </w:rPr>
                       </w:pPr>
@@ -368,7 +662,6 @@
                           <w:bCs/>
                           <w:i/>
                           <w:color w:val="000000" w:themeColor="text1"/>
-                          <w:sz w:val="28"/>
                           <w:szCs w:val="28"/>
                         </w:rPr>
                         <w:t xml:space="preserve">Brahim Mohamed Baheida </w:t>
@@ -381,7 +674,6 @@
                           <w:bCs/>
                           <w:i/>
                           <w:color w:val="000000" w:themeColor="text1"/>
-                          <w:sz w:val="28"/>
                           <w:szCs w:val="28"/>
                         </w:rPr>
                       </w:pPr>
@@ -391,7 +683,6 @@
                           <w:bCs/>
                           <w:i/>
                           <w:color w:val="000000" w:themeColor="text1"/>
-                          <w:sz w:val="28"/>
                           <w:szCs w:val="28"/>
                         </w:rPr>
                         <w:t>Mohamed Sidatt Alem</w:t>
@@ -404,7 +695,6 @@
                           <w:bCs/>
                           <w:i/>
                           <w:color w:val="000000" w:themeColor="text1"/>
-                          <w:sz w:val="28"/>
                           <w:szCs w:val="28"/>
                         </w:rPr>
                       </w:pPr>
@@ -416,7 +706,6 @@
                           <w:bCs/>
                           <w:i/>
                           <w:color w:val="000000" w:themeColor="text1"/>
-                          <w:sz w:val="28"/>
                           <w:szCs w:val="28"/>
                         </w:rPr>
                       </w:pPr>
@@ -428,7 +717,6 @@
                           <w:bCs/>
                           <w:i/>
                           <w:color w:val="7B7B7B" w:themeColor="accent3" w:themeShade="BF"/>
-                          <w:sz w:val="28"/>
                           <w:szCs w:val="28"/>
                         </w:rPr>
                       </w:pPr>
@@ -438,7 +726,6 @@
                           <w:bCs/>
                           <w:i/>
                           <w:color w:val="87A846"/>
-                          <w:sz w:val="28"/>
                           <w:szCs w:val="28"/>
                         </w:rPr>
                         <w:t>Encadré par </w:t>
@@ -449,7 +736,6 @@
                           <w:bCs/>
                           <w:i/>
                           <w:color w:val="7B7B7B" w:themeColor="accent3" w:themeShade="BF"/>
-                          <w:sz w:val="28"/>
                           <w:szCs w:val="28"/>
                         </w:rPr>
                         <w:t>:</w:t>
@@ -459,14 +745,12 @@
                       <w:pPr>
                         <w:rPr>
                           <w:rFonts w:asciiTheme="minorBidi" w:hAnsiTheme="minorBidi"/>
-                          <w:sz w:val="28"/>
                           <w:szCs w:val="28"/>
                         </w:rPr>
                       </w:pPr>
                       <w:r>
                         <w:rPr>
                           <w:rFonts w:asciiTheme="minorBidi" w:hAnsiTheme="minorBidi"/>
-                          <w:sz w:val="28"/>
                           <w:szCs w:val="28"/>
                         </w:rPr>
                         <w:t>Dr. Ethmane ould Ebbe</w:t>
@@ -487,14 +771,13 @@
           <w:b/>
           <w:bCs/>
           <w:noProof/>
-          <w:sz w:val="28"/>
           <w:szCs w:val="28"/>
           <w:lang w:eastAsia="fr-FR"/>
         </w:rPr>
         <mc:AlternateContent>
           <mc:Choice Requires="wps">
             <w:drawing>
-              <wp:anchor distT="45720" distB="45720" distL="114300" distR="114300" simplePos="0" relativeHeight="251667456" behindDoc="0" locked="0" layoutInCell="1" allowOverlap="1" wp14:anchorId="4708CE05" wp14:editId="37D461B8">
+              <wp:anchor distT="45720" distB="45720" distL="114300" distR="114300" simplePos="0" relativeHeight="251667456" behindDoc="0" locked="0" layoutInCell="1" allowOverlap="1" wp14:anchorId="4880E333" wp14:editId="13990A46">
                 <wp:simplePos x="0" y="0"/>
                 <wp:positionH relativeFrom="column">
                   <wp:posOffset>2279650</wp:posOffset>
@@ -539,6 +822,8 @@
                                 <w:rFonts w:asciiTheme="minorBidi" w:hAnsiTheme="minorBidi"/>
                                 <w:i/>
                                 <w:color w:val="000000" w:themeColor="text1"/>
+                                <w:sz w:val="24"/>
+                                <w:szCs w:val="20"/>
                               </w:rPr>
                             </w:pPr>
                             <w:r>
@@ -547,17 +832,28 @@
                                 <w:bCs/>
                                 <w:i/>
                                 <w:color w:val="000000" w:themeColor="text1"/>
+                                <w:sz w:val="24"/>
+                                <w:szCs w:val="20"/>
                               </w:rPr>
-                              <w:t xml:space="preserve">                                                                       </w:t>
+                              <w:t xml:space="preserve">                                                                     </w:t>
                             </w:r>
                             <w:r>
                               <w:rPr>
                                 <w:rFonts w:asciiTheme="minorBidi" w:hAnsiTheme="minorBidi"/>
+                                <w:sz w:val="24"/>
+                                <w:szCs w:val="20"/>
                               </w:rPr>
                               <w:t>Année Universitaire : 2016 – 2017</w:t>
                             </w:r>
                           </w:p>
-                          <w:p/>
+                          <w:p>
+                            <w:pPr>
+                              <w:rPr>
+                                <w:sz w:val="24"/>
+                                <w:szCs w:val="20"/>
+                              </w:rPr>
+                            </w:pPr>
+                          </w:p>
                         </w:txbxContent>
                       </wps:txbx>
                       <wps:bodyPr rot="0" vert="horz" wrap="square" lIns="91440" tIns="45720" rIns="91440" bIns="45720" anchor="t" anchorCtr="0">
@@ -575,9 +871,9 @@
               </wp:anchor>
             </w:drawing>
           </mc:Choice>
-          <mc:Fallback xmlns:cx8="http://schemas.microsoft.com/office/drawing/2016/5/14/chartex" xmlns:cx7="http://schemas.microsoft.com/office/drawing/2016/5/13/chartex" xmlns:cx6="http://schemas.microsoft.com/office/drawing/2016/5/12/chartex" xmlns:cx5="http://schemas.microsoft.com/office/drawing/2016/5/11/chartex" xmlns:cx4="http://schemas.microsoft.com/office/drawing/2016/5/10/chartex" xmlns:cx3="http://schemas.microsoft.com/office/drawing/2016/5/9/chartex" xmlns:cx2="http://schemas.microsoft.com/office/drawing/2015/10/21/chartex" xmlns:cx1="http://schemas.microsoft.com/office/drawing/2015/9/8/chartex">
+          <mc:Fallback>
             <w:pict>
-              <v:shape w14:anchorId="4708CE05" id="_x0000_s1027" type="#_x0000_t202" style="position:absolute;margin-left:179.5pt;margin-top:788.75pt;width:207.4pt;height:51.55pt;z-index:251667456;visibility:visible;mso-wrap-style:square;mso-width-percent:0;mso-height-percent:0;mso-wrap-distance-left:9pt;mso-wrap-distance-top:3.6pt;mso-wrap-distance-right:9pt;mso-wrap-distance-bottom:3.6pt;mso-position-horizontal:absolute;mso-position-horizontal-relative:text;mso-position-vertical:absolute;mso-position-vertical-relative:page;mso-width-percent:0;mso-height-percent:0;mso-width-relative:margin;mso-height-relative:margin;v-text-anchor:top" o:gfxdata="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" filled="f" stroked="f">
+              <v:shape w14:anchorId="4880E333" id="_x0000_s1028" type="#_x0000_t202" style="position:absolute;margin-left:179.5pt;margin-top:788.75pt;width:207.4pt;height:51.55pt;z-index:251667456;visibility:visible;mso-wrap-style:square;mso-width-percent:0;mso-height-percent:0;mso-wrap-distance-left:9pt;mso-wrap-distance-top:3.6pt;mso-wrap-distance-right:9pt;mso-wrap-distance-bottom:3.6pt;mso-position-horizontal:absolute;mso-position-horizontal-relative:text;mso-position-vertical:absolute;mso-position-vertical-relative:page;mso-width-percent:0;mso-height-percent:0;mso-width-relative:margin;mso-height-relative:margin;v-text-anchor:top" o:gfxdata="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" filled="f" stroked="f">
                 <v:textbox>
                   <w:txbxContent>
                     <w:p>
@@ -586,6 +882,8 @@
                           <w:rFonts w:asciiTheme="minorBidi" w:hAnsiTheme="minorBidi"/>
                           <w:i/>
                           <w:color w:val="000000" w:themeColor="text1"/>
+                          <w:sz w:val="24"/>
+                          <w:szCs w:val="20"/>
                         </w:rPr>
                       </w:pPr>
                       <w:r>
@@ -594,17 +892,28 @@
                           <w:bCs/>
                           <w:i/>
                           <w:color w:val="000000" w:themeColor="text1"/>
+                          <w:sz w:val="24"/>
+                          <w:szCs w:val="20"/>
                         </w:rPr>
-                        <w:t xml:space="preserve">                                                                       </w:t>
+                        <w:t xml:space="preserve">                                                                     </w:t>
                       </w:r>
                       <w:r>
                         <w:rPr>
                           <w:rFonts w:asciiTheme="minorBidi" w:hAnsiTheme="minorBidi"/>
+                          <w:sz w:val="24"/>
+                          <w:szCs w:val="20"/>
                         </w:rPr>
                         <w:t>Année Universitaire : 2016 – 2017</w:t>
                       </w:r>
                     </w:p>
-                    <w:p/>
+                    <w:p>
+                      <w:pPr>
+                        <w:rPr>
+                          <w:sz w:val="24"/>
+                          <w:szCs w:val="20"/>
+                        </w:rPr>
+                      </w:pPr>
+                    </w:p>
                   </w:txbxContent>
                 </v:textbox>
                 <w10:wrap type="topAndBottom" anchory="page"/>
@@ -619,14 +928,13 @@
           <w:b/>
           <w:bCs/>
           <w:noProof/>
-          <w:sz w:val="28"/>
           <w:szCs w:val="28"/>
           <w:lang w:eastAsia="fr-FR"/>
         </w:rPr>
         <mc:AlternateContent>
           <mc:Choice Requires="wps">
             <w:drawing>
-              <wp:anchor distT="45720" distB="45720" distL="114300" distR="114300" simplePos="0" relativeHeight="251663360" behindDoc="0" locked="0" layoutInCell="1" allowOverlap="1" wp14:anchorId="6BDC1503" wp14:editId="751EF9EA">
+              <wp:anchor distT="45720" distB="45720" distL="114300" distR="114300" simplePos="0" relativeHeight="251663360" behindDoc="0" locked="0" layoutInCell="1" allowOverlap="1" wp14:anchorId="712BE4BC" wp14:editId="3BF3012D">
                 <wp:simplePos x="0" y="0"/>
                 <wp:positionH relativeFrom="column">
                   <wp:posOffset>-518160</wp:posOffset>
@@ -705,7 +1013,6 @@
                               <w:rPr>
                                 <w:rFonts w:cstheme="majorBidi"/>
                                 <w:color w:val="525252" w:themeColor="accent3" w:themeShade="80"/>
-                                <w:sz w:val="28"/>
                                 <w:szCs w:val="28"/>
                                 <w:rtl/>
                               </w:rPr>
@@ -718,7 +1025,6 @@
                                 <w:i/>
                                 <w:iCs/>
                                 <w:color w:val="525252" w:themeColor="accent3" w:themeShade="80"/>
-                                <w:sz w:val="28"/>
                                 <w:szCs w:val="28"/>
                               </w:rPr>
                               <w:t xml:space="preserve">    </w:t>
@@ -731,7 +1037,6 @@
                                 <w:i/>
                                 <w:iCs/>
                                 <w:color w:val="525252" w:themeColor="accent3" w:themeShade="80"/>
-                                <w:sz w:val="28"/>
                                 <w:szCs w:val="28"/>
                                 <w:rtl/>
                               </w:rPr>
@@ -745,7 +1050,6 @@
                                 <w:i/>
                                 <w:iCs/>
                                 <w:color w:val="525252" w:themeColor="accent3" w:themeShade="80"/>
-                                <w:sz w:val="28"/>
                                 <w:szCs w:val="28"/>
                               </w:rPr>
                               <w:t xml:space="preserve"> </w:t>
@@ -754,7 +1058,6 @@
                               <w:rPr>
                                 <w:rFonts w:cstheme="majorBidi"/>
                                 <w:color w:val="525252" w:themeColor="accent3" w:themeShade="80"/>
-                                <w:sz w:val="28"/>
                                 <w:szCs w:val="28"/>
                               </w:rPr>
                               <w:t>En vue de l’obtention</w:t>
@@ -772,7 +1075,6 @@
                                 <w:i/>
                                 <w:iCs/>
                                 <w:color w:val="525252" w:themeColor="accent3" w:themeShade="80"/>
-                                <w:sz w:val="28"/>
                                 <w:szCs w:val="28"/>
                               </w:rPr>
                             </w:pPr>
@@ -780,7 +1082,6 @@
                               <w:rPr>
                                 <w:rFonts w:cstheme="majorBidi" w:hint="cs"/>
                                 <w:color w:val="525252" w:themeColor="accent3" w:themeShade="80"/>
-                                <w:sz w:val="28"/>
                                 <w:szCs w:val="28"/>
                                 <w:rtl/>
                               </w:rPr>
@@ -790,7 +1091,6 @@
                               <w:rPr>
                                 <w:rFonts w:cstheme="majorBidi"/>
                                 <w:color w:val="525252" w:themeColor="accent3" w:themeShade="80"/>
-                                <w:sz w:val="28"/>
                                 <w:szCs w:val="28"/>
                               </w:rPr>
                               <w:t xml:space="preserve">De Licence </w:t>
@@ -799,7 +1099,6 @@
                               <w:rPr>
                                 <w:rFonts w:cstheme="majorBidi"/>
                                 <w:color w:val="525252" w:themeColor="accent3" w:themeShade="80"/>
-                                <w:sz w:val="28"/>
                                 <w:szCs w:val="28"/>
                               </w:rPr>
                               <w:t>Professionnel en Informatique et</w:t>
@@ -808,7 +1107,6 @@
                               <w:rPr>
                                 <w:rFonts w:cstheme="majorBidi"/>
                                 <w:color w:val="525252" w:themeColor="accent3" w:themeShade="80"/>
-                                <w:sz w:val="28"/>
                                 <w:szCs w:val="28"/>
                               </w:rPr>
                               <w:t xml:space="preserve"> développement </w:t>
@@ -850,9 +1148,9 @@
               </wp:anchor>
             </w:drawing>
           </mc:Choice>
-          <mc:Fallback xmlns:cx8="http://schemas.microsoft.com/office/drawing/2016/5/14/chartex" xmlns:cx7="http://schemas.microsoft.com/office/drawing/2016/5/13/chartex" xmlns:cx6="http://schemas.microsoft.com/office/drawing/2016/5/12/chartex" xmlns:cx5="http://schemas.microsoft.com/office/drawing/2016/5/11/chartex" xmlns:cx4="http://schemas.microsoft.com/office/drawing/2016/5/10/chartex" xmlns:cx3="http://schemas.microsoft.com/office/drawing/2016/5/9/chartex" xmlns:cx2="http://schemas.microsoft.com/office/drawing/2015/10/21/chartex" xmlns:cx1="http://schemas.microsoft.com/office/drawing/2015/9/8/chartex">
+          <mc:Fallback>
             <w:pict>
-              <v:shape w14:anchorId="6BDC1503" id="_x0000_s1028" type="#_x0000_t202" style="position:absolute;margin-left:-40.8pt;margin-top:183.75pt;width:523.3pt;height:101.3pt;z-index:251663360;visibility:visible;mso-wrap-style:square;mso-width-percent:0;mso-height-percent:0;mso-wrap-distance-left:9pt;mso-wrap-distance-top:3.6pt;mso-wrap-distance-right:9pt;mso-wrap-distance-bottom:3.6pt;mso-position-horizontal:absolute;mso-position-horizontal-relative:text;mso-position-vertical:absolute;mso-position-vertical-relative:page;mso-width-percent:0;mso-height-percent:0;mso-width-relative:margin;mso-height-relative:margin;v-text-anchor:top" o:gfxdata="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" filled="f" stroked="f">
+              <v:shape w14:anchorId="712BE4BC" id="_x0000_s1029" type="#_x0000_t202" style="position:absolute;margin-left:-40.8pt;margin-top:183.75pt;width:523.3pt;height:101.3pt;z-index:251663360;visibility:visible;mso-wrap-style:square;mso-width-percent:0;mso-height-percent:0;mso-wrap-distance-left:9pt;mso-wrap-distance-top:3.6pt;mso-wrap-distance-right:9pt;mso-wrap-distance-bottom:3.6pt;mso-position-horizontal:absolute;mso-position-horizontal-relative:text;mso-position-vertical:absolute;mso-position-vertical-relative:page;mso-width-percent:0;mso-height-percent:0;mso-width-relative:margin;mso-height-relative:margin;v-text-anchor:top" o:gfxdata="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" filled="f" stroked="f">
                 <v:textbox>
                   <w:txbxContent>
                     <w:p>
@@ -895,7 +1193,6 @@
                         <w:rPr>
                           <w:rFonts w:cstheme="majorBidi"/>
                           <w:color w:val="525252" w:themeColor="accent3" w:themeShade="80"/>
-                          <w:sz w:val="28"/>
                           <w:szCs w:val="28"/>
                           <w:rtl/>
                         </w:rPr>
@@ -908,7 +1205,6 @@
                           <w:i/>
                           <w:iCs/>
                           <w:color w:val="525252" w:themeColor="accent3" w:themeShade="80"/>
-                          <w:sz w:val="28"/>
                           <w:szCs w:val="28"/>
                         </w:rPr>
                         <w:t xml:space="preserve">    </w:t>
@@ -921,7 +1217,6 @@
                           <w:i/>
                           <w:iCs/>
                           <w:color w:val="525252" w:themeColor="accent3" w:themeShade="80"/>
-                          <w:sz w:val="28"/>
                           <w:szCs w:val="28"/>
                           <w:rtl/>
                         </w:rPr>
@@ -935,7 +1230,6 @@
                           <w:i/>
                           <w:iCs/>
                           <w:color w:val="525252" w:themeColor="accent3" w:themeShade="80"/>
-                          <w:sz w:val="28"/>
                           <w:szCs w:val="28"/>
                         </w:rPr>
                         <w:t xml:space="preserve"> </w:t>
@@ -944,7 +1238,6 @@
                         <w:rPr>
                           <w:rFonts w:cstheme="majorBidi"/>
                           <w:color w:val="525252" w:themeColor="accent3" w:themeShade="80"/>
-                          <w:sz w:val="28"/>
                           <w:szCs w:val="28"/>
                         </w:rPr>
                         <w:t>En vue de l’obtention</w:t>
@@ -962,7 +1255,6 @@
                           <w:i/>
                           <w:iCs/>
                           <w:color w:val="525252" w:themeColor="accent3" w:themeShade="80"/>
-                          <w:sz w:val="28"/>
                           <w:szCs w:val="28"/>
                         </w:rPr>
                       </w:pPr>
@@ -970,7 +1262,6 @@
                         <w:rPr>
                           <w:rFonts w:cstheme="majorBidi" w:hint="cs"/>
                           <w:color w:val="525252" w:themeColor="accent3" w:themeShade="80"/>
-                          <w:sz w:val="28"/>
                           <w:szCs w:val="28"/>
                           <w:rtl/>
                         </w:rPr>
@@ -980,7 +1271,6 @@
                         <w:rPr>
                           <w:rFonts w:cstheme="majorBidi"/>
                           <w:color w:val="525252" w:themeColor="accent3" w:themeShade="80"/>
-                          <w:sz w:val="28"/>
                           <w:szCs w:val="28"/>
                         </w:rPr>
                         <w:t xml:space="preserve">De Licence </w:t>
@@ -989,7 +1279,6 @@
                         <w:rPr>
                           <w:rFonts w:cstheme="majorBidi"/>
                           <w:color w:val="525252" w:themeColor="accent3" w:themeShade="80"/>
-                          <w:sz w:val="28"/>
                           <w:szCs w:val="28"/>
                         </w:rPr>
                         <w:t>Professionnel en Informatique et</w:t>
@@ -998,7 +1287,6 @@
                         <w:rPr>
                           <w:rFonts w:cstheme="majorBidi"/>
                           <w:color w:val="525252" w:themeColor="accent3" w:themeShade="80"/>
-                          <w:sz w:val="28"/>
                           <w:szCs w:val="28"/>
                         </w:rPr>
                         <w:t xml:space="preserve"> développement </w:t>
@@ -1020,258 +1308,6 @@
                           <w:iCs/>
                         </w:rPr>
                         <w:t>D’Entreprises</w:t>
-                      </w:r>
-                    </w:p>
-                    <w:p/>
-                  </w:txbxContent>
-                </v:textbox>
-                <w10:wrap type="topAndBottom" anchory="page"/>
-              </v:shape>
-            </w:pict>
-          </mc:Fallback>
-        </mc:AlternateContent>
-      </w:r>
-      <w:r>
-        <w:rPr>
-          <w:rFonts w:ascii="Times New Roman" w:hAnsi="Times New Roman" w:cs="Times New Roman"/>
-          <w:b/>
-          <w:bCs/>
-          <w:noProof/>
-          <w:sz w:val="28"/>
-          <w:szCs w:val="28"/>
-          <w:lang w:eastAsia="fr-FR"/>
-        </w:rPr>
-        <mc:AlternateContent>
-          <mc:Choice Requires="wps">
-            <w:drawing>
-              <wp:anchor distT="45720" distB="45720" distL="114300" distR="114300" simplePos="0" relativeHeight="251661312" behindDoc="0" locked="0" layoutInCell="1" allowOverlap="1" wp14:anchorId="0CA44C4F" wp14:editId="16103B3C">
-                <wp:simplePos x="0" y="0"/>
-                <wp:positionH relativeFrom="column">
-                  <wp:posOffset>2389164</wp:posOffset>
-                </wp:positionH>
-                <wp:positionV relativeFrom="page">
-                  <wp:posOffset>368490</wp:posOffset>
-                </wp:positionV>
-                <wp:extent cx="3848735" cy="1286510"/>
-                <wp:effectExtent l="0" t="0" r="0" b="0"/>
-                <wp:wrapTopAndBottom/>
-                <wp:docPr id="217" name="Text Box 2"/>
-                <wp:cNvGraphicFramePr>
-                  <a:graphicFrameLocks xmlns:a="http://schemas.openxmlformats.org/drawingml/2006/main"/>
-                </wp:cNvGraphicFramePr>
-                <a:graphic xmlns:a="http://schemas.openxmlformats.org/drawingml/2006/main">
-                  <a:graphicData uri="http://schemas.microsoft.com/office/word/2010/wordprocessingShape">
-                    <wps:wsp>
-                      <wps:cNvSpPr txBox="1">
-                        <a:spLocks noChangeArrowheads="1"/>
-                      </wps:cNvSpPr>
-                      <wps:spPr bwMode="auto">
-                        <a:xfrm>
-                          <a:off x="0" y="0"/>
-                          <a:ext cx="3848735" cy="1286510"/>
-                        </a:xfrm>
-                        <a:prstGeom prst="rect">
-                          <a:avLst/>
-                        </a:prstGeom>
-                        <a:noFill/>
-                        <a:ln w="9525">
-                          <a:noFill/>
-                          <a:miter lim="800000"/>
-                          <a:headEnd/>
-                          <a:tailEnd/>
-                        </a:ln>
-                      </wps:spPr>
-                      <wps:txbx>
-                        <w:txbxContent>
-                          <w:p>
-                            <w:pPr>
-                              <w:jc w:val="center"/>
-                              <w:rPr>
-                                <w:rFonts w:ascii="Times New Roman" w:hAnsi="Times New Roman" w:cs="Times New Roman"/>
-                                <w:i/>
-                                <w:iCs/>
-                                <w:sz w:val="28"/>
-                                <w:szCs w:val="28"/>
-                              </w:rPr>
-                            </w:pPr>
-                            <w:r>
-                              <w:rPr>
-                                <w:rFonts w:ascii="Times New Roman" w:hAnsi="Times New Roman" w:cs="Times New Roman"/>
-                                <w:i/>
-                                <w:iCs/>
-                                <w:sz w:val="28"/>
-                                <w:szCs w:val="28"/>
-                              </w:rPr>
-                              <w:t>République Islamique de Mauritanie</w:t>
-                            </w:r>
-                          </w:p>
-                          <w:p>
-                            <w:pPr>
-                              <w:jc w:val="center"/>
-                              <w:rPr>
-                                <w:rFonts w:ascii="Times New Roman" w:hAnsi="Times New Roman" w:cs="Times New Roman"/>
-                                <w:i/>
-                                <w:iCs/>
-                                <w:sz w:val="28"/>
-                                <w:szCs w:val="28"/>
-                              </w:rPr>
-                            </w:pPr>
-                            <w:r>
-                              <w:rPr>
-                                <w:rFonts w:ascii="Times New Roman" w:hAnsi="Times New Roman" w:cs="Times New Roman"/>
-                                <w:i/>
-                                <w:iCs/>
-                                <w:sz w:val="28"/>
-                                <w:szCs w:val="28"/>
-                              </w:rPr>
-                              <w:t>Honneur, Fraternité, Justice</w:t>
-                            </w:r>
-                          </w:p>
-                          <w:p>
-                            <w:pPr>
-                              <w:jc w:val="center"/>
-                              <w:rPr>
-                                <w:rFonts w:ascii="Times New Roman" w:hAnsi="Times New Roman" w:cs="Times New Roman"/>
-                                <w:i/>
-                                <w:iCs/>
-                                <w:sz w:val="28"/>
-                                <w:szCs w:val="28"/>
-                              </w:rPr>
-                            </w:pPr>
-                            <w:r>
-                              <w:rPr>
-                                <w:rFonts w:ascii="Times New Roman" w:hAnsi="Times New Roman" w:cs="Times New Roman"/>
-                                <w:i/>
-                                <w:iCs/>
-                                <w:sz w:val="28"/>
-                                <w:szCs w:val="28"/>
-                              </w:rPr>
-                              <w:t>Ministère chargée de l’Enseignement Supérieur</w:t>
-                            </w:r>
-                          </w:p>
-                          <w:p>
-                            <w:pPr>
-                              <w:jc w:val="center"/>
-                              <w:rPr>
-                                <w:rFonts w:cs="Calibri"/>
-                                <w:i/>
-                                <w:iCs/>
-                              </w:rPr>
-                            </w:pPr>
-                            <w:r>
-                              <w:rPr>
-                                <w:rFonts w:cs="Calibri"/>
-                                <w:i/>
-                                <w:iCs/>
-                              </w:rPr>
-                              <w:t>Institut Supérieur de Comptabilité d’Administration d’Entreprises</w:t>
-                            </w:r>
-                          </w:p>
-                          <w:p/>
-                        </w:txbxContent>
-                      </wps:txbx>
-                      <wps:bodyPr rot="0" vert="horz" wrap="square" lIns="91440" tIns="45720" rIns="91440" bIns="45720" anchor="t" anchorCtr="0">
-                        <a:noAutofit/>
-                      </wps:bodyPr>
-                    </wps:wsp>
-                  </a:graphicData>
-                </a:graphic>
-                <wp14:sizeRelH relativeFrom="margin">
-                  <wp14:pctWidth>0</wp14:pctWidth>
-                </wp14:sizeRelH>
-                <wp14:sizeRelV relativeFrom="margin">
-                  <wp14:pctHeight>0</wp14:pctHeight>
-                </wp14:sizeRelV>
-              </wp:anchor>
-            </w:drawing>
-          </mc:Choice>
-          <mc:Fallback xmlns:cx8="http://schemas.microsoft.com/office/drawing/2016/5/14/chartex" xmlns:cx7="http://schemas.microsoft.com/office/drawing/2016/5/13/chartex" xmlns:cx6="http://schemas.microsoft.com/office/drawing/2016/5/12/chartex" xmlns:cx5="http://schemas.microsoft.com/office/drawing/2016/5/11/chartex" xmlns:cx4="http://schemas.microsoft.com/office/drawing/2016/5/10/chartex" xmlns:cx3="http://schemas.microsoft.com/office/drawing/2016/5/9/chartex" xmlns:cx2="http://schemas.microsoft.com/office/drawing/2015/10/21/chartex" xmlns:cx1="http://schemas.microsoft.com/office/drawing/2015/9/8/chartex">
-            <w:pict>
-              <v:shape w14:anchorId="0CA44C4F" id="_x0000_s1029" type="#_x0000_t202" style="position:absolute;margin-left:188.1pt;margin-top:29pt;width:303.05pt;height:101.3pt;z-index:251661312;visibility:visible;mso-wrap-style:square;mso-width-percent:0;mso-height-percent:0;mso-wrap-distance-left:9pt;mso-wrap-distance-top:3.6pt;mso-wrap-distance-right:9pt;mso-wrap-distance-bottom:3.6pt;mso-position-horizontal:absolute;mso-position-horizontal-relative:text;mso-position-vertical:absolute;mso-position-vertical-relative:page;mso-width-percent:0;mso-height-percent:0;mso-width-relative:margin;mso-height-relative:margin;v-text-anchor:top" o:gfxdata="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" filled="f" stroked="f">
-                <v:textbox>
-                  <w:txbxContent>
-                    <w:p>
-                      <w:pPr>
-                        <w:jc w:val="center"/>
-                        <w:rPr>
-                          <w:rFonts w:ascii="Times New Roman" w:hAnsi="Times New Roman" w:cs="Times New Roman"/>
-                          <w:i/>
-                          <w:iCs/>
-                          <w:sz w:val="28"/>
-                          <w:szCs w:val="28"/>
-                        </w:rPr>
-                      </w:pPr>
-                      <w:r>
-                        <w:rPr>
-                          <w:rFonts w:ascii="Times New Roman" w:hAnsi="Times New Roman" w:cs="Times New Roman"/>
-                          <w:i/>
-                          <w:iCs/>
-                          <w:sz w:val="28"/>
-                          <w:szCs w:val="28"/>
-                        </w:rPr>
-                        <w:t>République Islamique de Mauritanie</w:t>
-                      </w:r>
-                    </w:p>
-                    <w:p>
-                      <w:pPr>
-                        <w:jc w:val="center"/>
-                        <w:rPr>
-                          <w:rFonts w:ascii="Times New Roman" w:hAnsi="Times New Roman" w:cs="Times New Roman"/>
-                          <w:i/>
-                          <w:iCs/>
-                          <w:sz w:val="28"/>
-                          <w:szCs w:val="28"/>
-                        </w:rPr>
-                      </w:pPr>
-                      <w:r>
-                        <w:rPr>
-                          <w:rFonts w:ascii="Times New Roman" w:hAnsi="Times New Roman" w:cs="Times New Roman"/>
-                          <w:i/>
-                          <w:iCs/>
-                          <w:sz w:val="28"/>
-                          <w:szCs w:val="28"/>
-                        </w:rPr>
-                        <w:t>Honneur, Fraternité, Justice</w:t>
-                      </w:r>
-                    </w:p>
-                    <w:p>
-                      <w:pPr>
-                        <w:jc w:val="center"/>
-                        <w:rPr>
-                          <w:rFonts w:ascii="Times New Roman" w:hAnsi="Times New Roman" w:cs="Times New Roman"/>
-                          <w:i/>
-                          <w:iCs/>
-                          <w:sz w:val="28"/>
-                          <w:szCs w:val="28"/>
-                        </w:rPr>
-                      </w:pPr>
-                      <w:r>
-                        <w:rPr>
-                          <w:rFonts w:ascii="Times New Roman" w:hAnsi="Times New Roman" w:cs="Times New Roman"/>
-                          <w:i/>
-                          <w:iCs/>
-                          <w:sz w:val="28"/>
-                          <w:szCs w:val="28"/>
-                        </w:rPr>
-                        <w:t>Ministère chargée de l’Enseignement Supérieur</w:t>
-                      </w:r>
-                    </w:p>
-                    <w:p>
-                      <w:pPr>
-                        <w:jc w:val="center"/>
-                        <w:rPr>
-                          <w:rFonts w:cs="Calibri"/>
-                          <w:i/>
-                          <w:iCs/>
-                        </w:rPr>
-                      </w:pPr>
-                      <w:r>
-                        <w:rPr>
-                          <w:rFonts w:cs="Calibri"/>
-                          <w:i/>
-                          <w:iCs/>
-                        </w:rPr>
-                        <w:t>Institut Supérieur de Comptabilité d’Administration d’Entreprises</w:t>
                       </w:r>
                     </w:p>
                     <w:p/>
@@ -1687,6 +1723,452 @@
         <w:t>Remerciement</w:t>
       </w:r>
       <w:bookmarkEnd w:id="1"/>
+    </w:p>
+    <w:p/>
+    <w:p>
+      <w:pPr>
+        <w:autoSpaceDE w:val="0"/>
+        <w:autoSpaceDN w:val="0"/>
+        <w:adjustRightInd w:val="0"/>
+        <w:spacing w:after="0" w:line="240" w:lineRule="auto"/>
+        <w:rPr>
+          <w:rFonts w:ascii="Monotype Corsiva" w:hAnsi="Monotype Corsiva" w:cs="MonotypeCorsiva"/>
+          <w:sz w:val="48"/>
+          <w:szCs w:val="40"/>
+        </w:rPr>
+      </w:pPr>
+      <w:r>
+        <w:rPr>
+          <w:rFonts w:ascii="Monotype Corsiva" w:hAnsi="Monotype Corsiva" w:cs="MonotypeCorsiva"/>
+          <w:sz w:val="48"/>
+          <w:szCs w:val="40"/>
+        </w:rPr>
+        <w:t>Nos</w:t>
+      </w:r>
+      <w:r>
+        <w:rPr>
+          <w:rFonts w:ascii="Monotype Corsiva" w:hAnsi="Monotype Corsiva" w:cs="MonotypeCorsiva"/>
+          <w:sz w:val="48"/>
+          <w:szCs w:val="40"/>
+        </w:rPr>
+        <w:t xml:space="preserve"> remerciements les plus sincères à toutes les</w:t>
+      </w:r>
+      <w:r>
+        <w:rPr>
+          <w:rFonts w:ascii="Monotype Corsiva" w:hAnsi="Monotype Corsiva" w:cs="MonotypeCorsiva"/>
+          <w:sz w:val="48"/>
+          <w:szCs w:val="40"/>
+        </w:rPr>
+        <w:t xml:space="preserve"> personnes qui ont contribué de </w:t>
+      </w:r>
+      <w:r>
+        <w:rPr>
+          <w:rFonts w:ascii="Monotype Corsiva" w:eastAsia="MonotypeCorsiva,Italic-Identity" w:hAnsi="Monotype Corsiva" w:cs="MonotypeCorsiva,Italic-Identity"/>
+          <w:sz w:val="48"/>
+          <w:szCs w:val="40"/>
+        </w:rPr>
+        <w:t>pr</w:t>
+      </w:r>
+      <w:r>
+        <w:rPr>
+          <w:rFonts w:ascii="Monotype Corsiva" w:eastAsia="MonotypeCorsiva,Italic-Identity" w:hAnsi="Monotype Corsiva"/>
+          <w:sz w:val="48"/>
+          <w:szCs w:val="48"/>
+        </w:rPr>
+        <w:t>è</w:t>
+      </w:r>
+      <w:r>
+        <w:rPr>
+          <w:rFonts w:ascii="Monotype Corsiva" w:eastAsia="MonotypeCorsiva,Italic-Identity" w:hAnsi="Monotype Corsiva" w:cs="MonotypeCorsiva,Italic-Identity"/>
+          <w:sz w:val="48"/>
+          <w:szCs w:val="40"/>
+        </w:rPr>
+        <w:t>s ou de loin à l’élaboration de ce</w:t>
+      </w:r>
+      <w:r>
+        <w:rPr>
+          <w:rFonts w:ascii="Monotype Corsiva" w:hAnsi="Monotype Corsiva" w:cs="MonotypeCorsiva"/>
+          <w:sz w:val="48"/>
+          <w:szCs w:val="40"/>
+        </w:rPr>
+        <w:t xml:space="preserve">tte </w:t>
+      </w:r>
+      <w:r>
+        <w:rPr>
+          <w:rFonts w:ascii="Monotype Corsiva" w:eastAsia="MonotypeCorsiva,Italic-Identity" w:hAnsi="Monotype Corsiva" w:cs="MonotypeCorsiva,Italic-Identity"/>
+          <w:sz w:val="48"/>
+          <w:szCs w:val="40"/>
+        </w:rPr>
+        <w:t>mémoire ainsi qu’à la réus</w:t>
+      </w:r>
+      <w:r>
+        <w:rPr>
+          <w:rFonts w:ascii="Monotype Corsiva" w:hAnsi="Monotype Corsiva" w:cs="MonotypeCorsiva"/>
+          <w:sz w:val="48"/>
+          <w:szCs w:val="40"/>
+        </w:rPr>
+        <w:t xml:space="preserve">site de cette </w:t>
+      </w:r>
+      <w:r>
+        <w:rPr>
+          <w:rFonts w:ascii="Monotype Corsiva" w:hAnsi="Monotype Corsiva" w:cs="MonotypeCorsiva"/>
+          <w:sz w:val="48"/>
+          <w:szCs w:val="40"/>
+        </w:rPr>
+        <w:t>formidable année universitaire.</w:t>
+      </w:r>
+    </w:p>
+    <w:p>
+      <w:pPr>
+        <w:autoSpaceDE w:val="0"/>
+        <w:autoSpaceDN w:val="0"/>
+        <w:adjustRightInd w:val="0"/>
+        <w:spacing w:after="0" w:line="240" w:lineRule="auto"/>
+        <w:rPr>
+          <w:rFonts w:ascii="Monotype Corsiva" w:hAnsi="Monotype Corsiva" w:cs="MonotypeCorsiva"/>
+          <w:sz w:val="48"/>
+          <w:szCs w:val="40"/>
+        </w:rPr>
+      </w:pPr>
+    </w:p>
+    <w:p>
+      <w:pPr>
+        <w:autoSpaceDE w:val="0"/>
+        <w:autoSpaceDN w:val="0"/>
+        <w:adjustRightInd w:val="0"/>
+        <w:spacing w:after="0" w:line="240" w:lineRule="auto"/>
+        <w:rPr>
+          <w:rFonts w:ascii="Monotype Corsiva" w:hAnsi="Monotype Corsiva" w:cs="MonotypeCorsiva"/>
+          <w:sz w:val="48"/>
+          <w:szCs w:val="40"/>
+        </w:rPr>
+      </w:pPr>
+      <w:r>
+        <w:rPr>
+          <w:rFonts w:ascii="Monotype Corsiva" w:eastAsia="MonotypeCorsiva,Italic-Identity" w:hAnsi="Monotype Corsiva" w:cs="MonotypeCorsiva,Italic-Identity"/>
+          <w:sz w:val="48"/>
+          <w:szCs w:val="40"/>
+        </w:rPr>
+        <w:t>Nous remercions</w:t>
+      </w:r>
+      <w:r>
+        <w:rPr>
+          <w:rFonts w:ascii="Monotype Corsiva" w:eastAsia="MonotypeCorsiva,Italic-Identity" w:hAnsi="Monotype Corsiva" w:cs="MonotypeCorsiva,Italic-Identity"/>
+          <w:sz w:val="48"/>
+          <w:szCs w:val="40"/>
+        </w:rPr>
+        <w:t xml:space="preserve"> piètrement Allah le tout puissant de </w:t>
+      </w:r>
+      <w:r>
+        <w:rPr>
+          <w:rFonts w:ascii="Monotype Corsiva" w:eastAsia="MonotypeCorsiva,Italic-Identity" w:hAnsi="Monotype Corsiva" w:cs="MonotypeCorsiva,Italic-Identity"/>
+          <w:sz w:val="48"/>
+          <w:szCs w:val="40"/>
+        </w:rPr>
+        <w:t xml:space="preserve">nous </w:t>
+      </w:r>
+      <w:r>
+        <w:rPr>
+          <w:rFonts w:ascii="Monotype Corsiva" w:eastAsia="MonotypeCorsiva,Italic-Identity" w:hAnsi="Monotype Corsiva" w:cs="MonotypeCorsiva,Italic-Identity"/>
+          <w:sz w:val="48"/>
+          <w:szCs w:val="40"/>
+        </w:rPr>
+        <w:t>avoir donné</w:t>
+      </w:r>
+      <w:r>
+        <w:rPr>
+          <w:rFonts w:ascii="Monotype Corsiva" w:eastAsia="MonotypeCorsiva,Italic-Identity" w:hAnsi="Monotype Corsiva" w:cs="MonotypeCorsiva,Italic-Identity"/>
+          <w:sz w:val="48"/>
+          <w:szCs w:val="40"/>
+        </w:rPr>
+        <w:t xml:space="preserve"> le courage et la </w:t>
+      </w:r>
+      <w:r>
+        <w:rPr>
+          <w:rFonts w:ascii="Monotype Corsiva" w:hAnsi="Monotype Corsiva" w:cs="MonotypeCorsiva"/>
+          <w:sz w:val="48"/>
+          <w:szCs w:val="40"/>
+        </w:rPr>
+        <w:t>volonté de mener à terme ce présent travail.</w:t>
+      </w:r>
+    </w:p>
+    <w:p>
+      <w:pPr>
+        <w:autoSpaceDE w:val="0"/>
+        <w:autoSpaceDN w:val="0"/>
+        <w:adjustRightInd w:val="0"/>
+        <w:spacing w:after="0" w:line="240" w:lineRule="auto"/>
+        <w:rPr>
+          <w:rFonts w:ascii="Monotype Corsiva" w:eastAsia="MonotypeCorsiva,Italic-Identity" w:hAnsi="Monotype Corsiva" w:cs="MonotypeCorsiva,Italic-Identity"/>
+          <w:sz w:val="48"/>
+          <w:szCs w:val="40"/>
+        </w:rPr>
+      </w:pPr>
+    </w:p>
+    <w:p>
+      <w:pPr>
+        <w:autoSpaceDE w:val="0"/>
+        <w:autoSpaceDN w:val="0"/>
+        <w:adjustRightInd w:val="0"/>
+        <w:spacing w:after="0" w:line="240" w:lineRule="auto"/>
+        <w:rPr>
+          <w:rFonts w:ascii="Monotype Corsiva" w:hAnsi="Monotype Corsiva" w:cs="MonotypeCorsiva"/>
+          <w:sz w:val="48"/>
+          <w:szCs w:val="40"/>
+        </w:rPr>
+      </w:pPr>
+      <w:r>
+        <w:rPr>
+          <w:rFonts w:ascii="Monotype Corsiva" w:eastAsia="MonotypeCorsiva,Italic-Identity" w:hAnsi="Monotype Corsiva" w:cs="MonotypeCorsiva,Italic-Identity"/>
+          <w:sz w:val="48"/>
+          <w:szCs w:val="40"/>
+        </w:rPr>
+        <w:t>Nous adressons</w:t>
+      </w:r>
+      <w:r>
+        <w:rPr>
+          <w:rFonts w:ascii="Monotype Corsiva" w:eastAsia="MonotypeCorsiva,Italic-Identity" w:hAnsi="Monotype Corsiva" w:cs="MonotypeCorsiva,Italic-Identity"/>
+          <w:sz w:val="48"/>
+          <w:szCs w:val="40"/>
+        </w:rPr>
+        <w:t xml:space="preserve"> </w:t>
+      </w:r>
+      <w:r>
+        <w:rPr>
+          <w:rFonts w:ascii="Monotype Corsiva" w:eastAsia="MonotypeCorsiva,Italic-Identity" w:hAnsi="Monotype Corsiva" w:cs="MonotypeCorsiva,Italic-Identity"/>
+          <w:sz w:val="48"/>
+          <w:szCs w:val="40"/>
+        </w:rPr>
+        <w:t>nos</w:t>
+      </w:r>
+      <w:r>
+        <w:rPr>
+          <w:rFonts w:ascii="Monotype Corsiva" w:eastAsia="MonotypeCorsiva,Italic-Identity" w:hAnsi="Monotype Corsiva" w:cs="MonotypeCorsiva,Italic-Identity"/>
+          <w:sz w:val="48"/>
+          <w:szCs w:val="40"/>
+        </w:rPr>
+        <w:t xml:space="preserve"> vifs remerciements </w:t>
+      </w:r>
+      <w:r>
+        <w:rPr>
+          <w:rFonts w:ascii="Monotype Corsiva" w:hAnsi="Monotype Corsiva" w:cs="MonotypeCorsiva"/>
+          <w:sz w:val="48"/>
+          <w:szCs w:val="40"/>
+        </w:rPr>
+        <w:t>:</w:t>
+      </w:r>
+    </w:p>
+    <w:p>
+      <w:pPr>
+        <w:autoSpaceDE w:val="0"/>
+        <w:autoSpaceDN w:val="0"/>
+        <w:adjustRightInd w:val="0"/>
+        <w:spacing w:after="0" w:line="240" w:lineRule="auto"/>
+        <w:rPr>
+          <w:rFonts w:ascii="Monotype Corsiva" w:hAnsi="Monotype Corsiva" w:cs="MonotypeCorsiva"/>
+          <w:sz w:val="48"/>
+          <w:szCs w:val="40"/>
+        </w:rPr>
+      </w:pPr>
+    </w:p>
+    <w:p>
+      <w:pPr>
+        <w:autoSpaceDE w:val="0"/>
+        <w:autoSpaceDN w:val="0"/>
+        <w:adjustRightInd w:val="0"/>
+        <w:spacing w:after="0" w:line="240" w:lineRule="auto"/>
+        <w:rPr>
+          <w:rFonts w:ascii="Monotype Corsiva" w:hAnsi="Monotype Corsiva" w:cs="MonotypeCorsiva"/>
+          <w:sz w:val="48"/>
+          <w:szCs w:val="40"/>
+        </w:rPr>
+      </w:pPr>
+      <w:r>
+        <w:rPr>
+          <w:rFonts w:ascii="Monotype Corsiva" w:hAnsi="Monotype Corsiva" w:cs="MonotypeCorsiva"/>
+          <w:sz w:val="48"/>
+          <w:szCs w:val="40"/>
+        </w:rPr>
+        <w:t xml:space="preserve">A </w:t>
+      </w:r>
+      <w:r>
+        <w:rPr>
+          <w:rFonts w:ascii="Monotype Corsiva" w:hAnsi="Monotype Corsiva" w:cs="MonotypeCorsiva"/>
+          <w:sz w:val="48"/>
+          <w:szCs w:val="40"/>
+        </w:rPr>
+        <w:t>notre</w:t>
+      </w:r>
+      <w:r>
+        <w:rPr>
+          <w:rFonts w:ascii="Monotype Corsiva" w:hAnsi="Monotype Corsiva" w:cs="MonotypeCorsiva"/>
+          <w:sz w:val="48"/>
+          <w:szCs w:val="40"/>
+        </w:rPr>
+        <w:t xml:space="preserve"> encadreur </w:t>
+      </w:r>
+      <w:r>
+        <w:rPr>
+          <w:rFonts w:ascii="Monotype Corsiva" w:hAnsi="Monotype Corsiva" w:cs="MonotypeCorsiva"/>
+          <w:sz w:val="48"/>
+          <w:szCs w:val="40"/>
+        </w:rPr>
+        <w:t>Dr</w:t>
+      </w:r>
+      <w:r>
+        <w:rPr>
+          <w:rFonts w:ascii="Monotype Corsiva" w:hAnsi="Monotype Corsiva" w:cs="MonotypeCorsiva"/>
+          <w:sz w:val="48"/>
+          <w:szCs w:val="40"/>
+        </w:rPr>
+        <w:t>.</w:t>
+      </w:r>
+      <w:r>
+        <w:rPr>
+          <w:rFonts w:ascii="Monotype Corsiva" w:hAnsi="Monotype Corsiva" w:cs="MonotypeCorsiva"/>
+          <w:sz w:val="48"/>
+          <w:szCs w:val="40"/>
+        </w:rPr>
+        <w:t xml:space="preserve"> Ethmane Ould Ebbe</w:t>
+      </w:r>
+      <w:r>
+        <w:rPr>
+          <w:rFonts w:ascii="Monotype Corsiva" w:hAnsi="Monotype Corsiva" w:cs="MonotypeCorsiva"/>
+          <w:sz w:val="48"/>
+          <w:szCs w:val="40"/>
+        </w:rPr>
+        <w:t xml:space="preserve"> pour so</w:t>
+      </w:r>
+      <w:r>
+        <w:rPr>
+          <w:rFonts w:ascii="Monotype Corsiva" w:hAnsi="Monotype Corsiva" w:cs="MonotypeCorsiva"/>
+          <w:sz w:val="48"/>
+          <w:szCs w:val="40"/>
+        </w:rPr>
+        <w:t xml:space="preserve">n encadrement, son soutien sans </w:t>
+      </w:r>
+      <w:r>
+        <w:rPr>
+          <w:rFonts w:ascii="Monotype Corsiva" w:hAnsi="Monotype Corsiva" w:cs="MonotypeCorsiva"/>
+          <w:sz w:val="48"/>
+          <w:szCs w:val="40"/>
+        </w:rPr>
+        <w:t>failles et sa disponibilité. Ses conseils, ses sugg</w:t>
+      </w:r>
+      <w:r>
+        <w:rPr>
+          <w:rFonts w:ascii="Monotype Corsiva" w:hAnsi="Monotype Corsiva" w:cs="MonotypeCorsiva"/>
+          <w:sz w:val="48"/>
+          <w:szCs w:val="40"/>
+        </w:rPr>
+        <w:t xml:space="preserve">estions de lecture, ses </w:t>
+      </w:r>
+      <w:r>
+        <w:rPr>
+          <w:rFonts w:ascii="Monotype Corsiva" w:hAnsi="Monotype Corsiva" w:cs="MonotypeCorsiva"/>
+          <w:sz w:val="48"/>
+          <w:szCs w:val="40"/>
+        </w:rPr>
+        <w:t>commentaires, se s corrections et ses qualités scie</w:t>
+      </w:r>
+      <w:r>
+        <w:rPr>
+          <w:rFonts w:ascii="Monotype Corsiva" w:hAnsi="Monotype Corsiva" w:cs="MonotypeCorsiva"/>
+          <w:sz w:val="48"/>
+          <w:szCs w:val="40"/>
+        </w:rPr>
+        <w:t xml:space="preserve">ntifiques ont été très précieux </w:t>
+      </w:r>
+      <w:r>
+        <w:rPr>
+          <w:rFonts w:ascii="Monotype Corsiva" w:hAnsi="Monotype Corsiva" w:cs="MonotypeCorsiva"/>
+          <w:sz w:val="48"/>
+          <w:szCs w:val="40"/>
+        </w:rPr>
+        <w:t>pour mener à bien ce travail.</w:t>
+      </w:r>
+    </w:p>
+    <w:p>
+      <w:pPr>
+        <w:autoSpaceDE w:val="0"/>
+        <w:autoSpaceDN w:val="0"/>
+        <w:adjustRightInd w:val="0"/>
+        <w:spacing w:after="0" w:line="240" w:lineRule="auto"/>
+        <w:rPr>
+          <w:rFonts w:ascii="Monotype Corsiva" w:hAnsi="Monotype Corsiva" w:cs="MonotypeCorsiva"/>
+          <w:sz w:val="48"/>
+          <w:szCs w:val="40"/>
+        </w:rPr>
+      </w:pPr>
+    </w:p>
+    <w:p>
+      <w:pPr>
+        <w:autoSpaceDE w:val="0"/>
+        <w:autoSpaceDN w:val="0"/>
+        <w:adjustRightInd w:val="0"/>
+        <w:spacing w:after="0" w:line="240" w:lineRule="auto"/>
+        <w:rPr>
+          <w:rFonts w:ascii="Monotype Corsiva" w:hAnsi="Monotype Corsiva" w:cs="MonotypeCorsiva"/>
+          <w:sz w:val="48"/>
+          <w:szCs w:val="40"/>
+        </w:rPr>
+      </w:pPr>
+      <w:r>
+        <w:rPr>
+          <w:rFonts w:ascii="Monotype Corsiva" w:hAnsi="Monotype Corsiva" w:cs="MonotypeCorsiva"/>
+          <w:sz w:val="48"/>
+          <w:szCs w:val="40"/>
+        </w:rPr>
+        <w:t>Nous</w:t>
+      </w:r>
+      <w:r>
+        <w:rPr>
+          <w:rFonts w:ascii="Monotype Corsiva" w:hAnsi="Monotype Corsiva" w:cs="MonotypeCorsiva"/>
+          <w:sz w:val="48"/>
+          <w:szCs w:val="40"/>
+        </w:rPr>
+        <w:t xml:space="preserve"> </w:t>
+      </w:r>
+      <w:r>
+        <w:rPr>
+          <w:rFonts w:ascii="Monotype Corsiva" w:hAnsi="Monotype Corsiva" w:cs="MonotypeCorsiva"/>
+          <w:sz w:val="48"/>
+          <w:szCs w:val="40"/>
+        </w:rPr>
+        <w:t>tenons</w:t>
+      </w:r>
+      <w:r>
+        <w:rPr>
+          <w:rFonts w:ascii="Monotype Corsiva" w:hAnsi="Monotype Corsiva" w:cs="MonotypeCorsiva"/>
+          <w:sz w:val="48"/>
+          <w:szCs w:val="40"/>
+        </w:rPr>
+        <w:t xml:space="preserve"> également à remercier et exprimer </w:t>
+      </w:r>
+      <w:r>
+        <w:rPr>
+          <w:rFonts w:ascii="Monotype Corsiva" w:hAnsi="Monotype Corsiva" w:cs="MonotypeCorsiva"/>
+          <w:sz w:val="48"/>
+          <w:szCs w:val="40"/>
+        </w:rPr>
+        <w:t>notre</w:t>
+      </w:r>
+      <w:r>
+        <w:rPr>
+          <w:rFonts w:ascii="Monotype Corsiva" w:hAnsi="Monotype Corsiva" w:cs="MonotypeCorsiva"/>
+          <w:sz w:val="48"/>
+          <w:szCs w:val="40"/>
+        </w:rPr>
+        <w:t xml:space="preserve"> profond respect aux membres </w:t>
+      </w:r>
+      <w:r>
+        <w:rPr>
+          <w:rFonts w:ascii="Monotype Corsiva" w:eastAsia="MonotypeCorsiva,Italic-Identity" w:hAnsi="Monotype Corsiva" w:cs="MonotypeCorsiva,Italic-Identity"/>
+          <w:sz w:val="48"/>
+          <w:szCs w:val="40"/>
+        </w:rPr>
+        <w:t>de jury d’avoir accepté de juger ce travail.</w:t>
+      </w:r>
     </w:p>
     <w:p/>
     <w:p>
@@ -10006,21 +10488,574 @@
           <w:szCs w:val="48"/>
         </w:rPr>
         <w:lastRenderedPageBreak/>
-        <w:t>Introduction</w:t>
+        <w:t>Introductio</w:t>
       </w:r>
       <w:bookmarkEnd w:id="5"/>
-    </w:p>
-    <w:p>
-      <w:pPr>
-        <w:pStyle w:val="Heading1"/>
-        <w:numPr>
-          <w:ilvl w:val="0"/>
-          <w:numId w:val="1"/>
-        </w:numPr>
-        <w:rPr>
+      <w:r>
+        <w:rPr>
+          <w:rFonts w:ascii="Agency FB" w:hAnsi="Agency FB"/>
           <w:color w:val="385623" w:themeColor="accent6" w:themeShade="80"/>
           <w:sz w:val="48"/>
           <w:szCs w:val="48"/>
+        </w:rPr>
+        <w:t>n</w:t>
+      </w:r>
+    </w:p>
+    <w:p/>
+    <w:p>
+      <w:r>
+        <w:t>Personne ne peut plus douter que l’informatique est une révolution fondamentale et</w:t>
+      </w:r>
+      <w:r>
+        <w:t xml:space="preserve"> </w:t>
+      </w:r>
+      <w:r>
+        <w:t>innovante qui a touché considérablement la vie humaine dura</w:t>
+      </w:r>
+      <w:r>
+        <w:t xml:space="preserve">nt le dernier siècle. En effet, </w:t>
+      </w:r>
+      <w:r>
+        <w:t>loin d’être un phénomène effervescent, ou une tendance passagère, l’</w:t>
+      </w:r>
+      <w:r>
+        <w:t xml:space="preserve">informatique vient </w:t>
+      </w:r>
+      <w:r>
+        <w:t>d’être exploitée dans tous les aspects de la vie. Aucun domaine n’est resté à l’</w:t>
+      </w:r>
+      <w:r>
+        <w:t xml:space="preserve">abri de cette </w:t>
+      </w:r>
+      <w:r>
+        <w:t>politique qui facilite les tâches aussi bien pour l’entreprise que pour le personnel.</w:t>
+      </w:r>
+    </w:p>
+    <w:p>
+      <w:pPr>
+        <w:rPr>
+          <w:rFonts w:cstheme="majorBidi"/>
+        </w:rPr>
+      </w:pPr>
+      <w:r>
+        <w:rPr>
+          <w:rFonts w:cstheme="majorBidi"/>
+        </w:rPr>
+        <w:t>L'Internet est un système de communication qui permet la communication et l’échange facile des informations. Ce dernier permet donc, de généraliser l'utilisation des outils informatiques (logiciel) plus performants avec des clients légers (navigateur web complet et sans demander l’</w:t>
+      </w:r>
+      <w:r>
+        <w:rPr>
+          <w:rFonts w:cstheme="majorBidi"/>
+        </w:rPr>
+        <w:t xml:space="preserve">installation de logiciel sur </w:t>
+      </w:r>
+      <w:r>
+        <w:rPr>
+          <w:rFonts w:cstheme="majorBidi"/>
+        </w:rPr>
+        <w:t xml:space="preserve">des machines individuelles). Ceci permet l’accès aux ressources sans contraintes particulières. Cette technologie permet le </w:t>
+      </w:r>
+      <w:r>
+        <w:rPr>
+          <w:rFonts w:cstheme="majorBidi"/>
+        </w:rPr>
+        <w:t xml:space="preserve">développement des applications </w:t>
+      </w:r>
+      <w:r>
+        <w:rPr>
+          <w:rFonts w:cstheme="majorBidi"/>
+        </w:rPr>
+        <w:t>pouvant tourner sous différents navigateurs, tout en assurant la sécurité</w:t>
+      </w:r>
+      <w:r>
+        <w:rPr>
+          <w:rFonts w:cstheme="majorBidi"/>
+        </w:rPr>
+        <w:t xml:space="preserve"> d’une telle application</w:t>
+      </w:r>
+      <w:r>
+        <w:rPr>
+          <w:rFonts w:cstheme="majorBidi"/>
+        </w:rPr>
+        <w:t>.</w:t>
+      </w:r>
+    </w:p>
+    <w:p>
+      <w:pPr>
+        <w:autoSpaceDE w:val="0"/>
+        <w:autoSpaceDN w:val="0"/>
+        <w:adjustRightInd w:val="0"/>
+        <w:spacing w:after="0" w:line="240" w:lineRule="auto"/>
+        <w:rPr>
+          <w:rFonts w:cs="Calibri"/>
+        </w:rPr>
+      </w:pPr>
+      <w:r>
+        <w:rPr>
+          <w:rFonts w:ascii="Times New Roman" w:hAnsi="Times New Roman" w:cs="Times New Roman"/>
+          <w:szCs w:val="28"/>
+        </w:rPr>
+        <w:t xml:space="preserve">A cet effet, notre travail consiste à développer </w:t>
+      </w:r>
+      <w:r>
+        <w:rPr>
+          <w:rFonts w:ascii="Times New Roman" w:hAnsi="Times New Roman" w:cs="Times New Roman"/>
+          <w:szCs w:val="28"/>
+        </w:rPr>
+        <w:t xml:space="preserve">un site web pour </w:t>
+      </w:r>
+      <w:r>
+        <w:rPr>
+          <w:rFonts w:ascii="Times New Roman" w:hAnsi="Times New Roman" w:cs="Times New Roman"/>
+          <w:szCs w:val="28"/>
+        </w:rPr>
+        <w:t>l’</w:t>
+      </w:r>
+      <w:r>
+        <w:rPr>
+          <w:rFonts w:cs="Calibri"/>
+        </w:rPr>
+        <w:t>institut s</w:t>
+      </w:r>
+      <w:r>
+        <w:rPr>
+          <w:rFonts w:cs="Calibri"/>
+        </w:rPr>
+        <w:t xml:space="preserve">upérieur de </w:t>
+      </w:r>
+      <w:r>
+        <w:rPr>
+          <w:rFonts w:cs="Calibri"/>
+        </w:rPr>
+        <w:t>comptabilité et d’a</w:t>
+      </w:r>
+      <w:r>
+        <w:rPr>
+          <w:rFonts w:cs="Calibri"/>
+        </w:rPr>
+        <w:t xml:space="preserve">dministration des </w:t>
+      </w:r>
+      <w:r>
+        <w:rPr>
+          <w:rFonts w:cs="Calibri"/>
+        </w:rPr>
+        <w:t>e</w:t>
+      </w:r>
+      <w:r>
+        <w:rPr>
+          <w:rFonts w:cs="Calibri"/>
+        </w:rPr>
+        <w:t>ntreprises</w:t>
+      </w:r>
+      <w:r>
+        <w:rPr>
+          <w:rFonts w:cs="Calibri"/>
+        </w:rPr>
+        <w:t xml:space="preserve"> (</w:t>
+      </w:r>
+      <w:r>
+        <w:rPr>
+          <w:rFonts w:cs="Calibri"/>
+          <w:b/>
+          <w:bCs/>
+        </w:rPr>
+        <w:t>ISCAE</w:t>
+      </w:r>
+      <w:r>
+        <w:rPr>
+          <w:rFonts w:cs="Calibri"/>
+        </w:rPr>
+        <w:t>). Afin d’offrir un environnement qui permet l’interaction et l’échange d’information entre les différents utilisateurs du site, sécurise, responsive, optimise les ressources et maintenable.</w:t>
+      </w:r>
+    </w:p>
+    <w:p>
+      <w:pPr>
+        <w:autoSpaceDE w:val="0"/>
+        <w:autoSpaceDN w:val="0"/>
+        <w:adjustRightInd w:val="0"/>
+        <w:spacing w:after="0" w:line="240" w:lineRule="auto"/>
+        <w:rPr>
+          <w:rFonts w:cs="Calibri"/>
+        </w:rPr>
+      </w:pPr>
+    </w:p>
+    <w:p>
+      <w:pPr>
+        <w:autoSpaceDE w:val="0"/>
+        <w:autoSpaceDN w:val="0"/>
+        <w:adjustRightInd w:val="0"/>
+        <w:spacing w:after="0" w:line="240" w:lineRule="auto"/>
+        <w:rPr>
+          <w:rFonts w:ascii="Times New Roman" w:hAnsi="Times New Roman" w:cs="Times New Roman"/>
+          <w:szCs w:val="28"/>
+        </w:rPr>
+      </w:pPr>
+      <w:r>
+        <w:rPr>
+          <w:rFonts w:ascii="Times New Roman" w:hAnsi="Times New Roman" w:cs="Times New Roman"/>
+          <w:szCs w:val="28"/>
+        </w:rPr>
+        <w:t>Pour réaliser notre projet on va suivre la démarche suivante :</w:t>
+      </w:r>
+    </w:p>
+    <w:p>
+      <w:pPr>
+        <w:autoSpaceDE w:val="0"/>
+        <w:autoSpaceDN w:val="0"/>
+        <w:adjustRightInd w:val="0"/>
+        <w:spacing w:after="0" w:line="240" w:lineRule="auto"/>
+        <w:rPr>
+          <w:rFonts w:ascii="Times New Roman" w:hAnsi="Times New Roman" w:cs="Times New Roman"/>
+          <w:szCs w:val="28"/>
+        </w:rPr>
+      </w:pPr>
+    </w:p>
+    <w:p>
+      <w:pPr>
+        <w:pStyle w:val="ListParagraph"/>
+        <w:numPr>
+          <w:ilvl w:val="0"/>
+          <w:numId w:val="43"/>
+        </w:numPr>
+        <w:autoSpaceDE w:val="0"/>
+        <w:autoSpaceDN w:val="0"/>
+        <w:adjustRightInd w:val="0"/>
+        <w:spacing w:after="0" w:line="240" w:lineRule="auto"/>
+        <w:rPr>
+          <w:rFonts w:ascii="Times New Roman" w:hAnsi="Times New Roman" w:cs="Times New Roman"/>
+          <w:szCs w:val="28"/>
+        </w:rPr>
+      </w:pPr>
+      <w:r>
+        <w:rPr>
+          <w:rFonts w:ascii="Times New Roman" w:hAnsi="Times New Roman" w:cs="Times New Roman"/>
+          <w:szCs w:val="28"/>
+        </w:rPr>
+        <w:t>Chapitre 1 :</w:t>
+      </w:r>
+      <w:r>
+        <w:rPr>
+          <w:rFonts w:ascii="Times New Roman" w:hAnsi="Times New Roman" w:cs="Times New Roman"/>
+          <w:szCs w:val="28"/>
+        </w:rPr>
+        <w:t xml:space="preserve"> Ce chapitre consiste </w:t>
+      </w:r>
+      <w:r>
+        <w:rPr>
+          <w:rFonts w:ascii="Times New Roman" w:hAnsi="Times New Roman" w:cs="Times New Roman"/>
+          <w:szCs w:val="28"/>
+        </w:rPr>
+        <w:t>à</w:t>
+      </w:r>
+      <w:r>
+        <w:rPr>
+          <w:rFonts w:ascii="Times New Roman" w:hAnsi="Times New Roman" w:cs="Times New Roman"/>
+          <w:szCs w:val="28"/>
+        </w:rPr>
+        <w:t xml:space="preserve"> </w:t>
+      </w:r>
+      <w:r>
+        <w:rPr>
+          <w:rFonts w:ascii="Times New Roman" w:hAnsi="Times New Roman" w:cs="Times New Roman"/>
+          <w:szCs w:val="28"/>
+        </w:rPr>
+        <w:t>présenter</w:t>
+      </w:r>
+      <w:r>
+        <w:rPr>
+          <w:rFonts w:ascii="Times New Roman" w:hAnsi="Times New Roman" w:cs="Times New Roman"/>
+          <w:szCs w:val="28"/>
+        </w:rPr>
+        <w:t xml:space="preserve"> le projet d’une manière </w:t>
+      </w:r>
+      <w:r>
+        <w:rPr>
+          <w:rFonts w:ascii="Times New Roman" w:hAnsi="Times New Roman" w:cs="Times New Roman"/>
+          <w:szCs w:val="28"/>
+        </w:rPr>
+        <w:t>générale</w:t>
+      </w:r>
+      <w:r>
+        <w:rPr>
+          <w:rFonts w:ascii="Times New Roman" w:hAnsi="Times New Roman" w:cs="Times New Roman"/>
+          <w:szCs w:val="28"/>
+        </w:rPr>
+        <w:t xml:space="preserve"> et de </w:t>
+      </w:r>
+      <w:r>
+        <w:rPr>
+          <w:rFonts w:ascii="Times New Roman" w:hAnsi="Times New Roman" w:cs="Times New Roman"/>
+          <w:szCs w:val="28"/>
+        </w:rPr>
+        <w:t>définir</w:t>
+      </w:r>
+      <w:r>
+        <w:rPr>
+          <w:rFonts w:ascii="Times New Roman" w:hAnsi="Times New Roman" w:cs="Times New Roman"/>
+          <w:szCs w:val="28"/>
+        </w:rPr>
+        <w:t xml:space="preserve"> les besoins de haut niveau (fonctionnels et non fonctionnels).</w:t>
+      </w:r>
+    </w:p>
+    <w:p>
+      <w:pPr>
+        <w:pStyle w:val="ListParagraph"/>
+        <w:numPr>
+          <w:ilvl w:val="0"/>
+          <w:numId w:val="43"/>
+        </w:numPr>
+        <w:autoSpaceDE w:val="0"/>
+        <w:autoSpaceDN w:val="0"/>
+        <w:adjustRightInd w:val="0"/>
+        <w:spacing w:after="0" w:line="240" w:lineRule="auto"/>
+        <w:rPr>
+          <w:rFonts w:ascii="Times New Roman" w:hAnsi="Times New Roman" w:cs="Times New Roman"/>
+          <w:szCs w:val="28"/>
+        </w:rPr>
+      </w:pPr>
+      <w:r>
+        <w:rPr>
+          <w:rFonts w:ascii="Times New Roman" w:hAnsi="Times New Roman" w:cs="Times New Roman"/>
+          <w:szCs w:val="28"/>
+        </w:rPr>
+        <w:t xml:space="preserve">Chapitre 2 : </w:t>
+      </w:r>
+      <w:r>
+        <w:rPr>
+          <w:rFonts w:ascii="Times New Roman" w:hAnsi="Times New Roman" w:cs="Times New Roman"/>
+          <w:szCs w:val="28"/>
+        </w:rPr>
+        <w:t xml:space="preserve">Ce chapitre </w:t>
+      </w:r>
+      <w:r>
+        <w:rPr>
+          <w:rFonts w:ascii="Times New Roman" w:hAnsi="Times New Roman" w:cs="Times New Roman"/>
+          <w:szCs w:val="28"/>
+        </w:rPr>
+        <w:t>est divisé</w:t>
+      </w:r>
+      <w:r>
+        <w:rPr>
+          <w:rFonts w:ascii="Times New Roman" w:hAnsi="Times New Roman" w:cs="Times New Roman"/>
+          <w:szCs w:val="28"/>
+        </w:rPr>
+        <w:t xml:space="preserve"> en 5 points. Le </w:t>
+      </w:r>
+      <w:r>
+        <w:rPr>
+          <w:rFonts w:ascii="Times New Roman" w:hAnsi="Times New Roman" w:cs="Times New Roman"/>
+          <w:szCs w:val="28"/>
+        </w:rPr>
+        <w:t xml:space="preserve">premier c’est une </w:t>
+      </w:r>
+      <w:r>
+        <w:rPr>
+          <w:rFonts w:ascii="Times New Roman" w:hAnsi="Times New Roman" w:cs="Times New Roman"/>
+          <w:szCs w:val="28"/>
+        </w:rPr>
+        <w:t>étude</w:t>
+      </w:r>
+      <w:r>
+        <w:rPr>
+          <w:rFonts w:ascii="Times New Roman" w:hAnsi="Times New Roman" w:cs="Times New Roman"/>
+          <w:szCs w:val="28"/>
+        </w:rPr>
+        <w:t xml:space="preserve"> </w:t>
+      </w:r>
+      <w:r>
+        <w:rPr>
+          <w:rFonts w:ascii="Times New Roman" w:hAnsi="Times New Roman" w:cs="Times New Roman"/>
+          <w:szCs w:val="28"/>
+        </w:rPr>
+        <w:t>préalable</w:t>
+      </w:r>
+      <w:r>
+        <w:rPr>
+          <w:rFonts w:ascii="Times New Roman" w:hAnsi="Times New Roman" w:cs="Times New Roman"/>
+          <w:szCs w:val="28"/>
+        </w:rPr>
+        <w:t xml:space="preserve">, le </w:t>
+      </w:r>
+      <w:r>
+        <w:rPr>
+          <w:rFonts w:ascii="Times New Roman" w:hAnsi="Times New Roman" w:cs="Times New Roman"/>
+          <w:szCs w:val="28"/>
+        </w:rPr>
+        <w:t>deuxième</w:t>
+      </w:r>
+      <w:r>
+        <w:rPr>
+          <w:rFonts w:ascii="Times New Roman" w:hAnsi="Times New Roman" w:cs="Times New Roman"/>
+          <w:szCs w:val="28"/>
+        </w:rPr>
+        <w:t xml:space="preserve"> est la </w:t>
+      </w:r>
+      <w:r>
+        <w:rPr>
+          <w:rFonts w:ascii="Times New Roman" w:hAnsi="Times New Roman" w:cs="Times New Roman"/>
+          <w:szCs w:val="28"/>
+        </w:rPr>
+        <w:t>modélisation</w:t>
+      </w:r>
+      <w:r>
+        <w:rPr>
+          <w:rFonts w:ascii="Times New Roman" w:hAnsi="Times New Roman" w:cs="Times New Roman"/>
+          <w:szCs w:val="28"/>
+        </w:rPr>
+        <w:t xml:space="preserve"> </w:t>
+      </w:r>
+      <w:r>
+        <w:rPr>
+          <w:rFonts w:ascii="Times New Roman" w:hAnsi="Times New Roman" w:cs="Times New Roman"/>
+          <w:szCs w:val="28"/>
+        </w:rPr>
+        <w:t>de la base de données</w:t>
+      </w:r>
+      <w:r>
+        <w:rPr>
+          <w:rFonts w:ascii="Times New Roman" w:hAnsi="Times New Roman" w:cs="Times New Roman"/>
+          <w:szCs w:val="28"/>
+        </w:rPr>
+        <w:t xml:space="preserve">, le </w:t>
+      </w:r>
+      <w:r>
+        <w:rPr>
+          <w:rFonts w:ascii="Times New Roman" w:hAnsi="Times New Roman" w:cs="Times New Roman"/>
+          <w:szCs w:val="28"/>
+        </w:rPr>
+        <w:t>troisième</w:t>
+      </w:r>
+      <w:r>
+        <w:rPr>
+          <w:rFonts w:ascii="Times New Roman" w:hAnsi="Times New Roman" w:cs="Times New Roman"/>
+          <w:szCs w:val="28"/>
+        </w:rPr>
+        <w:t xml:space="preserve"> </w:t>
+      </w:r>
+      <w:r>
+        <w:rPr>
+          <w:rFonts w:ascii="Times New Roman" w:hAnsi="Times New Roman" w:cs="Times New Roman"/>
+          <w:szCs w:val="28"/>
+        </w:rPr>
+        <w:t>présente</w:t>
+      </w:r>
+      <w:r>
+        <w:rPr>
+          <w:rFonts w:ascii="Times New Roman" w:hAnsi="Times New Roman" w:cs="Times New Roman"/>
+          <w:szCs w:val="28"/>
+        </w:rPr>
+        <w:t xml:space="preserve"> les </w:t>
+      </w:r>
+      <w:r>
+        <w:rPr>
+          <w:rFonts w:ascii="Times New Roman" w:hAnsi="Times New Roman" w:cs="Times New Roman"/>
+          <w:szCs w:val="28"/>
+        </w:rPr>
+        <w:t>différents</w:t>
+      </w:r>
+      <w:r>
+        <w:rPr>
+          <w:rFonts w:ascii="Times New Roman" w:hAnsi="Times New Roman" w:cs="Times New Roman"/>
+          <w:szCs w:val="28"/>
+        </w:rPr>
+        <w:t xml:space="preserve"> outils de </w:t>
+      </w:r>
+      <w:r>
+        <w:rPr>
+          <w:rFonts w:ascii="Times New Roman" w:hAnsi="Times New Roman" w:cs="Times New Roman"/>
+          <w:szCs w:val="28"/>
+        </w:rPr>
+        <w:t>développement</w:t>
+      </w:r>
+      <w:r>
+        <w:rPr>
+          <w:rFonts w:ascii="Times New Roman" w:hAnsi="Times New Roman" w:cs="Times New Roman"/>
+          <w:szCs w:val="28"/>
+        </w:rPr>
+        <w:t xml:space="preserve"> qu’on a utilisés</w:t>
+      </w:r>
+      <w:r>
+        <w:rPr>
+          <w:rFonts w:ascii="Times New Roman" w:hAnsi="Times New Roman" w:cs="Times New Roman"/>
+          <w:szCs w:val="28"/>
+        </w:rPr>
+        <w:t xml:space="preserve"> </w:t>
+      </w:r>
+      <w:r>
+        <w:rPr>
+          <w:rFonts w:ascii="Times New Roman" w:hAnsi="Times New Roman" w:cs="Times New Roman"/>
+          <w:szCs w:val="28"/>
+        </w:rPr>
+        <w:t xml:space="preserve">pendant le </w:t>
+      </w:r>
+      <w:r>
+        <w:rPr>
+          <w:rFonts w:ascii="Times New Roman" w:hAnsi="Times New Roman" w:cs="Times New Roman"/>
+          <w:szCs w:val="28"/>
+        </w:rPr>
+        <w:t>développement</w:t>
+      </w:r>
+      <w:r>
+        <w:rPr>
+          <w:rFonts w:ascii="Times New Roman" w:hAnsi="Times New Roman" w:cs="Times New Roman"/>
+          <w:szCs w:val="28"/>
+        </w:rPr>
+        <w:t xml:space="preserve"> de l’application</w:t>
+      </w:r>
+      <w:r>
+        <w:rPr>
+          <w:rFonts w:ascii="Times New Roman" w:hAnsi="Times New Roman" w:cs="Times New Roman"/>
+          <w:szCs w:val="28"/>
+        </w:rPr>
+        <w:t>.</w:t>
+      </w:r>
+    </w:p>
+    <w:p>
+      <w:pPr>
+        <w:pStyle w:val="ListParagraph"/>
+        <w:numPr>
+          <w:ilvl w:val="0"/>
+          <w:numId w:val="43"/>
+        </w:numPr>
+        <w:autoSpaceDE w:val="0"/>
+        <w:autoSpaceDN w:val="0"/>
+        <w:adjustRightInd w:val="0"/>
+        <w:spacing w:after="0" w:line="240" w:lineRule="auto"/>
+        <w:rPr>
+          <w:rFonts w:ascii="Times New Roman" w:hAnsi="Times New Roman" w:cs="Times New Roman"/>
+          <w:szCs w:val="28"/>
+        </w:rPr>
+      </w:pPr>
+      <w:r>
+        <w:rPr>
+          <w:rFonts w:ascii="Times New Roman" w:hAnsi="Times New Roman" w:cs="Times New Roman"/>
+          <w:szCs w:val="28"/>
+        </w:rPr>
+        <w:t>Chapitre 3 :</w:t>
+      </w:r>
+      <w:r>
+        <w:rPr>
+          <w:rFonts w:ascii="Times New Roman" w:hAnsi="Times New Roman" w:cs="Times New Roman"/>
+          <w:szCs w:val="28"/>
+        </w:rPr>
+        <w:t xml:space="preserve"> </w:t>
+      </w:r>
+    </w:p>
+    <w:p>
+      <w:pPr>
+        <w:pStyle w:val="ListParagraph"/>
+        <w:numPr>
+          <w:ilvl w:val="0"/>
+          <w:numId w:val="43"/>
+        </w:numPr>
+        <w:autoSpaceDE w:val="0"/>
+        <w:autoSpaceDN w:val="0"/>
+        <w:adjustRightInd w:val="0"/>
+        <w:spacing w:after="0" w:line="240" w:lineRule="auto"/>
+        <w:rPr>
+          <w:rFonts w:ascii="Times New Roman" w:hAnsi="Times New Roman" w:cs="Times New Roman"/>
+          <w:sz w:val="32"/>
+          <w:szCs w:val="32"/>
         </w:rPr>
         <w:sectPr>
           <w:pgSz w:w="11906" w:h="16838"/>
@@ -10029,6 +11064,22 @@
           <w:docGrid w:linePitch="360"/>
         </w:sectPr>
       </w:pPr>
+      <w:r>
+        <w:rPr>
+          <w:rFonts w:ascii="Times New Roman" w:hAnsi="Times New Roman" w:cs="Times New Roman"/>
+          <w:szCs w:val="28"/>
+        </w:rPr>
+        <w:t>Chapitre 4 :</w:t>
+      </w:r>
+      <w:r>
+        <w:rPr>
+          <w:rFonts w:ascii="Times New Roman" w:hAnsi="Times New Roman" w:cs="Times New Roman"/>
+          <w:szCs w:val="28"/>
+        </w:rPr>
+        <w:t xml:space="preserve"> </w:t>
+      </w:r>
+      <w:bookmarkStart w:id="6" w:name="_GoBack"/>
+      <w:bookmarkEnd w:id="6"/>
     </w:p>
     <w:p>
       <w:pPr>
@@ -10044,7 +11095,7 @@
           <w:szCs w:val="48"/>
         </w:rPr>
       </w:pPr>
-      <w:bookmarkStart w:id="6" w:name="_Toc483010408"/>
+      <w:bookmarkStart w:id="7" w:name="_Toc483010408"/>
       <w:r>
         <w:rPr>
           <w:rFonts w:ascii="Agency FB" w:hAnsi="Agency FB"/>
@@ -10055,7 +11106,7 @@
         <w:lastRenderedPageBreak/>
         <w:t>Contexte du mémoire</w:t>
       </w:r>
-      <w:bookmarkEnd w:id="6"/>
+      <w:bookmarkEnd w:id="7"/>
     </w:p>
     <w:p/>
     <w:p>
@@ -10071,7 +11122,7 @@
           <w:szCs w:val="32"/>
         </w:rPr>
       </w:pPr>
-      <w:bookmarkStart w:id="7" w:name="_Toc483010409"/>
+      <w:bookmarkStart w:id="8" w:name="_Toc483010409"/>
       <w:r>
         <w:rPr>
           <w:color w:val="385623" w:themeColor="accent6" w:themeShade="80"/>
@@ -10096,7 +11147,7 @@
         </w:rPr>
         <w:t> :</w:t>
       </w:r>
-      <w:bookmarkEnd w:id="7"/>
+      <w:bookmarkEnd w:id="8"/>
     </w:p>
     <w:p>
       <w:pPr>
@@ -10154,6 +11205,31 @@
           <w:szCs w:val="24"/>
         </w:rPr>
         <w:t>du site web de l’ISCAE et ajoute des autres fonctionnalités qui sont :</w:t>
+      </w:r>
+    </w:p>
+    <w:p>
+      <w:bookmarkStart w:id="9" w:name="_Toc483010410"/>
+      <w:r>
+        <w:t>Interaction</w:t>
+      </w:r>
+      <w:r>
+        <w:t> :</w:t>
+      </w:r>
+      <w:bookmarkEnd w:id="9"/>
+    </w:p>
+    <w:p>
+      <w:pPr>
+        <w:rPr>
+          <w:rFonts w:cstheme="majorBidi"/>
+          <w:szCs w:val="24"/>
+        </w:rPr>
+      </w:pPr>
+      <w:r>
+        <w:rPr>
+          <w:rFonts w:cstheme="majorBidi"/>
+          <w:szCs w:val="24"/>
+        </w:rPr>
+        <w:t>La solution offre un environnement d’échange d’information et de collaboration entre les utilisateurs, les étudiants peuvent ajouter des documents, discuter entre eux. Les professeurs peuvent ajouter des documents, envoyer des messages aux étudiants. L’administration est capable d’ajouté des avis, des résultats, la liste des étudiants, activer et désactiver des comptes.</w:t>
       </w:r>
     </w:p>
     <w:p>
@@ -10170,7 +11246,7 @@
           <w:szCs w:val="26"/>
         </w:rPr>
       </w:pPr>
-      <w:bookmarkStart w:id="8" w:name="_Toc483010410"/>
+      <w:bookmarkStart w:id="10" w:name="_Toc483010411"/>
       <w:r>
         <w:rPr>
           <w:rFonts w:asciiTheme="minorBidi" w:hAnsiTheme="minorBidi" w:cstheme="minorBidi"/>
@@ -10178,7 +11254,7 @@
           <w:sz w:val="26"/>
           <w:szCs w:val="26"/>
         </w:rPr>
-        <w:t>Interaction</w:t>
+        <w:t>Sécurité</w:t>
       </w:r>
       <w:r>
         <w:rPr>
@@ -10189,7 +11265,7 @@
         </w:rPr>
         <w:t> :</w:t>
       </w:r>
-      <w:bookmarkEnd w:id="8"/>
+      <w:bookmarkEnd w:id="10"/>
     </w:p>
     <w:p>
       <w:pPr>
@@ -10203,7 +11279,7 @@
           <w:rFonts w:cstheme="majorBidi"/>
           <w:szCs w:val="24"/>
         </w:rPr>
-        <w:t>La solution offre un environnement d’échange d’information et de collaboration entre les utilisateurs, les étudiants peuvent ajouter des documents, discuter entre eux. Les professeurs peuvent ajouter des documents, envoyer des messages aux étudiants. L’administration est capable d’ajouté des avis, des résultats, la liste des étudiants, activer et désactiver des comptes.</w:t>
+        <w:t>Tout au long du développement de la solution on a considéré les recommandations de la communauté de sécurité des applications web. Le site OWASP offre une liste des vulnérabilités des applications web chaque année. Cette considération va être le sujet de la partie sécurité (page xxx).</w:t>
       </w:r>
     </w:p>
     <w:p>
@@ -10220,7 +11296,7 @@
           <w:szCs w:val="26"/>
         </w:rPr>
       </w:pPr>
-      <w:bookmarkStart w:id="9" w:name="_Toc483010411"/>
+      <w:bookmarkStart w:id="11" w:name="_Toc483010412"/>
       <w:r>
         <w:rPr>
           <w:rFonts w:asciiTheme="minorBidi" w:hAnsiTheme="minorBidi" w:cstheme="minorBidi"/>
@@ -10228,7 +11304,7 @@
           <w:sz w:val="26"/>
           <w:szCs w:val="26"/>
         </w:rPr>
-        <w:t>Sécurité</w:t>
+        <w:t>Etre responsive</w:t>
       </w:r>
       <w:r>
         <w:rPr>
@@ -10239,7 +11315,7 @@
         </w:rPr>
         <w:t> :</w:t>
       </w:r>
-      <w:bookmarkEnd w:id="9"/>
+      <w:bookmarkEnd w:id="11"/>
     </w:p>
     <w:p>
       <w:pPr>
@@ -10253,7 +11329,14 @@
           <w:rFonts w:cstheme="majorBidi"/>
           <w:szCs w:val="24"/>
         </w:rPr>
-        <w:t>Tout au long du développement de la solution on a considéré les recommandations de la communauté de sécurité des applications web. Le site OWASP offre une liste des vulnérabilités des applications web chaque année. Cette considération va être le sujet de la partie sécurité (page xxx).</w:t>
+        <w:t xml:space="preserve">L’utilisation du Framework Bootstrap, de la bibliothèque JQuery et d’autres nous permet de réaliser une interface d’utilisation </w:t>
+      </w:r>
+      <w:r>
+        <w:rPr>
+          <w:rFonts w:cstheme="majorBidi"/>
+          <w:szCs w:val="24"/>
+        </w:rPr>
+        <w:t>responsive.</w:t>
       </w:r>
     </w:p>
     <w:p>
@@ -10270,7 +11353,7 @@
           <w:szCs w:val="26"/>
         </w:rPr>
       </w:pPr>
-      <w:bookmarkStart w:id="10" w:name="_Toc483010412"/>
+      <w:bookmarkStart w:id="12" w:name="_Toc483010413"/>
       <w:r>
         <w:rPr>
           <w:rFonts w:asciiTheme="minorBidi" w:hAnsiTheme="minorBidi" w:cstheme="minorBidi"/>
@@ -10278,7 +11361,7 @@
           <w:sz w:val="26"/>
           <w:szCs w:val="26"/>
         </w:rPr>
-        <w:t>Etre responsive</w:t>
+        <w:t>Optimisation des ressources</w:t>
       </w:r>
       <w:r>
         <w:rPr>
@@ -10289,28 +11372,11 @@
         </w:rPr>
         <w:t> :</w:t>
       </w:r>
-      <w:bookmarkEnd w:id="10"/>
+      <w:bookmarkEnd w:id="12"/>
     </w:p>
     <w:p>
-      <w:pPr>
-        <w:rPr>
-          <w:rFonts w:cstheme="majorBidi"/>
-          <w:szCs w:val="24"/>
-        </w:rPr>
-      </w:pPr>
-      <w:r>
-        <w:rPr>
-          <w:rFonts w:cstheme="majorBidi"/>
-          <w:szCs w:val="24"/>
-        </w:rPr>
-        <w:t xml:space="preserve">L’utilisation du Framework Bootstrap, de la bibliothèque JQuery et d’autres nous permet de réaliser une interface d’utilisation </w:t>
-      </w:r>
-      <w:r>
-        <w:rPr>
-          <w:rFonts w:cstheme="majorBidi"/>
-          <w:szCs w:val="24"/>
-        </w:rPr>
-        <w:t>responsive.</w:t>
+      <w:r>
+        <w:t>La programmation générique, et l’utilisation de quelque patron de conception (Design Pattern) nous servi à optimiser les ressources par la diminution de nombre des codes pour réaliser des taches similaires en plusieurs classes, et le nombre des instances dans la RAM.</w:t>
       </w:r>
     </w:p>
     <w:p>
@@ -10327,7 +11393,7 @@
           <w:szCs w:val="26"/>
         </w:rPr>
       </w:pPr>
-      <w:bookmarkStart w:id="11" w:name="_Toc483010413"/>
+      <w:bookmarkStart w:id="13" w:name="_Toc483010414"/>
       <w:r>
         <w:rPr>
           <w:rFonts w:asciiTheme="minorBidi" w:hAnsiTheme="minorBidi" w:cstheme="minorBidi"/>
@@ -10335,7 +11401,7 @@
           <w:sz w:val="26"/>
           <w:szCs w:val="26"/>
         </w:rPr>
-        <w:t>Optimisation des ressources</w:t>
+        <w:t>Maintenabilité</w:t>
       </w:r>
       <w:r>
         <w:rPr>
@@ -10346,47 +11412,7 @@
         </w:rPr>
         <w:t> :</w:t>
       </w:r>
-      <w:bookmarkEnd w:id="11"/>
-    </w:p>
-    <w:p>
-      <w:r>
-        <w:t>La programmation générique, et l’utilisation de quelque patron de conception (Design Pattern) nous servi à optimiser les ressources par la diminution de nombre des codes pour réaliser des taches similaires en plusieurs classes, et le nombre des instances dans la RAM.</w:t>
-      </w:r>
-    </w:p>
-    <w:p>
-      <w:pPr>
-        <w:pStyle w:val="Heading3"/>
-        <w:numPr>
-          <w:ilvl w:val="0"/>
-          <w:numId w:val="7"/>
-        </w:numPr>
-        <w:rPr>
-          <w:rFonts w:asciiTheme="minorBidi" w:hAnsiTheme="minorBidi" w:cstheme="minorBidi"/>
-          <w:color w:val="385623" w:themeColor="accent6" w:themeShade="80"/>
-          <w:sz w:val="26"/>
-          <w:szCs w:val="26"/>
-        </w:rPr>
-      </w:pPr>
-      <w:bookmarkStart w:id="12" w:name="_Toc483010414"/>
-      <w:r>
-        <w:rPr>
-          <w:rFonts w:asciiTheme="minorBidi" w:hAnsiTheme="minorBidi" w:cstheme="minorBidi"/>
-          <w:color w:val="385623" w:themeColor="accent6" w:themeShade="80"/>
-          <w:sz w:val="26"/>
-          <w:szCs w:val="26"/>
-        </w:rPr>
-        <w:t>Maintenabilité</w:t>
-      </w:r>
-      <w:r>
-        <w:rPr>
-          <w:rFonts w:asciiTheme="minorBidi" w:hAnsiTheme="minorBidi" w:cstheme="minorBidi"/>
-          <w:color w:val="385623" w:themeColor="accent6" w:themeShade="80"/>
-          <w:sz w:val="26"/>
-          <w:szCs w:val="26"/>
-        </w:rPr>
-        <w:t> :</w:t>
-      </w:r>
-      <w:bookmarkEnd w:id="12"/>
+      <w:bookmarkEnd w:id="13"/>
     </w:p>
     <w:p>
       <w:r>
@@ -10464,7 +11490,15 @@
           <w:rFonts w:cstheme="majorBidi"/>
           <w:szCs w:val="24"/>
         </w:rPr>
-        <w:t>ans changer la fonctionnalité du logiciel, elle consiste à adapter l'application afin que celle-ci continue de fonctionner sur des versions plus récentes des logiciels de base, voire à faire migrer l'application sur de nouveaux logiciels de base (un logiciel de base étant un logiciel requis pour l'exécution d'une application ; exemples : système d'exploitation, système de gestion de base de données).</w:t>
+        <w:t xml:space="preserve">ans changer la fonctionnalité du logiciel, elle consiste à adapter l'application afin que celle-ci continue de fonctionner sur des versions plus récentes des </w:t>
+      </w:r>
+      <w:r>
+        <w:rPr>
+          <w:rFonts w:cstheme="majorBidi"/>
+          <w:szCs w:val="24"/>
+        </w:rPr>
+        <w:lastRenderedPageBreak/>
+        <w:t>logiciels de base, voire à faire migrer l'application sur de nouveaux logiciels de base (un logiciel de base étant un logiciel requis pour l'exécution d'une application ; exemples : système d'exploitation, système de gestion de base de données).</w:t>
       </w:r>
     </w:p>
     <w:p>
@@ -10516,7 +11550,6 @@
           <w:rFonts w:cstheme="majorBidi"/>
           <w:szCs w:val="24"/>
         </w:rPr>
-        <w:lastRenderedPageBreak/>
         <w:t>Notre solution suivre les principes S.O.L.I.D qui vont être décrites au chapitre suivant. Elle est divisée en plusieurs couches chaque couche est dédié pour des taches spécifiques ce qui facilite l’accès en cas d’erreurs aux codes responsables et les corriger. Elle permet aussi l’adaptation et l’évolution des fonctionnalités.</w:t>
       </w:r>
     </w:p>
@@ -10534,7 +11567,7 @@
           <w:szCs w:val="32"/>
         </w:rPr>
       </w:pPr>
-      <w:bookmarkStart w:id="13" w:name="_Toc483010415"/>
+      <w:bookmarkStart w:id="14" w:name="_Toc483010415"/>
       <w:r>
         <w:rPr>
           <w:color w:val="385623" w:themeColor="accent6" w:themeShade="80"/>
@@ -10551,7 +11584,7 @@
         </w:rPr>
         <w:t> :</w:t>
       </w:r>
-      <w:bookmarkEnd w:id="13"/>
+      <w:bookmarkEnd w:id="14"/>
     </w:p>
     <w:p>
       <w:r>
@@ -10578,7 +11611,7 @@
           <w:docGrid w:linePitch="360"/>
         </w:sectPr>
       </w:pPr>
-      <w:bookmarkStart w:id="14" w:name="_Toc483010416"/>
+      <w:bookmarkStart w:id="15" w:name="_Toc483010416"/>
       <w:r>
         <w:rPr>
           <w:color w:val="385623" w:themeColor="accent6" w:themeShade="80"/>
@@ -10595,7 +11628,7 @@
         </w:rPr>
         <w:t> :</w:t>
       </w:r>
-      <w:bookmarkEnd w:id="14"/>
+      <w:bookmarkEnd w:id="15"/>
     </w:p>
     <w:p>
       <w:pPr>
@@ -10611,7 +11644,7 @@
           <w:szCs w:val="48"/>
         </w:rPr>
       </w:pPr>
-      <w:bookmarkStart w:id="15" w:name="_Toc483010417"/>
+      <w:bookmarkStart w:id="16" w:name="_Toc483010417"/>
       <w:r>
         <w:rPr>
           <w:rFonts w:ascii="Agency FB" w:hAnsi="Agency FB"/>
@@ -10631,7 +11664,7 @@
         </w:rPr>
         <w:t> :</w:t>
       </w:r>
-      <w:bookmarkEnd w:id="15"/>
+      <w:bookmarkEnd w:id="16"/>
     </w:p>
     <w:p>
       <w:pPr>
@@ -10646,7 +11679,7 @@
           <w:szCs w:val="32"/>
         </w:rPr>
       </w:pPr>
-      <w:bookmarkStart w:id="16" w:name="_Toc483010418"/>
+      <w:bookmarkStart w:id="17" w:name="_Toc483010418"/>
       <w:r>
         <w:rPr>
           <w:color w:val="385623" w:themeColor="accent6" w:themeShade="80"/>
@@ -10671,7 +11704,7 @@
         </w:rPr>
         <w:t> :</w:t>
       </w:r>
-      <w:bookmarkEnd w:id="16"/>
+      <w:bookmarkEnd w:id="17"/>
     </w:p>
     <w:p>
       <w:pPr>
@@ -10686,7 +11719,7 @@
           <w:szCs w:val="32"/>
         </w:rPr>
       </w:pPr>
-      <w:bookmarkStart w:id="17" w:name="_Toc483010419"/>
+      <w:bookmarkStart w:id="18" w:name="_Toc483010419"/>
       <w:r>
         <w:rPr>
           <w:color w:val="385623" w:themeColor="accent6" w:themeShade="80"/>
@@ -10703,7 +11736,7 @@
         </w:rPr>
         <w:t> :</w:t>
       </w:r>
-      <w:bookmarkEnd w:id="17"/>
+      <w:bookmarkEnd w:id="18"/>
     </w:p>
     <w:p>
       <w:pPr>
@@ -10736,7 +11769,7 @@
           <w:color w:val="1F3864" w:themeColor="accent1" w:themeShade="80"/>
         </w:rPr>
       </w:pPr>
-      <w:bookmarkStart w:id="18" w:name="_Toc483010420"/>
+      <w:bookmarkStart w:id="19" w:name="_Toc483010420"/>
       <w:r>
         <w:rPr>
           <w:rFonts w:asciiTheme="minorBidi" w:hAnsiTheme="minorBidi" w:cstheme="minorBidi"/>
@@ -10744,7 +11777,7 @@
         </w:rPr>
         <w:t>Pourquoi Merise :</w:t>
       </w:r>
-      <w:bookmarkEnd w:id="18"/>
+      <w:bookmarkEnd w:id="19"/>
     </w:p>
     <w:p>
       <w:r>
@@ -10841,7 +11874,7 @@
           <w:rFonts w:asciiTheme="minorBidi" w:hAnsiTheme="minorBidi" w:cstheme="minorBidi"/>
         </w:rPr>
       </w:pPr>
-      <w:bookmarkStart w:id="19" w:name="_Toc483010421"/>
+      <w:bookmarkStart w:id="20" w:name="_Toc483010421"/>
       <w:r>
         <w:rPr>
           <w:rFonts w:asciiTheme="minorBidi" w:hAnsiTheme="minorBidi" w:cstheme="minorBidi"/>
@@ -10854,7 +11887,7 @@
         </w:rPr>
         <w:t> :</w:t>
       </w:r>
-      <w:bookmarkEnd w:id="19"/>
+      <w:bookmarkEnd w:id="20"/>
     </w:p>
     <w:p>
       <w:r>
@@ -10948,7 +11981,6 @@
         <w:t>etc.</w:t>
       </w:r>
     </w:p>
-    <w:bookmarkStart w:id="20" w:name="_Toc483010422"/>
     <w:p>
       <w:pPr>
         <w:pStyle w:val="Heading3"/>
@@ -10961,6 +11993,7 @@
           <w:color w:val="1F3864" w:themeColor="accent1" w:themeShade="80"/>
         </w:rPr>
       </w:pPr>
+      <w:bookmarkStart w:id="21" w:name="_Toc483010422"/>
       <w:r>
         <w:rPr>
           <w:noProof/>
@@ -11011,7 +12044,7 @@
                                 <w:noProof/>
                               </w:rPr>
                             </w:pPr>
-                            <w:bookmarkStart w:id="21" w:name="_Toc483010231"/>
+                            <w:bookmarkStart w:id="22" w:name="_Toc483010231"/>
                             <w:r>
                               <w:t xml:space="preserve">Figure </w:t>
                             </w:r>
@@ -11024,15 +12057,9 @@
                               </w:r>
                             </w:fldSimple>
                             <w:r>
-                              <w:t xml:space="preserve"> : </w:t>
+                              <w:t xml:space="preserve"> : Modèle Conceptuel de </w:t>
                             </w:r>
-                            <w:r>
-                              <w:t>Modèle</w:t>
-                            </w:r>
-                            <w:r>
-                              <w:t xml:space="preserve"> Conceptuel de </w:t>
-                            </w:r>
-                            <w:bookmarkEnd w:id="21"/>
+                            <w:bookmarkEnd w:id="22"/>
                             <w:r>
                               <w:t>données</w:t>
                             </w:r>
@@ -11054,7 +12081,7 @@
               </wp:anchor>
             </w:drawing>
           </mc:Choice>
-          <mc:Fallback xmlns:cx8="http://schemas.microsoft.com/office/drawing/2016/5/14/chartex" xmlns:cx7="http://schemas.microsoft.com/office/drawing/2016/5/13/chartex" xmlns:cx6="http://schemas.microsoft.com/office/drawing/2016/5/12/chartex" xmlns:cx5="http://schemas.microsoft.com/office/drawing/2016/5/11/chartex" xmlns:cx4="http://schemas.microsoft.com/office/drawing/2016/5/10/chartex" xmlns:cx3="http://schemas.microsoft.com/office/drawing/2016/5/9/chartex" xmlns:cx2="http://schemas.microsoft.com/office/drawing/2015/10/21/chartex" xmlns:cx1="http://schemas.microsoft.com/office/drawing/2015/9/8/chartex">
+          <mc:Fallback>
             <w:pict>
               <v:shape w14:anchorId="16B9D257" id="Text Box 22" o:spid="_x0000_s1030" type="#_x0000_t202" style="position:absolute;left:0;text-align:left;margin-left:131.65pt;margin-top:294pt;width:165.75pt;height:.05pt;z-index:251688960;visibility:visible;mso-wrap-style:square;mso-width-percent:0;mso-wrap-distance-left:9pt;mso-wrap-distance-top:0;mso-wrap-distance-right:9pt;mso-wrap-distance-bottom:0;mso-position-horizontal:absolute;mso-position-horizontal-relative:text;mso-position-vertical:absolute;mso-position-vertical-relative:text;mso-width-percent:0;mso-width-relative:margin;v-text-anchor:top" o:gfxdata="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" stroked="f">
                 <v:textbox style="mso-fit-shape-to-text:t" inset="0,0,0,0">
@@ -11070,32 +12097,16 @@
                       <w:r>
                         <w:t xml:space="preserve">Figure </w:t>
                       </w:r>
+                      <w:fldSimple w:instr=" SEQ Figure \* ARABIC ">
+                        <w:r>
+                          <w:rPr>
+                            <w:noProof/>
+                          </w:rPr>
+                          <w:t>1</w:t>
+                        </w:r>
+                      </w:fldSimple>
                       <w:r>
-                        <w:fldChar w:fldCharType="begin"/>
-                      </w:r>
-                      <w:r>
-                        <w:instrText xml:space="preserve"> SEQ Figure \* ARABIC </w:instrText>
-                      </w:r>
-                      <w:r>
-                        <w:fldChar w:fldCharType="separate"/>
-                      </w:r>
-                      <w:r>
-                        <w:rPr>
-                          <w:noProof/>
-                        </w:rPr>
-                        <w:t>1</w:t>
-                      </w:r>
-                      <w:r>
-                        <w:fldChar w:fldCharType="end"/>
-                      </w:r>
-                      <w:r>
-                        <w:t xml:space="preserve"> : </w:t>
-                      </w:r>
-                      <w:r>
-                        <w:t>Modèle</w:t>
-                      </w:r>
-                      <w:r>
-                        <w:t xml:space="preserve"> Conceptuel de </w:t>
+                        <w:t xml:space="preserve"> : Modèle Conceptuel de </w:t>
                       </w:r>
                       <w:bookmarkEnd w:id="23"/>
                       <w:r>
@@ -11178,7 +12189,7 @@
         </w:rPr>
         <w:t>MCD :</w:t>
       </w:r>
-      <w:bookmarkEnd w:id="20"/>
+      <w:bookmarkEnd w:id="21"/>
     </w:p>
     <w:p/>
     <w:p/>
@@ -11233,10 +12244,10 @@
         <w:tblCaption w:val="Table des entites"/>
       </w:tblPr>
       <w:tblGrid>
-        <w:gridCol w:w="2456"/>
-        <w:gridCol w:w="1747"/>
-        <w:gridCol w:w="2576"/>
-        <w:gridCol w:w="2293"/>
+        <w:gridCol w:w="2574"/>
+        <w:gridCol w:w="1465"/>
+        <w:gridCol w:w="2699"/>
+        <w:gridCol w:w="2334"/>
       </w:tblGrid>
       <w:tr>
         <w:trPr>
@@ -11944,7 +12955,6 @@
           </w:tcPr>
           <w:p>
             <w:r>
-              <w:lastRenderedPageBreak/>
               <w:t>DocumentOfficiel</w:t>
             </w:r>
           </w:p>
@@ -13581,7 +14591,6 @@
           </w:tcPr>
           <w:p>
             <w:r>
-              <w:lastRenderedPageBreak/>
               <w:t>Reponses</w:t>
             </w:r>
           </w:p>
@@ -14235,6 +15244,7 @@
           </w:tcPr>
           <w:p>
             <w:r>
+              <w:lastRenderedPageBreak/>
               <w:t>Modules</w:t>
             </w:r>
           </w:p>
@@ -15136,7 +16146,6 @@
                 <w:sz w:val="22"/>
                 <w:szCs w:val="20"/>
               </w:rPr>
-              <w:lastRenderedPageBreak/>
               <w:t>réponses</w:t>
             </w:r>
             <w:r>
@@ -15178,7 +16187,6 @@
           </w:tcPr>
           <w:p>
             <w:r>
-              <w:lastRenderedPageBreak/>
               <w:t>Avoir</w:t>
             </w:r>
           </w:p>
@@ -15429,6 +16437,7 @@
                 <w:sz w:val="22"/>
                 <w:szCs w:val="20"/>
               </w:rPr>
+              <w:lastRenderedPageBreak/>
               <w:t xml:space="preserve">et un seul </w:t>
             </w:r>
             <w:r>
@@ -15477,6 +16486,7 @@
           </w:tcPr>
           <w:p>
             <w:r>
+              <w:lastRenderedPageBreak/>
               <w:t>Ajouter</w:t>
             </w:r>
           </w:p>
@@ -15807,7 +16817,6 @@
               <w:t xml:space="preserve">L’attribue Niveau </w:t>
             </w:r>
             <w:r>
-              <w:lastRenderedPageBreak/>
               <w:t>représente</w:t>
             </w:r>
             <w:r>
@@ -16137,7 +17146,11 @@
               <w:t xml:space="preserve"> </w:t>
             </w:r>
             <w:r>
-              <w:t>représente la date de l’ajout du document</w:t>
+              <w:t xml:space="preserve">représente la date de </w:t>
+            </w:r>
+            <w:r>
+              <w:lastRenderedPageBreak/>
+              <w:t>l’ajout du document</w:t>
             </w:r>
           </w:p>
         </w:tc>
@@ -16153,6 +17166,7 @@
           </w:tcPr>
           <w:p>
             <w:r>
+              <w:lastRenderedPageBreak/>
               <w:t>AjoutOfficiel</w:t>
             </w:r>
           </w:p>
@@ -16218,7 +17232,6 @@
           </w:tcPr>
           <w:p>
             <w:r>
-              <w:lastRenderedPageBreak/>
               <w:t>ProfesseurModule</w:t>
             </w:r>
           </w:p>
@@ -16471,7 +17484,11 @@
               <w:t>être</w:t>
             </w:r>
             <w:r>
-              <w:t xml:space="preserve"> ajouter pour un seul module et un module peut avoir plusieurs documents</w:t>
+              <w:t xml:space="preserve"> ajouter pour </w:t>
+            </w:r>
+            <w:r>
+              <w:lastRenderedPageBreak/>
+              <w:t>un seul module et un module peut avoir plusieurs documents</w:t>
             </w:r>
           </w:p>
         </w:tc>
@@ -16484,6 +17501,7 @@
           </w:tcPr>
           <w:p>
             <w:r>
+              <w:lastRenderedPageBreak/>
               <w:t>DocumentOfficielModules</w:t>
             </w:r>
           </w:p>
@@ -16548,13 +17566,12 @@
           <w:color w:val="1F3864" w:themeColor="accent1" w:themeShade="80"/>
         </w:rPr>
       </w:pPr>
-      <w:bookmarkStart w:id="22" w:name="_Toc483010423"/>
+      <w:bookmarkStart w:id="24" w:name="_Toc483010423"/>
       <w:r>
         <w:rPr>
           <w:noProof/>
           <w:lang w:eastAsia="fr-FR"/>
         </w:rPr>
-        <w:lastRenderedPageBreak/>
         <w:drawing>
           <wp:anchor distT="0" distB="0" distL="114300" distR="114300" simplePos="0" relativeHeight="251675648" behindDoc="0" locked="0" layoutInCell="1" allowOverlap="1">
             <wp:simplePos x="0" y="0"/>
@@ -16618,7 +17635,7 @@
         </w:rPr>
         <w:t>MLD :</w:t>
       </w:r>
-      <w:bookmarkEnd w:id="22"/>
+      <w:bookmarkEnd w:id="24"/>
     </w:p>
     <w:p>
       <w:r>
@@ -16670,7 +17687,7 @@
                                 <w:noProof/>
                               </w:rPr>
                             </w:pPr>
-                            <w:bookmarkStart w:id="23" w:name="_Toc483010232"/>
+                            <w:bookmarkStart w:id="25" w:name="_Toc483010232"/>
                             <w:r>
                               <w:t xml:space="preserve">Figure </w:t>
                             </w:r>
@@ -16683,15 +17700,9 @@
                               </w:r>
                             </w:fldSimple>
                             <w:r>
-                              <w:t xml:space="preserve"> : </w:t>
+                              <w:t xml:space="preserve"> : Modèle Logique de </w:t>
                             </w:r>
-                            <w:r>
-                              <w:t>Modèle</w:t>
-                            </w:r>
-                            <w:r>
-                              <w:t xml:space="preserve"> Logique de </w:t>
-                            </w:r>
-                            <w:bookmarkEnd w:id="23"/>
+                            <w:bookmarkEnd w:id="25"/>
                             <w:r>
                               <w:t>Données</w:t>
                             </w:r>
@@ -16713,7 +17724,7 @@
               </wp:anchor>
             </w:drawing>
           </mc:Choice>
-          <mc:Fallback xmlns:cx8="http://schemas.microsoft.com/office/drawing/2016/5/14/chartex" xmlns:cx7="http://schemas.microsoft.com/office/drawing/2016/5/13/chartex" xmlns:cx6="http://schemas.microsoft.com/office/drawing/2016/5/12/chartex" xmlns:cx5="http://schemas.microsoft.com/office/drawing/2016/5/11/chartex" xmlns:cx4="http://schemas.microsoft.com/office/drawing/2016/5/10/chartex" xmlns:cx3="http://schemas.microsoft.com/office/drawing/2016/5/9/chartex" xmlns:cx2="http://schemas.microsoft.com/office/drawing/2015/10/21/chartex" xmlns:cx1="http://schemas.microsoft.com/office/drawing/2015/9/8/chartex">
+          <mc:Fallback>
             <w:pict>
               <v:shape w14:anchorId="7C78C7C3" id="Text Box 23" o:spid="_x0000_s1031" type="#_x0000_t202" style="position:absolute;margin-left:148.9pt;margin-top:286.85pt;width:177.75pt;height:.05pt;z-index:251691008;visibility:visible;mso-wrap-style:square;mso-width-percent:0;mso-wrap-distance-left:9pt;mso-wrap-distance-top:0;mso-wrap-distance-right:9pt;mso-wrap-distance-bottom:0;mso-position-horizontal:absolute;mso-position-horizontal-relative:text;mso-position-vertical:absolute;mso-position-vertical-relative:text;mso-width-percent:0;mso-width-relative:margin;v-text-anchor:top" o:gfxdata="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" stroked="f">
                 <v:textbox style="mso-fit-shape-to-text:t" inset="0,0,0,0">
@@ -16729,32 +17740,16 @@
                       <w:r>
                         <w:t xml:space="preserve">Figure </w:t>
                       </w:r>
+                      <w:fldSimple w:instr=" SEQ Figure \* ARABIC ">
+                        <w:r>
+                          <w:rPr>
+                            <w:noProof/>
+                          </w:rPr>
+                          <w:t>2</w:t>
+                        </w:r>
+                      </w:fldSimple>
                       <w:r>
-                        <w:fldChar w:fldCharType="begin"/>
-                      </w:r>
-                      <w:r>
-                        <w:instrText xml:space="preserve"> SEQ Figure \* ARABIC </w:instrText>
-                      </w:r>
-                      <w:r>
-                        <w:fldChar w:fldCharType="separate"/>
-                      </w:r>
-                      <w:r>
-                        <w:rPr>
-                          <w:noProof/>
-                        </w:rPr>
-                        <w:t>2</w:t>
-                      </w:r>
-                      <w:r>
-                        <w:fldChar w:fldCharType="end"/>
-                      </w:r>
-                      <w:r>
-                        <w:t xml:space="preserve"> : </w:t>
-                      </w:r>
-                      <w:r>
-                        <w:t>Modèle</w:t>
-                      </w:r>
-                      <w:r>
-                        <w:t xml:space="preserve"> Logique de </w:t>
+                        <w:t xml:space="preserve"> : Modèle Logique de </w:t>
                       </w:r>
                       <w:bookmarkEnd w:id="26"/>
                       <w:r>
@@ -16783,15 +17778,16 @@
           <w:color w:val="1F3864" w:themeColor="accent1" w:themeShade="80"/>
         </w:rPr>
       </w:pPr>
-      <w:bookmarkStart w:id="24" w:name="_Toc483010424"/>
+      <w:bookmarkStart w:id="27" w:name="_Toc483010424"/>
       <w:r>
         <w:rPr>
           <w:rFonts w:asciiTheme="minorBidi" w:hAnsiTheme="minorBidi" w:cstheme="minorBidi"/>
           <w:color w:val="1F3864" w:themeColor="accent1" w:themeShade="80"/>
         </w:rPr>
+        <w:lastRenderedPageBreak/>
         <w:t>Pourquoi SQL Server :</w:t>
       </w:r>
-      <w:bookmarkEnd w:id="24"/>
+      <w:bookmarkEnd w:id="27"/>
     </w:p>
     <w:p>
       <w:r>
@@ -16874,7 +17870,7 @@
           <w:szCs w:val="32"/>
         </w:rPr>
       </w:pPr>
-      <w:bookmarkStart w:id="25" w:name="_Toc483010425"/>
+      <w:bookmarkStart w:id="28" w:name="_Toc483010425"/>
       <w:r>
         <w:rPr>
           <w:color w:val="385623" w:themeColor="accent6" w:themeShade="80"/>
@@ -16891,7 +17887,7 @@
         </w:rPr>
         <w:t>développement :</w:t>
       </w:r>
-      <w:bookmarkEnd w:id="25"/>
+      <w:bookmarkEnd w:id="28"/>
     </w:p>
     <w:p>
       <w:pPr>
@@ -17102,7 +18098,7 @@
           <w:lang w:val="en-US"/>
         </w:rPr>
       </w:pPr>
-      <w:bookmarkStart w:id="26" w:name="_Toc483010426"/>
+      <w:bookmarkStart w:id="29" w:name="_Toc483010426"/>
       <w:r>
         <w:rPr>
           <w:rFonts w:asciiTheme="minorBidi" w:hAnsiTheme="minorBidi" w:cstheme="minorBidi"/>
@@ -17119,7 +18115,7 @@
         </w:rPr>
         <w:t>2015:</w:t>
       </w:r>
-      <w:bookmarkEnd w:id="26"/>
+      <w:bookmarkEnd w:id="29"/>
     </w:p>
     <w:p>
       <w:pPr>
@@ -17205,7 +18201,7 @@
           <w:lang w:val="en-US"/>
         </w:rPr>
       </w:pPr>
-      <w:bookmarkStart w:id="27" w:name="_Toc483010427"/>
+      <w:bookmarkStart w:id="30" w:name="_Toc483010427"/>
       <w:r>
         <w:rPr>
           <w:rFonts w:asciiTheme="minorBidi" w:hAnsiTheme="minorBidi" w:cstheme="minorBidi"/>
@@ -17214,7 +18210,7 @@
         </w:rPr>
         <w:t>SQL Server Management Studio (SSMS 2016):</w:t>
       </w:r>
-      <w:bookmarkEnd w:id="27"/>
+      <w:bookmarkEnd w:id="30"/>
     </w:p>
     <w:p>
       <w:pPr>
@@ -17302,7 +18298,7 @@
           <w:lang w:val="en-US"/>
         </w:rPr>
       </w:pPr>
-      <w:bookmarkStart w:id="28" w:name="_Toc483010428"/>
+      <w:bookmarkStart w:id="31" w:name="_Toc483010428"/>
       <w:r>
         <w:rPr>
           <w:rFonts w:asciiTheme="minorBidi" w:hAnsiTheme="minorBidi" w:cstheme="minorBidi"/>
@@ -17311,7 +18307,7 @@
         </w:rPr>
         <w:t>GIT:</w:t>
       </w:r>
-      <w:bookmarkEnd w:id="28"/>
+      <w:bookmarkEnd w:id="31"/>
     </w:p>
     <w:p>
       <w:pPr>
@@ -17402,7 +18398,11 @@
         <w:t>t</w:t>
       </w:r>
       <w:r>
-        <w:t>rès puissant et récent, il a été créé par Linus Torvalds, qui est entre autres l’homme à l’origine de Linux. Il se distingue par sa rapidité et sa gestion des branches qui permettent de développer en parallèle de nouvelles fonctionnalités.</w:t>
+        <w:t xml:space="preserve">rès puissant et récent, il a été créé par Linus Torvalds, qui est entre autres l’homme à </w:t>
+      </w:r>
+      <w:r>
+        <w:lastRenderedPageBreak/>
+        <w:t>l’origine de Linux. Il se distingue par sa rapidité et sa gestion des branches qui permettent de développer en parallèle de nouvelles fonctionnalités.</w:t>
       </w:r>
     </w:p>
     <w:p>
@@ -17418,7 +18418,7 @@
           <w:lang w:val="en-US"/>
         </w:rPr>
       </w:pPr>
-      <w:bookmarkStart w:id="29" w:name="_Toc483010429"/>
+      <w:bookmarkStart w:id="32" w:name="_Toc483010429"/>
       <w:r>
         <w:rPr>
           <w:rFonts w:asciiTheme="minorBidi" w:hAnsiTheme="minorBidi" w:cstheme="minorBidi"/>
@@ -17427,7 +18427,7 @@
         </w:rPr>
         <w:t>Bitbucket:</w:t>
       </w:r>
-      <w:bookmarkEnd w:id="29"/>
+      <w:bookmarkEnd w:id="32"/>
     </w:p>
     <w:p>
       <w:pPr>
@@ -17733,7 +18733,7 @@
           <w:szCs w:val="32"/>
         </w:rPr>
       </w:pPr>
-      <w:bookmarkStart w:id="30" w:name="_Toc483010430"/>
+      <w:bookmarkStart w:id="33" w:name="_Toc483010430"/>
       <w:r>
         <w:rPr>
           <w:color w:val="385623" w:themeColor="accent6" w:themeShade="80"/>
@@ -17750,7 +18750,7 @@
         </w:rPr>
         <w:t> :</w:t>
       </w:r>
-      <w:bookmarkEnd w:id="30"/>
+      <w:bookmarkEnd w:id="33"/>
     </w:p>
     <w:p>
       <w:r>
@@ -17768,14 +18768,14 @@
           <w:lang w:val="en-US"/>
         </w:rPr>
       </w:pPr>
-      <w:bookmarkStart w:id="31" w:name="_Toc483010431"/>
+      <w:bookmarkStart w:id="34" w:name="_Toc483010431"/>
       <w:r>
         <w:rPr>
           <w:lang w:val="en-US"/>
         </w:rPr>
         <w:t>S – Single Responsability Principle (SRP):</w:t>
       </w:r>
-      <w:bookmarkEnd w:id="31"/>
+      <w:bookmarkEnd w:id="34"/>
     </w:p>
     <w:p>
       <w:r>
@@ -17813,7 +18813,7 @@
           <w:lang w:val="en-US"/>
         </w:rPr>
       </w:pPr>
-      <w:bookmarkStart w:id="32" w:name="_Toc483010432"/>
+      <w:bookmarkStart w:id="35" w:name="_Toc483010432"/>
       <w:r>
         <w:rPr>
           <w:lang w:val="en-US"/>
@@ -17826,7 +18826,7 @@
         </w:rPr>
         <w:t>– Open/Closed Principle (OCP):</w:t>
       </w:r>
-      <w:bookmarkEnd w:id="32"/>
+      <w:bookmarkEnd w:id="35"/>
     </w:p>
     <w:p>
       <w:r>
@@ -17835,7 +18835,6 @@
     </w:p>
     <w:p>
       <w:r>
-        <w:lastRenderedPageBreak/>
         <w:t>On utilise au maximum les interfaces, figées. Mais elles peuvent être implémentées librement et augmentées par héritages.</w:t>
       </w:r>
     </w:p>
@@ -17847,11 +18846,11 @@
           <w:numId w:val="42"/>
         </w:numPr>
       </w:pPr>
-      <w:bookmarkStart w:id="33" w:name="_Toc483010433"/>
+      <w:bookmarkStart w:id="36" w:name="_Toc483010433"/>
       <w:r>
         <w:t>L – Liskov Substitution Principle (LSP) :</w:t>
       </w:r>
-      <w:bookmarkEnd w:id="33"/>
+      <w:bookmarkEnd w:id="36"/>
     </w:p>
     <w:p>
       <w:r>
@@ -17904,14 +18903,15 @@
           <w:lang w:val="en-US"/>
         </w:rPr>
       </w:pPr>
-      <w:bookmarkStart w:id="34" w:name="_Toc483010434"/>
+      <w:bookmarkStart w:id="37" w:name="_Toc483010434"/>
       <w:r>
         <w:rPr>
           <w:lang w:val="en-US"/>
         </w:rPr>
+        <w:lastRenderedPageBreak/>
         <w:t>I – Interface Segregation Principle (ISP):</w:t>
       </w:r>
-      <w:bookmarkEnd w:id="34"/>
+      <w:bookmarkEnd w:id="37"/>
     </w:p>
     <w:p>
       <w:r>
@@ -17929,14 +18929,14 @@
           <w:lang w:val="en-US"/>
         </w:rPr>
       </w:pPr>
-      <w:bookmarkStart w:id="35" w:name="_Toc483010435"/>
+      <w:bookmarkStart w:id="38" w:name="_Toc483010435"/>
       <w:r>
         <w:rPr>
           <w:lang w:val="en-US"/>
         </w:rPr>
         <w:t>D – Dependency Inversion Principle (DIP):</w:t>
       </w:r>
-      <w:bookmarkEnd w:id="35"/>
+      <w:bookmarkEnd w:id="38"/>
     </w:p>
     <w:p>
       <w:r>
@@ -17997,7 +18997,7 @@
           <w:szCs w:val="32"/>
         </w:rPr>
       </w:pPr>
-      <w:bookmarkStart w:id="36" w:name="_Toc483010436"/>
+      <w:bookmarkStart w:id="39" w:name="_Toc483010436"/>
       <w:r>
         <w:rPr>
           <w:rFonts w:ascii="Times New Roman" w:eastAsia="Times New Roman" w:hAnsi="Times New Roman" w:cs="Times New Roman"/>
@@ -18067,7 +19067,7 @@
         </w:rPr>
         <w:t>L’architecture 3-tiers :</w:t>
       </w:r>
-      <w:bookmarkEnd w:id="36"/>
+      <w:bookmarkEnd w:id="39"/>
     </w:p>
     <w:p>
       <w:pPr>
@@ -18131,7 +19131,7 @@
                                 <w:szCs w:val="24"/>
                               </w:rPr>
                             </w:pPr>
-                            <w:bookmarkStart w:id="37" w:name="_Toc483010233"/>
+                            <w:bookmarkStart w:id="40" w:name="_Toc483010233"/>
                             <w:r>
                               <w:t xml:space="preserve">Figure </w:t>
                             </w:r>
@@ -18146,7 +19146,7 @@
                             <w:r>
                               <w:t xml:space="preserve"> : Architecture</w:t>
                             </w:r>
-                            <w:bookmarkEnd w:id="37"/>
+                            <w:bookmarkEnd w:id="40"/>
                           </w:p>
                         </w:txbxContent>
                       </wps:txbx>
@@ -18165,7 +19165,7 @@
               </wp:anchor>
             </w:drawing>
           </mc:Choice>
-          <mc:Fallback xmlns:cx8="http://schemas.microsoft.com/office/drawing/2016/5/14/chartex" xmlns:cx7="http://schemas.microsoft.com/office/drawing/2016/5/13/chartex" xmlns:cx6="http://schemas.microsoft.com/office/drawing/2016/5/12/chartex" xmlns:cx5="http://schemas.microsoft.com/office/drawing/2016/5/11/chartex" xmlns:cx4="http://schemas.microsoft.com/office/drawing/2016/5/10/chartex" xmlns:cx3="http://schemas.microsoft.com/office/drawing/2016/5/9/chartex" xmlns:cx2="http://schemas.microsoft.com/office/drawing/2015/10/21/chartex" xmlns:cx1="http://schemas.microsoft.com/office/drawing/2015/9/8/chartex">
+          <mc:Fallback>
             <w:pict>
               <v:shape w14:anchorId="2EE824DE" id="Text Box 24" o:spid="_x0000_s1032" type="#_x0000_t202" style="position:absolute;margin-left:142.9pt;margin-top:231.3pt;width:108.75pt;height:.05pt;z-index:251693056;visibility:visible;mso-wrap-style:square;mso-width-percent:0;mso-wrap-distance-left:9pt;mso-wrap-distance-top:0;mso-wrap-distance-right:9pt;mso-wrap-distance-bottom:0;mso-position-horizontal:absolute;mso-position-horizontal-relative:margin;mso-position-vertical:absolute;mso-position-vertical-relative:text;mso-width-percent:0;mso-width-relative:margin;v-text-anchor:top" o:gfxdata="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" stroked="f">
                 <v:textbox style="mso-fit-shape-to-text:t" inset="0,0,0,0">
@@ -18184,24 +19184,14 @@
                       <w:r>
                         <w:t xml:space="preserve">Figure </w:t>
                       </w:r>
-                      <w:r>
-                        <w:fldChar w:fldCharType="begin"/>
-                      </w:r>
-                      <w:r>
-                        <w:instrText xml:space="preserve"> SEQ Figure \* ARABIC </w:instrText>
-                      </w:r>
-                      <w:r>
-                        <w:fldChar w:fldCharType="separate"/>
-                      </w:r>
-                      <w:r>
-                        <w:rPr>
-                          <w:noProof/>
-                        </w:rPr>
-                        <w:t>3</w:t>
-                      </w:r>
-                      <w:r>
-                        <w:fldChar w:fldCharType="end"/>
-                      </w:r>
+                      <w:fldSimple w:instr=" SEQ Figure \* ARABIC ">
+                        <w:r>
+                          <w:rPr>
+                            <w:noProof/>
+                          </w:rPr>
+                          <w:t>3</w:t>
+                        </w:r>
+                      </w:fldSimple>
                       <w:r>
                         <w:t xml:space="preserve"> : Architecture</w:t>
                       </w:r>
@@ -18465,7 +19455,6 @@
           <w:szCs w:val="24"/>
           <w:lang w:eastAsia="fr-FR"/>
         </w:rPr>
-        <w:lastRenderedPageBreak/>
         <w:t>L</w:t>
       </w:r>
       <w:r>
@@ -18537,6 +19526,7 @@
           <w:szCs w:val="24"/>
           <w:lang w:eastAsia="fr-FR"/>
         </w:rPr>
+        <w:lastRenderedPageBreak/>
         <w:t>L</w:t>
       </w:r>
       <w:r>
@@ -18624,7 +19614,7 @@
           <w:szCs w:val="48"/>
         </w:rPr>
       </w:pPr>
-      <w:bookmarkStart w:id="38" w:name="_Toc483010437"/>
+      <w:bookmarkStart w:id="42" w:name="_Toc483010437"/>
       <w:r>
         <w:rPr>
           <w:rFonts w:ascii="Agency FB" w:hAnsi="Agency FB"/>
@@ -18635,10 +19625,9 @@
         <w:lastRenderedPageBreak/>
         <w:t>Développement</w:t>
       </w:r>
-      <w:bookmarkEnd w:id="38"/>
+      <w:bookmarkEnd w:id="42"/>
     </w:p>
     <w:p/>
-    <w:bookmarkStart w:id="39" w:name="_Toc483010438"/>
     <w:p>
       <w:pPr>
         <w:pStyle w:val="Heading2"/>
@@ -18652,6 +19641,7 @@
           <w:szCs w:val="32"/>
         </w:rPr>
       </w:pPr>
+      <w:bookmarkStart w:id="43" w:name="_Toc483010438"/>
       <w:r>
         <w:rPr>
           <w:noProof/>
@@ -18701,7 +19691,7 @@
                                 <w:noProof/>
                               </w:rPr>
                             </w:pPr>
-                            <w:bookmarkStart w:id="40" w:name="_Toc483010234"/>
+                            <w:bookmarkStart w:id="44" w:name="_Toc483010234"/>
                             <w:r>
                               <w:t xml:space="preserve">Figure </w:t>
                             </w:r>
@@ -18716,7 +19706,7 @@
                             <w:r>
                               <w:t xml:space="preserve"> : Architecture DAL</w:t>
                             </w:r>
-                            <w:bookmarkEnd w:id="40"/>
+                            <w:bookmarkEnd w:id="44"/>
                           </w:p>
                         </w:txbxContent>
                       </wps:txbx>
@@ -18735,7 +19725,7 @@
               </wp:anchor>
             </w:drawing>
           </mc:Choice>
-          <mc:Fallback xmlns:cx8="http://schemas.microsoft.com/office/drawing/2016/5/14/chartex" xmlns:cx7="http://schemas.microsoft.com/office/drawing/2016/5/13/chartex" xmlns:cx6="http://schemas.microsoft.com/office/drawing/2016/5/12/chartex" xmlns:cx5="http://schemas.microsoft.com/office/drawing/2016/5/11/chartex" xmlns:cx4="http://schemas.microsoft.com/office/drawing/2016/5/10/chartex" xmlns:cx3="http://schemas.microsoft.com/office/drawing/2016/5/9/chartex" xmlns:cx2="http://schemas.microsoft.com/office/drawing/2015/10/21/chartex" xmlns:cx1="http://schemas.microsoft.com/office/drawing/2015/9/8/chartex">
+          <mc:Fallback>
             <w:pict>
               <v:shape w14:anchorId="681D7EA2" id="Text Box 25" o:spid="_x0000_s1033" type="#_x0000_t202" style="position:absolute;left:0;text-align:left;margin-left:150.4pt;margin-top:284.35pt;width:140.25pt;height:.05pt;z-index:251695104;visibility:visible;mso-wrap-style:square;mso-width-percent:0;mso-wrap-distance-left:9pt;mso-wrap-distance-top:0;mso-wrap-distance-right:9pt;mso-wrap-distance-bottom:0;mso-position-horizontal:absolute;mso-position-horizontal-relative:margin;mso-position-vertical:absolute;mso-position-vertical-relative:text;mso-width-percent:0;mso-width-relative:margin;v-text-anchor:top" o:gfxdata="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" stroked="f">
                 <v:textbox style="mso-fit-shape-to-text:t" inset="0,0,0,0">
@@ -18751,24 +19741,14 @@
                       <w:r>
                         <w:t xml:space="preserve">Figure </w:t>
                       </w:r>
-                      <w:r>
-                        <w:fldChar w:fldCharType="begin"/>
-                      </w:r>
-                      <w:r>
-                        <w:instrText xml:space="preserve"> SEQ Figure \* ARABIC </w:instrText>
-                      </w:r>
-                      <w:r>
-                        <w:fldChar w:fldCharType="separate"/>
-                      </w:r>
-                      <w:r>
-                        <w:rPr>
-                          <w:noProof/>
-                        </w:rPr>
-                        <w:t>4</w:t>
-                      </w:r>
-                      <w:r>
-                        <w:fldChar w:fldCharType="end"/>
-                      </w:r>
+                      <w:fldSimple w:instr=" SEQ Figure \* ARABIC ">
+                        <w:r>
+                          <w:rPr>
+                            <w:noProof/>
+                          </w:rPr>
+                          <w:t>4</w:t>
+                        </w:r>
+                      </w:fldSimple>
                       <w:r>
                         <w:t xml:space="preserve"> : Architecture DAL</w:t>
                       </w:r>
@@ -18845,7 +19825,7 @@
         </w:rPr>
         <w:t>Couche D.A.L</w:t>
       </w:r>
-      <w:bookmarkEnd w:id="39"/>
+      <w:bookmarkEnd w:id="43"/>
     </w:p>
     <w:p>
       <w:pPr>
@@ -18879,20 +19859,18 @@
         </w:numPr>
         <w:rPr>
           <w:color w:val="385623" w:themeColor="accent6" w:themeShade="80"/>
-          <w:sz w:val="28"/>
           <w:szCs w:val="28"/>
         </w:rPr>
       </w:pPr>
-      <w:bookmarkStart w:id="41" w:name="_Toc483010439"/>
+      <w:bookmarkStart w:id="46" w:name="_Toc483010439"/>
       <w:r>
         <w:rPr>
           <w:color w:val="385623" w:themeColor="accent6" w:themeShade="80"/>
-          <w:sz w:val="28"/>
           <w:szCs w:val="28"/>
         </w:rPr>
         <w:t>Entity Framework</w:t>
       </w:r>
-      <w:bookmarkEnd w:id="41"/>
+      <w:bookmarkEnd w:id="46"/>
     </w:p>
     <w:p>
       <w:pPr>
@@ -19005,6 +19983,7 @@
           <w:szCs w:val="24"/>
           <w:lang w:eastAsia="fr-FR"/>
         </w:rPr>
+        <w:lastRenderedPageBreak/>
         <w:t>Le plateforme .NET offre plusieurs framework O/RM comme NHibernate, Entity framework …etc.</w:t>
       </w:r>
     </w:p>
@@ -19029,7 +20008,6 @@
           <w:bCs/>
           <w:color w:val="171717" w:themeColor="background2" w:themeShade="1A"/>
         </w:rPr>
-        <w:lastRenderedPageBreak/>
         <w:t>Qu’est-ce que Entity framework</w:t>
       </w:r>
     </w:p>
@@ -19154,15 +20132,13 @@
         </w:numPr>
         <w:rPr>
           <w:color w:val="385623" w:themeColor="accent6" w:themeShade="80"/>
-          <w:sz w:val="28"/>
           <w:szCs w:val="28"/>
         </w:rPr>
       </w:pPr>
-      <w:bookmarkStart w:id="42" w:name="_Toc483010440"/>
+      <w:bookmarkStart w:id="47" w:name="_Toc483010440"/>
       <w:r>
         <w:rPr>
           <w:color w:val="385623" w:themeColor="accent6" w:themeShade="80"/>
-          <w:sz w:val="28"/>
           <w:szCs w:val="28"/>
         </w:rPr>
         <w:t>Repository Pattern</w:t>
@@ -19170,12 +20146,11 @@
       <w:r>
         <w:rPr>
           <w:color w:val="385623" w:themeColor="accent6" w:themeShade="80"/>
-          <w:sz w:val="28"/>
           <w:szCs w:val="28"/>
         </w:rPr>
         <w:t> :</w:t>
       </w:r>
-      <w:bookmarkEnd w:id="42"/>
+      <w:bookmarkEnd w:id="47"/>
     </w:p>
     <w:p>
       <w:pPr>
@@ -19243,20 +20218,18 @@
         </w:numPr>
         <w:rPr>
           <w:color w:val="385623" w:themeColor="accent6" w:themeShade="80"/>
-          <w:sz w:val="28"/>
           <w:szCs w:val="28"/>
         </w:rPr>
       </w:pPr>
-      <w:bookmarkStart w:id="43" w:name="_Toc483010441"/>
+      <w:bookmarkStart w:id="48" w:name="_Toc483010441"/>
       <w:r>
         <w:rPr>
           <w:color w:val="385623" w:themeColor="accent6" w:themeShade="80"/>
-          <w:sz w:val="28"/>
           <w:szCs w:val="28"/>
         </w:rPr>
         <w:t>Log4Net</w:t>
       </w:r>
-      <w:bookmarkEnd w:id="43"/>
+      <w:bookmarkEnd w:id="48"/>
     </w:p>
     <w:p>
       <w:pPr>
@@ -19274,12 +20247,7 @@
         <w:t>Log4N</w:t>
       </w:r>
       <w:r>
-        <w:t>et est un</w:t>
-      </w:r>
-      <w:bookmarkStart w:id="44" w:name="_GoBack"/>
-      <w:bookmarkEnd w:id="44"/>
-      <w:r>
-        <w:t xml:space="preserve"> outil pour aider le développeur à logger des informations vers diverses cibles. Log4net est un port de l'excellent framework log4j vers .NET.</w:t>
+        <w:t>et est un outil pour aider le développeur à logger des informations vers diverses cibles. Log4net est un port de l'excellent framework log4j vers .NET.</w:t>
       </w:r>
     </w:p>
     <w:p>
@@ -19297,6 +20265,7 @@
           <w:szCs w:val="24"/>
           <w:lang w:eastAsia="fr-FR"/>
         </w:rPr>
+        <w:lastRenderedPageBreak/>
         <w:t xml:space="preserve">Log4net a trois composants principaux : </w:t>
       </w:r>
     </w:p>
@@ -19489,7 +20458,6 @@
         <w:ind w:firstLine="360"/>
       </w:pPr>
     </w:p>
-    <w:bookmarkStart w:id="45" w:name="_Toc483010442"/>
     <w:p>
       <w:pPr>
         <w:pStyle w:val="Heading2"/>
@@ -19503,6 +20471,7 @@
           <w:szCs w:val="32"/>
         </w:rPr>
       </w:pPr>
+      <w:bookmarkStart w:id="49" w:name="_Toc483010442"/>
       <w:r>
         <w:rPr>
           <w:noProof/>
@@ -19552,7 +20521,7 @@
                                 <w:noProof/>
                               </w:rPr>
                             </w:pPr>
-                            <w:bookmarkStart w:id="46" w:name="_Toc483010235"/>
+                            <w:bookmarkStart w:id="50" w:name="_Toc483010235"/>
                             <w:r>
                               <w:t xml:space="preserve">Figure </w:t>
                             </w:r>
@@ -19567,7 +20536,7 @@
                             <w:r>
                               <w:t xml:space="preserve"> : Architecture BLL</w:t>
                             </w:r>
-                            <w:bookmarkEnd w:id="46"/>
+                            <w:bookmarkEnd w:id="50"/>
                           </w:p>
                         </w:txbxContent>
                       </wps:txbx>
@@ -19586,7 +20555,7 @@
               </wp:anchor>
             </w:drawing>
           </mc:Choice>
-          <mc:Fallback xmlns:cx8="http://schemas.microsoft.com/office/drawing/2016/5/14/chartex" xmlns:cx7="http://schemas.microsoft.com/office/drawing/2016/5/13/chartex" xmlns:cx6="http://schemas.microsoft.com/office/drawing/2016/5/12/chartex" xmlns:cx5="http://schemas.microsoft.com/office/drawing/2016/5/11/chartex" xmlns:cx4="http://schemas.microsoft.com/office/drawing/2016/5/10/chartex" xmlns:cx3="http://schemas.microsoft.com/office/drawing/2016/5/9/chartex" xmlns:cx2="http://schemas.microsoft.com/office/drawing/2015/10/21/chartex" xmlns:cx1="http://schemas.microsoft.com/office/drawing/2015/9/8/chartex">
+          <mc:Fallback>
             <w:pict>
               <v:shape w14:anchorId="0A03F823" id="Text Box 26" o:spid="_x0000_s1034" type="#_x0000_t202" style="position:absolute;left:0;text-align:left;margin-left:151.15pt;margin-top:275.6pt;width:108.75pt;height:.05pt;z-index:251697152;visibility:visible;mso-wrap-style:square;mso-width-percent:0;mso-wrap-distance-left:9pt;mso-wrap-distance-top:0;mso-wrap-distance-right:9pt;mso-wrap-distance-bottom:0;mso-position-horizontal:absolute;mso-position-horizontal-relative:margin;mso-position-vertical:absolute;mso-position-vertical-relative:text;mso-width-percent:0;mso-width-relative:margin;v-text-anchor:top" o:gfxdata="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" stroked="f">
                 <v:textbox style="mso-fit-shape-to-text:t" inset="0,0,0,0">
@@ -19602,24 +20571,14 @@
                       <w:r>
                         <w:t xml:space="preserve">Figure </w:t>
                       </w:r>
-                      <w:r>
-                        <w:fldChar w:fldCharType="begin"/>
-                      </w:r>
-                      <w:r>
-                        <w:instrText xml:space="preserve"> SEQ Figure \* ARABIC </w:instrText>
-                      </w:r>
-                      <w:r>
-                        <w:fldChar w:fldCharType="separate"/>
-                      </w:r>
-                      <w:r>
-                        <w:rPr>
-                          <w:noProof/>
-                        </w:rPr>
-                        <w:t>5</w:t>
-                      </w:r>
-                      <w:r>
-                        <w:fldChar w:fldCharType="end"/>
-                      </w:r>
+                      <w:fldSimple w:instr=" SEQ Figure \* ARABIC ">
+                        <w:r>
+                          <w:rPr>
+                            <w:noProof/>
+                          </w:rPr>
+                          <w:t>5</w:t>
+                        </w:r>
+                      </w:fldSimple>
                       <w:r>
                         <w:t xml:space="preserve"> : Architecture BLL</w:t>
                       </w:r>
@@ -19696,7 +20655,7 @@
         </w:rPr>
         <w:t>Couche B.L.L</w:t>
       </w:r>
-      <w:bookmarkEnd w:id="45"/>
+      <w:bookmarkEnd w:id="49"/>
     </w:p>
     <w:p>
       <w:pPr>
@@ -19787,21 +20746,19 @@
         </w:numPr>
         <w:rPr>
           <w:color w:val="385623" w:themeColor="accent6" w:themeShade="80"/>
-          <w:sz w:val="28"/>
           <w:szCs w:val="28"/>
         </w:rPr>
       </w:pPr>
-      <w:bookmarkStart w:id="47" w:name="_Toc483010443"/>
+      <w:bookmarkStart w:id="52" w:name="_Toc483010443"/>
       <w:r>
         <w:rPr>
           <w:color w:val="385623" w:themeColor="accent6" w:themeShade="80"/>
-          <w:sz w:val="28"/>
           <w:szCs w:val="28"/>
         </w:rPr>
         <w:lastRenderedPageBreak/>
         <w:t>Contraintes</w:t>
       </w:r>
-      <w:bookmarkEnd w:id="47"/>
+      <w:bookmarkEnd w:id="52"/>
     </w:p>
     <w:p>
       <w:pPr>
@@ -19812,22 +20769,19 @@
         </w:numPr>
         <w:rPr>
           <w:color w:val="385623" w:themeColor="accent6" w:themeShade="80"/>
-          <w:sz w:val="28"/>
           <w:szCs w:val="28"/>
         </w:rPr>
       </w:pPr>
-      <w:bookmarkStart w:id="48" w:name="_Toc483010444"/>
+      <w:bookmarkStart w:id="53" w:name="_Toc483010444"/>
       <w:r>
         <w:rPr>
           <w:color w:val="385623" w:themeColor="accent6" w:themeShade="80"/>
-          <w:sz w:val="28"/>
           <w:szCs w:val="28"/>
         </w:rPr>
         <w:t>Complexité</w:t>
       </w:r>
-      <w:bookmarkEnd w:id="48"/>
+      <w:bookmarkEnd w:id="53"/>
     </w:p>
-    <w:bookmarkStart w:id="49" w:name="_Toc483010445"/>
     <w:p>
       <w:pPr>
         <w:pStyle w:val="Heading2"/>
@@ -19841,6 +20795,7 @@
           <w:szCs w:val="32"/>
         </w:rPr>
       </w:pPr>
+      <w:bookmarkStart w:id="54" w:name="_Toc483010445"/>
       <w:r>
         <w:rPr>
           <w:noProof/>
@@ -19890,7 +20845,7 @@
                                 <w:noProof/>
                               </w:rPr>
                             </w:pPr>
-                            <w:bookmarkStart w:id="50" w:name="_Toc483010236"/>
+                            <w:bookmarkStart w:id="55" w:name="_Toc483010236"/>
                             <w:r>
                               <w:t xml:space="preserve">Figure </w:t>
                             </w:r>
@@ -19905,7 +20860,7 @@
                             <w:r>
                               <w:t xml:space="preserve"> : Architecture WEB</w:t>
                             </w:r>
-                            <w:bookmarkEnd w:id="50"/>
+                            <w:bookmarkEnd w:id="55"/>
                           </w:p>
                         </w:txbxContent>
                       </wps:txbx>
@@ -19924,7 +20879,7 @@
               </wp:anchor>
             </w:drawing>
           </mc:Choice>
-          <mc:Fallback xmlns:cx8="http://schemas.microsoft.com/office/drawing/2016/5/14/chartex" xmlns:cx7="http://schemas.microsoft.com/office/drawing/2016/5/13/chartex" xmlns:cx6="http://schemas.microsoft.com/office/drawing/2016/5/12/chartex" xmlns:cx5="http://schemas.microsoft.com/office/drawing/2016/5/11/chartex" xmlns:cx4="http://schemas.microsoft.com/office/drawing/2016/5/10/chartex" xmlns:cx3="http://schemas.microsoft.com/office/drawing/2016/5/9/chartex" xmlns:cx2="http://schemas.microsoft.com/office/drawing/2015/10/21/chartex" xmlns:cx1="http://schemas.microsoft.com/office/drawing/2015/9/8/chartex">
+          <mc:Fallback>
             <w:pict>
               <v:shape w14:anchorId="728C7C37" id="Text Box 27" o:spid="_x0000_s1035" type="#_x0000_t202" style="position:absolute;left:0;text-align:left;margin-left:0;margin-top:271.25pt;width:163.5pt;height:.05pt;z-index:251699200;visibility:visible;mso-wrap-style:square;mso-width-percent:0;mso-wrap-distance-left:9pt;mso-wrap-distance-top:0;mso-wrap-distance-right:9pt;mso-wrap-distance-bottom:0;mso-position-horizontal:center;mso-position-horizontal-relative:margin;mso-position-vertical:absolute;mso-position-vertical-relative:text;mso-width-percent:0;mso-width-relative:margin;v-text-anchor:top" o:gfxdata="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" stroked="f">
                 <v:textbox style="mso-fit-shape-to-text:t" inset="0,0,0,0">
@@ -19940,24 +20895,14 @@
                       <w:r>
                         <w:t xml:space="preserve">Figure </w:t>
                       </w:r>
-                      <w:r>
-                        <w:fldChar w:fldCharType="begin"/>
-                      </w:r>
-                      <w:r>
-                        <w:instrText xml:space="preserve"> SEQ Figure \* ARABIC </w:instrText>
-                      </w:r>
-                      <w:r>
-                        <w:fldChar w:fldCharType="separate"/>
-                      </w:r>
-                      <w:r>
-                        <w:rPr>
-                          <w:noProof/>
-                        </w:rPr>
-                        <w:t>6</w:t>
-                      </w:r>
-                      <w:r>
-                        <w:fldChar w:fldCharType="end"/>
-                      </w:r>
+                      <w:fldSimple w:instr=" SEQ Figure \* ARABIC ">
+                        <w:r>
+                          <w:rPr>
+                            <w:noProof/>
+                          </w:rPr>
+                          <w:t>6</w:t>
+                        </w:r>
+                      </w:fldSimple>
                       <w:r>
                         <w:t xml:space="preserve"> : Architecture WEB</w:t>
                       </w:r>
@@ -20037,7 +20982,7 @@
         </w:rPr>
         <w:t>Couche Web</w:t>
       </w:r>
-      <w:bookmarkEnd w:id="49"/>
+      <w:bookmarkEnd w:id="54"/>
     </w:p>
     <w:p>
       <w:pPr>
@@ -20124,15 +21069,13 @@
         </w:numPr>
         <w:rPr>
           <w:color w:val="385623" w:themeColor="accent6" w:themeShade="80"/>
-          <w:sz w:val="28"/>
           <w:szCs w:val="28"/>
         </w:rPr>
       </w:pPr>
-      <w:bookmarkStart w:id="51" w:name="_Toc483010446"/>
+      <w:bookmarkStart w:id="57" w:name="_Toc483010446"/>
       <w:r>
         <w:rPr>
           <w:color w:val="385623" w:themeColor="accent6" w:themeShade="80"/>
-          <w:sz w:val="28"/>
           <w:szCs w:val="28"/>
         </w:rPr>
         <w:t xml:space="preserve">Pourquoi </w:t>
@@ -20140,7 +21083,6 @@
       <w:r>
         <w:rPr>
           <w:color w:val="385623" w:themeColor="accent6" w:themeShade="80"/>
-          <w:sz w:val="28"/>
           <w:szCs w:val="28"/>
         </w:rPr>
         <w:t>MVC</w:t>
@@ -20148,12 +21090,11 @@
       <w:r>
         <w:rPr>
           <w:color w:val="385623" w:themeColor="accent6" w:themeShade="80"/>
-          <w:sz w:val="28"/>
           <w:szCs w:val="28"/>
         </w:rPr>
         <w:t xml:space="preserve"> ? :</w:t>
       </w:r>
-      <w:bookmarkEnd w:id="51"/>
+      <w:bookmarkEnd w:id="57"/>
     </w:p>
     <w:p>
       <w:pPr>
@@ -20172,15 +21113,13 @@
         </w:numPr>
         <w:rPr>
           <w:color w:val="385623" w:themeColor="accent6" w:themeShade="80"/>
-          <w:sz w:val="28"/>
           <w:szCs w:val="28"/>
         </w:rPr>
       </w:pPr>
-      <w:bookmarkStart w:id="52" w:name="_Toc483010447"/>
+      <w:bookmarkStart w:id="58" w:name="_Toc483010447"/>
       <w:r>
         <w:rPr>
           <w:color w:val="385623" w:themeColor="accent6" w:themeShade="80"/>
-          <w:sz w:val="28"/>
           <w:szCs w:val="28"/>
         </w:rPr>
         <w:t>Web APIs</w:t>
@@ -20188,12 +21127,11 @@
       <w:r>
         <w:rPr>
           <w:color w:val="385623" w:themeColor="accent6" w:themeShade="80"/>
-          <w:sz w:val="28"/>
           <w:szCs w:val="28"/>
         </w:rPr>
         <w:t> :</w:t>
       </w:r>
-      <w:bookmarkEnd w:id="52"/>
+      <w:bookmarkEnd w:id="58"/>
     </w:p>
     <w:p>
       <w:pPr>
@@ -20206,7 +21144,11 @@
         <w:t xml:space="preserve">nsommation de services HTTP qui </w:t>
       </w:r>
       <w:r>
-        <w:t>permet de rejoindre un nombre illimité de clients : Navigateur web, téléphone, tablettes … Nous pouvons utiliser XML ou JSON (les 2 plus utilisés) avec notre API, mais aussi d’autre type. JSON est efficace pour les applications mobiles avec des connexions lentes par exemple. Vous pouvez aussi appeler l’API à partir de jQuery.</w:t>
+        <w:t xml:space="preserve">permet de rejoindre un nombre illimité de clients : Navigateur web, téléphone, tablettes … Nous pouvons utiliser XML ou JSON (les 2 plus utilisés) avec notre API, mais aussi d’autre type. JSON est efficace pour les applications </w:t>
+      </w:r>
+      <w:r>
+        <w:lastRenderedPageBreak/>
+        <w:t>mobiles avec des connexions lentes par exemple. Vous pouvez aussi appeler l’API à partir de jQuery.</w:t>
       </w:r>
     </w:p>
     <w:p>
@@ -20218,15 +21160,13 @@
         </w:numPr>
         <w:rPr>
           <w:color w:val="385623" w:themeColor="accent6" w:themeShade="80"/>
-          <w:sz w:val="28"/>
           <w:szCs w:val="28"/>
         </w:rPr>
       </w:pPr>
-      <w:bookmarkStart w:id="53" w:name="_Toc483010448"/>
+      <w:bookmarkStart w:id="59" w:name="_Toc483010448"/>
       <w:r>
         <w:rPr>
           <w:color w:val="385623" w:themeColor="accent6" w:themeShade="80"/>
-          <w:sz w:val="28"/>
           <w:szCs w:val="28"/>
         </w:rPr>
         <w:t xml:space="preserve">Pourquoi </w:t>
@@ -20234,7 +21174,6 @@
       <w:r>
         <w:rPr>
           <w:color w:val="385623" w:themeColor="accent6" w:themeShade="80"/>
-          <w:sz w:val="28"/>
           <w:szCs w:val="28"/>
         </w:rPr>
         <w:t>Ninject</w:t>
@@ -20242,7 +21181,6 @@
       <w:r>
         <w:rPr>
           <w:color w:val="385623" w:themeColor="accent6" w:themeShade="80"/>
-          <w:sz w:val="28"/>
           <w:szCs w:val="28"/>
         </w:rPr>
         <w:t> ?</w:t>
@@ -20250,12 +21188,11 @@
       <w:r>
         <w:rPr>
           <w:color w:val="385623" w:themeColor="accent6" w:themeShade="80"/>
-          <w:sz w:val="28"/>
           <w:szCs w:val="28"/>
         </w:rPr>
         <w:t> :</w:t>
       </w:r>
-      <w:bookmarkEnd w:id="53"/>
+      <w:bookmarkEnd w:id="59"/>
     </w:p>
     <w:p>
       <w:pPr>
@@ -20274,15 +21211,7 @@
           <w:rFonts w:cstheme="majorBidi"/>
           <w:szCs w:val="24"/>
         </w:rPr>
-        <w:t xml:space="preserve">Les conteneurs IoC sont des outils spécifiquement conçus pour faciliter l'injection de dépendances. Originellement, ces utilitaires viennent du monde Java, mais, au fil de ces </w:t>
-      </w:r>
-      <w:r>
-        <w:rPr>
-          <w:rFonts w:cstheme="majorBidi"/>
-          <w:szCs w:val="24"/>
-        </w:rPr>
-        <w:lastRenderedPageBreak/>
-        <w:t>dernières années, des conteneurs IoC propres au framework .NET sont apparus, issus du monde open source aussi bien que de Microsoft.</w:t>
+        <w:t>Les conteneurs IoC sont des outils spécifiquement conçus pour faciliter l'injection de dépendances. Originellement, ces utilitaires viennent du monde Java, mais, au fil de ces dernières années, des conteneurs IoC propres au framework .NET sont apparus, issus du monde open source aussi bien que de Microsoft.</w:t>
       </w:r>
     </w:p>
     <w:p>
@@ -20395,7 +21324,6 @@
           <w:rFonts w:cstheme="majorBidi"/>
           <w:b/>
           <w:bCs/>
-          <w:sz w:val="28"/>
           <w:szCs w:val="28"/>
         </w:rPr>
         <w:t>Spring.NET</w:t>
@@ -20403,7 +21331,6 @@
       <w:r>
         <w:rPr>
           <w:rFonts w:cstheme="majorBidi"/>
-          <w:sz w:val="28"/>
           <w:szCs w:val="28"/>
         </w:rPr>
         <w:t xml:space="preserve"> </w:t>
@@ -20468,7 +21395,6 @@
           <w:bCs/>
           <w:noProof/>
           <w:color w:val="0D0D0D" w:themeColor="text1" w:themeTint="F2"/>
-          <w:sz w:val="28"/>
           <w:szCs w:val="28"/>
           <w:lang w:eastAsia="fr-FR"/>
         </w:rPr>
@@ -20528,7 +21454,6 @@
           <w:b/>
           <w:bCs/>
           <w:color w:val="0D0D0D" w:themeColor="text1" w:themeTint="F2"/>
-          <w:sz w:val="28"/>
           <w:szCs w:val="28"/>
         </w:rPr>
         <w:t>StructureMap</w:t>
@@ -20673,7 +21598,6 @@
           <w:b/>
           <w:bCs/>
           <w:color w:val="0D0D0D" w:themeColor="text1" w:themeTint="F2"/>
-          <w:sz w:val="28"/>
           <w:szCs w:val="24"/>
         </w:rPr>
         <w:t xml:space="preserve">Ninject </w:t>
@@ -20738,15 +21662,13 @@
         </w:numPr>
         <w:rPr>
           <w:color w:val="385623" w:themeColor="accent6" w:themeShade="80"/>
-          <w:sz w:val="28"/>
           <w:szCs w:val="28"/>
         </w:rPr>
       </w:pPr>
-      <w:bookmarkStart w:id="54" w:name="_Toc483010449"/>
+      <w:bookmarkStart w:id="60" w:name="_Toc483010449"/>
       <w:r>
         <w:rPr>
           <w:color w:val="385623" w:themeColor="accent6" w:themeShade="80"/>
-          <w:sz w:val="28"/>
           <w:szCs w:val="28"/>
         </w:rPr>
         <w:t>Contrôleurs</w:t>
@@ -20754,12 +21676,11 @@
       <w:r>
         <w:rPr>
           <w:color w:val="385623" w:themeColor="accent6" w:themeShade="80"/>
-          <w:sz w:val="28"/>
           <w:szCs w:val="28"/>
         </w:rPr>
         <w:t> :</w:t>
       </w:r>
-      <w:bookmarkEnd w:id="54"/>
+      <w:bookmarkEnd w:id="60"/>
     </w:p>
     <w:p>
       <w:pPr>
@@ -20771,6 +21692,7 @@
     </w:p>
     <w:p>
       <w:r>
+        <w:lastRenderedPageBreak/>
         <w:t>Dans notre solution nous avons créé dix contrôleurs :</w:t>
       </w:r>
     </w:p>
@@ -20782,9 +21704,9 @@
         <w:tblCaption w:val="Table des controleurs"/>
       </w:tblPr>
       <w:tblGrid>
-        <w:gridCol w:w="1985"/>
-        <w:gridCol w:w="4056"/>
-        <w:gridCol w:w="3021"/>
+        <w:gridCol w:w="2083"/>
+        <w:gridCol w:w="3998"/>
+        <w:gridCol w:w="2991"/>
       </w:tblGrid>
       <w:tr>
         <w:trPr>
@@ -21073,7 +21995,6 @@
           </w:tcPr>
           <w:p>
             <w:r>
-              <w:lastRenderedPageBreak/>
               <w:t>Error</w:t>
             </w:r>
           </w:p>
@@ -21314,20 +22235,18 @@
         </w:numPr>
         <w:rPr>
           <w:color w:val="385623" w:themeColor="accent6" w:themeShade="80"/>
-          <w:sz w:val="28"/>
           <w:szCs w:val="28"/>
         </w:rPr>
       </w:pPr>
-      <w:bookmarkStart w:id="55" w:name="_Toc483010450"/>
+      <w:bookmarkStart w:id="61" w:name="_Toc483010450"/>
       <w:r>
         <w:rPr>
           <w:color w:val="385623" w:themeColor="accent6" w:themeShade="80"/>
-          <w:sz w:val="28"/>
           <w:szCs w:val="28"/>
         </w:rPr>
         <w:t>Vues :</w:t>
       </w:r>
-      <w:bookmarkEnd w:id="55"/>
+      <w:bookmarkEnd w:id="61"/>
     </w:p>
     <w:p>
       <w:pPr>
@@ -21414,6 +22333,7 @@
           <w:rFonts w:asciiTheme="majorBidi" w:hAnsiTheme="majorBidi"/>
           <w:color w:val="1F3864" w:themeColor="accent1" w:themeShade="80"/>
         </w:rPr>
+        <w:lastRenderedPageBreak/>
         <w:t>De l’application</w:t>
       </w:r>
       <w:r>
@@ -21454,7 +22374,7 @@
           <w:szCs w:val="48"/>
         </w:rPr>
       </w:pPr>
-      <w:bookmarkStart w:id="56" w:name="_Toc483010451"/>
+      <w:bookmarkStart w:id="62" w:name="_Toc483010451"/>
       <w:r>
         <w:rPr>
           <w:rFonts w:ascii="Agency FB" w:hAnsi="Agency FB"/>
@@ -21465,7 +22385,7 @@
         <w:lastRenderedPageBreak/>
         <w:t>Sécurité</w:t>
       </w:r>
-      <w:bookmarkEnd w:id="56"/>
+      <w:bookmarkEnd w:id="62"/>
     </w:p>
     <w:p>
       <w:pPr>
@@ -21480,7 +22400,7 @@
           <w:szCs w:val="28"/>
         </w:rPr>
       </w:pPr>
-      <w:bookmarkStart w:id="57" w:name="_Toc483010452"/>
+      <w:bookmarkStart w:id="63" w:name="_Toc483010452"/>
       <w:r>
         <w:rPr>
           <w:color w:val="385623" w:themeColor="accent6" w:themeShade="80"/>
@@ -21497,7 +22417,7 @@
         </w:rPr>
         <w:t>sécurité ?</w:t>
       </w:r>
-      <w:bookmarkEnd w:id="57"/>
+      <w:bookmarkEnd w:id="63"/>
     </w:p>
     <w:p>
       <w:r>
@@ -21546,7 +22466,7 @@
           <w:szCs w:val="28"/>
         </w:rPr>
       </w:pPr>
-      <w:bookmarkStart w:id="58" w:name="_Toc483010453"/>
+      <w:bookmarkStart w:id="64" w:name="_Toc483010453"/>
       <w:r>
         <w:rPr>
           <w:color w:val="385623" w:themeColor="accent6" w:themeShade="80"/>
@@ -21555,7 +22475,7 @@
         </w:rPr>
         <w:t>C’est quoi OWASP ?</w:t>
       </w:r>
-      <w:bookmarkEnd w:id="58"/>
+      <w:bookmarkEnd w:id="64"/>
     </w:p>
     <w:p>
       <w:r>
@@ -21656,7 +22576,7 @@
           <w:szCs w:val="28"/>
         </w:rPr>
       </w:pPr>
-      <w:bookmarkStart w:id="59" w:name="_Toc483010454"/>
+      <w:bookmarkStart w:id="65" w:name="_Toc483010454"/>
       <w:r>
         <w:rPr>
           <w:color w:val="385623" w:themeColor="accent6" w:themeShade="80"/>
@@ -21665,7 +22585,7 @@
         </w:rPr>
         <w:t>OWASP TOP-10 :</w:t>
       </w:r>
-      <w:bookmarkEnd w:id="59"/>
+      <w:bookmarkEnd w:id="65"/>
     </w:p>
     <w:p>
       <w:pPr>
@@ -21680,7 +22600,7 @@
           <w:color w:val="1F3864" w:themeColor="accent1" w:themeShade="80"/>
         </w:rPr>
       </w:pPr>
-      <w:bookmarkStart w:id="60" w:name="_Toc483010455"/>
+      <w:bookmarkStart w:id="66" w:name="_Toc483010455"/>
       <w:r>
         <w:rPr>
           <w:rStyle w:val="important"/>
@@ -21697,7 +22617,7 @@
         </w:rPr>
         <w:t>er les entrées des utilisateurs</w:t>
       </w:r>
-      <w:bookmarkEnd w:id="60"/>
+      <w:bookmarkEnd w:id="66"/>
     </w:p>
     <w:p>
       <w:pPr>
@@ -21794,7 +22714,7 @@
         </w:rPr>
       </w:pPr>
       <w:hyperlink r:id="rId47" w:history="1">
-        <w:bookmarkStart w:id="61" w:name="_Toc483010456"/>
+        <w:bookmarkStart w:id="67" w:name="_Toc483010456"/>
         <w:r>
           <w:rPr>
             <w:rStyle w:val="link-wrapper"/>
@@ -21812,7 +22732,7 @@
         </w:rPr>
         <w:t xml:space="preserve"> inefficace</w:t>
       </w:r>
-      <w:bookmarkEnd w:id="61"/>
+      <w:bookmarkEnd w:id="67"/>
     </w:p>
     <w:p>
       <w:pPr>
@@ -21907,7 +22827,7 @@
           <w:color w:val="1F3864" w:themeColor="accent1" w:themeShade="80"/>
         </w:rPr>
       </w:pPr>
-      <w:bookmarkStart w:id="62" w:name="_Toc483010457"/>
+      <w:bookmarkStart w:id="68" w:name="_Toc483010457"/>
       <w:r>
         <w:rPr>
           <w:rStyle w:val="important"/>
@@ -21916,7 +22836,7 @@
         </w:rPr>
         <w:t>Mauvaise gestion des sessions</w:t>
       </w:r>
-      <w:bookmarkEnd w:id="62"/>
+      <w:bookmarkEnd w:id="68"/>
     </w:p>
     <w:p>
       <w:pPr>
@@ -21975,7 +22895,6 @@
           <w:iCs w:val="0"/>
           <w:color w:val="1F3864" w:themeColor="accent1" w:themeShade="80"/>
         </w:rPr>
-        <w:lastRenderedPageBreak/>
         <w:t>Sécurité :</w:t>
       </w:r>
     </w:p>
@@ -21993,7 +22912,7 @@
         </w:rPr>
       </w:pPr>
       <w:hyperlink r:id="rId49" w:history="1">
-        <w:bookmarkStart w:id="63" w:name="_Toc483010458"/>
+        <w:bookmarkStart w:id="69" w:name="_Toc483010458"/>
         <w:r>
           <w:rPr>
             <w:rStyle w:val="link-wrapper"/>
@@ -22011,7 +22930,7 @@
         </w:rPr>
         <w:t xml:space="preserve"> (XSS)</w:t>
       </w:r>
-      <w:bookmarkEnd w:id="63"/>
+      <w:bookmarkEnd w:id="69"/>
     </w:p>
     <w:p>
       <w:pPr>
@@ -22105,7 +23024,7 @@
           <w:color w:val="1F3864" w:themeColor="accent1" w:themeShade="80"/>
         </w:rPr>
       </w:pPr>
-      <w:bookmarkStart w:id="64" w:name="_Toc483010459"/>
+      <w:bookmarkStart w:id="70" w:name="_Toc483010459"/>
       <w:r>
         <w:rPr>
           <w:rStyle w:val="important"/>
@@ -22123,7 +23042,7 @@
           </w:rPr>
           <w:t>mémoire tampon</w:t>
         </w:r>
-        <w:bookmarkEnd w:id="64"/>
+        <w:bookmarkEnd w:id="70"/>
       </w:hyperlink>
     </w:p>
     <w:p>
@@ -22205,7 +23124,7 @@
           <w:color w:val="1F3864" w:themeColor="accent1" w:themeShade="80"/>
         </w:rPr>
       </w:pPr>
-      <w:bookmarkStart w:id="65" w:name="_Toc483010460"/>
+      <w:bookmarkStart w:id="71" w:name="_Toc483010460"/>
       <w:r>
         <w:rPr>
           <w:rStyle w:val="important"/>
@@ -22214,7 +23133,7 @@
         </w:rPr>
         <w:t>Injection de commandes</w:t>
       </w:r>
-      <w:bookmarkEnd w:id="65"/>
+      <w:bookmarkEnd w:id="71"/>
     </w:p>
     <w:p>
       <w:pPr>
@@ -22308,7 +23227,7 @@
           <w:color w:val="1F3864" w:themeColor="accent1" w:themeShade="80"/>
         </w:rPr>
       </w:pPr>
-      <w:bookmarkStart w:id="66" w:name="_Toc483010461"/>
+      <w:bookmarkStart w:id="72" w:name="_Toc483010461"/>
       <w:r>
         <w:rPr>
           <w:rStyle w:val="important"/>
@@ -22317,7 +23236,7 @@
         </w:rPr>
         <w:t>Mauvaise gestion des erreurs</w:t>
       </w:r>
-      <w:bookmarkEnd w:id="66"/>
+      <w:bookmarkEnd w:id="72"/>
     </w:p>
     <w:p>
       <w:pPr>
@@ -22373,6 +23292,7 @@
           <w:iCs w:val="0"/>
           <w:color w:val="1F3864" w:themeColor="accent1" w:themeShade="80"/>
         </w:rPr>
+        <w:lastRenderedPageBreak/>
         <w:t>Sécurité :</w:t>
       </w:r>
     </w:p>
@@ -22389,7 +23309,7 @@
           <w:color w:val="1F3864" w:themeColor="accent1" w:themeShade="80"/>
         </w:rPr>
       </w:pPr>
-      <w:bookmarkStart w:id="67" w:name="_Toc483010462"/>
+      <w:bookmarkStart w:id="73" w:name="_Toc483010462"/>
       <w:r>
         <w:rPr>
           <w:rStyle w:val="important"/>
@@ -22407,7 +23327,7 @@
           </w:rPr>
           <w:t>chiffrement</w:t>
         </w:r>
-        <w:bookmarkEnd w:id="67"/>
+        <w:bookmarkEnd w:id="73"/>
       </w:hyperlink>
     </w:p>
     <w:p>
@@ -22486,7 +23406,7 @@
           <w:color w:val="1F3864" w:themeColor="accent1" w:themeShade="80"/>
         </w:rPr>
       </w:pPr>
-      <w:bookmarkStart w:id="68" w:name="_Toc483010463"/>
+      <w:bookmarkStart w:id="74" w:name="_Toc483010463"/>
       <w:r>
         <w:rPr>
           <w:rStyle w:val="important"/>
@@ -22495,7 +23415,7 @@
         </w:rPr>
         <w:t>Failles dans l'administration distante</w:t>
       </w:r>
-      <w:bookmarkEnd w:id="68"/>
+      <w:bookmarkEnd w:id="74"/>
     </w:p>
     <w:p>
       <w:pPr>
@@ -22562,7 +23482,6 @@
           <w:iCs w:val="0"/>
           <w:color w:val="1F3864" w:themeColor="accent1" w:themeShade="80"/>
         </w:rPr>
-        <w:lastRenderedPageBreak/>
         <w:t>Sécurité :</w:t>
       </w:r>
     </w:p>
@@ -22579,7 +23498,7 @@
           <w:color w:val="1F3864" w:themeColor="accent1" w:themeShade="80"/>
         </w:rPr>
       </w:pPr>
-      <w:bookmarkStart w:id="69" w:name="_Toc483010464"/>
+      <w:bookmarkStart w:id="75" w:name="_Toc483010464"/>
       <w:r>
         <w:rPr>
           <w:rStyle w:val="important"/>
@@ -22588,7 +23507,7 @@
         </w:rPr>
         <w:t>Mauvaise configuration du serveur web et des applications</w:t>
       </w:r>
-      <w:bookmarkEnd w:id="69"/>
+      <w:bookmarkEnd w:id="75"/>
     </w:p>
     <w:p>
       <w:pPr>
@@ -22664,7 +23583,7 @@
           <w:szCs w:val="48"/>
         </w:rPr>
       </w:pPr>
-      <w:bookmarkStart w:id="70" w:name="_Toc483010465"/>
+      <w:bookmarkStart w:id="76" w:name="_Toc483010465"/>
       <w:r>
         <w:rPr>
           <w:rFonts w:ascii="Agency FB" w:hAnsi="Agency FB"/>
@@ -22675,7 +23594,7 @@
         <w:lastRenderedPageBreak/>
         <w:t>Conclusion</w:t>
       </w:r>
-      <w:bookmarkEnd w:id="70"/>
+      <w:bookmarkEnd w:id="76"/>
     </w:p>
     <w:p>
       <w:pPr>
@@ -22704,7 +23623,7 @@
           <w:szCs w:val="48"/>
         </w:rPr>
       </w:pPr>
-      <w:bookmarkStart w:id="71" w:name="_Toc483010466"/>
+      <w:bookmarkStart w:id="77" w:name="_Toc483010466"/>
       <w:r>
         <w:rPr>
           <w:rFonts w:ascii="Agency FB" w:hAnsi="Agency FB"/>
@@ -22715,7 +23634,7 @@
         <w:lastRenderedPageBreak/>
         <w:t>Annexe</w:t>
       </w:r>
-      <w:bookmarkEnd w:id="71"/>
+      <w:bookmarkEnd w:id="77"/>
     </w:p>
     <w:p/>
     <w:p>
@@ -22746,7 +23665,7 @@
           <w:szCs w:val="48"/>
         </w:rPr>
       </w:pPr>
-      <w:bookmarkStart w:id="72" w:name="_Toc483010467"/>
+      <w:bookmarkStart w:id="78" w:name="_Toc483010467"/>
       <w:r>
         <w:rPr>
           <w:rFonts w:ascii="Agency FB" w:hAnsi="Agency FB"/>
@@ -22775,7 +23694,7 @@
         </w:rPr>
         <w:t>liographie</w:t>
       </w:r>
-      <w:bookmarkEnd w:id="72"/>
+      <w:bookmarkEnd w:id="78"/>
     </w:p>
     <w:sectPr>
       <w:pgSz w:w="11906" w:h="16838"/>
@@ -26713,6 +27632,119 @@
     </w:lvl>
   </w:abstractNum>
   <w:abstractNum w:abstractNumId="39" w15:restartNumberingAfterBreak="0">
+    <w:nsid w:val="740B1DD1"/>
+    <w:multiLevelType w:val="hybridMultilevel"/>
+    <w:tmpl w:val="ECAAF18A"/>
+    <w:lvl w:ilvl="0" w:tplc="040C0001">
+      <w:start w:val="1"/>
+      <w:numFmt w:val="bullet"/>
+      <w:lvlText w:val=""/>
+      <w:lvlJc w:val="left"/>
+      <w:pPr>
+        <w:ind w:left="720" w:hanging="360"/>
+      </w:pPr>
+      <w:rPr>
+        <w:rFonts w:ascii="Symbol" w:hAnsi="Symbol" w:hint="default"/>
+      </w:rPr>
+    </w:lvl>
+    <w:lvl w:ilvl="1" w:tplc="040C0003" w:tentative="1">
+      <w:start w:val="1"/>
+      <w:numFmt w:val="bullet"/>
+      <w:lvlText w:val="o"/>
+      <w:lvlJc w:val="left"/>
+      <w:pPr>
+        <w:ind w:left="1440" w:hanging="360"/>
+      </w:pPr>
+      <w:rPr>
+        <w:rFonts w:ascii="Courier New" w:hAnsi="Courier New" w:cs="Courier New" w:hint="default"/>
+      </w:rPr>
+    </w:lvl>
+    <w:lvl w:ilvl="2" w:tplc="040C0005" w:tentative="1">
+      <w:start w:val="1"/>
+      <w:numFmt w:val="bullet"/>
+      <w:lvlText w:val=""/>
+      <w:lvlJc w:val="left"/>
+      <w:pPr>
+        <w:ind w:left="2160" w:hanging="360"/>
+      </w:pPr>
+      <w:rPr>
+        <w:rFonts w:ascii="Wingdings" w:hAnsi="Wingdings" w:hint="default"/>
+      </w:rPr>
+    </w:lvl>
+    <w:lvl w:ilvl="3" w:tplc="040C0001" w:tentative="1">
+      <w:start w:val="1"/>
+      <w:numFmt w:val="bullet"/>
+      <w:lvlText w:val=""/>
+      <w:lvlJc w:val="left"/>
+      <w:pPr>
+        <w:ind w:left="2880" w:hanging="360"/>
+      </w:pPr>
+      <w:rPr>
+        <w:rFonts w:ascii="Symbol" w:hAnsi="Symbol" w:hint="default"/>
+      </w:rPr>
+    </w:lvl>
+    <w:lvl w:ilvl="4" w:tplc="040C0003" w:tentative="1">
+      <w:start w:val="1"/>
+      <w:numFmt w:val="bullet"/>
+      <w:lvlText w:val="o"/>
+      <w:lvlJc w:val="left"/>
+      <w:pPr>
+        <w:ind w:left="3600" w:hanging="360"/>
+      </w:pPr>
+      <w:rPr>
+        <w:rFonts w:ascii="Courier New" w:hAnsi="Courier New" w:cs="Courier New" w:hint="default"/>
+      </w:rPr>
+    </w:lvl>
+    <w:lvl w:ilvl="5" w:tplc="040C0005" w:tentative="1">
+      <w:start w:val="1"/>
+      <w:numFmt w:val="bullet"/>
+      <w:lvlText w:val=""/>
+      <w:lvlJc w:val="left"/>
+      <w:pPr>
+        <w:ind w:left="4320" w:hanging="360"/>
+      </w:pPr>
+      <w:rPr>
+        <w:rFonts w:ascii="Wingdings" w:hAnsi="Wingdings" w:hint="default"/>
+      </w:rPr>
+    </w:lvl>
+    <w:lvl w:ilvl="6" w:tplc="040C0001" w:tentative="1">
+      <w:start w:val="1"/>
+      <w:numFmt w:val="bullet"/>
+      <w:lvlText w:val=""/>
+      <w:lvlJc w:val="left"/>
+      <w:pPr>
+        <w:ind w:left="5040" w:hanging="360"/>
+      </w:pPr>
+      <w:rPr>
+        <w:rFonts w:ascii="Symbol" w:hAnsi="Symbol" w:hint="default"/>
+      </w:rPr>
+    </w:lvl>
+    <w:lvl w:ilvl="7" w:tplc="040C0003" w:tentative="1">
+      <w:start w:val="1"/>
+      <w:numFmt w:val="bullet"/>
+      <w:lvlText w:val="o"/>
+      <w:lvlJc w:val="left"/>
+      <w:pPr>
+        <w:ind w:left="5760" w:hanging="360"/>
+      </w:pPr>
+      <w:rPr>
+        <w:rFonts w:ascii="Courier New" w:hAnsi="Courier New" w:cs="Courier New" w:hint="default"/>
+      </w:rPr>
+    </w:lvl>
+    <w:lvl w:ilvl="8" w:tplc="040C0005" w:tentative="1">
+      <w:start w:val="1"/>
+      <w:numFmt w:val="bullet"/>
+      <w:lvlText w:val=""/>
+      <w:lvlJc w:val="left"/>
+      <w:pPr>
+        <w:ind w:left="6480" w:hanging="360"/>
+      </w:pPr>
+      <w:rPr>
+        <w:rFonts w:ascii="Wingdings" w:hAnsi="Wingdings" w:hint="default"/>
+      </w:rPr>
+    </w:lvl>
+  </w:abstractNum>
+  <w:abstractNum w:abstractNumId="40" w15:restartNumberingAfterBreak="0">
     <w:nsid w:val="74970E51"/>
     <w:multiLevelType w:val="hybridMultilevel"/>
     <w:tmpl w:val="D5D0137E"/>
@@ -26798,7 +27830,7 @@
       </w:pPr>
     </w:lvl>
   </w:abstractNum>
-  <w:abstractNum w:abstractNumId="40" w15:restartNumberingAfterBreak="0">
+  <w:abstractNum w:abstractNumId="41" w15:restartNumberingAfterBreak="0">
     <w:nsid w:val="766E36B9"/>
     <w:multiLevelType w:val="hybridMultilevel"/>
     <w:tmpl w:val="62EEC2CC"/>
@@ -26911,7 +27943,7 @@
       </w:rPr>
     </w:lvl>
   </w:abstractNum>
-  <w:abstractNum w:abstractNumId="41" w15:restartNumberingAfterBreak="0">
+  <w:abstractNum w:abstractNumId="42" w15:restartNumberingAfterBreak="0">
     <w:nsid w:val="779321E6"/>
     <w:multiLevelType w:val="hybridMultilevel"/>
     <w:tmpl w:val="36EEA9DA"/>
@@ -27019,7 +28051,7 @@
     <w:abstractNumId w:val="23"/>
   </w:num>
   <w:num w:numId="7">
-    <w:abstractNumId w:val="40"/>
+    <w:abstractNumId w:val="41"/>
   </w:num>
   <w:num w:numId="8">
     <w:abstractNumId w:val="16"/>
@@ -27028,7 +28060,7 @@
     <w:abstractNumId w:val="34"/>
   </w:num>
   <w:num w:numId="10">
-    <w:abstractNumId w:val="41"/>
+    <w:abstractNumId w:val="42"/>
   </w:num>
   <w:num w:numId="11">
     <w:abstractNumId w:val="3"/>
@@ -27121,10 +28153,13 @@
     <w:abstractNumId w:val="27"/>
   </w:num>
   <w:num w:numId="41">
-    <w:abstractNumId w:val="39"/>
+    <w:abstractNumId w:val="40"/>
   </w:num>
   <w:num w:numId="42">
     <w:abstractNumId w:val="11"/>
+  </w:num>
+  <w:num w:numId="43">
+    <w:abstractNumId w:val="39"/>
   </w:num>
   <w:numIdMacAtCleanup w:val="27"/>
 </w:numbering>
@@ -27523,10 +28558,10 @@
   <w:style w:type="paragraph" w:default="1" w:styleId="Normal">
     <w:name w:val="Normal"/>
     <w:qFormat/>
-    <w:rsid w:val="00A22A88"/>
+    <w:rsid w:val="00A336C5"/>
     <w:rPr>
       <w:rFonts w:asciiTheme="majorBidi" w:hAnsiTheme="majorBidi"/>
-      <w:sz w:val="24"/>
+      <w:sz w:val="28"/>
     </w:rPr>
   </w:style>
   <w:style w:type="paragraph" w:styleId="Heading1">
@@ -28595,7 +29630,7 @@
 </file>
 
 <file path=customXml/itemProps1.xml><?xml version="1.0" encoding="utf-8"?>
-<ds:datastoreItem xmlns:ds="http://schemas.openxmlformats.org/officeDocument/2006/customXml" ds:itemID="{E7A4B91D-9E3D-45FD-809A-5D81790E7781}">
+<ds:datastoreItem xmlns:ds="http://schemas.openxmlformats.org/officeDocument/2006/customXml" ds:itemID="{055870FE-B001-4C07-B1E7-B22CC411097D}">
   <ds:schemaRefs>
     <ds:schemaRef ds:uri="http://schemas.openxmlformats.org/officeDocument/2006/bibliography"/>
   </ds:schemaRefs>

</xml_diff>

<commit_message>
modifier le titre du memoire
</commit_message>
<xml_diff>
--- a/rapport.docx
+++ b/rapport.docx
@@ -1,6 +1,6 @@
 
 <file path=word/document.xml><?xml version="1.0" encoding="utf-8"?>
-<w:document xmlns:wpc="http://schemas.microsoft.com/office/word/2010/wordprocessingCanvas" xmlns:cx="http://schemas.microsoft.com/office/drawing/2014/chartex" xmlns:cx1="http://schemas.microsoft.com/office/drawing/2015/9/8/chartex" xmlns:cx2="http://schemas.microsoft.com/office/drawing/2015/10/21/chartex" xmlns:cx3="http://schemas.microsoft.com/office/drawing/2016/5/9/chartex" xmlns:cx4="http://schemas.microsoft.com/office/drawing/2016/5/10/chartex" xmlns:cx5="http://schemas.microsoft.com/office/drawing/2016/5/11/chartex" xmlns:cx6="http://schemas.microsoft.com/office/drawing/2016/5/12/chartex" xmlns:cx7="http://schemas.microsoft.com/office/drawing/2016/5/13/chartex" xmlns:cx8="http://schemas.microsoft.com/office/drawing/2016/5/14/chartex" xmlns:mc="http://schemas.openxmlformats.org/markup-compatibility/2006" xmlns:o="urn:schemas-microsoft-com:office:office" xmlns:r="http://schemas.openxmlformats.org/officeDocument/2006/relationships" xmlns:m="http://schemas.openxmlformats.org/officeDocument/2006/math" xmlns:v="urn:schemas-microsoft-com:vml" xmlns:wp14="http://schemas.microsoft.com/office/word/2010/wordprocessingDrawing" xmlns:wp="http://schemas.openxmlformats.org/drawingml/2006/wordprocessingDrawing" xmlns:w10="urn:schemas-microsoft-com:office:word" xmlns:w="http://schemas.openxmlformats.org/wordprocessingml/2006/main" xmlns:w14="http://schemas.microsoft.com/office/word/2010/wordml" xmlns:w15="http://schemas.microsoft.com/office/word/2012/wordml" xmlns:w16se="http://schemas.microsoft.com/office/word/2015/wordml/symex" xmlns:wpg="http://schemas.microsoft.com/office/word/2010/wordprocessingGroup" xmlns:wpi="http://schemas.microsoft.com/office/word/2010/wordprocessingInk" xmlns:wne="http://schemas.microsoft.com/office/word/2006/wordml" xmlns:wps="http://schemas.microsoft.com/office/word/2010/wordprocessingShape" mc:Ignorable="w14 w15 w16se wp14">
+<w:document xmlns:wpc="http://schemas.microsoft.com/office/word/2010/wordprocessingCanvas" xmlns:cx="http://schemas.microsoft.com/office/drawing/2014/chartex" xmlns:mc="http://schemas.openxmlformats.org/markup-compatibility/2006" xmlns:o="urn:schemas-microsoft-com:office:office" xmlns:r="http://schemas.openxmlformats.org/officeDocument/2006/relationships" xmlns:m="http://schemas.openxmlformats.org/officeDocument/2006/math" xmlns:v="urn:schemas-microsoft-com:vml" xmlns:wp14="http://schemas.microsoft.com/office/word/2010/wordprocessingDrawing" xmlns:wp="http://schemas.openxmlformats.org/drawingml/2006/wordprocessingDrawing" xmlns:w10="urn:schemas-microsoft-com:office:word" xmlns:w="http://schemas.openxmlformats.org/wordprocessingml/2006/main" xmlns:w14="http://schemas.microsoft.com/office/word/2010/wordml" xmlns:w15="http://schemas.microsoft.com/office/word/2012/wordml" xmlns:w16se="http://schemas.microsoft.com/office/word/2015/wordml/symex" xmlns:wpg="http://schemas.microsoft.com/office/word/2010/wordprocessingGroup" xmlns:wpi="http://schemas.microsoft.com/office/word/2010/wordprocessingInk" xmlns:wne="http://schemas.microsoft.com/office/word/2006/wordml" xmlns:wps="http://schemas.microsoft.com/office/word/2010/wordprocessingShape" mc:Ignorable="w14 w15 w16se wp14">
   <w:body>
     <w:p>
       <w:pPr>
@@ -23,15 +23,391 @@
         <mc:AlternateContent>
           <mc:Choice Requires="wps">
             <w:drawing>
-              <wp:anchor distT="45720" distB="45720" distL="114300" distR="114300" simplePos="0" relativeHeight="251663360" behindDoc="0" locked="0" layoutInCell="1" allowOverlap="1" wp14:anchorId="712BE4BC" wp14:editId="3BF3012D">
+              <wp:anchor distT="45720" distB="45720" distL="114300" distR="114300" simplePos="0" relativeHeight="251665408" behindDoc="0" locked="0" layoutInCell="1" allowOverlap="1" wp14:anchorId="65C8A922" wp14:editId="5E0D61D4">
+                <wp:simplePos x="0" y="0"/>
+                <wp:positionH relativeFrom="column">
+                  <wp:posOffset>-520065</wp:posOffset>
+                </wp:positionH>
+                <wp:positionV relativeFrom="page">
+                  <wp:posOffset>6186805</wp:posOffset>
+                </wp:positionV>
+                <wp:extent cx="2707005" cy="2811145"/>
+                <wp:effectExtent l="0" t="0" r="0" b="8255"/>
+                <wp:wrapTopAndBottom/>
+                <wp:docPr id="3" name="Text Box 2"/>
+                <wp:cNvGraphicFramePr>
+                  <a:graphicFrameLocks xmlns:a="http://schemas.openxmlformats.org/drawingml/2006/main"/>
+                </wp:cNvGraphicFramePr>
+                <a:graphic xmlns:a="http://schemas.openxmlformats.org/drawingml/2006/main">
+                  <a:graphicData uri="http://schemas.microsoft.com/office/word/2010/wordprocessingShape">
+                    <wps:wsp>
+                      <wps:cNvSpPr txBox="1">
+                        <a:spLocks noChangeArrowheads="1"/>
+                      </wps:cNvSpPr>
+                      <wps:spPr bwMode="auto">
+                        <a:xfrm>
+                          <a:off x="0" y="0"/>
+                          <a:ext cx="2707005" cy="2811145"/>
+                        </a:xfrm>
+                        <a:prstGeom prst="rect">
+                          <a:avLst/>
+                        </a:prstGeom>
+                        <a:solidFill>
+                          <a:schemeClr val="accent6">
+                            <a:lumMod val="20000"/>
+                            <a:lumOff val="80000"/>
+                          </a:schemeClr>
+                        </a:solidFill>
+                        <a:ln w="9525">
+                          <a:noFill/>
+                          <a:miter lim="800000"/>
+                          <a:headEnd/>
+                          <a:tailEnd/>
+                        </a:ln>
+                      </wps:spPr>
+                      <wps:txbx>
+                        <w:txbxContent>
+                          <w:p>
+                            <w:pPr>
+                              <w:rPr>
+                                <w:rFonts w:asciiTheme="minorBidi" w:hAnsiTheme="minorBidi"/>
+                                <w:i/>
+                                <w:color w:val="87A846"/>
+                                <w:sz w:val="32"/>
+                                <w:szCs w:val="32"/>
+                              </w:rPr>
+                            </w:pPr>
+                            <w:r>
+                              <w:rPr>
+                                <w:rFonts w:asciiTheme="minorBidi" w:hAnsiTheme="minorBidi"/>
+                                <w:i/>
+                                <w:iCs/>
+                                <w:color w:val="339966"/>
+                                <w:sz w:val="32"/>
+                                <w:szCs w:val="32"/>
+                              </w:rPr>
+                              <w:t>Réalisé par </w:t>
+                            </w:r>
+                            <w:r>
+                              <w:rPr>
+                                <w:rFonts w:asciiTheme="minorBidi" w:hAnsiTheme="minorBidi"/>
+                                <w:i/>
+                                <w:color w:val="87A846"/>
+                                <w:sz w:val="32"/>
+                                <w:szCs w:val="32"/>
+                              </w:rPr>
+                              <w:t>:</w:t>
+                            </w:r>
+                          </w:p>
+                          <w:p>
+                            <w:pPr>
+                              <w:rPr>
+                                <w:rFonts w:asciiTheme="minorBidi" w:hAnsiTheme="minorBidi"/>
+                                <w:bCs/>
+                                <w:i/>
+                                <w:color w:val="000000" w:themeColor="text1"/>
+                                <w:sz w:val="32"/>
+                                <w:szCs w:val="32"/>
+                              </w:rPr>
+                            </w:pPr>
+                            <w:r>
+                              <w:rPr>
+                                <w:rFonts w:asciiTheme="minorBidi" w:hAnsiTheme="minorBidi"/>
+                                <w:bCs/>
+                                <w:i/>
+                                <w:color w:val="000000" w:themeColor="text1"/>
+                                <w:sz w:val="32"/>
+                                <w:szCs w:val="32"/>
+                              </w:rPr>
+                              <w:t xml:space="preserve">Brahim Mohamed Baheida </w:t>
+                            </w:r>
+                          </w:p>
+                          <w:p>
+                            <w:pPr>
+                              <w:rPr>
+                                <w:rFonts w:asciiTheme="minorBidi" w:hAnsiTheme="minorBidi"/>
+                                <w:bCs/>
+                                <w:i/>
+                                <w:color w:val="000000" w:themeColor="text1"/>
+                                <w:sz w:val="32"/>
+                                <w:szCs w:val="32"/>
+                              </w:rPr>
+                            </w:pPr>
+                            <w:r>
+                              <w:rPr>
+                                <w:rFonts w:asciiTheme="minorBidi" w:hAnsiTheme="minorBidi"/>
+                                <w:bCs/>
+                                <w:i/>
+                                <w:color w:val="000000" w:themeColor="text1"/>
+                                <w:sz w:val="32"/>
+                                <w:szCs w:val="32"/>
+                              </w:rPr>
+                              <w:t>Mohamed Sidatt Alem</w:t>
+                            </w:r>
+                          </w:p>
+                          <w:p>
+                            <w:pPr>
+                              <w:rPr>
+                                <w:rFonts w:asciiTheme="minorBidi" w:hAnsiTheme="minorBidi"/>
+                                <w:bCs/>
+                                <w:i/>
+                                <w:color w:val="000000" w:themeColor="text1"/>
+                                <w:sz w:val="32"/>
+                                <w:szCs w:val="32"/>
+                              </w:rPr>
+                            </w:pPr>
+                          </w:p>
+                          <w:p>
+                            <w:pPr>
+                              <w:rPr>
+                                <w:rFonts w:asciiTheme="minorBidi" w:hAnsiTheme="minorBidi"/>
+                                <w:bCs/>
+                                <w:i/>
+                                <w:color w:val="000000" w:themeColor="text1"/>
+                                <w:sz w:val="32"/>
+                                <w:szCs w:val="32"/>
+                              </w:rPr>
+                            </w:pPr>
+                          </w:p>
+                          <w:p>
+                            <w:pPr>
+                              <w:rPr>
+                                <w:rFonts w:asciiTheme="minorBidi" w:hAnsiTheme="minorBidi"/>
+                                <w:bCs/>
+                                <w:i/>
+                                <w:color w:val="339966"/>
+                                <w:sz w:val="32"/>
+                                <w:szCs w:val="32"/>
+                              </w:rPr>
+                            </w:pPr>
+                            <w:r>
+                              <w:rPr>
+                                <w:rFonts w:asciiTheme="minorBidi" w:hAnsiTheme="minorBidi"/>
+                                <w:bCs/>
+                                <w:i/>
+                                <w:color w:val="339966"/>
+                                <w:sz w:val="32"/>
+                                <w:szCs w:val="32"/>
+                              </w:rPr>
+                              <w:t>Encadré par :</w:t>
+                            </w:r>
+                          </w:p>
+                          <w:p>
+                            <w:pPr>
+                              <w:rPr>
+                                <w:rFonts w:asciiTheme="minorBidi" w:hAnsiTheme="minorBidi"/>
+                                <w:sz w:val="32"/>
+                                <w:szCs w:val="32"/>
+                              </w:rPr>
+                            </w:pPr>
+                            <w:r>
+                              <w:rPr>
+                                <w:rFonts w:asciiTheme="minorBidi" w:hAnsiTheme="minorBidi"/>
+                                <w:sz w:val="32"/>
+                                <w:szCs w:val="32"/>
+                              </w:rPr>
+                              <w:t>Dr. Ethmane ould Ebbe</w:t>
+                            </w:r>
+                          </w:p>
+                          <w:p/>
+                        </w:txbxContent>
+                      </wps:txbx>
+                      <wps:bodyPr rot="0" vert="horz" wrap="square" lIns="91440" tIns="45720" rIns="91440" bIns="45720" anchor="t" anchorCtr="0">
+                        <a:noAutofit/>
+                      </wps:bodyPr>
+                    </wps:wsp>
+                  </a:graphicData>
+                </a:graphic>
+                <wp14:sizeRelH relativeFrom="margin">
+                  <wp14:pctWidth>0</wp14:pctWidth>
+                </wp14:sizeRelH>
+                <wp14:sizeRelV relativeFrom="margin">
+                  <wp14:pctHeight>0</wp14:pctHeight>
+                </wp14:sizeRelV>
+              </wp:anchor>
+            </w:drawing>
+          </mc:Choice>
+          <mc:Fallback>
+            <w:pict>
+              <v:shapetype w14:anchorId="65C8A922" id="_x0000_t202" coordsize="21600,21600" o:spt="202" path="m,l,21600r21600,l21600,xe">
+                <v:stroke joinstyle="miter"/>
+                <v:path gradientshapeok="t" o:connecttype="rect"/>
+              </v:shapetype>
+              <v:shape id="Text Box 2" o:spid="_x0000_s1026" type="#_x0000_t202" style="position:absolute;margin-left:-40.95pt;margin-top:487.15pt;width:213.15pt;height:221.35pt;z-index:251665408;visibility:visible;mso-wrap-style:square;mso-width-percent:0;mso-height-percent:0;mso-wrap-distance-left:9pt;mso-wrap-distance-top:3.6pt;mso-wrap-distance-right:9pt;mso-wrap-distance-bottom:3.6pt;mso-position-horizontal:absolute;mso-position-horizontal-relative:text;mso-position-vertical:absolute;mso-position-vertical-relative:page;mso-width-percent:0;mso-height-percent:0;mso-width-relative:margin;mso-height-relative:margin;v-text-anchor:top" o:gfxdata="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" fillcolor="#e2efd9 [665]" stroked="f">
+                <v:textbox>
+                  <w:txbxContent>
+                    <w:p>
+                      <w:pPr>
+                        <w:rPr>
+                          <w:rFonts w:asciiTheme="minorBidi" w:hAnsiTheme="minorBidi"/>
+                          <w:i/>
+                          <w:color w:val="87A846"/>
+                          <w:sz w:val="32"/>
+                          <w:szCs w:val="32"/>
+                        </w:rPr>
+                      </w:pPr>
+                      <w:r>
+                        <w:rPr>
+                          <w:rFonts w:asciiTheme="minorBidi" w:hAnsiTheme="minorBidi"/>
+                          <w:i/>
+                          <w:iCs/>
+                          <w:color w:val="339966"/>
+                          <w:sz w:val="32"/>
+                          <w:szCs w:val="32"/>
+                        </w:rPr>
+                        <w:t>Réalisé par </w:t>
+                      </w:r>
+                      <w:r>
+                        <w:rPr>
+                          <w:rFonts w:asciiTheme="minorBidi" w:hAnsiTheme="minorBidi"/>
+                          <w:i/>
+                          <w:color w:val="87A846"/>
+                          <w:sz w:val="32"/>
+                          <w:szCs w:val="32"/>
+                        </w:rPr>
+                        <w:t>:</w:t>
+                      </w:r>
+                    </w:p>
+                    <w:p>
+                      <w:pPr>
+                        <w:rPr>
+                          <w:rFonts w:asciiTheme="minorBidi" w:hAnsiTheme="minorBidi"/>
+                          <w:bCs/>
+                          <w:i/>
+                          <w:color w:val="000000" w:themeColor="text1"/>
+                          <w:sz w:val="32"/>
+                          <w:szCs w:val="32"/>
+                        </w:rPr>
+                      </w:pPr>
+                      <w:r>
+                        <w:rPr>
+                          <w:rFonts w:asciiTheme="minorBidi" w:hAnsiTheme="minorBidi"/>
+                          <w:bCs/>
+                          <w:i/>
+                          <w:color w:val="000000" w:themeColor="text1"/>
+                          <w:sz w:val="32"/>
+                          <w:szCs w:val="32"/>
+                        </w:rPr>
+                        <w:t xml:space="preserve">Brahim Mohamed Baheida </w:t>
+                      </w:r>
+                    </w:p>
+                    <w:p>
+                      <w:pPr>
+                        <w:rPr>
+                          <w:rFonts w:asciiTheme="minorBidi" w:hAnsiTheme="minorBidi"/>
+                          <w:bCs/>
+                          <w:i/>
+                          <w:color w:val="000000" w:themeColor="text1"/>
+                          <w:sz w:val="32"/>
+                          <w:szCs w:val="32"/>
+                        </w:rPr>
+                      </w:pPr>
+                      <w:r>
+                        <w:rPr>
+                          <w:rFonts w:asciiTheme="minorBidi" w:hAnsiTheme="minorBidi"/>
+                          <w:bCs/>
+                          <w:i/>
+                          <w:color w:val="000000" w:themeColor="text1"/>
+                          <w:sz w:val="32"/>
+                          <w:szCs w:val="32"/>
+                        </w:rPr>
+                        <w:t>Mohamed Sidatt Alem</w:t>
+                      </w:r>
+                    </w:p>
+                    <w:p>
+                      <w:pPr>
+                        <w:rPr>
+                          <w:rFonts w:asciiTheme="minorBidi" w:hAnsiTheme="minorBidi"/>
+                          <w:bCs/>
+                          <w:i/>
+                          <w:color w:val="000000" w:themeColor="text1"/>
+                          <w:sz w:val="32"/>
+                          <w:szCs w:val="32"/>
+                        </w:rPr>
+                      </w:pPr>
+                    </w:p>
+                    <w:p>
+                      <w:pPr>
+                        <w:rPr>
+                          <w:rFonts w:asciiTheme="minorBidi" w:hAnsiTheme="minorBidi"/>
+                          <w:bCs/>
+                          <w:i/>
+                          <w:color w:val="000000" w:themeColor="text1"/>
+                          <w:sz w:val="32"/>
+                          <w:szCs w:val="32"/>
+                        </w:rPr>
+                      </w:pPr>
+                    </w:p>
+                    <w:p>
+                      <w:pPr>
+                        <w:rPr>
+                          <w:rFonts w:asciiTheme="minorBidi" w:hAnsiTheme="minorBidi"/>
+                          <w:bCs/>
+                          <w:i/>
+                          <w:color w:val="339966"/>
+                          <w:sz w:val="32"/>
+                          <w:szCs w:val="32"/>
+                        </w:rPr>
+                      </w:pPr>
+                      <w:r>
+                        <w:rPr>
+                          <w:rFonts w:asciiTheme="minorBidi" w:hAnsiTheme="minorBidi"/>
+                          <w:bCs/>
+                          <w:i/>
+                          <w:color w:val="339966"/>
+                          <w:sz w:val="32"/>
+                          <w:szCs w:val="32"/>
+                        </w:rPr>
+                        <w:t>Encadré par :</w:t>
+                      </w:r>
+                    </w:p>
+                    <w:p>
+                      <w:pPr>
+                        <w:rPr>
+                          <w:rFonts w:asciiTheme="minorBidi" w:hAnsiTheme="minorBidi"/>
+                          <w:sz w:val="32"/>
+                          <w:szCs w:val="32"/>
+                        </w:rPr>
+                      </w:pPr>
+                      <w:r>
+                        <w:rPr>
+                          <w:rFonts w:asciiTheme="minorBidi" w:hAnsiTheme="minorBidi"/>
+                          <w:sz w:val="32"/>
+                          <w:szCs w:val="32"/>
+                        </w:rPr>
+                        <w:t>Dr. Ethmane ould Ebbe</w:t>
+                      </w:r>
+                    </w:p>
+                    <w:p/>
+                  </w:txbxContent>
+                </v:textbox>
+                <w10:wrap type="topAndBottom" anchory="page"/>
+              </v:shape>
+            </w:pict>
+          </mc:Fallback>
+        </mc:AlternateContent>
+      </w:r>
+      <w:r>
+        <w:rPr>
+          <w:rFonts w:ascii="Times New Roman" w:hAnsi="Times New Roman" w:cs="Times New Roman"/>
+          <w:b/>
+          <w:bCs/>
+          <w:noProof/>
+          <w:szCs w:val="28"/>
+          <w:lang w:eastAsia="fr-FR"/>
+        </w:rPr>
+        <mc:AlternateContent>
+          <mc:Choice Requires="wps">
+            <w:drawing>
+              <wp:anchor distT="45720" distB="45720" distL="114300" distR="114300" simplePos="0" relativeHeight="251663360" behindDoc="0" locked="0" layoutInCell="1" allowOverlap="1" wp14:anchorId="3C9A0E6C" wp14:editId="7D2824FD">
                 <wp:simplePos x="0" y="0"/>
                 <wp:positionH relativeFrom="margin">
-                  <wp:posOffset>-442595</wp:posOffset>
+                  <wp:posOffset>-623304</wp:posOffset>
                 </wp:positionH>
                 <wp:positionV relativeFrom="page">
-                  <wp:posOffset>2266950</wp:posOffset>
+                  <wp:posOffset>1913255</wp:posOffset>
                 </wp:positionV>
-                <wp:extent cx="6645910" cy="3000375"/>
+                <wp:extent cx="6868160" cy="3093720"/>
                 <wp:effectExtent l="0" t="0" r="0" b="0"/>
                 <wp:wrapTopAndBottom/>
                 <wp:docPr id="2" name="Text Box 2"/>
@@ -47,7 +423,7 @@
                       <wps:spPr bwMode="auto">
                         <a:xfrm>
                           <a:off x="0" y="0"/>
-                          <a:ext cx="6645910" cy="3000375"/>
+                          <a:ext cx="6868160" cy="3093720"/>
                         </a:xfrm>
                         <a:prstGeom prst="rect">
                           <a:avLst/>
@@ -68,18 +444,18 @@
                               <w:autoSpaceDN w:val="0"/>
                               <w:adjustRightInd w:val="0"/>
                               <w:rPr>
-                                <w:rFonts w:asciiTheme="minorBidi" w:hAnsiTheme="minorBidi"/>
+                                <w:rFonts w:ascii="Arial" w:hAnsi="Arial" w:cs="Arial"/>
                                 <w:b/>
                                 <w:bCs/>
-                                <w:color w:val="207A22"/>
+                                <w:color w:val="008000"/>
                                 <w:sz w:val="72"/>
                                 <w:szCs w:val="72"/>
                               </w:rPr>
                             </w:pPr>
                             <w:r>
                               <w:rPr>
-                                <w:rFonts w:asciiTheme="minorBidi" w:hAnsiTheme="minorBidi" w:hint="cs"/>
-                                <w:color w:val="207A22"/>
+                                <w:rFonts w:ascii="Arial" w:hAnsi="Arial" w:cs="Arial"/>
+                                <w:color w:val="006600"/>
                                 <w:sz w:val="72"/>
                                 <w:szCs w:val="72"/>
                                 <w:rtl/>
@@ -88,10 +464,10 @@
                             </w:r>
                             <w:r>
                               <w:rPr>
-                                <w:rFonts w:asciiTheme="minorBidi" w:hAnsiTheme="minorBidi"/>
+                                <w:rFonts w:ascii="Arial" w:hAnsi="Arial" w:cs="Arial"/>
                                 <w:b/>
                                 <w:bCs/>
-                                <w:color w:val="207A22"/>
+                                <w:color w:val="008000"/>
                                 <w:sz w:val="72"/>
                                 <w:szCs w:val="72"/>
                               </w:rPr>
@@ -105,7 +481,9 @@
                               <w:adjustRightInd w:val="0"/>
                               <w:rPr>
                                 <w:rFonts w:asciiTheme="minorBidi" w:hAnsiTheme="minorBidi"/>
-                                <w:color w:val="207A22"/>
+                                <w:b/>
+                                <w:bCs/>
+                                <w:color w:val="339966"/>
                                 <w:sz w:val="72"/>
                                 <w:szCs w:val="72"/>
                               </w:rPr>
@@ -113,38 +491,55 @@
                             <w:r>
                               <w:rPr>
                                 <w:rFonts w:asciiTheme="minorBidi" w:hAnsiTheme="minorBidi"/>
-                                <w:color w:val="207A22"/>
+                                <w:color w:val="006600"/>
                                 <w:sz w:val="48"/>
                                 <w:szCs w:val="48"/>
                               </w:rPr>
-                              <w:t xml:space="preserve">      </w:t>
+                              <w:t xml:space="preserve">    </w:t>
                             </w:r>
                             <w:r>
                               <w:rPr>
                                 <w:rFonts w:asciiTheme="minorBidi" w:hAnsiTheme="minorBidi"/>
-                                <w:color w:val="207A22"/>
+                                <w:b/>
+                                <w:bCs/>
+                                <w:color w:val="339966"/>
                                 <w:sz w:val="48"/>
                                 <w:szCs w:val="48"/>
                               </w:rPr>
-                              <w:t xml:space="preserve">La mise en place d’une solution </w:t>
+                              <w:t>La mise en place d’une solution Forum scolaire et documents partages pour l’ISCAE</w:t>
                             </w:r>
                             <w:r>
                               <w:rPr>
                                 <w:rFonts w:asciiTheme="minorBidi" w:hAnsiTheme="minorBidi"/>
-                                <w:color w:val="207A22"/>
+                                <w:b/>
+                                <w:bCs/>
+                                <w:color w:val="339966"/>
                                 <w:sz w:val="48"/>
                                 <w:szCs w:val="48"/>
                               </w:rPr>
-                              <w:t xml:space="preserve">Forum </w:t>
+                              <w:t xml:space="preserve">   </w:t>
                             </w:r>
                             <w:r>
                               <w:rPr>
                                 <w:rFonts w:asciiTheme="minorBidi" w:hAnsiTheme="minorBidi"/>
-                                <w:color w:val="207A22"/>
-                                <w:sz w:val="48"/>
-                                <w:szCs w:val="48"/>
+                                <w:b/>
+                                <w:bCs/>
+                                <w:color w:val="339966"/>
+                                <w:sz w:val="72"/>
+                                <w:szCs w:val="72"/>
                               </w:rPr>
-                              <w:t>scolaire et documents partages pour l’ISCAE</w:t>
+                              <w:t xml:space="preserve"> </w:t>
+                            </w:r>
+                            <w:r>
+                              <w:rPr>
+                                <w:rFonts w:asciiTheme="minorBidi" w:hAnsiTheme="minorBidi"/>
+                                <w:b/>
+                                <w:bCs/>
+                                <w:color w:val="339966"/>
+                                <w:sz w:val="72"/>
+                                <w:szCs w:val="72"/>
+                              </w:rPr>
+                              <w:t xml:space="preserve">     </w:t>
                             </w:r>
                           </w:p>
                           <w:p>
@@ -153,115 +548,33 @@
                               <w:autoSpaceDN w:val="0"/>
                               <w:adjustRightInd w:val="0"/>
                               <w:rPr>
-                                <w:rFonts w:cstheme="majorBidi"/>
-                                <w:b/>
-                                <w:bCs/>
+                                <w:rFonts w:asciiTheme="minorBidi" w:hAnsiTheme="minorBidi"/>
                                 <w:i/>
                                 <w:iCs/>
-                                <w:color w:val="525252" w:themeColor="accent3" w:themeShade="80"/>
-                                <w:szCs w:val="28"/>
+                                <w:color w:val="008000"/>
+                                <w:sz w:val="72"/>
+                                <w:szCs w:val="72"/>
                               </w:rPr>
                             </w:pPr>
                             <w:r>
                               <w:rPr>
                                 <w:rFonts w:cstheme="majorBidi"/>
-                                <w:b/>
-                                <w:bCs/>
                                 <w:i/>
                                 <w:iCs/>
-                                <w:color w:val="525252" w:themeColor="accent3" w:themeShade="80"/>
+                                <w:color w:val="008000"/>
                                 <w:szCs w:val="28"/>
                               </w:rPr>
-                              <w:t xml:space="preserve">    </w:t>
-                            </w:r>
-                            <w:r>
-                              <w:rPr>
-                                <w:rFonts w:cstheme="majorBidi" w:hint="cs"/>
-                                <w:b/>
-                                <w:bCs/>
-                                <w:i/>
-                                <w:iCs/>
-                                <w:color w:val="525252" w:themeColor="accent3" w:themeShade="80"/>
-                                <w:szCs w:val="28"/>
-                                <w:rtl/>
-                              </w:rPr>
-                              <w:t xml:space="preserve">            </w:t>
-                            </w:r>
-                          </w:p>
-                          <w:p>
-                            <w:pPr>
-                              <w:autoSpaceDE w:val="0"/>
-                              <w:autoSpaceDN w:val="0"/>
-                              <w:adjustRightInd w:val="0"/>
-                              <w:rPr>
-                                <w:rFonts w:cstheme="majorBidi"/>
-                                <w:b/>
-                                <w:bCs/>
-                                <w:i/>
-                                <w:iCs/>
-                                <w:color w:val="525252" w:themeColor="accent3" w:themeShade="80"/>
-                                <w:szCs w:val="28"/>
-                              </w:rPr>
-                            </w:pPr>
-                          </w:p>
-                          <w:p>
-                            <w:pPr>
-                              <w:autoSpaceDE w:val="0"/>
-                              <w:autoSpaceDN w:val="0"/>
-                              <w:adjustRightInd w:val="0"/>
-                              <w:rPr>
-                                <w:rFonts w:cstheme="majorBidi"/>
-                                <w:b/>
-                                <w:bCs/>
-                                <w:i/>
-                                <w:iCs/>
-                                <w:color w:val="525252" w:themeColor="accent3" w:themeShade="80"/>
-                                <w:szCs w:val="28"/>
-                              </w:rPr>
-                            </w:pPr>
-                          </w:p>
-                          <w:p>
-                            <w:pPr>
-                              <w:autoSpaceDE w:val="0"/>
-                              <w:autoSpaceDN w:val="0"/>
-                              <w:adjustRightInd w:val="0"/>
-                              <w:rPr>
-                                <w:rFonts w:cstheme="majorBidi"/>
-                                <w:b/>
-                                <w:bCs/>
-                                <w:color w:val="525252" w:themeColor="accent3" w:themeShade="80"/>
-                                <w:szCs w:val="28"/>
-                              </w:rPr>
-                            </w:pPr>
-                            <w:r>
-                              <w:rPr>
-                                <w:rFonts w:cstheme="majorBidi"/>
-                                <w:b/>
-                                <w:bCs/>
-                                <w:color w:val="525252" w:themeColor="accent3" w:themeShade="80"/>
-                                <w:szCs w:val="28"/>
-                              </w:rPr>
-                              <w:t xml:space="preserve">            </w:t>
+                              <w:t xml:space="preserve">       </w:t>
                             </w:r>
                             <w:r>
                               <w:rPr>
                                 <w:rFonts w:cstheme="majorBidi"/>
-                                <w:b/>
-                                <w:bCs/>
-                                <w:color w:val="525252" w:themeColor="accent3" w:themeShade="80"/>
+                                <w:i/>
+                                <w:iCs/>
+                                <w:color w:val="008000"/>
                                 <w:szCs w:val="28"/>
                               </w:rPr>
-                              <w:t>Licence Professionnel en Réseaux Informatiques et Télécommunication</w:t>
-                            </w:r>
-                            <w:r>
-                              <w:rPr>
-                                <w:rFonts w:cstheme="majorBidi"/>
-                                <w:b/>
-                                <w:bCs/>
-                                <w:color w:val="525252" w:themeColor="accent3" w:themeShade="80"/>
-                                <w:szCs w:val="28"/>
-                              </w:rPr>
-                              <w:t>s</w:t>
+                              <w:t>Licence Professionnel en Réseaux Informatiques et Télécommunications</w:t>
                             </w:r>
                           </w:p>
                         </w:txbxContent>
@@ -283,11 +596,7 @@
           </mc:Choice>
           <mc:Fallback>
             <w:pict>
-              <v:shapetype w14:anchorId="712BE4BC" id="_x0000_t202" coordsize="21600,21600" o:spt="202" path="m,l,21600r21600,l21600,xe">
-                <v:stroke joinstyle="miter"/>
-                <v:path gradientshapeok="t" o:connecttype="rect"/>
-              </v:shapetype>
-              <v:shape id="Text Box 2" o:spid="_x0000_s1026" type="#_x0000_t202" style="position:absolute;margin-left:-34.85pt;margin-top:178.5pt;width:523.3pt;height:236.25pt;z-index:251663360;visibility:visible;mso-wrap-style:square;mso-width-percent:0;mso-height-percent:0;mso-wrap-distance-left:9pt;mso-wrap-distance-top:3.6pt;mso-wrap-distance-right:9pt;mso-wrap-distance-bottom:3.6pt;mso-position-horizontal:absolute;mso-position-horizontal-relative:margin;mso-position-vertical:absolute;mso-position-vertical-relative:page;mso-width-percent:0;mso-height-percent:0;mso-width-relative:margin;mso-height-relative:margin;v-text-anchor:top" o:gfxdata="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" filled="f" stroked="f">
+              <v:shape w14:anchorId="3C9A0E6C" id="_x0000_s1027" type="#_x0000_t202" style="position:absolute;margin-left:-49.1pt;margin-top:150.65pt;width:540.8pt;height:243.6pt;z-index:251663360;visibility:visible;mso-wrap-style:square;mso-width-percent:0;mso-height-percent:0;mso-wrap-distance-left:9pt;mso-wrap-distance-top:3.6pt;mso-wrap-distance-right:9pt;mso-wrap-distance-bottom:3.6pt;mso-position-horizontal:absolute;mso-position-horizontal-relative:margin;mso-position-vertical:absolute;mso-position-vertical-relative:page;mso-width-percent:0;mso-height-percent:0;mso-width-relative:margin;mso-height-relative:margin;v-text-anchor:top" o:gfxdata="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" filled="f" stroked="f">
                 <v:textbox>
                   <w:txbxContent>
                     <w:p>
@@ -296,18 +605,18 @@
                         <w:autoSpaceDN w:val="0"/>
                         <w:adjustRightInd w:val="0"/>
                         <w:rPr>
-                          <w:rFonts w:asciiTheme="minorBidi" w:hAnsiTheme="minorBidi"/>
+                          <w:rFonts w:ascii="Arial" w:hAnsi="Arial" w:cs="Arial"/>
                           <w:b/>
                           <w:bCs/>
-                          <w:color w:val="207A22"/>
+                          <w:color w:val="008000"/>
                           <w:sz w:val="72"/>
                           <w:szCs w:val="72"/>
                         </w:rPr>
                       </w:pPr>
                       <w:r>
                         <w:rPr>
-                          <w:rFonts w:asciiTheme="minorBidi" w:hAnsiTheme="minorBidi" w:hint="cs"/>
-                          <w:color w:val="207A22"/>
+                          <w:rFonts w:ascii="Arial" w:hAnsi="Arial" w:cs="Arial"/>
+                          <w:color w:val="006600"/>
                           <w:sz w:val="72"/>
                           <w:szCs w:val="72"/>
                           <w:rtl/>
@@ -316,10 +625,10 @@
                       </w:r>
                       <w:r>
                         <w:rPr>
-                          <w:rFonts w:asciiTheme="minorBidi" w:hAnsiTheme="minorBidi"/>
+                          <w:rFonts w:ascii="Arial" w:hAnsi="Arial" w:cs="Arial"/>
                           <w:b/>
                           <w:bCs/>
-                          <w:color w:val="207A22"/>
+                          <w:color w:val="008000"/>
                           <w:sz w:val="72"/>
                           <w:szCs w:val="72"/>
                         </w:rPr>
@@ -333,7 +642,9 @@
                         <w:adjustRightInd w:val="0"/>
                         <w:rPr>
                           <w:rFonts w:asciiTheme="minorBidi" w:hAnsiTheme="minorBidi"/>
-                          <w:color w:val="207A22"/>
+                          <w:b/>
+                          <w:bCs/>
+                          <w:color w:val="339966"/>
                           <w:sz w:val="72"/>
                           <w:szCs w:val="72"/>
                         </w:rPr>
@@ -341,38 +652,55 @@
                       <w:r>
                         <w:rPr>
                           <w:rFonts w:asciiTheme="minorBidi" w:hAnsiTheme="minorBidi"/>
-                          <w:color w:val="207A22"/>
+                          <w:color w:val="006600"/>
                           <w:sz w:val="48"/>
                           <w:szCs w:val="48"/>
                         </w:rPr>
-                        <w:t xml:space="preserve">      </w:t>
+                        <w:t xml:space="preserve">    </w:t>
                       </w:r>
                       <w:r>
                         <w:rPr>
                           <w:rFonts w:asciiTheme="minorBidi" w:hAnsiTheme="minorBidi"/>
-                          <w:color w:val="207A22"/>
+                          <w:b/>
+                          <w:bCs/>
+                          <w:color w:val="339966"/>
                           <w:sz w:val="48"/>
                           <w:szCs w:val="48"/>
                         </w:rPr>
-                        <w:t xml:space="preserve">La mise en place d’une solution </w:t>
+                        <w:t>La mise en place d’une solution Forum scolaire et documents partages pour l’ISCAE</w:t>
                       </w:r>
                       <w:r>
                         <w:rPr>
                           <w:rFonts w:asciiTheme="minorBidi" w:hAnsiTheme="minorBidi"/>
-                          <w:color w:val="207A22"/>
+                          <w:b/>
+                          <w:bCs/>
+                          <w:color w:val="339966"/>
                           <w:sz w:val="48"/>
                           <w:szCs w:val="48"/>
                         </w:rPr>
-                        <w:t xml:space="preserve">Forum </w:t>
+                        <w:t xml:space="preserve">   </w:t>
                       </w:r>
                       <w:r>
                         <w:rPr>
                           <w:rFonts w:asciiTheme="minorBidi" w:hAnsiTheme="minorBidi"/>
-                          <w:color w:val="207A22"/>
-                          <w:sz w:val="48"/>
-                          <w:szCs w:val="48"/>
+                          <w:b/>
+                          <w:bCs/>
+                          <w:color w:val="339966"/>
+                          <w:sz w:val="72"/>
+                          <w:szCs w:val="72"/>
                         </w:rPr>
-                        <w:t>scolaire et documents partages pour l’ISCAE</w:t>
+                        <w:t xml:space="preserve"> </w:t>
+                      </w:r>
+                      <w:r>
+                        <w:rPr>
+                          <w:rFonts w:asciiTheme="minorBidi" w:hAnsiTheme="minorBidi"/>
+                          <w:b/>
+                          <w:bCs/>
+                          <w:color w:val="339966"/>
+                          <w:sz w:val="72"/>
+                          <w:szCs w:val="72"/>
+                        </w:rPr>
+                        <w:t xml:space="preserve">     </w:t>
                       </w:r>
                     </w:p>
                     <w:p>
@@ -381,115 +709,33 @@
                         <w:autoSpaceDN w:val="0"/>
                         <w:adjustRightInd w:val="0"/>
                         <w:rPr>
-                          <w:rFonts w:cstheme="majorBidi"/>
-                          <w:b/>
-                          <w:bCs/>
+                          <w:rFonts w:asciiTheme="minorBidi" w:hAnsiTheme="minorBidi"/>
                           <w:i/>
                           <w:iCs/>
-                          <w:color w:val="525252" w:themeColor="accent3" w:themeShade="80"/>
-                          <w:szCs w:val="28"/>
+                          <w:color w:val="008000"/>
+                          <w:sz w:val="72"/>
+                          <w:szCs w:val="72"/>
                         </w:rPr>
                       </w:pPr>
                       <w:r>
                         <w:rPr>
                           <w:rFonts w:cstheme="majorBidi"/>
-                          <w:b/>
-                          <w:bCs/>
                           <w:i/>
                           <w:iCs/>
-                          <w:color w:val="525252" w:themeColor="accent3" w:themeShade="80"/>
+                          <w:color w:val="008000"/>
                           <w:szCs w:val="28"/>
                         </w:rPr>
-                        <w:t xml:space="preserve">    </w:t>
-                      </w:r>
-                      <w:r>
-                        <w:rPr>
-                          <w:rFonts w:cstheme="majorBidi" w:hint="cs"/>
-                          <w:b/>
-                          <w:bCs/>
-                          <w:i/>
-                          <w:iCs/>
-                          <w:color w:val="525252" w:themeColor="accent3" w:themeShade="80"/>
-                          <w:szCs w:val="28"/>
-                          <w:rtl/>
-                        </w:rPr>
-                        <w:t xml:space="preserve">            </w:t>
-                      </w:r>
-                    </w:p>
-                    <w:p>
-                      <w:pPr>
-                        <w:autoSpaceDE w:val="0"/>
-                        <w:autoSpaceDN w:val="0"/>
-                        <w:adjustRightInd w:val="0"/>
-                        <w:rPr>
-                          <w:rFonts w:cstheme="majorBidi"/>
-                          <w:b/>
-                          <w:bCs/>
-                          <w:i/>
-                          <w:iCs/>
-                          <w:color w:val="525252" w:themeColor="accent3" w:themeShade="80"/>
-                          <w:szCs w:val="28"/>
-                        </w:rPr>
-                      </w:pPr>
-                    </w:p>
-                    <w:p>
-                      <w:pPr>
-                        <w:autoSpaceDE w:val="0"/>
-                        <w:autoSpaceDN w:val="0"/>
-                        <w:adjustRightInd w:val="0"/>
-                        <w:rPr>
-                          <w:rFonts w:cstheme="majorBidi"/>
-                          <w:b/>
-                          <w:bCs/>
-                          <w:i/>
-                          <w:iCs/>
-                          <w:color w:val="525252" w:themeColor="accent3" w:themeShade="80"/>
-                          <w:szCs w:val="28"/>
-                        </w:rPr>
-                      </w:pPr>
-                    </w:p>
-                    <w:p>
-                      <w:pPr>
-                        <w:autoSpaceDE w:val="0"/>
-                        <w:autoSpaceDN w:val="0"/>
-                        <w:adjustRightInd w:val="0"/>
-                        <w:rPr>
-                          <w:rFonts w:cstheme="majorBidi"/>
-                          <w:b/>
-                          <w:bCs/>
-                          <w:color w:val="525252" w:themeColor="accent3" w:themeShade="80"/>
-                          <w:szCs w:val="28"/>
-                        </w:rPr>
-                      </w:pPr>
-                      <w:r>
-                        <w:rPr>
-                          <w:rFonts w:cstheme="majorBidi"/>
-                          <w:b/>
-                          <w:bCs/>
-                          <w:color w:val="525252" w:themeColor="accent3" w:themeShade="80"/>
-                          <w:szCs w:val="28"/>
-                        </w:rPr>
-                        <w:t xml:space="preserve">            </w:t>
+                        <w:t xml:space="preserve">       </w:t>
                       </w:r>
                       <w:r>
                         <w:rPr>
                           <w:rFonts w:cstheme="majorBidi"/>
-                          <w:b/>
-                          <w:bCs/>
-                          <w:color w:val="525252" w:themeColor="accent3" w:themeShade="80"/>
+                          <w:i/>
+                          <w:iCs/>
+                          <w:color w:val="008000"/>
                           <w:szCs w:val="28"/>
                         </w:rPr>
-                        <w:t>Licence Professionnel en Réseaux Informatiques et Télécommunication</w:t>
-                      </w:r>
-                      <w:r>
-                        <w:rPr>
-                          <w:rFonts w:cstheme="majorBidi"/>
-                          <w:b/>
-                          <w:bCs/>
-                          <w:color w:val="525252" w:themeColor="accent3" w:themeShade="80"/>
-                          <w:szCs w:val="28"/>
-                        </w:rPr>
-                        <w:t>s</w:t>
+                        <w:t>Licence Professionnel en Réseaux Informatiques et Télécommunications</w:t>
                       </w:r>
                     </w:p>
                   </w:txbxContent>
@@ -502,6 +748,82 @@
       </w:r>
       <w:r>
         <w:rPr>
+          <w:rFonts w:eastAsiaTheme="majorEastAsia" w:cstheme="majorBidi"/>
+          <w:noProof/>
+          <w:lang w:eastAsia="fr-FR"/>
+        </w:rPr>
+        <w:drawing>
+          <wp:anchor distT="0" distB="0" distL="114300" distR="114300" simplePos="0" relativeHeight="251658240" behindDoc="0" locked="0" layoutInCell="1" allowOverlap="1" wp14:anchorId="0820035C" wp14:editId="4F2DA73A">
+            <wp:simplePos x="0" y="0"/>
+            <wp:positionH relativeFrom="column">
+              <wp:posOffset>2188815</wp:posOffset>
+            </wp:positionH>
+            <wp:positionV relativeFrom="page">
+              <wp:posOffset>-149269</wp:posOffset>
+            </wp:positionV>
+            <wp:extent cx="6210935" cy="10836275"/>
+            <wp:effectExtent l="0" t="0" r="0" b="3175"/>
+            <wp:wrapTopAndBottom/>
+            <wp:docPr id="1" name="Picture 1" descr="C:\Users\admin\Desktop\cover.png"/>
+            <wp:cNvGraphicFramePr>
+              <a:graphicFrameLocks xmlns:a="http://schemas.openxmlformats.org/drawingml/2006/main" noChangeAspect="1"/>
+            </wp:cNvGraphicFramePr>
+            <a:graphic xmlns:a="http://schemas.openxmlformats.org/drawingml/2006/main">
+              <a:graphicData uri="http://schemas.openxmlformats.org/drawingml/2006/picture">
+                <pic:pic xmlns:pic="http://schemas.openxmlformats.org/drawingml/2006/picture">
+                  <pic:nvPicPr>
+                    <pic:cNvPr id="0" name="Picture 1" descr="C:\Users\admin\Desktop\cover.png"/>
+                    <pic:cNvPicPr>
+                      <a:picLocks noChangeAspect="1" noChangeArrowheads="1"/>
+                    </pic:cNvPicPr>
+                  </pic:nvPicPr>
+                  <pic:blipFill>
+                    <a:blip r:embed="rId8">
+                      <a:duotone>
+                        <a:schemeClr val="accent6">
+                          <a:shade val="45000"/>
+                          <a:satMod val="135000"/>
+                        </a:schemeClr>
+                        <a:prstClr val="white"/>
+                      </a:duotone>
+                      <a:extLst>
+                        <a:ext uri="{28A0092B-C50C-407E-A947-70E740481C1C}">
+                          <a14:useLocalDpi xmlns:a14="http://schemas.microsoft.com/office/drawing/2010/main" val="0"/>
+                        </a:ext>
+                      </a:extLst>
+                    </a:blip>
+                    <a:srcRect/>
+                    <a:stretch>
+                      <a:fillRect/>
+                    </a:stretch>
+                  </pic:blipFill>
+                  <pic:spPr bwMode="auto">
+                    <a:xfrm>
+                      <a:off x="0" y="0"/>
+                      <a:ext cx="6210935" cy="10836275"/>
+                    </a:xfrm>
+                    <a:prstGeom prst="rect">
+                      <a:avLst/>
+                    </a:prstGeom>
+                    <a:noFill/>
+                    <a:ln>
+                      <a:noFill/>
+                    </a:ln>
+                  </pic:spPr>
+                </pic:pic>
+              </a:graphicData>
+            </a:graphic>
+            <wp14:sizeRelH relativeFrom="page">
+              <wp14:pctWidth>0</wp14:pctWidth>
+            </wp14:sizeRelH>
+            <wp14:sizeRelV relativeFrom="page">
+              <wp14:pctHeight>0</wp14:pctHeight>
+            </wp14:sizeRelV>
+          </wp:anchor>
+        </w:drawing>
+      </w:r>
+      <w:r>
+        <w:rPr>
           <w:rFonts w:ascii="Times New Roman" w:hAnsi="Times New Roman" w:cs="Times New Roman"/>
           <w:b/>
           <w:bCs/>
@@ -512,7 +834,7 @@
         <mc:AlternateContent>
           <mc:Choice Requires="wps">
             <w:drawing>
-              <wp:anchor distT="45720" distB="45720" distL="114300" distR="114300" simplePos="0" relativeHeight="251661312" behindDoc="0" locked="0" layoutInCell="1" allowOverlap="1" wp14:anchorId="501F4D4D" wp14:editId="5BE56654">
+              <wp:anchor distT="45720" distB="45720" distL="114300" distR="114300" simplePos="0" relativeHeight="251661312" behindDoc="0" locked="0" layoutInCell="1" allowOverlap="1" wp14:anchorId="25754EDD" wp14:editId="205F3241">
                 <wp:simplePos x="0" y="0"/>
                 <wp:positionH relativeFrom="column">
                   <wp:posOffset>1768475</wp:posOffset>
@@ -656,7 +978,19 @@
                                 <w:sz w:val="24"/>
                                 <w:szCs w:val="20"/>
                               </w:rPr>
-                              <w:t>Entreprises</w:t>
+                              <w:t>E</w:t>
+                            </w:r>
+                            <w:bookmarkStart w:id="0" w:name="_GoBack"/>
+                            <w:bookmarkEnd w:id="0"/>
+                            <w:r>
+                              <w:rPr>
+                                <w:rFonts w:cs="Calibri"/>
+                                <w:i/>
+                                <w:iCs/>
+                                <w:sz w:val="24"/>
+                                <w:szCs w:val="20"/>
+                              </w:rPr>
+                              <w:t>ntreprises</w:t>
                             </w:r>
                           </w:p>
                           <w:p>
@@ -686,7 +1020,7 @@
           </mc:Choice>
           <mc:Fallback>
             <w:pict>
-              <v:shape w14:anchorId="501F4D4D" id="_x0000_s1027" type="#_x0000_t202" style="position:absolute;margin-left:139.25pt;margin-top:27.05pt;width:360.8pt;height:101.3pt;z-index:251661312;visibility:visible;mso-wrap-style:square;mso-width-percent:0;mso-height-percent:0;mso-wrap-distance-left:9pt;mso-wrap-distance-top:3.6pt;mso-wrap-distance-right:9pt;mso-wrap-distance-bottom:3.6pt;mso-position-horizontal:absolute;mso-position-horizontal-relative:text;mso-position-vertical:absolute;mso-position-vertical-relative:page;mso-width-percent:0;mso-height-percent:0;mso-width-relative:margin;mso-height-relative:margin;v-text-anchor:top" o:gfxdata="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" filled="f" stroked="f">
+              <v:shape w14:anchorId="25754EDD" id="_x0000_s1028" type="#_x0000_t202" style="position:absolute;margin-left:139.25pt;margin-top:27.05pt;width:360.8pt;height:101.3pt;z-index:251661312;visibility:visible;mso-wrap-style:square;mso-width-percent:0;mso-height-percent:0;mso-wrap-distance-left:9pt;mso-wrap-distance-top:3.6pt;mso-wrap-distance-right:9pt;mso-wrap-distance-bottom:3.6pt;mso-position-horizontal:absolute;mso-position-horizontal-relative:text;mso-position-vertical:absolute;mso-position-vertical-relative:page;mso-width-percent:0;mso-height-percent:0;mso-width-relative:margin;mso-height-relative:margin;v-text-anchor:top" o:gfxdata="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" filled="f" stroked="f">
                 <v:textbox>
                   <w:txbxContent>
                     <w:p>
@@ -794,7 +1128,19 @@
                           <w:sz w:val="24"/>
                           <w:szCs w:val="20"/>
                         </w:rPr>
-                        <w:t>Entreprises</w:t>
+                        <w:t>E</w:t>
+                      </w:r>
+                      <w:bookmarkStart w:id="1" w:name="_GoBack"/>
+                      <w:bookmarkEnd w:id="1"/>
+                      <w:r>
+                        <w:rPr>
+                          <w:rFonts w:cs="Calibri"/>
+                          <w:i/>
+                          <w:iCs/>
+                          <w:sz w:val="24"/>
+                          <w:szCs w:val="20"/>
+                        </w:rPr>
+                        <w:t>ntreprises</w:t>
                       </w:r>
                     </w:p>
                     <w:p>
@@ -805,443 +1151,6 @@
                         </w:rPr>
                       </w:pPr>
                     </w:p>
-                  </w:txbxContent>
-                </v:textbox>
-                <w10:wrap type="topAndBottom" anchory="page"/>
-              </v:shape>
-            </w:pict>
-          </mc:Fallback>
-        </mc:AlternateContent>
-      </w:r>
-      <w:r>
-        <w:rPr>
-          <w:rFonts w:eastAsiaTheme="majorEastAsia" w:cstheme="majorBidi"/>
-          <w:noProof/>
-          <w:lang w:eastAsia="fr-FR"/>
-        </w:rPr>
-        <w:drawing>
-          <wp:anchor distT="0" distB="0" distL="114300" distR="114300" simplePos="0" relativeHeight="251658240" behindDoc="0" locked="0" layoutInCell="1" allowOverlap="1" wp14:anchorId="3613AC50" wp14:editId="2BC63B9A">
-            <wp:simplePos x="0" y="0"/>
-            <wp:positionH relativeFrom="column">
-              <wp:posOffset>1965960</wp:posOffset>
-            </wp:positionH>
-            <wp:positionV relativeFrom="page">
-              <wp:posOffset>-153670</wp:posOffset>
-            </wp:positionV>
-            <wp:extent cx="6210935" cy="10836275"/>
-            <wp:effectExtent l="0" t="0" r="0" b="3175"/>
-            <wp:wrapTopAndBottom/>
-            <wp:docPr id="1" name="Picture 1" descr="C:\Users\admin\Desktop\cover.png"/>
-            <wp:cNvGraphicFramePr>
-              <a:graphicFrameLocks xmlns:a="http://schemas.openxmlformats.org/drawingml/2006/main" noChangeAspect="1"/>
-            </wp:cNvGraphicFramePr>
-            <a:graphic xmlns:a="http://schemas.openxmlformats.org/drawingml/2006/main">
-              <a:graphicData uri="http://schemas.openxmlformats.org/drawingml/2006/picture">
-                <pic:pic xmlns:pic="http://schemas.openxmlformats.org/drawingml/2006/picture">
-                  <pic:nvPicPr>
-                    <pic:cNvPr id="0" name="Picture 1" descr="C:\Users\admin\Desktop\cover.png"/>
-                    <pic:cNvPicPr>
-                      <a:picLocks noChangeAspect="1" noChangeArrowheads="1"/>
-                    </pic:cNvPicPr>
-                  </pic:nvPicPr>
-                  <pic:blipFill>
-                    <a:blip r:embed="rId8">
-                      <a:duotone>
-                        <a:schemeClr val="accent6">
-                          <a:shade val="45000"/>
-                          <a:satMod val="135000"/>
-                        </a:schemeClr>
-                        <a:prstClr val="white"/>
-                      </a:duotone>
-                      <a:extLst>
-                        <a:ext uri="{28A0092B-C50C-407E-A947-70E740481C1C}">
-                          <a14:useLocalDpi xmlns:a14="http://schemas.microsoft.com/office/drawing/2010/main" val="0"/>
-                        </a:ext>
-                      </a:extLst>
-                    </a:blip>
-                    <a:srcRect/>
-                    <a:stretch>
-                      <a:fillRect/>
-                    </a:stretch>
-                  </pic:blipFill>
-                  <pic:spPr bwMode="auto">
-                    <a:xfrm>
-                      <a:off x="0" y="0"/>
-                      <a:ext cx="6210935" cy="10836275"/>
-                    </a:xfrm>
-                    <a:prstGeom prst="rect">
-                      <a:avLst/>
-                    </a:prstGeom>
-                    <a:noFill/>
-                    <a:ln>
-                      <a:noFill/>
-                    </a:ln>
-                  </pic:spPr>
-                </pic:pic>
-              </a:graphicData>
-            </a:graphic>
-            <wp14:sizeRelH relativeFrom="page">
-              <wp14:pctWidth>0</wp14:pctWidth>
-            </wp14:sizeRelH>
-            <wp14:sizeRelV relativeFrom="page">
-              <wp14:pctHeight>0</wp14:pctHeight>
-            </wp14:sizeRelV>
-          </wp:anchor>
-        </w:drawing>
-      </w:r>
-      <w:r>
-        <w:rPr>
-          <w:rFonts w:ascii="Times New Roman" w:hAnsi="Times New Roman" w:cs="Times New Roman"/>
-          <w:b/>
-          <w:bCs/>
-          <w:noProof/>
-          <w:szCs w:val="28"/>
-          <w:lang w:eastAsia="fr-FR"/>
-        </w:rPr>
-        <mc:AlternateContent>
-          <mc:Choice Requires="wps">
-            <w:drawing>
-              <wp:anchor distT="45720" distB="45720" distL="114300" distR="114300" simplePos="0" relativeHeight="251665408" behindDoc="0" locked="0" layoutInCell="1" allowOverlap="1" wp14:anchorId="6EE941CF" wp14:editId="058E8B41">
-                <wp:simplePos x="0" y="0"/>
-                <wp:positionH relativeFrom="column">
-                  <wp:posOffset>-518795</wp:posOffset>
-                </wp:positionH>
-                <wp:positionV relativeFrom="page">
-                  <wp:posOffset>6191250</wp:posOffset>
-                </wp:positionV>
-                <wp:extent cx="2533650" cy="2811145"/>
-                <wp:effectExtent l="0" t="0" r="0" b="0"/>
-                <wp:wrapTopAndBottom/>
-                <wp:docPr id="3" name="Text Box 2"/>
-                <wp:cNvGraphicFramePr>
-                  <a:graphicFrameLocks xmlns:a="http://schemas.openxmlformats.org/drawingml/2006/main"/>
-                </wp:cNvGraphicFramePr>
-                <a:graphic xmlns:a="http://schemas.openxmlformats.org/drawingml/2006/main">
-                  <a:graphicData uri="http://schemas.microsoft.com/office/word/2010/wordprocessingShape">
-                    <wps:wsp>
-                      <wps:cNvSpPr txBox="1">
-                        <a:spLocks noChangeArrowheads="1"/>
-                      </wps:cNvSpPr>
-                      <wps:spPr bwMode="auto">
-                        <a:xfrm>
-                          <a:off x="0" y="0"/>
-                          <a:ext cx="2533650" cy="2811145"/>
-                        </a:xfrm>
-                        <a:prstGeom prst="rect">
-                          <a:avLst/>
-                        </a:prstGeom>
-                        <a:noFill/>
-                        <a:ln w="9525">
-                          <a:noFill/>
-                          <a:miter lim="800000"/>
-                          <a:headEnd/>
-                          <a:tailEnd/>
-                        </a:ln>
-                      </wps:spPr>
-                      <wps:txbx>
-                        <w:txbxContent>
-                          <w:p>
-                            <w:pPr>
-                              <w:rPr>
-                                <w:rFonts w:asciiTheme="minorBidi" w:hAnsiTheme="minorBidi"/>
-                                <w:i/>
-                                <w:color w:val="87A846"/>
-                                <w:szCs w:val="28"/>
-                              </w:rPr>
-                            </w:pPr>
-                            <w:r>
-                              <w:rPr>
-                                <w:rFonts w:asciiTheme="minorBidi" w:hAnsiTheme="minorBidi"/>
-                                <w:i/>
-                                <w:iCs/>
-                                <w:color w:val="87A846"/>
-                                <w:szCs w:val="28"/>
-                              </w:rPr>
-                              <w:t>Réalisé par </w:t>
-                            </w:r>
-                            <w:r>
-                              <w:rPr>
-                                <w:rFonts w:asciiTheme="minorBidi" w:hAnsiTheme="minorBidi"/>
-                                <w:i/>
-                                <w:color w:val="87A846"/>
-                                <w:szCs w:val="28"/>
-                              </w:rPr>
-                              <w:t>:</w:t>
-                            </w:r>
-                          </w:p>
-                          <w:p>
-                            <w:pPr>
-                              <w:rPr>
-                                <w:rFonts w:asciiTheme="minorBidi" w:hAnsiTheme="minorBidi"/>
-                                <w:bCs/>
-                                <w:i/>
-                                <w:color w:val="000000" w:themeColor="text1"/>
-                                <w:szCs w:val="28"/>
-                              </w:rPr>
-                            </w:pPr>
-                            <w:r>
-                              <w:rPr>
-                                <w:rFonts w:asciiTheme="minorBidi" w:hAnsiTheme="minorBidi"/>
-                                <w:bCs/>
-                                <w:i/>
-                                <w:color w:val="000000" w:themeColor="text1"/>
-                                <w:szCs w:val="28"/>
-                              </w:rPr>
-                              <w:t xml:space="preserve">Brahim Mohamed Baheida </w:t>
-                            </w:r>
-                          </w:p>
-                          <w:p>
-                            <w:pPr>
-                              <w:rPr>
-                                <w:rFonts w:asciiTheme="minorBidi" w:hAnsiTheme="minorBidi"/>
-                                <w:bCs/>
-                                <w:i/>
-                                <w:color w:val="000000" w:themeColor="text1"/>
-                                <w:szCs w:val="28"/>
-                              </w:rPr>
-                            </w:pPr>
-                            <w:r>
-                              <w:rPr>
-                                <w:rFonts w:asciiTheme="minorBidi" w:hAnsiTheme="minorBidi"/>
-                                <w:bCs/>
-                                <w:i/>
-                                <w:color w:val="000000" w:themeColor="text1"/>
-                                <w:szCs w:val="28"/>
-                              </w:rPr>
-                              <w:t>Mohamed Sidatt Alem</w:t>
-                            </w:r>
-                          </w:p>
-                          <w:p>
-                            <w:pPr>
-                              <w:rPr>
-                                <w:rFonts w:asciiTheme="minorBidi" w:hAnsiTheme="minorBidi"/>
-                                <w:bCs/>
-                                <w:i/>
-                                <w:color w:val="000000" w:themeColor="text1"/>
-                                <w:szCs w:val="28"/>
-                              </w:rPr>
-                            </w:pPr>
-                          </w:p>
-                          <w:p>
-                            <w:pPr>
-                              <w:rPr>
-                                <w:rFonts w:asciiTheme="minorBidi" w:hAnsiTheme="minorBidi"/>
-                                <w:bCs/>
-                                <w:i/>
-                                <w:color w:val="000000" w:themeColor="text1"/>
-                                <w:szCs w:val="28"/>
-                              </w:rPr>
-                            </w:pPr>
-                          </w:p>
-                          <w:p>
-                            <w:pPr>
-                              <w:rPr>
-                                <w:rFonts w:asciiTheme="minorBidi" w:hAnsiTheme="minorBidi"/>
-                                <w:bCs/>
-                                <w:i/>
-                                <w:color w:val="7B7B7B" w:themeColor="accent3" w:themeShade="BF"/>
-                                <w:szCs w:val="28"/>
-                              </w:rPr>
-                            </w:pPr>
-                            <w:r>
-                              <w:rPr>
-                                <w:rFonts w:asciiTheme="minorBidi" w:hAnsiTheme="minorBidi"/>
-                                <w:bCs/>
-                                <w:i/>
-                                <w:color w:val="87A846"/>
-                                <w:szCs w:val="28"/>
-                              </w:rPr>
-                              <w:t>Encadré par </w:t>
-                            </w:r>
-                            <w:r>
-                              <w:rPr>
-                                <w:rFonts w:asciiTheme="minorBidi" w:hAnsiTheme="minorBidi"/>
-                                <w:bCs/>
-                                <w:i/>
-                                <w:color w:val="7B7B7B" w:themeColor="accent3" w:themeShade="BF"/>
-                                <w:szCs w:val="28"/>
-                              </w:rPr>
-                              <w:t>:</w:t>
-                            </w:r>
-                          </w:p>
-                          <w:p>
-                            <w:pPr>
-                              <w:rPr>
-                                <w:rFonts w:asciiTheme="minorBidi" w:hAnsiTheme="minorBidi"/>
-                                <w:szCs w:val="28"/>
-                              </w:rPr>
-                            </w:pPr>
-                            <w:r>
-                              <w:rPr>
-                                <w:rFonts w:asciiTheme="minorBidi" w:hAnsiTheme="minorBidi"/>
-                                <w:szCs w:val="28"/>
-                              </w:rPr>
-                              <w:t>Dr. Ethmane ould Ebbe</w:t>
-                            </w:r>
-                          </w:p>
-                          <w:p/>
-                        </w:txbxContent>
-                      </wps:txbx>
-                      <wps:bodyPr rot="0" vert="horz" wrap="square" lIns="91440" tIns="45720" rIns="91440" bIns="45720" anchor="t" anchorCtr="0">
-                        <a:noAutofit/>
-                      </wps:bodyPr>
-                    </wps:wsp>
-                  </a:graphicData>
-                </a:graphic>
-                <wp14:sizeRelH relativeFrom="margin">
-                  <wp14:pctWidth>0</wp14:pctWidth>
-                </wp14:sizeRelH>
-                <wp14:sizeRelV relativeFrom="margin">
-                  <wp14:pctHeight>0</wp14:pctHeight>
-                </wp14:sizeRelV>
-              </wp:anchor>
-            </w:drawing>
-          </mc:Choice>
-          <mc:Fallback>
-            <w:pict>
-              <v:shape w14:anchorId="6EE941CF" id="_x0000_s1028" type="#_x0000_t202" style="position:absolute;margin-left:-40.85pt;margin-top:487.5pt;width:199.5pt;height:221.35pt;z-index:251665408;visibility:visible;mso-wrap-style:square;mso-width-percent:0;mso-height-percent:0;mso-wrap-distance-left:9pt;mso-wrap-distance-top:3.6pt;mso-wrap-distance-right:9pt;mso-wrap-distance-bottom:3.6pt;mso-position-horizontal:absolute;mso-position-horizontal-relative:text;mso-position-vertical:absolute;mso-position-vertical-relative:page;mso-width-percent:0;mso-height-percent:0;mso-width-relative:margin;mso-height-relative:margin;v-text-anchor:top" o:gfxdata="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" filled="f" stroked="f">
-                <v:textbox>
-                  <w:txbxContent>
-                    <w:p>
-                      <w:pPr>
-                        <w:rPr>
-                          <w:rFonts w:asciiTheme="minorBidi" w:hAnsiTheme="minorBidi"/>
-                          <w:i/>
-                          <w:color w:val="87A846"/>
-                          <w:szCs w:val="28"/>
-                        </w:rPr>
-                      </w:pPr>
-                      <w:r>
-                        <w:rPr>
-                          <w:rFonts w:asciiTheme="minorBidi" w:hAnsiTheme="minorBidi"/>
-                          <w:i/>
-                          <w:iCs/>
-                          <w:color w:val="87A846"/>
-                          <w:szCs w:val="28"/>
-                        </w:rPr>
-                        <w:t>Réalisé par </w:t>
-                      </w:r>
-                      <w:r>
-                        <w:rPr>
-                          <w:rFonts w:asciiTheme="minorBidi" w:hAnsiTheme="minorBidi"/>
-                          <w:i/>
-                          <w:color w:val="87A846"/>
-                          <w:szCs w:val="28"/>
-                        </w:rPr>
-                        <w:t>:</w:t>
-                      </w:r>
-                    </w:p>
-                    <w:p>
-                      <w:pPr>
-                        <w:rPr>
-                          <w:rFonts w:asciiTheme="minorBidi" w:hAnsiTheme="minorBidi"/>
-                          <w:bCs/>
-                          <w:i/>
-                          <w:color w:val="000000" w:themeColor="text1"/>
-                          <w:szCs w:val="28"/>
-                        </w:rPr>
-                      </w:pPr>
-                      <w:r>
-                        <w:rPr>
-                          <w:rFonts w:asciiTheme="minorBidi" w:hAnsiTheme="minorBidi"/>
-                          <w:bCs/>
-                          <w:i/>
-                          <w:color w:val="000000" w:themeColor="text1"/>
-                          <w:szCs w:val="28"/>
-                        </w:rPr>
-                        <w:t xml:space="preserve">Brahim Mohamed Baheida </w:t>
-                      </w:r>
-                    </w:p>
-                    <w:p>
-                      <w:pPr>
-                        <w:rPr>
-                          <w:rFonts w:asciiTheme="minorBidi" w:hAnsiTheme="minorBidi"/>
-                          <w:bCs/>
-                          <w:i/>
-                          <w:color w:val="000000" w:themeColor="text1"/>
-                          <w:szCs w:val="28"/>
-                        </w:rPr>
-                      </w:pPr>
-                      <w:r>
-                        <w:rPr>
-                          <w:rFonts w:asciiTheme="minorBidi" w:hAnsiTheme="minorBidi"/>
-                          <w:bCs/>
-                          <w:i/>
-                          <w:color w:val="000000" w:themeColor="text1"/>
-                          <w:szCs w:val="28"/>
-                        </w:rPr>
-                        <w:t>Mohamed Sidatt Alem</w:t>
-                      </w:r>
-                    </w:p>
-                    <w:p>
-                      <w:pPr>
-                        <w:rPr>
-                          <w:rFonts w:asciiTheme="minorBidi" w:hAnsiTheme="minorBidi"/>
-                          <w:bCs/>
-                          <w:i/>
-                          <w:color w:val="000000" w:themeColor="text1"/>
-                          <w:szCs w:val="28"/>
-                        </w:rPr>
-                      </w:pPr>
-                    </w:p>
-                    <w:p>
-                      <w:pPr>
-                        <w:rPr>
-                          <w:rFonts w:asciiTheme="minorBidi" w:hAnsiTheme="minorBidi"/>
-                          <w:bCs/>
-                          <w:i/>
-                          <w:color w:val="000000" w:themeColor="text1"/>
-                          <w:szCs w:val="28"/>
-                        </w:rPr>
-                      </w:pPr>
-                    </w:p>
-                    <w:p>
-                      <w:pPr>
-                        <w:rPr>
-                          <w:rFonts w:asciiTheme="minorBidi" w:hAnsiTheme="minorBidi"/>
-                          <w:bCs/>
-                          <w:i/>
-                          <w:color w:val="7B7B7B" w:themeColor="accent3" w:themeShade="BF"/>
-                          <w:szCs w:val="28"/>
-                        </w:rPr>
-                      </w:pPr>
-                      <w:r>
-                        <w:rPr>
-                          <w:rFonts w:asciiTheme="minorBidi" w:hAnsiTheme="minorBidi"/>
-                          <w:bCs/>
-                          <w:i/>
-                          <w:color w:val="87A846"/>
-                          <w:szCs w:val="28"/>
-                        </w:rPr>
-                        <w:t>Encadré par </w:t>
-                      </w:r>
-                      <w:r>
-                        <w:rPr>
-                          <w:rFonts w:asciiTheme="minorBidi" w:hAnsiTheme="minorBidi"/>
-                          <w:bCs/>
-                          <w:i/>
-                          <w:color w:val="7B7B7B" w:themeColor="accent3" w:themeShade="BF"/>
-                          <w:szCs w:val="28"/>
-                        </w:rPr>
-                        <w:t>:</w:t>
-                      </w:r>
-                    </w:p>
-                    <w:p>
-                      <w:pPr>
-                        <w:rPr>
-                          <w:rFonts w:asciiTheme="minorBidi" w:hAnsiTheme="minorBidi"/>
-                          <w:szCs w:val="28"/>
-                        </w:rPr>
-                      </w:pPr>
-                      <w:r>
-                        <w:rPr>
-                          <w:rFonts w:asciiTheme="minorBidi" w:hAnsiTheme="minorBidi"/>
-                          <w:szCs w:val="28"/>
-                        </w:rPr>
-                        <w:t>Dr. Ethmane ould Ebbe</w:t>
-                      </w:r>
-                    </w:p>
-                    <w:p/>
                   </w:txbxContent>
                 </v:textbox>
                 <w10:wrap type="topAndBottom" anchory="page"/>
@@ -1508,7 +1417,7 @@
           <w:szCs w:val="48"/>
         </w:rPr>
       </w:pPr>
-      <w:bookmarkStart w:id="0" w:name="_Toc483153957"/>
+      <w:bookmarkStart w:id="2" w:name="_Toc483153957"/>
       <w:r>
         <w:rPr>
           <w:rFonts w:ascii="Agency FB" w:hAnsi="Agency FB"/>
@@ -1518,7 +1427,7 @@
         </w:rPr>
         <w:t>Dédicace</w:t>
       </w:r>
-      <w:bookmarkEnd w:id="0"/>
+      <w:bookmarkEnd w:id="2"/>
     </w:p>
     <w:p/>
     <w:p/>
@@ -1799,7 +1708,7 @@
           <w:szCs w:val="52"/>
         </w:rPr>
       </w:pPr>
-      <w:bookmarkStart w:id="1" w:name="_Toc483153958"/>
+      <w:bookmarkStart w:id="3" w:name="_Toc483153958"/>
       <w:r>
         <w:rPr>
           <w:rFonts w:ascii="Agency FB" w:hAnsi="Agency FB"/>
@@ -1810,7 +1719,7 @@
         <w:lastRenderedPageBreak/>
         <w:t>Remerciement</w:t>
       </w:r>
-      <w:bookmarkEnd w:id="1"/>
+      <w:bookmarkEnd w:id="3"/>
     </w:p>
     <w:p/>
     <w:p>
@@ -2299,7 +2208,7 @@
           <w:szCs w:val="52"/>
         </w:rPr>
       </w:pPr>
-      <w:bookmarkStart w:id="2" w:name="_Toc483153959"/>
+      <w:bookmarkStart w:id="4" w:name="_Toc483153959"/>
       <w:r>
         <w:rPr>
           <w:rFonts w:ascii="Agency FB" w:hAnsi="Agency FB" w:cstheme="minorBidi"/>
@@ -2318,7 +2227,7 @@
         </w:rPr>
         <w:t>e</w:t>
       </w:r>
-      <w:bookmarkEnd w:id="2"/>
+      <w:bookmarkEnd w:id="4"/>
     </w:p>
     <w:sdt>
       <w:sdtPr>
@@ -9717,6 +9626,7 @@
               <w:sz w:val="24"/>
               <w:szCs w:val="24"/>
             </w:rPr>
+            <w:lastRenderedPageBreak/>
             <w:fldChar w:fldCharType="end"/>
           </w:r>
         </w:p>
@@ -9733,7 +9643,7 @@
           <w:szCs w:val="52"/>
         </w:rPr>
       </w:pPr>
-      <w:bookmarkStart w:id="3" w:name="_Toc483153960"/>
+      <w:bookmarkStart w:id="5" w:name="_Toc483153960"/>
       <w:r>
         <w:rPr>
           <w:rFonts w:ascii="Agency FB" w:hAnsi="Agency FB"/>
@@ -9741,10 +9651,9 @@
           <w:sz w:val="52"/>
           <w:szCs w:val="52"/>
         </w:rPr>
-        <w:lastRenderedPageBreak/>
         <w:t>Table de Figures</w:t>
       </w:r>
-      <w:bookmarkEnd w:id="3"/>
+      <w:bookmarkEnd w:id="5"/>
     </w:p>
     <w:p>
       <w:pPr>
@@ -10219,7 +10128,7 @@
           <w:szCs w:val="48"/>
         </w:rPr>
       </w:pPr>
-      <w:bookmarkStart w:id="4" w:name="_Toc483153961"/>
+      <w:bookmarkStart w:id="6" w:name="_Toc483153961"/>
       <w:r>
         <w:rPr>
           <w:rFonts w:ascii="Agency FB" w:hAnsi="Agency FB"/>
@@ -10239,7 +10148,7 @@
         </w:rPr>
         <w:t>n</w:t>
       </w:r>
-      <w:bookmarkEnd w:id="4"/>
+      <w:bookmarkEnd w:id="6"/>
     </w:p>
     <w:p/>
     <w:p>
@@ -11654,7 +11563,7 @@
           <w:szCs w:val="48"/>
         </w:rPr>
       </w:pPr>
-      <w:bookmarkStart w:id="5" w:name="_Toc483153962"/>
+      <w:bookmarkStart w:id="7" w:name="_Toc483153962"/>
       <w:r>
         <w:rPr>
           <w:rFonts w:ascii="Agency FB" w:hAnsi="Agency FB"/>
@@ -11665,7 +11574,7 @@
         <w:lastRenderedPageBreak/>
         <w:t>Contexte du mémoire</w:t>
       </w:r>
-      <w:bookmarkEnd w:id="5"/>
+      <w:bookmarkEnd w:id="7"/>
     </w:p>
     <w:p/>
     <w:p>
@@ -11681,7 +11590,7 @@
           <w:szCs w:val="32"/>
         </w:rPr>
       </w:pPr>
-      <w:bookmarkStart w:id="6" w:name="_Toc483153963"/>
+      <w:bookmarkStart w:id="8" w:name="_Toc483153963"/>
       <w:r>
         <w:rPr>
           <w:color w:val="385623" w:themeColor="accent6" w:themeShade="80"/>
@@ -11735,7 +11644,7 @@
         </w:rPr>
         <w:t> :</w:t>
       </w:r>
-      <w:bookmarkEnd w:id="6"/>
+      <w:bookmarkEnd w:id="8"/>
     </w:p>
     <w:p>
       <w:pPr>
@@ -12030,14 +11939,14 @@
           <w:color w:val="385623" w:themeColor="accent6" w:themeShade="80"/>
         </w:rPr>
       </w:pPr>
-      <w:bookmarkStart w:id="7" w:name="_Toc483153964"/>
+      <w:bookmarkStart w:id="9" w:name="_Toc483153964"/>
       <w:r>
         <w:rPr>
           <w:color w:val="385623" w:themeColor="accent6" w:themeShade="80"/>
         </w:rPr>
         <w:t>Interaction :</w:t>
       </w:r>
-      <w:bookmarkEnd w:id="7"/>
+      <w:bookmarkEnd w:id="9"/>
     </w:p>
     <w:p>
       <w:pPr>
@@ -12235,16 +12144,7 @@
           <w:rFonts w:cstheme="majorBidi"/>
           <w:szCs w:val="24"/>
         </w:rPr>
-        <w:t xml:space="preserve"> des avis, de</w:t>
-      </w:r>
-      <w:bookmarkStart w:id="8" w:name="_GoBack"/>
-      <w:bookmarkEnd w:id="8"/>
-      <w:r>
-        <w:rPr>
-          <w:rFonts w:cstheme="majorBidi"/>
-          <w:szCs w:val="24"/>
-        </w:rPr>
-        <w:t>s résultats, la liste des étudiants, activer et désactiver des comptes.</w:t>
+        <w:t xml:space="preserve"> des avis, des résultats, la liste des étudiants, activer et désactiver des comptes.</w:t>
       </w:r>
     </w:p>
     <w:p>
@@ -12261,7 +12161,7 @@
           <w:szCs w:val="26"/>
         </w:rPr>
       </w:pPr>
-      <w:bookmarkStart w:id="9" w:name="_Toc483153965"/>
+      <w:bookmarkStart w:id="10" w:name="_Toc483153965"/>
       <w:r>
         <w:rPr>
           <w:rFonts w:asciiTheme="minorBidi" w:hAnsiTheme="minorBidi" w:cstheme="minorBidi"/>
@@ -12280,7 +12180,7 @@
         </w:rPr>
         <w:t> :</w:t>
       </w:r>
-      <w:bookmarkEnd w:id="9"/>
+      <w:bookmarkEnd w:id="10"/>
     </w:p>
     <w:p>
       <w:pPr>
@@ -12496,7 +12396,7 @@
           <w:szCs w:val="26"/>
         </w:rPr>
       </w:pPr>
-      <w:bookmarkStart w:id="10" w:name="_Toc483153966"/>
+      <w:bookmarkStart w:id="11" w:name="_Toc483153966"/>
       <w:r>
         <w:rPr>
           <w:rFonts w:asciiTheme="minorBidi" w:hAnsiTheme="minorBidi" w:cstheme="minorBidi"/>
@@ -12515,7 +12415,7 @@
         </w:rPr>
         <w:t> :</w:t>
       </w:r>
-      <w:bookmarkEnd w:id="10"/>
+      <w:bookmarkEnd w:id="11"/>
     </w:p>
     <w:p>
       <w:pPr>
@@ -12567,7 +12467,7 @@
           <w:szCs w:val="26"/>
         </w:rPr>
       </w:pPr>
-      <w:bookmarkStart w:id="11" w:name="_Toc483153967"/>
+      <w:bookmarkStart w:id="12" w:name="_Toc483153967"/>
       <w:r>
         <w:rPr>
           <w:rFonts w:asciiTheme="minorBidi" w:hAnsiTheme="minorBidi" w:cstheme="minorBidi"/>
@@ -12586,7 +12486,7 @@
         </w:rPr>
         <w:t> :</w:t>
       </w:r>
-      <w:bookmarkEnd w:id="11"/>
+      <w:bookmarkEnd w:id="12"/>
     </w:p>
     <w:p>
       <w:r>
@@ -12677,7 +12577,7 @@
           <w:szCs w:val="26"/>
         </w:rPr>
       </w:pPr>
-      <w:bookmarkStart w:id="12" w:name="_Toc483153968"/>
+      <w:bookmarkStart w:id="13" w:name="_Toc483153968"/>
       <w:r>
         <w:rPr>
           <w:rFonts w:asciiTheme="minorBidi" w:hAnsiTheme="minorBidi" w:cstheme="minorBidi"/>
@@ -12696,7 +12596,7 @@
         </w:rPr>
         <w:t> :</w:t>
       </w:r>
-      <w:bookmarkEnd w:id="12"/>
+      <w:bookmarkEnd w:id="13"/>
     </w:p>
     <w:p>
       <w:r>
@@ -13110,7 +13010,7 @@
           <w:szCs w:val="32"/>
         </w:rPr>
       </w:pPr>
-      <w:bookmarkStart w:id="13" w:name="_Toc483153969"/>
+      <w:bookmarkStart w:id="14" w:name="_Toc483153969"/>
       <w:r>
         <w:rPr>
           <w:color w:val="385623" w:themeColor="accent6" w:themeShade="80"/>
@@ -13127,7 +13027,7 @@
         </w:rPr>
         <w:t> :</w:t>
       </w:r>
-      <w:bookmarkEnd w:id="13"/>
+      <w:bookmarkEnd w:id="14"/>
     </w:p>
     <w:p>
       <w:r>
@@ -13164,7 +13064,7 @@
           <w:szCs w:val="48"/>
         </w:rPr>
       </w:pPr>
-      <w:bookmarkStart w:id="14" w:name="_Toc483153970"/>
+      <w:bookmarkStart w:id="15" w:name="_Toc483153970"/>
       <w:r>
         <w:rPr>
           <w:rFonts w:ascii="Agency FB" w:hAnsi="Agency FB"/>
@@ -13217,7 +13117,7 @@
         </w:rPr>
         <w:t> :</w:t>
       </w:r>
-      <w:bookmarkEnd w:id="14"/>
+      <w:bookmarkEnd w:id="15"/>
     </w:p>
     <w:p>
       <w:pPr>
@@ -13232,7 +13132,7 @@
           <w:szCs w:val="32"/>
         </w:rPr>
       </w:pPr>
-      <w:bookmarkStart w:id="15" w:name="_Toc483153971"/>
+      <w:bookmarkStart w:id="16" w:name="_Toc483153971"/>
       <w:r>
         <w:rPr>
           <w:color w:val="385623" w:themeColor="accent6" w:themeShade="80"/>
@@ -13257,7 +13157,7 @@
         </w:rPr>
         <w:t> :</w:t>
       </w:r>
-      <w:bookmarkEnd w:id="15"/>
+      <w:bookmarkEnd w:id="16"/>
     </w:p>
     <w:p>
       <w:pPr>
@@ -13272,7 +13172,7 @@
           <w:szCs w:val="32"/>
         </w:rPr>
       </w:pPr>
-      <w:bookmarkStart w:id="16" w:name="_Toc483153972"/>
+      <w:bookmarkStart w:id="17" w:name="_Toc483153972"/>
       <w:r>
         <w:rPr>
           <w:color w:val="385623" w:themeColor="accent6" w:themeShade="80"/>
@@ -13289,7 +13189,7 @@
         </w:rPr>
         <w:t> :</w:t>
       </w:r>
-      <w:bookmarkEnd w:id="16"/>
+      <w:bookmarkEnd w:id="17"/>
     </w:p>
     <w:p>
       <w:pPr>
@@ -13366,7 +13266,7 @@
           <w:color w:val="1F3864" w:themeColor="accent1" w:themeShade="80"/>
         </w:rPr>
       </w:pPr>
-      <w:bookmarkStart w:id="17" w:name="_Toc483153973"/>
+      <w:bookmarkStart w:id="18" w:name="_Toc483153973"/>
       <w:r>
         <w:rPr>
           <w:rFonts w:asciiTheme="minorBidi" w:hAnsiTheme="minorBidi" w:cstheme="minorBidi"/>
@@ -13374,7 +13274,7 @@
         </w:rPr>
         <w:t>Pourquoi Merise :</w:t>
       </w:r>
-      <w:bookmarkEnd w:id="17"/>
+      <w:bookmarkEnd w:id="18"/>
     </w:p>
     <w:p>
       <w:r>
@@ -13529,7 +13429,7 @@
           <w:rFonts w:asciiTheme="minorBidi" w:hAnsiTheme="minorBidi" w:cstheme="minorBidi"/>
         </w:rPr>
       </w:pPr>
-      <w:bookmarkStart w:id="18" w:name="_Toc483153974"/>
+      <w:bookmarkStart w:id="19" w:name="_Toc483153974"/>
       <w:r>
         <w:rPr>
           <w:rFonts w:asciiTheme="minorBidi" w:hAnsiTheme="minorBidi" w:cstheme="minorBidi"/>
@@ -13542,7 +13442,7 @@
         </w:rPr>
         <w:t> :</w:t>
       </w:r>
-      <w:bookmarkEnd w:id="18"/>
+      <w:bookmarkEnd w:id="19"/>
     </w:p>
     <w:p>
       <w:r>
@@ -13670,7 +13570,7 @@
           <w:color w:val="1F3864" w:themeColor="accent1" w:themeShade="80"/>
         </w:rPr>
       </w:pPr>
-      <w:bookmarkStart w:id="19" w:name="_Toc483153975"/>
+      <w:bookmarkStart w:id="20" w:name="_Toc483153975"/>
       <w:r>
         <w:rPr>
           <w:noProof/>
@@ -13721,7 +13621,7 @@
                                 <w:noProof/>
                               </w:rPr>
                             </w:pPr>
-                            <w:bookmarkStart w:id="20" w:name="_Toc483010231"/>
+                            <w:bookmarkStart w:id="21" w:name="_Toc483010231"/>
                             <w:r>
                               <w:t xml:space="preserve">Figure </w:t>
                             </w:r>
@@ -13736,7 +13636,7 @@
                             <w:r>
                               <w:t xml:space="preserve"> : Modèle Conceptuel de </w:t>
                             </w:r>
-                            <w:bookmarkEnd w:id="20"/>
+                            <w:bookmarkEnd w:id="21"/>
                             <w:r>
                               <w:t>données</w:t>
                             </w:r>
@@ -13770,7 +13670,7 @@
                           <w:noProof/>
                         </w:rPr>
                       </w:pPr>
-                      <w:bookmarkStart w:id="21" w:name="_Toc483010231"/>
+                      <w:bookmarkStart w:id="22" w:name="_Toc483010231"/>
                       <w:r>
                         <w:t xml:space="preserve">Figure </w:t>
                       </w:r>
@@ -13785,7 +13685,7 @@
                       <w:r>
                         <w:t xml:space="preserve"> : Modèle Conceptuel de </w:t>
                       </w:r>
-                      <w:bookmarkEnd w:id="21"/>
+                      <w:bookmarkEnd w:id="22"/>
                       <w:r>
                         <w:t>données</w:t>
                       </w:r>
@@ -13866,7 +13766,7 @@
         </w:rPr>
         <w:t>MCD :</w:t>
       </w:r>
-      <w:bookmarkEnd w:id="19"/>
+      <w:bookmarkEnd w:id="20"/>
     </w:p>
     <w:p/>
     <w:p/>
@@ -23143,7 +23043,7 @@
           <w:color w:val="1F3864" w:themeColor="accent1" w:themeShade="80"/>
         </w:rPr>
       </w:pPr>
-      <w:bookmarkStart w:id="22" w:name="_Toc483153976"/>
+      <w:bookmarkStart w:id="23" w:name="_Toc483153976"/>
       <w:r>
         <w:rPr>
           <w:noProof/>
@@ -23212,7 +23112,7 @@
         </w:rPr>
         <w:t>MLD :</w:t>
       </w:r>
-      <w:bookmarkEnd w:id="22"/>
+      <w:bookmarkEnd w:id="23"/>
     </w:p>
     <w:p>
       <w:r>
@@ -23264,7 +23164,7 @@
                                 <w:noProof/>
                               </w:rPr>
                             </w:pPr>
-                            <w:bookmarkStart w:id="23" w:name="_Toc483010232"/>
+                            <w:bookmarkStart w:id="24" w:name="_Toc483010232"/>
                             <w:r>
                               <w:t xml:space="preserve">Figure </w:t>
                             </w:r>
@@ -23279,7 +23179,7 @@
                             <w:r>
                               <w:t xml:space="preserve"> : Modèle Logique de </w:t>
                             </w:r>
-                            <w:bookmarkEnd w:id="23"/>
+                            <w:bookmarkEnd w:id="24"/>
                             <w:r>
                               <w:t>Données</w:t>
                             </w:r>
@@ -23313,7 +23213,7 @@
                           <w:noProof/>
                         </w:rPr>
                       </w:pPr>
-                      <w:bookmarkStart w:id="24" w:name="_Toc483010232"/>
+                      <w:bookmarkStart w:id="25" w:name="_Toc483010232"/>
                       <w:r>
                         <w:t xml:space="preserve">Figure </w:t>
                       </w:r>
@@ -23328,7 +23228,7 @@
                       <w:r>
                         <w:t xml:space="preserve"> : Modèle Logique de </w:t>
                       </w:r>
-                      <w:bookmarkEnd w:id="24"/>
+                      <w:bookmarkEnd w:id="25"/>
                       <w:r>
                         <w:t>Données</w:t>
                       </w:r>
@@ -23356,7 +23256,7 @@
           <w:szCs w:val="32"/>
         </w:rPr>
       </w:pPr>
-      <w:bookmarkStart w:id="25" w:name="_Toc483153978"/>
+      <w:bookmarkStart w:id="26" w:name="_Toc483153978"/>
       <w:r>
         <w:rPr>
           <w:color w:val="385623" w:themeColor="accent6" w:themeShade="80"/>
@@ -23410,7 +23310,7 @@
         </w:rPr>
         <w:t> :</w:t>
       </w:r>
-      <w:bookmarkEnd w:id="25"/>
+      <w:bookmarkEnd w:id="26"/>
     </w:p>
     <w:p>
       <w:pPr>
@@ -23729,7 +23629,7 @@
           <w:color w:val="1F3864" w:themeColor="accent1" w:themeShade="80"/>
         </w:rPr>
       </w:pPr>
-      <w:bookmarkStart w:id="26" w:name="_Toc483153977"/>
+      <w:bookmarkStart w:id="27" w:name="_Toc483153977"/>
       <w:r>
         <w:rPr>
           <w:rFonts w:asciiTheme="minorBidi" w:hAnsiTheme="minorBidi" w:cstheme="minorBidi"/>
@@ -23737,7 +23637,7 @@
         </w:rPr>
         <w:t>SQL Server :</w:t>
       </w:r>
-      <w:bookmarkEnd w:id="26"/>
+      <w:bookmarkEnd w:id="27"/>
     </w:p>
     <w:p>
       <w:r>
@@ -23842,7 +23742,7 @@
           <w:lang w:val="en-US"/>
         </w:rPr>
       </w:pPr>
-      <w:bookmarkStart w:id="27" w:name="_Toc483153979"/>
+      <w:bookmarkStart w:id="28" w:name="_Toc483153979"/>
       <w:r>
         <w:rPr>
           <w:rFonts w:asciiTheme="minorBidi" w:hAnsiTheme="minorBidi" w:cstheme="minorBidi"/>
@@ -23859,7 +23759,7 @@
         </w:rPr>
         <w:t>2015:</w:t>
       </w:r>
-      <w:bookmarkEnd w:id="27"/>
+      <w:bookmarkEnd w:id="28"/>
     </w:p>
     <w:p>
       <w:pPr>
@@ -23989,7 +23889,7 @@
           <w:lang w:val="en-US"/>
         </w:rPr>
       </w:pPr>
-      <w:bookmarkStart w:id="28" w:name="_Toc483153980"/>
+      <w:bookmarkStart w:id="29" w:name="_Toc483153980"/>
       <w:r>
         <w:rPr>
           <w:rFonts w:asciiTheme="minorBidi" w:hAnsiTheme="minorBidi" w:cstheme="minorBidi"/>
@@ -23998,7 +23898,7 @@
         </w:rPr>
         <w:t>SQL Server Management Studio (SSMS 2016):</w:t>
       </w:r>
-      <w:bookmarkEnd w:id="28"/>
+      <w:bookmarkEnd w:id="29"/>
     </w:p>
     <w:p>
       <w:pPr>
@@ -24086,7 +23986,7 @@
           <w:lang w:val="en-US"/>
         </w:rPr>
       </w:pPr>
-      <w:bookmarkStart w:id="29" w:name="_Toc483153981"/>
+      <w:bookmarkStart w:id="30" w:name="_Toc483153981"/>
       <w:r>
         <w:rPr>
           <w:rFonts w:asciiTheme="minorBidi" w:hAnsiTheme="minorBidi" w:cstheme="minorBidi"/>
@@ -24095,7 +23995,7 @@
         </w:rPr>
         <w:t>GIT:</w:t>
       </w:r>
-      <w:bookmarkEnd w:id="29"/>
+      <w:bookmarkEnd w:id="30"/>
     </w:p>
     <w:p>
       <w:pPr>
@@ -24202,7 +24102,7 @@
           <w:lang w:val="en-US"/>
         </w:rPr>
       </w:pPr>
-      <w:bookmarkStart w:id="30" w:name="_Toc483153982"/>
+      <w:bookmarkStart w:id="31" w:name="_Toc483153982"/>
       <w:r>
         <w:rPr>
           <w:rFonts w:asciiTheme="minorBidi" w:hAnsiTheme="minorBidi" w:cstheme="minorBidi"/>
@@ -24212,7 +24112,7 @@
         <w:lastRenderedPageBreak/>
         <w:t>Bitbucket:</w:t>
       </w:r>
-      <w:bookmarkEnd w:id="30"/>
+      <w:bookmarkEnd w:id="31"/>
     </w:p>
     <w:p>
       <w:pPr>
@@ -24600,7 +24500,7 @@
           <w:szCs w:val="32"/>
         </w:rPr>
       </w:pPr>
-      <w:bookmarkStart w:id="31" w:name="_Toc483153983"/>
+      <w:bookmarkStart w:id="32" w:name="_Toc483153983"/>
       <w:r>
         <w:rPr>
           <w:color w:val="385623" w:themeColor="accent6" w:themeShade="80"/>
@@ -24689,7 +24589,7 @@
         </w:rPr>
         <w:t>:</w:t>
       </w:r>
-      <w:bookmarkEnd w:id="31"/>
+      <w:bookmarkEnd w:id="32"/>
     </w:p>
     <w:p>
       <w:r>
@@ -24738,14 +24638,14 @@
           <w:lang w:val="en-US"/>
         </w:rPr>
       </w:pPr>
-      <w:bookmarkStart w:id="32" w:name="_Toc483153984"/>
+      <w:bookmarkStart w:id="33" w:name="_Toc483153984"/>
       <w:r>
         <w:rPr>
           <w:lang w:val="en-US"/>
         </w:rPr>
         <w:t>S – Single Responsability Principle (SRP):</w:t>
       </w:r>
-      <w:bookmarkEnd w:id="32"/>
+      <w:bookmarkEnd w:id="33"/>
     </w:p>
     <w:p>
       <w:r>
@@ -24783,7 +24683,7 @@
           <w:lang w:val="en-US"/>
         </w:rPr>
       </w:pPr>
-      <w:bookmarkStart w:id="33" w:name="_Toc483153985"/>
+      <w:bookmarkStart w:id="34" w:name="_Toc483153985"/>
       <w:r>
         <w:rPr>
           <w:lang w:val="en-US"/>
@@ -24796,7 +24696,7 @@
         </w:rPr>
         <w:t>– Open/Closed Principle (OCP):</w:t>
       </w:r>
-      <w:bookmarkEnd w:id="33"/>
+      <w:bookmarkEnd w:id="34"/>
     </w:p>
     <w:p>
       <w:r>
@@ -24816,11 +24716,11 @@
           <w:numId w:val="42"/>
         </w:numPr>
       </w:pPr>
-      <w:bookmarkStart w:id="34" w:name="_Toc483153986"/>
+      <w:bookmarkStart w:id="35" w:name="_Toc483153986"/>
       <w:r>
         <w:t>L – Liskov Substitution Principle (LSP) :</w:t>
       </w:r>
-      <w:bookmarkEnd w:id="34"/>
+      <w:bookmarkEnd w:id="35"/>
     </w:p>
     <w:p>
       <w:r>
@@ -24873,7 +24773,7 @@
           <w:lang w:val="en-US"/>
         </w:rPr>
       </w:pPr>
-      <w:bookmarkStart w:id="35" w:name="_Toc483153987"/>
+      <w:bookmarkStart w:id="36" w:name="_Toc483153987"/>
       <w:r>
         <w:rPr>
           <w:lang w:val="en-US"/>
@@ -24881,7 +24781,7 @@
         <w:lastRenderedPageBreak/>
         <w:t>I – Interface Segregation Principle (ISP):</w:t>
       </w:r>
-      <w:bookmarkEnd w:id="35"/>
+      <w:bookmarkEnd w:id="36"/>
     </w:p>
     <w:p>
       <w:r>
@@ -24899,14 +24799,14 @@
           <w:lang w:val="en-US"/>
         </w:rPr>
       </w:pPr>
-      <w:bookmarkStart w:id="36" w:name="_Toc483153988"/>
+      <w:bookmarkStart w:id="37" w:name="_Toc483153988"/>
       <w:r>
         <w:rPr>
           <w:lang w:val="en-US"/>
         </w:rPr>
         <w:t>D – Dependency Inversion Principle (DIP):</w:t>
       </w:r>
-      <w:bookmarkEnd w:id="36"/>
+      <w:bookmarkEnd w:id="37"/>
     </w:p>
     <w:p>
       <w:r>
@@ -24967,7 +24867,7 @@
           <w:szCs w:val="32"/>
         </w:rPr>
       </w:pPr>
-      <w:bookmarkStart w:id="37" w:name="_Toc483153989"/>
+      <w:bookmarkStart w:id="38" w:name="_Toc483153989"/>
       <w:r>
         <w:rPr>
           <w:rFonts w:ascii="Times New Roman" w:eastAsia="Times New Roman" w:hAnsi="Times New Roman" w:cs="Times New Roman"/>
@@ -25074,7 +24974,7 @@
         </w:rPr>
         <w:t xml:space="preserve"> 3-tiers :</w:t>
       </w:r>
-      <w:bookmarkEnd w:id="37"/>
+      <w:bookmarkEnd w:id="38"/>
     </w:p>
     <w:p>
       <w:pPr>
@@ -25138,7 +25038,7 @@
                                 <w:szCs w:val="24"/>
                               </w:rPr>
                             </w:pPr>
-                            <w:bookmarkStart w:id="38" w:name="_Toc483010233"/>
+                            <w:bookmarkStart w:id="39" w:name="_Toc483010233"/>
                             <w:r>
                               <w:t xml:space="preserve">Figure </w:t>
                             </w:r>
@@ -25153,7 +25053,7 @@
                             <w:r>
                               <w:t xml:space="preserve"> : Architecture</w:t>
                             </w:r>
-                            <w:bookmarkEnd w:id="38"/>
+                            <w:bookmarkEnd w:id="39"/>
                           </w:p>
                         </w:txbxContent>
                       </wps:txbx>
@@ -25187,7 +25087,7 @@
                           <w:szCs w:val="24"/>
                         </w:rPr>
                       </w:pPr>
-                      <w:bookmarkStart w:id="39" w:name="_Toc483010233"/>
+                      <w:bookmarkStart w:id="40" w:name="_Toc483010233"/>
                       <w:r>
                         <w:t xml:space="preserve">Figure </w:t>
                       </w:r>
@@ -25202,7 +25102,7 @@
                       <w:r>
                         <w:t xml:space="preserve"> : Architecture</w:t>
                       </w:r>
-                      <w:bookmarkEnd w:id="39"/>
+                      <w:bookmarkEnd w:id="40"/>
                     </w:p>
                   </w:txbxContent>
                 </v:textbox>
@@ -25723,7 +25623,7 @@
           <w:szCs w:val="48"/>
         </w:rPr>
       </w:pPr>
-      <w:bookmarkStart w:id="40" w:name="_Toc483153990"/>
+      <w:bookmarkStart w:id="41" w:name="_Toc483153990"/>
       <w:r>
         <w:rPr>
           <w:rFonts w:ascii="Agency FB" w:hAnsi="Agency FB"/>
@@ -25734,7 +25634,7 @@
         <w:lastRenderedPageBreak/>
         <w:t>Développement</w:t>
       </w:r>
-      <w:bookmarkEnd w:id="40"/>
+      <w:bookmarkEnd w:id="41"/>
     </w:p>
     <w:p/>
     <w:p>
@@ -25750,7 +25650,7 @@
           <w:szCs w:val="32"/>
         </w:rPr>
       </w:pPr>
-      <w:bookmarkStart w:id="41" w:name="_Toc483153991"/>
+      <w:bookmarkStart w:id="42" w:name="_Toc483153991"/>
       <w:r>
         <w:rPr>
           <w:noProof/>
@@ -25800,7 +25700,7 @@
                                 <w:noProof/>
                               </w:rPr>
                             </w:pPr>
-                            <w:bookmarkStart w:id="42" w:name="_Toc483010234"/>
+                            <w:bookmarkStart w:id="43" w:name="_Toc483010234"/>
                             <w:r>
                               <w:t xml:space="preserve">Figure </w:t>
                             </w:r>
@@ -25815,7 +25715,7 @@
                             <w:r>
                               <w:t xml:space="preserve"> : Architecture DAL</w:t>
                             </w:r>
-                            <w:bookmarkEnd w:id="42"/>
+                            <w:bookmarkEnd w:id="43"/>
                           </w:p>
                         </w:txbxContent>
                       </wps:txbx>
@@ -25846,7 +25746,7 @@
                           <w:noProof/>
                         </w:rPr>
                       </w:pPr>
-                      <w:bookmarkStart w:id="43" w:name="_Toc483010234"/>
+                      <w:bookmarkStart w:id="44" w:name="_Toc483010234"/>
                       <w:r>
                         <w:t xml:space="preserve">Figure </w:t>
                       </w:r>
@@ -25861,7 +25761,7 @@
                       <w:r>
                         <w:t xml:space="preserve"> : Architecture DAL</w:t>
                       </w:r>
-                      <w:bookmarkEnd w:id="43"/>
+                      <w:bookmarkEnd w:id="44"/>
                     </w:p>
                   </w:txbxContent>
                 </v:textbox>
@@ -25972,7 +25872,7 @@
         </w:rPr>
         <w:t xml:space="preserve"> D.A.L</w:t>
       </w:r>
-      <w:bookmarkEnd w:id="41"/>
+      <w:bookmarkEnd w:id="42"/>
     </w:p>
     <w:p>
       <w:pPr>
@@ -26018,7 +25918,7 @@
           <w:szCs w:val="28"/>
         </w:rPr>
       </w:pPr>
-      <w:bookmarkStart w:id="44" w:name="_Toc483153992"/>
+      <w:bookmarkStart w:id="45" w:name="_Toc483153992"/>
       <w:r>
         <w:rPr>
           <w:color w:val="385623" w:themeColor="accent6" w:themeShade="80"/>
@@ -26026,7 +25926,7 @@
         </w:rPr>
         <w:t>Entity Framework</w:t>
       </w:r>
-      <w:bookmarkEnd w:id="44"/>
+      <w:bookmarkEnd w:id="45"/>
     </w:p>
     <w:p>
       <w:pPr>
@@ -26881,7 +26781,7 @@
           <w:szCs w:val="28"/>
         </w:rPr>
       </w:pPr>
-      <w:bookmarkStart w:id="45" w:name="_Toc483153993"/>
+      <w:bookmarkStart w:id="46" w:name="_Toc483153993"/>
       <w:r>
         <w:rPr>
           <w:color w:val="385623" w:themeColor="accent6" w:themeShade="80"/>
@@ -26923,7 +26823,7 @@
         </w:rPr>
         <w:t> :</w:t>
       </w:r>
-      <w:bookmarkEnd w:id="45"/>
+      <w:bookmarkEnd w:id="46"/>
     </w:p>
     <w:p>
       <w:pPr>
@@ -27033,7 +26933,7 @@
           <w:szCs w:val="28"/>
         </w:rPr>
       </w:pPr>
-      <w:bookmarkStart w:id="46" w:name="_Toc483153994"/>
+      <w:bookmarkStart w:id="47" w:name="_Toc483153994"/>
       <w:r>
         <w:rPr>
           <w:color w:val="385623" w:themeColor="accent6" w:themeShade="80"/>
@@ -27041,7 +26941,7 @@
         </w:rPr>
         <w:t>Log4Net</w:t>
       </w:r>
-      <w:bookmarkEnd w:id="46"/>
+      <w:bookmarkEnd w:id="47"/>
     </w:p>
     <w:p>
       <w:pPr>
@@ -27351,7 +27251,7 @@
           <w:szCs w:val="32"/>
         </w:rPr>
       </w:pPr>
-      <w:bookmarkStart w:id="47" w:name="_Toc483153995"/>
+      <w:bookmarkStart w:id="48" w:name="_Toc483153995"/>
       <w:r>
         <w:rPr>
           <w:noProof/>
@@ -27401,7 +27301,7 @@
                                 <w:noProof/>
                               </w:rPr>
                             </w:pPr>
-                            <w:bookmarkStart w:id="48" w:name="_Toc483010235"/>
+                            <w:bookmarkStart w:id="49" w:name="_Toc483010235"/>
                             <w:r>
                               <w:t xml:space="preserve">Figure </w:t>
                             </w:r>
@@ -27416,7 +27316,7 @@
                             <w:r>
                               <w:t xml:space="preserve"> : Architecture BLL</w:t>
                             </w:r>
-                            <w:bookmarkEnd w:id="48"/>
+                            <w:bookmarkEnd w:id="49"/>
                           </w:p>
                         </w:txbxContent>
                       </wps:txbx>
@@ -27447,7 +27347,7 @@
                           <w:noProof/>
                         </w:rPr>
                       </w:pPr>
-                      <w:bookmarkStart w:id="49" w:name="_Toc483010235"/>
+                      <w:bookmarkStart w:id="50" w:name="_Toc483010235"/>
                       <w:r>
                         <w:t xml:space="preserve">Figure </w:t>
                       </w:r>
@@ -27462,7 +27362,7 @@
                       <w:r>
                         <w:t xml:space="preserve"> : Architecture BLL</w:t>
                       </w:r>
-                      <w:bookmarkEnd w:id="49"/>
+                      <w:bookmarkEnd w:id="50"/>
                     </w:p>
                   </w:txbxContent>
                 </v:textbox>
@@ -27573,7 +27473,7 @@
         </w:rPr>
         <w:t xml:space="preserve"> B.L.L</w:t>
       </w:r>
-      <w:bookmarkEnd w:id="47"/>
+      <w:bookmarkEnd w:id="48"/>
     </w:p>
     <w:p>
       <w:pPr>
@@ -27686,7 +27586,7 @@
           <w:szCs w:val="28"/>
         </w:rPr>
       </w:pPr>
-      <w:bookmarkStart w:id="50" w:name="_Toc483153996"/>
+      <w:bookmarkStart w:id="51" w:name="_Toc483153996"/>
       <w:r>
         <w:rPr>
           <w:color w:val="385623" w:themeColor="accent6" w:themeShade="80"/>
@@ -27695,7 +27595,7 @@
         <w:lastRenderedPageBreak/>
         <w:t>Contraintes</w:t>
       </w:r>
-      <w:bookmarkEnd w:id="50"/>
+      <w:bookmarkEnd w:id="51"/>
     </w:p>
     <w:p>
       <w:pPr>
@@ -27709,7 +27609,7 @@
           <w:szCs w:val="28"/>
         </w:rPr>
       </w:pPr>
-      <w:bookmarkStart w:id="51" w:name="_Toc483153997"/>
+      <w:bookmarkStart w:id="52" w:name="_Toc483153997"/>
       <w:r>
         <w:rPr>
           <w:color w:val="385623" w:themeColor="accent6" w:themeShade="80"/>
@@ -27717,7 +27617,7 @@
         </w:rPr>
         <w:t>Complexité</w:t>
       </w:r>
-      <w:bookmarkEnd w:id="51"/>
+      <w:bookmarkEnd w:id="52"/>
     </w:p>
     <w:p>
       <w:pPr>
@@ -27732,7 +27632,7 @@
           <w:szCs w:val="32"/>
         </w:rPr>
       </w:pPr>
-      <w:bookmarkStart w:id="52" w:name="_Toc483153998"/>
+      <w:bookmarkStart w:id="53" w:name="_Toc483153998"/>
       <w:r>
         <w:rPr>
           <w:noProof/>
@@ -27782,7 +27682,7 @@
                                 <w:noProof/>
                               </w:rPr>
                             </w:pPr>
-                            <w:bookmarkStart w:id="53" w:name="_Toc483010236"/>
+                            <w:bookmarkStart w:id="54" w:name="_Toc483010236"/>
                             <w:r>
                               <w:t xml:space="preserve">Figure </w:t>
                             </w:r>
@@ -27797,7 +27697,7 @@
                             <w:r>
                               <w:t xml:space="preserve"> : Architecture WEB</w:t>
                             </w:r>
-                            <w:bookmarkEnd w:id="53"/>
+                            <w:bookmarkEnd w:id="54"/>
                           </w:p>
                         </w:txbxContent>
                       </wps:txbx>
@@ -27828,7 +27728,7 @@
                           <w:noProof/>
                         </w:rPr>
                       </w:pPr>
-                      <w:bookmarkStart w:id="54" w:name="_Toc483010236"/>
+                      <w:bookmarkStart w:id="55" w:name="_Toc483010236"/>
                       <w:r>
                         <w:t xml:space="preserve">Figure </w:t>
                       </w:r>
@@ -27843,7 +27743,7 @@
                       <w:r>
                         <w:t xml:space="preserve"> : Architecture WEB</w:t>
                       </w:r>
-                      <w:bookmarkEnd w:id="54"/>
+                      <w:bookmarkEnd w:id="55"/>
                     </w:p>
                   </w:txbxContent>
                 </v:textbox>
@@ -27957,7 +27857,7 @@
         </w:rPr>
         <w:t xml:space="preserve"> Web</w:t>
       </w:r>
-      <w:bookmarkEnd w:id="52"/>
+      <w:bookmarkEnd w:id="53"/>
     </w:p>
     <w:p>
       <w:pPr>
@@ -28149,7 +28049,7 @@
           <w:szCs w:val="28"/>
         </w:rPr>
       </w:pPr>
-      <w:bookmarkStart w:id="55" w:name="_Toc483153999"/>
+      <w:bookmarkStart w:id="56" w:name="_Toc483153999"/>
       <w:r>
         <w:rPr>
           <w:color w:val="385623" w:themeColor="accent6" w:themeShade="80"/>
@@ -28194,7 +28094,7 @@
         </w:rPr>
         <w:t xml:space="preserve"> ? :</w:t>
       </w:r>
-      <w:bookmarkEnd w:id="55"/>
+      <w:bookmarkEnd w:id="56"/>
     </w:p>
     <w:p>
       <w:pPr>
@@ -28302,7 +28202,7 @@
           <w:szCs w:val="28"/>
         </w:rPr>
       </w:pPr>
-      <w:bookmarkStart w:id="56" w:name="_Toc483154000"/>
+      <w:bookmarkStart w:id="57" w:name="_Toc483154000"/>
       <w:r>
         <w:rPr>
           <w:color w:val="385623" w:themeColor="accent6" w:themeShade="80"/>
@@ -28317,7 +28217,7 @@
         </w:rPr>
         <w:t> :</w:t>
       </w:r>
-      <w:bookmarkEnd w:id="56"/>
+      <w:bookmarkEnd w:id="57"/>
     </w:p>
     <w:p>
       <w:pPr>
@@ -28395,7 +28295,7 @@
           <w:szCs w:val="28"/>
         </w:rPr>
       </w:pPr>
-      <w:bookmarkStart w:id="57" w:name="_Toc483154001"/>
+      <w:bookmarkStart w:id="58" w:name="_Toc483154001"/>
       <w:r>
         <w:rPr>
           <w:color w:val="385623" w:themeColor="accent6" w:themeShade="80"/>
@@ -28424,7 +28324,7 @@
         </w:rPr>
         <w:t> :</w:t>
       </w:r>
-      <w:bookmarkEnd w:id="57"/>
+      <w:bookmarkEnd w:id="58"/>
     </w:p>
     <w:p>
       <w:pPr>
@@ -29233,7 +29133,7 @@
           <w:szCs w:val="28"/>
         </w:rPr>
       </w:pPr>
-      <w:bookmarkStart w:id="58" w:name="_Toc483154002"/>
+      <w:bookmarkStart w:id="59" w:name="_Toc483154002"/>
       <w:r>
         <w:rPr>
           <w:color w:val="385623" w:themeColor="accent6" w:themeShade="80"/>
@@ -29248,7 +29148,7 @@
         </w:rPr>
         <w:t> :</w:t>
       </w:r>
-      <w:bookmarkEnd w:id="58"/>
+      <w:bookmarkEnd w:id="59"/>
     </w:p>
     <w:p>
       <w:pPr>
@@ -29948,7 +29848,7 @@
           <w:szCs w:val="28"/>
         </w:rPr>
       </w:pPr>
-      <w:bookmarkStart w:id="59" w:name="_Toc483154003"/>
+      <w:bookmarkStart w:id="60" w:name="_Toc483154003"/>
       <w:r>
         <w:rPr>
           <w:color w:val="385623" w:themeColor="accent6" w:themeShade="80"/>
@@ -29956,7 +29856,7 @@
         </w:rPr>
         <w:t>Vues :</w:t>
       </w:r>
-      <w:bookmarkEnd w:id="59"/>
+      <w:bookmarkEnd w:id="60"/>
     </w:p>
     <w:p>
       <w:pPr>
@@ -30124,7 +30024,7 @@
           <w:szCs w:val="48"/>
         </w:rPr>
       </w:pPr>
-      <w:bookmarkStart w:id="60" w:name="_Toc483154004"/>
+      <w:bookmarkStart w:id="61" w:name="_Toc483154004"/>
       <w:r>
         <w:rPr>
           <w:rFonts w:ascii="Agency FB" w:hAnsi="Agency FB"/>
@@ -30135,7 +30035,7 @@
         <w:lastRenderedPageBreak/>
         <w:t>Sécurité</w:t>
       </w:r>
-      <w:bookmarkEnd w:id="60"/>
+      <w:bookmarkEnd w:id="61"/>
     </w:p>
     <w:p>
       <w:pPr>
@@ -30150,7 +30050,7 @@
           <w:szCs w:val="28"/>
         </w:rPr>
       </w:pPr>
-      <w:bookmarkStart w:id="61" w:name="_Toc483154005"/>
+      <w:bookmarkStart w:id="62" w:name="_Toc483154005"/>
       <w:r>
         <w:rPr>
           <w:color w:val="385623" w:themeColor="accent6" w:themeShade="80"/>
@@ -30204,7 +30104,7 @@
         </w:rPr>
         <w:t xml:space="preserve"> ?</w:t>
       </w:r>
-      <w:bookmarkEnd w:id="61"/>
+      <w:bookmarkEnd w:id="62"/>
     </w:p>
     <w:p>
       <w:r>
@@ -30338,7 +30238,7 @@
           <w:szCs w:val="28"/>
         </w:rPr>
       </w:pPr>
-      <w:bookmarkStart w:id="62" w:name="_Toc483154006"/>
+      <w:bookmarkStart w:id="63" w:name="_Toc483154006"/>
       <w:r>
         <w:rPr>
           <w:color w:val="385623" w:themeColor="accent6" w:themeShade="80"/>
@@ -30347,7 +30247,7 @@
         </w:rPr>
         <w:t>C’est quoi OWASP ?</w:t>
       </w:r>
-      <w:bookmarkEnd w:id="62"/>
+      <w:bookmarkEnd w:id="63"/>
     </w:p>
     <w:p>
       <w:r>
@@ -30537,7 +30437,7 @@
           <w:szCs w:val="28"/>
         </w:rPr>
       </w:pPr>
-      <w:bookmarkStart w:id="63" w:name="_Toc483154007"/>
+      <w:bookmarkStart w:id="64" w:name="_Toc483154007"/>
       <w:r>
         <w:rPr>
           <w:color w:val="385623" w:themeColor="accent6" w:themeShade="80"/>
@@ -30546,7 +30446,7 @@
         </w:rPr>
         <w:t>OWASP TOP-10 :</w:t>
       </w:r>
-      <w:bookmarkEnd w:id="63"/>
+      <w:bookmarkEnd w:id="64"/>
     </w:p>
     <w:p>
       <w:pPr>
@@ -30561,7 +30461,7 @@
           <w:color w:val="1F3864" w:themeColor="accent1" w:themeShade="80"/>
         </w:rPr>
       </w:pPr>
-      <w:bookmarkStart w:id="64" w:name="_Toc483154008"/>
+      <w:bookmarkStart w:id="65" w:name="_Toc483154008"/>
       <w:r>
         <w:rPr>
           <w:rStyle w:val="important"/>
@@ -30578,7 +30478,7 @@
         </w:rPr>
         <w:t>er les entrées des utilisateurs</w:t>
       </w:r>
-      <w:bookmarkEnd w:id="64"/>
+      <w:bookmarkEnd w:id="65"/>
     </w:p>
     <w:p>
       <w:pPr>
@@ -30706,7 +30606,7 @@
         </w:rPr>
       </w:pPr>
       <w:hyperlink r:id="rId50" w:history="1">
-        <w:bookmarkStart w:id="65" w:name="_Toc483154009"/>
+        <w:bookmarkStart w:id="66" w:name="_Toc483154009"/>
         <w:r>
           <w:rPr>
             <w:rStyle w:val="link-wrapper"/>
@@ -30724,7 +30624,7 @@
         </w:rPr>
         <w:t xml:space="preserve"> inefficace</w:t>
       </w:r>
-      <w:bookmarkEnd w:id="65"/>
+      <w:bookmarkEnd w:id="66"/>
     </w:p>
     <w:p>
       <w:pPr>
@@ -30819,7 +30719,7 @@
           <w:color w:val="1F3864" w:themeColor="accent1" w:themeShade="80"/>
         </w:rPr>
       </w:pPr>
-      <w:bookmarkStart w:id="66" w:name="_Toc483154010"/>
+      <w:bookmarkStart w:id="67" w:name="_Toc483154010"/>
       <w:r>
         <w:rPr>
           <w:rStyle w:val="important"/>
@@ -30828,7 +30728,7 @@
         </w:rPr>
         <w:t>Mauvaise gestion des sessions</w:t>
       </w:r>
-      <w:bookmarkEnd w:id="66"/>
+      <w:bookmarkEnd w:id="67"/>
     </w:p>
     <w:p>
       <w:pPr>
@@ -30904,7 +30804,7 @@
         </w:rPr>
       </w:pPr>
       <w:hyperlink r:id="rId52" w:history="1">
-        <w:bookmarkStart w:id="67" w:name="_Toc483154011"/>
+        <w:bookmarkStart w:id="68" w:name="_Toc483154011"/>
         <w:r>
           <w:rPr>
             <w:rStyle w:val="link-wrapper"/>
@@ -30922,7 +30822,7 @@
         </w:rPr>
         <w:t xml:space="preserve"> (XSS)</w:t>
       </w:r>
-      <w:bookmarkEnd w:id="67"/>
+      <w:bookmarkEnd w:id="68"/>
     </w:p>
     <w:p>
       <w:pPr>
@@ -31038,7 +30938,7 @@
           <w:color w:val="1F3864" w:themeColor="accent1" w:themeShade="80"/>
         </w:rPr>
       </w:pPr>
-      <w:bookmarkStart w:id="68" w:name="_Toc483154012"/>
+      <w:bookmarkStart w:id="69" w:name="_Toc483154012"/>
       <w:r>
         <w:rPr>
           <w:rStyle w:val="important"/>
@@ -31056,7 +30956,7 @@
           </w:rPr>
           <w:t>mémoire tampon</w:t>
         </w:r>
-        <w:bookmarkEnd w:id="68"/>
+        <w:bookmarkEnd w:id="69"/>
       </w:hyperlink>
     </w:p>
     <w:p>
@@ -31156,7 +31056,7 @@
           <w:color w:val="1F3864" w:themeColor="accent1" w:themeShade="80"/>
         </w:rPr>
       </w:pPr>
-      <w:bookmarkStart w:id="69" w:name="_Toc483154013"/>
+      <w:bookmarkStart w:id="70" w:name="_Toc483154013"/>
       <w:r>
         <w:rPr>
           <w:rStyle w:val="important"/>
@@ -31165,7 +31065,7 @@
         </w:rPr>
         <w:t>Injection de commandes</w:t>
       </w:r>
-      <w:bookmarkEnd w:id="69"/>
+      <w:bookmarkEnd w:id="70"/>
     </w:p>
     <w:p>
       <w:pPr>
@@ -31281,7 +31181,7 @@
           <w:color w:val="1F3864" w:themeColor="accent1" w:themeShade="80"/>
         </w:rPr>
       </w:pPr>
-      <w:bookmarkStart w:id="70" w:name="_Toc483154014"/>
+      <w:bookmarkStart w:id="71" w:name="_Toc483154014"/>
       <w:r>
         <w:rPr>
           <w:rStyle w:val="important"/>
@@ -31290,7 +31190,7 @@
         </w:rPr>
         <w:t>Mauvaise gestion des erreurs</w:t>
       </w:r>
-      <w:bookmarkEnd w:id="70"/>
+      <w:bookmarkEnd w:id="71"/>
     </w:p>
     <w:p>
       <w:pPr>
@@ -31385,7 +31285,7 @@
           <w:color w:val="1F3864" w:themeColor="accent1" w:themeShade="80"/>
         </w:rPr>
       </w:pPr>
-      <w:bookmarkStart w:id="71" w:name="_Toc483154015"/>
+      <w:bookmarkStart w:id="72" w:name="_Toc483154015"/>
       <w:r>
         <w:rPr>
           <w:rStyle w:val="important"/>
@@ -31403,7 +31303,7 @@
           </w:rPr>
           <w:t>chiffrement</w:t>
         </w:r>
-        <w:bookmarkEnd w:id="71"/>
+        <w:bookmarkEnd w:id="72"/>
       </w:hyperlink>
     </w:p>
     <w:p>
@@ -31504,7 +31404,7 @@
           <w:color w:val="1F3864" w:themeColor="accent1" w:themeShade="80"/>
         </w:rPr>
       </w:pPr>
-      <w:bookmarkStart w:id="72" w:name="_Toc483154016"/>
+      <w:bookmarkStart w:id="73" w:name="_Toc483154016"/>
       <w:r>
         <w:rPr>
           <w:rStyle w:val="important"/>
@@ -31543,7 +31443,7 @@
         </w:rPr>
         <w:t xml:space="preserve"> distante</w:t>
       </w:r>
-      <w:bookmarkEnd w:id="72"/>
+      <w:bookmarkEnd w:id="73"/>
     </w:p>
     <w:p>
       <w:pPr>
@@ -31626,7 +31526,7 @@
           <w:color w:val="1F3864" w:themeColor="accent1" w:themeShade="80"/>
         </w:rPr>
       </w:pPr>
-      <w:bookmarkStart w:id="73" w:name="_Toc483154017"/>
+      <w:bookmarkStart w:id="74" w:name="_Toc483154017"/>
       <w:r>
         <w:rPr>
           <w:rStyle w:val="important"/>
@@ -31665,7 +31565,7 @@
         </w:rPr>
         <w:t xml:space="preserve"> et des applications</w:t>
       </w:r>
-      <w:bookmarkEnd w:id="73"/>
+      <w:bookmarkEnd w:id="74"/>
     </w:p>
     <w:p>
       <w:pPr>
@@ -31789,7 +31689,7 @@
           <w:szCs w:val="48"/>
         </w:rPr>
       </w:pPr>
-      <w:bookmarkStart w:id="74" w:name="_Toc483154018"/>
+      <w:bookmarkStart w:id="75" w:name="_Toc483154018"/>
       <w:r>
         <w:rPr>
           <w:rFonts w:ascii="Agency FB" w:hAnsi="Agency FB"/>
@@ -31800,7 +31700,7 @@
         <w:lastRenderedPageBreak/>
         <w:t>Conclusion</w:t>
       </w:r>
-      <w:bookmarkEnd w:id="74"/>
+      <w:bookmarkEnd w:id="75"/>
       <w:r>
         <w:rPr>
           <w:rFonts w:ascii="Agency FB" w:hAnsi="Agency FB"/>
@@ -31856,7 +31756,7 @@
           <w:szCs w:val="48"/>
         </w:rPr>
       </w:pPr>
-      <w:bookmarkStart w:id="75" w:name="_Toc483154019"/>
+      <w:bookmarkStart w:id="76" w:name="_Toc483154019"/>
       <w:r>
         <w:rPr>
           <w:rFonts w:ascii="Agency FB" w:hAnsi="Agency FB"/>
@@ -31867,7 +31767,7 @@
         <w:lastRenderedPageBreak/>
         <w:t>Index</w:t>
       </w:r>
-      <w:bookmarkEnd w:id="75"/>
+      <w:bookmarkEnd w:id="76"/>
     </w:p>
     <w:p/>
     <w:p>
@@ -31930,6 +31830,7 @@
         <w:rPr>
           <w:noProof/>
         </w:rPr>
+        <w:lastRenderedPageBreak/>
         <w:t>.</w:t>
       </w:r>
     </w:p>
@@ -32249,6 +32150,7 @@
           <w:rFonts w:cstheme="majorBidi"/>
           <w:noProof/>
         </w:rPr>
+        <w:lastRenderedPageBreak/>
         <w:t>document</w:t>
       </w:r>
       <w:r>
@@ -32607,6 +32509,7 @@
         <w:rPr>
           <w:noProof/>
         </w:rPr>
+        <w:lastRenderedPageBreak/>
         <w:t>P</w:t>
       </w:r>
     </w:p>
@@ -32982,6 +32885,7 @@
           <w:sz w:val="48"/>
           <w:szCs w:val="48"/>
         </w:rPr>
+        <w:lastRenderedPageBreak/>
         <w:fldChar w:fldCharType="end"/>
       </w:r>
     </w:p>
@@ -32996,7 +32900,7 @@
           <w:szCs w:val="48"/>
         </w:rPr>
       </w:pPr>
-      <w:bookmarkStart w:id="76" w:name="_Toc483154020"/>
+      <w:bookmarkStart w:id="77" w:name="_Toc483154020"/>
       <w:r>
         <w:rPr>
           <w:rFonts w:ascii="Agency FB" w:hAnsi="Agency FB"/>
@@ -33025,7 +32929,7 @@
         </w:rPr>
         <w:t>liographie</w:t>
       </w:r>
-      <w:bookmarkEnd w:id="76"/>
+      <w:bookmarkEnd w:id="77"/>
     </w:p>
     <w:sectPr>
       <w:pgSz w:w="11906" w:h="16838"/>
@@ -33038,7 +32942,7 @@
 </file>
 
 <file path=word/endnotes.xml><?xml version="1.0" encoding="utf-8"?>
-<w:endnotes xmlns:wpc="http://schemas.microsoft.com/office/word/2010/wordprocessingCanvas" xmlns:cx="http://schemas.microsoft.com/office/drawing/2014/chartex" xmlns:cx1="http://schemas.microsoft.com/office/drawing/2015/9/8/chartex" xmlns:cx2="http://schemas.microsoft.com/office/drawing/2015/10/21/chartex" xmlns:cx3="http://schemas.microsoft.com/office/drawing/2016/5/9/chartex" xmlns:cx4="http://schemas.microsoft.com/office/drawing/2016/5/10/chartex" xmlns:cx5="http://schemas.microsoft.com/office/drawing/2016/5/11/chartex" xmlns:cx6="http://schemas.microsoft.com/office/drawing/2016/5/12/chartex" xmlns:cx7="http://schemas.microsoft.com/office/drawing/2016/5/13/chartex" xmlns:cx8="http://schemas.microsoft.com/office/drawing/2016/5/14/chartex" xmlns:mc="http://schemas.openxmlformats.org/markup-compatibility/2006" xmlns:o="urn:schemas-microsoft-com:office:office" xmlns:r="http://schemas.openxmlformats.org/officeDocument/2006/relationships" xmlns:m="http://schemas.openxmlformats.org/officeDocument/2006/math" xmlns:v="urn:schemas-microsoft-com:vml" xmlns:wp14="http://schemas.microsoft.com/office/word/2010/wordprocessingDrawing" xmlns:wp="http://schemas.openxmlformats.org/drawingml/2006/wordprocessingDrawing" xmlns:w10="urn:schemas-microsoft-com:office:word" xmlns:w="http://schemas.openxmlformats.org/wordprocessingml/2006/main" xmlns:w14="http://schemas.microsoft.com/office/word/2010/wordml" xmlns:w15="http://schemas.microsoft.com/office/word/2012/wordml" xmlns:w16se="http://schemas.microsoft.com/office/word/2015/wordml/symex" xmlns:wpg="http://schemas.microsoft.com/office/word/2010/wordprocessingGroup" xmlns:wpi="http://schemas.microsoft.com/office/word/2010/wordprocessingInk" xmlns:wne="http://schemas.microsoft.com/office/word/2006/wordml" xmlns:wps="http://schemas.microsoft.com/office/word/2010/wordprocessingShape" mc:Ignorable="w14 w15 w16se wp14">
+<w:endnotes xmlns:wpc="http://schemas.microsoft.com/office/word/2010/wordprocessingCanvas" xmlns:cx="http://schemas.microsoft.com/office/drawing/2014/chartex" xmlns:mc="http://schemas.openxmlformats.org/markup-compatibility/2006" xmlns:o="urn:schemas-microsoft-com:office:office" xmlns:r="http://schemas.openxmlformats.org/officeDocument/2006/relationships" xmlns:m="http://schemas.openxmlformats.org/officeDocument/2006/math" xmlns:v="urn:schemas-microsoft-com:vml" xmlns:wp14="http://schemas.microsoft.com/office/word/2010/wordprocessingDrawing" xmlns:wp="http://schemas.openxmlformats.org/drawingml/2006/wordprocessingDrawing" xmlns:w10="urn:schemas-microsoft-com:office:word" xmlns:w="http://schemas.openxmlformats.org/wordprocessingml/2006/main" xmlns:w14="http://schemas.microsoft.com/office/word/2010/wordml" xmlns:w15="http://schemas.microsoft.com/office/word/2012/wordml" xmlns:w16se="http://schemas.microsoft.com/office/word/2015/wordml/symex" xmlns:wpg="http://schemas.microsoft.com/office/word/2010/wordprocessingGroup" xmlns:wpi="http://schemas.microsoft.com/office/word/2010/wordprocessingInk" xmlns:wne="http://schemas.microsoft.com/office/word/2006/wordml" xmlns:wps="http://schemas.microsoft.com/office/word/2010/wordprocessingShape" mc:Ignorable="w14 w15 w16se wp14">
   <w:endnote w:type="separator" w:id="-1">
     <w:p>
       <w:pPr>
@@ -33063,7 +32967,7 @@
 </file>
 
 <file path=word/footer1.xml><?xml version="1.0" encoding="utf-8"?>
-<w:ftr xmlns:wpc="http://schemas.microsoft.com/office/word/2010/wordprocessingCanvas" xmlns:cx="http://schemas.microsoft.com/office/drawing/2014/chartex" xmlns:cx1="http://schemas.microsoft.com/office/drawing/2015/9/8/chartex" xmlns:cx2="http://schemas.microsoft.com/office/drawing/2015/10/21/chartex" xmlns:cx3="http://schemas.microsoft.com/office/drawing/2016/5/9/chartex" xmlns:cx4="http://schemas.microsoft.com/office/drawing/2016/5/10/chartex" xmlns:cx5="http://schemas.microsoft.com/office/drawing/2016/5/11/chartex" xmlns:cx6="http://schemas.microsoft.com/office/drawing/2016/5/12/chartex" xmlns:cx7="http://schemas.microsoft.com/office/drawing/2016/5/13/chartex" xmlns:cx8="http://schemas.microsoft.com/office/drawing/2016/5/14/chartex" xmlns:mc="http://schemas.openxmlformats.org/markup-compatibility/2006" xmlns:o="urn:schemas-microsoft-com:office:office" xmlns:r="http://schemas.openxmlformats.org/officeDocument/2006/relationships" xmlns:m="http://schemas.openxmlformats.org/officeDocument/2006/math" xmlns:v="urn:schemas-microsoft-com:vml" xmlns:wp14="http://schemas.microsoft.com/office/word/2010/wordprocessingDrawing" xmlns:wp="http://schemas.openxmlformats.org/drawingml/2006/wordprocessingDrawing" xmlns:w10="urn:schemas-microsoft-com:office:word" xmlns:w="http://schemas.openxmlformats.org/wordprocessingml/2006/main" xmlns:w14="http://schemas.microsoft.com/office/word/2010/wordml" xmlns:w15="http://schemas.microsoft.com/office/word/2012/wordml" xmlns:w16se="http://schemas.microsoft.com/office/word/2015/wordml/symex" xmlns:wpg="http://schemas.microsoft.com/office/word/2010/wordprocessingGroup" xmlns:wpi="http://schemas.microsoft.com/office/word/2010/wordprocessingInk" xmlns:wne="http://schemas.microsoft.com/office/word/2006/wordml" xmlns:wps="http://schemas.microsoft.com/office/word/2010/wordprocessingShape" mc:Ignorable="w14 w15 w16se wp14">
+<w:ftr xmlns:wpc="http://schemas.microsoft.com/office/word/2010/wordprocessingCanvas" xmlns:cx="http://schemas.microsoft.com/office/drawing/2014/chartex" xmlns:mc="http://schemas.openxmlformats.org/markup-compatibility/2006" xmlns:o="urn:schemas-microsoft-com:office:office" xmlns:r="http://schemas.openxmlformats.org/officeDocument/2006/relationships" xmlns:m="http://schemas.openxmlformats.org/officeDocument/2006/math" xmlns:v="urn:schemas-microsoft-com:vml" xmlns:wp14="http://schemas.microsoft.com/office/word/2010/wordprocessingDrawing" xmlns:wp="http://schemas.openxmlformats.org/drawingml/2006/wordprocessingDrawing" xmlns:w10="urn:schemas-microsoft-com:office:word" xmlns:w="http://schemas.openxmlformats.org/wordprocessingml/2006/main" xmlns:w14="http://schemas.microsoft.com/office/word/2010/wordml" xmlns:w15="http://schemas.microsoft.com/office/word/2012/wordml" xmlns:w16se="http://schemas.microsoft.com/office/word/2015/wordml/symex" xmlns:wpg="http://schemas.microsoft.com/office/word/2010/wordprocessingGroup" xmlns:wpi="http://schemas.microsoft.com/office/word/2010/wordprocessingInk" xmlns:wne="http://schemas.microsoft.com/office/word/2006/wordml" xmlns:wps="http://schemas.microsoft.com/office/word/2010/wordprocessingShape" mc:Ignorable="w14 w15 w16se wp14">
   <w:sdt>
     <w:sdtPr>
       <w:id w:val="-127165260"/>
@@ -33279,7 +33183,7 @@
                                       <w14:round/>
                                     </w14:textOutline>
                                   </w:rPr>
-                                  <w:t>3</w:t>
+                                  <w:t>1</w:t>
                                 </w:r>
                                 <w:r>
                                   <w:rPr>
@@ -33423,7 +33327,7 @@
                                 <w14:round/>
                               </w14:textOutline>
                             </w:rPr>
-                            <w:t>3</w:t>
+                            <w:t>1</w:t>
                           </w:r>
                           <w:r>
                             <w:rPr>
@@ -33459,7 +33363,7 @@
 </file>
 
 <file path=word/footnotes.xml><?xml version="1.0" encoding="utf-8"?>
-<w:footnotes xmlns:wpc="http://schemas.microsoft.com/office/word/2010/wordprocessingCanvas" xmlns:cx="http://schemas.microsoft.com/office/drawing/2014/chartex" xmlns:cx1="http://schemas.microsoft.com/office/drawing/2015/9/8/chartex" xmlns:cx2="http://schemas.microsoft.com/office/drawing/2015/10/21/chartex" xmlns:cx3="http://schemas.microsoft.com/office/drawing/2016/5/9/chartex" xmlns:cx4="http://schemas.microsoft.com/office/drawing/2016/5/10/chartex" xmlns:cx5="http://schemas.microsoft.com/office/drawing/2016/5/11/chartex" xmlns:cx6="http://schemas.microsoft.com/office/drawing/2016/5/12/chartex" xmlns:cx7="http://schemas.microsoft.com/office/drawing/2016/5/13/chartex" xmlns:cx8="http://schemas.microsoft.com/office/drawing/2016/5/14/chartex" xmlns:mc="http://schemas.openxmlformats.org/markup-compatibility/2006" xmlns:o="urn:schemas-microsoft-com:office:office" xmlns:r="http://schemas.openxmlformats.org/officeDocument/2006/relationships" xmlns:m="http://schemas.openxmlformats.org/officeDocument/2006/math" xmlns:v="urn:schemas-microsoft-com:vml" xmlns:wp14="http://schemas.microsoft.com/office/word/2010/wordprocessingDrawing" xmlns:wp="http://schemas.openxmlformats.org/drawingml/2006/wordprocessingDrawing" xmlns:w10="urn:schemas-microsoft-com:office:word" xmlns:w="http://schemas.openxmlformats.org/wordprocessingml/2006/main" xmlns:w14="http://schemas.microsoft.com/office/word/2010/wordml" xmlns:w15="http://schemas.microsoft.com/office/word/2012/wordml" xmlns:w16se="http://schemas.microsoft.com/office/word/2015/wordml/symex" xmlns:wpg="http://schemas.microsoft.com/office/word/2010/wordprocessingGroup" xmlns:wpi="http://schemas.microsoft.com/office/word/2010/wordprocessingInk" xmlns:wne="http://schemas.microsoft.com/office/word/2006/wordml" xmlns:wps="http://schemas.microsoft.com/office/word/2010/wordprocessingShape" mc:Ignorable="w14 w15 w16se wp14">
+<w:footnotes xmlns:wpc="http://schemas.microsoft.com/office/word/2010/wordprocessingCanvas" xmlns:cx="http://schemas.microsoft.com/office/drawing/2014/chartex" xmlns:mc="http://schemas.openxmlformats.org/markup-compatibility/2006" xmlns:o="urn:schemas-microsoft-com:office:office" xmlns:r="http://schemas.openxmlformats.org/officeDocument/2006/relationships" xmlns:m="http://schemas.openxmlformats.org/officeDocument/2006/math" xmlns:v="urn:schemas-microsoft-com:vml" xmlns:wp14="http://schemas.microsoft.com/office/word/2010/wordprocessingDrawing" xmlns:wp="http://schemas.openxmlformats.org/drawingml/2006/wordprocessingDrawing" xmlns:w10="urn:schemas-microsoft-com:office:word" xmlns:w="http://schemas.openxmlformats.org/wordprocessingml/2006/main" xmlns:w14="http://schemas.microsoft.com/office/word/2010/wordml" xmlns:w15="http://schemas.microsoft.com/office/word/2012/wordml" xmlns:w16se="http://schemas.microsoft.com/office/word/2015/wordml/symex" xmlns:wpg="http://schemas.microsoft.com/office/word/2010/wordprocessingGroup" xmlns:wpi="http://schemas.microsoft.com/office/word/2010/wordprocessingInk" xmlns:wne="http://schemas.microsoft.com/office/word/2006/wordml" xmlns:wps="http://schemas.microsoft.com/office/word/2010/wordprocessingShape" mc:Ignorable="w14 w15 w16se wp14">
   <w:footnote w:type="separator" w:id="-1">
     <w:p>
       <w:pPr>
@@ -33607,7 +33511,7 @@
 </file>
 
 <file path=word/header1.xml><?xml version="1.0" encoding="utf-8"?>
-<w:hdr xmlns:wpc="http://schemas.microsoft.com/office/word/2010/wordprocessingCanvas" xmlns:cx="http://schemas.microsoft.com/office/drawing/2014/chartex" xmlns:cx1="http://schemas.microsoft.com/office/drawing/2015/9/8/chartex" xmlns:cx2="http://schemas.microsoft.com/office/drawing/2015/10/21/chartex" xmlns:cx3="http://schemas.microsoft.com/office/drawing/2016/5/9/chartex" xmlns:cx4="http://schemas.microsoft.com/office/drawing/2016/5/10/chartex" xmlns:cx5="http://schemas.microsoft.com/office/drawing/2016/5/11/chartex" xmlns:cx6="http://schemas.microsoft.com/office/drawing/2016/5/12/chartex" xmlns:cx7="http://schemas.microsoft.com/office/drawing/2016/5/13/chartex" xmlns:cx8="http://schemas.microsoft.com/office/drawing/2016/5/14/chartex" xmlns:mc="http://schemas.openxmlformats.org/markup-compatibility/2006" xmlns:o="urn:schemas-microsoft-com:office:office" xmlns:r="http://schemas.openxmlformats.org/officeDocument/2006/relationships" xmlns:m="http://schemas.openxmlformats.org/officeDocument/2006/math" xmlns:v="urn:schemas-microsoft-com:vml" xmlns:wp14="http://schemas.microsoft.com/office/word/2010/wordprocessingDrawing" xmlns:wp="http://schemas.openxmlformats.org/drawingml/2006/wordprocessingDrawing" xmlns:w10="urn:schemas-microsoft-com:office:word" xmlns:w="http://schemas.openxmlformats.org/wordprocessingml/2006/main" xmlns:w14="http://schemas.microsoft.com/office/word/2010/wordml" xmlns:w15="http://schemas.microsoft.com/office/word/2012/wordml" xmlns:w16se="http://schemas.microsoft.com/office/word/2015/wordml/symex" xmlns:wpg="http://schemas.microsoft.com/office/word/2010/wordprocessingGroup" xmlns:wpi="http://schemas.microsoft.com/office/word/2010/wordprocessingInk" xmlns:wne="http://schemas.microsoft.com/office/word/2006/wordml" xmlns:wps="http://schemas.microsoft.com/office/word/2010/wordprocessingShape" mc:Ignorable="w14 w15 w16se wp14">
+<w:hdr xmlns:wpc="http://schemas.microsoft.com/office/word/2010/wordprocessingCanvas" xmlns:cx="http://schemas.microsoft.com/office/drawing/2014/chartex" xmlns:mc="http://schemas.openxmlformats.org/markup-compatibility/2006" xmlns:o="urn:schemas-microsoft-com:office:office" xmlns:r="http://schemas.openxmlformats.org/officeDocument/2006/relationships" xmlns:m="http://schemas.openxmlformats.org/officeDocument/2006/math" xmlns:v="urn:schemas-microsoft-com:vml" xmlns:wp14="http://schemas.microsoft.com/office/word/2010/wordprocessingDrawing" xmlns:wp="http://schemas.openxmlformats.org/drawingml/2006/wordprocessingDrawing" xmlns:w10="urn:schemas-microsoft-com:office:word" xmlns:w="http://schemas.openxmlformats.org/wordprocessingml/2006/main" xmlns:w14="http://schemas.microsoft.com/office/word/2010/wordml" xmlns:w15="http://schemas.microsoft.com/office/word/2012/wordml" xmlns:w16se="http://schemas.microsoft.com/office/word/2015/wordml/symex" xmlns:wpg="http://schemas.microsoft.com/office/word/2010/wordprocessingGroup" xmlns:wpi="http://schemas.microsoft.com/office/word/2010/wordprocessingInk" xmlns:wne="http://schemas.microsoft.com/office/word/2006/wordml" xmlns:wps="http://schemas.microsoft.com/office/word/2010/wordprocessingShape" mc:Ignorable="w14 w15 w16se wp14">
   <w:p>
     <w:pPr>
       <w:pStyle w:val="Header"/>
@@ -33630,7 +33534,7 @@
 </file>
 
 <file path=word/header2.xml><?xml version="1.0" encoding="utf-8"?>
-<w:hdr xmlns:wpc="http://schemas.microsoft.com/office/word/2010/wordprocessingCanvas" xmlns:cx="http://schemas.microsoft.com/office/drawing/2014/chartex" xmlns:cx1="http://schemas.microsoft.com/office/drawing/2015/9/8/chartex" xmlns:cx2="http://schemas.microsoft.com/office/drawing/2015/10/21/chartex" xmlns:cx3="http://schemas.microsoft.com/office/drawing/2016/5/9/chartex" xmlns:cx4="http://schemas.microsoft.com/office/drawing/2016/5/10/chartex" xmlns:cx5="http://schemas.microsoft.com/office/drawing/2016/5/11/chartex" xmlns:cx6="http://schemas.microsoft.com/office/drawing/2016/5/12/chartex" xmlns:cx7="http://schemas.microsoft.com/office/drawing/2016/5/13/chartex" xmlns:cx8="http://schemas.microsoft.com/office/drawing/2016/5/14/chartex" xmlns:mc="http://schemas.openxmlformats.org/markup-compatibility/2006" xmlns:o="urn:schemas-microsoft-com:office:office" xmlns:r="http://schemas.openxmlformats.org/officeDocument/2006/relationships" xmlns:m="http://schemas.openxmlformats.org/officeDocument/2006/math" xmlns:v="urn:schemas-microsoft-com:vml" xmlns:wp14="http://schemas.microsoft.com/office/word/2010/wordprocessingDrawing" xmlns:wp="http://schemas.openxmlformats.org/drawingml/2006/wordprocessingDrawing" xmlns:w10="urn:schemas-microsoft-com:office:word" xmlns:w="http://schemas.openxmlformats.org/wordprocessingml/2006/main" xmlns:w14="http://schemas.microsoft.com/office/word/2010/wordml" xmlns:w15="http://schemas.microsoft.com/office/word/2012/wordml" xmlns:w16se="http://schemas.microsoft.com/office/word/2015/wordml/symex" xmlns:wpg="http://schemas.microsoft.com/office/word/2010/wordprocessingGroup" xmlns:wpi="http://schemas.microsoft.com/office/word/2010/wordprocessingInk" xmlns:wne="http://schemas.microsoft.com/office/word/2006/wordml" xmlns:wps="http://schemas.microsoft.com/office/word/2010/wordprocessingShape" mc:Ignorable="w14 w15 w16se wp14">
+<w:hdr xmlns:wpc="http://schemas.microsoft.com/office/word/2010/wordprocessingCanvas" xmlns:cx="http://schemas.microsoft.com/office/drawing/2014/chartex" xmlns:mc="http://schemas.openxmlformats.org/markup-compatibility/2006" xmlns:o="urn:schemas-microsoft-com:office:office" xmlns:r="http://schemas.openxmlformats.org/officeDocument/2006/relationships" xmlns:m="http://schemas.openxmlformats.org/officeDocument/2006/math" xmlns:v="urn:schemas-microsoft-com:vml" xmlns:wp14="http://schemas.microsoft.com/office/word/2010/wordprocessingDrawing" xmlns:wp="http://schemas.openxmlformats.org/drawingml/2006/wordprocessingDrawing" xmlns:w10="urn:schemas-microsoft-com:office:word" xmlns:w="http://schemas.openxmlformats.org/wordprocessingml/2006/main" xmlns:w14="http://schemas.microsoft.com/office/word/2010/wordml" xmlns:w15="http://schemas.microsoft.com/office/word/2012/wordml" xmlns:w16se="http://schemas.microsoft.com/office/word/2015/wordml/symex" xmlns:wpg="http://schemas.microsoft.com/office/word/2010/wordprocessingGroup" xmlns:wpi="http://schemas.microsoft.com/office/word/2010/wordprocessingInk" xmlns:wne="http://schemas.microsoft.com/office/word/2006/wordml" xmlns:wps="http://schemas.microsoft.com/office/word/2010/wordprocessingShape" mc:Ignorable="w14 w15 w16se wp14">
   <w:p>
     <w:pPr>
       <w:pStyle w:val="Header"/>
@@ -33643,7 +33547,7 @@
         <w:rPr>
           <w:noProof/>
         </w:rPr>
-        <w:t>Sommaire</w:t>
+        <w:t>Dédicace</w:t>
       </w:r>
     </w:fldSimple>
   </w:p>
@@ -33656,7 +33560,7 @@
 </file>
 
 <file path=word/numbering.xml><?xml version="1.0" encoding="utf-8"?>
-<w:numbering xmlns:wpc="http://schemas.microsoft.com/office/word/2010/wordprocessingCanvas" xmlns:cx="http://schemas.microsoft.com/office/drawing/2014/chartex" xmlns:cx1="http://schemas.microsoft.com/office/drawing/2015/9/8/chartex" xmlns:cx2="http://schemas.microsoft.com/office/drawing/2015/10/21/chartex" xmlns:cx3="http://schemas.microsoft.com/office/drawing/2016/5/9/chartex" xmlns:cx4="http://schemas.microsoft.com/office/drawing/2016/5/10/chartex" xmlns:cx5="http://schemas.microsoft.com/office/drawing/2016/5/11/chartex" xmlns:cx6="http://schemas.microsoft.com/office/drawing/2016/5/12/chartex" xmlns:cx7="http://schemas.microsoft.com/office/drawing/2016/5/13/chartex" xmlns:cx8="http://schemas.microsoft.com/office/drawing/2016/5/14/chartex" xmlns:mc="http://schemas.openxmlformats.org/markup-compatibility/2006" xmlns:o="urn:schemas-microsoft-com:office:office" xmlns:r="http://schemas.openxmlformats.org/officeDocument/2006/relationships" xmlns:m="http://schemas.openxmlformats.org/officeDocument/2006/math" xmlns:v="urn:schemas-microsoft-com:vml" xmlns:wp14="http://schemas.microsoft.com/office/word/2010/wordprocessingDrawing" xmlns:wp="http://schemas.openxmlformats.org/drawingml/2006/wordprocessingDrawing" xmlns:w10="urn:schemas-microsoft-com:office:word" xmlns:w="http://schemas.openxmlformats.org/wordprocessingml/2006/main" xmlns:w14="http://schemas.microsoft.com/office/word/2010/wordml" xmlns:w15="http://schemas.microsoft.com/office/word/2012/wordml" xmlns:w16se="http://schemas.microsoft.com/office/word/2015/wordml/symex" xmlns:wpg="http://schemas.microsoft.com/office/word/2010/wordprocessingGroup" xmlns:wpi="http://schemas.microsoft.com/office/word/2010/wordprocessingInk" xmlns:wne="http://schemas.microsoft.com/office/word/2006/wordml" xmlns:wps="http://schemas.microsoft.com/office/word/2010/wordprocessingShape" mc:Ignorable="w14 w15 w16se wp14">
+<w:numbering xmlns:wpc="http://schemas.microsoft.com/office/word/2010/wordprocessingCanvas" xmlns:cx="http://schemas.microsoft.com/office/drawing/2014/chartex" xmlns:mc="http://schemas.openxmlformats.org/markup-compatibility/2006" xmlns:o="urn:schemas-microsoft-com:office:office" xmlns:r="http://schemas.openxmlformats.org/officeDocument/2006/relationships" xmlns:m="http://schemas.openxmlformats.org/officeDocument/2006/math" xmlns:v="urn:schemas-microsoft-com:vml" xmlns:wp14="http://schemas.microsoft.com/office/word/2010/wordprocessingDrawing" xmlns:wp="http://schemas.openxmlformats.org/drawingml/2006/wordprocessingDrawing" xmlns:w10="urn:schemas-microsoft-com:office:word" xmlns:w="http://schemas.openxmlformats.org/wordprocessingml/2006/main" xmlns:w14="http://schemas.microsoft.com/office/word/2010/wordml" xmlns:w15="http://schemas.microsoft.com/office/word/2012/wordml" xmlns:w16se="http://schemas.microsoft.com/office/word/2015/wordml/symex" xmlns:wpg="http://schemas.microsoft.com/office/word/2010/wordprocessingGroup" xmlns:wpi="http://schemas.microsoft.com/office/word/2010/wordprocessingInk" xmlns:wne="http://schemas.microsoft.com/office/word/2006/wordml" xmlns:wps="http://schemas.microsoft.com/office/word/2010/wordprocessingShape" mc:Ignorable="w14 w15 w16se wp14">
   <w:abstractNum w:abstractNumId="0" w15:restartNumberingAfterBreak="0">
     <w:nsid w:val="03AE668C"/>
     <w:multiLevelType w:val="hybridMultilevel"/>
@@ -38580,7 +38484,7 @@
       </w:pPr>
     </w:pPrDefault>
   </w:docDefaults>
-  <w:latentStyles w:defLockedState="0" w:defUIPriority="99" w:defSemiHidden="0" w:defUnhideWhenUsed="0" w:defQFormat="0" w:count="374">
+  <w:latentStyles w:defLockedState="0" w:defUIPriority="99" w:defSemiHidden="0" w:defUnhideWhenUsed="0" w:defQFormat="0" w:count="371">
     <w:lsdException w:name="Normal" w:uiPriority="0" w:qFormat="1"/>
     <w:lsdException w:name="heading 1" w:uiPriority="9" w:qFormat="1"/>
     <w:lsdException w:name="heading 2" w:semiHidden="1" w:uiPriority="9" w:unhideWhenUsed="1" w:qFormat="1"/>
@@ -38952,9 +38856,6 @@
     <w:lsdException w:name="List Table 5 Dark Accent 6" w:uiPriority="50"/>
     <w:lsdException w:name="List Table 6 Colorful Accent 6" w:uiPriority="51"/>
     <w:lsdException w:name="List Table 7 Colorful Accent 6" w:uiPriority="52"/>
-    <w:lsdException w:name="Mention" w:semiHidden="1" w:unhideWhenUsed="1"/>
-    <w:lsdException w:name="Smart Hyperlink" w:semiHidden="1" w:unhideWhenUsed="1"/>
-    <w:lsdException w:name="Hashtag" w:semiHidden="1" w:unhideWhenUsed="1"/>
   </w:latentStyles>
   <w:style w:type="paragraph" w:default="1" w:styleId="Normal">
     <w:name w:val="Normal"/>
@@ -40264,7 +40165,7 @@
 </file>
 
 <file path=customXml/itemProps1.xml><?xml version="1.0" encoding="utf-8"?>
-<ds:datastoreItem xmlns:ds="http://schemas.openxmlformats.org/officeDocument/2006/customXml" ds:itemID="{3B4944E2-148A-4E30-8BFB-A962B1A069E2}">
+<ds:datastoreItem xmlns:ds="http://schemas.openxmlformats.org/officeDocument/2006/customXml" ds:itemID="{189B6BE2-856A-4DB0-8CAE-863434203CFB}">
   <ds:schemaRefs>
     <ds:schemaRef ds:uri="http://schemas.openxmlformats.org/officeDocument/2006/bibliography"/>
   </ds:schemaRefs>

</xml_diff>

<commit_message>
Add mot directeur , edit powerpoint and rapport
</commit_message>
<xml_diff>
--- a/rapport.docx
+++ b/rapport.docx
@@ -74,6 +74,7 @@
                                 <w:color w:val="008000"/>
                                 <w:sz w:val="72"/>
                                 <w:szCs w:val="72"/>
+                                <w:u w:val="single"/>
                               </w:rPr>
                             </w:pPr>
                             <w:r>
@@ -94,6 +95,7 @@
                                 <w:color w:val="008000"/>
                                 <w:sz w:val="72"/>
                                 <w:szCs w:val="72"/>
+                                <w:u w:val="single"/>
                               </w:rPr>
                               <w:t>MEMOIRE</w:t>
                             </w:r>
@@ -254,6 +256,7 @@
                           <w:color w:val="008000"/>
                           <w:sz w:val="72"/>
                           <w:szCs w:val="72"/>
+                          <w:u w:val="single"/>
                         </w:rPr>
                       </w:pPr>
                       <w:r>
@@ -274,6 +277,7 @@
                           <w:color w:val="008000"/>
                           <w:sz w:val="72"/>
                           <w:szCs w:val="72"/>
+                          <w:u w:val="single"/>
                         </w:rPr>
                         <w:t>MEMOIRE</w:t>
                       </w:r>
@@ -2660,7 +2664,7 @@
                 <w:sz w:val="24"/>
                 <w:szCs w:val="24"/>
               </w:rPr>
-              <w:t>4</w:t>
+              <w:t>5</w:t>
             </w:r>
             <w:r>
               <w:rPr>
@@ -12383,7 +12387,15 @@
           <w:color w:val="FF0000"/>
           <w:szCs w:val="24"/>
         </w:rPr>
-        <w:t>page xxx</w:t>
+        <w:t xml:space="preserve">page </w:t>
+      </w:r>
+      <w:r>
+        <w:rPr>
+          <w:rFonts w:cstheme="majorBidi"/>
+          <w:color w:val="FF0000"/>
+          <w:szCs w:val="24"/>
+        </w:rPr>
+        <w:t>33</w:t>
       </w:r>
       <w:r>
         <w:rPr>
@@ -13610,27 +13622,14 @@
                             <w:r>
                               <w:t xml:space="preserve">Figure </w:t>
                             </w:r>
-                            <w:r>
-                              <w:fldChar w:fldCharType="begin"/>
-                            </w:r>
-                            <w:r>
-                              <w:instrText xml:space="preserve"> SEQ Figure \* ARABIC </w:instrText>
-                            </w:r>
-                            <w:r>
-                              <w:fldChar w:fldCharType="separate"/>
-                            </w:r>
-                            <w:r>
-                              <w:rPr>
-                                <w:noProof/>
-                              </w:rPr>
-                              <w:t>1</w:t>
-                            </w:r>
-                            <w:r>
-                              <w:rPr>
-                                <w:noProof/>
-                              </w:rPr>
-                              <w:fldChar w:fldCharType="end"/>
-                            </w:r>
+                            <w:fldSimple w:instr=" SEQ Figure \* ARABIC ">
+                              <w:r>
+                                <w:rPr>
+                                  <w:noProof/>
+                                </w:rPr>
+                                <w:t>1</w:t>
+                              </w:r>
+                            </w:fldSimple>
                             <w:r>
                               <w:t> : Modèle Conceptuel de données</w:t>
                             </w:r>
@@ -13669,27 +13668,14 @@
                       <w:r>
                         <w:t xml:space="preserve">Figure </w:t>
                       </w:r>
-                      <w:r>
-                        <w:fldChar w:fldCharType="begin"/>
-                      </w:r>
-                      <w:r>
-                        <w:instrText xml:space="preserve"> SEQ Figure \* ARABIC </w:instrText>
-                      </w:r>
-                      <w:r>
-                        <w:fldChar w:fldCharType="separate"/>
-                      </w:r>
-                      <w:r>
-                        <w:rPr>
-                          <w:noProof/>
-                        </w:rPr>
-                        <w:t>1</w:t>
-                      </w:r>
-                      <w:r>
-                        <w:rPr>
-                          <w:noProof/>
-                        </w:rPr>
-                        <w:fldChar w:fldCharType="end"/>
-                      </w:r>
+                      <w:fldSimple w:instr=" SEQ Figure \* ARABIC ">
+                        <w:r>
+                          <w:rPr>
+                            <w:noProof/>
+                          </w:rPr>
+                          <w:t>1</w:t>
+                        </w:r>
+                      </w:fldSimple>
                       <w:r>
                         <w:t> : Modèle Conceptuel de données</w:t>
                       </w:r>
@@ -20856,6 +20842,7 @@
       <w:tr>
         <w:trPr>
           <w:cnfStyle w:val="000000100000" w:firstRow="0" w:lastRow="0" w:firstColumn="0" w:lastColumn="0" w:oddVBand="0" w:evenVBand="0" w:oddHBand="1" w:evenHBand="0" w:firstRowFirstColumn="0" w:firstRowLastColumn="0" w:lastRowFirstColumn="0" w:lastRowLastColumn="0"/>
+          <w:trHeight w:val="2100"/>
         </w:trPr>
         <w:tc>
           <w:tcPr>
@@ -21038,6 +21025,7 @@
                 <w:sz w:val="24"/>
                 <w:szCs w:val="20"/>
               </w:rPr>
+              <w:lastRenderedPageBreak/>
               <w:t>Inscrire</w:t>
             </w:r>
           </w:p>
@@ -21147,16 +21135,7 @@
                 <w:sz w:val="24"/>
                 <w:szCs w:val="24"/>
               </w:rPr>
-              <w:t xml:space="preserve"> peut s’inscrire dans une seule spécialité et une spécialité peut </w:t>
-            </w:r>
-            <w:r>
-              <w:rPr>
-                <w:rFonts w:asciiTheme="minorHAnsi" w:hAnsiTheme="minorHAnsi" w:cstheme="minorHAnsi"/>
-                <w:sz w:val="24"/>
-                <w:szCs w:val="24"/>
-              </w:rPr>
-              <w:lastRenderedPageBreak/>
-              <w:t>avoir plusieurs inscriptions.</w:t>
+              <w:t xml:space="preserve"> peut s’inscrire dans une seule spécialité et une spécialité peut avoir plusieurs inscriptions.</w:t>
             </w:r>
           </w:p>
           <w:p>
@@ -21229,7 +21208,6 @@
                 <w:sz w:val="24"/>
                 <w:szCs w:val="20"/>
               </w:rPr>
-              <w:lastRenderedPageBreak/>
               <w:t>Ajouter</w:t>
             </w:r>
           </w:p>
@@ -21652,6 +21630,9 @@
         </w:tc>
       </w:tr>
       <w:tr>
+        <w:trPr>
+          <w:trHeight w:val="2567"/>
+        </w:trPr>
         <w:tc>
           <w:tcPr>
             <w:cnfStyle w:val="001000000000" w:firstRow="0" w:lastRow="0" w:firstColumn="1" w:lastColumn="0" w:oddVBand="0" w:evenVBand="0" w:oddHBand="0" w:evenHBand="0" w:firstRowFirstColumn="0" w:firstRowLastColumn="0" w:lastRowFirstColumn="0" w:lastRowLastColumn="0"/>
@@ -21751,6 +21732,253 @@
                 <w:szCs w:val="24"/>
               </w:rPr>
               <w:t>Un professeur peut envoyer plusieurs messages et un message va être envoyer par un seul professeur L’attribue DateEnvoiMessage représente la date de l’envoi u message</w:t>
+            </w:r>
+          </w:p>
+        </w:tc>
+      </w:tr>
+      <w:tr>
+        <w:trPr>
+          <w:cnfStyle w:val="000000100000" w:firstRow="0" w:lastRow="0" w:firstColumn="0" w:lastColumn="0" w:oddVBand="0" w:evenVBand="0" w:oddHBand="1" w:evenHBand="0" w:firstRowFirstColumn="0" w:firstRowLastColumn="0" w:lastRowFirstColumn="0" w:lastRowLastColumn="0"/>
+          <w:trHeight w:val="1555"/>
+        </w:trPr>
+        <w:tc>
+          <w:tcPr>
+            <w:cnfStyle w:val="001000000000" w:firstRow="0" w:lastRow="0" w:firstColumn="1" w:lastColumn="0" w:oddVBand="0" w:evenVBand="0" w:oddHBand="0" w:evenHBand="0" w:firstRowFirstColumn="0" w:firstRowLastColumn="0" w:lastRowFirstColumn="0" w:lastRowLastColumn="0"/>
+            <w:tcW w:w="2127" w:type="dxa"/>
+          </w:tcPr>
+          <w:p>
+            <w:pPr>
+              <w:rPr>
+                <w:rFonts w:asciiTheme="minorHAnsi" w:hAnsiTheme="minorHAnsi" w:cstheme="minorHAnsi"/>
+                <w:b w:val="0"/>
+                <w:bCs w:val="0"/>
+                <w:sz w:val="24"/>
+                <w:szCs w:val="20"/>
+              </w:rPr>
+            </w:pPr>
+            <w:r>
+              <w:rPr>
+                <w:rFonts w:asciiTheme="minorHAnsi" w:hAnsiTheme="minorHAnsi" w:cstheme="minorHAnsi"/>
+                <w:sz w:val="24"/>
+                <w:szCs w:val="20"/>
+              </w:rPr>
+              <w:t>Avoir</w:t>
+            </w:r>
+          </w:p>
+        </w:tc>
+        <w:tc>
+          <w:tcPr>
+            <w:tcW w:w="2693" w:type="dxa"/>
+          </w:tcPr>
+          <w:p>
+            <w:pPr>
+              <w:cnfStyle w:val="000000100000" w:firstRow="0" w:lastRow="0" w:firstColumn="0" w:lastColumn="0" w:oddVBand="0" w:evenVBand="0" w:oddHBand="1" w:evenHBand="0" w:firstRowFirstColumn="0" w:firstRowLastColumn="0" w:lastRowFirstColumn="0" w:lastRowLastColumn="0"/>
+              <w:rPr>
+                <w:rFonts w:asciiTheme="minorHAnsi" w:hAnsiTheme="minorHAnsi" w:cstheme="minorHAnsi"/>
+                <w:sz w:val="24"/>
+                <w:szCs w:val="24"/>
+              </w:rPr>
+            </w:pPr>
+            <w:r>
+              <w:rPr>
+                <w:rFonts w:asciiTheme="minorHAnsi" w:hAnsiTheme="minorHAnsi" w:cstheme="minorHAnsi"/>
+                <w:sz w:val="24"/>
+                <w:szCs w:val="24"/>
+              </w:rPr>
+              <w:t>Resultats – Specialites</w:t>
+            </w:r>
+          </w:p>
+        </w:tc>
+        <w:tc>
+          <w:tcPr>
+            <w:tcW w:w="1417" w:type="dxa"/>
+          </w:tcPr>
+          <w:p>
+            <w:pPr>
+              <w:cnfStyle w:val="000000100000" w:firstRow="0" w:lastRow="0" w:firstColumn="0" w:lastColumn="0" w:oddVBand="0" w:evenVBand="0" w:oddHBand="1" w:evenHBand="0" w:firstRowFirstColumn="0" w:firstRowLastColumn="0" w:lastRowFirstColumn="0" w:lastRowLastColumn="0"/>
+              <w:rPr>
+                <w:rFonts w:asciiTheme="minorHAnsi" w:hAnsiTheme="minorHAnsi" w:cstheme="minorHAnsi"/>
+                <w:sz w:val="24"/>
+                <w:szCs w:val="24"/>
+              </w:rPr>
+            </w:pPr>
+            <w:r>
+              <w:rPr>
+                <w:rFonts w:asciiTheme="minorHAnsi" w:hAnsiTheme="minorHAnsi" w:cstheme="minorHAnsi"/>
+                <w:sz w:val="24"/>
+                <w:szCs w:val="24"/>
+              </w:rPr>
+              <w:t xml:space="preserve">1,1 – </w:t>
+            </w:r>
+            <w:r>
+              <w:rPr>
+                <w:rFonts w:asciiTheme="minorHAnsi" w:hAnsiTheme="minorHAnsi" w:cstheme="minorHAnsi"/>
+                <w:sz w:val="24"/>
+                <w:szCs w:val="24"/>
+              </w:rPr>
+              <w:t>0, n</w:t>
+            </w:r>
+          </w:p>
+        </w:tc>
+        <w:tc>
+          <w:tcPr>
+            <w:tcW w:w="2835" w:type="dxa"/>
+          </w:tcPr>
+          <w:p>
+            <w:pPr>
+              <w:cnfStyle w:val="000000100000" w:firstRow="0" w:lastRow="0" w:firstColumn="0" w:lastColumn="0" w:oddVBand="0" w:evenVBand="0" w:oddHBand="1" w:evenHBand="0" w:firstRowFirstColumn="0" w:firstRowLastColumn="0" w:lastRowFirstColumn="0" w:lastRowLastColumn="0"/>
+              <w:rPr>
+                <w:rFonts w:asciiTheme="minorHAnsi" w:hAnsiTheme="minorHAnsi" w:cstheme="minorHAnsi"/>
+                <w:sz w:val="24"/>
+                <w:szCs w:val="24"/>
+              </w:rPr>
+            </w:pPr>
+            <w:r>
+              <w:rPr>
+                <w:rFonts w:asciiTheme="minorHAnsi" w:hAnsiTheme="minorHAnsi" w:cstheme="minorHAnsi"/>
+                <w:sz w:val="24"/>
+                <w:szCs w:val="24"/>
+              </w:rPr>
+              <w:t>Une spécialité peut avoir plusieurs résultats et un seul résultat va concerner une seule spécialité</w:t>
+            </w:r>
+          </w:p>
+        </w:tc>
+      </w:tr>
+      <w:tr>
+        <w:trPr>
+          <w:trHeight w:val="1563"/>
+        </w:trPr>
+        <w:tc>
+          <w:tcPr>
+            <w:cnfStyle w:val="001000000000" w:firstRow="0" w:lastRow="0" w:firstColumn="1" w:lastColumn="0" w:oddVBand="0" w:evenVBand="0" w:oddHBand="0" w:evenHBand="0" w:firstRowFirstColumn="0" w:firstRowLastColumn="0" w:lastRowFirstColumn="0" w:lastRowLastColumn="0"/>
+            <w:tcW w:w="2127" w:type="dxa"/>
+          </w:tcPr>
+          <w:p>
+            <w:pPr>
+              <w:rPr>
+                <w:rFonts w:asciiTheme="minorHAnsi" w:hAnsiTheme="minorHAnsi" w:cstheme="minorHAnsi"/>
+                <w:b w:val="0"/>
+                <w:bCs w:val="0"/>
+                <w:sz w:val="24"/>
+                <w:szCs w:val="20"/>
+              </w:rPr>
+            </w:pPr>
+            <w:r>
+              <w:rPr>
+                <w:rFonts w:asciiTheme="minorHAnsi" w:hAnsiTheme="minorHAnsi" w:cstheme="minorHAnsi"/>
+                <w:sz w:val="24"/>
+                <w:szCs w:val="20"/>
+              </w:rPr>
+              <w:t>Poser</w:t>
+            </w:r>
+          </w:p>
+        </w:tc>
+        <w:tc>
+          <w:tcPr>
+            <w:tcW w:w="2693" w:type="dxa"/>
+          </w:tcPr>
+          <w:p>
+            <w:pPr>
+              <w:cnfStyle w:val="000000000000" w:firstRow="0" w:lastRow="0" w:firstColumn="0" w:lastColumn="0" w:oddVBand="0" w:evenVBand="0" w:oddHBand="0" w:evenHBand="0" w:firstRowFirstColumn="0" w:firstRowLastColumn="0" w:lastRowFirstColumn="0" w:lastRowLastColumn="0"/>
+              <w:rPr>
+                <w:rFonts w:asciiTheme="minorHAnsi" w:hAnsiTheme="minorHAnsi" w:cstheme="minorHAnsi"/>
+                <w:sz w:val="24"/>
+                <w:szCs w:val="24"/>
+              </w:rPr>
+            </w:pPr>
+            <w:r>
+              <w:rPr>
+                <w:rFonts w:asciiTheme="minorHAnsi" w:hAnsiTheme="minorHAnsi" w:cstheme="minorHAnsi"/>
+                <w:sz w:val="24"/>
+                <w:szCs w:val="24"/>
+              </w:rPr>
+              <w:t>Etudiants – Questions</w:t>
+            </w:r>
+          </w:p>
+        </w:tc>
+        <w:tc>
+          <w:tcPr>
+            <w:tcW w:w="1417" w:type="dxa"/>
+          </w:tcPr>
+          <w:p>
+            <w:pPr>
+              <w:cnfStyle w:val="000000000000" w:firstRow="0" w:lastRow="0" w:firstColumn="0" w:lastColumn="0" w:oddVBand="0" w:evenVBand="0" w:oddHBand="0" w:evenHBand="0" w:firstRowFirstColumn="0" w:firstRowLastColumn="0" w:lastRowFirstColumn="0" w:lastRowLastColumn="0"/>
+              <w:rPr>
+                <w:rFonts w:asciiTheme="minorHAnsi" w:hAnsiTheme="minorHAnsi" w:cstheme="minorHAnsi"/>
+                <w:sz w:val="24"/>
+                <w:szCs w:val="24"/>
+              </w:rPr>
+            </w:pPr>
+            <w:r>
+              <w:rPr>
+                <w:rFonts w:asciiTheme="minorHAnsi" w:hAnsiTheme="minorHAnsi" w:cstheme="minorHAnsi"/>
+                <w:sz w:val="24"/>
+                <w:szCs w:val="24"/>
+              </w:rPr>
+              <w:t>0, n</w:t>
+            </w:r>
+            <w:r>
+              <w:rPr>
+                <w:rFonts w:asciiTheme="minorHAnsi" w:hAnsiTheme="minorHAnsi" w:cstheme="minorHAnsi"/>
+                <w:sz w:val="24"/>
+                <w:szCs w:val="24"/>
+              </w:rPr>
+              <w:t xml:space="preserve"> – 1,1</w:t>
+            </w:r>
+          </w:p>
+        </w:tc>
+        <w:tc>
+          <w:tcPr>
+            <w:tcW w:w="2835" w:type="dxa"/>
+          </w:tcPr>
+          <w:p>
+            <w:pPr>
+              <w:cnfStyle w:val="000000000000" w:firstRow="0" w:lastRow="0" w:firstColumn="0" w:lastColumn="0" w:oddVBand="0" w:evenVBand="0" w:oddHBand="0" w:evenHBand="0" w:firstRowFirstColumn="0" w:firstRowLastColumn="0" w:lastRowFirstColumn="0" w:lastRowLastColumn="0"/>
+              <w:rPr>
+                <w:rFonts w:asciiTheme="minorHAnsi" w:hAnsiTheme="minorHAnsi" w:cstheme="minorHAnsi"/>
+                <w:sz w:val="24"/>
+                <w:szCs w:val="24"/>
+              </w:rPr>
+            </w:pPr>
+            <w:r>
+              <w:rPr>
+                <w:rFonts w:asciiTheme="minorHAnsi" w:hAnsiTheme="minorHAnsi" w:cstheme="minorHAnsi"/>
+                <w:sz w:val="24"/>
+                <w:szCs w:val="24"/>
+              </w:rPr>
+              <w:t>Un étudiant</w:t>
+            </w:r>
+            <w:r>
+              <w:rPr>
+                <w:rFonts w:asciiTheme="minorHAnsi" w:hAnsiTheme="minorHAnsi" w:cstheme="minorHAnsi"/>
+                <w:sz w:val="24"/>
+                <w:szCs w:val="24"/>
+              </w:rPr>
+              <w:fldChar w:fldCharType="begin"/>
+            </w:r>
+            <w:r>
+              <w:rPr>
+                <w:rFonts w:asciiTheme="minorHAnsi" w:hAnsiTheme="minorHAnsi" w:cstheme="minorHAnsi"/>
+                <w:sz w:val="24"/>
+                <w:szCs w:val="24"/>
+              </w:rPr>
+              <w:instrText xml:space="preserve"> XE "étudiant" </w:instrText>
+            </w:r>
+            <w:r>
+              <w:rPr>
+                <w:rFonts w:asciiTheme="minorHAnsi" w:hAnsiTheme="minorHAnsi" w:cstheme="minorHAnsi"/>
+                <w:sz w:val="24"/>
+                <w:szCs w:val="24"/>
+              </w:rPr>
+              <w:fldChar w:fldCharType="end"/>
+            </w:r>
+            <w:r>
+              <w:rPr>
+                <w:rFonts w:asciiTheme="minorHAnsi" w:hAnsiTheme="minorHAnsi" w:cstheme="minorHAnsi"/>
+                <w:sz w:val="24"/>
+                <w:szCs w:val="24"/>
+              </w:rPr>
+              <w:t xml:space="preserve"> peut poser plusieurs questions et une question va être poser par un seul étudiant</w:t>
             </w:r>
           </w:p>
         </w:tc>
@@ -21780,7 +22008,8 @@
                 <w:sz w:val="24"/>
                 <w:szCs w:val="20"/>
               </w:rPr>
-              <w:t>Avoir</w:t>
+              <w:lastRenderedPageBreak/>
+              <w:t>Ajouter</w:t>
             </w:r>
           </w:p>
         </w:tc>
@@ -21803,7 +22032,23 @@
                 <w:sz w:val="24"/>
                 <w:szCs w:val="24"/>
               </w:rPr>
-              <w:t>Resultats – Specialites</w:t>
+              <w:t>Administrateurs –</w:t>
+            </w:r>
+            <w:r>
+              <w:rPr>
+                <w:rFonts w:asciiTheme="minorHAnsi" w:hAnsiTheme="minorHAnsi" w:cstheme="minorHAnsi"/>
+                <w:sz w:val="24"/>
+                <w:szCs w:val="24"/>
+              </w:rPr>
+              <w:t xml:space="preserve"> </w:t>
+            </w:r>
+            <w:r>
+              <w:rPr>
+                <w:rFonts w:asciiTheme="minorHAnsi" w:hAnsiTheme="minorHAnsi" w:cstheme="minorHAnsi"/>
+                <w:sz w:val="24"/>
+                <w:szCs w:val="24"/>
+              </w:rPr>
+              <w:t>Annonces</w:t>
             </w:r>
           </w:p>
         </w:tc>
@@ -21826,15 +22071,15 @@
                 <w:sz w:val="24"/>
                 <w:szCs w:val="24"/>
               </w:rPr>
-              <w:t xml:space="preserve">1,1 – </w:t>
-            </w:r>
-            <w:r>
-              <w:rPr>
-                <w:rFonts w:asciiTheme="minorHAnsi" w:hAnsiTheme="minorHAnsi" w:cstheme="minorHAnsi"/>
-                <w:sz w:val="24"/>
-                <w:szCs w:val="24"/>
-              </w:rPr>
               <w:t>0, n</w:t>
+            </w:r>
+            <w:r>
+              <w:rPr>
+                <w:rFonts w:asciiTheme="minorHAnsi" w:hAnsiTheme="minorHAnsi" w:cstheme="minorHAnsi"/>
+                <w:sz w:val="24"/>
+                <w:szCs w:val="24"/>
+              </w:rPr>
+              <w:t xml:space="preserve"> – 1,1</w:t>
             </w:r>
           </w:p>
         </w:tc>
@@ -21857,7 +22102,57 @@
                 <w:sz w:val="24"/>
                 <w:szCs w:val="24"/>
               </w:rPr>
-              <w:t>Une spécialité peut avoir plusieurs résultats et un seul résultat va concerner une seule spécialité</w:t>
+              <w:t xml:space="preserve">Un administrateur peut ajouter plusieurs annonces et une seule annonce va </w:t>
+            </w:r>
+            <w:r>
+              <w:rPr>
+                <w:rFonts w:asciiTheme="minorHAnsi" w:hAnsiTheme="minorHAnsi" w:cstheme="minorHAnsi"/>
+                <w:sz w:val="24"/>
+                <w:szCs w:val="24"/>
+              </w:rPr>
+              <w:t>être</w:t>
+            </w:r>
+            <w:r>
+              <w:rPr>
+                <w:rFonts w:asciiTheme="minorHAnsi" w:hAnsiTheme="minorHAnsi" w:cstheme="minorHAnsi"/>
+                <w:sz w:val="24"/>
+                <w:szCs w:val="24"/>
+              </w:rPr>
+              <w:t xml:space="preserve"> ajouter par un seul administrateur</w:t>
+            </w:r>
+          </w:p>
+          <w:p>
+            <w:pPr>
+              <w:cnfStyle w:val="000000100000" w:firstRow="0" w:lastRow="0" w:firstColumn="0" w:lastColumn="0" w:oddVBand="0" w:evenVBand="0" w:oddHBand="1" w:evenHBand="0" w:firstRowFirstColumn="0" w:firstRowLastColumn="0" w:lastRowFirstColumn="0" w:lastRowLastColumn="0"/>
+              <w:rPr>
+                <w:rFonts w:asciiTheme="minorHAnsi" w:hAnsiTheme="minorHAnsi" w:cstheme="minorHAnsi"/>
+                <w:sz w:val="24"/>
+                <w:szCs w:val="24"/>
+              </w:rPr>
+            </w:pPr>
+            <w:r>
+              <w:rPr>
+                <w:rFonts w:asciiTheme="minorHAnsi" w:hAnsiTheme="minorHAnsi" w:cstheme="minorHAnsi"/>
+                <w:sz w:val="24"/>
+                <w:szCs w:val="24"/>
+              </w:rPr>
+              <w:t xml:space="preserve">L’attribue DateAjout représente </w:t>
+            </w:r>
+            <w:r>
+              <w:rPr>
+                <w:rFonts w:asciiTheme="minorHAnsi" w:hAnsiTheme="minorHAnsi" w:cstheme="minorHAnsi"/>
+                <w:sz w:val="24"/>
+                <w:szCs w:val="24"/>
+              </w:rPr>
+              <w:t>la date</w:t>
+            </w:r>
+            <w:r>
+              <w:rPr>
+                <w:rFonts w:asciiTheme="minorHAnsi" w:hAnsiTheme="minorHAnsi" w:cstheme="minorHAnsi"/>
+                <w:sz w:val="24"/>
+                <w:szCs w:val="24"/>
+              </w:rPr>
+              <w:t xml:space="preserve"> de l’ajout de l’annonce</w:t>
             </w:r>
           </w:p>
         </w:tc>
@@ -21884,316 +22179,6 @@
                 <w:sz w:val="24"/>
                 <w:szCs w:val="20"/>
               </w:rPr>
-              <w:t>Poser</w:t>
-            </w:r>
-          </w:p>
-        </w:tc>
-        <w:tc>
-          <w:tcPr>
-            <w:tcW w:w="2693" w:type="dxa"/>
-          </w:tcPr>
-          <w:p>
-            <w:pPr>
-              <w:cnfStyle w:val="000000000000" w:firstRow="0" w:lastRow="0" w:firstColumn="0" w:lastColumn="0" w:oddVBand="0" w:evenVBand="0" w:oddHBand="0" w:evenHBand="0" w:firstRowFirstColumn="0" w:firstRowLastColumn="0" w:lastRowFirstColumn="0" w:lastRowLastColumn="0"/>
-              <w:rPr>
-                <w:rFonts w:asciiTheme="minorHAnsi" w:hAnsiTheme="minorHAnsi" w:cstheme="minorHAnsi"/>
-                <w:sz w:val="24"/>
-                <w:szCs w:val="24"/>
-              </w:rPr>
-            </w:pPr>
-            <w:r>
-              <w:rPr>
-                <w:rFonts w:asciiTheme="minorHAnsi" w:hAnsiTheme="minorHAnsi" w:cstheme="minorHAnsi"/>
-                <w:sz w:val="24"/>
-                <w:szCs w:val="24"/>
-              </w:rPr>
-              <w:t>Etudiants – Questions</w:t>
-            </w:r>
-          </w:p>
-        </w:tc>
-        <w:tc>
-          <w:tcPr>
-            <w:tcW w:w="1417" w:type="dxa"/>
-          </w:tcPr>
-          <w:p>
-            <w:pPr>
-              <w:cnfStyle w:val="000000000000" w:firstRow="0" w:lastRow="0" w:firstColumn="0" w:lastColumn="0" w:oddVBand="0" w:evenVBand="0" w:oddHBand="0" w:evenHBand="0" w:firstRowFirstColumn="0" w:firstRowLastColumn="0" w:lastRowFirstColumn="0" w:lastRowLastColumn="0"/>
-              <w:rPr>
-                <w:rFonts w:asciiTheme="minorHAnsi" w:hAnsiTheme="minorHAnsi" w:cstheme="minorHAnsi"/>
-                <w:sz w:val="24"/>
-                <w:szCs w:val="24"/>
-              </w:rPr>
-            </w:pPr>
-            <w:r>
-              <w:rPr>
-                <w:rFonts w:asciiTheme="minorHAnsi" w:hAnsiTheme="minorHAnsi" w:cstheme="minorHAnsi"/>
-                <w:sz w:val="24"/>
-                <w:szCs w:val="24"/>
-              </w:rPr>
-              <w:t>0, n</w:t>
-            </w:r>
-            <w:r>
-              <w:rPr>
-                <w:rFonts w:asciiTheme="minorHAnsi" w:hAnsiTheme="minorHAnsi" w:cstheme="minorHAnsi"/>
-                <w:sz w:val="24"/>
-                <w:szCs w:val="24"/>
-              </w:rPr>
-              <w:t xml:space="preserve"> – 1,1</w:t>
-            </w:r>
-          </w:p>
-        </w:tc>
-        <w:tc>
-          <w:tcPr>
-            <w:tcW w:w="2835" w:type="dxa"/>
-          </w:tcPr>
-          <w:p>
-            <w:pPr>
-              <w:cnfStyle w:val="000000000000" w:firstRow="0" w:lastRow="0" w:firstColumn="0" w:lastColumn="0" w:oddVBand="0" w:evenVBand="0" w:oddHBand="0" w:evenHBand="0" w:firstRowFirstColumn="0" w:firstRowLastColumn="0" w:lastRowFirstColumn="0" w:lastRowLastColumn="0"/>
-              <w:rPr>
-                <w:rFonts w:asciiTheme="minorHAnsi" w:hAnsiTheme="minorHAnsi" w:cstheme="minorHAnsi"/>
-                <w:sz w:val="24"/>
-                <w:szCs w:val="24"/>
-              </w:rPr>
-            </w:pPr>
-            <w:r>
-              <w:rPr>
-                <w:rFonts w:asciiTheme="minorHAnsi" w:hAnsiTheme="minorHAnsi" w:cstheme="minorHAnsi"/>
-                <w:sz w:val="24"/>
-                <w:szCs w:val="24"/>
-              </w:rPr>
-              <w:t>Un étudiant</w:t>
-            </w:r>
-            <w:r>
-              <w:rPr>
-                <w:rFonts w:asciiTheme="minorHAnsi" w:hAnsiTheme="minorHAnsi" w:cstheme="minorHAnsi"/>
-                <w:sz w:val="24"/>
-                <w:szCs w:val="24"/>
-              </w:rPr>
-              <w:fldChar w:fldCharType="begin"/>
-            </w:r>
-            <w:r>
-              <w:rPr>
-                <w:rFonts w:asciiTheme="minorHAnsi" w:hAnsiTheme="minorHAnsi" w:cstheme="minorHAnsi"/>
-                <w:sz w:val="24"/>
-                <w:szCs w:val="24"/>
-              </w:rPr>
-              <w:instrText xml:space="preserve"> XE "étudiant" </w:instrText>
-            </w:r>
-            <w:r>
-              <w:rPr>
-                <w:rFonts w:asciiTheme="minorHAnsi" w:hAnsiTheme="minorHAnsi" w:cstheme="minorHAnsi"/>
-                <w:sz w:val="24"/>
-                <w:szCs w:val="24"/>
-              </w:rPr>
-              <w:fldChar w:fldCharType="end"/>
-            </w:r>
-            <w:r>
-              <w:rPr>
-                <w:rFonts w:asciiTheme="minorHAnsi" w:hAnsiTheme="minorHAnsi" w:cstheme="minorHAnsi"/>
-                <w:sz w:val="24"/>
-                <w:szCs w:val="24"/>
-              </w:rPr>
-              <w:t xml:space="preserve"> peut poser plusieurs questions et une question va être poser par un seul étudiant</w:t>
-            </w:r>
-          </w:p>
-        </w:tc>
-      </w:tr>
-      <w:tr>
-        <w:trPr>
-          <w:cnfStyle w:val="000000100000" w:firstRow="0" w:lastRow="0" w:firstColumn="0" w:lastColumn="0" w:oddVBand="0" w:evenVBand="0" w:oddHBand="1" w:evenHBand="0" w:firstRowFirstColumn="0" w:firstRowLastColumn="0" w:lastRowFirstColumn="0" w:lastRowLastColumn="0"/>
-        </w:trPr>
-        <w:tc>
-          <w:tcPr>
-            <w:cnfStyle w:val="001000000000" w:firstRow="0" w:lastRow="0" w:firstColumn="1" w:lastColumn="0" w:oddVBand="0" w:evenVBand="0" w:oddHBand="0" w:evenHBand="0" w:firstRowFirstColumn="0" w:firstRowLastColumn="0" w:lastRowFirstColumn="0" w:lastRowLastColumn="0"/>
-            <w:tcW w:w="2127" w:type="dxa"/>
-          </w:tcPr>
-          <w:p>
-            <w:pPr>
-              <w:rPr>
-                <w:rFonts w:asciiTheme="minorHAnsi" w:hAnsiTheme="minorHAnsi" w:cstheme="minorHAnsi"/>
-                <w:b w:val="0"/>
-                <w:bCs w:val="0"/>
-                <w:sz w:val="24"/>
-                <w:szCs w:val="20"/>
-              </w:rPr>
-            </w:pPr>
-            <w:r>
-              <w:rPr>
-                <w:rFonts w:asciiTheme="minorHAnsi" w:hAnsiTheme="minorHAnsi" w:cstheme="minorHAnsi"/>
-                <w:sz w:val="24"/>
-                <w:szCs w:val="20"/>
-              </w:rPr>
-              <w:t>Ajouter</w:t>
-            </w:r>
-          </w:p>
-        </w:tc>
-        <w:tc>
-          <w:tcPr>
-            <w:tcW w:w="2693" w:type="dxa"/>
-          </w:tcPr>
-          <w:p>
-            <w:pPr>
-              <w:cnfStyle w:val="000000100000" w:firstRow="0" w:lastRow="0" w:firstColumn="0" w:lastColumn="0" w:oddVBand="0" w:evenVBand="0" w:oddHBand="1" w:evenHBand="0" w:firstRowFirstColumn="0" w:firstRowLastColumn="0" w:lastRowFirstColumn="0" w:lastRowLastColumn="0"/>
-              <w:rPr>
-                <w:rFonts w:asciiTheme="minorHAnsi" w:hAnsiTheme="minorHAnsi" w:cstheme="minorHAnsi"/>
-                <w:sz w:val="24"/>
-                <w:szCs w:val="24"/>
-              </w:rPr>
-            </w:pPr>
-            <w:r>
-              <w:rPr>
-                <w:rFonts w:asciiTheme="minorHAnsi" w:hAnsiTheme="minorHAnsi" w:cstheme="minorHAnsi"/>
-                <w:sz w:val="24"/>
-                <w:szCs w:val="24"/>
-              </w:rPr>
-              <w:t>Administrateurs –</w:t>
-            </w:r>
-            <w:r>
-              <w:rPr>
-                <w:rFonts w:asciiTheme="minorHAnsi" w:hAnsiTheme="minorHAnsi" w:cstheme="minorHAnsi"/>
-                <w:sz w:val="24"/>
-                <w:szCs w:val="24"/>
-              </w:rPr>
-              <w:t xml:space="preserve"> </w:t>
-            </w:r>
-            <w:r>
-              <w:rPr>
-                <w:rFonts w:asciiTheme="minorHAnsi" w:hAnsiTheme="minorHAnsi" w:cstheme="minorHAnsi"/>
-                <w:sz w:val="24"/>
-                <w:szCs w:val="24"/>
-              </w:rPr>
-              <w:t>Annonces</w:t>
-            </w:r>
-          </w:p>
-        </w:tc>
-        <w:tc>
-          <w:tcPr>
-            <w:tcW w:w="1417" w:type="dxa"/>
-          </w:tcPr>
-          <w:p>
-            <w:pPr>
-              <w:cnfStyle w:val="000000100000" w:firstRow="0" w:lastRow="0" w:firstColumn="0" w:lastColumn="0" w:oddVBand="0" w:evenVBand="0" w:oddHBand="1" w:evenHBand="0" w:firstRowFirstColumn="0" w:firstRowLastColumn="0" w:lastRowFirstColumn="0" w:lastRowLastColumn="0"/>
-              <w:rPr>
-                <w:rFonts w:asciiTheme="minorHAnsi" w:hAnsiTheme="minorHAnsi" w:cstheme="minorHAnsi"/>
-                <w:sz w:val="24"/>
-                <w:szCs w:val="24"/>
-              </w:rPr>
-            </w:pPr>
-            <w:r>
-              <w:rPr>
-                <w:rFonts w:asciiTheme="minorHAnsi" w:hAnsiTheme="minorHAnsi" w:cstheme="minorHAnsi"/>
-                <w:sz w:val="24"/>
-                <w:szCs w:val="24"/>
-              </w:rPr>
-              <w:t>0, n</w:t>
-            </w:r>
-            <w:r>
-              <w:rPr>
-                <w:rFonts w:asciiTheme="minorHAnsi" w:hAnsiTheme="minorHAnsi" w:cstheme="minorHAnsi"/>
-                <w:sz w:val="24"/>
-                <w:szCs w:val="24"/>
-              </w:rPr>
-              <w:t xml:space="preserve"> – 1,1</w:t>
-            </w:r>
-          </w:p>
-        </w:tc>
-        <w:tc>
-          <w:tcPr>
-            <w:tcW w:w="2835" w:type="dxa"/>
-          </w:tcPr>
-          <w:p>
-            <w:pPr>
-              <w:cnfStyle w:val="000000100000" w:firstRow="0" w:lastRow="0" w:firstColumn="0" w:lastColumn="0" w:oddVBand="0" w:evenVBand="0" w:oddHBand="1" w:evenHBand="0" w:firstRowFirstColumn="0" w:firstRowLastColumn="0" w:lastRowFirstColumn="0" w:lastRowLastColumn="0"/>
-              <w:rPr>
-                <w:rFonts w:asciiTheme="minorHAnsi" w:hAnsiTheme="minorHAnsi" w:cstheme="minorHAnsi"/>
-                <w:sz w:val="24"/>
-                <w:szCs w:val="24"/>
-              </w:rPr>
-            </w:pPr>
-            <w:r>
-              <w:rPr>
-                <w:rFonts w:asciiTheme="minorHAnsi" w:hAnsiTheme="minorHAnsi" w:cstheme="minorHAnsi"/>
-                <w:sz w:val="24"/>
-                <w:szCs w:val="24"/>
-              </w:rPr>
-              <w:t xml:space="preserve">Un administrateur peut ajouter plusieurs annonces et une seule annonce va </w:t>
-            </w:r>
-            <w:r>
-              <w:rPr>
-                <w:rFonts w:asciiTheme="minorHAnsi" w:hAnsiTheme="minorHAnsi" w:cstheme="minorHAnsi"/>
-                <w:sz w:val="24"/>
-                <w:szCs w:val="24"/>
-              </w:rPr>
-              <w:t>être</w:t>
-            </w:r>
-            <w:r>
-              <w:rPr>
-                <w:rFonts w:asciiTheme="minorHAnsi" w:hAnsiTheme="minorHAnsi" w:cstheme="minorHAnsi"/>
-                <w:sz w:val="24"/>
-                <w:szCs w:val="24"/>
-              </w:rPr>
-              <w:t xml:space="preserve"> ajouter par un seul administrateur</w:t>
-            </w:r>
-          </w:p>
-          <w:p>
-            <w:pPr>
-              <w:cnfStyle w:val="000000100000" w:firstRow="0" w:lastRow="0" w:firstColumn="0" w:lastColumn="0" w:oddVBand="0" w:evenVBand="0" w:oddHBand="1" w:evenHBand="0" w:firstRowFirstColumn="0" w:firstRowLastColumn="0" w:lastRowFirstColumn="0" w:lastRowLastColumn="0"/>
-              <w:rPr>
-                <w:rFonts w:asciiTheme="minorHAnsi" w:hAnsiTheme="minorHAnsi" w:cstheme="minorHAnsi"/>
-                <w:sz w:val="24"/>
-                <w:szCs w:val="24"/>
-              </w:rPr>
-            </w:pPr>
-            <w:r>
-              <w:rPr>
-                <w:rFonts w:asciiTheme="minorHAnsi" w:hAnsiTheme="minorHAnsi" w:cstheme="minorHAnsi"/>
-                <w:sz w:val="24"/>
-                <w:szCs w:val="24"/>
-              </w:rPr>
-              <w:t xml:space="preserve">L’attribue DateAjout représente </w:t>
-            </w:r>
-            <w:r>
-              <w:rPr>
-                <w:rFonts w:asciiTheme="minorHAnsi" w:hAnsiTheme="minorHAnsi" w:cstheme="minorHAnsi"/>
-                <w:sz w:val="24"/>
-                <w:szCs w:val="24"/>
-              </w:rPr>
-              <w:t>la date</w:t>
-            </w:r>
-            <w:r>
-              <w:rPr>
-                <w:rFonts w:asciiTheme="minorHAnsi" w:hAnsiTheme="minorHAnsi" w:cstheme="minorHAnsi"/>
-                <w:sz w:val="24"/>
-                <w:szCs w:val="24"/>
-              </w:rPr>
-              <w:t xml:space="preserve"> de l’ajout de l’annonce</w:t>
-            </w:r>
-          </w:p>
-        </w:tc>
-      </w:tr>
-      <w:tr>
-        <w:tc>
-          <w:tcPr>
-            <w:cnfStyle w:val="001000000000" w:firstRow="0" w:lastRow="0" w:firstColumn="1" w:lastColumn="0" w:oddVBand="0" w:evenVBand="0" w:oddHBand="0" w:evenHBand="0" w:firstRowFirstColumn="0" w:firstRowLastColumn="0" w:lastRowFirstColumn="0" w:lastRowLastColumn="0"/>
-            <w:tcW w:w="2127" w:type="dxa"/>
-          </w:tcPr>
-          <w:p>
-            <w:pPr>
-              <w:rPr>
-                <w:rFonts w:asciiTheme="minorHAnsi" w:hAnsiTheme="minorHAnsi" w:cstheme="minorHAnsi"/>
-                <w:b w:val="0"/>
-                <w:bCs w:val="0"/>
-                <w:sz w:val="24"/>
-                <w:szCs w:val="20"/>
-              </w:rPr>
-            </w:pPr>
-            <w:r>
-              <w:rPr>
-                <w:rFonts w:asciiTheme="minorHAnsi" w:hAnsiTheme="minorHAnsi" w:cstheme="minorHAnsi"/>
-                <w:sz w:val="24"/>
-                <w:szCs w:val="20"/>
-              </w:rPr>
-              <w:lastRenderedPageBreak/>
               <w:t>ProfesseurModule</w:t>
             </w:r>
           </w:p>
@@ -23198,6 +23183,7 @@
                 <w:sz w:val="24"/>
                 <w:szCs w:val="20"/>
               </w:rPr>
+              <w:lastRenderedPageBreak/>
               <w:t>DocumentOfficielModules</w:t>
             </w:r>
           </w:p>
@@ -23372,7 +23358,6 @@
           <w:noProof/>
           <w:lang w:eastAsia="fr-FR"/>
         </w:rPr>
-        <w:lastRenderedPageBreak/>
         <w:drawing>
           <wp:anchor distT="0" distB="0" distL="114300" distR="114300" simplePos="0" relativeHeight="251675648" behindDoc="0" locked="0" layoutInCell="1" allowOverlap="1">
             <wp:simplePos x="0" y="0"/>
@@ -23492,27 +23477,14 @@
                             <w:r>
                               <w:t xml:space="preserve">Figure </w:t>
                             </w:r>
-                            <w:r>
-                              <w:fldChar w:fldCharType="begin"/>
-                            </w:r>
-                            <w:r>
-                              <w:instrText xml:space="preserve"> SEQ Figure \* ARABIC </w:instrText>
-                            </w:r>
-                            <w:r>
-                              <w:fldChar w:fldCharType="separate"/>
-                            </w:r>
-                            <w:r>
-                              <w:rPr>
-                                <w:noProof/>
-                              </w:rPr>
-                              <w:t>2</w:t>
-                            </w:r>
-                            <w:r>
-                              <w:rPr>
-                                <w:noProof/>
-                              </w:rPr>
-                              <w:fldChar w:fldCharType="end"/>
-                            </w:r>
+                            <w:fldSimple w:instr=" SEQ Figure \* ARABIC ">
+                              <w:r>
+                                <w:rPr>
+                                  <w:noProof/>
+                                </w:rPr>
+                                <w:t>2</w:t>
+                              </w:r>
+                            </w:fldSimple>
                             <w:r>
                               <w:t xml:space="preserve"> : Modèle Logique de Données</w:t>
                             </w:r>
@@ -23551,27 +23523,14 @@
                       <w:r>
                         <w:t xml:space="preserve">Figure </w:t>
                       </w:r>
-                      <w:r>
-                        <w:fldChar w:fldCharType="begin"/>
-                      </w:r>
-                      <w:r>
-                        <w:instrText xml:space="preserve"> SEQ Figure \* ARABIC </w:instrText>
-                      </w:r>
-                      <w:r>
-                        <w:fldChar w:fldCharType="separate"/>
-                      </w:r>
-                      <w:r>
-                        <w:rPr>
-                          <w:noProof/>
-                        </w:rPr>
-                        <w:t>2</w:t>
-                      </w:r>
-                      <w:r>
-                        <w:rPr>
-                          <w:noProof/>
-                        </w:rPr>
-                        <w:fldChar w:fldCharType="end"/>
-                      </w:r>
+                      <w:fldSimple w:instr=" SEQ Figure \* ARABIC ">
+                        <w:r>
+                          <w:rPr>
+                            <w:noProof/>
+                          </w:rPr>
+                          <w:t>2</w:t>
+                        </w:r>
+                      </w:fldSimple>
                       <w:r>
                         <w:t xml:space="preserve"> : Modèle Logique de Données</w:t>
                       </w:r>
@@ -24133,7 +24092,6 @@
           <w:rFonts w:asciiTheme="minorBidi" w:hAnsiTheme="minorBidi" w:cstheme="minorBidi"/>
           <w:color w:val="1F3864" w:themeColor="accent1" w:themeShade="80"/>
         </w:rPr>
-        <w:lastRenderedPageBreak/>
         <w:t>SQL Server :</w:t>
       </w:r>
       <w:bookmarkEnd w:id="24"/>
@@ -25554,27 +25512,14 @@
                             <w:r>
                               <w:t xml:space="preserve">Figure </w:t>
                             </w:r>
-                            <w:r>
-                              <w:fldChar w:fldCharType="begin"/>
-                            </w:r>
-                            <w:r>
-                              <w:instrText xml:space="preserve"> SEQ Figure \* ARABIC </w:instrText>
-                            </w:r>
-                            <w:r>
-                              <w:fldChar w:fldCharType="separate"/>
-                            </w:r>
-                            <w:r>
-                              <w:rPr>
-                                <w:noProof/>
-                              </w:rPr>
-                              <w:t>3</w:t>
-                            </w:r>
-                            <w:r>
-                              <w:rPr>
-                                <w:noProof/>
-                              </w:rPr>
-                              <w:fldChar w:fldCharType="end"/>
-                            </w:r>
+                            <w:fldSimple w:instr=" SEQ Figure \* ARABIC ">
+                              <w:r>
+                                <w:rPr>
+                                  <w:noProof/>
+                                </w:rPr>
+                                <w:t>3</w:t>
+                              </w:r>
+                            </w:fldSimple>
                             <w:r>
                               <w:t xml:space="preserve"> : Architecture</w:t>
                             </w:r>
@@ -25617,27 +25562,14 @@
                       <w:r>
                         <w:t xml:space="preserve">Figure </w:t>
                       </w:r>
-                      <w:r>
-                        <w:fldChar w:fldCharType="begin"/>
-                      </w:r>
-                      <w:r>
-                        <w:instrText xml:space="preserve"> SEQ Figure \* ARABIC </w:instrText>
-                      </w:r>
-                      <w:r>
-                        <w:fldChar w:fldCharType="separate"/>
-                      </w:r>
-                      <w:r>
-                        <w:rPr>
-                          <w:noProof/>
-                        </w:rPr>
-                        <w:t>3</w:t>
-                      </w:r>
-                      <w:r>
-                        <w:rPr>
-                          <w:noProof/>
-                        </w:rPr>
-                        <w:fldChar w:fldCharType="end"/>
-                      </w:r>
+                      <w:fldSimple w:instr=" SEQ Figure \* ARABIC ">
+                        <w:r>
+                          <w:rPr>
+                            <w:noProof/>
+                          </w:rPr>
+                          <w:t>3</w:t>
+                        </w:r>
+                      </w:fldSimple>
                       <w:r>
                         <w:t xml:space="preserve"> : Architecture</w:t>
                       </w:r>
@@ -26243,27 +26175,14 @@
                             <w:r>
                               <w:t xml:space="preserve">Figure </w:t>
                             </w:r>
-                            <w:r>
-                              <w:fldChar w:fldCharType="begin"/>
-                            </w:r>
-                            <w:r>
-                              <w:instrText xml:space="preserve"> SEQ Figure \* ARABIC </w:instrText>
-                            </w:r>
-                            <w:r>
-                              <w:fldChar w:fldCharType="separate"/>
-                            </w:r>
-                            <w:r>
-                              <w:rPr>
-                                <w:noProof/>
-                              </w:rPr>
-                              <w:t>4</w:t>
-                            </w:r>
-                            <w:r>
-                              <w:rPr>
-                                <w:noProof/>
-                              </w:rPr>
-                              <w:fldChar w:fldCharType="end"/>
-                            </w:r>
+                            <w:fldSimple w:instr=" SEQ Figure \* ARABIC ">
+                              <w:r>
+                                <w:rPr>
+                                  <w:noProof/>
+                                </w:rPr>
+                                <w:t>4</w:t>
+                              </w:r>
+                            </w:fldSimple>
                             <w:r>
                               <w:t xml:space="preserve"> : Architecture DAL</w:t>
                             </w:r>
@@ -26303,27 +26222,14 @@
                       <w:r>
                         <w:t xml:space="preserve">Figure </w:t>
                       </w:r>
-                      <w:r>
-                        <w:fldChar w:fldCharType="begin"/>
-                      </w:r>
-                      <w:r>
-                        <w:instrText xml:space="preserve"> SEQ Figure \* ARABIC </w:instrText>
-                      </w:r>
-                      <w:r>
-                        <w:fldChar w:fldCharType="separate"/>
-                      </w:r>
-                      <w:r>
-                        <w:rPr>
-                          <w:noProof/>
-                        </w:rPr>
-                        <w:t>4</w:t>
-                      </w:r>
-                      <w:r>
-                        <w:rPr>
-                          <w:noProof/>
-                        </w:rPr>
-                        <w:fldChar w:fldCharType="end"/>
-                      </w:r>
+                      <w:fldSimple w:instr=" SEQ Figure \* ARABIC ">
+                        <w:r>
+                          <w:rPr>
+                            <w:noProof/>
+                          </w:rPr>
+                          <w:t>4</w:t>
+                        </w:r>
+                      </w:fldSimple>
                       <w:r>
                         <w:t xml:space="preserve"> : Architecture DAL</w:t>
                       </w:r>
@@ -27540,24 +27446,14 @@
                             <w:r>
                               <w:t xml:space="preserve">Figure </w:t>
                             </w:r>
-                            <w:r>
-                              <w:fldChar w:fldCharType="begin"/>
-                            </w:r>
-                            <w:r>
-                              <w:instrText xml:space="preserve"> SEQ Figure \* ARABIC </w:instrText>
-                            </w:r>
-                            <w:r>
-                              <w:fldChar w:fldCharType="separate"/>
-                            </w:r>
-                            <w:r>
-                              <w:rPr>
-                                <w:noProof/>
-                              </w:rPr>
-                              <w:t>5</w:t>
-                            </w:r>
-                            <w:r>
-                              <w:fldChar w:fldCharType="end"/>
-                            </w:r>
+                            <w:fldSimple w:instr=" SEQ Figure \* ARABIC ">
+                              <w:r>
+                                <w:rPr>
+                                  <w:noProof/>
+                                </w:rPr>
+                                <w:t>5</w:t>
+                              </w:r>
+                            </w:fldSimple>
                             <w:r>
                               <w:t xml:space="preserve"> Repository Pattern</w:t>
                             </w:r>
@@ -27597,24 +27493,14 @@
                       <w:r>
                         <w:t xml:space="preserve">Figure </w:t>
                       </w:r>
-                      <w:r>
-                        <w:fldChar w:fldCharType="begin"/>
-                      </w:r>
-                      <w:r>
-                        <w:instrText xml:space="preserve"> SEQ Figure \* ARABIC </w:instrText>
-                      </w:r>
-                      <w:r>
-                        <w:fldChar w:fldCharType="separate"/>
-                      </w:r>
-                      <w:r>
-                        <w:rPr>
-                          <w:noProof/>
-                        </w:rPr>
-                        <w:t>5</w:t>
-                      </w:r>
-                      <w:r>
-                        <w:fldChar w:fldCharType="end"/>
-                      </w:r>
+                      <w:fldSimple w:instr=" SEQ Figure \* ARABIC ">
+                        <w:r>
+                          <w:rPr>
+                            <w:noProof/>
+                          </w:rPr>
+                          <w:t>5</w:t>
+                        </w:r>
+                      </w:fldSimple>
                       <w:r>
                         <w:t xml:space="preserve"> Repository Pattern</w:t>
                       </w:r>
@@ -28080,27 +27966,14 @@
                             <w:r>
                               <w:t xml:space="preserve">Figure </w:t>
                             </w:r>
-                            <w:r>
-                              <w:fldChar w:fldCharType="begin"/>
-                            </w:r>
-                            <w:r>
-                              <w:instrText xml:space="preserve"> SEQ Figure \* ARABIC </w:instrText>
-                            </w:r>
-                            <w:r>
-                              <w:fldChar w:fldCharType="separate"/>
-                            </w:r>
-                            <w:r>
-                              <w:rPr>
-                                <w:noProof/>
-                              </w:rPr>
-                              <w:t>6</w:t>
-                            </w:r>
-                            <w:r>
-                              <w:rPr>
-                                <w:noProof/>
-                              </w:rPr>
-                              <w:fldChar w:fldCharType="end"/>
-                            </w:r>
+                            <w:fldSimple w:instr=" SEQ Figure \* ARABIC ">
+                              <w:r>
+                                <w:rPr>
+                                  <w:noProof/>
+                                </w:rPr>
+                                <w:t>6</w:t>
+                              </w:r>
+                            </w:fldSimple>
                             <w:r>
                               <w:t xml:space="preserve"> : Architecture BLL</w:t>
                             </w:r>
@@ -28139,27 +28012,14 @@
                       <w:r>
                         <w:t xml:space="preserve">Figure </w:t>
                       </w:r>
-                      <w:r>
-                        <w:fldChar w:fldCharType="begin"/>
-                      </w:r>
-                      <w:r>
-                        <w:instrText xml:space="preserve"> SEQ Figure \* ARABIC </w:instrText>
-                      </w:r>
-                      <w:r>
-                        <w:fldChar w:fldCharType="separate"/>
-                      </w:r>
-                      <w:r>
-                        <w:rPr>
-                          <w:noProof/>
-                        </w:rPr>
-                        <w:t>6</w:t>
-                      </w:r>
-                      <w:r>
-                        <w:rPr>
-                          <w:noProof/>
-                        </w:rPr>
-                        <w:fldChar w:fldCharType="end"/>
-                      </w:r>
+                      <w:fldSimple w:instr=" SEQ Figure \* ARABIC ">
+                        <w:r>
+                          <w:rPr>
+                            <w:noProof/>
+                          </w:rPr>
+                          <w:t>6</w:t>
+                        </w:r>
+                      </w:fldSimple>
                       <w:r>
                         <w:t xml:space="preserve"> : Architecture BLL</w:t>
                       </w:r>
@@ -28487,27 +28347,14 @@
                             <w:r>
                               <w:t xml:space="preserve">Figure </w:t>
                             </w:r>
-                            <w:r>
-                              <w:fldChar w:fldCharType="begin"/>
-                            </w:r>
-                            <w:r>
-                              <w:instrText xml:space="preserve"> SEQ Figure \* ARABIC </w:instrText>
-                            </w:r>
-                            <w:r>
-                              <w:fldChar w:fldCharType="separate"/>
-                            </w:r>
-                            <w:r>
-                              <w:rPr>
-                                <w:noProof/>
-                              </w:rPr>
-                              <w:t>7</w:t>
-                            </w:r>
-                            <w:r>
-                              <w:rPr>
-                                <w:noProof/>
-                              </w:rPr>
-                              <w:fldChar w:fldCharType="end"/>
-                            </w:r>
+                            <w:fldSimple w:instr=" SEQ Figure \* ARABIC ">
+                              <w:r>
+                                <w:rPr>
+                                  <w:noProof/>
+                                </w:rPr>
+                                <w:t>7</w:t>
+                              </w:r>
+                            </w:fldSimple>
                             <w:r>
                               <w:t xml:space="preserve"> : Architecture WEB</w:t>
                             </w:r>
@@ -28546,27 +28393,14 @@
                       <w:r>
                         <w:t xml:space="preserve">Figure </w:t>
                       </w:r>
-                      <w:r>
-                        <w:fldChar w:fldCharType="begin"/>
-                      </w:r>
-                      <w:r>
-                        <w:instrText xml:space="preserve"> SEQ Figure \* ARABIC </w:instrText>
-                      </w:r>
-                      <w:r>
-                        <w:fldChar w:fldCharType="separate"/>
-                      </w:r>
-                      <w:r>
-                        <w:rPr>
-                          <w:noProof/>
-                        </w:rPr>
-                        <w:t>7</w:t>
-                      </w:r>
-                      <w:r>
-                        <w:rPr>
-                          <w:noProof/>
-                        </w:rPr>
-                        <w:fldChar w:fldCharType="end"/>
-                      </w:r>
+                      <w:fldSimple w:instr=" SEQ Figure \* ARABIC ">
+                        <w:r>
+                          <w:rPr>
+                            <w:noProof/>
+                          </w:rPr>
+                          <w:t>7</w:t>
+                        </w:r>
+                      </w:fldSimple>
                       <w:r>
                         <w:t xml:space="preserve"> : Architecture WEB</w:t>
                       </w:r>
@@ -28931,6 +28765,12 @@
         <w:t>Nous avons choisi ASP.NET MVC</w:t>
       </w:r>
       <w:r>
+        <w:rPr>
+          <w:rStyle w:val="FootnoteReference"/>
+        </w:rPr>
+        <w:footnoteReference w:id="7"/>
+      </w:r>
+      <w:r>
         <w:fldChar w:fldCharType="begin"/>
       </w:r>
       <w:r>
@@ -29103,7 +28943,11 @@
         <w:fldChar w:fldCharType="end"/>
       </w:r>
       <w:r>
-        <w:t>, téléphone, tablettes … Nous pouvons utiliser XML ou JSON (les 2 plus utilisés) avec notre API, mais aussi d’autre type. JSON est efficace pour les applications mobiles avec des connexions lentes par exemple. Vous pouvez aussi appeler l’API à partir de jQuery.</w:t>
+        <w:t xml:space="preserve">, téléphone, tablettes … Nous pouvons utiliser XML ou JSON (les 2 plus utilisés) avec notre API, mais aussi d’autre type. JSON est efficace pour les applications </w:t>
+      </w:r>
+      <w:r>
+        <w:lastRenderedPageBreak/>
+        <w:t>mobiles avec des connexions lentes par exemple. Vous pouvez aussi appeler l’API à partir de jQuery.</w:t>
       </w:r>
     </w:p>
     <w:p>
@@ -29124,7 +28968,6 @@
           <w:color w:val="385623" w:themeColor="accent6" w:themeShade="80"/>
           <w:szCs w:val="28"/>
         </w:rPr>
-        <w:lastRenderedPageBreak/>
         <w:t xml:space="preserve">Pourquoi </w:t>
       </w:r>
       <w:r>
@@ -30002,6 +29845,7 @@
     </w:p>
     <w:p>
       <w:r>
+        <w:lastRenderedPageBreak/>
         <w:t>Dans notre solution</w:t>
       </w:r>
       <w:r>
@@ -30050,7 +29894,6 @@
           </w:tcPr>
           <w:p>
             <w:r>
-              <w:lastRenderedPageBreak/>
               <w:t>Contrôleur</w:t>
             </w:r>
           </w:p>
@@ -30771,6 +30614,7 @@
           <w:rFonts w:asciiTheme="majorBidi" w:hAnsiTheme="majorBidi"/>
           <w:color w:val="1F3864" w:themeColor="accent1" w:themeShade="80"/>
         </w:rPr>
+        <w:lastRenderedPageBreak/>
         <w:t>De l’application</w:t>
       </w:r>
       <w:r>
@@ -30826,7 +30670,6 @@
           <w:noProof/>
           <w:color w:val="FF0000"/>
         </w:rPr>
-        <w:lastRenderedPageBreak/>
         <mc:AlternateContent>
           <mc:Choice Requires="wps">
             <w:drawing>
@@ -30836,10 +30679,10 @@
                   <wp:align>center</wp:align>
                 </wp:positionH>
                 <wp:positionV relativeFrom="paragraph">
-                  <wp:posOffset>5910580</wp:posOffset>
+                  <wp:posOffset>5891530</wp:posOffset>
                 </wp:positionV>
-                <wp:extent cx="2360930" cy="323850"/>
-                <wp:effectExtent l="0" t="0" r="19685" b="19050"/>
+                <wp:extent cx="1524000" cy="323850"/>
+                <wp:effectExtent l="0" t="0" r="19050" b="19050"/>
                 <wp:wrapSquare wrapText="bothSides"/>
                 <wp:docPr id="60" name="Text Box 2"/>
                 <wp:cNvGraphicFramePr>
@@ -30854,7 +30697,7 @@
                       <wps:spPr bwMode="auto">
                         <a:xfrm>
                           <a:off x="0" y="0"/>
-                          <a:ext cx="2360930" cy="323850"/>
+                          <a:ext cx="1524000" cy="323850"/>
                         </a:xfrm>
                         <a:prstGeom prst="rect">
                           <a:avLst/>
@@ -30892,7 +30735,7 @@
                   </a:graphicData>
                 </a:graphic>
                 <wp14:sizeRelH relativeFrom="margin">
-                  <wp14:pctWidth>40000</wp14:pctWidth>
+                  <wp14:pctWidth>0</wp14:pctWidth>
                 </wp14:sizeRelH>
                 <wp14:sizeRelV relativeFrom="margin">
                   <wp14:pctHeight>0</wp14:pctHeight>
@@ -30902,7 +30745,7 @@
           </mc:Choice>
           <mc:Fallback>
             <w:pict>
-              <v:shape w14:anchorId="309CA031" id="_x0000_s1037" type="#_x0000_t202" style="position:absolute;margin-left:0;margin-top:465.4pt;width:185.9pt;height:25.5pt;z-index:251737088;visibility:visible;mso-wrap-style:square;mso-width-percent:400;mso-height-percent:0;mso-wrap-distance-left:9pt;mso-wrap-distance-top:3.6pt;mso-wrap-distance-right:9pt;mso-wrap-distance-bottom:3.6pt;mso-position-horizontal:center;mso-position-horizontal-relative:margin;mso-position-vertical:absolute;mso-position-vertical-relative:text;mso-width-percent:400;mso-height-percent:0;mso-width-relative:margin;mso-height-relative:margin;v-text-anchor:top" o:gfxdata="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">
+              <v:shape w14:anchorId="309CA031" id="_x0000_s1037" type="#_x0000_t202" style="position:absolute;margin-left:0;margin-top:463.9pt;width:120pt;height:25.5pt;z-index:251737088;visibility:visible;mso-wrap-style:square;mso-width-percent:0;mso-height-percent:0;mso-wrap-distance-left:9pt;mso-wrap-distance-top:3.6pt;mso-wrap-distance-right:9pt;mso-wrap-distance-bottom:3.6pt;mso-position-horizontal:center;mso-position-horizontal-relative:margin;mso-position-vertical:absolute;mso-position-vertical-relative:text;mso-width-percent:0;mso-height-percent:0;mso-width-relative:margin;mso-height-relative:margin;v-text-anchor:top" o:gfxdata="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">
                 <v:textbox>
                   <w:txbxContent>
                     <w:p>
@@ -30913,6 +30756,107 @@
                       </w:pPr>
                       <w:r>
                         <w:t>Page d’inscription</w:t>
+                      </w:r>
+                    </w:p>
+                  </w:txbxContent>
+                </v:textbox>
+                <w10:wrap type="square" anchorx="margin"/>
+              </v:shape>
+            </w:pict>
+          </mc:Fallback>
+        </mc:AlternateContent>
+      </w:r>
+      <w:r>
+        <w:rPr>
+          <w:noProof/>
+          <w:color w:val="FF0000"/>
+        </w:rPr>
+        <mc:AlternateContent>
+          <mc:Choice Requires="wps">
+            <w:drawing>
+              <wp:anchor distT="45720" distB="45720" distL="114300" distR="114300" simplePos="0" relativeHeight="251732992" behindDoc="0" locked="0" layoutInCell="1" allowOverlap="1">
+                <wp:simplePos x="0" y="0"/>
+                <wp:positionH relativeFrom="margin">
+                  <wp:align>center</wp:align>
+                </wp:positionH>
+                <wp:positionV relativeFrom="paragraph">
+                  <wp:posOffset>0</wp:posOffset>
+                </wp:positionV>
+                <wp:extent cx="1247775" cy="323850"/>
+                <wp:effectExtent l="0" t="0" r="28575" b="19050"/>
+                <wp:wrapSquare wrapText="bothSides"/>
+                <wp:docPr id="58" name="Text Box 2"/>
+                <wp:cNvGraphicFramePr>
+                  <a:graphicFrameLocks xmlns:a="http://schemas.openxmlformats.org/drawingml/2006/main"/>
+                </wp:cNvGraphicFramePr>
+                <a:graphic xmlns:a="http://schemas.openxmlformats.org/drawingml/2006/main">
+                  <a:graphicData uri="http://schemas.microsoft.com/office/word/2010/wordprocessingShape">
+                    <wps:wsp>
+                      <wps:cNvSpPr txBox="1">
+                        <a:spLocks noChangeArrowheads="1"/>
+                      </wps:cNvSpPr>
+                      <wps:spPr bwMode="auto">
+                        <a:xfrm>
+                          <a:off x="0" y="0"/>
+                          <a:ext cx="1247775" cy="323850"/>
+                        </a:xfrm>
+                        <a:prstGeom prst="rect">
+                          <a:avLst/>
+                        </a:prstGeom>
+                        <a:solidFill>
+                          <a:srgbClr val="FFFFFF"/>
+                        </a:solidFill>
+                        <a:ln w="9525">
+                          <a:solidFill>
+                            <a:srgbClr val="000000"/>
+                          </a:solidFill>
+                          <a:miter lim="800000"/>
+                          <a:headEnd/>
+                          <a:tailEnd/>
+                        </a:ln>
+                      </wps:spPr>
+                      <wps:txbx>
+                        <w:txbxContent>
+                          <w:p>
+                            <w:pPr>
+                              <w:rPr>
+                                <w:lang w:val="en-US"/>
+                              </w:rPr>
+                            </w:pPr>
+                            <w:r>
+                              <w:t>Page d’accueil</w:t>
+                            </w:r>
+                          </w:p>
+                        </w:txbxContent>
+                      </wps:txbx>
+                      <wps:bodyPr rot="0" vert="horz" wrap="square" lIns="91440" tIns="45720" rIns="91440" bIns="45720" anchor="t" anchorCtr="0">
+                        <a:noAutofit/>
+                      </wps:bodyPr>
+                    </wps:wsp>
+                  </a:graphicData>
+                </a:graphic>
+                <wp14:sizeRelH relativeFrom="margin">
+                  <wp14:pctWidth>0</wp14:pctWidth>
+                </wp14:sizeRelH>
+                <wp14:sizeRelV relativeFrom="margin">
+                  <wp14:pctHeight>0</wp14:pctHeight>
+                </wp14:sizeRelV>
+              </wp:anchor>
+            </w:drawing>
+          </mc:Choice>
+          <mc:Fallback>
+            <w:pict>
+              <v:shape id="_x0000_s1038" type="#_x0000_t202" style="position:absolute;margin-left:0;margin-top:0;width:98.25pt;height:25.5pt;z-index:251732992;visibility:visible;mso-wrap-style:square;mso-width-percent:0;mso-height-percent:0;mso-wrap-distance-left:9pt;mso-wrap-distance-top:3.6pt;mso-wrap-distance-right:9pt;mso-wrap-distance-bottom:3.6pt;mso-position-horizontal:center;mso-position-horizontal-relative:margin;mso-position-vertical:absolute;mso-position-vertical-relative:text;mso-width-percent:0;mso-height-percent:0;mso-width-relative:margin;mso-height-relative:margin;v-text-anchor:top" o:gfxdata="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">
+                <v:textbox>
+                  <w:txbxContent>
+                    <w:p>
+                      <w:pPr>
+                        <w:rPr>
+                          <w:lang w:val="en-US"/>
+                        </w:rPr>
+                      </w:pPr>
+                      <w:r>
+                        <w:t>Page d’accueil</w:t>
                       </w:r>
                     </w:p>
                   </w:txbxContent>
@@ -31003,7 +30947,7 @@
           </mc:Choice>
           <mc:Fallback>
             <w:pict>
-              <v:shape w14:anchorId="309CA031" id="_x0000_s1038" type="#_x0000_t202" style="position:absolute;margin-left:136.15pt;margin-top:233.65pt;width:168pt;height:25.5pt;z-index:251735040;visibility:visible;mso-wrap-style:square;mso-width-percent:0;mso-height-percent:0;mso-wrap-distance-left:9pt;mso-wrap-distance-top:3.6pt;mso-wrap-distance-right:9pt;mso-wrap-distance-bottom:3.6pt;mso-position-horizontal:absolute;mso-position-horizontal-relative:margin;mso-position-vertical:absolute;mso-position-vertical-relative:text;mso-width-percent:0;mso-height-percent:0;mso-width-relative:margin;mso-height-relative:margin;v-text-anchor:top" o:gfxdata="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">
+              <v:shape w14:anchorId="309CA031" id="_x0000_s1039" type="#_x0000_t202" style="position:absolute;margin-left:136.15pt;margin-top:233.65pt;width:168pt;height:25.5pt;z-index:251735040;visibility:visible;mso-wrap-style:square;mso-width-percent:0;mso-height-percent:0;mso-wrap-distance-left:9pt;mso-wrap-distance-top:3.6pt;mso-wrap-distance-right:9pt;mso-wrap-distance-bottom:3.6pt;mso-position-horizontal:absolute;mso-position-horizontal-relative:margin;mso-position-vertical:absolute;mso-position-vertical-relative:text;mso-width-percent:0;mso-height-percent:0;mso-width-relative:margin;mso-height-relative:margin;v-text-anchor:top" o:gfxdata="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">
                 <v:textbox>
                   <w:txbxContent>
                     <w:p>
@@ -31014,107 +30958,6 @@
                       </w:pPr>
                       <w:r>
                         <w:t>Partie de la page d’accueil</w:t>
-                      </w:r>
-                    </w:p>
-                  </w:txbxContent>
-                </v:textbox>
-                <w10:wrap type="square" anchorx="margin"/>
-              </v:shape>
-            </w:pict>
-          </mc:Fallback>
-        </mc:AlternateContent>
-      </w:r>
-      <w:r>
-        <w:rPr>
-          <w:noProof/>
-          <w:color w:val="FF0000"/>
-        </w:rPr>
-        <mc:AlternateContent>
-          <mc:Choice Requires="wps">
-            <w:drawing>
-              <wp:anchor distT="45720" distB="45720" distL="114300" distR="114300" simplePos="0" relativeHeight="251732992" behindDoc="0" locked="0" layoutInCell="1" allowOverlap="1">
-                <wp:simplePos x="0" y="0"/>
-                <wp:positionH relativeFrom="margin">
-                  <wp:align>center</wp:align>
-                </wp:positionH>
-                <wp:positionV relativeFrom="paragraph">
-                  <wp:posOffset>0</wp:posOffset>
-                </wp:positionV>
-                <wp:extent cx="2360930" cy="323850"/>
-                <wp:effectExtent l="0" t="0" r="19685" b="19050"/>
-                <wp:wrapSquare wrapText="bothSides"/>
-                <wp:docPr id="58" name="Text Box 2"/>
-                <wp:cNvGraphicFramePr>
-                  <a:graphicFrameLocks xmlns:a="http://schemas.openxmlformats.org/drawingml/2006/main"/>
-                </wp:cNvGraphicFramePr>
-                <a:graphic xmlns:a="http://schemas.openxmlformats.org/drawingml/2006/main">
-                  <a:graphicData uri="http://schemas.microsoft.com/office/word/2010/wordprocessingShape">
-                    <wps:wsp>
-                      <wps:cNvSpPr txBox="1">
-                        <a:spLocks noChangeArrowheads="1"/>
-                      </wps:cNvSpPr>
-                      <wps:spPr bwMode="auto">
-                        <a:xfrm>
-                          <a:off x="0" y="0"/>
-                          <a:ext cx="2360930" cy="323850"/>
-                        </a:xfrm>
-                        <a:prstGeom prst="rect">
-                          <a:avLst/>
-                        </a:prstGeom>
-                        <a:solidFill>
-                          <a:srgbClr val="FFFFFF"/>
-                        </a:solidFill>
-                        <a:ln w="9525">
-                          <a:solidFill>
-                            <a:srgbClr val="000000"/>
-                          </a:solidFill>
-                          <a:miter lim="800000"/>
-                          <a:headEnd/>
-                          <a:tailEnd/>
-                        </a:ln>
-                      </wps:spPr>
-                      <wps:txbx>
-                        <w:txbxContent>
-                          <w:p>
-                            <w:pPr>
-                              <w:rPr>
-                                <w:lang w:val="en-US"/>
-                              </w:rPr>
-                            </w:pPr>
-                            <w:r>
-                              <w:t>Page d’accueil</w:t>
-                            </w:r>
-                          </w:p>
-                        </w:txbxContent>
-                      </wps:txbx>
-                      <wps:bodyPr rot="0" vert="horz" wrap="square" lIns="91440" tIns="45720" rIns="91440" bIns="45720" anchor="t" anchorCtr="0">
-                        <a:noAutofit/>
-                      </wps:bodyPr>
-                    </wps:wsp>
-                  </a:graphicData>
-                </a:graphic>
-                <wp14:sizeRelH relativeFrom="margin">
-                  <wp14:pctWidth>40000</wp14:pctWidth>
-                </wp14:sizeRelH>
-                <wp14:sizeRelV relativeFrom="margin">
-                  <wp14:pctHeight>0</wp14:pctHeight>
-                </wp14:sizeRelV>
-              </wp:anchor>
-            </w:drawing>
-          </mc:Choice>
-          <mc:Fallback>
-            <w:pict>
-              <v:shape id="_x0000_s1039" type="#_x0000_t202" style="position:absolute;margin-left:0;margin-top:0;width:185.9pt;height:25.5pt;z-index:251732992;visibility:visible;mso-wrap-style:square;mso-width-percent:400;mso-height-percent:0;mso-wrap-distance-left:9pt;mso-wrap-distance-top:3.6pt;mso-wrap-distance-right:9pt;mso-wrap-distance-bottom:3.6pt;mso-position-horizontal:center;mso-position-horizontal-relative:margin;mso-position-vertical:absolute;mso-position-vertical-relative:text;mso-width-percent:400;mso-height-percent:0;mso-width-relative:margin;mso-height-relative:margin;v-text-anchor:top" o:gfxdata="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">
-                <v:textbox>
-                  <w:txbxContent>
-                    <w:p>
-                      <w:pPr>
-                        <w:rPr>
-                          <w:lang w:val="en-US"/>
-                        </w:rPr>
-                      </w:pPr>
-                      <w:r>
-                        <w:t>Page d’accueil</w:t>
                       </w:r>
                     </w:p>
                   </w:txbxContent>
@@ -31321,16 +31164,117 @@
         <mc:AlternateContent>
           <mc:Choice Requires="wps">
             <w:drawing>
+              <wp:anchor distT="45720" distB="45720" distL="114300" distR="114300" simplePos="0" relativeHeight="251743232" behindDoc="0" locked="0" layoutInCell="1" allowOverlap="1" wp14:anchorId="309CA031" wp14:editId="03BA42CF">
+                <wp:simplePos x="0" y="0"/>
+                <wp:positionH relativeFrom="margin">
+                  <wp:align>center</wp:align>
+                </wp:positionH>
+                <wp:positionV relativeFrom="paragraph">
+                  <wp:posOffset>5815330</wp:posOffset>
+                </wp:positionV>
+                <wp:extent cx="1666875" cy="323850"/>
+                <wp:effectExtent l="0" t="0" r="28575" b="19050"/>
+                <wp:wrapSquare wrapText="bothSides"/>
+                <wp:docPr id="63" name="Text Box 2"/>
+                <wp:cNvGraphicFramePr>
+                  <a:graphicFrameLocks xmlns:a="http://schemas.openxmlformats.org/drawingml/2006/main"/>
+                </wp:cNvGraphicFramePr>
+                <a:graphic xmlns:a="http://schemas.openxmlformats.org/drawingml/2006/main">
+                  <a:graphicData uri="http://schemas.microsoft.com/office/word/2010/wordprocessingShape">
+                    <wps:wsp>
+                      <wps:cNvSpPr txBox="1">
+                        <a:spLocks noChangeArrowheads="1"/>
+                      </wps:cNvSpPr>
+                      <wps:spPr bwMode="auto">
+                        <a:xfrm>
+                          <a:off x="0" y="0"/>
+                          <a:ext cx="1666875" cy="323850"/>
+                        </a:xfrm>
+                        <a:prstGeom prst="rect">
+                          <a:avLst/>
+                        </a:prstGeom>
+                        <a:solidFill>
+                          <a:srgbClr val="FFFFFF"/>
+                        </a:solidFill>
+                        <a:ln w="9525">
+                          <a:solidFill>
+                            <a:srgbClr val="000000"/>
+                          </a:solidFill>
+                          <a:miter lim="800000"/>
+                          <a:headEnd/>
+                          <a:tailEnd/>
+                        </a:ln>
+                      </wps:spPr>
+                      <wps:txbx>
+                        <w:txbxContent>
+                          <w:p>
+                            <w:pPr>
+                              <w:rPr>
+                                <w:lang w:val="en-US"/>
+                              </w:rPr>
+                            </w:pPr>
+                            <w:r>
+                              <w:t>Page de discussions</w:t>
+                            </w:r>
+                          </w:p>
+                        </w:txbxContent>
+                      </wps:txbx>
+                      <wps:bodyPr rot="0" vert="horz" wrap="square" lIns="91440" tIns="45720" rIns="91440" bIns="45720" anchor="t" anchorCtr="0">
+                        <a:noAutofit/>
+                      </wps:bodyPr>
+                    </wps:wsp>
+                  </a:graphicData>
+                </a:graphic>
+                <wp14:sizeRelH relativeFrom="margin">
+                  <wp14:pctWidth>0</wp14:pctWidth>
+                </wp14:sizeRelH>
+                <wp14:sizeRelV relativeFrom="margin">
+                  <wp14:pctHeight>0</wp14:pctHeight>
+                </wp14:sizeRelV>
+              </wp:anchor>
+            </w:drawing>
+          </mc:Choice>
+          <mc:Fallback>
+            <w:pict>
+              <v:shape w14:anchorId="309CA031" id="_x0000_s1040" type="#_x0000_t202" style="position:absolute;margin-left:0;margin-top:457.9pt;width:131.25pt;height:25.5pt;z-index:251743232;visibility:visible;mso-wrap-style:square;mso-width-percent:0;mso-height-percent:0;mso-wrap-distance-left:9pt;mso-wrap-distance-top:3.6pt;mso-wrap-distance-right:9pt;mso-wrap-distance-bottom:3.6pt;mso-position-horizontal:center;mso-position-horizontal-relative:margin;mso-position-vertical:absolute;mso-position-vertical-relative:text;mso-width-percent:0;mso-height-percent:0;mso-width-relative:margin;mso-height-relative:margin;v-text-anchor:top" o:gfxdata="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">
+                <v:textbox>
+                  <w:txbxContent>
+                    <w:p>
+                      <w:pPr>
+                        <w:rPr>
+                          <w:lang w:val="en-US"/>
+                        </w:rPr>
+                      </w:pPr>
+                      <w:r>
+                        <w:t>Page de discussions</w:t>
+                      </w:r>
+                    </w:p>
+                  </w:txbxContent>
+                </v:textbox>
+                <w10:wrap type="square" anchorx="margin"/>
+              </v:shape>
+            </w:pict>
+          </mc:Fallback>
+        </mc:AlternateContent>
+      </w:r>
+      <w:r>
+        <w:rPr>
+          <w:noProof/>
+          <w:color w:val="FF0000"/>
+        </w:rPr>
+        <mc:AlternateContent>
+          <mc:Choice Requires="wps">
+            <w:drawing>
               <wp:anchor distT="45720" distB="45720" distL="114300" distR="114300" simplePos="0" relativeHeight="251741184" behindDoc="0" locked="0" layoutInCell="1" allowOverlap="1" wp14:anchorId="309CA031" wp14:editId="03BA42CF">
                 <wp:simplePos x="0" y="0"/>
                 <wp:positionH relativeFrom="margin">
-                  <wp:posOffset>1310005</wp:posOffset>
+                  <wp:align>center</wp:align>
                 </wp:positionH>
                 <wp:positionV relativeFrom="paragraph">
-                  <wp:posOffset>2776855</wp:posOffset>
+                  <wp:posOffset>2767330</wp:posOffset>
                 </wp:positionV>
-                <wp:extent cx="3562350" cy="323850"/>
-                <wp:effectExtent l="0" t="0" r="19050" b="19050"/>
+                <wp:extent cx="3419475" cy="323850"/>
+                <wp:effectExtent l="0" t="0" r="28575" b="19050"/>
                 <wp:wrapSquare wrapText="bothSides"/>
                 <wp:docPr id="62" name="Text Box 2"/>
                 <wp:cNvGraphicFramePr>
@@ -31345,7 +31289,7 @@
                       <wps:spPr bwMode="auto">
                         <a:xfrm>
                           <a:off x="0" y="0"/>
-                          <a:ext cx="3562350" cy="323850"/>
+                          <a:ext cx="3419475" cy="323850"/>
                         </a:xfrm>
                         <a:prstGeom prst="rect">
                           <a:avLst/>
@@ -31388,7 +31332,7 @@
           </mc:Choice>
           <mc:Fallback>
             <w:pict>
-              <v:shape w14:anchorId="309CA031" id="_x0000_s1040" type="#_x0000_t202" style="position:absolute;margin-left:103.15pt;margin-top:218.65pt;width:280.5pt;height:25.5pt;z-index:251741184;visibility:visible;mso-wrap-style:square;mso-width-percent:0;mso-height-percent:0;mso-wrap-distance-left:9pt;mso-wrap-distance-top:3.6pt;mso-wrap-distance-right:9pt;mso-wrap-distance-bottom:3.6pt;mso-position-horizontal:absolute;mso-position-horizontal-relative:margin;mso-position-vertical:absolute;mso-position-vertical-relative:text;mso-width-percent:0;mso-height-percent:0;mso-width-relative:margin;mso-height-relative:margin;v-text-anchor:top" o:gfxdata="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">
+              <v:shape w14:anchorId="309CA031" id="_x0000_s1041" type="#_x0000_t202" style="position:absolute;margin-left:0;margin-top:217.9pt;width:269.25pt;height:25.5pt;z-index:251741184;visibility:visible;mso-wrap-style:square;mso-width-percent:0;mso-height-percent:0;mso-wrap-distance-left:9pt;mso-wrap-distance-top:3.6pt;mso-wrap-distance-right:9pt;mso-wrap-distance-bottom:3.6pt;mso-position-horizontal:center;mso-position-horizontal-relative:margin;mso-position-vertical:absolute;mso-position-vertical-relative:text;mso-width-percent:0;mso-height-percent:0;mso-width-relative:margin;mso-height-relative:margin;v-text-anchor:top" o:gfxdata="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">
                 <v:textbox>
                   <w:txbxContent>
                     <w:p>
@@ -31412,117 +31356,16 @@
         <mc:AlternateContent>
           <mc:Choice Requires="wps">
             <w:drawing>
-              <wp:anchor distT="45720" distB="45720" distL="114300" distR="114300" simplePos="0" relativeHeight="251743232" behindDoc="0" locked="0" layoutInCell="1" allowOverlap="1" wp14:anchorId="309CA031" wp14:editId="03BA42CF">
-                <wp:simplePos x="0" y="0"/>
-                <wp:positionH relativeFrom="margin">
-                  <wp:posOffset>1681480</wp:posOffset>
-                </wp:positionH>
-                <wp:positionV relativeFrom="paragraph">
-                  <wp:posOffset>5815330</wp:posOffset>
-                </wp:positionV>
-                <wp:extent cx="2360930" cy="323850"/>
-                <wp:effectExtent l="0" t="0" r="19685" b="19050"/>
-                <wp:wrapSquare wrapText="bothSides"/>
-                <wp:docPr id="63" name="Text Box 2"/>
-                <wp:cNvGraphicFramePr>
-                  <a:graphicFrameLocks xmlns:a="http://schemas.openxmlformats.org/drawingml/2006/main"/>
-                </wp:cNvGraphicFramePr>
-                <a:graphic xmlns:a="http://schemas.openxmlformats.org/drawingml/2006/main">
-                  <a:graphicData uri="http://schemas.microsoft.com/office/word/2010/wordprocessingShape">
-                    <wps:wsp>
-                      <wps:cNvSpPr txBox="1">
-                        <a:spLocks noChangeArrowheads="1"/>
-                      </wps:cNvSpPr>
-                      <wps:spPr bwMode="auto">
-                        <a:xfrm>
-                          <a:off x="0" y="0"/>
-                          <a:ext cx="2360930" cy="323850"/>
-                        </a:xfrm>
-                        <a:prstGeom prst="rect">
-                          <a:avLst/>
-                        </a:prstGeom>
-                        <a:solidFill>
-                          <a:srgbClr val="FFFFFF"/>
-                        </a:solidFill>
-                        <a:ln w="9525">
-                          <a:solidFill>
-                            <a:srgbClr val="000000"/>
-                          </a:solidFill>
-                          <a:miter lim="800000"/>
-                          <a:headEnd/>
-                          <a:tailEnd/>
-                        </a:ln>
-                      </wps:spPr>
-                      <wps:txbx>
-                        <w:txbxContent>
-                          <w:p>
-                            <w:pPr>
-                              <w:rPr>
-                                <w:lang w:val="en-US"/>
-                              </w:rPr>
-                            </w:pPr>
-                            <w:r>
-                              <w:t>Page de discussions</w:t>
-                            </w:r>
-                          </w:p>
-                        </w:txbxContent>
-                      </wps:txbx>
-                      <wps:bodyPr rot="0" vert="horz" wrap="square" lIns="91440" tIns="45720" rIns="91440" bIns="45720" anchor="t" anchorCtr="0">
-                        <a:noAutofit/>
-                      </wps:bodyPr>
-                    </wps:wsp>
-                  </a:graphicData>
-                </a:graphic>
-                <wp14:sizeRelH relativeFrom="margin">
-                  <wp14:pctWidth>40000</wp14:pctWidth>
-                </wp14:sizeRelH>
-                <wp14:sizeRelV relativeFrom="margin">
-                  <wp14:pctHeight>0</wp14:pctHeight>
-                </wp14:sizeRelV>
-              </wp:anchor>
-            </w:drawing>
-          </mc:Choice>
-          <mc:Fallback>
-            <w:pict>
-              <v:shape w14:anchorId="309CA031" id="_x0000_s1041" type="#_x0000_t202" style="position:absolute;margin-left:132.4pt;margin-top:457.9pt;width:185.9pt;height:25.5pt;z-index:251743232;visibility:visible;mso-wrap-style:square;mso-width-percent:400;mso-height-percent:0;mso-wrap-distance-left:9pt;mso-wrap-distance-top:3.6pt;mso-wrap-distance-right:9pt;mso-wrap-distance-bottom:3.6pt;mso-position-horizontal:absolute;mso-position-horizontal-relative:margin;mso-position-vertical:absolute;mso-position-vertical-relative:text;mso-width-percent:400;mso-height-percent:0;mso-width-relative:margin;mso-height-relative:margin;v-text-anchor:top" o:gfxdata="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">
-                <v:textbox>
-                  <w:txbxContent>
-                    <w:p>
-                      <w:pPr>
-                        <w:rPr>
-                          <w:lang w:val="en-US"/>
-                        </w:rPr>
-                      </w:pPr>
-                      <w:r>
-                        <w:t>Page de discussions</w:t>
-                      </w:r>
-                    </w:p>
-                  </w:txbxContent>
-                </v:textbox>
-                <w10:wrap type="square" anchorx="margin"/>
-              </v:shape>
-            </w:pict>
-          </mc:Fallback>
-        </mc:AlternateContent>
-      </w:r>
-      <w:r>
-        <w:rPr>
-          <w:noProof/>
-          <w:color w:val="FF0000"/>
-        </w:rPr>
-        <mc:AlternateContent>
-          <mc:Choice Requires="wps">
-            <w:drawing>
               <wp:anchor distT="45720" distB="45720" distL="114300" distR="114300" simplePos="0" relativeHeight="251739136" behindDoc="0" locked="0" layoutInCell="1" allowOverlap="1" wp14:anchorId="309CA031" wp14:editId="03BA42CF">
                 <wp:simplePos x="0" y="0"/>
                 <wp:positionH relativeFrom="margin">
-                  <wp:posOffset>1557655</wp:posOffset>
+                  <wp:align>center</wp:align>
                 </wp:positionH>
                 <wp:positionV relativeFrom="paragraph">
                   <wp:posOffset>0</wp:posOffset>
                 </wp:positionV>
-                <wp:extent cx="2360930" cy="323850"/>
-                <wp:effectExtent l="0" t="0" r="19685" b="19050"/>
+                <wp:extent cx="2190750" cy="323850"/>
+                <wp:effectExtent l="0" t="0" r="19050" b="19050"/>
                 <wp:wrapSquare wrapText="bothSides"/>
                 <wp:docPr id="61" name="Text Box 2"/>
                 <wp:cNvGraphicFramePr>
@@ -31537,7 +31380,7 @@
                       <wps:spPr bwMode="auto">
                         <a:xfrm>
                           <a:off x="0" y="0"/>
-                          <a:ext cx="2360930" cy="323850"/>
+                          <a:ext cx="2190750" cy="323850"/>
                         </a:xfrm>
                         <a:prstGeom prst="rect">
                           <a:avLst/>
@@ -31575,7 +31418,7 @@
                   </a:graphicData>
                 </a:graphic>
                 <wp14:sizeRelH relativeFrom="margin">
-                  <wp14:pctWidth>40000</wp14:pctWidth>
+                  <wp14:pctWidth>0</wp14:pctWidth>
                 </wp14:sizeRelH>
                 <wp14:sizeRelV relativeFrom="margin">
                   <wp14:pctHeight>0</wp14:pctHeight>
@@ -31585,7 +31428,7 @@
           </mc:Choice>
           <mc:Fallback>
             <w:pict>
-              <v:shape w14:anchorId="309CA031" id="_x0000_s1042" type="#_x0000_t202" style="position:absolute;margin-left:122.65pt;margin-top:0;width:185.9pt;height:25.5pt;z-index:251739136;visibility:visible;mso-wrap-style:square;mso-width-percent:400;mso-height-percent:0;mso-wrap-distance-left:9pt;mso-wrap-distance-top:3.6pt;mso-wrap-distance-right:9pt;mso-wrap-distance-bottom:3.6pt;mso-position-horizontal:absolute;mso-position-horizontal-relative:margin;mso-position-vertical:absolute;mso-position-vertical-relative:text;mso-width-percent:400;mso-height-percent:0;mso-width-relative:margin;mso-height-relative:margin;v-text-anchor:top" o:gfxdata="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">
+              <v:shape w14:anchorId="309CA031" id="_x0000_s1042" type="#_x0000_t202" style="position:absolute;margin-left:0;margin-top:0;width:172.5pt;height:25.5pt;z-index:251739136;visibility:visible;mso-wrap-style:square;mso-width-percent:0;mso-height-percent:0;mso-wrap-distance-left:9pt;mso-wrap-distance-top:3.6pt;mso-wrap-distance-right:9pt;mso-wrap-distance-bottom:3.6pt;mso-position-horizontal:center;mso-position-horizontal-relative:margin;mso-position-vertical:absolute;mso-position-vertical-relative:text;mso-width-percent:0;mso-height-percent:0;mso-width-relative:margin;mso-height-relative:margin;v-text-anchor:top" o:gfxdata="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">
                 <v:textbox>
                   <w:txbxContent>
                     <w:p>
@@ -31805,13 +31648,13 @@
               <wp:anchor distT="45720" distB="45720" distL="114300" distR="114300" simplePos="0" relativeHeight="251749376" behindDoc="0" locked="0" layoutInCell="1" allowOverlap="1" wp14:anchorId="309CA031" wp14:editId="03BA42CF">
                 <wp:simplePos x="0" y="0"/>
                 <wp:positionH relativeFrom="margin">
-                  <wp:posOffset>1900555</wp:posOffset>
+                  <wp:align>center</wp:align>
                 </wp:positionH>
                 <wp:positionV relativeFrom="paragraph">
-                  <wp:posOffset>5567680</wp:posOffset>
+                  <wp:posOffset>5577205</wp:posOffset>
                 </wp:positionV>
-                <wp:extent cx="2360930" cy="323850"/>
-                <wp:effectExtent l="0" t="0" r="19685" b="19050"/>
+                <wp:extent cx="1543050" cy="323850"/>
+                <wp:effectExtent l="0" t="0" r="19050" b="19050"/>
                 <wp:wrapSquare wrapText="bothSides"/>
                 <wp:docPr id="194" name="Text Box 2"/>
                 <wp:cNvGraphicFramePr>
@@ -31826,7 +31669,7 @@
                       <wps:spPr bwMode="auto">
                         <a:xfrm>
                           <a:off x="0" y="0"/>
-                          <a:ext cx="2360930" cy="323850"/>
+                          <a:ext cx="1543050" cy="323850"/>
                         </a:xfrm>
                         <a:prstGeom prst="rect">
                           <a:avLst/>
@@ -31864,7 +31707,7 @@
                   </a:graphicData>
                 </a:graphic>
                 <wp14:sizeRelH relativeFrom="margin">
-                  <wp14:pctWidth>40000</wp14:pctWidth>
+                  <wp14:pctWidth>0</wp14:pctWidth>
                 </wp14:sizeRelH>
                 <wp14:sizeRelV relativeFrom="margin">
                   <wp14:pctHeight>0</wp14:pctHeight>
@@ -31874,7 +31717,7 @@
           </mc:Choice>
           <mc:Fallback>
             <w:pict>
-              <v:shape w14:anchorId="309CA031" id="_x0000_s1043" type="#_x0000_t202" style="position:absolute;margin-left:149.65pt;margin-top:438.4pt;width:185.9pt;height:25.5pt;z-index:251749376;visibility:visible;mso-wrap-style:square;mso-width-percent:400;mso-height-percent:0;mso-wrap-distance-left:9pt;mso-wrap-distance-top:3.6pt;mso-wrap-distance-right:9pt;mso-wrap-distance-bottom:3.6pt;mso-position-horizontal:absolute;mso-position-horizontal-relative:margin;mso-position-vertical:absolute;mso-position-vertical-relative:text;mso-width-percent:400;mso-height-percent:0;mso-width-relative:margin;mso-height-relative:margin;v-text-anchor:top" o:gfxdata="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">
+              <v:shape w14:anchorId="309CA031" id="_x0000_s1043" type="#_x0000_t202" style="position:absolute;margin-left:0;margin-top:439.15pt;width:121.5pt;height:25.5pt;z-index:251749376;visibility:visible;mso-wrap-style:square;mso-width-percent:0;mso-height-percent:0;mso-wrap-distance-left:9pt;mso-wrap-distance-top:3.6pt;mso-wrap-distance-right:9pt;mso-wrap-distance-bottom:3.6pt;mso-position-horizontal:center;mso-position-horizontal-relative:margin;mso-position-vertical:absolute;mso-position-vertical-relative:text;mso-width-percent:0;mso-height-percent:0;mso-width-relative:margin;mso-height-relative:margin;v-text-anchor:top" o:gfxdata="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">
                 <v:textbox>
                   <w:txbxContent>
                     <w:p>
@@ -31911,8 +31754,8 @@
                 <wp:positionV relativeFrom="paragraph">
                   <wp:posOffset>2814955</wp:posOffset>
                 </wp:positionV>
-                <wp:extent cx="2360930" cy="323850"/>
-                <wp:effectExtent l="0" t="0" r="19685" b="19050"/>
+                <wp:extent cx="1981200" cy="323850"/>
+                <wp:effectExtent l="0" t="0" r="19050" b="19050"/>
                 <wp:wrapSquare wrapText="bothSides"/>
                 <wp:docPr id="193" name="Text Box 2"/>
                 <wp:cNvGraphicFramePr>
@@ -31927,7 +31770,7 @@
                       <wps:spPr bwMode="auto">
                         <a:xfrm>
                           <a:off x="0" y="0"/>
-                          <a:ext cx="2360930" cy="323850"/>
+                          <a:ext cx="1981200" cy="323850"/>
                         </a:xfrm>
                         <a:prstGeom prst="rect">
                           <a:avLst/>
@@ -31965,7 +31808,7 @@
                   </a:graphicData>
                 </a:graphic>
                 <wp14:sizeRelH relativeFrom="margin">
-                  <wp14:pctWidth>40000</wp14:pctWidth>
+                  <wp14:pctWidth>0</wp14:pctWidth>
                 </wp14:sizeRelH>
                 <wp14:sizeRelV relativeFrom="margin">
                   <wp14:pctHeight>0</wp14:pctHeight>
@@ -31975,7 +31818,7 @@
           </mc:Choice>
           <mc:Fallback>
             <w:pict>
-              <v:shape w14:anchorId="309CA031" id="_x0000_s1044" type="#_x0000_t202" style="position:absolute;margin-left:0;margin-top:221.65pt;width:185.9pt;height:25.5pt;z-index:251747328;visibility:visible;mso-wrap-style:square;mso-width-percent:400;mso-height-percent:0;mso-wrap-distance-left:9pt;mso-wrap-distance-top:3.6pt;mso-wrap-distance-right:9pt;mso-wrap-distance-bottom:3.6pt;mso-position-horizontal:center;mso-position-horizontal-relative:margin;mso-position-vertical:absolute;mso-position-vertical-relative:text;mso-width-percent:400;mso-height-percent:0;mso-width-relative:margin;mso-height-relative:margin;v-text-anchor:top" o:gfxdata="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">
+              <v:shape w14:anchorId="309CA031" id="_x0000_s1044" type="#_x0000_t202" style="position:absolute;margin-left:0;margin-top:221.65pt;width:156pt;height:25.5pt;z-index:251747328;visibility:visible;mso-wrap-style:square;mso-width-percent:0;mso-height-percent:0;mso-wrap-distance-left:9pt;mso-wrap-distance-top:3.6pt;mso-wrap-distance-right:9pt;mso-wrap-distance-bottom:3.6pt;mso-position-horizontal:center;mso-position-horizontal-relative:margin;mso-position-vertical:absolute;mso-position-vertical-relative:text;mso-width-percent:0;mso-height-percent:0;mso-width-relative:margin;mso-height-relative:margin;v-text-anchor:top" o:gfxdata="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">
                 <v:textbox>
                   <w:txbxContent>
                     <w:p>
@@ -32007,13 +31850,13 @@
               <wp:anchor distT="45720" distB="45720" distL="114300" distR="114300" simplePos="0" relativeHeight="251745280" behindDoc="0" locked="0" layoutInCell="1" allowOverlap="1" wp14:anchorId="309CA031" wp14:editId="03BA42CF">
                 <wp:simplePos x="0" y="0"/>
                 <wp:positionH relativeFrom="margin">
-                  <wp:posOffset>1681480</wp:posOffset>
+                  <wp:align>center</wp:align>
                 </wp:positionH>
                 <wp:positionV relativeFrom="paragraph">
                   <wp:posOffset>0</wp:posOffset>
                 </wp:positionV>
-                <wp:extent cx="2360930" cy="323850"/>
-                <wp:effectExtent l="0" t="0" r="19685" b="19050"/>
+                <wp:extent cx="1800225" cy="323850"/>
+                <wp:effectExtent l="0" t="0" r="28575" b="19050"/>
                 <wp:wrapSquare wrapText="bothSides"/>
                 <wp:docPr id="192" name="Text Box 2"/>
                 <wp:cNvGraphicFramePr>
@@ -32028,7 +31871,7 @@
                       <wps:spPr bwMode="auto">
                         <a:xfrm>
                           <a:off x="0" y="0"/>
-                          <a:ext cx="2360930" cy="323850"/>
+                          <a:ext cx="1800225" cy="323850"/>
                         </a:xfrm>
                         <a:prstGeom prst="rect">
                           <a:avLst/>
@@ -32066,7 +31909,7 @@
                   </a:graphicData>
                 </a:graphic>
                 <wp14:sizeRelH relativeFrom="margin">
-                  <wp14:pctWidth>40000</wp14:pctWidth>
+                  <wp14:pctWidth>0</wp14:pctWidth>
                 </wp14:sizeRelH>
                 <wp14:sizeRelV relativeFrom="margin">
                   <wp14:pctHeight>0</wp14:pctHeight>
@@ -32076,7 +31919,7 @@
           </mc:Choice>
           <mc:Fallback>
             <w:pict>
-              <v:shape w14:anchorId="309CA031" id="_x0000_s1045" type="#_x0000_t202" style="position:absolute;margin-left:132.4pt;margin-top:0;width:185.9pt;height:25.5pt;z-index:251745280;visibility:visible;mso-wrap-style:square;mso-width-percent:400;mso-height-percent:0;mso-wrap-distance-left:9pt;mso-wrap-distance-top:3.6pt;mso-wrap-distance-right:9pt;mso-wrap-distance-bottom:3.6pt;mso-position-horizontal:absolute;mso-position-horizontal-relative:margin;mso-position-vertical:absolute;mso-position-vertical-relative:text;mso-width-percent:400;mso-height-percent:0;mso-width-relative:margin;mso-height-relative:margin;v-text-anchor:top" o:gfxdata="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">
+              <v:shape w14:anchorId="309CA031" id="_x0000_s1045" type="#_x0000_t202" style="position:absolute;margin-left:0;margin-top:0;width:141.75pt;height:25.5pt;z-index:251745280;visibility:visible;mso-wrap-style:square;mso-width-percent:0;mso-height-percent:0;mso-wrap-distance-left:9pt;mso-wrap-distance-top:3.6pt;mso-wrap-distance-right:9pt;mso-wrap-distance-bottom:3.6pt;mso-position-horizontal:center;mso-position-horizontal-relative:margin;mso-position-vertical:absolute;mso-position-vertical-relative:text;mso-width-percent:0;mso-height-percent:0;mso-width-relative:margin;mso-height-relative:margin;v-text-anchor:top" o:gfxdata="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">
                 <v:textbox>
                   <w:txbxContent>
                     <w:p>
@@ -32307,13 +32150,13 @@
               <wp:anchor distT="45720" distB="45720" distL="114300" distR="114300" simplePos="0" relativeHeight="251753472" behindDoc="0" locked="0" layoutInCell="1" allowOverlap="1" wp14:anchorId="309CA031" wp14:editId="03BA42CF">
                 <wp:simplePos x="0" y="0"/>
                 <wp:positionH relativeFrom="margin">
-                  <wp:posOffset>2100580</wp:posOffset>
+                  <wp:align>center</wp:align>
                 </wp:positionH>
                 <wp:positionV relativeFrom="paragraph">
                   <wp:posOffset>2767330</wp:posOffset>
                 </wp:positionV>
-                <wp:extent cx="1333500" cy="323850"/>
-                <wp:effectExtent l="0" t="0" r="19050" b="19050"/>
+                <wp:extent cx="1304925" cy="323850"/>
+                <wp:effectExtent l="0" t="0" r="28575" b="19050"/>
                 <wp:wrapSquare wrapText="bothSides"/>
                 <wp:docPr id="196" name="Text Box 2"/>
                 <wp:cNvGraphicFramePr>
@@ -32328,7 +32171,7 @@
                       <wps:spPr bwMode="auto">
                         <a:xfrm>
                           <a:off x="0" y="0"/>
-                          <a:ext cx="1333500" cy="323850"/>
+                          <a:ext cx="1304925" cy="323850"/>
                         </a:xfrm>
                         <a:prstGeom prst="rect">
                           <a:avLst/>
@@ -32376,7 +32219,7 @@
           </mc:Choice>
           <mc:Fallback>
             <w:pict>
-              <v:shape w14:anchorId="309CA031" id="_x0000_s1046" type="#_x0000_t202" style="position:absolute;margin-left:165.4pt;margin-top:217.9pt;width:105pt;height:25.5pt;z-index:251753472;visibility:visible;mso-wrap-style:square;mso-width-percent:0;mso-height-percent:0;mso-wrap-distance-left:9pt;mso-wrap-distance-top:3.6pt;mso-wrap-distance-right:9pt;mso-wrap-distance-bottom:3.6pt;mso-position-horizontal:absolute;mso-position-horizontal-relative:margin;mso-position-vertical:absolute;mso-position-vertical-relative:text;mso-width-percent:0;mso-height-percent:0;mso-width-relative:margin;mso-height-relative:margin;v-text-anchor:top" o:gfxdata="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">
+              <v:shape w14:anchorId="309CA031" id="_x0000_s1046" type="#_x0000_t202" style="position:absolute;margin-left:0;margin-top:217.9pt;width:102.75pt;height:25.5pt;z-index:251753472;visibility:visible;mso-wrap-style:square;mso-width-percent:0;mso-height-percent:0;mso-wrap-distance-left:9pt;mso-wrap-distance-top:3.6pt;mso-wrap-distance-right:9pt;mso-wrap-distance-bottom:3.6pt;mso-position-horizontal:center;mso-position-horizontal-relative:margin;mso-position-vertical:absolute;mso-position-vertical-relative:text;mso-width-percent:0;mso-height-percent:0;mso-width-relative:margin;mso-height-relative:margin;v-text-anchor:top" o:gfxdata="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">
                 <v:textbox>
                   <w:txbxContent>
                     <w:p>
@@ -32413,7 +32256,7 @@
                 <wp:positionV relativeFrom="paragraph">
                   <wp:posOffset>0</wp:posOffset>
                 </wp:positionV>
-                <wp:extent cx="2505075" cy="323850"/>
+                <wp:extent cx="2428875" cy="323850"/>
                 <wp:effectExtent l="0" t="0" r="28575" b="19050"/>
                 <wp:wrapSquare wrapText="bothSides"/>
                 <wp:docPr id="195" name="Text Box 2"/>
@@ -32429,7 +32272,7 @@
                       <wps:spPr bwMode="auto">
                         <a:xfrm>
                           <a:off x="0" y="0"/>
-                          <a:ext cx="2505075" cy="323850"/>
+                          <a:ext cx="2428875" cy="323850"/>
                         </a:xfrm>
                         <a:prstGeom prst="rect">
                           <a:avLst/>
@@ -32477,7 +32320,7 @@
           </mc:Choice>
           <mc:Fallback>
             <w:pict>
-              <v:shape w14:anchorId="309CA031" id="_x0000_s1047" type="#_x0000_t202" style="position:absolute;margin-left:0;margin-top:0;width:197.25pt;height:25.5pt;z-index:251751424;visibility:visible;mso-wrap-style:square;mso-width-percent:0;mso-height-percent:0;mso-wrap-distance-left:9pt;mso-wrap-distance-top:3.6pt;mso-wrap-distance-right:9pt;mso-wrap-distance-bottom:3.6pt;mso-position-horizontal:center;mso-position-horizontal-relative:margin;mso-position-vertical:absolute;mso-position-vertical-relative:text;mso-width-percent:0;mso-height-percent:0;mso-width-relative:margin;mso-height-relative:margin;v-text-anchor:top" o:gfxdata="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">
+              <v:shape w14:anchorId="309CA031" id="_x0000_s1047" type="#_x0000_t202" style="position:absolute;margin-left:0;margin-top:0;width:191.25pt;height:25.5pt;z-index:251751424;visibility:visible;mso-wrap-style:square;mso-width-percent:0;mso-height-percent:0;mso-wrap-distance-left:9pt;mso-wrap-distance-top:3.6pt;mso-wrap-distance-right:9pt;mso-wrap-distance-bottom:3.6pt;mso-position-horizontal:center;mso-position-horizontal-relative:margin;mso-position-vertical:absolute;mso-position-vertical-relative:text;mso-width-percent:0;mso-height-percent:0;mso-width-relative:margin;mso-height-relative:margin;v-text-anchor:top" o:gfxdata="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">
                 <v:textbox>
                   <w:txbxContent>
                     <w:p>
@@ -32632,12 +32475,12 @@
               <wp:anchor distT="45720" distB="45720" distL="114300" distR="114300" simplePos="0" relativeHeight="251755520" behindDoc="0" locked="0" layoutInCell="1" allowOverlap="1" wp14:anchorId="309CA031" wp14:editId="03BA42CF">
                 <wp:simplePos x="0" y="0"/>
                 <wp:positionH relativeFrom="margin">
-                  <wp:posOffset>1729105</wp:posOffset>
+                  <wp:align>center</wp:align>
                 </wp:positionH>
                 <wp:positionV relativeFrom="paragraph">
                   <wp:posOffset>3026410</wp:posOffset>
                 </wp:positionV>
-                <wp:extent cx="2133600" cy="323850"/>
+                <wp:extent cx="2038350" cy="323850"/>
                 <wp:effectExtent l="0" t="0" r="19050" b="19050"/>
                 <wp:wrapSquare wrapText="bothSides"/>
                 <wp:docPr id="197" name="Text Box 2"/>
@@ -32653,7 +32496,7 @@
                       <wps:spPr bwMode="auto">
                         <a:xfrm>
                           <a:off x="0" y="0"/>
-                          <a:ext cx="2133600" cy="323850"/>
+                          <a:ext cx="2038350" cy="323850"/>
                         </a:xfrm>
                         <a:prstGeom prst="rect">
                           <a:avLst/>
@@ -32701,7 +32544,7 @@
           </mc:Choice>
           <mc:Fallback>
             <w:pict>
-              <v:shape w14:anchorId="309CA031" id="_x0000_s1048" type="#_x0000_t202" style="position:absolute;margin-left:136.15pt;margin-top:238.3pt;width:168pt;height:25.5pt;z-index:251755520;visibility:visible;mso-wrap-style:square;mso-width-percent:0;mso-height-percent:0;mso-wrap-distance-left:9pt;mso-wrap-distance-top:3.6pt;mso-wrap-distance-right:9pt;mso-wrap-distance-bottom:3.6pt;mso-position-horizontal:absolute;mso-position-horizontal-relative:margin;mso-position-vertical:absolute;mso-position-vertical-relative:text;mso-width-percent:0;mso-height-percent:0;mso-width-relative:margin;mso-height-relative:margin;v-text-anchor:top" o:gfxdata="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">
+              <v:shape w14:anchorId="309CA031" id="_x0000_s1048" type="#_x0000_t202" style="position:absolute;margin-left:0;margin-top:238.3pt;width:160.5pt;height:25.5pt;z-index:251755520;visibility:visible;mso-wrap-style:square;mso-width-percent:0;mso-height-percent:0;mso-wrap-distance-left:9pt;mso-wrap-distance-top:3.6pt;mso-wrap-distance-right:9pt;mso-wrap-distance-bottom:3.6pt;mso-position-horizontal:center;mso-position-horizontal-relative:margin;mso-position-vertical:absolute;mso-position-vertical-relative:text;mso-width-percent:0;mso-height-percent:0;mso-width-relative:margin;mso-height-relative:margin;v-text-anchor:top" o:gfxdata="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">
                 <v:textbox>
                   <w:txbxContent>
                     <w:p>
@@ -32805,7 +32648,7 @@
               <wp:anchor distT="45720" distB="45720" distL="114300" distR="114300" simplePos="0" relativeHeight="251761664" behindDoc="0" locked="0" layoutInCell="1" allowOverlap="1" wp14:anchorId="5DC5E1C4" wp14:editId="0B730089">
                 <wp:simplePos x="0" y="0"/>
                 <wp:positionH relativeFrom="margin">
-                  <wp:posOffset>1804670</wp:posOffset>
+                  <wp:align>center</wp:align>
                 </wp:positionH>
                 <wp:positionV relativeFrom="paragraph">
                   <wp:posOffset>6024880</wp:posOffset>
@@ -32874,7 +32717,7 @@
           </mc:Choice>
           <mc:Fallback>
             <w:pict>
-              <v:shape w14:anchorId="5DC5E1C4" id="_x0000_s1049" type="#_x0000_t202" style="position:absolute;margin-left:142.1pt;margin-top:474.4pt;width:182.25pt;height:25.5pt;z-index:251761664;visibility:visible;mso-wrap-style:square;mso-width-percent:0;mso-height-percent:0;mso-wrap-distance-left:9pt;mso-wrap-distance-top:3.6pt;mso-wrap-distance-right:9pt;mso-wrap-distance-bottom:3.6pt;mso-position-horizontal:absolute;mso-position-horizontal-relative:margin;mso-position-vertical:absolute;mso-position-vertical-relative:text;mso-width-percent:0;mso-height-percent:0;mso-width-relative:margin;mso-height-relative:margin;v-text-anchor:top" o:gfxdata="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">
+              <v:shape w14:anchorId="5DC5E1C4" id="_x0000_s1049" type="#_x0000_t202" style="position:absolute;margin-left:0;margin-top:474.4pt;width:182.25pt;height:25.5pt;z-index:251761664;visibility:visible;mso-wrap-style:square;mso-width-percent:0;mso-height-percent:0;mso-wrap-distance-left:9pt;mso-wrap-distance-top:3.6pt;mso-wrap-distance-right:9pt;mso-wrap-distance-bottom:3.6pt;mso-position-horizontal:center;mso-position-horizontal-relative:margin;mso-position-vertical:absolute;mso-position-vertical-relative:text;mso-width-percent:0;mso-height-percent:0;mso-width-relative:margin;mso-height-relative:margin;v-text-anchor:top" o:gfxdata="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">
                 <v:textbox>
                   <w:txbxContent>
                     <w:p>
@@ -32906,10 +32749,10 @@
               <wp:anchor distT="45720" distB="45720" distL="114300" distR="114300" simplePos="0" relativeHeight="251759616" behindDoc="0" locked="0" layoutInCell="1" allowOverlap="1" wp14:anchorId="18E63131" wp14:editId="51F9F499">
                 <wp:simplePos x="0" y="0"/>
                 <wp:positionH relativeFrom="margin">
-                  <wp:posOffset>1157605</wp:posOffset>
+                  <wp:align>center</wp:align>
                 </wp:positionH>
                 <wp:positionV relativeFrom="paragraph">
-                  <wp:posOffset>2948305</wp:posOffset>
+                  <wp:posOffset>2938780</wp:posOffset>
                 </wp:positionV>
                 <wp:extent cx="3600450" cy="323850"/>
                 <wp:effectExtent l="0" t="0" r="19050" b="19050"/>
@@ -32970,7 +32813,7 @@
           </mc:Choice>
           <mc:Fallback>
             <w:pict>
-              <v:shape w14:anchorId="18E63131" id="_x0000_s1050" type="#_x0000_t202" style="position:absolute;margin-left:91.15pt;margin-top:232.15pt;width:283.5pt;height:25.5pt;z-index:251759616;visibility:visible;mso-wrap-style:square;mso-width-percent:0;mso-height-percent:0;mso-wrap-distance-left:9pt;mso-wrap-distance-top:3.6pt;mso-wrap-distance-right:9pt;mso-wrap-distance-bottom:3.6pt;mso-position-horizontal:absolute;mso-position-horizontal-relative:margin;mso-position-vertical:absolute;mso-position-vertical-relative:text;mso-width-percent:0;mso-height-percent:0;mso-width-relative:margin;mso-height-relative:margin;v-text-anchor:top" o:gfxdata="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">
+              <v:shape w14:anchorId="18E63131" id="_x0000_s1050" type="#_x0000_t202" style="position:absolute;margin-left:0;margin-top:231.4pt;width:283.5pt;height:25.5pt;z-index:251759616;visibility:visible;mso-wrap-style:square;mso-width-percent:0;mso-height-percent:0;mso-wrap-distance-left:9pt;mso-wrap-distance-top:3.6pt;mso-wrap-distance-right:9pt;mso-wrap-distance-bottom:3.6pt;mso-position-horizontal:center;mso-position-horizontal-relative:margin;mso-position-vertical:absolute;mso-position-vertical-relative:text;mso-width-percent:0;mso-height-percent:0;mso-width-relative:margin;mso-height-relative:margin;v-text-anchor:top" o:gfxdata="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">
                 <v:textbox>
                   <w:txbxContent>
                     <w:p>
@@ -32997,7 +32840,7 @@
               <wp:anchor distT="45720" distB="45720" distL="114300" distR="114300" simplePos="0" relativeHeight="251757568" behindDoc="0" locked="0" layoutInCell="1" allowOverlap="1" wp14:anchorId="36B5F552" wp14:editId="7D9119AF">
                 <wp:simplePos x="0" y="0"/>
                 <wp:positionH relativeFrom="margin">
-                  <wp:posOffset>1271905</wp:posOffset>
+                  <wp:align>center</wp:align>
                 </wp:positionH>
                 <wp:positionV relativeFrom="paragraph">
                   <wp:posOffset>0</wp:posOffset>
@@ -33061,7 +32904,7 @@
           </mc:Choice>
           <mc:Fallback>
             <w:pict>
-              <v:shape w14:anchorId="36B5F552" id="_x0000_s1051" type="#_x0000_t202" style="position:absolute;margin-left:100.15pt;margin-top:0;width:270pt;height:25.5pt;z-index:251757568;visibility:visible;mso-wrap-style:square;mso-width-percent:0;mso-height-percent:0;mso-wrap-distance-left:9pt;mso-wrap-distance-top:3.6pt;mso-wrap-distance-right:9pt;mso-wrap-distance-bottom:3.6pt;mso-position-horizontal:absolute;mso-position-horizontal-relative:margin;mso-position-vertical:absolute;mso-position-vertical-relative:text;mso-width-percent:0;mso-height-percent:0;mso-width-relative:margin;mso-height-relative:margin;v-text-anchor:top" o:gfxdata="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">
+              <v:shape w14:anchorId="36B5F552" id="_x0000_s1051" type="#_x0000_t202" style="position:absolute;margin-left:0;margin-top:0;width:270pt;height:25.5pt;z-index:251757568;visibility:visible;mso-wrap-style:square;mso-width-percent:0;mso-height-percent:0;mso-wrap-distance-left:9pt;mso-wrap-distance-top:3.6pt;mso-wrap-distance-right:9pt;mso-wrap-distance-bottom:3.6pt;mso-position-horizontal:center;mso-position-horizontal-relative:margin;mso-position-vertical:absolute;mso-position-vertical-relative:text;mso-width-percent:0;mso-height-percent:0;mso-width-relative:margin;mso-height-relative:margin;v-text-anchor:top" o:gfxdata="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">
                 <v:textbox>
                   <w:txbxContent>
                     <w:p>
@@ -33270,12 +33113,12 @@
               <wp:anchor distT="45720" distB="45720" distL="114300" distR="114300" simplePos="0" relativeHeight="251767808" behindDoc="0" locked="0" layoutInCell="1" allowOverlap="1" wp14:anchorId="2E39CED0" wp14:editId="7ABFBD34">
                 <wp:simplePos x="0" y="0"/>
                 <wp:positionH relativeFrom="margin">
-                  <wp:posOffset>881380</wp:posOffset>
+                  <wp:align>center</wp:align>
                 </wp:positionH>
                 <wp:positionV relativeFrom="paragraph">
                   <wp:posOffset>5891530</wp:posOffset>
                 </wp:positionV>
-                <wp:extent cx="4524375" cy="333375"/>
+                <wp:extent cx="4143375" cy="333375"/>
                 <wp:effectExtent l="0" t="0" r="28575" b="28575"/>
                 <wp:wrapSquare wrapText="bothSides"/>
                 <wp:docPr id="206" name="Text Box 2"/>
@@ -33291,7 +33134,7 @@
                       <wps:spPr bwMode="auto">
                         <a:xfrm>
                           <a:off x="0" y="0"/>
-                          <a:ext cx="4524375" cy="333375"/>
+                          <a:ext cx="4143375" cy="333375"/>
                         </a:xfrm>
                         <a:prstGeom prst="rect">
                           <a:avLst/>
@@ -33334,7 +33177,7 @@
           </mc:Choice>
           <mc:Fallback>
             <w:pict>
-              <v:shape w14:anchorId="2E39CED0" id="_x0000_s1052" type="#_x0000_t202" style="position:absolute;margin-left:69.4pt;margin-top:463.9pt;width:356.25pt;height:26.25pt;z-index:251767808;visibility:visible;mso-wrap-style:square;mso-width-percent:0;mso-height-percent:0;mso-wrap-distance-left:9pt;mso-wrap-distance-top:3.6pt;mso-wrap-distance-right:9pt;mso-wrap-distance-bottom:3.6pt;mso-position-horizontal:absolute;mso-position-horizontal-relative:margin;mso-position-vertical:absolute;mso-position-vertical-relative:text;mso-width-percent:0;mso-height-percent:0;mso-width-relative:margin;mso-height-relative:margin;v-text-anchor:top" o:gfxdata="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">
+              <v:shape w14:anchorId="2E39CED0" id="_x0000_s1052" type="#_x0000_t202" style="position:absolute;margin-left:0;margin-top:463.9pt;width:326.25pt;height:26.25pt;z-index:251767808;visibility:visible;mso-wrap-style:square;mso-width-percent:0;mso-height-percent:0;mso-wrap-distance-left:9pt;mso-wrap-distance-top:3.6pt;mso-wrap-distance-right:9pt;mso-wrap-distance-bottom:3.6pt;mso-position-horizontal:center;mso-position-horizontal-relative:margin;mso-position-vertical:absolute;mso-position-vertical-relative:text;mso-width-percent:0;mso-height-percent:0;mso-width-relative:margin;mso-height-relative:margin;v-text-anchor:top" o:gfxdata="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">
                 <v:textbox>
                   <w:txbxContent>
                     <w:p>
@@ -33361,10 +33204,10 @@
               <wp:anchor distT="45720" distB="45720" distL="114300" distR="114300" simplePos="0" relativeHeight="251765760" behindDoc="0" locked="0" layoutInCell="1" allowOverlap="1" wp14:anchorId="708F15E0" wp14:editId="3C4726D0">
                 <wp:simplePos x="0" y="0"/>
                 <wp:positionH relativeFrom="margin">
-                  <wp:posOffset>690880</wp:posOffset>
+                  <wp:posOffset>699135</wp:posOffset>
                 </wp:positionH>
                 <wp:positionV relativeFrom="paragraph">
-                  <wp:posOffset>2643505</wp:posOffset>
+                  <wp:posOffset>2672080</wp:posOffset>
                 </wp:positionV>
                 <wp:extent cx="4695825" cy="495300"/>
                 <wp:effectExtent l="0" t="0" r="28575" b="19050"/>
@@ -33425,7 +33268,7 @@
           </mc:Choice>
           <mc:Fallback>
             <w:pict>
-              <v:shape w14:anchorId="708F15E0" id="_x0000_s1053" type="#_x0000_t202" style="position:absolute;margin-left:54.4pt;margin-top:208.15pt;width:369.75pt;height:39pt;z-index:251765760;visibility:visible;mso-wrap-style:square;mso-width-percent:0;mso-height-percent:0;mso-wrap-distance-left:9pt;mso-wrap-distance-top:3.6pt;mso-wrap-distance-right:9pt;mso-wrap-distance-bottom:3.6pt;mso-position-horizontal:absolute;mso-position-horizontal-relative:margin;mso-position-vertical:absolute;mso-position-vertical-relative:text;mso-width-percent:0;mso-height-percent:0;mso-width-relative:margin;mso-height-relative:margin;v-text-anchor:top" o:gfxdata="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">
+              <v:shape w14:anchorId="708F15E0" id="_x0000_s1053" type="#_x0000_t202" style="position:absolute;margin-left:55.05pt;margin-top:210.4pt;width:369.75pt;height:39pt;z-index:251765760;visibility:visible;mso-wrap-style:square;mso-width-percent:0;mso-height-percent:0;mso-wrap-distance-left:9pt;mso-wrap-distance-top:3.6pt;mso-wrap-distance-right:9pt;mso-wrap-distance-bottom:3.6pt;mso-position-horizontal:absolute;mso-position-horizontal-relative:margin;mso-position-vertical:absolute;mso-position-vertical-relative:text;mso-width-percent:0;mso-height-percent:0;mso-width-relative:margin;mso-height-relative:margin;v-text-anchor:top" o:gfxdata="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">
                 <v:textbox>
                   <w:txbxContent>
                     <w:p>
@@ -33452,13 +33295,13 @@
               <wp:anchor distT="45720" distB="45720" distL="114300" distR="114300" simplePos="0" relativeHeight="251763712" behindDoc="0" locked="0" layoutInCell="1" allowOverlap="1" wp14:anchorId="5DC5E1C4" wp14:editId="0B730089">
                 <wp:simplePos x="0" y="0"/>
                 <wp:positionH relativeFrom="margin">
-                  <wp:posOffset>833755</wp:posOffset>
+                  <wp:align>center</wp:align>
                 </wp:positionH>
                 <wp:positionV relativeFrom="paragraph">
                   <wp:posOffset>0</wp:posOffset>
                 </wp:positionV>
-                <wp:extent cx="4524375" cy="333375"/>
-                <wp:effectExtent l="0" t="0" r="28575" b="28575"/>
+                <wp:extent cx="4133850" cy="333375"/>
+                <wp:effectExtent l="0" t="0" r="19050" b="28575"/>
                 <wp:wrapSquare wrapText="bothSides"/>
                 <wp:docPr id="204" name="Text Box 2"/>
                 <wp:cNvGraphicFramePr>
@@ -33473,7 +33316,7 @@
                       <wps:spPr bwMode="auto">
                         <a:xfrm>
                           <a:off x="0" y="0"/>
-                          <a:ext cx="4524375" cy="333375"/>
+                          <a:ext cx="4133850" cy="333375"/>
                         </a:xfrm>
                         <a:prstGeom prst="rect">
                           <a:avLst/>
@@ -33516,7 +33359,7 @@
           </mc:Choice>
           <mc:Fallback>
             <w:pict>
-              <v:shape w14:anchorId="5DC5E1C4" id="_x0000_s1054" type="#_x0000_t202" style="position:absolute;margin-left:65.65pt;margin-top:0;width:356.25pt;height:26.25pt;z-index:251763712;visibility:visible;mso-wrap-style:square;mso-width-percent:0;mso-height-percent:0;mso-wrap-distance-left:9pt;mso-wrap-distance-top:3.6pt;mso-wrap-distance-right:9pt;mso-wrap-distance-bottom:3.6pt;mso-position-horizontal:absolute;mso-position-horizontal-relative:margin;mso-position-vertical:absolute;mso-position-vertical-relative:text;mso-width-percent:0;mso-height-percent:0;mso-width-relative:margin;mso-height-relative:margin;v-text-anchor:top" o:gfxdata="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">
+              <v:shape w14:anchorId="5DC5E1C4" id="_x0000_s1054" type="#_x0000_t202" style="position:absolute;margin-left:0;margin-top:0;width:325.5pt;height:26.25pt;z-index:251763712;visibility:visible;mso-wrap-style:square;mso-width-percent:0;mso-height-percent:0;mso-wrap-distance-left:9pt;mso-wrap-distance-top:3.6pt;mso-wrap-distance-right:9pt;mso-wrap-distance-bottom:3.6pt;mso-position-horizontal:center;mso-position-horizontal-relative:margin;mso-position-vertical:absolute;mso-position-vertical-relative:text;mso-width-percent:0;mso-height-percent:0;mso-width-relative:margin;mso-height-relative:margin;v-text-anchor:top" o:gfxdata="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">
                 <v:textbox>
                   <w:txbxContent>
                     <w:p>
@@ -33734,7 +33577,7 @@
                   <wp:align>center</wp:align>
                 </wp:positionH>
                 <wp:positionV relativeFrom="paragraph">
-                  <wp:posOffset>5901055</wp:posOffset>
+                  <wp:posOffset>5872480</wp:posOffset>
                 </wp:positionV>
                 <wp:extent cx="5181600" cy="333375"/>
                 <wp:effectExtent l="0" t="0" r="19050" b="28575"/>
@@ -33795,7 +33638,7 @@
           </mc:Choice>
           <mc:Fallback>
             <w:pict>
-              <v:shape w14:anchorId="3CD95235" id="_x0000_s1055" type="#_x0000_t202" style="position:absolute;margin-left:0;margin-top:464.65pt;width:408pt;height:26.25pt;z-index:251773952;visibility:visible;mso-wrap-style:square;mso-width-percent:0;mso-height-percent:0;mso-wrap-distance-left:9pt;mso-wrap-distance-top:3.6pt;mso-wrap-distance-right:9pt;mso-wrap-distance-bottom:3.6pt;mso-position-horizontal:center;mso-position-horizontal-relative:margin;mso-position-vertical:absolute;mso-position-vertical-relative:text;mso-width-percent:0;mso-height-percent:0;mso-width-relative:margin;mso-height-relative:margin;v-text-anchor:top" o:gfxdata="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">
+              <v:shape w14:anchorId="3CD95235" id="_x0000_s1055" type="#_x0000_t202" style="position:absolute;margin-left:0;margin-top:462.4pt;width:408pt;height:26.25pt;z-index:251773952;visibility:visible;mso-wrap-style:square;mso-width-percent:0;mso-height-percent:0;mso-wrap-distance-left:9pt;mso-wrap-distance-top:3.6pt;mso-wrap-distance-right:9pt;mso-wrap-distance-bottom:3.6pt;mso-position-horizontal:center;mso-position-horizontal-relative:margin;mso-position-vertical:absolute;mso-position-vertical-relative:text;mso-width-percent:0;mso-height-percent:0;mso-width-relative:margin;mso-height-relative:margin;v-text-anchor:top" o:gfxdata="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">
                 <v:textbox>
                   <w:txbxContent>
                     <w:p>
@@ -33827,8 +33670,8 @@
                 <wp:positionV relativeFrom="paragraph">
                   <wp:posOffset>3053080</wp:posOffset>
                 </wp:positionV>
-                <wp:extent cx="4524375" cy="333375"/>
-                <wp:effectExtent l="0" t="0" r="28575" b="28575"/>
+                <wp:extent cx="4095750" cy="333375"/>
+                <wp:effectExtent l="0" t="0" r="19050" b="28575"/>
                 <wp:wrapSquare wrapText="bothSides"/>
                 <wp:docPr id="208" name="Text Box 2"/>
                 <wp:cNvGraphicFramePr>
@@ -33843,7 +33686,7 @@
                       <wps:spPr bwMode="auto">
                         <a:xfrm>
                           <a:off x="0" y="0"/>
-                          <a:ext cx="4524375" cy="333375"/>
+                          <a:ext cx="4095750" cy="333375"/>
                         </a:xfrm>
                         <a:prstGeom prst="rect">
                           <a:avLst/>
@@ -33886,7 +33729,7 @@
           </mc:Choice>
           <mc:Fallback>
             <w:pict>
-              <v:shape w14:anchorId="3CD95235" id="_x0000_s1056" type="#_x0000_t202" style="position:absolute;margin-left:0;margin-top:240.4pt;width:356.25pt;height:26.25pt;z-index:251771904;visibility:visible;mso-wrap-style:square;mso-width-percent:0;mso-height-percent:0;mso-wrap-distance-left:9pt;mso-wrap-distance-top:3.6pt;mso-wrap-distance-right:9pt;mso-wrap-distance-bottom:3.6pt;mso-position-horizontal:center;mso-position-horizontal-relative:margin;mso-position-vertical:absolute;mso-position-vertical-relative:text;mso-width-percent:0;mso-height-percent:0;mso-width-relative:margin;mso-height-relative:margin;v-text-anchor:top" o:gfxdata="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">
+              <v:shape w14:anchorId="3CD95235" id="_x0000_s1056" type="#_x0000_t202" style="position:absolute;margin-left:0;margin-top:240.4pt;width:322.5pt;height:26.25pt;z-index:251771904;visibility:visible;mso-wrap-style:square;mso-width-percent:0;mso-height-percent:0;mso-wrap-distance-left:9pt;mso-wrap-distance-top:3.6pt;mso-wrap-distance-right:9pt;mso-wrap-distance-bottom:3.6pt;mso-position-horizontal:center;mso-position-horizontal-relative:margin;mso-position-vertical:absolute;mso-position-vertical-relative:text;mso-width-percent:0;mso-height-percent:0;mso-width-relative:margin;mso-height-relative:margin;v-text-anchor:top" o:gfxdata="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">
                 <v:textbox>
                   <w:txbxContent>
                     <w:p>
@@ -33913,12 +33756,12 @@
               <wp:anchor distT="45720" distB="45720" distL="114300" distR="114300" simplePos="0" relativeHeight="251769856" behindDoc="0" locked="0" layoutInCell="1" allowOverlap="1" wp14:anchorId="2E39CED0" wp14:editId="7ABFBD34">
                 <wp:simplePos x="0" y="0"/>
                 <wp:positionH relativeFrom="margin">
-                  <wp:posOffset>1567180</wp:posOffset>
+                  <wp:align>center</wp:align>
                 </wp:positionH>
                 <wp:positionV relativeFrom="paragraph">
                   <wp:posOffset>0</wp:posOffset>
                 </wp:positionV>
-                <wp:extent cx="2333625" cy="333375"/>
+                <wp:extent cx="2181225" cy="333375"/>
                 <wp:effectExtent l="0" t="0" r="28575" b="28575"/>
                 <wp:wrapSquare wrapText="bothSides"/>
                 <wp:docPr id="207" name="Text Box 2"/>
@@ -33934,7 +33777,7 @@
                       <wps:spPr bwMode="auto">
                         <a:xfrm>
                           <a:off x="0" y="0"/>
-                          <a:ext cx="2333625" cy="333375"/>
+                          <a:ext cx="2181225" cy="333375"/>
                         </a:xfrm>
                         <a:prstGeom prst="rect">
                           <a:avLst/>
@@ -33977,7 +33820,7 @@
           </mc:Choice>
           <mc:Fallback>
             <w:pict>
-              <v:shape w14:anchorId="2E39CED0" id="_x0000_s1057" type="#_x0000_t202" style="position:absolute;margin-left:123.4pt;margin-top:0;width:183.75pt;height:26.25pt;z-index:251769856;visibility:visible;mso-wrap-style:square;mso-width-percent:0;mso-height-percent:0;mso-wrap-distance-left:9pt;mso-wrap-distance-top:3.6pt;mso-wrap-distance-right:9pt;mso-wrap-distance-bottom:3.6pt;mso-position-horizontal:absolute;mso-position-horizontal-relative:margin;mso-position-vertical:absolute;mso-position-vertical-relative:text;mso-width-percent:0;mso-height-percent:0;mso-width-relative:margin;mso-height-relative:margin;v-text-anchor:top" o:gfxdata="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">
+              <v:shape w14:anchorId="2E39CED0" id="_x0000_s1057" type="#_x0000_t202" style="position:absolute;margin-left:0;margin-top:0;width:171.75pt;height:26.25pt;z-index:251769856;visibility:visible;mso-wrap-style:square;mso-width-percent:0;mso-height-percent:0;mso-wrap-distance-left:9pt;mso-wrap-distance-top:3.6pt;mso-wrap-distance-right:9pt;mso-wrap-distance-bottom:3.6pt;mso-position-horizontal:center;mso-position-horizontal-relative:margin;mso-position-vertical:absolute;mso-position-vertical-relative:text;mso-width-percent:0;mso-height-percent:0;mso-width-relative:margin;mso-height-relative:margin;v-text-anchor:top" o:gfxdata="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">
                 <v:textbox>
                   <w:txbxContent>
                     <w:p>
@@ -34182,7 +34025,9 @@
           <w:szCs w:val="48"/>
         </w:rPr>
       </w:pPr>
-      <w:bookmarkStart w:id="60" w:name="_Toc484142292"/>
+      <w:bookmarkStart w:id="60" w:name="_Sécurité"/>
+      <w:bookmarkStart w:id="61" w:name="_Toc484142292"/>
+      <w:bookmarkEnd w:id="60"/>
       <w:r>
         <w:rPr>
           <w:rFonts w:ascii="Agency FB" w:hAnsi="Agency FB"/>
@@ -34193,7 +34038,7 @@
         <w:lastRenderedPageBreak/>
         <w:t>Sécurité</w:t>
       </w:r>
-      <w:bookmarkEnd w:id="60"/>
+      <w:bookmarkEnd w:id="61"/>
     </w:p>
     <w:p>
       <w:pPr>
@@ -34208,7 +34053,7 @@
           <w:szCs w:val="28"/>
         </w:rPr>
       </w:pPr>
-      <w:bookmarkStart w:id="61" w:name="_Toc484142293"/>
+      <w:bookmarkStart w:id="62" w:name="_Toc484142293"/>
       <w:r>
         <w:rPr>
           <w:color w:val="385623" w:themeColor="accent6" w:themeShade="80"/>
@@ -34262,7 +34107,7 @@
         </w:rPr>
         <w:t xml:space="preserve"> ?</w:t>
       </w:r>
-      <w:bookmarkEnd w:id="61"/>
+      <w:bookmarkEnd w:id="62"/>
     </w:p>
     <w:p>
       <w:r>
@@ -34396,7 +34241,7 @@
           <w:szCs w:val="28"/>
         </w:rPr>
       </w:pPr>
-      <w:bookmarkStart w:id="62" w:name="_Toc484142294"/>
+      <w:bookmarkStart w:id="63" w:name="_Toc484142294"/>
       <w:r>
         <w:rPr>
           <w:noProof/>
@@ -34472,7 +34317,7 @@
         </w:rPr>
         <w:t>C’est quoi OWASP ?</w:t>
       </w:r>
-      <w:bookmarkEnd w:id="62"/>
+      <w:bookmarkEnd w:id="63"/>
     </w:p>
     <w:p>
       <w:r>
@@ -34662,7 +34507,7 @@
           <w:szCs w:val="28"/>
         </w:rPr>
       </w:pPr>
-      <w:bookmarkStart w:id="63" w:name="_Toc484142295"/>
+      <w:bookmarkStart w:id="64" w:name="_Toc484142295"/>
       <w:r>
         <w:rPr>
           <w:color w:val="385623" w:themeColor="accent6" w:themeShade="80"/>
@@ -34671,7 +34516,7 @@
         </w:rPr>
         <w:t>OWASP TOP-10 :</w:t>
       </w:r>
-      <w:bookmarkEnd w:id="63"/>
+      <w:bookmarkEnd w:id="64"/>
     </w:p>
     <w:p>
       <w:pPr>
@@ -34686,7 +34531,7 @@
           <w:color w:val="1F3864" w:themeColor="accent1" w:themeShade="80"/>
         </w:rPr>
       </w:pPr>
-      <w:bookmarkStart w:id="64" w:name="_Toc484142296"/>
+      <w:bookmarkStart w:id="65" w:name="_Toc484142296"/>
       <w:r>
         <w:rPr>
           <w:rStyle w:val="important"/>
@@ -34703,7 +34548,7 @@
         </w:rPr>
         <w:t>er les entrées des utilisateurs</w:t>
       </w:r>
-      <w:bookmarkEnd w:id="64"/>
+      <w:bookmarkEnd w:id="65"/>
     </w:p>
     <w:p>
       <w:pPr>
@@ -34884,7 +34729,7 @@
         </w:rPr>
       </w:pPr>
       <w:hyperlink r:id="rId74" w:history="1">
-        <w:bookmarkStart w:id="65" w:name="_Toc484142297"/>
+        <w:bookmarkStart w:id="66" w:name="_Toc484142297"/>
         <w:r>
           <w:rPr>
             <w:rStyle w:val="link-wrapper"/>
@@ -34902,7 +34747,7 @@
         </w:rPr>
         <w:t xml:space="preserve"> inefficace</w:t>
       </w:r>
-      <w:bookmarkEnd w:id="65"/>
+      <w:bookmarkEnd w:id="66"/>
     </w:p>
     <w:p>
       <w:pPr>
@@ -34938,7 +34783,12 @@
         <w:t>œuvre</w:t>
       </w:r>
       <w:r>
-        <w:t xml:space="preserve"> des outils de contrôle d'accès (fichier .htpasswd lisible par tous, </w:t>
+        <w:t xml:space="preserve"> des outils de contrôle d'accès (fichier .htpasswd</w:t>
+      </w:r>
+      <w:bookmarkStart w:id="67" w:name="_GoBack"/>
+      <w:bookmarkEnd w:id="67"/>
+      <w:r>
+        <w:t xml:space="preserve"> lisible par tous, </w:t>
       </w:r>
       <w:hyperlink r:id="rId75" w:history="1">
         <w:r>
@@ -35019,7 +34869,7 @@
           <w:color w:val="1F3864" w:themeColor="accent1" w:themeShade="80"/>
         </w:rPr>
       </w:pPr>
-      <w:bookmarkStart w:id="66" w:name="_Toc484142298"/>
+      <w:bookmarkStart w:id="68" w:name="_Toc484142298"/>
       <w:r>
         <w:rPr>
           <w:rStyle w:val="important"/>
@@ -35028,7 +34878,7 @@
         </w:rPr>
         <w:t>Mauvaise gestion des sessions</w:t>
       </w:r>
-      <w:bookmarkEnd w:id="66"/>
+      <w:bookmarkEnd w:id="68"/>
     </w:p>
     <w:p>
       <w:pPr>
@@ -35112,7 +34962,7 @@
         </w:rPr>
       </w:pPr>
       <w:hyperlink r:id="rId76" w:history="1">
-        <w:bookmarkStart w:id="67" w:name="_Toc484142299"/>
+        <w:bookmarkStart w:id="69" w:name="_Toc484142299"/>
         <w:r>
           <w:rPr>
             <w:rStyle w:val="link-wrapper"/>
@@ -35130,7 +34980,7 @@
         </w:rPr>
         <w:t xml:space="preserve"> (XSS)</w:t>
       </w:r>
-      <w:bookmarkEnd w:id="67"/>
+      <w:bookmarkEnd w:id="69"/>
     </w:p>
     <w:p>
       <w:pPr>
@@ -35261,7 +35111,7 @@
           <w:color w:val="1F3864" w:themeColor="accent1" w:themeShade="80"/>
         </w:rPr>
       </w:pPr>
-      <w:bookmarkStart w:id="68" w:name="_Toc484142300"/>
+      <w:bookmarkStart w:id="70" w:name="_Toc484142300"/>
       <w:r>
         <w:rPr>
           <w:rStyle w:val="important"/>
@@ -35279,7 +35129,7 @@
           </w:rPr>
           <w:t>mémoire tampon</w:t>
         </w:r>
-        <w:bookmarkEnd w:id="68"/>
+        <w:bookmarkEnd w:id="70"/>
       </w:hyperlink>
     </w:p>
     <w:p>
@@ -35384,7 +35234,7 @@
           <w:color w:val="1F3864" w:themeColor="accent1" w:themeShade="80"/>
         </w:rPr>
       </w:pPr>
-      <w:bookmarkStart w:id="69" w:name="_Toc484142301"/>
+      <w:bookmarkStart w:id="71" w:name="_Toc484142301"/>
       <w:r>
         <w:rPr>
           <w:rStyle w:val="important"/>
@@ -35393,7 +35243,7 @@
         </w:rPr>
         <w:t>Injection de commandes</w:t>
       </w:r>
-      <w:bookmarkEnd w:id="69"/>
+      <w:bookmarkEnd w:id="71"/>
     </w:p>
     <w:p>
       <w:pPr>
@@ -35503,7 +35353,6 @@
     <w:p>
       <w:pPr>
         <w:rPr>
-          <w:rFonts w:hint="cs"/>
           <w:rtl/>
         </w:rPr>
       </w:pPr>
@@ -35539,7 +35388,7 @@
           <w:color w:val="1F3864" w:themeColor="accent1" w:themeShade="80"/>
         </w:rPr>
       </w:pPr>
-      <w:bookmarkStart w:id="70" w:name="_Toc484142302"/>
+      <w:bookmarkStart w:id="72" w:name="_Toc484142302"/>
       <w:r>
         <w:rPr>
           <w:rStyle w:val="important"/>
@@ -35548,7 +35397,7 @@
         </w:rPr>
         <w:t>Mauvaise gestion des erreurs</w:t>
       </w:r>
-      <w:bookmarkEnd w:id="70"/>
+      <w:bookmarkEnd w:id="72"/>
     </w:p>
     <w:p>
       <w:pPr>
@@ -35684,7 +35533,7 @@
           <w:color w:val="1F3864" w:themeColor="accent1" w:themeShade="80"/>
         </w:rPr>
       </w:pPr>
-      <w:bookmarkStart w:id="71" w:name="_Toc484142303"/>
+      <w:bookmarkStart w:id="73" w:name="_Toc484142303"/>
       <w:r>
         <w:rPr>
           <w:rStyle w:val="important"/>
@@ -35702,7 +35551,7 @@
           </w:rPr>
           <w:t>chiffrement</w:t>
         </w:r>
-        <w:bookmarkEnd w:id="71"/>
+        <w:bookmarkEnd w:id="73"/>
       </w:hyperlink>
     </w:p>
     <w:p>
@@ -35808,7 +35657,7 @@
           <w:color w:val="1F3864" w:themeColor="accent1" w:themeShade="80"/>
         </w:rPr>
       </w:pPr>
-      <w:bookmarkStart w:id="72" w:name="_Toc484142304"/>
+      <w:bookmarkStart w:id="74" w:name="_Toc484142304"/>
       <w:r>
         <w:rPr>
           <w:rStyle w:val="important"/>
@@ -35847,7 +35696,7 @@
         </w:rPr>
         <w:t xml:space="preserve"> distante</w:t>
       </w:r>
-      <w:bookmarkEnd w:id="72"/>
+      <w:bookmarkEnd w:id="74"/>
     </w:p>
     <w:p>
       <w:pPr>
@@ -35952,7 +35801,7 @@
           <w:color w:val="1F3864" w:themeColor="accent1" w:themeShade="80"/>
         </w:rPr>
       </w:pPr>
-      <w:bookmarkStart w:id="73" w:name="_Toc484142305"/>
+      <w:bookmarkStart w:id="75" w:name="_Toc484142305"/>
       <w:r>
         <w:rPr>
           <w:rStyle w:val="important"/>
@@ -35992,7 +35841,7 @@
         </w:rPr>
         <w:t xml:space="preserve"> et des applications</w:t>
       </w:r>
-      <w:bookmarkEnd w:id="73"/>
+      <w:bookmarkEnd w:id="75"/>
     </w:p>
     <w:p>
       <w:pPr>
@@ -36150,7 +35999,7 @@
           <w:szCs w:val="48"/>
         </w:rPr>
       </w:pPr>
-      <w:bookmarkStart w:id="74" w:name="_Toc484142306"/>
+      <w:bookmarkStart w:id="76" w:name="_Toc484142306"/>
       <w:r>
         <w:rPr>
           <w:rFonts w:ascii="Agency FB" w:hAnsi="Agency FB"/>
@@ -36188,7 +36037,7 @@
         </w:rPr>
         <w:t>spective</w:t>
       </w:r>
-      <w:bookmarkEnd w:id="74"/>
+      <w:bookmarkEnd w:id="76"/>
     </w:p>
     <w:p/>
     <w:p>
@@ -36782,7 +36631,7 @@
           <w:szCs w:val="48"/>
         </w:rPr>
       </w:pPr>
-      <w:bookmarkStart w:id="75" w:name="_Toc484142307"/>
+      <w:bookmarkStart w:id="77" w:name="_Toc484142307"/>
       <w:r>
         <w:rPr>
           <w:rFonts w:ascii="Agency FB" w:hAnsi="Agency FB"/>
@@ -36793,7 +36642,7 @@
         <w:lastRenderedPageBreak/>
         <w:t>Index</w:t>
       </w:r>
-      <w:bookmarkEnd w:id="75"/>
+      <w:bookmarkEnd w:id="77"/>
     </w:p>
     <w:p/>
     <w:p>
@@ -37910,64 +37759,394 @@
           <w:color w:val="385623" w:themeColor="accent6" w:themeShade="80"/>
           <w:sz w:val="48"/>
           <w:szCs w:val="48"/>
-        </w:rPr>
-      </w:pPr>
-      <w:bookmarkStart w:id="76" w:name="_Toc484142308"/>
-      <w:bookmarkStart w:id="77" w:name="_GoBack"/>
-      <w:bookmarkEnd w:id="77"/>
+          <w:lang w:val="en-US"/>
+        </w:rPr>
+      </w:pPr>
+      <w:bookmarkStart w:id="78" w:name="_Toc484142308"/>
       <w:r>
         <w:rPr>
           <w:rFonts w:ascii="Agency FB" w:hAnsi="Agency FB"/>
           <w:color w:val="385623" w:themeColor="accent6" w:themeShade="80"/>
           <w:sz w:val="48"/>
           <w:szCs w:val="48"/>
+          <w:lang w:val="en-US"/>
         </w:rPr>
         <w:lastRenderedPageBreak/>
-        <w:t>B</w:t>
-      </w:r>
-      <w:r>
-        <w:rPr>
-          <w:rFonts w:ascii="Agency FB" w:hAnsi="Agency FB"/>
-          <w:color w:val="385623" w:themeColor="accent6" w:themeShade="80"/>
-          <w:sz w:val="48"/>
-          <w:szCs w:val="48"/>
-        </w:rPr>
-        <w:t>ib</w:t>
-      </w:r>
-      <w:r>
-        <w:rPr>
-          <w:rFonts w:ascii="Agency FB" w:hAnsi="Agency FB"/>
-          <w:color w:val="385623" w:themeColor="accent6" w:themeShade="80"/>
-          <w:sz w:val="48"/>
-          <w:szCs w:val="48"/>
-        </w:rPr>
-        <w:t>liographie</w:t>
-      </w:r>
-      <w:bookmarkEnd w:id="76"/>
+        <w:t>Bibliographie</w:t>
+      </w:r>
+      <w:bookmarkEnd w:id="78"/>
     </w:p>
     <w:p>
       <w:pPr>
         <w:rPr>
+          <w:lang w:val="en-US"/>
+        </w:rPr>
+      </w:pPr>
+    </w:p>
+    <w:p>
+      <w:pPr>
+        <w:pStyle w:val="Bibliography"/>
+        <w:rPr>
+          <w:noProof/>
+          <w:sz w:val="24"/>
+          <w:szCs w:val="24"/>
+        </w:rPr>
+      </w:pPr>
+      <w:r>
+        <w:rPr>
           <w:color w:val="FF0000"/>
         </w:rPr>
-      </w:pPr>
+        <w:fldChar w:fldCharType="begin"/>
+      </w:r>
       <w:r>
         <w:rPr>
           <w:color w:val="FF0000"/>
-        </w:rPr>
-        <w:t>Liste ici</w:t>
+          <w:lang w:val="en-US"/>
+        </w:rPr>
+        <w:instrText xml:space="preserve"> BIBLIOGRAPHY  \l 1036 </w:instrText>
       </w:r>
       <w:r>
         <w:rPr>
           <w:color w:val="FF0000"/>
         </w:rPr>
+        <w:fldChar w:fldCharType="separate"/>
+      </w:r>
+      <w:r>
+        <w:rPr>
+          <w:b/>
+          <w:bCs/>
+          <w:noProof/>
+          <w:lang w:val="en-US"/>
+        </w:rPr>
+        <w:t>Baharestani, Daniel. 2013.</w:t>
+      </w:r>
+      <w:r>
+        <w:rPr>
+          <w:noProof/>
+          <w:lang w:val="en-US"/>
+        </w:rPr>
         <w:t xml:space="preserve"> </w:t>
       </w:r>
       <w:r>
         <w:rPr>
+          <w:i/>
+          <w:iCs/>
+          <w:noProof/>
+          <w:lang w:val="en-US"/>
+        </w:rPr>
+        <w:t xml:space="preserve">Mastering Ninject for Dependency Injection. </w:t>
+      </w:r>
+      <w:r>
+        <w:rPr>
+          <w:noProof/>
+        </w:rPr>
+        <w:t>USA : packt publishing, 2013.</w:t>
+      </w:r>
+    </w:p>
+    <w:p>
+      <w:pPr>
+        <w:pStyle w:val="Bibliography"/>
+        <w:rPr>
+          <w:noProof/>
+        </w:rPr>
+      </w:pPr>
+      <w:r>
+        <w:rPr>
+          <w:b/>
+          <w:bCs/>
+          <w:noProof/>
+        </w:rPr>
+        <w:t>Blay-Fornarino, Mireille. 2014.</w:t>
+      </w:r>
+      <w:r>
+        <w:rPr>
+          <w:noProof/>
+        </w:rPr>
+        <w:t xml:space="preserve"> </w:t>
+      </w:r>
+      <w:r>
+        <w:rPr>
+          <w:i/>
+          <w:iCs/>
+          <w:noProof/>
+        </w:rPr>
+        <w:t xml:space="preserve">Ecrire du bon code : Les principes S.O.L.I.D. </w:t>
+      </w:r>
+      <w:r>
+        <w:rPr>
+          <w:noProof/>
+        </w:rPr>
+        <w:t>Nice : Université Nice Sophia Antipolis, 2014.</w:t>
+      </w:r>
+    </w:p>
+    <w:p>
+      <w:pPr>
+        <w:pStyle w:val="Bibliography"/>
+        <w:rPr>
+          <w:noProof/>
+        </w:rPr>
+      </w:pPr>
+      <w:r>
+        <w:rPr>
+          <w:b/>
+          <w:bCs/>
+          <w:noProof/>
+          <w:lang w:val="en-US"/>
+        </w:rPr>
+        <w:t>Hamedani, Mosh. 2015.</w:t>
+      </w:r>
+      <w:r>
+        <w:rPr>
+          <w:noProof/>
+          <w:lang w:val="en-US"/>
+        </w:rPr>
+        <w:t xml:space="preserve"> Repository Pattern with C# and Entity Framework, Done Right. </w:t>
+      </w:r>
+      <w:r>
+        <w:rPr>
+          <w:i/>
+          <w:iCs/>
+          <w:noProof/>
+        </w:rPr>
+        <w:t xml:space="preserve">Youtube. </w:t>
+      </w:r>
+      <w:r>
+        <w:rPr>
+          <w:noProof/>
+        </w:rPr>
+        <w:t>[En ligne] 15 octobre 2015. https://www.youtube.com/watch?v=rtXpYpZdOzM.</w:t>
+      </w:r>
+    </w:p>
+    <w:p>
+      <w:pPr>
+        <w:pStyle w:val="Bibliography"/>
+        <w:rPr>
+          <w:noProof/>
+        </w:rPr>
+      </w:pPr>
+      <w:r>
+        <w:rPr>
+          <w:b/>
+          <w:bCs/>
+          <w:noProof/>
+        </w:rPr>
+        <w:t>L. Thais, J.P. Cassar, J. Foulon. 2005.</w:t>
+      </w:r>
+      <w:r>
+        <w:rPr>
+          <w:noProof/>
+        </w:rPr>
+        <w:t xml:space="preserve"> </w:t>
+      </w:r>
+      <w:r>
+        <w:rPr>
+          <w:i/>
+          <w:iCs/>
+          <w:noProof/>
+        </w:rPr>
+        <w:t xml:space="preserve">Rédaction d’un mémoire de stage ou de projet. </w:t>
+      </w:r>
+      <w:r>
+        <w:rPr>
+          <w:noProof/>
+        </w:rPr>
+        <w:t>Lille : Ecole Polytechnique Universitaire de Lille, 2005.</w:t>
+      </w:r>
+    </w:p>
+    <w:p>
+      <w:pPr>
+        <w:pStyle w:val="Bibliography"/>
+        <w:rPr>
+          <w:noProof/>
+        </w:rPr>
+      </w:pPr>
+      <w:r>
+        <w:rPr>
+          <w:b/>
+          <w:bCs/>
+          <w:noProof/>
+        </w:rPr>
+        <w:t>Martin, Robert C. 2015.</w:t>
+      </w:r>
+      <w:r>
+        <w:rPr>
+          <w:noProof/>
+        </w:rPr>
+        <w:t xml:space="preserve"> SOLID Principles of Object Oriented and Agile Design . </w:t>
+      </w:r>
+      <w:r>
+        <w:rPr>
+          <w:i/>
+          <w:iCs/>
+          <w:noProof/>
+        </w:rPr>
+        <w:t xml:space="preserve">Youtube. </w:t>
+      </w:r>
+      <w:r>
+        <w:rPr>
+          <w:noProof/>
+        </w:rPr>
+        <w:t>[Online] mai 23, 2015. https://www.youtube.com/watch?v=rtXpYpZdOzM.</w:t>
+      </w:r>
+    </w:p>
+    <w:p>
+      <w:pPr>
+        <w:pStyle w:val="Bibliography"/>
+        <w:rPr>
+          <w:noProof/>
+        </w:rPr>
+      </w:pPr>
+      <w:r>
+        <w:rPr>
+          <w:b/>
+          <w:bCs/>
+          <w:noProof/>
+          <w:lang w:val="en-US"/>
+        </w:rPr>
+        <w:t>Mueller, John Paul. 2013.</w:t>
+      </w:r>
+      <w:r>
+        <w:rPr>
+          <w:noProof/>
+          <w:lang w:val="en-US"/>
+        </w:rPr>
+        <w:t xml:space="preserve"> </w:t>
+      </w:r>
+      <w:r>
+        <w:rPr>
+          <w:i/>
+          <w:iCs/>
+          <w:noProof/>
+          <w:lang w:val="en-US"/>
+        </w:rPr>
+        <w:t xml:space="preserve">Microsoft ADO.NET Entity Framework Step by Step. </w:t>
+      </w:r>
+      <w:r>
+        <w:rPr>
+          <w:noProof/>
+        </w:rPr>
+        <w:t>USA : Microsoft, 2013.</w:t>
+      </w:r>
+    </w:p>
+    <w:p>
+      <w:pPr>
+        <w:pStyle w:val="Bibliography"/>
+        <w:rPr>
+          <w:noProof/>
+        </w:rPr>
+      </w:pPr>
+      <w:r>
+        <w:rPr>
+          <w:b/>
+          <w:bCs/>
+          <w:noProof/>
+        </w:rPr>
+        <w:t>O. Boissier, G. Picard. 2009.</w:t>
+      </w:r>
+      <w:r>
+        <w:rPr>
+          <w:noProof/>
+        </w:rPr>
+        <w:t xml:space="preserve"> </w:t>
+      </w:r>
+      <w:r>
+        <w:rPr>
+          <w:i/>
+          <w:iCs/>
+          <w:noProof/>
+        </w:rPr>
+        <w:t xml:space="preserve">Design Patterns. </w:t>
+      </w:r>
+      <w:r>
+        <w:rPr>
+          <w:noProof/>
+        </w:rPr>
+        <w:t>Saint-Etienne : ENS Mines, 2009.</w:t>
+      </w:r>
+    </w:p>
+    <w:p>
+      <w:pPr>
+        <w:pStyle w:val="Bibliography"/>
+        <w:rPr>
+          <w:noProof/>
+        </w:rPr>
+      </w:pPr>
+      <w:r>
+        <w:rPr>
+          <w:b/>
+          <w:bCs/>
+          <w:noProof/>
+        </w:rPr>
+        <w:t>Vialatte, Philippe. 2009.</w:t>
+      </w:r>
+      <w:r>
+        <w:rPr>
+          <w:noProof/>
+        </w:rPr>
+        <w:t xml:space="preserve"> </w:t>
+      </w:r>
+      <w:r>
+        <w:rPr>
+          <w:i/>
+          <w:iCs/>
+          <w:noProof/>
+        </w:rPr>
+        <w:t xml:space="preserve">Injection de dépendances en .NET, pattern, intérêt et outils. </w:t>
+      </w:r>
+      <w:r>
+        <w:rPr>
+          <w:noProof/>
+        </w:rPr>
+        <w:t>Paris : Developpez.com, 2009.</w:t>
+      </w:r>
+    </w:p>
+    <w:p>
+      <w:pPr>
+        <w:pStyle w:val="Bibliography"/>
+        <w:rPr>
+          <w:noProof/>
+        </w:rPr>
+      </w:pPr>
+      <w:r>
+        <w:rPr>
+          <w:b/>
+          <w:bCs/>
+          <w:noProof/>
+        </w:rPr>
+        <w:t>Youssfi, Mohamed. 2016.</w:t>
+      </w:r>
+      <w:r>
+        <w:rPr>
+          <w:noProof/>
+        </w:rPr>
+        <w:t xml:space="preserve"> Architecture Dot Net. </w:t>
+      </w:r>
+      <w:r>
+        <w:rPr>
+          <w:i/>
+          <w:iCs/>
+          <w:noProof/>
+        </w:rPr>
+        <w:t xml:space="preserve">Youtube. </w:t>
+      </w:r>
+      <w:r>
+        <w:rPr>
+          <w:noProof/>
+        </w:rPr>
+        <w:t>[En ligne] 7 juin 2016. https://www.youtube.com/watch?v=V0etULW0Gis.</w:t>
+      </w:r>
+    </w:p>
+    <w:p>
+      <w:pPr>
+        <w:rPr>
           <w:color w:val="FF0000"/>
         </w:rPr>
-        <w:t>…</w:t>
+      </w:pPr>
+      <w:r>
+        <w:rPr>
+          <w:color w:val="FF0000"/>
+        </w:rPr>
+        <w:fldChar w:fldCharType="end"/>
       </w:r>
     </w:p>
     <w:sectPr>
@@ -38222,7 +38401,7 @@
                                       <w14:round/>
                                     </w14:textOutline>
                                   </w:rPr>
-                                  <w:t>39</w:t>
+                                  <w:t>16</w:t>
                                 </w:r>
                                 <w:r>
                                   <w:rPr>
@@ -38366,7 +38545,7 @@
                                 <w14:round/>
                               </w14:textOutline>
                             </w:rPr>
-                            <w:t>39</w:t>
+                            <w:t>16</w:t>
                           </w:r>
                           <w:r>
                             <w:rPr>
@@ -38540,6 +38719,52 @@
       </w:r>
     </w:p>
   </w:footnote>
+  <w:footnote w:id="7">
+    <w:p>
+      <w:pPr>
+        <w:pStyle w:val="FootnoteText"/>
+      </w:pPr>
+      <w:r>
+        <w:rPr>
+          <w:rStyle w:val="FootnoteReference"/>
+        </w:rPr>
+        <w:footnoteRef/>
+      </w:r>
+      <w:r>
+        <w:t xml:space="preserve"> MVC : </w:t>
+      </w:r>
+      <w:r>
+        <w:rPr>
+          <w:b/>
+          <w:bCs/>
+        </w:rPr>
+        <w:t>M</w:t>
+      </w:r>
+      <w:r>
+        <w:t>odèle-</w:t>
+      </w:r>
+      <w:r>
+        <w:rPr>
+          <w:b/>
+          <w:bCs/>
+        </w:rPr>
+        <w:t>V</w:t>
+      </w:r>
+      <w:r>
+        <w:t>ue-</w:t>
+      </w:r>
+      <w:r>
+        <w:rPr>
+          <w:b/>
+          <w:bCs/>
+        </w:rPr>
+        <w:t>C</w:t>
+      </w:r>
+      <w:r>
+        <w:t>ontrôleur</w:t>
+      </w:r>
+    </w:p>
+  </w:footnote>
 </w:footnotes>
 </file>
 
@@ -38572,17 +38797,44 @@
     <w:pPr>
       <w:pStyle w:val="Header"/>
       <w:pBdr>
-        <w:bottom w:val="single" w:sz="4" w:space="1" w:color="auto"/>
+        <w:bottom w:val="single" w:sz="12" w:space="1" w:color="auto"/>
       </w:pBdr>
+      <w:rPr>
+        <w:color w:val="808080" w:themeColor="background1" w:themeShade="80"/>
+      </w:rPr>
     </w:pPr>
-    <w:fldSimple w:instr=" STYLEREF  &quot;Heading 1&quot;  \* MERGEFORMAT ">
-      <w:r>
-        <w:rPr>
-          <w:noProof/>
-        </w:rPr>
-        <w:t>Bibliographie</w:t>
-      </w:r>
-    </w:fldSimple>
+    <w:r>
+      <w:rPr>
+        <w:color w:val="808080" w:themeColor="background1" w:themeShade="80"/>
+      </w:rPr>
+      <w:fldChar w:fldCharType="begin"/>
+    </w:r>
+    <w:r>
+      <w:rPr>
+        <w:color w:val="808080" w:themeColor="background1" w:themeShade="80"/>
+      </w:rPr>
+      <w:instrText xml:space="preserve"> STYLEREF  "Heading 1"  \* MERGEFORMAT </w:instrText>
+    </w:r>
+    <w:r>
+      <w:rPr>
+        <w:color w:val="808080" w:themeColor="background1" w:themeShade="80"/>
+      </w:rPr>
+      <w:fldChar w:fldCharType="separate"/>
+    </w:r>
+    <w:r>
+      <w:rPr>
+        <w:noProof/>
+        <w:color w:val="808080" w:themeColor="background1" w:themeShade="80"/>
+      </w:rPr>
+      <w:t>Analyse et conception :</w:t>
+    </w:r>
+    <w:r>
+      <w:rPr>
+        <w:noProof/>
+        <w:color w:val="808080" w:themeColor="background1" w:themeShade="80"/>
+      </w:rPr>
+      <w:fldChar w:fldCharType="end"/>
+    </w:r>
   </w:p>
   <w:p>
     <w:pPr>
@@ -45136,6 +45388,56 @@
       <w:shd w:val="clear" w:color="auto" w:fill="E6E6E6"/>
     </w:rPr>
   </w:style>
+  <w:style w:type="paragraph" w:styleId="Bibliography">
+    <w:name w:val="Bibliography"/>
+    <w:basedOn w:val="Normal"/>
+    <w:next w:val="Normal"/>
+    <w:uiPriority w:val="37"/>
+    <w:unhideWhenUsed/>
+    <w:rsid w:val="007E3043"/>
+  </w:style>
+  <w:style w:type="paragraph" w:styleId="BalloonText">
+    <w:name w:val="Balloon Text"/>
+    <w:basedOn w:val="Normal"/>
+    <w:link w:val="BalloonTextChar"/>
+    <w:uiPriority w:val="99"/>
+    <w:semiHidden/>
+    <w:unhideWhenUsed/>
+    <w:rsid w:val="00834D8D"/>
+    <w:pPr>
+      <w:spacing w:after="0" w:line="240" w:lineRule="auto"/>
+    </w:pPr>
+    <w:rPr>
+      <w:rFonts w:ascii="Segoe UI" w:hAnsi="Segoe UI" w:cs="Segoe UI"/>
+      <w:sz w:val="18"/>
+      <w:szCs w:val="18"/>
+    </w:rPr>
+  </w:style>
+  <w:style w:type="character" w:customStyle="1" w:styleId="BalloonTextChar">
+    <w:name w:val="Balloon Text Char"/>
+    <w:basedOn w:val="DefaultParagraphFont"/>
+    <w:link w:val="BalloonText"/>
+    <w:uiPriority w:val="99"/>
+    <w:semiHidden/>
+    <w:rsid w:val="00834D8D"/>
+    <w:rPr>
+      <w:rFonts w:ascii="Segoe UI" w:hAnsi="Segoe UI" w:cs="Segoe UI"/>
+      <w:sz w:val="18"/>
+      <w:szCs w:val="18"/>
+    </w:rPr>
+  </w:style>
+  <w:style w:type="character" w:styleId="FollowedHyperlink">
+    <w:name w:val="FollowedHyperlink"/>
+    <w:basedOn w:val="DefaultParagraphFont"/>
+    <w:uiPriority w:val="99"/>
+    <w:semiHidden/>
+    <w:unhideWhenUsed/>
+    <w:rsid w:val="00AA74AD"/>
+    <w:rPr>
+      <w:color w:val="954F72" w:themeColor="followedHyperlink"/>
+      <w:u w:val="single"/>
+    </w:rPr>
+  </w:style>
 </w:styles>
 </file>
 
@@ -45401,11 +45703,209 @@
 </file>
 
 <file path=customXml/item1.xml><?xml version="1.0" encoding="utf-8"?>
-<b:Sources xmlns:b="http://schemas.openxmlformats.org/officeDocument/2006/bibliography" xmlns="http://schemas.openxmlformats.org/officeDocument/2006/bibliography" SelectedStyle="\APASixthEditionOfficeOnline.xsl" StyleName="APA" Version="6"/>
+<b:Sources xmlns:b="http://schemas.openxmlformats.org/officeDocument/2006/bibliography" xmlns="http://schemas.openxmlformats.org/officeDocument/2006/bibliography" SelectedStyle="\ISO690.XSL" StyleName="ISO 690 - First Element and Date" Version="1987">
+  <b:Source>
+    <b:Tag>OBo09</b:Tag>
+    <b:SourceType>Book</b:SourceType>
+    <b:Guid>{64BBBC18-AE5D-4F5F-AA81-332F60EEB015}</b:Guid>
+    <b:Author>
+      <b:Author>
+        <b:NameList>
+          <b:Person>
+            <b:Last>O. Boissier</b:Last>
+            <b:First>G.</b:First>
+            <b:Middle>Picard</b:Middle>
+          </b:Person>
+        </b:NameList>
+      </b:Author>
+    </b:Author>
+    <b:Title>Design Patterns</b:Title>
+    <b:Year>2009</b:Year>
+    <b:City>Saint-Etienne</b:City>
+    <b:Publisher>ENS Mines</b:Publisher>
+    <b:LCID>fr-FR</b:LCID>
+    <b:RefOrder>1</b:RefOrder>
+  </b:Source>
+  <b:Source>
+    <b:Tag>Via09</b:Tag>
+    <b:SourceType>Book</b:SourceType>
+    <b:Guid>{CA232630-2894-47D9-AA79-EE5639A5D85C}</b:Guid>
+    <b:Author>
+      <b:Author>
+        <b:NameList>
+          <b:Person>
+            <b:Last>Vialatte</b:Last>
+            <b:First>Philippe</b:First>
+          </b:Person>
+        </b:NameList>
+      </b:Author>
+    </b:Author>
+    <b:Title>Injection de dépendances en .NET, pattern, intérêt et outils</b:Title>
+    <b:Year>2009</b:Year>
+    <b:City>Paris</b:City>
+    <b:Publisher>Developpez.com</b:Publisher>
+    <b:JournalName>Developpez.com</b:JournalName>
+    <b:RefOrder>2</b:RefOrder>
+  </b:Source>
+  <b:Source>
+    <b:Tag>Joh13</b:Tag>
+    <b:SourceType>Book</b:SourceType>
+    <b:Guid>{3558CB35-D8D0-410A-8F76-C06FB030E7A4}</b:Guid>
+    <b:LCID>en-US</b:LCID>
+    <b:Author>
+      <b:Author>
+        <b:NameList>
+          <b:Person>
+            <b:Last>Mueller</b:Last>
+            <b:First>John</b:First>
+            <b:Middle>Paul</b:Middle>
+          </b:Person>
+        </b:NameList>
+      </b:Author>
+    </b:Author>
+    <b:Title>Microsoft ADO.NET Entity Framework Step by Step</b:Title>
+    <b:Year>2013</b:Year>
+    <b:City>USA</b:City>
+    <b:Publisher>Microsoft</b:Publisher>
+    <b:RefOrder>3</b:RefOrder>
+  </b:Source>
+  <b:Source>
+    <b:Tag>Dan13</b:Tag>
+    <b:SourceType>Book</b:SourceType>
+    <b:Guid>{1CF17C87-9562-4974-B180-2CC8EBFAF184}</b:Guid>
+    <b:LCID>en-US</b:LCID>
+    <b:Author>
+      <b:Author>
+        <b:NameList>
+          <b:Person>
+            <b:Last>Baharestani</b:Last>
+            <b:First>Daniel</b:First>
+          </b:Person>
+        </b:NameList>
+      </b:Author>
+    </b:Author>
+    <b:Title>Mastering Ninject for Dependency Injection</b:Title>
+    <b:Year>2013</b:Year>
+    <b:City>USA</b:City>
+    <b:Publisher>packt publishing</b:Publisher>
+    <b:RefOrder>4</b:RefOrder>
+  </b:Source>
+  <b:Source>
+    <b:Tag>Mir14</b:Tag>
+    <b:SourceType>Book</b:SourceType>
+    <b:Guid>{CDA836EC-B5CF-443C-B83D-5084132283BC}</b:Guid>
+    <b:Author>
+      <b:Author>
+        <b:NameList>
+          <b:Person>
+            <b:Last>Blay-Fornarino</b:Last>
+            <b:First>Mireille</b:First>
+          </b:Person>
+        </b:NameList>
+      </b:Author>
+    </b:Author>
+    <b:Title>Ecrire du bon code : Les principes S.O.L.I.D.</b:Title>
+    <b:Year>2014</b:Year>
+    <b:City>Nice</b:City>
+    <b:Publisher>Université Nice Sophia Antipolis</b:Publisher>
+    <b:LCID>fr-FR</b:LCID>
+    <b:RefOrder>5</b:RefOrder>
+  </b:Source>
+  <b:Source>
+    <b:Tag>LTh05</b:Tag>
+    <b:SourceType>Book</b:SourceType>
+    <b:Guid>{5FF0F0D0-ED2F-4C17-AD8A-0C193A5DDDB4}</b:Guid>
+    <b:Author>
+      <b:Author>
+        <b:NameList>
+          <b:Person>
+            <b:Last>L. Thais</b:Last>
+            <b:First>J.P.</b:First>
+            <b:Middle>Cassar, J. Foulon</b:Middle>
+          </b:Person>
+        </b:NameList>
+      </b:Author>
+    </b:Author>
+    <b:Title>Rédaction d’un mémoire de stage ou de projet</b:Title>
+    <b:Year>2005</b:Year>
+    <b:City>Lille</b:City>
+    <b:Publisher>Ecole Polytechnique Universitaire de Lille</b:Publisher>
+    <b:RefOrder>6</b:RefOrder>
+  </b:Source>
+  <b:Source>
+    <b:Tag>Moh16</b:Tag>
+    <b:SourceType>InternetSite</b:SourceType>
+    <b:Guid>{A05A144F-47F9-4E29-B68D-B057098B5A88}</b:Guid>
+    <b:Title>Architecture Dot Net</b:Title>
+    <b:Year>2016</b:Year>
+    <b:InternetSiteTitle>Youtube</b:InternetSiteTitle>
+    <b:Month>juin</b:Month>
+    <b:Day>7</b:Day>
+    <b:URL>https://www.youtube.com/watch?v=V0etULW0Gis</b:URL>
+    <b:LCID>fr-FR</b:LCID>
+    <b:Author>
+      <b:Author>
+        <b:NameList>
+          <b:Person>
+            <b:Last>Youssfi</b:Last>
+            <b:First>Mohamed</b:First>
+          </b:Person>
+        </b:NameList>
+      </b:Author>
+    </b:Author>
+    <b:RefOrder>7</b:RefOrder>
+  </b:Source>
+  <b:Source>
+    <b:Tag>Mos15</b:Tag>
+    <b:SourceType>InternetSite</b:SourceType>
+    <b:Guid>{DE5E9575-6A0B-471B-BFD8-386EB857328A}</b:Guid>
+    <b:Author>
+      <b:Author>
+        <b:NameList>
+          <b:Person>
+            <b:Last>Hamedani</b:Last>
+            <b:First>Mosh</b:First>
+          </b:Person>
+        </b:NameList>
+      </b:Author>
+    </b:Author>
+    <b:Title>Repository Pattern with C# and Entity Framework, Done Right</b:Title>
+    <b:InternetSiteTitle>Youtube</b:InternetSiteTitle>
+    <b:Year>2015</b:Year>
+    <b:Month>octobre</b:Month>
+    <b:Day>15</b:Day>
+    <b:URL>https://www.youtube.com/watch?v=rtXpYpZdOzM</b:URL>
+    <b:RefOrder>8</b:RefOrder>
+  </b:Source>
+  <b:Source>
+    <b:Tag>Rob15</b:Tag>
+    <b:SourceType>InternetSite</b:SourceType>
+    <b:Guid>{C6FD49A7-BC3E-4781-93BB-75754262CBB4}</b:Guid>
+    <b:LCID>en-US</b:LCID>
+    <b:Author>
+      <b:Author>
+        <b:NameList>
+          <b:Person>
+            <b:Last>Martin</b:Last>
+            <b:First>Robert</b:First>
+            <b:Middle>C.</b:Middle>
+          </b:Person>
+        </b:NameList>
+      </b:Author>
+    </b:Author>
+    <b:Title>SOLID Principles of Object Oriented and Agile Design </b:Title>
+    <b:InternetSiteTitle>Youtube</b:InternetSiteTitle>
+    <b:Year>2015</b:Year>
+    <b:Month>mai</b:Month>
+    <b:Day>23</b:Day>
+    <b:URL>https://www.youtube.com/watch?v=rtXpYpZdOzM</b:URL>
+    <b:RefOrder>9</b:RefOrder>
+  </b:Source>
+</b:Sources>
 </file>
 
 <file path=customXml/itemProps1.xml><?xml version="1.0" encoding="utf-8"?>
-<ds:datastoreItem xmlns:ds="http://schemas.openxmlformats.org/officeDocument/2006/customXml" ds:itemID="{98AB724E-CE52-4890-9EBC-E8F49DBC0FC0}">
+<ds:datastoreItem xmlns:ds="http://schemas.openxmlformats.org/officeDocument/2006/customXml" ds:itemID="{B04A46BE-6561-44C3-8A7E-0864DFE2EA79}">
   <ds:schemaRefs>
     <ds:schemaRef ds:uri="http://schemas.openxmlformats.org/officeDocument/2006/bibliography"/>
   </ds:schemaRefs>

</xml_diff>

<commit_message>
finishing presentation and rapport
</commit_message>
<xml_diff>
--- a/rapport.docx
+++ b/rapport.docx
@@ -13622,14 +13622,27 @@
                             <w:r>
                               <w:t xml:space="preserve">Figure </w:t>
                             </w:r>
-                            <w:fldSimple w:instr=" SEQ Figure \* ARABIC ">
-                              <w:r>
-                                <w:rPr>
-                                  <w:noProof/>
-                                </w:rPr>
-                                <w:t>1</w:t>
-                              </w:r>
-                            </w:fldSimple>
+                            <w:r>
+                              <w:fldChar w:fldCharType="begin"/>
+                            </w:r>
+                            <w:r>
+                              <w:instrText xml:space="preserve"> SEQ Figure \* ARABIC </w:instrText>
+                            </w:r>
+                            <w:r>
+                              <w:fldChar w:fldCharType="separate"/>
+                            </w:r>
+                            <w:r>
+                              <w:rPr>
+                                <w:noProof/>
+                              </w:rPr>
+                              <w:t>1</w:t>
+                            </w:r>
+                            <w:r>
+                              <w:rPr>
+                                <w:noProof/>
+                              </w:rPr>
+                              <w:fldChar w:fldCharType="end"/>
+                            </w:r>
                             <w:r>
                               <w:t> : Modèle Conceptuel de données</w:t>
                             </w:r>
@@ -13668,14 +13681,27 @@
                       <w:r>
                         <w:t xml:space="preserve">Figure </w:t>
                       </w:r>
-                      <w:fldSimple w:instr=" SEQ Figure \* ARABIC ">
-                        <w:r>
-                          <w:rPr>
-                            <w:noProof/>
-                          </w:rPr>
-                          <w:t>1</w:t>
-                        </w:r>
-                      </w:fldSimple>
+                      <w:r>
+                        <w:fldChar w:fldCharType="begin"/>
+                      </w:r>
+                      <w:r>
+                        <w:instrText xml:space="preserve"> SEQ Figure \* ARABIC </w:instrText>
+                      </w:r>
+                      <w:r>
+                        <w:fldChar w:fldCharType="separate"/>
+                      </w:r>
+                      <w:r>
+                        <w:rPr>
+                          <w:noProof/>
+                        </w:rPr>
+                        <w:t>1</w:t>
+                      </w:r>
+                      <w:r>
+                        <w:rPr>
+                          <w:noProof/>
+                        </w:rPr>
+                        <w:fldChar w:fldCharType="end"/>
+                      </w:r>
                       <w:r>
                         <w:t> : Modèle Conceptuel de données</w:t>
                       </w:r>
@@ -23477,14 +23503,27 @@
                             <w:r>
                               <w:t xml:space="preserve">Figure </w:t>
                             </w:r>
-                            <w:fldSimple w:instr=" SEQ Figure \* ARABIC ">
-                              <w:r>
-                                <w:rPr>
-                                  <w:noProof/>
-                                </w:rPr>
-                                <w:t>2</w:t>
-                              </w:r>
-                            </w:fldSimple>
+                            <w:r>
+                              <w:fldChar w:fldCharType="begin"/>
+                            </w:r>
+                            <w:r>
+                              <w:instrText xml:space="preserve"> SEQ Figure \* ARABIC </w:instrText>
+                            </w:r>
+                            <w:r>
+                              <w:fldChar w:fldCharType="separate"/>
+                            </w:r>
+                            <w:r>
+                              <w:rPr>
+                                <w:noProof/>
+                              </w:rPr>
+                              <w:t>2</w:t>
+                            </w:r>
+                            <w:r>
+                              <w:rPr>
+                                <w:noProof/>
+                              </w:rPr>
+                              <w:fldChar w:fldCharType="end"/>
+                            </w:r>
                             <w:r>
                               <w:t xml:space="preserve"> : Modèle Logique de Données</w:t>
                             </w:r>
@@ -23523,14 +23562,27 @@
                       <w:r>
                         <w:t xml:space="preserve">Figure </w:t>
                       </w:r>
-                      <w:fldSimple w:instr=" SEQ Figure \* ARABIC ">
-                        <w:r>
-                          <w:rPr>
-                            <w:noProof/>
-                          </w:rPr>
-                          <w:t>2</w:t>
-                        </w:r>
-                      </w:fldSimple>
+                      <w:r>
+                        <w:fldChar w:fldCharType="begin"/>
+                      </w:r>
+                      <w:r>
+                        <w:instrText xml:space="preserve"> SEQ Figure \* ARABIC </w:instrText>
+                      </w:r>
+                      <w:r>
+                        <w:fldChar w:fldCharType="separate"/>
+                      </w:r>
+                      <w:r>
+                        <w:rPr>
+                          <w:noProof/>
+                        </w:rPr>
+                        <w:t>2</w:t>
+                      </w:r>
+                      <w:r>
+                        <w:rPr>
+                          <w:noProof/>
+                        </w:rPr>
+                        <w:fldChar w:fldCharType="end"/>
+                      </w:r>
                       <w:r>
                         <w:t xml:space="preserve"> : Modèle Logique de Données</w:t>
                       </w:r>
@@ -25512,14 +25564,27 @@
                             <w:r>
                               <w:t xml:space="preserve">Figure </w:t>
                             </w:r>
-                            <w:fldSimple w:instr=" SEQ Figure \* ARABIC ">
-                              <w:r>
-                                <w:rPr>
-                                  <w:noProof/>
-                                </w:rPr>
-                                <w:t>3</w:t>
-                              </w:r>
-                            </w:fldSimple>
+                            <w:r>
+                              <w:fldChar w:fldCharType="begin"/>
+                            </w:r>
+                            <w:r>
+                              <w:instrText xml:space="preserve"> SEQ Figure \* ARABIC </w:instrText>
+                            </w:r>
+                            <w:r>
+                              <w:fldChar w:fldCharType="separate"/>
+                            </w:r>
+                            <w:r>
+                              <w:rPr>
+                                <w:noProof/>
+                              </w:rPr>
+                              <w:t>3</w:t>
+                            </w:r>
+                            <w:r>
+                              <w:rPr>
+                                <w:noProof/>
+                              </w:rPr>
+                              <w:fldChar w:fldCharType="end"/>
+                            </w:r>
                             <w:r>
                               <w:t xml:space="preserve"> : Architecture</w:t>
                             </w:r>
@@ -25562,14 +25627,27 @@
                       <w:r>
                         <w:t xml:space="preserve">Figure </w:t>
                       </w:r>
-                      <w:fldSimple w:instr=" SEQ Figure \* ARABIC ">
-                        <w:r>
-                          <w:rPr>
-                            <w:noProof/>
-                          </w:rPr>
-                          <w:t>3</w:t>
-                        </w:r>
-                      </w:fldSimple>
+                      <w:r>
+                        <w:fldChar w:fldCharType="begin"/>
+                      </w:r>
+                      <w:r>
+                        <w:instrText xml:space="preserve"> SEQ Figure \* ARABIC </w:instrText>
+                      </w:r>
+                      <w:r>
+                        <w:fldChar w:fldCharType="separate"/>
+                      </w:r>
+                      <w:r>
+                        <w:rPr>
+                          <w:noProof/>
+                        </w:rPr>
+                        <w:t>3</w:t>
+                      </w:r>
+                      <w:r>
+                        <w:rPr>
+                          <w:noProof/>
+                        </w:rPr>
+                        <w:fldChar w:fldCharType="end"/>
+                      </w:r>
                       <w:r>
                         <w:t xml:space="preserve"> : Architecture</w:t>
                       </w:r>
@@ -26175,14 +26253,27 @@
                             <w:r>
                               <w:t xml:space="preserve">Figure </w:t>
                             </w:r>
-                            <w:fldSimple w:instr=" SEQ Figure \* ARABIC ">
-                              <w:r>
-                                <w:rPr>
-                                  <w:noProof/>
-                                </w:rPr>
-                                <w:t>4</w:t>
-                              </w:r>
-                            </w:fldSimple>
+                            <w:r>
+                              <w:fldChar w:fldCharType="begin"/>
+                            </w:r>
+                            <w:r>
+                              <w:instrText xml:space="preserve"> SEQ Figure \* ARABIC </w:instrText>
+                            </w:r>
+                            <w:r>
+                              <w:fldChar w:fldCharType="separate"/>
+                            </w:r>
+                            <w:r>
+                              <w:rPr>
+                                <w:noProof/>
+                              </w:rPr>
+                              <w:t>4</w:t>
+                            </w:r>
+                            <w:r>
+                              <w:rPr>
+                                <w:noProof/>
+                              </w:rPr>
+                              <w:fldChar w:fldCharType="end"/>
+                            </w:r>
                             <w:r>
                               <w:t xml:space="preserve"> : Architecture DAL</w:t>
                             </w:r>
@@ -26222,14 +26313,27 @@
                       <w:r>
                         <w:t xml:space="preserve">Figure </w:t>
                       </w:r>
-                      <w:fldSimple w:instr=" SEQ Figure \* ARABIC ">
-                        <w:r>
-                          <w:rPr>
-                            <w:noProof/>
-                          </w:rPr>
-                          <w:t>4</w:t>
-                        </w:r>
-                      </w:fldSimple>
+                      <w:r>
+                        <w:fldChar w:fldCharType="begin"/>
+                      </w:r>
+                      <w:r>
+                        <w:instrText xml:space="preserve"> SEQ Figure \* ARABIC </w:instrText>
+                      </w:r>
+                      <w:r>
+                        <w:fldChar w:fldCharType="separate"/>
+                      </w:r>
+                      <w:r>
+                        <w:rPr>
+                          <w:noProof/>
+                        </w:rPr>
+                        <w:t>4</w:t>
+                      </w:r>
+                      <w:r>
+                        <w:rPr>
+                          <w:noProof/>
+                        </w:rPr>
+                        <w:fldChar w:fldCharType="end"/>
+                      </w:r>
                       <w:r>
                         <w:t xml:space="preserve"> : Architecture DAL</w:t>
                       </w:r>
@@ -27446,14 +27550,27 @@
                             <w:r>
                               <w:t xml:space="preserve">Figure </w:t>
                             </w:r>
-                            <w:fldSimple w:instr=" SEQ Figure \* ARABIC ">
-                              <w:r>
-                                <w:rPr>
-                                  <w:noProof/>
-                                </w:rPr>
-                                <w:t>5</w:t>
-                              </w:r>
-                            </w:fldSimple>
+                            <w:r>
+                              <w:fldChar w:fldCharType="begin"/>
+                            </w:r>
+                            <w:r>
+                              <w:instrText xml:space="preserve"> SEQ Figure \* ARABIC </w:instrText>
+                            </w:r>
+                            <w:r>
+                              <w:fldChar w:fldCharType="separate"/>
+                            </w:r>
+                            <w:r>
+                              <w:rPr>
+                                <w:noProof/>
+                              </w:rPr>
+                              <w:t>5</w:t>
+                            </w:r>
+                            <w:r>
+                              <w:rPr>
+                                <w:noProof/>
+                              </w:rPr>
+                              <w:fldChar w:fldCharType="end"/>
+                            </w:r>
                             <w:r>
                               <w:t xml:space="preserve"> Repository Pattern</w:t>
                             </w:r>
@@ -27493,14 +27610,27 @@
                       <w:r>
                         <w:t xml:space="preserve">Figure </w:t>
                       </w:r>
-                      <w:fldSimple w:instr=" SEQ Figure \* ARABIC ">
-                        <w:r>
-                          <w:rPr>
-                            <w:noProof/>
-                          </w:rPr>
-                          <w:t>5</w:t>
-                        </w:r>
-                      </w:fldSimple>
+                      <w:r>
+                        <w:fldChar w:fldCharType="begin"/>
+                      </w:r>
+                      <w:r>
+                        <w:instrText xml:space="preserve"> SEQ Figure \* ARABIC </w:instrText>
+                      </w:r>
+                      <w:r>
+                        <w:fldChar w:fldCharType="separate"/>
+                      </w:r>
+                      <w:r>
+                        <w:rPr>
+                          <w:noProof/>
+                        </w:rPr>
+                        <w:t>5</w:t>
+                      </w:r>
+                      <w:r>
+                        <w:rPr>
+                          <w:noProof/>
+                        </w:rPr>
+                        <w:fldChar w:fldCharType="end"/>
+                      </w:r>
                       <w:r>
                         <w:t xml:space="preserve"> Repository Pattern</w:t>
                       </w:r>
@@ -27966,14 +28096,27 @@
                             <w:r>
                               <w:t xml:space="preserve">Figure </w:t>
                             </w:r>
-                            <w:fldSimple w:instr=" SEQ Figure \* ARABIC ">
-                              <w:r>
-                                <w:rPr>
-                                  <w:noProof/>
-                                </w:rPr>
-                                <w:t>6</w:t>
-                              </w:r>
-                            </w:fldSimple>
+                            <w:r>
+                              <w:fldChar w:fldCharType="begin"/>
+                            </w:r>
+                            <w:r>
+                              <w:instrText xml:space="preserve"> SEQ Figure \* ARABIC </w:instrText>
+                            </w:r>
+                            <w:r>
+                              <w:fldChar w:fldCharType="separate"/>
+                            </w:r>
+                            <w:r>
+                              <w:rPr>
+                                <w:noProof/>
+                              </w:rPr>
+                              <w:t>6</w:t>
+                            </w:r>
+                            <w:r>
+                              <w:rPr>
+                                <w:noProof/>
+                              </w:rPr>
+                              <w:fldChar w:fldCharType="end"/>
+                            </w:r>
                             <w:r>
                               <w:t xml:space="preserve"> : Architecture BLL</w:t>
                             </w:r>
@@ -28012,14 +28155,27 @@
                       <w:r>
                         <w:t xml:space="preserve">Figure </w:t>
                       </w:r>
-                      <w:fldSimple w:instr=" SEQ Figure \* ARABIC ">
-                        <w:r>
-                          <w:rPr>
-                            <w:noProof/>
-                          </w:rPr>
-                          <w:t>6</w:t>
-                        </w:r>
-                      </w:fldSimple>
+                      <w:r>
+                        <w:fldChar w:fldCharType="begin"/>
+                      </w:r>
+                      <w:r>
+                        <w:instrText xml:space="preserve"> SEQ Figure \* ARABIC </w:instrText>
+                      </w:r>
+                      <w:r>
+                        <w:fldChar w:fldCharType="separate"/>
+                      </w:r>
+                      <w:r>
+                        <w:rPr>
+                          <w:noProof/>
+                        </w:rPr>
+                        <w:t>6</w:t>
+                      </w:r>
+                      <w:r>
+                        <w:rPr>
+                          <w:noProof/>
+                        </w:rPr>
+                        <w:fldChar w:fldCharType="end"/>
+                      </w:r>
                       <w:r>
                         <w:t xml:space="preserve"> : Architecture BLL</w:t>
                       </w:r>
@@ -28347,14 +28503,27 @@
                             <w:r>
                               <w:t xml:space="preserve">Figure </w:t>
                             </w:r>
-                            <w:fldSimple w:instr=" SEQ Figure \* ARABIC ">
-                              <w:r>
-                                <w:rPr>
-                                  <w:noProof/>
-                                </w:rPr>
-                                <w:t>7</w:t>
-                              </w:r>
-                            </w:fldSimple>
+                            <w:r>
+                              <w:fldChar w:fldCharType="begin"/>
+                            </w:r>
+                            <w:r>
+                              <w:instrText xml:space="preserve"> SEQ Figure \* ARABIC </w:instrText>
+                            </w:r>
+                            <w:r>
+                              <w:fldChar w:fldCharType="separate"/>
+                            </w:r>
+                            <w:r>
+                              <w:rPr>
+                                <w:noProof/>
+                              </w:rPr>
+                              <w:t>7</w:t>
+                            </w:r>
+                            <w:r>
+                              <w:rPr>
+                                <w:noProof/>
+                              </w:rPr>
+                              <w:fldChar w:fldCharType="end"/>
+                            </w:r>
                             <w:r>
                               <w:t xml:space="preserve"> : Architecture WEB</w:t>
                             </w:r>
@@ -28393,14 +28562,27 @@
                       <w:r>
                         <w:t xml:space="preserve">Figure </w:t>
                       </w:r>
-                      <w:fldSimple w:instr=" SEQ Figure \* ARABIC ">
-                        <w:r>
-                          <w:rPr>
-                            <w:noProof/>
-                          </w:rPr>
-                          <w:t>7</w:t>
-                        </w:r>
-                      </w:fldSimple>
+                      <w:r>
+                        <w:fldChar w:fldCharType="begin"/>
+                      </w:r>
+                      <w:r>
+                        <w:instrText xml:space="preserve"> SEQ Figure \* ARABIC </w:instrText>
+                      </w:r>
+                      <w:r>
+                        <w:fldChar w:fldCharType="separate"/>
+                      </w:r>
+                      <w:r>
+                        <w:rPr>
+                          <w:noProof/>
+                        </w:rPr>
+                        <w:t>7</w:t>
+                      </w:r>
+                      <w:r>
+                        <w:rPr>
+                          <w:noProof/>
+                        </w:rPr>
+                        <w:fldChar w:fldCharType="end"/>
+                      </w:r>
                       <w:r>
                         <w:t xml:space="preserve"> : Architecture WEB</w:t>
                       </w:r>
@@ -34471,24 +34653,22 @@
       </w:hyperlink>
       <w:r>
         <w:rPr>
+          <w:rStyle w:val="FootnoteReference"/>
           <w:color w:val="0D0D0D" w:themeColor="text1" w:themeTint="F2"/>
         </w:rPr>
-        <w:t xml:space="preserve"> (</w:t>
-      </w:r>
-      <w:r>
-        <w:t>Une faille c'est en fait une faiblesse dans un code qui peut être exploitée pour détourner un site de sa fonction première</w:t>
+        <w:footnoteReference w:id="8"/>
       </w:r>
       <w:r>
         <w:rPr>
           <w:color w:val="0D0D0D" w:themeColor="text1" w:themeTint="F2"/>
         </w:rPr>
-        <w:t>)</w:t>
+        <w:t xml:space="preserve"> </w:t>
       </w:r>
       <w:r>
         <w:rPr>
           <w:color w:val="0D0D0D" w:themeColor="text1" w:themeTint="F2"/>
         </w:rPr>
-        <w:t xml:space="preserve"> les plus courantes sur le web. Elles sont pour la plupart connues depuis très longtemps mais, étrangement, de nombreux projets web en sont encore victimes aujourd'hui</w:t>
+        <w:t>les plus courantes sur le web. Elles sont pour la plupart connues depuis très longtemps mais, étrangement, de nombreux projets web en sont encore victimes aujourd'hui</w:t>
       </w:r>
       <w:r>
         <w:t>.</w:t>
@@ -34507,7 +34687,7 @@
           <w:szCs w:val="28"/>
         </w:rPr>
       </w:pPr>
-      <w:bookmarkStart w:id="64" w:name="_Toc484142295"/>
+      <w:bookmarkStart w:id="65" w:name="_Toc484142295"/>
       <w:r>
         <w:rPr>
           <w:color w:val="385623" w:themeColor="accent6" w:themeShade="80"/>
@@ -34516,7 +34696,7 @@
         </w:rPr>
         <w:t>OWASP TOP-10 :</w:t>
       </w:r>
-      <w:bookmarkEnd w:id="64"/>
+      <w:bookmarkEnd w:id="65"/>
     </w:p>
     <w:p>
       <w:pPr>
@@ -34531,7 +34711,7 @@
           <w:color w:val="1F3864" w:themeColor="accent1" w:themeShade="80"/>
         </w:rPr>
       </w:pPr>
-      <w:bookmarkStart w:id="65" w:name="_Toc484142296"/>
+      <w:bookmarkStart w:id="66" w:name="_Toc484142296"/>
       <w:r>
         <w:rPr>
           <w:rStyle w:val="important"/>
@@ -34548,7 +34728,7 @@
         </w:rPr>
         <w:t>er les entrées des utilisateurs</w:t>
       </w:r>
-      <w:bookmarkEnd w:id="65"/>
+      <w:bookmarkEnd w:id="66"/>
     </w:p>
     <w:p>
       <w:pPr>
@@ -34658,6 +34838,7 @@
           <w:iCs w:val="0"/>
           <w:color w:val="1F3864" w:themeColor="accent1" w:themeShade="80"/>
         </w:rPr>
+        <w:lastRenderedPageBreak/>
         <w:t>Sécurité :</w:t>
       </w:r>
     </w:p>
@@ -34729,7 +34910,7 @@
         </w:rPr>
       </w:pPr>
       <w:hyperlink r:id="rId74" w:history="1">
-        <w:bookmarkStart w:id="66" w:name="_Toc484142297"/>
+        <w:bookmarkStart w:id="67" w:name="_Toc484142297"/>
         <w:r>
           <w:rPr>
             <w:rStyle w:val="link-wrapper"/>
@@ -34747,7 +34928,7 @@
         </w:rPr>
         <w:t xml:space="preserve"> inefficace</w:t>
       </w:r>
-      <w:bookmarkEnd w:id="66"/>
+      <w:bookmarkEnd w:id="67"/>
     </w:p>
     <w:p>
       <w:pPr>
@@ -34783,12 +34964,7 @@
         <w:t>œuvre</w:t>
       </w:r>
       <w:r>
-        <w:t xml:space="preserve"> des outils de contrôle d'accès (fichier .htpasswd</w:t>
-      </w:r>
-      <w:bookmarkStart w:id="67" w:name="_GoBack"/>
-      <w:bookmarkEnd w:id="67"/>
-      <w:r>
-        <w:t xml:space="preserve"> lisible par tous, </w:t>
+        <w:t xml:space="preserve"> des outils de contrôle d'accès (fichier .htpasswd lisible par tous, </w:t>
       </w:r>
       <w:hyperlink r:id="rId75" w:history="1">
         <w:r>
@@ -35241,6 +35417,7 @@
           <w:rFonts w:asciiTheme="minorBidi" w:hAnsiTheme="minorBidi" w:cstheme="minorBidi"/>
           <w:color w:val="1F3864" w:themeColor="accent1" w:themeShade="80"/>
         </w:rPr>
+        <w:lastRenderedPageBreak/>
         <w:t>Injection de commandes</w:t>
       </w:r>
       <w:bookmarkEnd w:id="71"/>
@@ -35273,11 +35450,7 @@
     </w:p>
     <w:p>
       <w:r>
-        <w:t xml:space="preserve">Là encore, la source de la faille est un manque de contrôle des entrées de l'utilisateur. Elle permet au pirate de faire exécuter des commandes au serveur </w:t>
-      </w:r>
-      <w:r>
-        <w:lastRenderedPageBreak/>
-        <w:t xml:space="preserve">(au </w:t>
+        <w:t xml:space="preserve">Là encore, la source de la faille est un manque de contrôle des entrées de l'utilisateur. Elle permet au pirate de faire exécuter des commandes au serveur (au </w:t>
       </w:r>
       <w:hyperlink r:id="rId80" w:history="1">
         <w:r>
@@ -35763,6 +35936,7 @@
           <w:iCs w:val="0"/>
           <w:color w:val="1F3864" w:themeColor="accent1" w:themeShade="80"/>
         </w:rPr>
+        <w:lastRenderedPageBreak/>
         <w:t>Sécurité :</w:t>
       </w:r>
     </w:p>
@@ -35808,7 +35982,6 @@
           <w:rFonts w:asciiTheme="minorBidi" w:hAnsiTheme="minorBidi" w:cstheme="minorBidi"/>
           <w:color w:val="1F3864" w:themeColor="accent1" w:themeShade="80"/>
         </w:rPr>
-        <w:lastRenderedPageBreak/>
         <w:t>Mauvaise configuration du serveur web</w:t>
       </w:r>
       <w:r>
@@ -38194,6 +38367,7 @@
         <w:docPartUnique/>
       </w:docPartObj>
     </w:sdtPr>
+    <w:sdtEndPr/>
     <w:sdtContent>
       <w:p>
         <w:pPr>
@@ -38401,7 +38575,7 @@
                                       <w14:round/>
                                     </w14:textOutline>
                                   </w:rPr>
-                                  <w:t>16</w:t>
+                                  <w:t>38</w:t>
                                 </w:r>
                                 <w:r>
                                   <w:rPr>
@@ -38545,7 +38719,7 @@
                                 <w14:round/>
                               </w14:textOutline>
                             </w:rPr>
-                            <w:t>16</w:t>
+                            <w:t>38</w:t>
                           </w:r>
                           <w:r>
                             <w:rPr>
@@ -38765,6 +38939,27 @@
       </w:r>
     </w:p>
   </w:footnote>
+  <w:footnote w:id="8">
+    <w:p>
+      <w:pPr>
+        <w:pStyle w:val="FootnoteText"/>
+      </w:pPr>
+      <w:r>
+        <w:rPr>
+          <w:rStyle w:val="FootnoteReference"/>
+        </w:rPr>
+        <w:footnoteRef/>
+      </w:r>
+      <w:r>
+        <w:t xml:space="preserve"> </w:t>
+      </w:r>
+      <w:bookmarkStart w:id="64" w:name="_GoBack"/>
+      <w:bookmarkEnd w:id="64"/>
+      <w:r>
+        <w:t>Une faille c'est en fait une faiblesse dans un code qui peut être exploitée pour détourner un site de sa fonction première</w:t>
+      </w:r>
+    </w:p>
+  </w:footnote>
 </w:footnotes>
 </file>
 
@@ -38774,14 +38969,27 @@
     <w:pPr>
       <w:pStyle w:val="Header"/>
     </w:pPr>
-    <w:fldSimple w:instr=" STYLEREF  &quot;Heading 1&quot;  \* MERGEFORMAT ">
-      <w:r>
-        <w:rPr>
-          <w:noProof/>
-        </w:rPr>
-        <w:t>Dédicace</w:t>
-      </w:r>
-    </w:fldSimple>
+    <w:r>
+      <w:fldChar w:fldCharType="begin"/>
+    </w:r>
+    <w:r>
+      <w:instrText xml:space="preserve"> STYLEREF  "Heading 1"  \* MERGEFORMAT </w:instrText>
+    </w:r>
+    <w:r>
+      <w:fldChar w:fldCharType="separate"/>
+    </w:r>
+    <w:r>
+      <w:rPr>
+        <w:noProof/>
+      </w:rPr>
+      <w:t>Dédicace</w:t>
+    </w:r>
+    <w:r>
+      <w:rPr>
+        <w:noProof/>
+      </w:rPr>
+      <w:fldChar w:fldCharType="end"/>
+    </w:r>
   </w:p>
   <w:p>
     <w:pPr>
@@ -38826,7 +39034,7 @@
         <w:noProof/>
         <w:color w:val="808080" w:themeColor="background1" w:themeShade="80"/>
       </w:rPr>
-      <w:t>Analyse et conception :</w:t>
+      <w:t>Index</w:t>
     </w:r>
     <w:r>
       <w:rPr>
@@ -44421,6 +44629,7 @@
   <w:style w:type="character" w:default="1" w:styleId="DefaultParagraphFont">
     <w:name w:val="Default Paragraph Font"/>
     <w:uiPriority w:val="1"/>
+    <w:semiHidden/>
     <w:unhideWhenUsed/>
   </w:style>
   <w:style w:type="table" w:default="1" w:styleId="TableNormal">
@@ -45905,7 +46114,7 @@
 </file>
 
 <file path=customXml/itemProps1.xml><?xml version="1.0" encoding="utf-8"?>
-<ds:datastoreItem xmlns:ds="http://schemas.openxmlformats.org/officeDocument/2006/customXml" ds:itemID="{B04A46BE-6561-44C3-8A7E-0864DFE2EA79}">
+<ds:datastoreItem xmlns:ds="http://schemas.openxmlformats.org/officeDocument/2006/customXml" ds:itemID="{4DEB4FC0-0679-4653-B407-2CF494BC25E0}">
   <ds:schemaRefs>
     <ds:schemaRef ds:uri="http://schemas.openxmlformats.org/officeDocument/2006/bibliography"/>
   </ds:schemaRefs>

</xml_diff>

<commit_message>
git je sais pas quoi
</commit_message>
<xml_diff>
--- a/rapport.docx
+++ b/rapport.docx
@@ -1,6 +1,6 @@
 
 <file path=word/document.xml><?xml version="1.0" encoding="utf-8"?>
-<w:document xmlns:wpc="http://schemas.microsoft.com/office/word/2010/wordprocessingCanvas" xmlns:cx="http://schemas.microsoft.com/office/drawing/2014/chartex" xmlns:cx1="http://schemas.microsoft.com/office/drawing/2015/9/8/chartex" xmlns:cx2="http://schemas.microsoft.com/office/drawing/2015/10/21/chartex" xmlns:cx3="http://schemas.microsoft.com/office/drawing/2016/5/9/chartex" xmlns:cx4="http://schemas.microsoft.com/office/drawing/2016/5/10/chartex" xmlns:cx5="http://schemas.microsoft.com/office/drawing/2016/5/11/chartex" xmlns:cx6="http://schemas.microsoft.com/office/drawing/2016/5/12/chartex" xmlns:cx7="http://schemas.microsoft.com/office/drawing/2016/5/13/chartex" xmlns:cx8="http://schemas.microsoft.com/office/drawing/2016/5/14/chartex" xmlns:mc="http://schemas.openxmlformats.org/markup-compatibility/2006" xmlns:aink="http://schemas.microsoft.com/office/drawing/2016/ink" xmlns:am3d="http://schemas.microsoft.com/office/drawing/2017/model3d" xmlns:o="urn:schemas-microsoft-com:office:office" xmlns:r="http://schemas.openxmlformats.org/officeDocument/2006/relationships" xmlns:m="http://schemas.openxmlformats.org/officeDocument/2006/math" xmlns:v="urn:schemas-microsoft-com:vml" xmlns:wp14="http://schemas.microsoft.com/office/word/2010/wordprocessingDrawing" xmlns:wp="http://schemas.openxmlformats.org/drawingml/2006/wordprocessingDrawing" xmlns:w10="urn:schemas-microsoft-com:office:word" xmlns:w="http://schemas.openxmlformats.org/wordprocessingml/2006/main" xmlns:w14="http://schemas.microsoft.com/office/word/2010/wordml" xmlns:w15="http://schemas.microsoft.com/office/word/2012/wordml" xmlns:w16se="http://schemas.microsoft.com/office/word/2015/wordml/symex" xmlns:wpg="http://schemas.microsoft.com/office/word/2010/wordprocessingGroup" xmlns:wpi="http://schemas.microsoft.com/office/word/2010/wordprocessingInk" xmlns:wne="http://schemas.microsoft.com/office/word/2006/wordml" xmlns:wps="http://schemas.microsoft.com/office/word/2010/wordprocessingShape" mc:Ignorable="w14 w15 w16se wp14">
+<w:document xmlns:wpc="http://schemas.microsoft.com/office/word/2010/wordprocessingCanvas" xmlns:cx="http://schemas.microsoft.com/office/drawing/2014/chartex" xmlns:mc="http://schemas.openxmlformats.org/markup-compatibility/2006" xmlns:o="urn:schemas-microsoft-com:office:office" xmlns:r="http://schemas.openxmlformats.org/officeDocument/2006/relationships" xmlns:m="http://schemas.openxmlformats.org/officeDocument/2006/math" xmlns:v="urn:schemas-microsoft-com:vml" xmlns:wp14="http://schemas.microsoft.com/office/word/2010/wordprocessingDrawing" xmlns:wp="http://schemas.openxmlformats.org/drawingml/2006/wordprocessingDrawing" xmlns:w10="urn:schemas-microsoft-com:office:word" xmlns:w="http://schemas.openxmlformats.org/wordprocessingml/2006/main" xmlns:w14="http://schemas.microsoft.com/office/word/2010/wordml" xmlns:w15="http://schemas.microsoft.com/office/word/2012/wordml" xmlns:w16se="http://schemas.microsoft.com/office/word/2015/wordml/symex" xmlns:wpg="http://schemas.microsoft.com/office/word/2010/wordprocessingGroup" xmlns:wpi="http://schemas.microsoft.com/office/word/2010/wordprocessingInk" xmlns:wne="http://schemas.microsoft.com/office/word/2006/wordml" xmlns:wps="http://schemas.microsoft.com/office/word/2010/wordprocessingShape" mc:Ignorable="w14 w15 w16se wp14">
   <w:body>
     <w:p>
       <w:pPr>
@@ -26,10 +26,10 @@
               <wp:anchor distT="45720" distB="45720" distL="114300" distR="114300" simplePos="0" relativeHeight="251663360" behindDoc="0" locked="0" layoutInCell="1" allowOverlap="1" wp14:anchorId="3C9A0E6C" wp14:editId="7D2824FD">
                 <wp:simplePos x="0" y="0"/>
                 <wp:positionH relativeFrom="margin">
-                  <wp:posOffset>-614045</wp:posOffset>
+                  <wp:posOffset>-604520</wp:posOffset>
                 </wp:positionH>
                 <wp:positionV relativeFrom="page">
-                  <wp:posOffset>1856740</wp:posOffset>
+                  <wp:posOffset>1666240</wp:posOffset>
                 </wp:positionV>
                 <wp:extent cx="6868160" cy="2562225"/>
                 <wp:effectExtent l="0" t="0" r="0" b="0"/>
@@ -99,6 +99,54 @@
                               </w:rPr>
                               <w:t>MEMOIRE</w:t>
                             </w:r>
+                            <w:bookmarkStart w:id="0" w:name="_GoBack"/>
+                            <w:bookmarkEnd w:id="0"/>
+                          </w:p>
+                          <w:p>
+                            <w:pPr>
+                              <w:autoSpaceDE w:val="0"/>
+                              <w:autoSpaceDN w:val="0"/>
+                              <w:adjustRightInd w:val="0"/>
+                              <w:jc w:val="center"/>
+                              <w:rPr>
+                                <w:rFonts w:asciiTheme="minorBidi" w:hAnsiTheme="minorBidi"/>
+                                <w:i/>
+                                <w:iCs/>
+                                <w:sz w:val="72"/>
+                                <w:szCs w:val="72"/>
+                              </w:rPr>
+                            </w:pPr>
+                            <w:r>
+                              <w:rPr>
+                                <w:rFonts w:cstheme="majorBidi"/>
+                                <w:i/>
+                                <w:iCs/>
+                                <w:szCs w:val="28"/>
+                              </w:rPr>
+                              <w:t>Licence Professionnel en Réseaux Informatiques et Télécommunications</w:t>
+                            </w:r>
+                          </w:p>
+                          <w:p>
+                            <w:pPr>
+                              <w:autoSpaceDE w:val="0"/>
+                              <w:autoSpaceDN w:val="0"/>
+                              <w:adjustRightInd w:val="0"/>
+                              <w:rPr>
+                                <w:rFonts w:asciiTheme="minorBidi" w:hAnsiTheme="minorBidi"/>
+                                <w:color w:val="006600"/>
+                                <w:sz w:val="48"/>
+                                <w:szCs w:val="48"/>
+                              </w:rPr>
+                            </w:pPr>
+                            <w:r>
+                              <w:rPr>
+                                <w:rFonts w:asciiTheme="minorBidi" w:hAnsiTheme="minorBidi"/>
+                                <w:color w:val="006600"/>
+                                <w:sz w:val="48"/>
+                                <w:szCs w:val="48"/>
+                              </w:rPr>
+                              <w:t xml:space="preserve">    </w:t>
+                            </w:r>
                           </w:p>
                           <w:p>
                             <w:pPr>
@@ -114,15 +162,6 @@
                                 <w:szCs w:val="72"/>
                               </w:rPr>
                             </w:pPr>
-                            <w:r>
-                              <w:rPr>
-                                <w:rFonts w:asciiTheme="minorBidi" w:hAnsiTheme="minorBidi"/>
-                                <w:color w:val="006600"/>
-                                <w:sz w:val="48"/>
-                                <w:szCs w:val="48"/>
-                              </w:rPr>
-                              <w:t xml:space="preserve">    </w:t>
-                            </w:r>
                             <w:r>
                               <w:rPr>
                                 <w:rFonts w:asciiTheme="minorBidi" w:hAnsiTheme="minorBidi"/>
@@ -192,32 +231,6 @@
                               <w:t xml:space="preserve">      </w:t>
                             </w:r>
                           </w:p>
-                          <w:p>
-                            <w:pPr>
-                              <w:autoSpaceDE w:val="0"/>
-                              <w:autoSpaceDN w:val="0"/>
-                              <w:adjustRightInd w:val="0"/>
-                              <w:jc w:val="center"/>
-                              <w:rPr>
-                                <w:rFonts w:asciiTheme="minorBidi" w:hAnsiTheme="minorBidi"/>
-                                <w:i/>
-                                <w:iCs/>
-                                <w:color w:val="008000"/>
-                                <w:sz w:val="72"/>
-                                <w:szCs w:val="72"/>
-                              </w:rPr>
-                            </w:pPr>
-                            <w:r>
-                              <w:rPr>
-                                <w:rFonts w:cstheme="majorBidi"/>
-                                <w:i/>
-                                <w:iCs/>
-                                <w:color w:val="008000"/>
-                                <w:szCs w:val="28"/>
-                              </w:rPr>
-                              <w:t>Licence Professionnel en Réseaux Informatiques et Télécommunications</w:t>
-                            </w:r>
-                          </w:p>
                         </w:txbxContent>
                       </wps:txbx>
                       <wps:bodyPr rot="0" vert="horz" wrap="square" lIns="91440" tIns="45720" rIns="91440" bIns="45720" anchor="t" anchorCtr="0">
@@ -241,7 +254,7 @@
                 <v:stroke joinstyle="miter"/>
                 <v:path gradientshapeok="t" o:connecttype="rect"/>
               </v:shapetype>
-              <v:shape id="Text Box 2" o:spid="_x0000_s1026" type="#_x0000_t202" style="position:absolute;margin-left:-48.35pt;margin-top:146.2pt;width:540.8pt;height:201.75pt;z-index:251663360;visibility:visible;mso-wrap-style:square;mso-width-percent:0;mso-height-percent:0;mso-wrap-distance-left:9pt;mso-wrap-distance-top:3.6pt;mso-wrap-distance-right:9pt;mso-wrap-distance-bottom:3.6pt;mso-position-horizontal:absolute;mso-position-horizontal-relative:margin;mso-position-vertical:absolute;mso-position-vertical-relative:page;mso-width-percent:0;mso-height-percent:0;mso-width-relative:margin;mso-height-relative:margin;v-text-anchor:top" o:gfxdata="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" filled="f" stroked="f">
+              <v:shape id="Text Box 2" o:spid="_x0000_s1026" type="#_x0000_t202" style="position:absolute;margin-left:-47.6pt;margin-top:131.2pt;width:540.8pt;height:201.75pt;z-index:251663360;visibility:visible;mso-wrap-style:square;mso-width-percent:0;mso-height-percent:0;mso-wrap-distance-left:9pt;mso-wrap-distance-top:3.6pt;mso-wrap-distance-right:9pt;mso-wrap-distance-bottom:3.6pt;mso-position-horizontal:absolute;mso-position-horizontal-relative:margin;mso-position-vertical:absolute;mso-position-vertical-relative:page;mso-width-percent:0;mso-height-percent:0;mso-width-relative:margin;mso-height-relative:margin;v-text-anchor:top" o:gfxdata="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" filled="f" stroked="f">
                 <v:textbox>
                   <w:txbxContent>
                     <w:p>
@@ -281,6 +294,54 @@
                         </w:rPr>
                         <w:t>MEMOIRE</w:t>
                       </w:r>
+                      <w:bookmarkStart w:id="1" w:name="_GoBack"/>
+                      <w:bookmarkEnd w:id="1"/>
+                    </w:p>
+                    <w:p>
+                      <w:pPr>
+                        <w:autoSpaceDE w:val="0"/>
+                        <w:autoSpaceDN w:val="0"/>
+                        <w:adjustRightInd w:val="0"/>
+                        <w:jc w:val="center"/>
+                        <w:rPr>
+                          <w:rFonts w:asciiTheme="minorBidi" w:hAnsiTheme="minorBidi"/>
+                          <w:i/>
+                          <w:iCs/>
+                          <w:sz w:val="72"/>
+                          <w:szCs w:val="72"/>
+                        </w:rPr>
+                      </w:pPr>
+                      <w:r>
+                        <w:rPr>
+                          <w:rFonts w:cstheme="majorBidi"/>
+                          <w:i/>
+                          <w:iCs/>
+                          <w:szCs w:val="28"/>
+                        </w:rPr>
+                        <w:t>Licence Professionnel en Réseaux Informatiques et Télécommunications</w:t>
+                      </w:r>
+                    </w:p>
+                    <w:p>
+                      <w:pPr>
+                        <w:autoSpaceDE w:val="0"/>
+                        <w:autoSpaceDN w:val="0"/>
+                        <w:adjustRightInd w:val="0"/>
+                        <w:rPr>
+                          <w:rFonts w:asciiTheme="minorBidi" w:hAnsiTheme="minorBidi"/>
+                          <w:color w:val="006600"/>
+                          <w:sz w:val="48"/>
+                          <w:szCs w:val="48"/>
+                        </w:rPr>
+                      </w:pPr>
+                      <w:r>
+                        <w:rPr>
+                          <w:rFonts w:asciiTheme="minorBidi" w:hAnsiTheme="minorBidi"/>
+                          <w:color w:val="006600"/>
+                          <w:sz w:val="48"/>
+                          <w:szCs w:val="48"/>
+                        </w:rPr>
+                        <w:t xml:space="preserve">    </w:t>
+                      </w:r>
                     </w:p>
                     <w:p>
                       <w:pPr>
@@ -296,15 +357,6 @@
                           <w:szCs w:val="72"/>
                         </w:rPr>
                       </w:pPr>
-                      <w:r>
-                        <w:rPr>
-                          <w:rFonts w:asciiTheme="minorBidi" w:hAnsiTheme="minorBidi"/>
-                          <w:color w:val="006600"/>
-                          <w:sz w:val="48"/>
-                          <w:szCs w:val="48"/>
-                        </w:rPr>
-                        <w:t xml:space="preserve">    </w:t>
-                      </w:r>
                       <w:r>
                         <w:rPr>
                           <w:rFonts w:asciiTheme="minorBidi" w:hAnsiTheme="minorBidi"/>
@@ -372,32 +424,6 @@
                           <w:szCs w:val="28"/>
                         </w:rPr>
                         <w:t xml:space="preserve">      </w:t>
-                      </w:r>
-                    </w:p>
-                    <w:p>
-                      <w:pPr>
-                        <w:autoSpaceDE w:val="0"/>
-                        <w:autoSpaceDN w:val="0"/>
-                        <w:adjustRightInd w:val="0"/>
-                        <w:jc w:val="center"/>
-                        <w:rPr>
-                          <w:rFonts w:asciiTheme="minorBidi" w:hAnsiTheme="minorBidi"/>
-                          <w:i/>
-                          <w:iCs/>
-                          <w:color w:val="008000"/>
-                          <w:sz w:val="72"/>
-                          <w:szCs w:val="72"/>
-                        </w:rPr>
-                      </w:pPr>
-                      <w:r>
-                        <w:rPr>
-                          <w:rFonts w:cstheme="majorBidi"/>
-                          <w:i/>
-                          <w:iCs/>
-                          <w:color w:val="008000"/>
-                          <w:szCs w:val="28"/>
-                        </w:rPr>
-                        <w:t>Licence Professionnel en Réseaux Informatiques et Télécommunications</w:t>
                       </w:r>
                     </w:p>
                   </w:txbxContent>
@@ -1615,7 +1641,7 @@
           <w:szCs w:val="48"/>
         </w:rPr>
       </w:pPr>
-      <w:bookmarkStart w:id="0" w:name="_Toc484142246"/>
+      <w:bookmarkStart w:id="2" w:name="_Toc484142246"/>
       <w:r>
         <w:rPr>
           <w:rFonts w:ascii="Agency FB" w:hAnsi="Agency FB"/>
@@ -1625,7 +1651,7 @@
         </w:rPr>
         <w:t>Dédicace</w:t>
       </w:r>
-      <w:bookmarkEnd w:id="0"/>
+      <w:bookmarkEnd w:id="2"/>
     </w:p>
     <w:p/>
     <w:p/>
@@ -1906,7 +1932,7 @@
           <w:szCs w:val="52"/>
         </w:rPr>
       </w:pPr>
-      <w:bookmarkStart w:id="1" w:name="_Toc484142247"/>
+      <w:bookmarkStart w:id="3" w:name="_Toc484142247"/>
       <w:r>
         <w:rPr>
           <w:rFonts w:ascii="Agency FB" w:hAnsi="Agency FB"/>
@@ -1917,7 +1943,7 @@
         <w:lastRenderedPageBreak/>
         <w:t>Remerciement</w:t>
       </w:r>
-      <w:bookmarkEnd w:id="1"/>
+      <w:bookmarkEnd w:id="3"/>
     </w:p>
     <w:p/>
     <w:p>
@@ -2406,7 +2432,7 @@
           <w:szCs w:val="52"/>
         </w:rPr>
       </w:pPr>
-      <w:bookmarkStart w:id="2" w:name="_Toc484142248"/>
+      <w:bookmarkStart w:id="4" w:name="_Toc484142248"/>
       <w:r>
         <w:rPr>
           <w:rFonts w:ascii="Agency FB" w:hAnsi="Agency FB" w:cstheme="minorBidi"/>
@@ -2425,7 +2451,7 @@
         </w:rPr>
         <w:t>e</w:t>
       </w:r>
-      <w:bookmarkEnd w:id="2"/>
+      <w:bookmarkEnd w:id="4"/>
     </w:p>
     <w:sdt>
       <w:sdtPr>
@@ -9753,7 +9779,7 @@
           <w:szCs w:val="52"/>
         </w:rPr>
       </w:pPr>
-      <w:bookmarkStart w:id="3" w:name="_Toc484142249"/>
+      <w:bookmarkStart w:id="5" w:name="_Toc484142249"/>
       <w:r>
         <w:rPr>
           <w:rFonts w:ascii="Agency FB" w:hAnsi="Agency FB"/>
@@ -9764,7 +9790,7 @@
         <w:lastRenderedPageBreak/>
         <w:t>Table de Figures</w:t>
       </w:r>
-      <w:bookmarkEnd w:id="3"/>
+      <w:bookmarkEnd w:id="5"/>
     </w:p>
     <w:p>
       <w:pPr>
@@ -10296,7 +10322,7 @@
           <w:szCs w:val="48"/>
         </w:rPr>
       </w:pPr>
-      <w:bookmarkStart w:id="4" w:name="_Toc484142250"/>
+      <w:bookmarkStart w:id="6" w:name="_Toc484142250"/>
       <w:r>
         <w:rPr>
           <w:rFonts w:ascii="Agency FB" w:hAnsi="Agency FB"/>
@@ -10316,7 +10342,7 @@
         </w:rPr>
         <w:t>n</w:t>
       </w:r>
-      <w:bookmarkEnd w:id="4"/>
+      <w:bookmarkEnd w:id="6"/>
     </w:p>
     <w:p/>
     <w:p>
@@ -11766,7 +11792,7 @@
           <w:szCs w:val="48"/>
         </w:rPr>
       </w:pPr>
-      <w:bookmarkStart w:id="5" w:name="_Toc484142251"/>
+      <w:bookmarkStart w:id="7" w:name="_Toc484142251"/>
       <w:r>
         <w:rPr>
           <w:rFonts w:ascii="Agency FB" w:hAnsi="Agency FB"/>
@@ -11777,7 +11803,7 @@
         <w:lastRenderedPageBreak/>
         <w:t>Contexte du mémoire</w:t>
       </w:r>
-      <w:bookmarkEnd w:id="5"/>
+      <w:bookmarkEnd w:id="7"/>
     </w:p>
     <w:p/>
     <w:p>
@@ -11793,7 +11819,7 @@
           <w:szCs w:val="32"/>
         </w:rPr>
       </w:pPr>
-      <w:bookmarkStart w:id="6" w:name="_Toc484142252"/>
+      <w:bookmarkStart w:id="8" w:name="_Toc484142252"/>
       <w:r>
         <w:rPr>
           <w:color w:val="385623" w:themeColor="accent6" w:themeShade="80"/>
@@ -11847,7 +11873,7 @@
         </w:rPr>
         <w:t> :</w:t>
       </w:r>
-      <w:bookmarkEnd w:id="6"/>
+      <w:bookmarkEnd w:id="8"/>
     </w:p>
     <w:p>
       <w:pPr>
@@ -12142,14 +12168,14 @@
           <w:color w:val="385623" w:themeColor="accent6" w:themeShade="80"/>
         </w:rPr>
       </w:pPr>
-      <w:bookmarkStart w:id="7" w:name="_Toc484142253"/>
+      <w:bookmarkStart w:id="9" w:name="_Toc484142253"/>
       <w:r>
         <w:rPr>
           <w:color w:val="385623" w:themeColor="accent6" w:themeShade="80"/>
         </w:rPr>
         <w:t>Interaction :</w:t>
       </w:r>
-      <w:bookmarkEnd w:id="7"/>
+      <w:bookmarkEnd w:id="9"/>
     </w:p>
     <w:p>
       <w:pPr>
@@ -12364,7 +12390,7 @@
           <w:szCs w:val="26"/>
         </w:rPr>
       </w:pPr>
-      <w:bookmarkStart w:id="8" w:name="_Toc484142254"/>
+      <w:bookmarkStart w:id="10" w:name="_Toc484142254"/>
       <w:r>
         <w:rPr>
           <w:rFonts w:asciiTheme="minorBidi" w:hAnsiTheme="minorBidi" w:cstheme="minorBidi"/>
@@ -12383,7 +12409,7 @@
         </w:rPr>
         <w:t> :</w:t>
       </w:r>
-      <w:bookmarkEnd w:id="8"/>
+      <w:bookmarkEnd w:id="10"/>
     </w:p>
     <w:p>
       <w:pPr>
@@ -12607,7 +12633,7 @@
           <w:szCs w:val="26"/>
         </w:rPr>
       </w:pPr>
-      <w:bookmarkStart w:id="9" w:name="_Toc484142255"/>
+      <w:bookmarkStart w:id="11" w:name="_Toc484142255"/>
       <w:r>
         <w:rPr>
           <w:rFonts w:asciiTheme="minorBidi" w:hAnsiTheme="minorBidi" w:cstheme="minorBidi"/>
@@ -12626,7 +12652,7 @@
         </w:rPr>
         <w:t> :</w:t>
       </w:r>
-      <w:bookmarkEnd w:id="9"/>
+      <w:bookmarkEnd w:id="11"/>
     </w:p>
     <w:p>
       <w:r>
@@ -12690,7 +12716,7 @@
           <w:szCs w:val="26"/>
         </w:rPr>
       </w:pPr>
-      <w:bookmarkStart w:id="10" w:name="_Toc484142256"/>
+      <w:bookmarkStart w:id="12" w:name="_Toc484142256"/>
       <w:r>
         <w:rPr>
           <w:rFonts w:asciiTheme="minorBidi" w:hAnsiTheme="minorBidi" w:cstheme="minorBidi"/>
@@ -12709,7 +12735,7 @@
         </w:rPr>
         <w:t> :</w:t>
       </w:r>
-      <w:bookmarkEnd w:id="10"/>
+      <w:bookmarkEnd w:id="12"/>
     </w:p>
     <w:p>
       <w:r>
@@ -12800,7 +12826,7 @@
           <w:szCs w:val="26"/>
         </w:rPr>
       </w:pPr>
-      <w:bookmarkStart w:id="11" w:name="_Toc484142257"/>
+      <w:bookmarkStart w:id="13" w:name="_Toc484142257"/>
       <w:r>
         <w:rPr>
           <w:rFonts w:asciiTheme="minorBidi" w:hAnsiTheme="minorBidi" w:cstheme="minorBidi"/>
@@ -12819,7 +12845,7 @@
         </w:rPr>
         <w:t> :</w:t>
       </w:r>
-      <w:bookmarkEnd w:id="11"/>
+      <w:bookmarkEnd w:id="13"/>
     </w:p>
     <w:p>
       <w:r>
@@ -13121,17 +13147,8 @@
           <w:rFonts w:cstheme="majorBidi"/>
           <w:szCs w:val="24"/>
         </w:rPr>
-        <w:t xml:space="preserve"> S.O.L.</w:t>
-      </w:r>
-      <w:proofErr w:type="gramStart"/>
-      <w:r>
-        <w:rPr>
-          <w:rFonts w:cstheme="majorBidi"/>
-          <w:szCs w:val="24"/>
-        </w:rPr>
-        <w:t>I.D</w:t>
-      </w:r>
-      <w:proofErr w:type="gramEnd"/>
+        <w:t xml:space="preserve"> S.O.L.I.D</w:t>
+      </w:r>
       <w:r>
         <w:rPr>
           <w:rFonts w:cstheme="majorBidi"/>
@@ -13235,7 +13252,7 @@
           <w:szCs w:val="32"/>
         </w:rPr>
       </w:pPr>
-      <w:bookmarkStart w:id="12" w:name="_Toc484142258"/>
+      <w:bookmarkStart w:id="14" w:name="_Toc484142258"/>
       <w:r>
         <w:rPr>
           <w:color w:val="385623" w:themeColor="accent6" w:themeShade="80"/>
@@ -13252,7 +13269,7 @@
         </w:rPr>
         <w:t> :</w:t>
       </w:r>
-      <w:bookmarkEnd w:id="12"/>
+      <w:bookmarkEnd w:id="14"/>
     </w:p>
     <w:p>
       <w:pPr>
@@ -13439,7 +13456,7 @@
           <w:szCs w:val="48"/>
         </w:rPr>
       </w:pPr>
-      <w:bookmarkStart w:id="13" w:name="_Toc484142259"/>
+      <w:bookmarkStart w:id="15" w:name="_Toc484142259"/>
       <w:r>
         <w:rPr>
           <w:rFonts w:ascii="Agency FB" w:hAnsi="Agency FB"/>
@@ -13492,7 +13509,7 @@
         </w:rPr>
         <w:t> :</w:t>
       </w:r>
-      <w:bookmarkEnd w:id="13"/>
+      <w:bookmarkEnd w:id="15"/>
     </w:p>
     <w:p>
       <w:pPr>
@@ -13507,7 +13524,7 @@
           <w:szCs w:val="32"/>
         </w:rPr>
       </w:pPr>
-      <w:bookmarkStart w:id="14" w:name="_Toc484142260"/>
+      <w:bookmarkStart w:id="16" w:name="_Toc484142260"/>
       <w:r>
         <w:rPr>
           <w:color w:val="385623" w:themeColor="accent6" w:themeShade="80"/>
@@ -13524,7 +13541,7 @@
         </w:rPr>
         <w:t> :</w:t>
       </w:r>
-      <w:bookmarkEnd w:id="14"/>
+      <w:bookmarkEnd w:id="16"/>
     </w:p>
     <w:p>
       <w:pPr>
@@ -13601,7 +13618,7 @@
           <w:color w:val="1F3864" w:themeColor="accent1" w:themeShade="80"/>
         </w:rPr>
       </w:pPr>
-      <w:bookmarkStart w:id="15" w:name="_Toc484142261"/>
+      <w:bookmarkStart w:id="17" w:name="_Toc484142261"/>
       <w:r>
         <w:rPr>
           <w:rFonts w:asciiTheme="minorBidi" w:hAnsiTheme="minorBidi" w:cstheme="minorBidi"/>
@@ -13609,7 +13626,7 @@
         </w:rPr>
         <w:t>Pourquoi Merise :</w:t>
       </w:r>
-      <w:bookmarkEnd w:id="15"/>
+      <w:bookmarkEnd w:id="17"/>
     </w:p>
     <w:p>
       <w:r>
@@ -13765,7 +13782,7 @@
           <w:color w:val="1F3864" w:themeColor="accent1" w:themeShade="80"/>
         </w:rPr>
       </w:pPr>
-      <w:bookmarkStart w:id="16" w:name="_Toc484142262"/>
+      <w:bookmarkStart w:id="18" w:name="_Toc484142262"/>
       <w:r>
         <w:rPr>
           <w:noProof/>
@@ -13815,7 +13832,7 @@
                                 <w:noProof/>
                               </w:rPr>
                             </w:pPr>
-                            <w:bookmarkStart w:id="17" w:name="_Toc484142378"/>
+                            <w:bookmarkStart w:id="19" w:name="_Toc484142378"/>
                             <w:r>
                               <w:t xml:space="preserve">Figure </w:t>
                             </w:r>
@@ -13830,7 +13847,7 @@
                             <w:r>
                               <w:t> : Modèle Conceptuel de données</w:t>
                             </w:r>
-                            <w:bookmarkEnd w:id="17"/>
+                            <w:bookmarkEnd w:id="19"/>
                           </w:p>
                         </w:txbxContent>
                       </wps:txbx>
@@ -13861,7 +13878,7 @@
                           <w:noProof/>
                         </w:rPr>
                       </w:pPr>
-                      <w:bookmarkStart w:id="18" w:name="_Toc484142378"/>
+                      <w:bookmarkStart w:id="20" w:name="_Toc484142378"/>
                       <w:r>
                         <w:t xml:space="preserve">Figure </w:t>
                       </w:r>
@@ -13876,7 +13893,7 @@
                       <w:r>
                         <w:t> : Modèle Conceptuel de données</w:t>
                       </w:r>
-                      <w:bookmarkEnd w:id="18"/>
+                      <w:bookmarkEnd w:id="20"/>
                     </w:p>
                   </w:txbxContent>
                 </v:textbox>
@@ -13954,7 +13971,7 @@
         </w:rPr>
         <w:t>MCD :</w:t>
       </w:r>
-      <w:bookmarkEnd w:id="16"/>
+      <w:bookmarkEnd w:id="18"/>
     </w:p>
     <w:p/>
     <w:p/>
@@ -14788,7 +14805,6 @@
               </w:rPr>
             </w:pPr>
             <w:proofErr w:type="spellStart"/>
-            <w:proofErr w:type="gramStart"/>
             <w:r>
               <w:rPr>
                 <w:rFonts w:asciiTheme="minorHAnsi" w:hAnsiTheme="minorHAnsi" w:cstheme="minorHAnsi"/>
@@ -14798,7 +14814,6 @@
               <w:t>isActive</w:t>
             </w:r>
             <w:proofErr w:type="spellEnd"/>
-            <w:proofErr w:type="gramEnd"/>
           </w:p>
         </w:tc>
         <w:tc>
@@ -19412,6 +19427,7 @@
                 <w:sz w:val="24"/>
                 <w:szCs w:val="24"/>
               </w:rPr>
+              <w:lastRenderedPageBreak/>
               <w:t>Messages</w:t>
             </w:r>
           </w:p>
@@ -23881,7 +23897,7 @@
           <w:color w:val="1F3864" w:themeColor="accent1" w:themeShade="80"/>
         </w:rPr>
       </w:pPr>
-      <w:bookmarkStart w:id="19" w:name="_Toc484142263"/>
+      <w:bookmarkStart w:id="21" w:name="_Toc484142263"/>
       <w:r>
         <w:rPr>
           <w:noProof/>
@@ -23950,7 +23966,7 @@
         </w:rPr>
         <w:t>MLD :</w:t>
       </w:r>
-      <w:bookmarkEnd w:id="19"/>
+      <w:bookmarkEnd w:id="21"/>
     </w:p>
     <w:p>
       <w:r>
@@ -24002,7 +24018,7 @@
                                 <w:noProof/>
                               </w:rPr>
                             </w:pPr>
-                            <w:bookmarkStart w:id="20" w:name="_Toc484142379"/>
+                            <w:bookmarkStart w:id="22" w:name="_Toc484142379"/>
                             <w:r>
                               <w:t xml:space="preserve">Figure </w:t>
                             </w:r>
@@ -24017,7 +24033,7 @@
                             <w:r>
                               <w:t xml:space="preserve"> : Modèle Logique de Données</w:t>
                             </w:r>
-                            <w:bookmarkEnd w:id="20"/>
+                            <w:bookmarkEnd w:id="22"/>
                           </w:p>
                         </w:txbxContent>
                       </wps:txbx>
@@ -24048,7 +24064,7 @@
                           <w:noProof/>
                         </w:rPr>
                       </w:pPr>
-                      <w:bookmarkStart w:id="21" w:name="_Toc484142379"/>
+                      <w:bookmarkStart w:id="23" w:name="_Toc484142379"/>
                       <w:r>
                         <w:t xml:space="preserve">Figure </w:t>
                       </w:r>
@@ -24063,7 +24079,7 @@
                       <w:r>
                         <w:t xml:space="preserve"> : Modèle Logique de Données</w:t>
                       </w:r>
-                      <w:bookmarkEnd w:id="21"/>
+                      <w:bookmarkEnd w:id="23"/>
                     </w:p>
                   </w:txbxContent>
                 </v:textbox>
@@ -24088,7 +24104,7 @@
           <w:szCs w:val="32"/>
         </w:rPr>
       </w:pPr>
-      <w:bookmarkStart w:id="22" w:name="_Toc484142264"/>
+      <w:bookmarkStart w:id="24" w:name="_Toc484142264"/>
       <w:r>
         <w:rPr>
           <w:color w:val="385623" w:themeColor="accent6" w:themeShade="80"/>
@@ -24142,7 +24158,7 @@
         </w:rPr>
         <w:t> :</w:t>
       </w:r>
-      <w:bookmarkEnd w:id="22"/>
+      <w:bookmarkEnd w:id="24"/>
     </w:p>
     <w:p>
       <w:pPr>
@@ -24470,7 +24486,7 @@
           <w:rFonts w:asciiTheme="minorBidi" w:hAnsiTheme="minorBidi" w:cstheme="minorBidi"/>
         </w:rPr>
       </w:pPr>
-      <w:bookmarkStart w:id="23" w:name="_Toc484142265"/>
+      <w:bookmarkStart w:id="25" w:name="_Toc484142265"/>
       <w:r>
         <w:rPr>
           <w:rFonts w:asciiTheme="minorBidi" w:hAnsiTheme="minorBidi" w:cstheme="minorBidi"/>
@@ -24483,7 +24499,7 @@
         </w:rPr>
         <w:t> :</w:t>
       </w:r>
-      <w:bookmarkEnd w:id="23"/>
+      <w:bookmarkEnd w:id="25"/>
     </w:p>
     <w:p>
       <w:r>
@@ -24587,12 +24603,7 @@
         <w:t xml:space="preserve">JMerise </w:t>
       </w:r>
       <w:r>
-        <w:t xml:space="preserve">permet les relations réflexives, la généralisation et la spécialisation des entités. Il génère le MLD et le script SQL </w:t>
-      </w:r>
-      <w:bookmarkStart w:id="24" w:name="_GoBack"/>
-      <w:bookmarkEnd w:id="24"/>
-      <w:r>
-        <w:t>Server, MySQL …etc.</w:t>
+        <w:t>permet les relations réflexives, la généralisation et la spécialisation des entités. Il génère le MLD et le script SQL Server, MySQL …etc.</w:t>
       </w:r>
     </w:p>
     <w:p>
@@ -24620,7 +24631,7 @@
           <w:color w:val="1F3864" w:themeColor="accent1" w:themeShade="80"/>
         </w:rPr>
       </w:pPr>
-      <w:bookmarkStart w:id="25" w:name="_Toc484142266"/>
+      <w:bookmarkStart w:id="26" w:name="_Toc484142266"/>
       <w:r>
         <w:rPr>
           <w:rFonts w:asciiTheme="minorBidi" w:hAnsiTheme="minorBidi" w:cstheme="minorBidi"/>
@@ -24628,7 +24639,7 @@
         </w:rPr>
         <w:t>SQL Server :</w:t>
       </w:r>
-      <w:bookmarkEnd w:id="25"/>
+      <w:bookmarkEnd w:id="26"/>
     </w:p>
     <w:p>
       <w:r>
@@ -24720,7 +24731,7 @@
           <w:lang w:val="en-US"/>
         </w:rPr>
       </w:pPr>
-      <w:bookmarkStart w:id="26" w:name="_Toc484142267"/>
+      <w:bookmarkStart w:id="27" w:name="_Toc484142267"/>
       <w:r>
         <w:rPr>
           <w:rFonts w:asciiTheme="minorBidi" w:hAnsiTheme="minorBidi" w:cstheme="minorBidi"/>
@@ -24729,7 +24740,7 @@
         </w:rPr>
         <w:t>SQL Server Management Studio (SSMS 2016):</w:t>
       </w:r>
-      <w:bookmarkEnd w:id="26"/>
+      <w:bookmarkEnd w:id="27"/>
     </w:p>
     <w:p>
       <w:pPr>
@@ -24830,7 +24841,7 @@
           <w:lang w:val="en-US"/>
         </w:rPr>
       </w:pPr>
-      <w:bookmarkStart w:id="27" w:name="_Toc484142268"/>
+      <w:bookmarkStart w:id="28" w:name="_Toc484142268"/>
       <w:r>
         <w:rPr>
           <w:rFonts w:asciiTheme="minorBidi" w:hAnsiTheme="minorBidi" w:cstheme="minorBidi"/>
@@ -24847,7 +24858,7 @@
         </w:rPr>
         <w:t>2015:</w:t>
       </w:r>
-      <w:bookmarkEnd w:id="27"/>
+      <w:bookmarkEnd w:id="28"/>
     </w:p>
     <w:p>
       <w:pPr>
@@ -24977,7 +24988,7 @@
           <w:lang w:val="en-US"/>
         </w:rPr>
       </w:pPr>
-      <w:bookmarkStart w:id="28" w:name="_Toc484142269"/>
+      <w:bookmarkStart w:id="29" w:name="_Toc484142269"/>
       <w:r>
         <w:rPr>
           <w:rFonts w:asciiTheme="minorBidi" w:hAnsiTheme="minorBidi" w:cstheme="minorBidi"/>
@@ -24986,7 +24997,7 @@
         </w:rPr>
         <w:t>GIT:</w:t>
       </w:r>
-      <w:bookmarkEnd w:id="28"/>
+      <w:bookmarkEnd w:id="29"/>
     </w:p>
     <w:p>
       <w:pPr>
@@ -25093,7 +25104,7 @@
           <w:lang w:val="en-US"/>
         </w:rPr>
       </w:pPr>
-      <w:bookmarkStart w:id="29" w:name="_Toc484142270"/>
+      <w:bookmarkStart w:id="30" w:name="_Toc484142270"/>
       <w:r>
         <w:rPr>
           <w:rFonts w:asciiTheme="minorBidi" w:hAnsiTheme="minorBidi" w:cstheme="minorBidi"/>
@@ -25103,7 +25114,7 @@
         <w:lastRenderedPageBreak/>
         <w:t>Bitbucket:</w:t>
       </w:r>
-      <w:bookmarkEnd w:id="29"/>
+      <w:bookmarkEnd w:id="30"/>
     </w:p>
     <w:p>
       <w:pPr>
@@ -25474,7 +25485,25 @@
           <w:szCs w:val="24"/>
           <w:lang w:eastAsia="fr-FR"/>
         </w:rPr>
-        <w:t xml:space="preserve">Intégration avec Jira et </w:t>
+        <w:t xml:space="preserve">Intégration avec </w:t>
+      </w:r>
+      <w:proofErr w:type="spellStart"/>
+      <w:r>
+        <w:rPr>
+          <w:rFonts w:ascii="Times New Roman" w:eastAsia="Times New Roman" w:hAnsi="Times New Roman" w:cs="Times New Roman"/>
+          <w:szCs w:val="24"/>
+          <w:lang w:eastAsia="fr-FR"/>
+        </w:rPr>
+        <w:t>Jira</w:t>
+      </w:r>
+      <w:proofErr w:type="spellEnd"/>
+      <w:r>
+        <w:rPr>
+          <w:rFonts w:ascii="Times New Roman" w:eastAsia="Times New Roman" w:hAnsi="Times New Roman" w:cs="Times New Roman"/>
+          <w:szCs w:val="24"/>
+          <w:lang w:eastAsia="fr-FR"/>
+        </w:rPr>
+        <w:t xml:space="preserve"> et </w:t>
       </w:r>
       <w:proofErr w:type="spellStart"/>
       <w:r>
@@ -25527,7 +25556,7 @@
           <w:szCs w:val="32"/>
         </w:rPr>
       </w:pPr>
-      <w:bookmarkStart w:id="30" w:name="_Toc484142271"/>
+      <w:bookmarkStart w:id="31" w:name="_Toc484142271"/>
       <w:r>
         <w:rPr>
           <w:color w:val="385623" w:themeColor="accent6" w:themeShade="80"/>
@@ -25616,7 +25645,7 @@
         </w:rPr>
         <w:t>:</w:t>
       </w:r>
-      <w:bookmarkEnd w:id="30"/>
+      <w:bookmarkEnd w:id="31"/>
     </w:p>
     <w:p>
       <w:r>
@@ -25665,14 +25694,14 @@
           <w:lang w:val="en-US"/>
         </w:rPr>
       </w:pPr>
-      <w:bookmarkStart w:id="31" w:name="_Toc484142272"/>
+      <w:bookmarkStart w:id="32" w:name="_Toc484142272"/>
       <w:r>
         <w:rPr>
           <w:lang w:val="en-US"/>
         </w:rPr>
         <w:t>S – Single Responsability Principle (SRP):</w:t>
       </w:r>
-      <w:bookmarkEnd w:id="31"/>
+      <w:bookmarkEnd w:id="32"/>
     </w:p>
     <w:p>
       <w:r>
@@ -25710,7 +25739,7 @@
           <w:lang w:val="en-US"/>
         </w:rPr>
       </w:pPr>
-      <w:bookmarkStart w:id="32" w:name="_Toc484142273"/>
+      <w:bookmarkStart w:id="33" w:name="_Toc484142273"/>
       <w:r>
         <w:rPr>
           <w:lang w:val="en-US"/>
@@ -25723,7 +25752,7 @@
         </w:rPr>
         <w:t>– Open/Closed Principle (OCP):</w:t>
       </w:r>
-      <w:bookmarkEnd w:id="32"/>
+      <w:bookmarkEnd w:id="33"/>
     </w:p>
     <w:p>
       <w:r>
@@ -25743,11 +25772,11 @@
           <w:numId w:val="42"/>
         </w:numPr>
       </w:pPr>
-      <w:bookmarkStart w:id="33" w:name="_Toc484142274"/>
+      <w:bookmarkStart w:id="34" w:name="_Toc484142274"/>
       <w:r>
         <w:t>L – Liskov Substitution Principle (LSP) :</w:t>
       </w:r>
-      <w:bookmarkEnd w:id="33"/>
+      <w:bookmarkEnd w:id="34"/>
     </w:p>
     <w:p>
       <w:r>
@@ -25800,7 +25829,7 @@
           <w:lang w:val="en-US"/>
         </w:rPr>
       </w:pPr>
-      <w:bookmarkStart w:id="34" w:name="_Toc484142275"/>
+      <w:bookmarkStart w:id="35" w:name="_Toc484142275"/>
       <w:r>
         <w:rPr>
           <w:lang w:val="en-US"/>
@@ -25808,7 +25837,7 @@
         <w:lastRenderedPageBreak/>
         <w:t>I – Interface Segregation Principle (ISP):</w:t>
       </w:r>
-      <w:bookmarkEnd w:id="34"/>
+      <w:bookmarkEnd w:id="35"/>
     </w:p>
     <w:p>
       <w:r>
@@ -25826,14 +25855,14 @@
           <w:lang w:val="en-US"/>
         </w:rPr>
       </w:pPr>
-      <w:bookmarkStart w:id="35" w:name="_Toc484142276"/>
+      <w:bookmarkStart w:id="36" w:name="_Toc484142276"/>
       <w:r>
         <w:rPr>
           <w:lang w:val="en-US"/>
         </w:rPr>
         <w:t>D – Dependency Inversion Principle (DIP):</w:t>
       </w:r>
-      <w:bookmarkEnd w:id="35"/>
+      <w:bookmarkEnd w:id="36"/>
     </w:p>
     <w:p>
       <w:r>
@@ -25894,7 +25923,7 @@
           <w:szCs w:val="32"/>
         </w:rPr>
       </w:pPr>
-      <w:bookmarkStart w:id="36" w:name="_Toc484142277"/>
+      <w:bookmarkStart w:id="37" w:name="_Toc484142277"/>
       <w:r>
         <w:rPr>
           <w:rFonts w:ascii="Times New Roman" w:eastAsia="Times New Roman" w:hAnsi="Times New Roman" w:cs="Times New Roman"/>
@@ -26001,7 +26030,7 @@
         </w:rPr>
         <w:t xml:space="preserve"> 3-tiers :</w:t>
       </w:r>
-      <w:bookmarkEnd w:id="36"/>
+      <w:bookmarkEnd w:id="37"/>
     </w:p>
     <w:p>
       <w:pPr>
@@ -26066,7 +26095,7 @@
                                 <w:lang w:val="en-US"/>
                               </w:rPr>
                             </w:pPr>
-                            <w:bookmarkStart w:id="37" w:name="_Toc484142380"/>
+                            <w:bookmarkStart w:id="38" w:name="_Toc484142380"/>
                             <w:r>
                               <w:t xml:space="preserve">Figure </w:t>
                             </w:r>
@@ -26081,7 +26110,7 @@
                             <w:r>
                               <w:t xml:space="preserve"> : Architecture</w:t>
                             </w:r>
-                            <w:bookmarkEnd w:id="37"/>
+                            <w:bookmarkEnd w:id="38"/>
                           </w:p>
                         </w:txbxContent>
                       </wps:txbx>
@@ -26116,7 +26145,7 @@
                           <w:lang w:val="en-US"/>
                         </w:rPr>
                       </w:pPr>
-                      <w:bookmarkStart w:id="38" w:name="_Toc484142380"/>
+                      <w:bookmarkStart w:id="39" w:name="_Toc484142380"/>
                       <w:r>
                         <w:t xml:space="preserve">Figure </w:t>
                       </w:r>
@@ -26131,7 +26160,7 @@
                       <w:r>
                         <w:t xml:space="preserve"> : Architecture</w:t>
                       </w:r>
-                      <w:bookmarkEnd w:id="38"/>
+                      <w:bookmarkEnd w:id="39"/>
                     </w:p>
                   </w:txbxContent>
                 </v:textbox>
@@ -26660,7 +26689,7 @@
           <w:szCs w:val="48"/>
         </w:rPr>
       </w:pPr>
-      <w:bookmarkStart w:id="39" w:name="_Toc484142278"/>
+      <w:bookmarkStart w:id="40" w:name="_Toc484142278"/>
       <w:r>
         <w:rPr>
           <w:rFonts w:ascii="Agency FB" w:hAnsi="Agency FB"/>
@@ -26671,7 +26700,7 @@
         <w:lastRenderedPageBreak/>
         <w:t>Développement</w:t>
       </w:r>
-      <w:bookmarkEnd w:id="39"/>
+      <w:bookmarkEnd w:id="40"/>
     </w:p>
     <w:p/>
     <w:p>
@@ -26687,7 +26716,7 @@
           <w:szCs w:val="32"/>
         </w:rPr>
       </w:pPr>
-      <w:bookmarkStart w:id="40" w:name="_Toc484142279"/>
+      <w:bookmarkStart w:id="41" w:name="_Toc484142279"/>
       <w:r>
         <w:rPr>
           <w:noProof/>
@@ -26738,7 +26767,7 @@
                                 <w:lang w:val="en-US"/>
                               </w:rPr>
                             </w:pPr>
-                            <w:bookmarkStart w:id="41" w:name="_Toc484142381"/>
+                            <w:bookmarkStart w:id="42" w:name="_Toc484142381"/>
                             <w:r>
                               <w:t xml:space="preserve">Figure </w:t>
                             </w:r>
@@ -26753,7 +26782,7 @@
                             <w:r>
                               <w:t xml:space="preserve"> : Architecture DAL</w:t>
                             </w:r>
-                            <w:bookmarkEnd w:id="41"/>
+                            <w:bookmarkEnd w:id="42"/>
                           </w:p>
                         </w:txbxContent>
                       </wps:txbx>
@@ -26785,7 +26814,7 @@
                           <w:lang w:val="en-US"/>
                         </w:rPr>
                       </w:pPr>
-                      <w:bookmarkStart w:id="42" w:name="_Toc484142381"/>
+                      <w:bookmarkStart w:id="43" w:name="_Toc484142381"/>
                       <w:r>
                         <w:t xml:space="preserve">Figure </w:t>
                       </w:r>
@@ -26800,7 +26829,7 @@
                       <w:r>
                         <w:t xml:space="preserve"> : Architecture DAL</w:t>
                       </w:r>
-                      <w:bookmarkEnd w:id="42"/>
+                      <w:bookmarkEnd w:id="43"/>
                     </w:p>
                   </w:txbxContent>
                 </v:textbox>
@@ -26911,7 +26940,7 @@
         </w:rPr>
         <w:t xml:space="preserve"> D.A.L</w:t>
       </w:r>
-      <w:bookmarkEnd w:id="40"/>
+      <w:bookmarkEnd w:id="41"/>
     </w:p>
     <w:p>
       <w:pPr>
@@ -26963,7 +26992,7 @@
           <w:szCs w:val="28"/>
         </w:rPr>
       </w:pPr>
-      <w:bookmarkStart w:id="43" w:name="_Toc484142280"/>
+      <w:bookmarkStart w:id="44" w:name="_Toc484142280"/>
       <w:r>
         <w:rPr>
           <w:color w:val="385623" w:themeColor="accent6" w:themeShade="80"/>
@@ -26971,7 +27000,7 @@
         </w:rPr>
         <w:t>Entity Framework</w:t>
       </w:r>
-      <w:bookmarkEnd w:id="43"/>
+      <w:bookmarkEnd w:id="44"/>
     </w:p>
     <w:p>
       <w:pPr>
@@ -27826,7 +27855,7 @@
           <w:szCs w:val="28"/>
         </w:rPr>
       </w:pPr>
-      <w:bookmarkStart w:id="44" w:name="_Toc484142281"/>
+      <w:bookmarkStart w:id="45" w:name="_Toc484142281"/>
       <w:r>
         <w:rPr>
           <w:color w:val="385623" w:themeColor="accent6" w:themeShade="80"/>
@@ -27868,7 +27897,7 @@
         </w:rPr>
         <w:t> :</w:t>
       </w:r>
-      <w:bookmarkEnd w:id="44"/>
+      <w:bookmarkEnd w:id="45"/>
     </w:p>
     <w:p>
       <w:pPr>
@@ -27962,6 +27991,7 @@
       <w:r>
         <w:rPr>
           <w:noProof/>
+          <w:lang w:eastAsia="fr-FR"/>
         </w:rPr>
         <w:lastRenderedPageBreak/>
         <mc:AlternateContent>
@@ -28009,7 +28039,7 @@
                                 <w:sz w:val="28"/>
                               </w:rPr>
                             </w:pPr>
-                            <w:bookmarkStart w:id="45" w:name="_Toc484142382"/>
+                            <w:bookmarkStart w:id="46" w:name="_Toc484142382"/>
                             <w:r>
                               <w:t xml:space="preserve">Figure </w:t>
                             </w:r>
@@ -28024,7 +28054,7 @@
                             <w:r>
                               <w:t xml:space="preserve"> Repository Pattern</w:t>
                             </w:r>
-                            <w:bookmarkEnd w:id="45"/>
+                            <w:bookmarkEnd w:id="46"/>
                           </w:p>
                         </w:txbxContent>
                       </wps:txbx>
@@ -28056,7 +28086,7 @@
                           <w:sz w:val="28"/>
                         </w:rPr>
                       </w:pPr>
-                      <w:bookmarkStart w:id="46" w:name="_Toc484142382"/>
+                      <w:bookmarkStart w:id="47" w:name="_Toc484142382"/>
                       <w:r>
                         <w:t xml:space="preserve">Figure </w:t>
                       </w:r>
@@ -28071,7 +28101,7 @@
                       <w:r>
                         <w:t xml:space="preserve"> Repository Pattern</w:t>
                       </w:r>
-                      <w:bookmarkEnd w:id="46"/>
+                      <w:bookmarkEnd w:id="47"/>
                     </w:p>
                   </w:txbxContent>
                 </v:textbox>
@@ -28084,6 +28114,7 @@
       <w:r>
         <w:rPr>
           <w:noProof/>
+          <w:lang w:eastAsia="fr-FR"/>
         </w:rPr>
         <w:drawing>
           <wp:anchor distT="0" distB="0" distL="114300" distR="114300" simplePos="0" relativeHeight="251706368" behindDoc="0" locked="0" layoutInCell="1" allowOverlap="1">
@@ -28161,7 +28192,7 @@
           <w:szCs w:val="28"/>
         </w:rPr>
       </w:pPr>
-      <w:bookmarkStart w:id="47" w:name="_Toc484142282"/>
+      <w:bookmarkStart w:id="48" w:name="_Toc484142282"/>
       <w:r>
         <w:rPr>
           <w:color w:val="385623" w:themeColor="accent6" w:themeShade="80"/>
@@ -28169,7 +28200,7 @@
         </w:rPr>
         <w:t>Log4Net</w:t>
       </w:r>
-      <w:bookmarkEnd w:id="47"/>
+      <w:bookmarkEnd w:id="48"/>
     </w:p>
     <w:p>
       <w:pPr>
@@ -28436,7 +28467,15 @@
         <w:t>choisi d’utiliser</w:t>
       </w:r>
       <w:r>
-        <w:t xml:space="preserve"> la configuration par xml </w:t>
+        <w:t xml:space="preserve"> la configuration par </w:t>
+      </w:r>
+      <w:proofErr w:type="spellStart"/>
+      <w:r>
+        <w:t>xml</w:t>
+      </w:r>
+      <w:proofErr w:type="spellEnd"/>
+      <w:r>
+        <w:t xml:space="preserve"> </w:t>
       </w:r>
       <w:r>
         <w:t xml:space="preserve">puis </w:t>
@@ -28503,7 +28542,7 @@
           <w:szCs w:val="32"/>
         </w:rPr>
       </w:pPr>
-      <w:bookmarkStart w:id="48" w:name="_Toc484142283"/>
+      <w:bookmarkStart w:id="49" w:name="_Toc484142283"/>
       <w:r>
         <w:rPr>
           <w:noProof/>
@@ -28554,7 +28593,7 @@
                                 <w:noProof/>
                               </w:rPr>
                             </w:pPr>
-                            <w:bookmarkStart w:id="49" w:name="_Toc484142383"/>
+                            <w:bookmarkStart w:id="50" w:name="_Toc484142383"/>
                             <w:r>
                               <w:t xml:space="preserve">Figure </w:t>
                             </w:r>
@@ -28569,7 +28608,7 @@
                             <w:r>
                               <w:t xml:space="preserve"> : Architecture BLL</w:t>
                             </w:r>
-                            <w:bookmarkEnd w:id="49"/>
+                            <w:bookmarkEnd w:id="50"/>
                           </w:p>
                         </w:txbxContent>
                       </wps:txbx>
@@ -28600,7 +28639,7 @@
                           <w:noProof/>
                         </w:rPr>
                       </w:pPr>
-                      <w:bookmarkStart w:id="50" w:name="_Toc484142383"/>
+                      <w:bookmarkStart w:id="51" w:name="_Toc484142383"/>
                       <w:r>
                         <w:t xml:space="preserve">Figure </w:t>
                       </w:r>
@@ -28615,7 +28654,7 @@
                       <w:r>
                         <w:t xml:space="preserve"> : Architecture BLL</w:t>
                       </w:r>
-                      <w:bookmarkEnd w:id="50"/>
+                      <w:bookmarkEnd w:id="51"/>
                     </w:p>
                   </w:txbxContent>
                 </v:textbox>
@@ -28726,7 +28765,7 @@
         </w:rPr>
         <w:t xml:space="preserve"> B.L.L</w:t>
       </w:r>
-      <w:bookmarkEnd w:id="48"/>
+      <w:bookmarkEnd w:id="49"/>
     </w:p>
     <w:p>
       <w:pPr>
@@ -28740,7 +28779,7 @@
           <w:szCs w:val="28"/>
         </w:rPr>
       </w:pPr>
-      <w:bookmarkStart w:id="51" w:name="_Toc484142284"/>
+      <w:bookmarkStart w:id="52" w:name="_Toc484142284"/>
       <w:r>
         <w:rPr>
           <w:color w:val="385623" w:themeColor="accent6" w:themeShade="80"/>
@@ -28755,7 +28794,7 @@
         </w:rPr>
         <w:t> :</w:t>
       </w:r>
-      <w:bookmarkEnd w:id="51"/>
+      <w:bookmarkEnd w:id="52"/>
     </w:p>
     <w:p>
       <w:pPr>
@@ -28824,7 +28863,7 @@
           <w:szCs w:val="28"/>
         </w:rPr>
       </w:pPr>
-      <w:bookmarkStart w:id="52" w:name="_Toc484142285"/>
+      <w:bookmarkStart w:id="53" w:name="_Toc484142285"/>
       <w:r>
         <w:rPr>
           <w:color w:val="385623" w:themeColor="accent6" w:themeShade="80"/>
@@ -28839,7 +28878,7 @@
         </w:rPr>
         <w:t> :</w:t>
       </w:r>
-      <w:bookmarkEnd w:id="52"/>
+      <w:bookmarkEnd w:id="53"/>
     </w:p>
     <w:p>
       <w:pPr>
@@ -28887,7 +28926,7 @@
           <w:szCs w:val="32"/>
         </w:rPr>
       </w:pPr>
-      <w:bookmarkStart w:id="53" w:name="_Toc484142286"/>
+      <w:bookmarkStart w:id="54" w:name="_Toc484142286"/>
       <w:r>
         <w:rPr>
           <w:noProof/>
@@ -28938,7 +28977,7 @@
                                 <w:noProof/>
                               </w:rPr>
                             </w:pPr>
-                            <w:bookmarkStart w:id="54" w:name="_Toc484142384"/>
+                            <w:bookmarkStart w:id="55" w:name="_Toc484142384"/>
                             <w:r>
                               <w:t xml:space="preserve">Figure </w:t>
                             </w:r>
@@ -28953,7 +28992,7 @@
                             <w:r>
                               <w:t xml:space="preserve"> : Architecture WEB</w:t>
                             </w:r>
-                            <w:bookmarkEnd w:id="54"/>
+                            <w:bookmarkEnd w:id="55"/>
                           </w:p>
                         </w:txbxContent>
                       </wps:txbx>
@@ -28984,7 +29023,7 @@
                           <w:noProof/>
                         </w:rPr>
                       </w:pPr>
-                      <w:bookmarkStart w:id="55" w:name="_Toc484142384"/>
+                      <w:bookmarkStart w:id="56" w:name="_Toc484142384"/>
                       <w:r>
                         <w:t xml:space="preserve">Figure </w:t>
                       </w:r>
@@ -28999,7 +29038,7 @@
                       <w:r>
                         <w:t xml:space="preserve"> : Architecture WEB</w:t>
                       </w:r>
-                      <w:bookmarkEnd w:id="55"/>
+                      <w:bookmarkEnd w:id="56"/>
                     </w:p>
                   </w:txbxContent>
                 </v:textbox>
@@ -29113,7 +29152,7 @@
         </w:rPr>
         <w:t xml:space="preserve"> Web</w:t>
       </w:r>
-      <w:bookmarkEnd w:id="53"/>
+      <w:bookmarkEnd w:id="54"/>
     </w:p>
     <w:p>
       <w:pPr>
@@ -29305,7 +29344,7 @@
           <w:szCs w:val="28"/>
         </w:rPr>
       </w:pPr>
-      <w:bookmarkStart w:id="56" w:name="_Toc484142287"/>
+      <w:bookmarkStart w:id="57" w:name="_Toc484142287"/>
       <w:r>
         <w:rPr>
           <w:color w:val="385623" w:themeColor="accent6" w:themeShade="80"/>
@@ -29350,7 +29389,7 @@
         </w:rPr>
         <w:t xml:space="preserve"> ? :</w:t>
       </w:r>
-      <w:bookmarkEnd w:id="56"/>
+      <w:bookmarkEnd w:id="57"/>
     </w:p>
     <w:p>
       <w:pPr>
@@ -29464,7 +29503,7 @@
           <w:szCs w:val="28"/>
         </w:rPr>
       </w:pPr>
-      <w:bookmarkStart w:id="57" w:name="_Toc484142288"/>
+      <w:bookmarkStart w:id="58" w:name="_Toc484142288"/>
       <w:r>
         <w:rPr>
           <w:color w:val="385623" w:themeColor="accent6" w:themeShade="80"/>
@@ -29479,7 +29518,7 @@
         </w:rPr>
         <w:t> :</w:t>
       </w:r>
-      <w:bookmarkEnd w:id="57"/>
+      <w:bookmarkEnd w:id="58"/>
     </w:p>
     <w:p>
       <w:pPr>
@@ -29557,7 +29596,7 @@
           <w:szCs w:val="28"/>
         </w:rPr>
       </w:pPr>
-      <w:bookmarkStart w:id="58" w:name="_Toc484142289"/>
+      <w:bookmarkStart w:id="59" w:name="_Toc484142289"/>
       <w:r>
         <w:rPr>
           <w:color w:val="385623" w:themeColor="accent6" w:themeShade="80"/>
@@ -29586,7 +29625,7 @@
         </w:rPr>
         <w:t> :</w:t>
       </w:r>
-      <w:bookmarkEnd w:id="58"/>
+      <w:bookmarkEnd w:id="59"/>
     </w:p>
     <w:p>
       <w:pPr>
@@ -30413,7 +30452,7 @@
           <w:szCs w:val="28"/>
         </w:rPr>
       </w:pPr>
-      <w:bookmarkStart w:id="59" w:name="_Toc484142290"/>
+      <w:bookmarkStart w:id="60" w:name="_Toc484142290"/>
       <w:r>
         <w:rPr>
           <w:color w:val="385623" w:themeColor="accent6" w:themeShade="80"/>
@@ -30428,7 +30467,7 @@
         </w:rPr>
         <w:t> :</w:t>
       </w:r>
-      <w:bookmarkEnd w:id="59"/>
+      <w:bookmarkEnd w:id="60"/>
     </w:p>
     <w:p>
       <w:pPr>
@@ -31203,7 +31242,7 @@
           <w:szCs w:val="28"/>
         </w:rPr>
       </w:pPr>
-      <w:bookmarkStart w:id="60" w:name="_Toc484142291"/>
+      <w:bookmarkStart w:id="61" w:name="_Toc484142291"/>
       <w:r>
         <w:rPr>
           <w:color w:val="385623" w:themeColor="accent6" w:themeShade="80"/>
@@ -31211,7 +31250,7 @@
         </w:rPr>
         <w:t>Vues :</w:t>
       </w:r>
-      <w:bookmarkEnd w:id="60"/>
+      <w:bookmarkEnd w:id="61"/>
     </w:p>
     <w:p>
       <w:pPr>
@@ -31411,6 +31450,7 @@
         <w:rPr>
           <w:noProof/>
           <w:color w:val="FF0000"/>
+          <w:lang w:eastAsia="fr-FR"/>
         </w:rPr>
         <mc:AlternateContent>
           <mc:Choice Requires="wps">
@@ -31465,10 +31505,7 @@
                               </w:rPr>
                             </w:pPr>
                             <w:r>
-                              <w:t>Page d’inscription</w:t>
-                            </w:r>
-                            <w:r>
-                              <w:t xml:space="preserve"> de l’étudiant</w:t>
+                              <w:t>Page d’inscription de l’étudiant</w:t>
                             </w:r>
                           </w:p>
                         </w:txbxContent>
@@ -31500,10 +31537,7 @@
                         </w:rPr>
                       </w:pPr>
                       <w:r>
-                        <w:t>Page d’inscription</w:t>
-                      </w:r>
-                      <w:r>
-                        <w:t xml:space="preserve"> de l’étudiant</w:t>
+                        <w:t>Page d’inscription de l’étudiant</w:t>
                       </w:r>
                     </w:p>
                   </w:txbxContent>
@@ -31518,6 +31552,7 @@
         <w:rPr>
           <w:noProof/>
           <w:color w:val="FF0000"/>
+          <w:lang w:eastAsia="fr-FR"/>
         </w:rPr>
         <mc:AlternateContent>
           <mc:Choice Requires="wps">
@@ -31619,6 +31654,7 @@
         <w:rPr>
           <w:noProof/>
           <w:color w:val="FF0000"/>
+          <w:lang w:eastAsia="fr-FR"/>
         </w:rPr>
         <mc:AlternateContent>
           <mc:Choice Requires="wps">
@@ -31720,6 +31756,7 @@
         <w:rPr>
           <w:noProof/>
           <w:color w:val="FF0000"/>
+          <w:lang w:eastAsia="fr-FR"/>
         </w:rPr>
         <w:drawing>
           <wp:anchor distT="0" distB="0" distL="114300" distR="114300" simplePos="0" relativeHeight="251712512" behindDoc="0" locked="0" layoutInCell="1" allowOverlap="1">
@@ -31778,6 +31815,7 @@
         <w:rPr>
           <w:noProof/>
           <w:color w:val="FF0000"/>
+          <w:lang w:eastAsia="fr-FR"/>
         </w:rPr>
         <w:drawing>
           <wp:anchor distT="0" distB="0" distL="114300" distR="114300" simplePos="0" relativeHeight="251711488" behindDoc="0" locked="0" layoutInCell="1" allowOverlap="1">
@@ -31836,6 +31874,7 @@
         <w:rPr>
           <w:noProof/>
           <w:color w:val="FF0000"/>
+          <w:lang w:eastAsia="fr-FR"/>
         </w:rPr>
         <w:drawing>
           <wp:anchor distT="0" distB="0" distL="114300" distR="114300" simplePos="0" relativeHeight="251710464" behindDoc="0" locked="0" layoutInCell="1" allowOverlap="1">
@@ -31907,6 +31946,7 @@
         <w:rPr>
           <w:noProof/>
           <w:color w:val="FF0000"/>
+          <w:lang w:eastAsia="fr-FR"/>
         </w:rPr>
         <w:lastRenderedPageBreak/>
         <mc:AlternateContent>
@@ -32009,6 +32049,7 @@
         <w:rPr>
           <w:noProof/>
           <w:color w:val="FF0000"/>
+          <w:lang w:eastAsia="fr-FR"/>
         </w:rPr>
         <mc:AlternateContent>
           <mc:Choice Requires="wps">
@@ -32100,6 +32141,7 @@
         <w:rPr>
           <w:noProof/>
           <w:color w:val="FF0000"/>
+          <w:lang w:eastAsia="fr-FR"/>
         </w:rPr>
         <mc:AlternateContent>
           <mc:Choice Requires="wps">
@@ -32201,6 +32243,7 @@
         <w:rPr>
           <w:noProof/>
           <w:color w:val="FF0000"/>
+          <w:lang w:eastAsia="fr-FR"/>
         </w:rPr>
         <w:drawing>
           <wp:anchor distT="0" distB="0" distL="114300" distR="114300" simplePos="0" relativeHeight="251715584" behindDoc="0" locked="0" layoutInCell="1" allowOverlap="1">
@@ -32256,6 +32299,7 @@
         <w:rPr>
           <w:noProof/>
           <w:color w:val="FF0000"/>
+          <w:lang w:eastAsia="fr-FR"/>
         </w:rPr>
         <w:drawing>
           <wp:anchor distT="0" distB="0" distL="114300" distR="114300" simplePos="0" relativeHeight="251714560" behindDoc="0" locked="0" layoutInCell="1" allowOverlap="1">
@@ -32317,6 +32361,7 @@
         <w:rPr>
           <w:noProof/>
           <w:color w:val="FF0000"/>
+          <w:lang w:eastAsia="fr-FR"/>
         </w:rPr>
         <w:drawing>
           <wp:anchor distT="0" distB="0" distL="114300" distR="114300" simplePos="0" relativeHeight="251713536" behindDoc="0" locked="0" layoutInCell="1" allowOverlap="1">
@@ -32388,6 +32433,7 @@
         <w:rPr>
           <w:noProof/>
           <w:color w:val="FF0000"/>
+          <w:lang w:eastAsia="fr-FR"/>
         </w:rPr>
         <w:lastRenderedPageBreak/>
         <mc:AlternateContent>
@@ -32490,6 +32536,7 @@
         <w:rPr>
           <w:noProof/>
           <w:color w:val="FF0000"/>
+          <w:lang w:eastAsia="fr-FR"/>
         </w:rPr>
         <mc:AlternateContent>
           <mc:Choice Requires="wps">
@@ -32591,6 +32638,7 @@
         <w:rPr>
           <w:noProof/>
           <w:color w:val="FF0000"/>
+          <w:lang w:eastAsia="fr-FR"/>
         </w:rPr>
         <mc:AlternateContent>
           <mc:Choice Requires="wps">
@@ -32692,6 +32740,7 @@
         <w:rPr>
           <w:noProof/>
           <w:color w:val="FF0000"/>
+          <w:lang w:eastAsia="fr-FR"/>
         </w:rPr>
         <w:drawing>
           <wp:anchor distT="0" distB="0" distL="114300" distR="114300" simplePos="0" relativeHeight="251717632" behindDoc="0" locked="0" layoutInCell="1" allowOverlap="1">
@@ -32750,6 +32799,7 @@
         <w:rPr>
           <w:noProof/>
           <w:color w:val="FF0000"/>
+          <w:lang w:eastAsia="fr-FR"/>
         </w:rPr>
         <w:drawing>
           <wp:anchor distT="0" distB="0" distL="114300" distR="114300" simplePos="0" relativeHeight="251718656" behindDoc="0" locked="0" layoutInCell="1" allowOverlap="1">
@@ -32805,6 +32855,7 @@
         <w:rPr>
           <w:noProof/>
           <w:color w:val="FF0000"/>
+          <w:lang w:eastAsia="fr-FR"/>
         </w:rPr>
         <w:drawing>
           <wp:anchor distT="0" distB="0" distL="114300" distR="114300" simplePos="0" relativeHeight="251716608" behindDoc="0" locked="0" layoutInCell="1" allowOverlap="1">
@@ -32890,6 +32941,7 @@
         <w:rPr>
           <w:noProof/>
           <w:color w:val="FF0000"/>
+          <w:lang w:eastAsia="fr-FR"/>
         </w:rPr>
         <w:lastRenderedPageBreak/>
         <mc:AlternateContent>
@@ -32992,6 +33044,7 @@
         <w:rPr>
           <w:noProof/>
           <w:color w:val="FF0000"/>
+          <w:lang w:eastAsia="fr-FR"/>
         </w:rPr>
         <mc:AlternateContent>
           <mc:Choice Requires="wps">
@@ -33093,6 +33146,7 @@
         <w:rPr>
           <w:noProof/>
           <w:color w:val="FF0000"/>
+          <w:lang w:eastAsia="fr-FR"/>
         </w:rPr>
         <w:drawing>
           <wp:anchor distT="0" distB="0" distL="114300" distR="114300" simplePos="0" relativeHeight="251720704" behindDoc="0" locked="0" layoutInCell="1" allowOverlap="1">
@@ -33151,6 +33205,7 @@
         <w:rPr>
           <w:noProof/>
           <w:color w:val="FF0000"/>
+          <w:lang w:eastAsia="fr-FR"/>
         </w:rPr>
         <w:drawing>
           <wp:anchor distT="0" distB="0" distL="114300" distR="114300" simplePos="0" relativeHeight="251719680" behindDoc="0" locked="0" layoutInCell="1" allowOverlap="1">
@@ -33216,6 +33271,7 @@
         <w:rPr>
           <w:noProof/>
           <w:color w:val="FF0000"/>
+          <w:lang w:eastAsia="fr-FR"/>
         </w:rPr>
         <mc:AlternateContent>
           <mc:Choice Requires="wps">
@@ -33317,6 +33373,7 @@
         <w:rPr>
           <w:noProof/>
           <w:color w:val="FF0000"/>
+          <w:lang w:eastAsia="fr-FR"/>
         </w:rPr>
         <w:drawing>
           <wp:anchor distT="0" distB="0" distL="114300" distR="114300" simplePos="0" relativeHeight="251721728" behindDoc="0" locked="0" layoutInCell="1" allowOverlap="1">
@@ -33388,6 +33445,7 @@
         <w:rPr>
           <w:noProof/>
           <w:color w:val="FF0000"/>
+          <w:lang w:eastAsia="fr-FR"/>
         </w:rPr>
         <w:lastRenderedPageBreak/>
         <mc:AlternateContent>
@@ -33490,6 +33548,7 @@
         <w:rPr>
           <w:noProof/>
           <w:color w:val="FF0000"/>
+          <w:lang w:eastAsia="fr-FR"/>
         </w:rPr>
         <mc:AlternateContent>
           <mc:Choice Requires="wps">
@@ -33581,6 +33640,7 @@
         <w:rPr>
           <w:noProof/>
           <w:color w:val="FF0000"/>
+          <w:lang w:eastAsia="fr-FR"/>
         </w:rPr>
         <mc:AlternateContent>
           <mc:Choice Requires="wps">
@@ -33672,6 +33732,7 @@
         <w:rPr>
           <w:noProof/>
           <w:color w:val="FF0000"/>
+          <w:lang w:eastAsia="fr-FR"/>
         </w:rPr>
         <w:drawing>
           <wp:anchor distT="0" distB="0" distL="114300" distR="114300" simplePos="0" relativeHeight="251724800" behindDoc="0" locked="0" layoutInCell="1" allowOverlap="1">
@@ -33730,6 +33791,7 @@
         <w:rPr>
           <w:noProof/>
           <w:color w:val="FF0000"/>
+          <w:lang w:eastAsia="fr-FR"/>
         </w:rPr>
         <w:drawing>
           <wp:anchor distT="0" distB="0" distL="114300" distR="114300" simplePos="0" relativeHeight="251723776" behindDoc="0" locked="0" layoutInCell="1" allowOverlap="1">
@@ -33788,6 +33850,7 @@
         <w:rPr>
           <w:noProof/>
           <w:color w:val="FF0000"/>
+          <w:lang w:eastAsia="fr-FR"/>
         </w:rPr>
         <w:drawing>
           <wp:anchor distT="0" distB="0" distL="114300" distR="114300" simplePos="0" relativeHeight="251722752" behindDoc="0" locked="0" layoutInCell="1" allowOverlap="1">
@@ -33853,6 +33916,7 @@
         <w:rPr>
           <w:noProof/>
           <w:color w:val="FF0000"/>
+          <w:lang w:eastAsia="fr-FR"/>
         </w:rPr>
         <w:lastRenderedPageBreak/>
         <mc:AlternateContent>
@@ -33945,6 +34009,7 @@
         <w:rPr>
           <w:noProof/>
           <w:color w:val="FF0000"/>
+          <w:lang w:eastAsia="fr-FR"/>
         </w:rPr>
         <mc:AlternateContent>
           <mc:Choice Requires="wps">
@@ -34036,6 +34101,7 @@
         <w:rPr>
           <w:noProof/>
           <w:color w:val="FF0000"/>
+          <w:lang w:eastAsia="fr-FR"/>
         </w:rPr>
         <mc:AlternateContent>
           <mc:Choice Requires="wps">
@@ -34127,6 +34193,7 @@
         <w:rPr>
           <w:noProof/>
           <w:color w:val="FF0000"/>
+          <w:lang w:eastAsia="fr-FR"/>
         </w:rPr>
         <w:drawing>
           <wp:anchor distT="0" distB="0" distL="114300" distR="114300" simplePos="0" relativeHeight="251727872" behindDoc="0" locked="0" layoutInCell="1" allowOverlap="1">
@@ -34185,6 +34252,7 @@
         <w:rPr>
           <w:noProof/>
           <w:color w:val="FF0000"/>
+          <w:lang w:eastAsia="fr-FR"/>
         </w:rPr>
         <w:drawing>
           <wp:anchor distT="0" distB="0" distL="114300" distR="114300" simplePos="0" relativeHeight="251726848" behindDoc="0" locked="0" layoutInCell="1" allowOverlap="1">
@@ -34243,6 +34311,7 @@
         <w:rPr>
           <w:noProof/>
           <w:color w:val="FF0000"/>
+          <w:lang w:eastAsia="fr-FR"/>
         </w:rPr>
         <w:drawing>
           <wp:anchor distT="0" distB="0" distL="114300" distR="114300" simplePos="0" relativeHeight="251725824" behindDoc="0" locked="0" layoutInCell="1" allowOverlap="1">
@@ -34314,6 +34383,7 @@
         <w:rPr>
           <w:noProof/>
           <w:color w:val="FF0000"/>
+          <w:lang w:eastAsia="fr-FR"/>
         </w:rPr>
         <w:lastRenderedPageBreak/>
         <mc:AlternateContent>
@@ -34406,6 +34476,7 @@
         <w:rPr>
           <w:noProof/>
           <w:color w:val="FF0000"/>
+          <w:lang w:eastAsia="fr-FR"/>
         </w:rPr>
         <mc:AlternateContent>
           <mc:Choice Requires="wps">
@@ -34497,6 +34568,7 @@
         <w:rPr>
           <w:noProof/>
           <w:color w:val="FF0000"/>
+          <w:lang w:eastAsia="fr-FR"/>
         </w:rPr>
         <mc:AlternateContent>
           <mc:Choice Requires="wps">
@@ -34588,6 +34660,7 @@
         <w:rPr>
           <w:noProof/>
           <w:color w:val="FF0000"/>
+          <w:lang w:eastAsia="fr-FR"/>
         </w:rPr>
         <w:drawing>
           <wp:anchor distT="0" distB="0" distL="114300" distR="114300" simplePos="0" relativeHeight="251730944" behindDoc="0" locked="0" layoutInCell="1" allowOverlap="1">
@@ -34646,6 +34719,7 @@
         <w:rPr>
           <w:noProof/>
           <w:color w:val="FF0000"/>
+          <w:lang w:eastAsia="fr-FR"/>
         </w:rPr>
         <w:drawing>
           <wp:anchor distT="0" distB="0" distL="114300" distR="114300" simplePos="0" relativeHeight="251729920" behindDoc="0" locked="0" layoutInCell="1" allowOverlap="1">
@@ -34704,6 +34778,7 @@
         <w:rPr>
           <w:noProof/>
           <w:color w:val="FF0000"/>
+          <w:lang w:eastAsia="fr-FR"/>
         </w:rPr>
         <w:drawing>
           <wp:anchor distT="0" distB="0" distL="114300" distR="114300" simplePos="0" relativeHeight="251728896" behindDoc="0" locked="0" layoutInCell="1" allowOverlap="1">
@@ -34773,9 +34848,9 @@
           <w:szCs w:val="48"/>
         </w:rPr>
       </w:pPr>
-      <w:bookmarkStart w:id="61" w:name="_Sécurité"/>
-      <w:bookmarkStart w:id="62" w:name="_Toc484142292"/>
-      <w:bookmarkEnd w:id="61"/>
+      <w:bookmarkStart w:id="62" w:name="_Sécurité"/>
+      <w:bookmarkStart w:id="63" w:name="_Toc484142292"/>
+      <w:bookmarkEnd w:id="62"/>
       <w:r>
         <w:rPr>
           <w:rFonts w:ascii="Agency FB" w:hAnsi="Agency FB"/>
@@ -34786,7 +34861,7 @@
         <w:lastRenderedPageBreak/>
         <w:t>Sécurité</w:t>
       </w:r>
-      <w:bookmarkEnd w:id="62"/>
+      <w:bookmarkEnd w:id="63"/>
     </w:p>
     <w:p>
       <w:pPr>
@@ -34801,7 +34876,7 @@
           <w:szCs w:val="28"/>
         </w:rPr>
       </w:pPr>
-      <w:bookmarkStart w:id="63" w:name="_Toc484142293"/>
+      <w:bookmarkStart w:id="64" w:name="_Toc484142293"/>
       <w:r>
         <w:rPr>
           <w:color w:val="385623" w:themeColor="accent6" w:themeShade="80"/>
@@ -34855,7 +34930,7 @@
         </w:rPr>
         <w:t xml:space="preserve"> ?</w:t>
       </w:r>
-      <w:bookmarkEnd w:id="63"/>
+      <w:bookmarkEnd w:id="64"/>
     </w:p>
     <w:p>
       <w:pPr>
@@ -34992,10 +35067,11 @@
           <w:szCs w:val="28"/>
         </w:rPr>
       </w:pPr>
-      <w:bookmarkStart w:id="64" w:name="_Toc484142294"/>
+      <w:bookmarkStart w:id="65" w:name="_Toc484142294"/>
       <w:r>
         <w:rPr>
           <w:noProof/>
+          <w:lang w:eastAsia="fr-FR"/>
         </w:rPr>
         <w:drawing>
           <wp:anchor distT="0" distB="0" distL="114300" distR="114300" simplePos="0" relativeHeight="251709440" behindDoc="0" locked="0" layoutInCell="1" allowOverlap="1">
@@ -35068,7 +35144,7 @@
         </w:rPr>
         <w:t>C’est quoi OWASP ?</w:t>
       </w:r>
-      <w:bookmarkEnd w:id="64"/>
+      <w:bookmarkEnd w:id="65"/>
     </w:p>
     <w:p>
       <w:r>
@@ -35256,7 +35332,7 @@
           <w:szCs w:val="28"/>
         </w:rPr>
       </w:pPr>
-      <w:bookmarkStart w:id="65" w:name="_Toc484142295"/>
+      <w:bookmarkStart w:id="66" w:name="_Toc484142295"/>
       <w:r>
         <w:rPr>
           <w:color w:val="385623" w:themeColor="accent6" w:themeShade="80"/>
@@ -35265,7 +35341,7 @@
         </w:rPr>
         <w:t>OWASP TOP-10 :</w:t>
       </w:r>
-      <w:bookmarkEnd w:id="65"/>
+      <w:bookmarkEnd w:id="66"/>
     </w:p>
     <w:p>
       <w:pPr>
@@ -35280,7 +35356,7 @@
           <w:color w:val="1F3864" w:themeColor="accent1" w:themeShade="80"/>
         </w:rPr>
       </w:pPr>
-      <w:bookmarkStart w:id="66" w:name="_Toc484142296"/>
+      <w:bookmarkStart w:id="67" w:name="_Toc484142296"/>
       <w:r>
         <w:rPr>
           <w:rStyle w:val="important"/>
@@ -35297,7 +35373,7 @@
         </w:rPr>
         <w:t>er les entrées des utilisateurs</w:t>
       </w:r>
-      <w:bookmarkEnd w:id="66"/>
+      <w:bookmarkEnd w:id="67"/>
     </w:p>
     <w:p>
       <w:pPr>
@@ -35495,7 +35571,7 @@
         </w:rPr>
       </w:pPr>
       <w:hyperlink r:id="rId74" w:history="1">
-        <w:bookmarkStart w:id="67" w:name="_Toc484142297"/>
+        <w:bookmarkStart w:id="68" w:name="_Toc484142297"/>
         <w:r>
           <w:rPr>
             <w:rStyle w:val="link-wrapper"/>
@@ -35513,7 +35589,7 @@
         </w:rPr>
         <w:t xml:space="preserve"> inefficace</w:t>
       </w:r>
-      <w:bookmarkEnd w:id="67"/>
+      <w:bookmarkEnd w:id="68"/>
     </w:p>
     <w:p>
       <w:pPr>
@@ -35650,7 +35726,7 @@
           <w:color w:val="1F3864" w:themeColor="accent1" w:themeShade="80"/>
         </w:rPr>
       </w:pPr>
-      <w:bookmarkStart w:id="68" w:name="_Toc484142298"/>
+      <w:bookmarkStart w:id="69" w:name="_Toc484142298"/>
       <w:r>
         <w:rPr>
           <w:rStyle w:val="important"/>
@@ -35659,7 +35735,7 @@
         </w:rPr>
         <w:t>Mauvaise gestion des sessions</w:t>
       </w:r>
-      <w:bookmarkEnd w:id="68"/>
+      <w:bookmarkEnd w:id="69"/>
     </w:p>
     <w:p>
       <w:pPr>
@@ -35749,7 +35825,7 @@
         </w:rPr>
       </w:pPr>
       <w:hyperlink r:id="rId76" w:history="1">
-        <w:bookmarkStart w:id="69" w:name="_Toc484142299"/>
+        <w:bookmarkStart w:id="70" w:name="_Toc484142299"/>
         <w:r>
           <w:rPr>
             <w:rStyle w:val="link-wrapper"/>
@@ -35767,7 +35843,7 @@
         </w:rPr>
         <w:t xml:space="preserve"> (XSS)</w:t>
       </w:r>
-      <w:bookmarkEnd w:id="69"/>
+      <w:bookmarkEnd w:id="70"/>
     </w:p>
     <w:p>
       <w:pPr>
@@ -35904,7 +35980,7 @@
           <w:color w:val="1F3864" w:themeColor="accent1" w:themeShade="80"/>
         </w:rPr>
       </w:pPr>
-      <w:bookmarkStart w:id="70" w:name="_Toc484142300"/>
+      <w:bookmarkStart w:id="71" w:name="_Toc484142300"/>
       <w:r>
         <w:rPr>
           <w:rStyle w:val="important"/>
@@ -35922,7 +35998,7 @@
           </w:rPr>
           <w:t>mémoire tampon</w:t>
         </w:r>
-        <w:bookmarkEnd w:id="70"/>
+        <w:bookmarkEnd w:id="71"/>
       </w:hyperlink>
     </w:p>
     <w:p>
@@ -36033,7 +36109,7 @@
           <w:color w:val="1F3864" w:themeColor="accent1" w:themeShade="80"/>
         </w:rPr>
       </w:pPr>
-      <w:bookmarkStart w:id="71" w:name="_Toc484142301"/>
+      <w:bookmarkStart w:id="72" w:name="_Toc484142301"/>
       <w:r>
         <w:rPr>
           <w:rStyle w:val="important"/>
@@ -36043,7 +36119,7 @@
         <w:lastRenderedPageBreak/>
         <w:t>Injection de commandes</w:t>
       </w:r>
-      <w:bookmarkEnd w:id="71"/>
+      <w:bookmarkEnd w:id="72"/>
     </w:p>
     <w:p>
       <w:pPr>
@@ -36188,7 +36264,7 @@
           <w:color w:val="1F3864" w:themeColor="accent1" w:themeShade="80"/>
         </w:rPr>
       </w:pPr>
-      <w:bookmarkStart w:id="72" w:name="_Toc484142302"/>
+      <w:bookmarkStart w:id="73" w:name="_Toc484142302"/>
       <w:r>
         <w:rPr>
           <w:rStyle w:val="important"/>
@@ -36197,7 +36273,7 @@
         </w:rPr>
         <w:t>Mauvaise gestion des erreurs</w:t>
       </w:r>
-      <w:bookmarkEnd w:id="72"/>
+      <w:bookmarkEnd w:id="73"/>
     </w:p>
     <w:p>
       <w:pPr>
@@ -36339,7 +36415,7 @@
           <w:color w:val="1F3864" w:themeColor="accent1" w:themeShade="80"/>
         </w:rPr>
       </w:pPr>
-      <w:bookmarkStart w:id="73" w:name="_Toc484142303"/>
+      <w:bookmarkStart w:id="74" w:name="_Toc484142303"/>
       <w:r>
         <w:rPr>
           <w:rStyle w:val="important"/>
@@ -36357,7 +36433,7 @@
           </w:rPr>
           <w:t>chiffrement</w:t>
         </w:r>
-        <w:bookmarkEnd w:id="73"/>
+        <w:bookmarkEnd w:id="74"/>
       </w:hyperlink>
     </w:p>
     <w:p>
@@ -36469,7 +36545,7 @@
           <w:color w:val="1F3864" w:themeColor="accent1" w:themeShade="80"/>
         </w:rPr>
       </w:pPr>
-      <w:bookmarkStart w:id="74" w:name="_Toc484142304"/>
+      <w:bookmarkStart w:id="75" w:name="_Toc484142304"/>
       <w:r>
         <w:rPr>
           <w:rStyle w:val="important"/>
@@ -36508,7 +36584,7 @@
         </w:rPr>
         <w:t xml:space="preserve"> distante</w:t>
       </w:r>
-      <w:bookmarkEnd w:id="74"/>
+      <w:bookmarkEnd w:id="75"/>
     </w:p>
     <w:p>
       <w:pPr>
@@ -36620,7 +36696,7 @@
           <w:color w:val="1F3864" w:themeColor="accent1" w:themeShade="80"/>
         </w:rPr>
       </w:pPr>
-      <w:bookmarkStart w:id="75" w:name="_Toc484142305"/>
+      <w:bookmarkStart w:id="76" w:name="_Toc484142305"/>
       <w:r>
         <w:rPr>
           <w:rStyle w:val="important"/>
@@ -36659,7 +36735,7 @@
         </w:rPr>
         <w:t xml:space="preserve"> et des applications</w:t>
       </w:r>
-      <w:bookmarkEnd w:id="75"/>
+      <w:bookmarkEnd w:id="76"/>
     </w:p>
     <w:p>
       <w:pPr>
@@ -36823,7 +36899,7 @@
           <w:szCs w:val="48"/>
         </w:rPr>
       </w:pPr>
-      <w:bookmarkStart w:id="76" w:name="_Toc484142306"/>
+      <w:bookmarkStart w:id="77" w:name="_Toc484142306"/>
       <w:r>
         <w:rPr>
           <w:rFonts w:ascii="Agency FB" w:hAnsi="Agency FB"/>
@@ -36861,7 +36937,7 @@
         </w:rPr>
         <w:t>spective</w:t>
       </w:r>
-      <w:bookmarkEnd w:id="76"/>
+      <w:bookmarkEnd w:id="77"/>
     </w:p>
     <w:p/>
     <w:p>
@@ -37455,7 +37531,7 @@
           <w:szCs w:val="48"/>
         </w:rPr>
       </w:pPr>
-      <w:bookmarkStart w:id="77" w:name="_Toc484142307"/>
+      <w:bookmarkStart w:id="78" w:name="_Toc484142307"/>
       <w:r>
         <w:rPr>
           <w:rFonts w:ascii="Agency FB" w:hAnsi="Agency FB"/>
@@ -37466,7 +37542,7 @@
         <w:lastRenderedPageBreak/>
         <w:t>Index</w:t>
       </w:r>
-      <w:bookmarkEnd w:id="77"/>
+      <w:bookmarkEnd w:id="78"/>
     </w:p>
     <w:p/>
     <w:p>
@@ -37529,6 +37605,7 @@
         <w:rPr>
           <w:noProof/>
         </w:rPr>
+        <w:lastRenderedPageBreak/>
         <w:t>.</w:t>
       </w:r>
     </w:p>
@@ -37839,6 +37916,7 @@
         <w:rPr>
           <w:noProof/>
         </w:rPr>
+        <w:lastRenderedPageBreak/>
         <w:t>document</w:t>
       </w:r>
       <w:r>
@@ -38196,6 +38274,7 @@
         <w:rPr>
           <w:noProof/>
         </w:rPr>
+        <w:lastRenderedPageBreak/>
         <w:t>P</w:t>
       </w:r>
     </w:p>
@@ -38571,6 +38650,7 @@
           <w:sz w:val="48"/>
           <w:szCs w:val="48"/>
         </w:rPr>
+        <w:lastRenderedPageBreak/>
         <w:fldChar w:fldCharType="end"/>
       </w:r>
     </w:p>
@@ -38586,7 +38666,7 @@
           <w:lang w:val="en-US"/>
         </w:rPr>
       </w:pPr>
-      <w:bookmarkStart w:id="78" w:name="_Toc484142308"/>
+      <w:bookmarkStart w:id="79" w:name="_Toc484142308"/>
       <w:proofErr w:type="spellStart"/>
       <w:r>
         <w:rPr>
@@ -38599,25 +38679,23 @@
         <w:lastRenderedPageBreak/>
         <w:t>Bibliographie</w:t>
       </w:r>
-      <w:bookmarkEnd w:id="78"/>
+      <w:bookmarkEnd w:id="79"/>
       <w:proofErr w:type="spellEnd"/>
     </w:p>
     <w:sdt>
       <w:sdtPr>
+        <w:rPr>
+          <w:rFonts w:asciiTheme="majorBidi" w:eastAsiaTheme="minorHAnsi" w:hAnsiTheme="majorBidi" w:cstheme="minorBidi"/>
+          <w:color w:val="auto"/>
+          <w:sz w:val="28"/>
+          <w:szCs w:val="22"/>
+        </w:rPr>
         <w:id w:val="-351113709"/>
         <w:docPartObj>
           <w:docPartGallery w:val="Bibliographies"/>
           <w:docPartUnique/>
         </w:docPartObj>
       </w:sdtPr>
-      <w:sdtEndPr>
-        <w:rPr>
-          <w:rFonts w:asciiTheme="majorBidi" w:eastAsiaTheme="minorHAnsi" w:hAnsiTheme="majorBidi" w:cstheme="minorBidi"/>
-          <w:color w:val="auto"/>
-          <w:sz w:val="28"/>
-          <w:szCs w:val="22"/>
-        </w:rPr>
-      </w:sdtEndPr>
       <w:sdtContent>
         <w:p>
           <w:pPr>
@@ -39128,7 +39206,7 @@
 </file>
 
 <file path=word/endnotes.xml><?xml version="1.0" encoding="utf-8"?>
-<w:endnotes xmlns:wpc="http://schemas.microsoft.com/office/word/2010/wordprocessingCanvas" xmlns:cx="http://schemas.microsoft.com/office/drawing/2014/chartex" xmlns:cx1="http://schemas.microsoft.com/office/drawing/2015/9/8/chartex" xmlns:cx2="http://schemas.microsoft.com/office/drawing/2015/10/21/chartex" xmlns:cx3="http://schemas.microsoft.com/office/drawing/2016/5/9/chartex" xmlns:cx4="http://schemas.microsoft.com/office/drawing/2016/5/10/chartex" xmlns:cx5="http://schemas.microsoft.com/office/drawing/2016/5/11/chartex" xmlns:cx6="http://schemas.microsoft.com/office/drawing/2016/5/12/chartex" xmlns:cx7="http://schemas.microsoft.com/office/drawing/2016/5/13/chartex" xmlns:cx8="http://schemas.microsoft.com/office/drawing/2016/5/14/chartex" xmlns:mc="http://schemas.openxmlformats.org/markup-compatibility/2006" xmlns:aink="http://schemas.microsoft.com/office/drawing/2016/ink" xmlns:am3d="http://schemas.microsoft.com/office/drawing/2017/model3d" xmlns:o="urn:schemas-microsoft-com:office:office" xmlns:r="http://schemas.openxmlformats.org/officeDocument/2006/relationships" xmlns:m="http://schemas.openxmlformats.org/officeDocument/2006/math" xmlns:v="urn:schemas-microsoft-com:vml" xmlns:wp14="http://schemas.microsoft.com/office/word/2010/wordprocessingDrawing" xmlns:wp="http://schemas.openxmlformats.org/drawingml/2006/wordprocessingDrawing" xmlns:w10="urn:schemas-microsoft-com:office:word" xmlns:w="http://schemas.openxmlformats.org/wordprocessingml/2006/main" xmlns:w14="http://schemas.microsoft.com/office/word/2010/wordml" xmlns:w15="http://schemas.microsoft.com/office/word/2012/wordml" xmlns:w16se="http://schemas.microsoft.com/office/word/2015/wordml/symex" xmlns:wpg="http://schemas.microsoft.com/office/word/2010/wordprocessingGroup" xmlns:wpi="http://schemas.microsoft.com/office/word/2010/wordprocessingInk" xmlns:wne="http://schemas.microsoft.com/office/word/2006/wordml" xmlns:wps="http://schemas.microsoft.com/office/word/2010/wordprocessingShape" mc:Ignorable="w14 w15 w16se wp14">
+<w:endnotes xmlns:wpc="http://schemas.microsoft.com/office/word/2010/wordprocessingCanvas" xmlns:cx="http://schemas.microsoft.com/office/drawing/2014/chartex" xmlns:mc="http://schemas.openxmlformats.org/markup-compatibility/2006" xmlns:o="urn:schemas-microsoft-com:office:office" xmlns:r="http://schemas.openxmlformats.org/officeDocument/2006/relationships" xmlns:m="http://schemas.openxmlformats.org/officeDocument/2006/math" xmlns:v="urn:schemas-microsoft-com:vml" xmlns:wp14="http://schemas.microsoft.com/office/word/2010/wordprocessingDrawing" xmlns:wp="http://schemas.openxmlformats.org/drawingml/2006/wordprocessingDrawing" xmlns:w10="urn:schemas-microsoft-com:office:word" xmlns:w="http://schemas.openxmlformats.org/wordprocessingml/2006/main" xmlns:w14="http://schemas.microsoft.com/office/word/2010/wordml" xmlns:w15="http://schemas.microsoft.com/office/word/2012/wordml" xmlns:w16se="http://schemas.microsoft.com/office/word/2015/wordml/symex" xmlns:wpg="http://schemas.microsoft.com/office/word/2010/wordprocessingGroup" xmlns:wpi="http://schemas.microsoft.com/office/word/2010/wordprocessingInk" xmlns:wne="http://schemas.microsoft.com/office/word/2006/wordml" xmlns:wps="http://schemas.microsoft.com/office/word/2010/wordprocessingShape" mc:Ignorable="w14 w15 w16se wp14">
   <w:endnote w:type="separator" w:id="-1">
     <w:p>
       <w:pPr>
@@ -39153,7 +39231,7 @@
 </file>
 
 <file path=word/footer1.xml><?xml version="1.0" encoding="utf-8"?>
-<w:ftr xmlns:wpc="http://schemas.microsoft.com/office/word/2010/wordprocessingCanvas" xmlns:cx="http://schemas.microsoft.com/office/drawing/2014/chartex" xmlns:cx1="http://schemas.microsoft.com/office/drawing/2015/9/8/chartex" xmlns:cx2="http://schemas.microsoft.com/office/drawing/2015/10/21/chartex" xmlns:cx3="http://schemas.microsoft.com/office/drawing/2016/5/9/chartex" xmlns:cx4="http://schemas.microsoft.com/office/drawing/2016/5/10/chartex" xmlns:cx5="http://schemas.microsoft.com/office/drawing/2016/5/11/chartex" xmlns:cx6="http://schemas.microsoft.com/office/drawing/2016/5/12/chartex" xmlns:cx7="http://schemas.microsoft.com/office/drawing/2016/5/13/chartex" xmlns:cx8="http://schemas.microsoft.com/office/drawing/2016/5/14/chartex" xmlns:mc="http://schemas.openxmlformats.org/markup-compatibility/2006" xmlns:aink="http://schemas.microsoft.com/office/drawing/2016/ink" xmlns:am3d="http://schemas.microsoft.com/office/drawing/2017/model3d" xmlns:o="urn:schemas-microsoft-com:office:office" xmlns:r="http://schemas.openxmlformats.org/officeDocument/2006/relationships" xmlns:m="http://schemas.openxmlformats.org/officeDocument/2006/math" xmlns:v="urn:schemas-microsoft-com:vml" xmlns:wp14="http://schemas.microsoft.com/office/word/2010/wordprocessingDrawing" xmlns:wp="http://schemas.openxmlformats.org/drawingml/2006/wordprocessingDrawing" xmlns:w10="urn:schemas-microsoft-com:office:word" xmlns:w="http://schemas.openxmlformats.org/wordprocessingml/2006/main" xmlns:w14="http://schemas.microsoft.com/office/word/2010/wordml" xmlns:w15="http://schemas.microsoft.com/office/word/2012/wordml" xmlns:w16se="http://schemas.microsoft.com/office/word/2015/wordml/symex" xmlns:wpg="http://schemas.microsoft.com/office/word/2010/wordprocessingGroup" xmlns:wpi="http://schemas.microsoft.com/office/word/2010/wordprocessingInk" xmlns:wne="http://schemas.microsoft.com/office/word/2006/wordml" xmlns:wps="http://schemas.microsoft.com/office/word/2010/wordprocessingShape" mc:Ignorable="w14 w15 w16se wp14">
+<w:ftr xmlns:wpc="http://schemas.microsoft.com/office/word/2010/wordprocessingCanvas" xmlns:cx="http://schemas.microsoft.com/office/drawing/2014/chartex" xmlns:mc="http://schemas.openxmlformats.org/markup-compatibility/2006" xmlns:o="urn:schemas-microsoft-com:office:office" xmlns:r="http://schemas.openxmlformats.org/officeDocument/2006/relationships" xmlns:m="http://schemas.openxmlformats.org/officeDocument/2006/math" xmlns:v="urn:schemas-microsoft-com:vml" xmlns:wp14="http://schemas.microsoft.com/office/word/2010/wordprocessingDrawing" xmlns:wp="http://schemas.openxmlformats.org/drawingml/2006/wordprocessingDrawing" xmlns:w10="urn:schemas-microsoft-com:office:word" xmlns:w="http://schemas.openxmlformats.org/wordprocessingml/2006/main" xmlns:w14="http://schemas.microsoft.com/office/word/2010/wordml" xmlns:w15="http://schemas.microsoft.com/office/word/2012/wordml" xmlns:w16se="http://schemas.microsoft.com/office/word/2015/wordml/symex" xmlns:wpg="http://schemas.microsoft.com/office/word/2010/wordprocessingGroup" xmlns:wpi="http://schemas.microsoft.com/office/word/2010/wordprocessingInk" xmlns:wne="http://schemas.microsoft.com/office/word/2006/wordml" xmlns:wps="http://schemas.microsoft.com/office/word/2010/wordprocessingShape" mc:Ignorable="w14 w15 w16se wp14">
   <w:sdt>
     <w:sdtPr>
       <w:id w:val="-127165260"/>
@@ -39369,7 +39447,7 @@
                                       <w14:round/>
                                     </w14:textOutline>
                                   </w:rPr>
-                                  <w:t>24</w:t>
+                                  <w:t>37</w:t>
                                 </w:r>
                                 <w:r>
                                   <w:rPr>
@@ -39513,7 +39591,7 @@
                                 <w14:round/>
                               </w14:textOutline>
                             </w:rPr>
-                            <w:t>24</w:t>
+                            <w:t>37</w:t>
                           </w:r>
                           <w:r>
                             <w:rPr>
@@ -39549,7 +39627,7 @@
 </file>
 
 <file path=word/footnotes.xml><?xml version="1.0" encoding="utf-8"?>
-<w:footnotes xmlns:wpc="http://schemas.microsoft.com/office/word/2010/wordprocessingCanvas" xmlns:cx="http://schemas.microsoft.com/office/drawing/2014/chartex" xmlns:cx1="http://schemas.microsoft.com/office/drawing/2015/9/8/chartex" xmlns:cx2="http://schemas.microsoft.com/office/drawing/2015/10/21/chartex" xmlns:cx3="http://schemas.microsoft.com/office/drawing/2016/5/9/chartex" xmlns:cx4="http://schemas.microsoft.com/office/drawing/2016/5/10/chartex" xmlns:cx5="http://schemas.microsoft.com/office/drawing/2016/5/11/chartex" xmlns:cx6="http://schemas.microsoft.com/office/drawing/2016/5/12/chartex" xmlns:cx7="http://schemas.microsoft.com/office/drawing/2016/5/13/chartex" xmlns:cx8="http://schemas.microsoft.com/office/drawing/2016/5/14/chartex" xmlns:mc="http://schemas.openxmlformats.org/markup-compatibility/2006" xmlns:aink="http://schemas.microsoft.com/office/drawing/2016/ink" xmlns:am3d="http://schemas.microsoft.com/office/drawing/2017/model3d" xmlns:o="urn:schemas-microsoft-com:office:office" xmlns:r="http://schemas.openxmlformats.org/officeDocument/2006/relationships" xmlns:m="http://schemas.openxmlformats.org/officeDocument/2006/math" xmlns:v="urn:schemas-microsoft-com:vml" xmlns:wp14="http://schemas.microsoft.com/office/word/2010/wordprocessingDrawing" xmlns:wp="http://schemas.openxmlformats.org/drawingml/2006/wordprocessingDrawing" xmlns:w10="urn:schemas-microsoft-com:office:word" xmlns:w="http://schemas.openxmlformats.org/wordprocessingml/2006/main" xmlns:w14="http://schemas.microsoft.com/office/word/2010/wordml" xmlns:w15="http://schemas.microsoft.com/office/word/2012/wordml" xmlns:w16se="http://schemas.microsoft.com/office/word/2015/wordml/symex" xmlns:wpg="http://schemas.microsoft.com/office/word/2010/wordprocessingGroup" xmlns:wpi="http://schemas.microsoft.com/office/word/2010/wordprocessingInk" xmlns:wne="http://schemas.microsoft.com/office/word/2006/wordml" xmlns:wps="http://schemas.microsoft.com/office/word/2010/wordprocessingShape" mc:Ignorable="w14 w15 w16se wp14">
+<w:footnotes xmlns:wpc="http://schemas.microsoft.com/office/word/2010/wordprocessingCanvas" xmlns:cx="http://schemas.microsoft.com/office/drawing/2014/chartex" xmlns:mc="http://schemas.openxmlformats.org/markup-compatibility/2006" xmlns:o="urn:schemas-microsoft-com:office:office" xmlns:r="http://schemas.openxmlformats.org/officeDocument/2006/relationships" xmlns:m="http://schemas.openxmlformats.org/officeDocument/2006/math" xmlns:v="urn:schemas-microsoft-com:vml" xmlns:wp14="http://schemas.microsoft.com/office/word/2010/wordprocessingDrawing" xmlns:wp="http://schemas.openxmlformats.org/drawingml/2006/wordprocessingDrawing" xmlns:w10="urn:schemas-microsoft-com:office:word" xmlns:w="http://schemas.openxmlformats.org/wordprocessingml/2006/main" xmlns:w14="http://schemas.microsoft.com/office/word/2010/wordml" xmlns:w15="http://schemas.microsoft.com/office/word/2012/wordml" xmlns:w16se="http://schemas.microsoft.com/office/word/2015/wordml/symex" xmlns:wpg="http://schemas.microsoft.com/office/word/2010/wordprocessingGroup" xmlns:wpi="http://schemas.microsoft.com/office/word/2010/wordprocessingInk" xmlns:wne="http://schemas.microsoft.com/office/word/2006/wordml" xmlns:wps="http://schemas.microsoft.com/office/word/2010/wordprocessingShape" mc:Ignorable="w14 w15 w16se wp14">
   <w:footnote w:type="separator" w:id="-1">
     <w:p>
       <w:pPr>
@@ -39766,7 +39844,7 @@
 </file>
 
 <file path=word/header1.xml><?xml version="1.0" encoding="utf-8"?>
-<w:hdr xmlns:wpc="http://schemas.microsoft.com/office/word/2010/wordprocessingCanvas" xmlns:cx="http://schemas.microsoft.com/office/drawing/2014/chartex" xmlns:cx1="http://schemas.microsoft.com/office/drawing/2015/9/8/chartex" xmlns:cx2="http://schemas.microsoft.com/office/drawing/2015/10/21/chartex" xmlns:cx3="http://schemas.microsoft.com/office/drawing/2016/5/9/chartex" xmlns:cx4="http://schemas.microsoft.com/office/drawing/2016/5/10/chartex" xmlns:cx5="http://schemas.microsoft.com/office/drawing/2016/5/11/chartex" xmlns:cx6="http://schemas.microsoft.com/office/drawing/2016/5/12/chartex" xmlns:cx7="http://schemas.microsoft.com/office/drawing/2016/5/13/chartex" xmlns:cx8="http://schemas.microsoft.com/office/drawing/2016/5/14/chartex" xmlns:mc="http://schemas.openxmlformats.org/markup-compatibility/2006" xmlns:aink="http://schemas.microsoft.com/office/drawing/2016/ink" xmlns:am3d="http://schemas.microsoft.com/office/drawing/2017/model3d" xmlns:o="urn:schemas-microsoft-com:office:office" xmlns:r="http://schemas.openxmlformats.org/officeDocument/2006/relationships" xmlns:m="http://schemas.openxmlformats.org/officeDocument/2006/math" xmlns:v="urn:schemas-microsoft-com:vml" xmlns:wp14="http://schemas.microsoft.com/office/word/2010/wordprocessingDrawing" xmlns:wp="http://schemas.openxmlformats.org/drawingml/2006/wordprocessingDrawing" xmlns:w10="urn:schemas-microsoft-com:office:word" xmlns:w="http://schemas.openxmlformats.org/wordprocessingml/2006/main" xmlns:w14="http://schemas.microsoft.com/office/word/2010/wordml" xmlns:w15="http://schemas.microsoft.com/office/word/2012/wordml" xmlns:w16se="http://schemas.microsoft.com/office/word/2015/wordml/symex" xmlns:wpg="http://schemas.microsoft.com/office/word/2010/wordprocessingGroup" xmlns:wpi="http://schemas.microsoft.com/office/word/2010/wordprocessingInk" xmlns:wne="http://schemas.microsoft.com/office/word/2006/wordml" xmlns:wps="http://schemas.microsoft.com/office/word/2010/wordprocessingShape" mc:Ignorable="w14 w15 w16se wp14">
+<w:hdr xmlns:wpc="http://schemas.microsoft.com/office/word/2010/wordprocessingCanvas" xmlns:cx="http://schemas.microsoft.com/office/drawing/2014/chartex" xmlns:mc="http://schemas.openxmlformats.org/markup-compatibility/2006" xmlns:o="urn:schemas-microsoft-com:office:office" xmlns:r="http://schemas.openxmlformats.org/officeDocument/2006/relationships" xmlns:m="http://schemas.openxmlformats.org/officeDocument/2006/math" xmlns:v="urn:schemas-microsoft-com:vml" xmlns:wp14="http://schemas.microsoft.com/office/word/2010/wordprocessingDrawing" xmlns:wp="http://schemas.openxmlformats.org/drawingml/2006/wordprocessingDrawing" xmlns:w10="urn:schemas-microsoft-com:office:word" xmlns:w="http://schemas.openxmlformats.org/wordprocessingml/2006/main" xmlns:w14="http://schemas.microsoft.com/office/word/2010/wordml" xmlns:w15="http://schemas.microsoft.com/office/word/2012/wordml" xmlns:w16se="http://schemas.microsoft.com/office/word/2015/wordml/symex" xmlns:wpg="http://schemas.microsoft.com/office/word/2010/wordprocessingGroup" xmlns:wpi="http://schemas.microsoft.com/office/word/2010/wordprocessingInk" xmlns:wne="http://schemas.microsoft.com/office/word/2006/wordml" xmlns:wps="http://schemas.microsoft.com/office/word/2010/wordprocessingShape" mc:Ignorable="w14 w15 w16se wp14">
   <w:p>
     <w:pPr>
       <w:pStyle w:val="Header"/>
@@ -39789,7 +39867,7 @@
 </file>
 
 <file path=word/header2.xml><?xml version="1.0" encoding="utf-8"?>
-<w:hdr xmlns:wpc="http://schemas.microsoft.com/office/word/2010/wordprocessingCanvas" xmlns:cx="http://schemas.microsoft.com/office/drawing/2014/chartex" xmlns:cx1="http://schemas.microsoft.com/office/drawing/2015/9/8/chartex" xmlns:cx2="http://schemas.microsoft.com/office/drawing/2015/10/21/chartex" xmlns:cx3="http://schemas.microsoft.com/office/drawing/2016/5/9/chartex" xmlns:cx4="http://schemas.microsoft.com/office/drawing/2016/5/10/chartex" xmlns:cx5="http://schemas.microsoft.com/office/drawing/2016/5/11/chartex" xmlns:cx6="http://schemas.microsoft.com/office/drawing/2016/5/12/chartex" xmlns:cx7="http://schemas.microsoft.com/office/drawing/2016/5/13/chartex" xmlns:cx8="http://schemas.microsoft.com/office/drawing/2016/5/14/chartex" xmlns:mc="http://schemas.openxmlformats.org/markup-compatibility/2006" xmlns:aink="http://schemas.microsoft.com/office/drawing/2016/ink" xmlns:am3d="http://schemas.microsoft.com/office/drawing/2017/model3d" xmlns:o="urn:schemas-microsoft-com:office:office" xmlns:r="http://schemas.openxmlformats.org/officeDocument/2006/relationships" xmlns:m="http://schemas.openxmlformats.org/officeDocument/2006/math" xmlns:v="urn:schemas-microsoft-com:vml" xmlns:wp14="http://schemas.microsoft.com/office/word/2010/wordprocessingDrawing" xmlns:wp="http://schemas.openxmlformats.org/drawingml/2006/wordprocessingDrawing" xmlns:w10="urn:schemas-microsoft-com:office:word" xmlns:w="http://schemas.openxmlformats.org/wordprocessingml/2006/main" xmlns:w14="http://schemas.microsoft.com/office/word/2010/wordml" xmlns:w15="http://schemas.microsoft.com/office/word/2012/wordml" xmlns:w16se="http://schemas.microsoft.com/office/word/2015/wordml/symex" xmlns:wpg="http://schemas.microsoft.com/office/word/2010/wordprocessingGroup" xmlns:wpi="http://schemas.microsoft.com/office/word/2010/wordprocessingInk" xmlns:wne="http://schemas.microsoft.com/office/word/2006/wordml" xmlns:wps="http://schemas.microsoft.com/office/word/2010/wordprocessingShape" mc:Ignorable="w14 w15 w16se wp14">
+<w:hdr xmlns:wpc="http://schemas.microsoft.com/office/word/2010/wordprocessingCanvas" xmlns:cx="http://schemas.microsoft.com/office/drawing/2014/chartex" xmlns:mc="http://schemas.openxmlformats.org/markup-compatibility/2006" xmlns:o="urn:schemas-microsoft-com:office:office" xmlns:r="http://schemas.openxmlformats.org/officeDocument/2006/relationships" xmlns:m="http://schemas.openxmlformats.org/officeDocument/2006/math" xmlns:v="urn:schemas-microsoft-com:vml" xmlns:wp14="http://schemas.microsoft.com/office/word/2010/wordprocessingDrawing" xmlns:wp="http://schemas.openxmlformats.org/drawingml/2006/wordprocessingDrawing" xmlns:w10="urn:schemas-microsoft-com:office:word" xmlns:w="http://schemas.openxmlformats.org/wordprocessingml/2006/main" xmlns:w14="http://schemas.microsoft.com/office/word/2010/wordml" xmlns:w15="http://schemas.microsoft.com/office/word/2012/wordml" xmlns:w16se="http://schemas.microsoft.com/office/word/2015/wordml/symex" xmlns:wpg="http://schemas.microsoft.com/office/word/2010/wordprocessingGroup" xmlns:wpi="http://schemas.microsoft.com/office/word/2010/wordprocessingInk" xmlns:wne="http://schemas.microsoft.com/office/word/2006/wordml" xmlns:wps="http://schemas.microsoft.com/office/word/2010/wordprocessingShape" mc:Ignorable="w14 w15 w16se wp14">
   <w:p>
     <w:pPr>
       <w:pStyle w:val="Header"/>
@@ -39823,7 +39901,7 @@
         <w:noProof/>
         <w:color w:val="808080" w:themeColor="background1" w:themeShade="80"/>
       </w:rPr>
-      <w:t>Développement</w:t>
+      <w:t>Conclusion et perspective</w:t>
     </w:r>
     <w:r>
       <w:rPr>
@@ -39842,7 +39920,7 @@
 </file>
 
 <file path=word/numbering.xml><?xml version="1.0" encoding="utf-8"?>
-<w:numbering xmlns:wpc="http://schemas.microsoft.com/office/word/2010/wordprocessingCanvas" xmlns:cx="http://schemas.microsoft.com/office/drawing/2014/chartex" xmlns:cx1="http://schemas.microsoft.com/office/drawing/2015/9/8/chartex" xmlns:cx2="http://schemas.microsoft.com/office/drawing/2015/10/21/chartex" xmlns:cx3="http://schemas.microsoft.com/office/drawing/2016/5/9/chartex" xmlns:cx4="http://schemas.microsoft.com/office/drawing/2016/5/10/chartex" xmlns:cx5="http://schemas.microsoft.com/office/drawing/2016/5/11/chartex" xmlns:cx6="http://schemas.microsoft.com/office/drawing/2016/5/12/chartex" xmlns:cx7="http://schemas.microsoft.com/office/drawing/2016/5/13/chartex" xmlns:cx8="http://schemas.microsoft.com/office/drawing/2016/5/14/chartex" xmlns:mc="http://schemas.openxmlformats.org/markup-compatibility/2006" xmlns:aink="http://schemas.microsoft.com/office/drawing/2016/ink" xmlns:am3d="http://schemas.microsoft.com/office/drawing/2017/model3d" xmlns:o="urn:schemas-microsoft-com:office:office" xmlns:r="http://schemas.openxmlformats.org/officeDocument/2006/relationships" xmlns:m="http://schemas.openxmlformats.org/officeDocument/2006/math" xmlns:v="urn:schemas-microsoft-com:vml" xmlns:wp14="http://schemas.microsoft.com/office/word/2010/wordprocessingDrawing" xmlns:wp="http://schemas.openxmlformats.org/drawingml/2006/wordprocessingDrawing" xmlns:w10="urn:schemas-microsoft-com:office:word" xmlns:w="http://schemas.openxmlformats.org/wordprocessingml/2006/main" xmlns:w14="http://schemas.microsoft.com/office/word/2010/wordml" xmlns:w15="http://schemas.microsoft.com/office/word/2012/wordml" xmlns:w16se="http://schemas.microsoft.com/office/word/2015/wordml/symex" xmlns:wpg="http://schemas.microsoft.com/office/word/2010/wordprocessingGroup" xmlns:wpi="http://schemas.microsoft.com/office/word/2010/wordprocessingInk" xmlns:wne="http://schemas.microsoft.com/office/word/2006/wordml" xmlns:wps="http://schemas.microsoft.com/office/word/2010/wordprocessingShape" mc:Ignorable="w14 w15 w16se wp14">
+<w:numbering xmlns:wpc="http://schemas.microsoft.com/office/word/2010/wordprocessingCanvas" xmlns:cx="http://schemas.microsoft.com/office/drawing/2014/chartex" xmlns:mc="http://schemas.openxmlformats.org/markup-compatibility/2006" xmlns:o="urn:schemas-microsoft-com:office:office" xmlns:r="http://schemas.openxmlformats.org/officeDocument/2006/relationships" xmlns:m="http://schemas.openxmlformats.org/officeDocument/2006/math" xmlns:v="urn:schemas-microsoft-com:vml" xmlns:wp14="http://schemas.microsoft.com/office/word/2010/wordprocessingDrawing" xmlns:wp="http://schemas.openxmlformats.org/drawingml/2006/wordprocessingDrawing" xmlns:w10="urn:schemas-microsoft-com:office:word" xmlns:w="http://schemas.openxmlformats.org/wordprocessingml/2006/main" xmlns:w14="http://schemas.microsoft.com/office/word/2010/wordml" xmlns:w15="http://schemas.microsoft.com/office/word/2012/wordml" xmlns:w16se="http://schemas.microsoft.com/office/word/2015/wordml/symex" xmlns:wpg="http://schemas.microsoft.com/office/word/2010/wordprocessingGroup" xmlns:wpi="http://schemas.microsoft.com/office/word/2010/wordprocessingInk" xmlns:wne="http://schemas.microsoft.com/office/word/2006/wordml" xmlns:wps="http://schemas.microsoft.com/office/word/2010/wordprocessingShape" mc:Ignorable="w14 w15 w16se wp14">
   <w:abstractNum w:abstractNumId="0" w15:restartNumberingAfterBreak="0">
     <w:nsid w:val="03AE668C"/>
     <w:multiLevelType w:val="hybridMultilevel"/>
@@ -44944,7 +45022,7 @@
       </w:pPr>
     </w:pPrDefault>
   </w:docDefaults>
-  <w:latentStyles w:defLockedState="0" w:defUIPriority="99" w:defSemiHidden="0" w:defUnhideWhenUsed="0" w:defQFormat="0" w:count="375">
+  <w:latentStyles w:defLockedState="0" w:defUIPriority="99" w:defSemiHidden="0" w:defUnhideWhenUsed="0" w:defQFormat="0" w:count="371">
     <w:lsdException w:name="Normal" w:uiPriority="0" w:qFormat="1"/>
     <w:lsdException w:name="heading 1" w:uiPriority="9" w:qFormat="1"/>
     <w:lsdException w:name="heading 2" w:semiHidden="1" w:uiPriority="9" w:unhideWhenUsed="1" w:qFormat="1"/>
@@ -45050,6 +45128,7 @@
     <w:lsdException w:name="HTML Sample" w:semiHidden="1" w:unhideWhenUsed="1"/>
     <w:lsdException w:name="HTML Typewriter" w:semiHidden="1" w:unhideWhenUsed="1"/>
     <w:lsdException w:name="HTML Variable" w:semiHidden="1" w:unhideWhenUsed="1"/>
+    <w:lsdException w:name="Normal Table" w:semiHidden="1" w:unhideWhenUsed="1"/>
     <w:lsdException w:name="annotation subject" w:semiHidden="1" w:unhideWhenUsed="1"/>
     <w:lsdException w:name="No List" w:semiHidden="1" w:unhideWhenUsed="1"/>
     <w:lsdException w:name="Outline List 1" w:semiHidden="1" w:unhideWhenUsed="1"/>
@@ -45096,8 +45175,10 @@
     <w:lsdException w:name="Table Subtle 2" w:semiHidden="1" w:unhideWhenUsed="1"/>
     <w:lsdException w:name="Table Web 1" w:semiHidden="1" w:unhideWhenUsed="1"/>
     <w:lsdException w:name="Table Web 2" w:semiHidden="1" w:unhideWhenUsed="1"/>
+    <w:lsdException w:name="Table Web 3" w:semiHidden="1" w:unhideWhenUsed="1"/>
     <w:lsdException w:name="Balloon Text" w:semiHidden="1" w:unhideWhenUsed="1"/>
     <w:lsdException w:name="Table Grid" w:uiPriority="39"/>
+    <w:lsdException w:name="Table Theme" w:semiHidden="1" w:unhideWhenUsed="1"/>
     <w:lsdException w:name="Placeholder Text" w:semiHidden="1"/>
     <w:lsdException w:name="No Spacing" w:uiPriority="1" w:qFormat="1"/>
     <w:lsdException w:name="Light Shading" w:uiPriority="60"/>
@@ -45313,10 +45394,6 @@
     <w:lsdException w:name="List Table 5 Dark Accent 6" w:uiPriority="50"/>
     <w:lsdException w:name="List Table 6 Colorful Accent 6" w:uiPriority="51"/>
     <w:lsdException w:name="List Table 7 Colorful Accent 6" w:uiPriority="52"/>
-    <w:lsdException w:name="Mention" w:semiHidden="1" w:unhideWhenUsed="1"/>
-    <w:lsdException w:name="Smart Hyperlink" w:semiHidden="1" w:unhideWhenUsed="1"/>
-    <w:lsdException w:name="Hashtag" w:semiHidden="1" w:unhideWhenUsed="1"/>
-    <w:lsdException w:name="Unresolved Mention" w:semiHidden="1" w:unhideWhenUsed="1"/>
   </w:latentStyles>
   <w:style w:type="paragraph" w:default="1" w:styleId="Normal">
     <w:name w:val="Normal"/>
@@ -46372,7 +46449,7 @@
     <w:basedOn w:val="DefaultParagraphFont"/>
     <w:rsid w:val="006F79C4"/>
   </w:style>
-  <w:style w:type="character" w:styleId="Mention">
+  <w:style w:type="character" w:customStyle="1" w:styleId="Mention">
     <w:name w:val="Mention"/>
     <w:basedOn w:val="DefaultParagraphFont"/>
     <w:uiPriority w:val="99"/>
@@ -46924,7 +47001,7 @@
 </file>
 
 <file path=customXml/itemProps1.xml><?xml version="1.0" encoding="utf-8"?>
-<ds:datastoreItem xmlns:ds="http://schemas.openxmlformats.org/officeDocument/2006/customXml" ds:itemID="{1BC6A9F3-0FCB-4F2F-9F7D-F63ADC98DFBE}">
+<ds:datastoreItem xmlns:ds="http://schemas.openxmlformats.org/officeDocument/2006/customXml" ds:itemID="{F411E347-8F3D-4254-9CF4-98CCBAFDA635}">
   <ds:schemaRefs>
     <ds:schemaRef ds:uri="http://schemas.openxmlformats.org/officeDocument/2006/bibliography"/>
   </ds:schemaRefs>

</xml_diff>